<commit_message>
Minow formatting repairs on docs
</commit_message>
<xml_diff>
--- a/z-series/Digital-AV.docx
+++ b/z-series/Digital-AV.docx
@@ -11,8 +11,6 @@
           <w:szCs w:val="28"/>
         </w:rPr>
       </w:pPr>
-      <w:bookmarkStart w:id="0" w:name="_GoBack"/>
-      <w:bookmarkEnd w:id="0"/>
       <w:r>
         <w:rPr>
           <w:sz w:val="28"/>
@@ -81,7 +79,23 @@
           <w:sz w:val="28"/>
           <w:szCs w:val="28"/>
         </w:rPr>
-        <w:t xml:space="preserve">as demonstrated by the golang sources in this SDK. As the SDK provides everything required, </w:t>
+        <w:t xml:space="preserve">as demonstrated by the </w:t>
+      </w:r>
+      <w:proofErr w:type="spellStart"/>
+      <w:r>
+        <w:rPr>
+          <w:sz w:val="28"/>
+          <w:szCs w:val="28"/>
+        </w:rPr>
+        <w:t>golang</w:t>
+      </w:r>
+      <w:proofErr w:type="spellEnd"/>
+      <w:r>
+        <w:rPr>
+          <w:sz w:val="28"/>
+          <w:szCs w:val="28"/>
+        </w:rPr>
+        <w:t xml:space="preserve"> sources in this SDK. As the SDK provides everything required, </w:t>
       </w:r>
       <w:r>
         <w:rPr>
@@ -144,7 +158,23 @@
           <w:sz w:val="28"/>
           <w:szCs w:val="28"/>
         </w:rPr>
-        <w:t xml:space="preserve"> by working with the provided golang sources, or go all in from scratch with</w:t>
+        <w:t xml:space="preserve"> by working with the provided </w:t>
+      </w:r>
+      <w:proofErr w:type="spellStart"/>
+      <w:r>
+        <w:rPr>
+          <w:sz w:val="28"/>
+          <w:szCs w:val="28"/>
+        </w:rPr>
+        <w:t>golang</w:t>
+      </w:r>
+      <w:proofErr w:type="spellEnd"/>
+      <w:r>
+        <w:rPr>
+          <w:sz w:val="28"/>
+          <w:szCs w:val="28"/>
+        </w:rPr>
+        <w:t xml:space="preserve"> sources, or go all in from scratch with</w:t>
       </w:r>
       <w:r>
         <w:rPr>
@@ -905,8 +935,16 @@
               <w:rPr>
                 <w:rFonts w:ascii="Consolas" w:hAnsi="Consolas"/>
               </w:rPr>
-              <w:t>*.bom</w:t>
-            </w:r>
+              <w:t>*.</w:t>
+            </w:r>
+            <w:proofErr w:type="spellStart"/>
+            <w:r>
+              <w:rPr>
+                <w:rFonts w:ascii="Consolas" w:hAnsi="Consolas"/>
+              </w:rPr>
+              <w:t>bom</w:t>
+            </w:r>
+            <w:proofErr w:type="spellEnd"/>
           </w:p>
         </w:tc>
         <w:tc>
@@ -991,8 +1029,16 @@
               <w:rPr>
                 <w:rFonts w:ascii="Consolas" w:hAnsi="Consolas"/>
               </w:rPr>
-              <w:t>*.ascii</w:t>
-            </w:r>
+              <w:t>*.</w:t>
+            </w:r>
+            <w:proofErr w:type="spellStart"/>
+            <w:r>
+              <w:rPr>
+                <w:rFonts w:ascii="Consolas" w:hAnsi="Consolas"/>
+              </w:rPr>
+              <w:t>ascii</w:t>
+            </w:r>
+            <w:proofErr w:type="spellEnd"/>
           </w:p>
         </w:tc>
         <w:tc>
@@ -1094,8 +1140,17 @@
           <w:sz w:val="28"/>
           <w:szCs w:val="28"/>
         </w:rPr>
-        <w:t xml:space="preserve"> language bias (all programming languages can read files, even JavaScript and WebAssembly</w:t>
-      </w:r>
+        <w:t xml:space="preserve"> language bias (all programming languages can read files, even JavaScript and </w:t>
+      </w:r>
+      <w:proofErr w:type="spellStart"/>
+      <w:r>
+        <w:rPr>
+          <w:sz w:val="28"/>
+          <w:szCs w:val="28"/>
+        </w:rPr>
+        <w:t>WebAssembly</w:t>
+      </w:r>
+      <w:proofErr w:type="spellEnd"/>
       <w:r>
         <w:rPr>
           <w:sz w:val="28"/>
@@ -1157,7 +1212,23 @@
           <w:sz w:val="28"/>
           <w:szCs w:val="28"/>
         </w:rPr>
-        <w:t>the extent of each data file</w:t>
+        <w:t xml:space="preserve">the </w:t>
+      </w:r>
+      <w:proofErr w:type="gramStart"/>
+      <w:r>
+        <w:rPr>
+          <w:sz w:val="28"/>
+          <w:szCs w:val="28"/>
+        </w:rPr>
+        <w:t>extent</w:t>
+      </w:r>
+      <w:proofErr w:type="gramEnd"/>
+      <w:r>
+        <w:rPr>
+          <w:sz w:val="28"/>
+          <w:szCs w:val="28"/>
+        </w:rPr>
+        <w:t xml:space="preserve"> of each data file</w:t>
       </w:r>
       <w:r>
         <w:rPr>
@@ -1636,7 +1707,23 @@
           <w:sz w:val="28"/>
           <w:szCs w:val="28"/>
         </w:rPr>
-        <w:t>An “i”</w:t>
+        <w:t>An “</w:t>
+      </w:r>
+      <w:proofErr w:type="spellStart"/>
+      <w:r>
+        <w:rPr>
+          <w:sz w:val="28"/>
+          <w:szCs w:val="28"/>
+        </w:rPr>
+        <w:t>i</w:t>
+      </w:r>
+      <w:proofErr w:type="spellEnd"/>
+      <w:r>
+        <w:rPr>
+          <w:sz w:val="28"/>
+          <w:szCs w:val="28"/>
+        </w:rPr>
+        <w:t>”</w:t>
       </w:r>
       <w:r>
         <w:rPr>
@@ -1917,7 +2004,25 @@
           <w:sz w:val="28"/>
           <w:szCs w:val="28"/>
         </w:rPr>
-        <w:t xml:space="preserve">of word embeddings </w:t>
+        <w:t xml:space="preserve">of word </w:t>
+      </w:r>
+      <w:proofErr w:type="spellStart"/>
+      <w:r>
+        <w:rPr>
+          <w:rFonts w:asciiTheme="minorHAnsi" w:hAnsiTheme="minorHAnsi" w:cstheme="minorHAnsi"/>
+          <w:sz w:val="28"/>
+          <w:szCs w:val="28"/>
+        </w:rPr>
+        <w:t>embeddings</w:t>
+      </w:r>
+      <w:proofErr w:type="spellEnd"/>
+      <w:r>
+        <w:rPr>
+          <w:rFonts w:asciiTheme="minorHAnsi" w:hAnsiTheme="minorHAnsi" w:cstheme="minorHAnsi"/>
+          <w:sz w:val="28"/>
+          <w:szCs w:val="28"/>
+        </w:rPr>
+        <w:t xml:space="preserve"> </w:t>
       </w:r>
       <w:r>
         <w:rPr>
@@ -2425,6 +2530,7 @@
                 <w:sz w:val="24"/>
               </w:rPr>
             </w:pPr>
+            <w:proofErr w:type="spellStart"/>
             <w:r>
               <w:rPr>
                 <w:rFonts w:ascii="Arial" w:eastAsia="Arial" w:hAnsi="Arial" w:cs="Arial"/>
@@ -2434,6 +2540,7 @@
               </w:rPr>
               <w:t>WordKey</w:t>
             </w:r>
+            <w:proofErr w:type="spellEnd"/>
           </w:p>
           <w:p>
             <w:pPr>
@@ -2473,6 +2580,7 @@
                 <w:sz w:val="24"/>
               </w:rPr>
             </w:pPr>
+            <w:proofErr w:type="spellStart"/>
             <w:r>
               <w:rPr>
                 <w:rFonts w:ascii="Arial" w:eastAsia="Arial" w:hAnsi="Arial" w:cs="Arial"/>
@@ -2482,6 +2590,7 @@
               </w:rPr>
               <w:t>Punc</w:t>
             </w:r>
+            <w:proofErr w:type="spellEnd"/>
           </w:p>
           <w:p>
             <w:pPr>
@@ -2583,6 +2692,7 @@
                 <w:sz w:val="24"/>
               </w:rPr>
             </w:pPr>
+            <w:proofErr w:type="spellStart"/>
             <w:r>
               <w:rPr>
                 <w:rFonts w:ascii="Arial" w:eastAsia="Arial" w:hAnsi="Arial" w:cs="Arial"/>
@@ -2601,6 +2711,7 @@
               </w:rPr>
               <w:t>Class</w:t>
             </w:r>
+            <w:proofErr w:type="spellEnd"/>
           </w:p>
           <w:p>
             <w:pPr>
@@ -2748,8 +2859,30 @@
               <w:rPr>
                 <w:rFonts w:ascii="Consolas" w:eastAsia="Arial" w:hAnsi="Consolas" w:cs="Arial"/>
               </w:rPr>
-              <w:t xml:space="preserve"> 0x0 0x0 0x0</w:t>
-            </w:r>
+              <w:t xml:space="preserve"> 0x0 </w:t>
+            </w:r>
+            <w:proofErr w:type="spellStart"/>
+            <w:r>
+              <w:rPr>
+                <w:rFonts w:ascii="Consolas" w:eastAsia="Arial" w:hAnsi="Consolas" w:cs="Arial"/>
+              </w:rPr>
+              <w:t>0x0</w:t>
+            </w:r>
+            <w:proofErr w:type="spellEnd"/>
+            <w:r>
+              <w:rPr>
+                <w:rFonts w:ascii="Consolas" w:eastAsia="Arial" w:hAnsi="Consolas" w:cs="Arial"/>
+              </w:rPr>
+              <w:t xml:space="preserve"> </w:t>
+            </w:r>
+            <w:proofErr w:type="spellStart"/>
+            <w:r>
+              <w:rPr>
+                <w:rFonts w:ascii="Consolas" w:eastAsia="Arial" w:hAnsi="Consolas" w:cs="Arial"/>
+              </w:rPr>
+              <w:t>0x0</w:t>
+            </w:r>
+            <w:proofErr w:type="spellEnd"/>
           </w:p>
         </w:tc>
         <w:tc>
@@ -3029,8 +3162,30 @@
               <w:rPr>
                 <w:rFonts w:ascii="Consolas" w:eastAsia="Arial" w:hAnsi="Consolas" w:cs="Arial"/>
               </w:rPr>
-              <w:t xml:space="preserve"> 0x0 0x0 0x0</w:t>
-            </w:r>
+              <w:t xml:space="preserve"> 0x0 </w:t>
+            </w:r>
+            <w:proofErr w:type="spellStart"/>
+            <w:r>
+              <w:rPr>
+                <w:rFonts w:ascii="Consolas" w:eastAsia="Arial" w:hAnsi="Consolas" w:cs="Arial"/>
+              </w:rPr>
+              <w:t>0x0</w:t>
+            </w:r>
+            <w:proofErr w:type="spellEnd"/>
+            <w:r>
+              <w:rPr>
+                <w:rFonts w:ascii="Consolas" w:eastAsia="Arial" w:hAnsi="Consolas" w:cs="Arial"/>
+              </w:rPr>
+              <w:t xml:space="preserve"> </w:t>
+            </w:r>
+            <w:proofErr w:type="spellStart"/>
+            <w:r>
+              <w:rPr>
+                <w:rFonts w:ascii="Consolas" w:eastAsia="Arial" w:hAnsi="Consolas" w:cs="Arial"/>
+              </w:rPr>
+              <w:t>0x0</w:t>
+            </w:r>
+            <w:proofErr w:type="spellEnd"/>
           </w:p>
         </w:tc>
         <w:tc>
@@ -3301,8 +3456,30 @@
               <w:rPr>
                 <w:rFonts w:ascii="Consolas" w:eastAsia="Arial" w:hAnsi="Consolas" w:cs="Arial"/>
               </w:rPr>
-              <w:t xml:space="preserve"> 0x0 0x0 0x0</w:t>
-            </w:r>
+              <w:t xml:space="preserve"> 0x0 </w:t>
+            </w:r>
+            <w:proofErr w:type="spellStart"/>
+            <w:r>
+              <w:rPr>
+                <w:rFonts w:ascii="Consolas" w:eastAsia="Arial" w:hAnsi="Consolas" w:cs="Arial"/>
+              </w:rPr>
+              <w:t>0x0</w:t>
+            </w:r>
+            <w:proofErr w:type="spellEnd"/>
+            <w:r>
+              <w:rPr>
+                <w:rFonts w:ascii="Consolas" w:eastAsia="Arial" w:hAnsi="Consolas" w:cs="Arial"/>
+              </w:rPr>
+              <w:t xml:space="preserve"> </w:t>
+            </w:r>
+            <w:proofErr w:type="spellStart"/>
+            <w:r>
+              <w:rPr>
+                <w:rFonts w:ascii="Consolas" w:eastAsia="Arial" w:hAnsi="Consolas" w:cs="Arial"/>
+              </w:rPr>
+              <w:t>0x0</w:t>
+            </w:r>
+            <w:proofErr w:type="spellEnd"/>
           </w:p>
         </w:tc>
         <w:tc>
@@ -3657,8 +3834,30 @@
               <w:rPr>
                 <w:rFonts w:ascii="Consolas" w:eastAsia="Arial" w:hAnsi="Consolas" w:cs="Arial"/>
               </w:rPr>
-              <w:t xml:space="preserve"> 0x0 0x0 0x0</w:t>
-            </w:r>
+              <w:t xml:space="preserve"> 0x0 </w:t>
+            </w:r>
+            <w:proofErr w:type="spellStart"/>
+            <w:r>
+              <w:rPr>
+                <w:rFonts w:ascii="Consolas" w:eastAsia="Arial" w:hAnsi="Consolas" w:cs="Arial"/>
+              </w:rPr>
+              <w:t>0x0</w:t>
+            </w:r>
+            <w:proofErr w:type="spellEnd"/>
+            <w:r>
+              <w:rPr>
+                <w:rFonts w:ascii="Consolas" w:eastAsia="Arial" w:hAnsi="Consolas" w:cs="Arial"/>
+              </w:rPr>
+              <w:t xml:space="preserve"> </w:t>
+            </w:r>
+            <w:proofErr w:type="spellStart"/>
+            <w:r>
+              <w:rPr>
+                <w:rFonts w:ascii="Consolas" w:eastAsia="Arial" w:hAnsi="Consolas" w:cs="Arial"/>
+              </w:rPr>
+              <w:t>0x0</w:t>
+            </w:r>
+            <w:proofErr w:type="spellEnd"/>
           </w:p>
         </w:tc>
         <w:tc>
@@ -3933,8 +4132,30 @@
               <w:rPr>
                 <w:rFonts w:ascii="Consolas" w:eastAsia="Arial" w:hAnsi="Consolas" w:cs="Arial"/>
               </w:rPr>
-              <w:t xml:space="preserve"> 0x0 0x0 0x0</w:t>
-            </w:r>
+              <w:t xml:space="preserve"> 0x0 </w:t>
+            </w:r>
+            <w:proofErr w:type="spellStart"/>
+            <w:r>
+              <w:rPr>
+                <w:rFonts w:ascii="Consolas" w:eastAsia="Arial" w:hAnsi="Consolas" w:cs="Arial"/>
+              </w:rPr>
+              <w:t>0x0</w:t>
+            </w:r>
+            <w:proofErr w:type="spellEnd"/>
+            <w:r>
+              <w:rPr>
+                <w:rFonts w:ascii="Consolas" w:eastAsia="Arial" w:hAnsi="Consolas" w:cs="Arial"/>
+              </w:rPr>
+              <w:t xml:space="preserve"> </w:t>
+            </w:r>
+            <w:proofErr w:type="spellStart"/>
+            <w:r>
+              <w:rPr>
+                <w:rFonts w:ascii="Consolas" w:eastAsia="Arial" w:hAnsi="Consolas" w:cs="Arial"/>
+              </w:rPr>
+              <w:t>0x0</w:t>
+            </w:r>
+            <w:proofErr w:type="spellEnd"/>
           </w:p>
         </w:tc>
         <w:tc>
@@ -4210,8 +4431,30 @@
               <w:rPr>
                 <w:rFonts w:ascii="Consolas" w:eastAsia="Arial" w:hAnsi="Consolas" w:cs="Arial"/>
               </w:rPr>
-              <w:t xml:space="preserve"> 0x0 0x0 0x0</w:t>
-            </w:r>
+              <w:t xml:space="preserve"> 0x0 </w:t>
+            </w:r>
+            <w:proofErr w:type="spellStart"/>
+            <w:r>
+              <w:rPr>
+                <w:rFonts w:ascii="Consolas" w:eastAsia="Arial" w:hAnsi="Consolas" w:cs="Arial"/>
+              </w:rPr>
+              <w:t>0x0</w:t>
+            </w:r>
+            <w:proofErr w:type="spellEnd"/>
+            <w:r>
+              <w:rPr>
+                <w:rFonts w:ascii="Consolas" w:eastAsia="Arial" w:hAnsi="Consolas" w:cs="Arial"/>
+              </w:rPr>
+              <w:t xml:space="preserve"> </w:t>
+            </w:r>
+            <w:proofErr w:type="spellStart"/>
+            <w:r>
+              <w:rPr>
+                <w:rFonts w:ascii="Consolas" w:eastAsia="Arial" w:hAnsi="Consolas" w:cs="Arial"/>
+              </w:rPr>
+              <w:t>0x0</w:t>
+            </w:r>
+            <w:proofErr w:type="spellEnd"/>
           </w:p>
         </w:tc>
         <w:tc>
@@ -4553,8 +4796,30 @@
               <w:rPr>
                 <w:rFonts w:ascii="Consolas" w:eastAsia="Arial" w:hAnsi="Consolas" w:cs="Arial"/>
               </w:rPr>
-              <w:t xml:space="preserve"> 0x0 0x0 0x0</w:t>
-            </w:r>
+              <w:t xml:space="preserve"> 0x0 </w:t>
+            </w:r>
+            <w:proofErr w:type="spellStart"/>
+            <w:r>
+              <w:rPr>
+                <w:rFonts w:ascii="Consolas" w:eastAsia="Arial" w:hAnsi="Consolas" w:cs="Arial"/>
+              </w:rPr>
+              <w:t>0x0</w:t>
+            </w:r>
+            <w:proofErr w:type="spellEnd"/>
+            <w:r>
+              <w:rPr>
+                <w:rFonts w:ascii="Consolas" w:eastAsia="Arial" w:hAnsi="Consolas" w:cs="Arial"/>
+              </w:rPr>
+              <w:t xml:space="preserve"> </w:t>
+            </w:r>
+            <w:proofErr w:type="spellStart"/>
+            <w:r>
+              <w:rPr>
+                <w:rFonts w:ascii="Consolas" w:eastAsia="Arial" w:hAnsi="Consolas" w:cs="Arial"/>
+              </w:rPr>
+              <w:t>0x0</w:t>
+            </w:r>
+            <w:proofErr w:type="spellEnd"/>
           </w:p>
         </w:tc>
         <w:tc>
@@ -4823,8 +5088,30 @@
               <w:rPr>
                 <w:rFonts w:ascii="Consolas" w:eastAsia="Arial" w:hAnsi="Consolas" w:cs="Arial"/>
               </w:rPr>
-              <w:t>0x0F74 0x0 0x0 0x0</w:t>
-            </w:r>
+              <w:t xml:space="preserve">0x0F74 0x0 </w:t>
+            </w:r>
+            <w:proofErr w:type="spellStart"/>
+            <w:r>
+              <w:rPr>
+                <w:rFonts w:ascii="Consolas" w:eastAsia="Arial" w:hAnsi="Consolas" w:cs="Arial"/>
+              </w:rPr>
+              <w:t>0x0</w:t>
+            </w:r>
+            <w:proofErr w:type="spellEnd"/>
+            <w:r>
+              <w:rPr>
+                <w:rFonts w:ascii="Consolas" w:eastAsia="Arial" w:hAnsi="Consolas" w:cs="Arial"/>
+              </w:rPr>
+              <w:t xml:space="preserve"> </w:t>
+            </w:r>
+            <w:proofErr w:type="spellStart"/>
+            <w:r>
+              <w:rPr>
+                <w:rFonts w:ascii="Consolas" w:eastAsia="Arial" w:hAnsi="Consolas" w:cs="Arial"/>
+              </w:rPr>
+              <w:t>0x0</w:t>
+            </w:r>
+            <w:proofErr w:type="spellEnd"/>
           </w:p>
         </w:tc>
         <w:tc>
@@ -5099,8 +5386,30 @@
               <w:rPr>
                 <w:rFonts w:ascii="Consolas" w:eastAsia="Arial" w:hAnsi="Consolas" w:cs="Arial"/>
               </w:rPr>
-              <w:t xml:space="preserve"> 0x0 0x0 0x0</w:t>
-            </w:r>
+              <w:t xml:space="preserve"> 0x0 </w:t>
+            </w:r>
+            <w:proofErr w:type="spellStart"/>
+            <w:r>
+              <w:rPr>
+                <w:rFonts w:ascii="Consolas" w:eastAsia="Arial" w:hAnsi="Consolas" w:cs="Arial"/>
+              </w:rPr>
+              <w:t>0x0</w:t>
+            </w:r>
+            <w:proofErr w:type="spellEnd"/>
+            <w:r>
+              <w:rPr>
+                <w:rFonts w:ascii="Consolas" w:eastAsia="Arial" w:hAnsi="Consolas" w:cs="Arial"/>
+              </w:rPr>
+              <w:t xml:space="preserve"> </w:t>
+            </w:r>
+            <w:proofErr w:type="spellStart"/>
+            <w:r>
+              <w:rPr>
+                <w:rFonts w:ascii="Consolas" w:eastAsia="Arial" w:hAnsi="Consolas" w:cs="Arial"/>
+              </w:rPr>
+              <w:t>0x0</w:t>
+            </w:r>
+            <w:proofErr w:type="spellEnd"/>
           </w:p>
         </w:tc>
         <w:tc>
@@ -5476,6 +5785,7 @@
             <w:shd w:val="clear" w:color="auto" w:fill="000000"/>
           </w:tcPr>
           <w:p>
+            <w:proofErr w:type="spellStart"/>
             <w:r>
               <w:rPr>
                 <w:rFonts w:ascii="Arial" w:eastAsia="Arial" w:hAnsi="Arial" w:cs="Arial"/>
@@ -5483,7 +5793,17 @@
                 <w:color w:val="FFFFFF"/>
                 <w:sz w:val="24"/>
               </w:rPr>
-              <w:t xml:space="preserve">Strongs #1 </w:t>
+              <w:t>Strongs</w:t>
+            </w:r>
+            <w:proofErr w:type="spellEnd"/>
+            <w:r>
+              <w:rPr>
+                <w:rFonts w:ascii="Arial" w:eastAsia="Arial" w:hAnsi="Arial" w:cs="Arial"/>
+                <w:b/>
+                <w:color w:val="FFFFFF"/>
+                <w:sz w:val="24"/>
+              </w:rPr>
+              <w:t xml:space="preserve"> #1 </w:t>
             </w:r>
           </w:p>
         </w:tc>
@@ -5499,6 +5819,7 @@
             <w:shd w:val="clear" w:color="auto" w:fill="000000"/>
           </w:tcPr>
           <w:p>
+            <w:proofErr w:type="spellStart"/>
             <w:r>
               <w:rPr>
                 <w:rFonts w:ascii="Arial" w:eastAsia="Arial" w:hAnsi="Arial" w:cs="Arial"/>
@@ -5506,7 +5827,17 @@
                 <w:color w:val="FFFFFF"/>
                 <w:sz w:val="24"/>
               </w:rPr>
-              <w:t xml:space="preserve">Strongs #2 </w:t>
+              <w:t>Strongs</w:t>
+            </w:r>
+            <w:proofErr w:type="spellEnd"/>
+            <w:r>
+              <w:rPr>
+                <w:rFonts w:ascii="Arial" w:eastAsia="Arial" w:hAnsi="Arial" w:cs="Arial"/>
+                <w:b/>
+                <w:color w:val="FFFFFF"/>
+                <w:sz w:val="24"/>
+              </w:rPr>
+              <w:t xml:space="preserve"> #2 </w:t>
             </w:r>
           </w:p>
         </w:tc>
@@ -5525,6 +5856,7 @@
             <w:pPr>
               <w:ind w:left="7"/>
             </w:pPr>
+            <w:proofErr w:type="spellStart"/>
             <w:r>
               <w:rPr>
                 <w:rFonts w:ascii="Arial" w:eastAsia="Arial" w:hAnsi="Arial" w:cs="Arial"/>
@@ -5532,7 +5864,17 @@
                 <w:color w:val="FFFFFF"/>
                 <w:sz w:val="24"/>
               </w:rPr>
-              <w:t xml:space="preserve">Strongs #3 </w:t>
+              <w:t>Strongs</w:t>
+            </w:r>
+            <w:proofErr w:type="spellEnd"/>
+            <w:r>
+              <w:rPr>
+                <w:rFonts w:ascii="Arial" w:eastAsia="Arial" w:hAnsi="Arial" w:cs="Arial"/>
+                <w:b/>
+                <w:color w:val="FFFFFF"/>
+                <w:sz w:val="24"/>
+              </w:rPr>
+              <w:t xml:space="preserve"> #3 </w:t>
             </w:r>
           </w:p>
         </w:tc>
@@ -5551,6 +5893,7 @@
             <w:pPr>
               <w:ind w:left="7"/>
             </w:pPr>
+            <w:proofErr w:type="spellStart"/>
             <w:r>
               <w:rPr>
                 <w:rFonts w:ascii="Arial" w:eastAsia="Arial" w:hAnsi="Arial" w:cs="Arial"/>
@@ -5558,7 +5901,17 @@
                 <w:color w:val="FFFFFF"/>
                 <w:sz w:val="24"/>
               </w:rPr>
-              <w:t xml:space="preserve">Strongs #4 </w:t>
+              <w:t>Strongs</w:t>
+            </w:r>
+            <w:proofErr w:type="spellEnd"/>
+            <w:r>
+              <w:rPr>
+                <w:rFonts w:ascii="Arial" w:eastAsia="Arial" w:hAnsi="Arial" w:cs="Arial"/>
+                <w:b/>
+                <w:color w:val="FFFFFF"/>
+                <w:sz w:val="24"/>
+              </w:rPr>
+              <w:t xml:space="preserve"> #4 </w:t>
             </w:r>
           </w:p>
         </w:tc>
@@ -5598,7 +5951,23 @@
                 <w:rFonts w:ascii="Arial" w:eastAsia="Arial" w:hAnsi="Arial" w:cs="Arial"/>
                 <w:sz w:val="24"/>
               </w:rPr>
-              <w:t xml:space="preserve"> Strongs # </w:t>
+              <w:t xml:space="preserve"> </w:t>
+            </w:r>
+            <w:proofErr w:type="spellStart"/>
+            <w:r>
+              <w:rPr>
+                <w:rFonts w:ascii="Arial" w:eastAsia="Arial" w:hAnsi="Arial" w:cs="Arial"/>
+                <w:sz w:val="24"/>
+              </w:rPr>
+              <w:t>Strongs</w:t>
+            </w:r>
+            <w:proofErr w:type="spellEnd"/>
+            <w:r>
+              <w:rPr>
+                <w:rFonts w:ascii="Arial" w:eastAsia="Arial" w:hAnsi="Arial" w:cs="Arial"/>
+                <w:sz w:val="24"/>
+              </w:rPr>
+              <w:t xml:space="preserve"> # </w:t>
             </w:r>
           </w:p>
         </w:tc>
@@ -5633,7 +6002,23 @@
                 <w:rFonts w:ascii="Arial" w:eastAsia="Arial" w:hAnsi="Arial" w:cs="Arial"/>
                 <w:sz w:val="24"/>
               </w:rPr>
-              <w:t xml:space="preserve"> Strongs # </w:t>
+              <w:t xml:space="preserve"> </w:t>
+            </w:r>
+            <w:proofErr w:type="spellStart"/>
+            <w:r>
+              <w:rPr>
+                <w:rFonts w:ascii="Arial" w:eastAsia="Arial" w:hAnsi="Arial" w:cs="Arial"/>
+                <w:sz w:val="24"/>
+              </w:rPr>
+              <w:t>Strongs</w:t>
+            </w:r>
+            <w:proofErr w:type="spellEnd"/>
+            <w:r>
+              <w:rPr>
+                <w:rFonts w:ascii="Arial" w:eastAsia="Arial" w:hAnsi="Arial" w:cs="Arial"/>
+                <w:sz w:val="24"/>
+              </w:rPr>
+              <w:t xml:space="preserve"> # </w:t>
             </w:r>
           </w:p>
         </w:tc>
@@ -5668,7 +6053,23 @@
                 <w:rFonts w:ascii="Arial" w:eastAsia="Arial" w:hAnsi="Arial" w:cs="Arial"/>
                 <w:sz w:val="24"/>
               </w:rPr>
-              <w:t xml:space="preserve"> Strongs # </w:t>
+              <w:t xml:space="preserve"> </w:t>
+            </w:r>
+            <w:proofErr w:type="spellStart"/>
+            <w:r>
+              <w:rPr>
+                <w:rFonts w:ascii="Arial" w:eastAsia="Arial" w:hAnsi="Arial" w:cs="Arial"/>
+                <w:sz w:val="24"/>
+              </w:rPr>
+              <w:t>Strongs</w:t>
+            </w:r>
+            <w:proofErr w:type="spellEnd"/>
+            <w:r>
+              <w:rPr>
+                <w:rFonts w:ascii="Arial" w:eastAsia="Arial" w:hAnsi="Arial" w:cs="Arial"/>
+                <w:sz w:val="24"/>
+              </w:rPr>
+              <w:t xml:space="preserve"> # </w:t>
             </w:r>
           </w:p>
         </w:tc>
@@ -5703,7 +6104,23 @@
                 <w:rFonts w:ascii="Arial" w:eastAsia="Arial" w:hAnsi="Arial" w:cs="Arial"/>
                 <w:sz w:val="24"/>
               </w:rPr>
-              <w:t xml:space="preserve"> Strongs # </w:t>
+              <w:t xml:space="preserve"> </w:t>
+            </w:r>
+            <w:proofErr w:type="spellStart"/>
+            <w:r>
+              <w:rPr>
+                <w:rFonts w:ascii="Arial" w:eastAsia="Arial" w:hAnsi="Arial" w:cs="Arial"/>
+                <w:sz w:val="24"/>
+              </w:rPr>
+              <w:t>Strongs</w:t>
+            </w:r>
+            <w:proofErr w:type="spellEnd"/>
+            <w:r>
+              <w:rPr>
+                <w:rFonts w:ascii="Arial" w:eastAsia="Arial" w:hAnsi="Arial" w:cs="Arial"/>
+                <w:sz w:val="24"/>
+              </w:rPr>
+              <w:t xml:space="preserve"> # </w:t>
             </w:r>
           </w:p>
         </w:tc>
@@ -7373,8 +7790,16 @@
               <w:rPr>
                 <w:rFonts w:ascii="Consolas" w:eastAsia="Courier New" w:hAnsi="Consolas" w:cs="Courier New"/>
               </w:rPr>
-              <w:t>PUNC::closeParen</w:t>
-            </w:r>
+              <w:t>PUNC::</w:t>
+            </w:r>
+            <w:proofErr w:type="spellStart"/>
+            <w:r>
+              <w:rPr>
+                <w:rFonts w:ascii="Consolas" w:eastAsia="Courier New" w:hAnsi="Consolas" w:cs="Courier New"/>
+              </w:rPr>
+              <w:t>closeParen</w:t>
+            </w:r>
+            <w:proofErr w:type="spellEnd"/>
           </w:p>
         </w:tc>
         <w:tc>
@@ -7932,8 +8357,18 @@
                                 <w:sz w:val="44"/>
                                 <w:szCs w:val="44"/>
                               </w:rPr>
-                              <w:t>zation bits and WordKey</w:t>
+                              <w:t xml:space="preserve">zation bits and </w:t>
                             </w:r>
+                            <w:proofErr w:type="spellStart"/>
+                            <w:r>
+                              <w:rPr>
+                                <w:rFonts w:ascii="Times New Roman" w:hAnsi="Times New Roman" w:cs="Times New Roman"/>
+                                <w:sz w:val="44"/>
+                                <w:szCs w:val="44"/>
+                              </w:rPr>
+                              <w:t>WordKey</w:t>
+                            </w:r>
+                            <w:proofErr w:type="spellEnd"/>
                           </w:p>
                         </w:txbxContent>
                       </wps:txbx>
@@ -9492,6 +9927,7 @@
                 <w:color w:val="000000" w:themeColor="text1"/>
               </w:rPr>
             </w:pPr>
+            <w:proofErr w:type="spellStart"/>
             <w:r>
               <w:rPr>
                 <w:rFonts w:ascii="Consolas" w:eastAsia="Courier New" w:hAnsi="Consolas" w:cs="Courier New"/>
@@ -9499,6 +9935,7 @@
               </w:rPr>
               <w:t>EndBit</w:t>
             </w:r>
+            <w:proofErr w:type="spellEnd"/>
           </w:p>
         </w:tc>
         <w:tc>
@@ -9578,6 +10015,7 @@
                 <w:color w:val="000000" w:themeColor="text1"/>
               </w:rPr>
             </w:pPr>
+            <w:proofErr w:type="spellStart"/>
             <w:r>
               <w:rPr>
                 <w:rFonts w:ascii="Consolas" w:eastAsia="Courier New" w:hAnsi="Consolas" w:cs="Courier New"/>
@@ -9597,7 +10035,15 @@
                 <w:rFonts w:ascii="Consolas" w:eastAsia="Courier New" w:hAnsi="Consolas" w:cs="Courier New"/>
                 <w:color w:val="000000" w:themeColor="text1"/>
               </w:rPr>
-              <w:t xml:space="preserve">ningOfVerse </w:t>
+              <w:t>ningOfVerse</w:t>
+            </w:r>
+            <w:proofErr w:type="spellEnd"/>
+            <w:r>
+              <w:rPr>
+                <w:rFonts w:ascii="Consolas" w:eastAsia="Courier New" w:hAnsi="Consolas" w:cs="Courier New"/>
+                <w:color w:val="000000" w:themeColor="text1"/>
+              </w:rPr>
+              <w:t xml:space="preserve"> </w:t>
             </w:r>
           </w:p>
         </w:tc>
@@ -9678,6 +10124,7 @@
                 <w:color w:val="000000" w:themeColor="text1"/>
               </w:rPr>
             </w:pPr>
+            <w:proofErr w:type="spellStart"/>
             <w:r>
               <w:rPr>
                 <w:rFonts w:ascii="Consolas" w:eastAsia="Courier New" w:hAnsi="Consolas" w:cs="Courier New"/>
@@ -9685,6 +10132,7 @@
               </w:rPr>
               <w:t>EndOfVerse</w:t>
             </w:r>
+            <w:proofErr w:type="spellEnd"/>
           </w:p>
         </w:tc>
         <w:tc>
@@ -9764,6 +10212,7 @@
                 <w:color w:val="000000" w:themeColor="text1"/>
               </w:rPr>
             </w:pPr>
+            <w:proofErr w:type="spellStart"/>
             <w:r>
               <w:rPr>
                 <w:rFonts w:ascii="Consolas" w:eastAsia="Courier New" w:hAnsi="Consolas" w:cs="Courier New"/>
@@ -9783,7 +10232,15 @@
                 <w:rFonts w:ascii="Consolas" w:eastAsia="Courier New" w:hAnsi="Consolas" w:cs="Courier New"/>
                 <w:color w:val="000000" w:themeColor="text1"/>
               </w:rPr>
-              <w:t xml:space="preserve">ningOfChapter </w:t>
+              <w:t>ningOfChapter</w:t>
+            </w:r>
+            <w:proofErr w:type="spellEnd"/>
+            <w:r>
+              <w:rPr>
+                <w:rFonts w:ascii="Consolas" w:eastAsia="Courier New" w:hAnsi="Consolas" w:cs="Courier New"/>
+                <w:color w:val="000000" w:themeColor="text1"/>
+              </w:rPr>
+              <w:t xml:space="preserve"> </w:t>
             </w:r>
           </w:p>
         </w:tc>
@@ -9864,6 +10321,7 @@
                 <w:color w:val="000000" w:themeColor="text1"/>
               </w:rPr>
             </w:pPr>
+            <w:proofErr w:type="spellStart"/>
             <w:r>
               <w:rPr>
                 <w:rFonts w:ascii="Consolas" w:eastAsia="Courier New" w:hAnsi="Consolas" w:cs="Courier New"/>
@@ -9871,6 +10329,7 @@
               </w:rPr>
               <w:t>EndOfChapter</w:t>
             </w:r>
+            <w:proofErr w:type="spellEnd"/>
           </w:p>
         </w:tc>
         <w:tc>
@@ -9950,6 +10409,7 @@
                 <w:color w:val="000000" w:themeColor="text1"/>
               </w:rPr>
             </w:pPr>
+            <w:proofErr w:type="spellStart"/>
             <w:r>
               <w:rPr>
                 <w:rFonts w:ascii="Consolas" w:eastAsia="Courier New" w:hAnsi="Consolas" w:cs="Courier New"/>
@@ -9971,6 +10431,7 @@
               </w:rPr>
               <w:t>ningOfBook</w:t>
             </w:r>
+            <w:proofErr w:type="spellEnd"/>
           </w:p>
         </w:tc>
         <w:tc>
@@ -10050,6 +10511,7 @@
                 <w:color w:val="000000" w:themeColor="text1"/>
               </w:rPr>
             </w:pPr>
+            <w:proofErr w:type="spellStart"/>
             <w:r>
               <w:rPr>
                 <w:rFonts w:ascii="Consolas" w:eastAsia="Courier New" w:hAnsi="Consolas" w:cs="Courier New"/>
@@ -10057,6 +10519,7 @@
               </w:rPr>
               <w:t>EndOfBook</w:t>
             </w:r>
+            <w:proofErr w:type="spellEnd"/>
           </w:p>
         </w:tc>
         <w:tc>
@@ -10151,6 +10614,7 @@
                 <w:szCs w:val="18"/>
               </w:rPr>
             </w:pPr>
+            <w:proofErr w:type="spellStart"/>
             <w:r>
               <w:rPr>
                 <w:rFonts w:ascii="Consolas" w:eastAsia="Courier New" w:hAnsi="Consolas" w:cs="Courier New"/>
@@ -10167,6 +10631,7 @@
               </w:rPr>
               <w:t>OrPronoun</w:t>
             </w:r>
+            <w:proofErr w:type="spellEnd"/>
           </w:p>
         </w:tc>
         <w:tc>
@@ -11922,6 +12387,7 @@
                               </w:rPr>
                               <w:t xml:space="preserve"> </w:t>
                             </w:r>
+                            <w:proofErr w:type="spellStart"/>
                             <w:r>
                               <w:rPr>
                                 <w:rFonts w:ascii="Times New Roman" w:hAnsi="Times New Roman" w:cs="Times New Roman"/>
@@ -11930,6 +12396,7 @@
                               </w:rPr>
                               <w:t>WordClass</w:t>
                             </w:r>
+                            <w:proofErr w:type="spellEnd"/>
                             <w:r>
                               <w:rPr>
                                 <w:rFonts w:ascii="Times New Roman" w:hAnsi="Times New Roman" w:cs="Times New Roman"/>
@@ -12288,6 +12755,7 @@
                               </w:rPr>
                               <w:tab/>
                             </w:r>
+                            <w:proofErr w:type="gramStart"/>
                             <w:r>
                               <w:rPr>
                                 <w:b/>
@@ -12298,6 +12766,7 @@
                               </w:rPr>
                               <w:t>his</w:t>
                             </w:r>
+                            <w:proofErr w:type="gramEnd"/>
                             <w:r>
                               <w:rPr>
                                 <w:color w:val="5B9BD5" w:themeColor="accent1"/>
@@ -12313,6 +12782,7 @@
                               </w:rPr>
                               <w:t xml:space="preserve">is used ambiguously in the Authorized Version for third-person-singular pronouns.  </w:t>
                             </w:r>
+                            <w:proofErr w:type="gramStart"/>
                             <w:r>
                               <w:rPr>
                                 <w:b/>
@@ -12323,6 +12793,7 @@
                               </w:rPr>
                               <w:t>his</w:t>
                             </w:r>
+                            <w:proofErr w:type="gramEnd"/>
                             <w:r>
                               <w:rPr>
                                 <w:color w:val="5B9BD5" w:themeColor="accent1"/>
@@ -12973,6 +13444,7 @@
                 <w:sz w:val="24"/>
               </w:rPr>
             </w:pPr>
+            <w:proofErr w:type="spellStart"/>
             <w:r>
               <w:rPr>
                 <w:rFonts w:ascii="Arial" w:eastAsia="Arial" w:hAnsi="Arial" w:cs="Arial"/>
@@ -12982,6 +13454,7 @@
               </w:rPr>
               <w:t>WordKey</w:t>
             </w:r>
+            <w:proofErr w:type="spellEnd"/>
           </w:p>
           <w:p>
             <w:pPr>
@@ -13021,6 +13494,7 @@
                 <w:sz w:val="24"/>
               </w:rPr>
             </w:pPr>
+            <w:proofErr w:type="spellStart"/>
             <w:r>
               <w:rPr>
                 <w:rFonts w:ascii="Arial" w:eastAsia="Arial" w:hAnsi="Arial" w:cs="Arial"/>
@@ -13030,6 +13504,7 @@
               </w:rPr>
               <w:t>Punc</w:t>
             </w:r>
+            <w:proofErr w:type="spellEnd"/>
           </w:p>
           <w:p>
             <w:pPr>
@@ -13131,6 +13606,7 @@
                 <w:sz w:val="24"/>
               </w:rPr>
             </w:pPr>
+            <w:proofErr w:type="spellStart"/>
             <w:r>
               <w:rPr>
                 <w:rFonts w:ascii="Arial" w:eastAsia="Arial" w:hAnsi="Arial" w:cs="Arial"/>
@@ -13149,6 +13625,7 @@
               </w:rPr>
               <w:t>WordClass</w:t>
             </w:r>
+            <w:proofErr w:type="spellEnd"/>
           </w:p>
           <w:p>
             <w:pPr>
@@ -13241,8 +13718,30 @@
               <w:rPr>
                 <w:rFonts w:ascii="Consolas" w:eastAsia="Arial" w:hAnsi="Consolas" w:cs="Arial"/>
               </w:rPr>
-              <w:t xml:space="preserve"> 0x0 0x0 0x0</w:t>
-            </w:r>
+              <w:t xml:space="preserve"> 0x0 </w:t>
+            </w:r>
+            <w:proofErr w:type="spellStart"/>
+            <w:r>
+              <w:rPr>
+                <w:rFonts w:ascii="Consolas" w:eastAsia="Arial" w:hAnsi="Consolas" w:cs="Arial"/>
+              </w:rPr>
+              <w:t>0x0</w:t>
+            </w:r>
+            <w:proofErr w:type="spellEnd"/>
+            <w:r>
+              <w:rPr>
+                <w:rFonts w:ascii="Consolas" w:eastAsia="Arial" w:hAnsi="Consolas" w:cs="Arial"/>
+              </w:rPr>
+              <w:t xml:space="preserve"> </w:t>
+            </w:r>
+            <w:proofErr w:type="spellStart"/>
+            <w:r>
+              <w:rPr>
+                <w:rFonts w:ascii="Consolas" w:eastAsia="Arial" w:hAnsi="Consolas" w:cs="Arial"/>
+              </w:rPr>
+              <w:t>0x0</w:t>
+            </w:r>
+            <w:proofErr w:type="spellEnd"/>
           </w:p>
         </w:tc>
         <w:tc>
@@ -13490,8 +13989,30 @@
               <w:rPr>
                 <w:rFonts w:ascii="Consolas" w:eastAsia="Arial" w:hAnsi="Consolas" w:cs="Arial"/>
               </w:rPr>
-              <w:t xml:space="preserve"> 0x0 0x0 0x0</w:t>
-            </w:r>
+              <w:t xml:space="preserve"> 0x0 </w:t>
+            </w:r>
+            <w:proofErr w:type="spellStart"/>
+            <w:r>
+              <w:rPr>
+                <w:rFonts w:ascii="Consolas" w:eastAsia="Arial" w:hAnsi="Consolas" w:cs="Arial"/>
+              </w:rPr>
+              <w:t>0x0</w:t>
+            </w:r>
+            <w:proofErr w:type="spellEnd"/>
+            <w:r>
+              <w:rPr>
+                <w:rFonts w:ascii="Consolas" w:eastAsia="Arial" w:hAnsi="Consolas" w:cs="Arial"/>
+              </w:rPr>
+              <w:t xml:space="preserve"> </w:t>
+            </w:r>
+            <w:proofErr w:type="spellStart"/>
+            <w:r>
+              <w:rPr>
+                <w:rFonts w:ascii="Consolas" w:eastAsia="Arial" w:hAnsi="Consolas" w:cs="Arial"/>
+              </w:rPr>
+              <w:t>0x0</w:t>
+            </w:r>
+            <w:proofErr w:type="spellEnd"/>
           </w:p>
         </w:tc>
         <w:tc>
@@ -13745,8 +14266,30 @@
               <w:rPr>
                 <w:rFonts w:ascii="Consolas" w:eastAsia="Arial" w:hAnsi="Consolas" w:cs="Arial"/>
               </w:rPr>
-              <w:t xml:space="preserve"> 0x0 0x0 0x0</w:t>
-            </w:r>
+              <w:t xml:space="preserve"> 0x0 </w:t>
+            </w:r>
+            <w:proofErr w:type="spellStart"/>
+            <w:r>
+              <w:rPr>
+                <w:rFonts w:ascii="Consolas" w:eastAsia="Arial" w:hAnsi="Consolas" w:cs="Arial"/>
+              </w:rPr>
+              <w:t>0x0</w:t>
+            </w:r>
+            <w:proofErr w:type="spellEnd"/>
+            <w:r>
+              <w:rPr>
+                <w:rFonts w:ascii="Consolas" w:eastAsia="Arial" w:hAnsi="Consolas" w:cs="Arial"/>
+              </w:rPr>
+              <w:t xml:space="preserve"> </w:t>
+            </w:r>
+            <w:proofErr w:type="spellStart"/>
+            <w:r>
+              <w:rPr>
+                <w:rFonts w:ascii="Consolas" w:eastAsia="Arial" w:hAnsi="Consolas" w:cs="Arial"/>
+              </w:rPr>
+              <w:t>0x0</w:t>
+            </w:r>
+            <w:proofErr w:type="spellEnd"/>
           </w:p>
         </w:tc>
         <w:tc>
@@ -14091,8 +14634,30 @@
               <w:rPr>
                 <w:rFonts w:ascii="Consolas" w:eastAsia="Arial" w:hAnsi="Consolas" w:cs="Arial"/>
               </w:rPr>
-              <w:t xml:space="preserve"> 0x0 0x0 0x0</w:t>
-            </w:r>
+              <w:t xml:space="preserve"> 0x0 </w:t>
+            </w:r>
+            <w:proofErr w:type="spellStart"/>
+            <w:r>
+              <w:rPr>
+                <w:rFonts w:ascii="Consolas" w:eastAsia="Arial" w:hAnsi="Consolas" w:cs="Arial"/>
+              </w:rPr>
+              <w:t>0x0</w:t>
+            </w:r>
+            <w:proofErr w:type="spellEnd"/>
+            <w:r>
+              <w:rPr>
+                <w:rFonts w:ascii="Consolas" w:eastAsia="Arial" w:hAnsi="Consolas" w:cs="Arial"/>
+              </w:rPr>
+              <w:t xml:space="preserve"> </w:t>
+            </w:r>
+            <w:proofErr w:type="spellStart"/>
+            <w:r>
+              <w:rPr>
+                <w:rFonts w:ascii="Consolas" w:eastAsia="Arial" w:hAnsi="Consolas" w:cs="Arial"/>
+              </w:rPr>
+              <w:t>0x0</w:t>
+            </w:r>
+            <w:proofErr w:type="spellEnd"/>
           </w:p>
         </w:tc>
         <w:tc>
@@ -14348,8 +14913,30 @@
               <w:rPr>
                 <w:rFonts w:ascii="Consolas" w:eastAsia="Arial" w:hAnsi="Consolas" w:cs="Arial"/>
               </w:rPr>
-              <w:t>0x0F74 0x0 0x0 0x0</w:t>
-            </w:r>
+              <w:t xml:space="preserve">0x0F74 0x0 </w:t>
+            </w:r>
+            <w:proofErr w:type="spellStart"/>
+            <w:r>
+              <w:rPr>
+                <w:rFonts w:ascii="Consolas" w:eastAsia="Arial" w:hAnsi="Consolas" w:cs="Arial"/>
+              </w:rPr>
+              <w:t>0x0</w:t>
+            </w:r>
+            <w:proofErr w:type="spellEnd"/>
+            <w:r>
+              <w:rPr>
+                <w:rFonts w:ascii="Consolas" w:eastAsia="Arial" w:hAnsi="Consolas" w:cs="Arial"/>
+              </w:rPr>
+              <w:t xml:space="preserve"> </w:t>
+            </w:r>
+            <w:proofErr w:type="spellStart"/>
+            <w:r>
+              <w:rPr>
+                <w:rFonts w:ascii="Consolas" w:eastAsia="Arial" w:hAnsi="Consolas" w:cs="Arial"/>
+              </w:rPr>
+              <w:t>0x0</w:t>
+            </w:r>
+            <w:proofErr w:type="spellEnd"/>
           </w:p>
         </w:tc>
         <w:tc>
@@ -14611,8 +15198,30 @@
               <w:rPr>
                 <w:rFonts w:ascii="Consolas" w:eastAsia="Arial" w:hAnsi="Consolas" w:cs="Arial"/>
               </w:rPr>
-              <w:t xml:space="preserve"> 0x0 0x0 0x0</w:t>
-            </w:r>
+              <w:t xml:space="preserve"> 0x0 </w:t>
+            </w:r>
+            <w:proofErr w:type="spellStart"/>
+            <w:r>
+              <w:rPr>
+                <w:rFonts w:ascii="Consolas" w:eastAsia="Arial" w:hAnsi="Consolas" w:cs="Arial"/>
+              </w:rPr>
+              <w:t>0x0</w:t>
+            </w:r>
+            <w:proofErr w:type="spellEnd"/>
+            <w:r>
+              <w:rPr>
+                <w:rFonts w:ascii="Consolas" w:eastAsia="Arial" w:hAnsi="Consolas" w:cs="Arial"/>
+              </w:rPr>
+              <w:t xml:space="preserve"> </w:t>
+            </w:r>
+            <w:proofErr w:type="spellStart"/>
+            <w:r>
+              <w:rPr>
+                <w:rFonts w:ascii="Consolas" w:eastAsia="Arial" w:hAnsi="Consolas" w:cs="Arial"/>
+              </w:rPr>
+              <w:t>0x0</w:t>
+            </w:r>
+            <w:proofErr w:type="spellEnd"/>
           </w:p>
         </w:tc>
         <w:tc>
@@ -15356,6 +15965,7 @@
                 <w:sz w:val="24"/>
               </w:rPr>
             </w:pPr>
+            <w:proofErr w:type="spellStart"/>
             <w:r>
               <w:rPr>
                 <w:rFonts w:ascii="Arial" w:eastAsia="Arial" w:hAnsi="Arial" w:cs="Arial"/>
@@ -15365,6 +15975,7 @@
               </w:rPr>
               <w:t>WordKey</w:t>
             </w:r>
+            <w:proofErr w:type="spellEnd"/>
           </w:p>
           <w:p>
             <w:pPr>
@@ -15407,6 +16018,7 @@
                 <w:sz w:val="24"/>
               </w:rPr>
             </w:pPr>
+            <w:proofErr w:type="spellStart"/>
             <w:r>
               <w:rPr>
                 <w:rFonts w:ascii="Arial" w:eastAsia="Arial" w:hAnsi="Arial" w:cs="Arial"/>
@@ -15416,6 +16028,7 @@
               </w:rPr>
               <w:t>Punc</w:t>
             </w:r>
+            <w:proofErr w:type="spellEnd"/>
           </w:p>
           <w:p>
             <w:pPr>
@@ -16987,7 +17600,38 @@
           <w:sz w:val="28"/>
           <w:szCs w:val="28"/>
         </w:rPr>
-        <w:t>PUNC::closeParen  (This bit was new for the HC11 release).</w:t>
+        <w:t>PUNC::</w:t>
+      </w:r>
+      <w:proofErr w:type="spellStart"/>
+      <w:proofErr w:type="gramStart"/>
+      <w:r>
+        <w:rPr>
+          <w:rFonts w:eastAsia="Courier New" w:cstheme="minorHAnsi"/>
+          <w:color w:val="7030A0"/>
+          <w:sz w:val="28"/>
+          <w:szCs w:val="28"/>
+        </w:rPr>
+        <w:t>closeParen</w:t>
+      </w:r>
+      <w:proofErr w:type="spellEnd"/>
+      <w:r>
+        <w:rPr>
+          <w:rFonts w:eastAsia="Courier New" w:cstheme="minorHAnsi"/>
+          <w:color w:val="7030A0"/>
+          <w:sz w:val="28"/>
+          <w:szCs w:val="28"/>
+        </w:rPr>
+        <w:t xml:space="preserve">  (</w:t>
+      </w:r>
+      <w:proofErr w:type="gramEnd"/>
+      <w:r>
+        <w:rPr>
+          <w:rFonts w:eastAsia="Courier New" w:cstheme="minorHAnsi"/>
+          <w:color w:val="7030A0"/>
+          <w:sz w:val="28"/>
+          <w:szCs w:val="28"/>
+        </w:rPr>
+        <w:t>This bit was new for the HC11 release).</w:t>
       </w:r>
     </w:p>
     <w:p>
@@ -17464,6 +18108,7 @@
                 <w:szCs w:val="24"/>
               </w:rPr>
             </w:pPr>
+            <w:proofErr w:type="spellStart"/>
             <w:r>
               <w:rPr>
                 <w:rFonts w:ascii="Arial" w:eastAsia="Arial" w:hAnsi="Arial" w:cs="Arial"/>
@@ -17474,6 +18119,7 @@
               </w:rPr>
               <w:t>MatchCount</w:t>
             </w:r>
+            <w:proofErr w:type="spellEnd"/>
           </w:p>
           <w:p>
             <w:pPr>
@@ -17520,6 +18166,7 @@
                 <w:szCs w:val="24"/>
               </w:rPr>
             </w:pPr>
+            <w:proofErr w:type="spellStart"/>
             <w:r>
               <w:rPr>
                 <w:rFonts w:ascii="Arial" w:eastAsia="Arial" w:hAnsi="Arial" w:cs="Arial"/>
@@ -17530,6 +18177,7 @@
               </w:rPr>
               <w:t>Abbr</w:t>
             </w:r>
+            <w:proofErr w:type="spellEnd"/>
           </w:p>
           <w:p>
             <w:pPr>
@@ -17575,6 +18223,7 @@
                 <w:szCs w:val="24"/>
               </w:rPr>
             </w:pPr>
+            <w:proofErr w:type="spellStart"/>
             <w:r>
               <w:rPr>
                 <w:rFonts w:ascii="Arial" w:eastAsia="Arial" w:hAnsi="Arial" w:cs="Arial"/>
@@ -17585,6 +18234,7 @@
               </w:rPr>
               <w:t>Abbr</w:t>
             </w:r>
+            <w:proofErr w:type="spellEnd"/>
           </w:p>
           <w:p>
             <w:pPr>
@@ -17631,6 +18281,7 @@
                 <w:szCs w:val="24"/>
               </w:rPr>
             </w:pPr>
+            <w:proofErr w:type="spellStart"/>
             <w:r>
               <w:rPr>
                 <w:rFonts w:ascii="Arial" w:eastAsia="Arial" w:hAnsi="Arial" w:cs="Arial"/>
@@ -17641,6 +18292,7 @@
               </w:rPr>
               <w:t>Abbr</w:t>
             </w:r>
+            <w:proofErr w:type="spellEnd"/>
           </w:p>
           <w:p>
             <w:pPr>
@@ -17687,6 +18339,7 @@
                 <w:szCs w:val="24"/>
               </w:rPr>
             </w:pPr>
+            <w:proofErr w:type="spellStart"/>
             <w:r>
               <w:rPr>
                 <w:rFonts w:ascii="Arial" w:eastAsia="Arial" w:hAnsi="Arial" w:cs="Arial"/>
@@ -17697,6 +18350,7 @@
               </w:rPr>
               <w:t>Abbr</w:t>
             </w:r>
+            <w:proofErr w:type="spellEnd"/>
           </w:p>
           <w:p>
             <w:pPr>
@@ -17895,12 +18549,14 @@
                 <w:rFonts w:ascii="Consolas" w:eastAsia="Arial" w:hAnsi="Consolas" w:cs="Arial"/>
               </w:rPr>
             </w:pPr>
+            <w:proofErr w:type="spellStart"/>
             <w:r>
               <w:rPr>
                 <w:rFonts w:ascii="Consolas" w:eastAsia="Arial" w:hAnsi="Consolas" w:cs="Arial"/>
               </w:rPr>
               <w:t>Gn</w:t>
             </w:r>
+            <w:proofErr w:type="spellEnd"/>
           </w:p>
         </w:tc>
         <w:tc>
@@ -20148,6 +20804,7 @@
                                 <w:szCs w:val="44"/>
                               </w:rPr>
                             </w:pPr>
+                            <w:proofErr w:type="gramStart"/>
                             <w:r>
                               <w:rPr>
                                 <w:rFonts w:ascii="Times New Roman" w:hAnsi="Times New Roman" w:cs="Times New Roman"/>
@@ -20156,6 +20813,7 @@
                               </w:rPr>
                               <w:t>nibble</w:t>
                             </w:r>
+                            <w:proofErr w:type="gramEnd"/>
                             <w:r>
                               <w:rPr>
                                 <w:rFonts w:ascii="Times New Roman" w:hAnsi="Times New Roman" w:cs="Times New Roman"/>
@@ -20263,6 +20921,7 @@
                           <w:szCs w:val="44"/>
                         </w:rPr>
                       </w:pPr>
+                      <w:proofErr w:type="gramStart"/>
                       <w:r>
                         <w:rPr>
                           <w:rFonts w:ascii="Times New Roman" w:hAnsi="Times New Roman" w:cs="Times New Roman"/>
@@ -20271,6 +20930,7 @@
                         </w:rPr>
                         <w:t>nibble</w:t>
                       </w:r>
+                      <w:proofErr w:type="gramEnd"/>
                       <w:r>
                         <w:rPr>
                           <w:rFonts w:ascii="Times New Roman" w:hAnsi="Times New Roman" w:cs="Times New Roman"/>
@@ -20424,8 +21084,20 @@
                 <w:sz w:val="24"/>
                 <w:szCs w:val="24"/>
               </w:rPr>
-              <w:t>32 bits: BB:CC:VV:WordCnt</w:t>
-            </w:r>
+              <w:t xml:space="preserve">32 bits: </w:t>
+            </w:r>
+            <w:proofErr w:type="spellStart"/>
+            <w:r>
+              <w:rPr>
+                <w:rFonts w:ascii="Arial" w:eastAsia="Arial" w:hAnsi="Arial" w:cs="Arial"/>
+                <w:b/>
+                <w:color w:val="FFFFFF"/>
+                <w:sz w:val="24"/>
+                <w:szCs w:val="24"/>
+              </w:rPr>
+              <w:t>BB:CC:VV:WordCnt</w:t>
+            </w:r>
+            <w:proofErr w:type="spellEnd"/>
           </w:p>
         </w:tc>
         <w:tc>
@@ -20844,6 +21516,7 @@
               </w:rPr>
               <w:t xml:space="preserve">And if any man </w:t>
             </w:r>
+            <w:proofErr w:type="gramStart"/>
             <w:r>
               <w:rPr>
                 <w:rFonts w:ascii="Arial" w:eastAsia="Arial" w:hAnsi="Arial" w:cs="Arial"/>
@@ -20856,7 +21529,15 @@
                 <w:rFonts w:ascii="Arial" w:eastAsia="Arial" w:hAnsi="Arial" w:cs="Arial"/>
                 <w:sz w:val="24"/>
               </w:rPr>
-              <w:t>are written in this book.</w:t>
+              <w:t>are</w:t>
+            </w:r>
+            <w:proofErr w:type="gramEnd"/>
+            <w:r>
+              <w:rPr>
+                <w:rFonts w:ascii="Arial" w:eastAsia="Arial" w:hAnsi="Arial" w:cs="Arial"/>
+                <w:sz w:val="24"/>
+              </w:rPr>
+              <w:t xml:space="preserve"> written in this book.</w:t>
             </w:r>
           </w:p>
         </w:tc>
@@ -20944,7 +21625,23 @@
                 <w:rFonts w:ascii="Arial" w:eastAsia="Arial" w:hAnsi="Arial" w:cs="Arial"/>
                 <w:sz w:val="24"/>
               </w:rPr>
-              <w:t xml:space="preserve">He which testifieth </w:t>
+              <w:t xml:space="preserve">He which </w:t>
+            </w:r>
+            <w:proofErr w:type="spellStart"/>
+            <w:r>
+              <w:rPr>
+                <w:rFonts w:ascii="Arial" w:eastAsia="Arial" w:hAnsi="Arial" w:cs="Arial"/>
+                <w:sz w:val="24"/>
+              </w:rPr>
+              <w:t>testifieth</w:t>
+            </w:r>
+            <w:proofErr w:type="spellEnd"/>
+            <w:r>
+              <w:rPr>
+                <w:rFonts w:ascii="Arial" w:eastAsia="Arial" w:hAnsi="Arial" w:cs="Arial"/>
+                <w:sz w:val="24"/>
+              </w:rPr>
+              <w:t xml:space="preserve"> </w:t>
             </w:r>
             <w:r>
               <w:rPr>
@@ -21106,7 +21803,11 @@
       </w:pPr>
       <w:r>
         <w:lastRenderedPageBreak/>
-        <w:t>AV-Lexicon.</w:t>
+        <w:t>AV-</w:t>
+      </w:r>
+      <w:proofErr w:type="spellStart"/>
+      <w:r>
+        <w:t>Lexicon.</w:t>
       </w:r>
       <w:r>
         <w:t>dx</w:t>
@@ -21114,6 +21815,7 @@
       <w:r>
         <w:t>i</w:t>
       </w:r>
+      <w:proofErr w:type="spellEnd"/>
       <w:r>
         <w:t xml:space="preserve"> </w:t>
       </w:r>
@@ -21127,7 +21829,14 @@
         <w:rPr>
           <w:sz w:val="28"/>
         </w:rPr>
-        <w:t>; replaceable by AVX-Lexicon.</w:t>
+        <w:t>; replaceable by AVX-</w:t>
+      </w:r>
+      <w:proofErr w:type="spellStart"/>
+      <w:r>
+        <w:rPr>
+          <w:sz w:val="28"/>
+        </w:rPr>
+        <w:t>Lexicon.</w:t>
       </w:r>
       <w:r>
         <w:rPr>
@@ -21135,11 +21844,19 @@
         </w:rPr>
         <w:t>dxi</w:t>
       </w:r>
-      <w:r>
-        <w:rPr>
-          <w:sz w:val="28"/>
-        </w:rPr>
-        <w:t xml:space="preserve"> or AVX-Lexicon.</w:t>
+      <w:proofErr w:type="spellEnd"/>
+      <w:r>
+        <w:rPr>
+          <w:sz w:val="28"/>
+        </w:rPr>
+        <w:t xml:space="preserve"> or AVX-</w:t>
+      </w:r>
+      <w:proofErr w:type="spellStart"/>
+      <w:r>
+        <w:rPr>
+          <w:sz w:val="28"/>
+        </w:rPr>
+        <w:t>Lexicon.</w:t>
       </w:r>
       <w:r>
         <w:rPr>
@@ -21151,7 +21868,14 @@
         <w:rPr>
           <w:sz w:val="28"/>
         </w:rPr>
-        <w:t>B)</w:t>
+        <w:t>B</w:t>
+      </w:r>
+      <w:proofErr w:type="spellEnd"/>
+      <w:r>
+        <w:rPr>
+          <w:sz w:val="28"/>
+        </w:rPr>
+        <w:t>)</w:t>
       </w:r>
     </w:p>
     <w:tbl>
@@ -21240,6 +21964,7 @@
                 <w:sz w:val="24"/>
               </w:rPr>
             </w:pPr>
+            <w:proofErr w:type="spellStart"/>
             <w:r>
               <w:rPr>
                 <w:rFonts w:ascii="Arial" w:eastAsia="Arial" w:hAnsi="Arial" w:cs="Arial"/>
@@ -21249,6 +21974,7 @@
               </w:rPr>
               <w:t>WordSize</w:t>
             </w:r>
+            <w:proofErr w:type="spellEnd"/>
           </w:p>
           <w:p>
             <w:pPr>
@@ -21286,6 +22012,7 @@
                 <w:sz w:val="24"/>
               </w:rPr>
             </w:pPr>
+            <w:proofErr w:type="spellStart"/>
             <w:r>
               <w:rPr>
                 <w:rFonts w:ascii="Arial" w:eastAsia="Arial" w:hAnsi="Arial" w:cs="Arial"/>
@@ -21293,7 +22020,17 @@
                 <w:color w:val="FFFFFF"/>
                 <w:sz w:val="24"/>
               </w:rPr>
-              <w:t xml:space="preserve">WordCnt </w:t>
+              <w:t>WordCnt</w:t>
+            </w:r>
+            <w:proofErr w:type="spellEnd"/>
+            <w:r>
+              <w:rPr>
+                <w:rFonts w:ascii="Arial" w:eastAsia="Arial" w:hAnsi="Arial" w:cs="Arial"/>
+                <w:b/>
+                <w:color w:val="FFFFFF"/>
+                <w:sz w:val="24"/>
+              </w:rPr>
+              <w:t xml:space="preserve"> </w:t>
             </w:r>
           </w:p>
           <w:p>
@@ -21364,6 +22101,7 @@
             <w:pPr>
               <w:ind w:left="14"/>
             </w:pPr>
+            <w:proofErr w:type="spellStart"/>
             <w:r>
               <w:rPr>
                 <w:rFonts w:ascii="Arial" w:eastAsia="Arial" w:hAnsi="Arial" w:cs="Arial"/>
@@ -21371,7 +22109,17 @@
                 <w:color w:val="FFFFFF"/>
                 <w:sz w:val="24"/>
               </w:rPr>
-              <w:t xml:space="preserve">WordCnt*2 bytes </w:t>
+              <w:t>WordCnt</w:t>
+            </w:r>
+            <w:proofErr w:type="spellEnd"/>
+            <w:r>
+              <w:rPr>
+                <w:rFonts w:ascii="Arial" w:eastAsia="Arial" w:hAnsi="Arial" w:cs="Arial"/>
+                <w:b/>
+                <w:color w:val="FFFFFF"/>
+                <w:sz w:val="24"/>
+              </w:rPr>
+              <w:t xml:space="preserve">*2 bytes </w:t>
             </w:r>
             <w:r>
               <w:rPr>
@@ -21816,18 +22564,27 @@
               </w:rPr>
               <w:t>'</w:t>
             </w:r>
+            <w:proofErr w:type="spellStart"/>
             <w:r>
               <w:rPr>
                 <w:rFonts w:ascii="Consolas" w:eastAsia="Arial" w:hAnsi="Consolas" w:cstheme="minorHAnsi"/>
                 <w:color w:val="1F3864" w:themeColor="accent5" w:themeShade="80"/>
               </w:rPr>
-              <w:t>abi\0act\0add</w:t>
-            </w:r>
+              <w:t>abi</w:t>
+            </w:r>
+            <w:proofErr w:type="spellEnd"/>
             <w:r>
               <w:rPr>
                 <w:rFonts w:ascii="Consolas" w:eastAsia="Arial" w:hAnsi="Consolas" w:cstheme="minorHAnsi"/>
                 <w:color w:val="1F3864" w:themeColor="accent5" w:themeShade="80"/>
               </w:rPr>
+              <w:t>\0act\0add</w:t>
+            </w:r>
+            <w:r>
+              <w:rPr>
+                <w:rFonts w:ascii="Consolas" w:eastAsia="Arial" w:hAnsi="Consolas" w:cstheme="minorHAnsi"/>
+                <w:color w:val="1F3864" w:themeColor="accent5" w:themeShade="80"/>
+              </w:rPr>
               <w:t xml:space="preserve">\0 </w:t>
             </w:r>
             <w:r>
@@ -21842,7 +22599,23 @@
                 <w:rFonts w:ascii="Consolas" w:eastAsia="Courier New" w:hAnsi="Consolas" w:cs="Courier New"/>
                 <w:color w:val="1F3864" w:themeColor="accent5" w:themeShade="80"/>
               </w:rPr>
-              <w:t xml:space="preserve"> zur\0</w:t>
+              <w:t xml:space="preserve"> </w:t>
+            </w:r>
+            <w:proofErr w:type="spellStart"/>
+            <w:r>
+              <w:rPr>
+                <w:rFonts w:ascii="Consolas" w:eastAsia="Courier New" w:hAnsi="Consolas" w:cs="Courier New"/>
+                <w:color w:val="1F3864" w:themeColor="accent5" w:themeShade="80"/>
+              </w:rPr>
+              <w:t>zur</w:t>
+            </w:r>
+            <w:proofErr w:type="spellEnd"/>
+            <w:r>
+              <w:rPr>
+                <w:rFonts w:ascii="Consolas" w:eastAsia="Courier New" w:hAnsi="Consolas" w:cs="Courier New"/>
+                <w:color w:val="1F3864" w:themeColor="accent5" w:themeShade="80"/>
+              </w:rPr>
+              <w:t>\0</w:t>
             </w:r>
             <w:r>
               <w:rPr>
@@ -22070,6 +22843,7 @@
               </w:rPr>
               <w:t>'</w:t>
             </w:r>
+            <w:proofErr w:type="spellStart"/>
             <w:r>
               <w:rPr>
                 <w:rFonts w:ascii="Consolas" w:eastAsia="Arial" w:hAnsi="Consolas" w:cstheme="minorHAnsi"/>
@@ -22082,7 +22856,15 @@
                 <w:rFonts w:ascii="Consolas" w:eastAsia="Arial" w:hAnsi="Consolas" w:cstheme="minorHAnsi"/>
                 <w:color w:val="1F3864" w:themeColor="accent5" w:themeShade="80"/>
               </w:rPr>
-              <w:t>hokim\0maher-shalal-hash-baz\0</w:t>
+              <w:t>hokim</w:t>
+            </w:r>
+            <w:proofErr w:type="spellEnd"/>
+            <w:r>
+              <w:rPr>
+                <w:rFonts w:ascii="Consolas" w:eastAsia="Arial" w:hAnsi="Consolas" w:cstheme="minorHAnsi"/>
+                <w:color w:val="1F3864" w:themeColor="accent5" w:themeShade="80"/>
+              </w:rPr>
+              <w:t>\0maher-shalal-hash-baz\0</w:t>
             </w:r>
             <w:r>
               <w:rPr>
@@ -22238,8 +23020,17 @@
           <w:sz w:val="28"/>
           <w:szCs w:val="28"/>
         </w:rPr>
-        <w:t>AV-Lexicon.dx</w:t>
-      </w:r>
+        <w:t>AV-</w:t>
+      </w:r>
+      <w:proofErr w:type="spellStart"/>
+      <w:r>
+        <w:rPr>
+          <w:sz w:val="28"/>
+          <w:szCs w:val="28"/>
+        </w:rPr>
+        <w:t>Lexicon.dx</w:t>
+      </w:r>
+      <w:proofErr w:type="spellEnd"/>
       <w:r>
         <w:rPr>
           <w:sz w:val="28"/>
@@ -22280,21 +23071,62 @@
           <w:sz w:val="28"/>
           <w:szCs w:val="28"/>
         </w:rPr>
-        <w:t>usage example for AV-Lexicon.dx</w:t>
-      </w:r>
-      <w:r>
-        <w:rPr>
-          <w:sz w:val="28"/>
-          <w:szCs w:val="28"/>
-        </w:rPr>
-        <w:t xml:space="preserve"> is provided in avtext.go.  A usage example for AVX-Lexicon is provide</w:t>
-      </w:r>
-      <w:r>
-        <w:rPr>
-          <w:sz w:val="28"/>
-          <w:szCs w:val="28"/>
-        </w:rPr>
-        <w:t>d in avx.go.</w:t>
+        <w:t>usage example for AV-</w:t>
+      </w:r>
+      <w:proofErr w:type="spellStart"/>
+      <w:r>
+        <w:rPr>
+          <w:sz w:val="28"/>
+          <w:szCs w:val="28"/>
+        </w:rPr>
+        <w:t>Lexicon.dx</w:t>
+      </w:r>
+      <w:proofErr w:type="spellEnd"/>
+      <w:r>
+        <w:rPr>
+          <w:sz w:val="28"/>
+          <w:szCs w:val="28"/>
+        </w:rPr>
+        <w:t xml:space="preserve"> is provided in </w:t>
+      </w:r>
+      <w:proofErr w:type="spellStart"/>
+      <w:r>
+        <w:rPr>
+          <w:sz w:val="28"/>
+          <w:szCs w:val="28"/>
+        </w:rPr>
+        <w:t>avtext.go</w:t>
+      </w:r>
+      <w:proofErr w:type="spellEnd"/>
+      <w:r>
+        <w:rPr>
+          <w:sz w:val="28"/>
+          <w:szCs w:val="28"/>
+        </w:rPr>
+        <w:t>.  A usage example for AVX-Lexicon is provide</w:t>
+      </w:r>
+      <w:r>
+        <w:rPr>
+          <w:sz w:val="28"/>
+          <w:szCs w:val="28"/>
+        </w:rPr>
+        <w:t xml:space="preserve">d in </w:t>
+      </w:r>
+      <w:proofErr w:type="spellStart"/>
+      <w:r>
+        <w:rPr>
+          <w:sz w:val="28"/>
+          <w:szCs w:val="28"/>
+        </w:rPr>
+        <w:t>avx.go</w:t>
+      </w:r>
+      <w:proofErr w:type="spellEnd"/>
+      <w:r>
+        <w:rPr>
+          <w:sz w:val="28"/>
+          <w:szCs w:val="28"/>
+        </w:rPr>
+        <w:t>.</w:t>
       </w:r>
     </w:p>
     <w:p>
@@ -22304,7 +23136,11 @@
         <w:ind w:left="0" w:firstLine="0"/>
       </w:pPr>
       <w:r>
-        <w:t>AVX-Lexicon.</w:t>
+        <w:t>AVX-</w:t>
+      </w:r>
+      <w:proofErr w:type="spellStart"/>
+      <w:r>
+        <w:t>Lexicon.</w:t>
       </w:r>
       <w:r>
         <w:t>dx</w:t>
@@ -22312,6 +23148,7 @@
       <w:r>
         <w:t>i</w:t>
       </w:r>
+      <w:proofErr w:type="spellEnd"/>
       <w:r>
         <w:t xml:space="preserve"> </w:t>
       </w:r>
@@ -24843,9 +25680,11 @@
                                     </w:rPr>
                                     <w:t xml:space="preserve"> </w:t>
                                   </w:r>
+                                  <w:proofErr w:type="gramStart"/>
                                   <w:r>
                                     <w:t>Of</w:t>
                                   </w:r>
+                                  <w:proofErr w:type="gramEnd"/>
                                   <w:r>
                                     <w:rPr>
                                       <w:sz w:val="16"/>
@@ -24879,6 +25718,7 @@
                                 <w:szCs w:val="44"/>
                               </w:rPr>
                             </w:pPr>
+                            <w:proofErr w:type="gramStart"/>
                             <w:r>
                               <w:rPr>
                                 <w:rFonts w:ascii="Times New Roman" w:hAnsi="Times New Roman" w:cs="Times New Roman"/>
@@ -24887,6 +25727,7 @@
                               </w:rPr>
                               <w:t>nibble</w:t>
                             </w:r>
+                            <w:proofErr w:type="gramEnd"/>
                             <w:r>
                               <w:rPr>
                                 <w:rFonts w:ascii="Times New Roman" w:hAnsi="Times New Roman" w:cs="Times New Roman"/>
@@ -24961,9 +25802,11 @@
                               </w:rPr>
                               <w:t xml:space="preserve"> </w:t>
                             </w:r>
+                            <w:proofErr w:type="gramStart"/>
                             <w:r>
                               <w:t>Of</w:t>
                             </w:r>
+                            <w:proofErr w:type="gramEnd"/>
                             <w:r>
                               <w:rPr>
                                 <w:sz w:val="16"/>
@@ -24997,6 +25840,7 @@
                           <w:szCs w:val="44"/>
                         </w:rPr>
                       </w:pPr>
+                      <w:proofErr w:type="gramStart"/>
                       <w:r>
                         <w:rPr>
                           <w:rFonts w:ascii="Times New Roman" w:hAnsi="Times New Roman" w:cs="Times New Roman"/>
@@ -25005,6 +25849,7 @@
                         </w:rPr>
                         <w:t>nibble</w:t>
                       </w:r>
+                      <w:proofErr w:type="gramEnd"/>
                       <w:r>
                         <w:rPr>
                           <w:rFonts w:ascii="Times New Roman" w:hAnsi="Times New Roman" w:cs="Times New Roman"/>
@@ -25076,7 +25921,15 @@
           <w:sz w:val="28"/>
           <w:szCs w:val="28"/>
         </w:rPr>
-        <w:t>keys on AV-Lexicon.</w:t>
+        <w:t>keys on AV-</w:t>
+      </w:r>
+      <w:proofErr w:type="spellStart"/>
+      <w:r>
+        <w:rPr>
+          <w:sz w:val="28"/>
+          <w:szCs w:val="28"/>
+        </w:rPr>
+        <w:t>Lexicon.</w:t>
       </w:r>
       <w:r>
         <w:rPr>
@@ -25085,6 +25938,7 @@
         </w:rPr>
         <w:t>dxi</w:t>
       </w:r>
+      <w:proofErr w:type="spellEnd"/>
       <w:r>
         <w:rPr>
           <w:sz w:val="28"/>
@@ -25097,7 +25951,15 @@
           <w:sz w:val="28"/>
           <w:szCs w:val="28"/>
         </w:rPr>
-        <w:t>AVX-Lexicon.</w:t>
+        <w:t>AVX-</w:t>
+      </w:r>
+      <w:proofErr w:type="spellStart"/>
+      <w:r>
+        <w:rPr>
+          <w:sz w:val="28"/>
+          <w:szCs w:val="28"/>
+        </w:rPr>
+        <w:t>Lexicon.</w:t>
       </w:r>
       <w:r>
         <w:rPr>
@@ -25106,6 +25968,7 @@
         </w:rPr>
         <w:t>dxi</w:t>
       </w:r>
+      <w:proofErr w:type="spellEnd"/>
       <w:r>
         <w:rPr>
           <w:sz w:val="28"/>
@@ -25139,7 +26002,15 @@
           <w:sz w:val="28"/>
           <w:szCs w:val="28"/>
         </w:rPr>
-        <w:t>-L</w:t>
+        <w:t>-</w:t>
+      </w:r>
+      <w:proofErr w:type="spellStart"/>
+      <w:r>
+        <w:rPr>
+          <w:sz w:val="28"/>
+          <w:szCs w:val="28"/>
+        </w:rPr>
+        <w:t>L</w:t>
       </w:r>
       <w:r>
         <w:rPr>
@@ -25155,6 +26026,7 @@
         </w:rPr>
         <w:t>.dxi</w:t>
       </w:r>
+      <w:proofErr w:type="spellEnd"/>
       <w:r>
         <w:rPr>
           <w:sz w:val="28"/>
@@ -25188,7 +26060,23 @@
           <w:sz w:val="28"/>
           <w:szCs w:val="28"/>
         </w:rPr>
-        <w:t>simple ascii-encoded byte array</w:t>
+        <w:t xml:space="preserve">simple </w:t>
+      </w:r>
+      <w:proofErr w:type="spellStart"/>
+      <w:r>
+        <w:rPr>
+          <w:sz w:val="28"/>
+          <w:szCs w:val="28"/>
+        </w:rPr>
+        <w:t>ascii</w:t>
+      </w:r>
+      <w:proofErr w:type="spellEnd"/>
+      <w:r>
+        <w:rPr>
+          <w:sz w:val="28"/>
+          <w:szCs w:val="28"/>
+        </w:rPr>
+        <w:t>-encoded byte array</w:t>
       </w:r>
       <w:r>
         <w:rPr>
@@ -25223,8 +26111,17 @@
           <w:sz w:val="28"/>
           <w:szCs w:val="28"/>
         </w:rPr>
-        <w:t xml:space="preserve"> on AV-Lexicon.dxi</w:t>
-      </w:r>
+        <w:t xml:space="preserve"> on AV-</w:t>
+      </w:r>
+      <w:proofErr w:type="spellStart"/>
+      <w:r>
+        <w:rPr>
+          <w:sz w:val="28"/>
+          <w:szCs w:val="28"/>
+        </w:rPr>
+        <w:t>Lexicon.dxi</w:t>
+      </w:r>
+      <w:proofErr w:type="spellEnd"/>
       <w:r>
         <w:rPr>
           <w:sz w:val="28"/>
@@ -25253,6 +26150,7 @@
         </w:rPr>
         <w:t xml:space="preserve">that contain hyphens; </w:t>
       </w:r>
+      <w:proofErr w:type="spellStart"/>
       <w:r>
         <w:rPr>
           <w:sz w:val="28"/>
@@ -25260,6 +26158,7 @@
         </w:rPr>
         <w:t>hypens</w:t>
       </w:r>
+      <w:proofErr w:type="spellEnd"/>
       <w:r>
         <w:rPr>
           <w:sz w:val="28"/>
@@ -25281,6 +26180,8 @@
         </w:rPr>
         <w:t xml:space="preserve">ordinary </w:t>
       </w:r>
+      <w:proofErr w:type="spellStart"/>
+      <w:proofErr w:type="gramStart"/>
       <w:r>
         <w:rPr>
           <w:sz w:val="28"/>
@@ -25295,6 +26196,8 @@
         </w:rPr>
         <w:t>i</w:t>
       </w:r>
+      <w:proofErr w:type="spellEnd"/>
+      <w:proofErr w:type="gramEnd"/>
       <w:r>
         <w:rPr>
           <w:sz w:val="28"/>
@@ -25384,7 +26287,39 @@
           <w:sz w:val="28"/>
           <w:szCs w:val="28"/>
         </w:rPr>
-        <w:t xml:space="preserve">Only the AV-Lexicon.dxi data file exhibits this legacy encoding.  AVX-Lexicon.dxi </w:t>
+        <w:t>Only the AV-</w:t>
+      </w:r>
+      <w:proofErr w:type="spellStart"/>
+      <w:r>
+        <w:rPr>
+          <w:sz w:val="28"/>
+          <w:szCs w:val="28"/>
+        </w:rPr>
+        <w:t>Lexicon.dxi</w:t>
+      </w:r>
+      <w:proofErr w:type="spellEnd"/>
+      <w:r>
+        <w:rPr>
+          <w:sz w:val="28"/>
+          <w:szCs w:val="28"/>
+        </w:rPr>
+        <w:t xml:space="preserve"> data file exhibits this legacy encoding.  AVX-</w:t>
+      </w:r>
+      <w:proofErr w:type="spellStart"/>
+      <w:r>
+        <w:rPr>
+          <w:sz w:val="28"/>
+          <w:szCs w:val="28"/>
+        </w:rPr>
+        <w:t>Lexicon.dxi</w:t>
+      </w:r>
+      <w:proofErr w:type="spellEnd"/>
+      <w:r>
+        <w:rPr>
+          <w:sz w:val="28"/>
+          <w:szCs w:val="28"/>
+        </w:rPr>
+        <w:t xml:space="preserve"> </w:t>
       </w:r>
       <w:r>
         <w:rPr>
@@ -25514,6 +26449,7 @@
                 <w:sz w:val="24"/>
               </w:rPr>
             </w:pPr>
+            <w:proofErr w:type="spellStart"/>
             <w:r>
               <w:rPr>
                 <w:rFonts w:ascii="Arial" w:eastAsia="Arial" w:hAnsi="Arial" w:cs="Arial"/>
@@ -25523,6 +26459,7 @@
               </w:rPr>
               <w:t>PartOfSpeech</w:t>
             </w:r>
+            <w:proofErr w:type="spellEnd"/>
           </w:p>
           <w:p>
             <w:pPr>
@@ -25614,6 +26551,7 @@
                 <w:sz w:val="24"/>
               </w:rPr>
             </w:pPr>
+            <w:proofErr w:type="spellStart"/>
             <w:r>
               <w:rPr>
                 <w:rFonts w:ascii="Arial" w:eastAsia="Arial" w:hAnsi="Arial" w:cs="Arial"/>
@@ -25623,6 +26561,7 @@
               </w:rPr>
               <w:t>WordClass</w:t>
             </w:r>
+            <w:proofErr w:type="spellEnd"/>
           </w:p>
           <w:p>
             <w:pPr>
@@ -25987,7 +26926,23 @@
           <w:sz w:val="28"/>
           <w:szCs w:val="28"/>
         </w:rPr>
-        <w:t xml:space="preserve">The old version obtained Lemmata from the NLTK Python library. </w:t>
+        <w:t xml:space="preserve">The old version obtained </w:t>
+      </w:r>
+      <w:proofErr w:type="spellStart"/>
+      <w:r>
+        <w:rPr>
+          <w:sz w:val="28"/>
+          <w:szCs w:val="28"/>
+        </w:rPr>
+        <w:t>Lemmata</w:t>
+      </w:r>
+      <w:proofErr w:type="spellEnd"/>
+      <w:r>
+        <w:rPr>
+          <w:sz w:val="28"/>
+          <w:szCs w:val="28"/>
+        </w:rPr>
+        <w:t xml:space="preserve"> from the NLTK Python library. </w:t>
       </w:r>
       <w:r>
         <w:rPr>
@@ -26024,19 +26979,44 @@
         </w:rPr>
         <w:t xml:space="preserve"> </w:t>
       </w:r>
-      <w:r>
-        <w:rPr>
-          <w:sz w:val="28"/>
-          <w:szCs w:val="28"/>
-        </w:rPr>
-        <w:t>Lemmata from the</w:t>
-      </w:r>
-      <w:r>
-        <w:rPr>
-          <w:sz w:val="28"/>
-          <w:szCs w:val="28"/>
-        </w:rPr>
-        <w:t xml:space="preserve"> MorphAdorner </w:t>
+      <w:proofErr w:type="spellStart"/>
+      <w:r>
+        <w:rPr>
+          <w:sz w:val="28"/>
+          <w:szCs w:val="28"/>
+        </w:rPr>
+        <w:t>Lemmata</w:t>
+      </w:r>
+      <w:proofErr w:type="spellEnd"/>
+      <w:r>
+        <w:rPr>
+          <w:sz w:val="28"/>
+          <w:szCs w:val="28"/>
+        </w:rPr>
+        <w:t xml:space="preserve"> from the</w:t>
+      </w:r>
+      <w:r>
+        <w:rPr>
+          <w:sz w:val="28"/>
+          <w:szCs w:val="28"/>
+        </w:rPr>
+        <w:t xml:space="preserve"> </w:t>
+      </w:r>
+      <w:proofErr w:type="spellStart"/>
+      <w:r>
+        <w:rPr>
+          <w:sz w:val="28"/>
+          <w:szCs w:val="28"/>
+        </w:rPr>
+        <w:t>MorphAdorner</w:t>
+      </w:r>
+      <w:proofErr w:type="spellEnd"/>
+      <w:r>
+        <w:rPr>
+          <w:sz w:val="28"/>
+          <w:szCs w:val="28"/>
+        </w:rPr>
+        <w:t xml:space="preserve"> </w:t>
       </w:r>
       <w:r>
         <w:rPr>
@@ -26050,8 +27030,17 @@
           <w:sz w:val="28"/>
           <w:szCs w:val="28"/>
         </w:rPr>
-        <w:t xml:space="preserve"> (MorphAdorner</w:t>
-      </w:r>
+        <w:t xml:space="preserve"> (</w:t>
+      </w:r>
+      <w:proofErr w:type="spellStart"/>
+      <w:r>
+        <w:rPr>
+          <w:sz w:val="28"/>
+          <w:szCs w:val="28"/>
+        </w:rPr>
+        <w:t>MorphAdorner</w:t>
+      </w:r>
+      <w:proofErr w:type="spellEnd"/>
       <w:r>
         <w:rPr>
           <w:sz w:val="28"/>
@@ -26274,6 +27263,7 @@
                 <w:sz w:val="24"/>
               </w:rPr>
             </w:pPr>
+            <w:proofErr w:type="spellStart"/>
             <w:r>
               <w:rPr>
                 <w:rFonts w:ascii="Arial" w:eastAsia="Arial" w:hAnsi="Arial" w:cs="Arial"/>
@@ -26283,6 +27273,7 @@
               </w:rPr>
               <w:t>wordkey</w:t>
             </w:r>
+            <w:proofErr w:type="spellEnd"/>
           </w:p>
           <w:p>
             <w:pPr>
@@ -26899,7 +27890,15 @@
                                     <w:outlineLvl w:val="0"/>
                                   </w:pPr>
                                   <w:r>
-                                    <w:t xml:space="preserve">AV-Lemma.dxi </w:t>
+                                    <w:t>AV-</w:t>
+                                  </w:r>
+                                  <w:proofErr w:type="spellStart"/>
+                                  <w:r>
+                                    <w:t>Lemma.dxi</w:t>
+                                  </w:r>
+                                  <w:proofErr w:type="spellEnd"/>
+                                  <w:r>
+                                    <w:t xml:space="preserve"> </w:t>
                                   </w:r>
                                   <w:r>
                                     <w:rPr>
@@ -26930,6 +27929,7 @@
                                 <w:szCs w:val="44"/>
                               </w:rPr>
                             </w:pPr>
+                            <w:proofErr w:type="gramStart"/>
                             <w:r>
                               <w:rPr>
                                 <w:rFonts w:ascii="Times New Roman" w:hAnsi="Times New Roman" w:cs="Times New Roman"/>
@@ -26938,6 +27938,7 @@
                               </w:rPr>
                               <w:t>nibble</w:t>
                             </w:r>
+                            <w:proofErr w:type="gramEnd"/>
                             <w:r>
                               <w:rPr>
                                 <w:rFonts w:ascii="Times New Roman" w:hAnsi="Times New Roman" w:cs="Times New Roman"/>
@@ -27003,7 +28004,15 @@
                               <w:outlineLvl w:val="0"/>
                             </w:pPr>
                             <w:r>
-                              <w:t xml:space="preserve">AV-Lemma.dxi </w:t>
+                              <w:t>AV-</w:t>
+                            </w:r>
+                            <w:proofErr w:type="spellStart"/>
+                            <w:r>
+                              <w:t>Lemma.dxi</w:t>
+                            </w:r>
+                            <w:proofErr w:type="spellEnd"/>
+                            <w:r>
+                              <w:t xml:space="preserve"> </w:t>
                             </w:r>
                             <w:r>
                               <w:rPr>
@@ -27034,6 +28043,7 @@
                           <w:szCs w:val="44"/>
                         </w:rPr>
                       </w:pPr>
+                      <w:proofErr w:type="gramStart"/>
                       <w:r>
                         <w:rPr>
                           <w:rFonts w:ascii="Times New Roman" w:hAnsi="Times New Roman" w:cs="Times New Roman"/>
@@ -27042,6 +28052,7 @@
                         </w:rPr>
                         <w:t>nibble</w:t>
                       </w:r>
+                      <w:proofErr w:type="gramEnd"/>
                       <w:r>
                         <w:rPr>
                           <w:rFonts w:ascii="Times New Roman" w:hAnsi="Times New Roman" w:cs="Times New Roman"/>
@@ -27109,8 +28120,13 @@
       <w:r>
         <w:t>AV-</w:t>
       </w:r>
-      <w:r>
-        <w:t xml:space="preserve">WordClass.dxi </w:t>
+      <w:proofErr w:type="spellStart"/>
+      <w:r>
+        <w:t>WordClass.dxi</w:t>
+      </w:r>
+      <w:proofErr w:type="spellEnd"/>
+      <w:r>
+        <w:t xml:space="preserve"> </w:t>
       </w:r>
       <w:r>
         <w:rPr>
@@ -27165,6 +28181,7 @@
                 <w:sz w:val="24"/>
               </w:rPr>
             </w:pPr>
+            <w:proofErr w:type="spellStart"/>
             <w:r>
               <w:rPr>
                 <w:rFonts w:ascii="Arial" w:eastAsia="Arial" w:hAnsi="Arial" w:cs="Arial"/>
@@ -27174,6 +28191,7 @@
               </w:rPr>
               <w:t>WordClass</w:t>
             </w:r>
+            <w:proofErr w:type="spellEnd"/>
           </w:p>
           <w:p>
             <w:pPr>
@@ -28244,7 +29262,15 @@
         </w:rPr>
       </w:pPr>
       <w:r>
-        <w:t xml:space="preserve">AV-Names.dxi </w:t>
+        <w:t>AV-</w:t>
+      </w:r>
+      <w:proofErr w:type="spellStart"/>
+      <w:r>
+        <w:t>Names.dxi</w:t>
+      </w:r>
+      <w:proofErr w:type="spellEnd"/>
+      <w:r>
+        <w:t xml:space="preserve"> </w:t>
       </w:r>
       <w:r>
         <w:rPr>
@@ -28304,6 +29330,7 @@
                 <w:sz w:val="24"/>
               </w:rPr>
             </w:pPr>
+            <w:proofErr w:type="spellStart"/>
             <w:r>
               <w:rPr>
                 <w:rFonts w:ascii="Arial" w:eastAsia="Arial" w:hAnsi="Arial" w:cs="Arial"/>
@@ -28313,6 +29340,7 @@
               </w:rPr>
               <w:t>NameLen</w:t>
             </w:r>
+            <w:proofErr w:type="spellEnd"/>
           </w:p>
           <w:p>
             <w:pPr>
@@ -29360,12 +30388,21 @@
                 <w:color w:val="000000" w:themeColor="text1"/>
               </w:rPr>
             </w:pPr>
+            <w:proofErr w:type="gramStart"/>
             <w:r>
               <w:rPr>
                 <w:rFonts w:eastAsia="Arial" w:cstheme="minorHAnsi"/>
                 <w:color w:val="000000" w:themeColor="text1"/>
               </w:rPr>
-              <w:t>mountain of…</w:t>
+              <w:t>mountain</w:t>
+            </w:r>
+            <w:proofErr w:type="gramEnd"/>
+            <w:r>
+              <w:rPr>
+                <w:rFonts w:eastAsia="Arial" w:cstheme="minorHAnsi"/>
+                <w:color w:val="000000" w:themeColor="text1"/>
+              </w:rPr>
+              <w:t xml:space="preserve"> of…</w:t>
             </w:r>
           </w:p>
         </w:tc>
@@ -29771,6 +30808,7 @@
                 <w:color w:val="000000" w:themeColor="text1"/>
               </w:rPr>
             </w:pPr>
+            <w:proofErr w:type="spellStart"/>
             <w:r>
               <w:rPr>
                 <w:rFonts w:eastAsia="Arial" w:cstheme="minorHAnsi"/>
@@ -29778,6 +30816,7 @@
               </w:rPr>
               <w:t>Abagtha</w:t>
             </w:r>
+            <w:proofErr w:type="spellEnd"/>
           </w:p>
         </w:tc>
         <w:tc>
@@ -29852,12 +30891,21 @@
                 <w:color w:val="000000" w:themeColor="text1"/>
               </w:rPr>
             </w:pPr>
+            <w:proofErr w:type="gramStart"/>
             <w:r>
               <w:rPr>
                 <w:rFonts w:eastAsia="Arial" w:cstheme="minorHAnsi"/>
                 <w:color w:val="000000" w:themeColor="text1"/>
               </w:rPr>
-              <w:t>father of the…</w:t>
+              <w:t>father</w:t>
+            </w:r>
+            <w:proofErr w:type="gramEnd"/>
+            <w:r>
+              <w:rPr>
+                <w:rFonts w:eastAsia="Arial" w:cstheme="minorHAnsi"/>
+                <w:color w:val="000000" w:themeColor="text1"/>
+              </w:rPr>
+              <w:t xml:space="preserve"> of the…</w:t>
             </w:r>
           </w:p>
         </w:tc>
@@ -30061,15 +31109,34 @@
         <w:spacing w:line="240" w:lineRule="auto"/>
         <w:ind w:left="0" w:firstLine="0"/>
       </w:pPr>
+      <w:proofErr w:type="spellStart"/>
       <w:r>
         <w:lastRenderedPageBreak/>
-        <w:t xml:space="preserve">avtext.go </w:t>
-      </w:r>
-      <w:r>
-        <w:rPr>
-          <w:sz w:val="28"/>
-        </w:rPr>
-        <w:t>(golang source code)</w:t>
+        <w:t>avtext.go</w:t>
+      </w:r>
+      <w:proofErr w:type="spellEnd"/>
+      <w:r>
+        <w:t xml:space="preserve"> </w:t>
+      </w:r>
+      <w:r>
+        <w:rPr>
+          <w:sz w:val="28"/>
+        </w:rPr>
+        <w:t>(</w:t>
+      </w:r>
+      <w:proofErr w:type="spellStart"/>
+      <w:r>
+        <w:rPr>
+          <w:sz w:val="28"/>
+        </w:rPr>
+        <w:t>golang</w:t>
+      </w:r>
+      <w:proofErr w:type="spellEnd"/>
+      <w:r>
+        <w:rPr>
+          <w:sz w:val="28"/>
+        </w:rPr>
+        <w:t xml:space="preserve"> source code)</w:t>
       </w:r>
     </w:p>
     <w:p>
@@ -30077,8 +31144,26 @@
         <w:spacing w:before="160"/>
         <w:jc w:val="both"/>
       </w:pPr>
-      <w:r>
-        <w:t>AVtext.go implements a web-server (HTTP server) that provides the entire text of the AV bible using simple semantics.  As the web-server is not hardened, it should be placed behind a reverse-proxy if exposed to the open Internet.  This is a common pattern and Caddy, a more general-purpose web-server, can be easily configured as a reverse-proxy. On to the details about avtext.go …</w:t>
+      <w:proofErr w:type="spellStart"/>
+      <w:r>
+        <w:t>AVtext.go</w:t>
+      </w:r>
+      <w:proofErr w:type="spellEnd"/>
+      <w:r>
+        <w:t xml:space="preserve"> implements a web-server (HTTP server) that provides the entire text of the AV bible using simple semantics.  As the web-server is not hardened, it should be placed behind a reverse-proxy if exposed to the open Internet.  This is a common pattern and Cad</w:t>
+      </w:r>
+      <w:bookmarkStart w:id="0" w:name="_GoBack"/>
+      <w:bookmarkEnd w:id="0"/>
+      <w:r>
+        <w:t xml:space="preserve">dy, a more general-purpose web-server, can be easily configured as a reverse-proxy. On to the details about </w:t>
+      </w:r>
+      <w:proofErr w:type="spellStart"/>
+      <w:r>
+        <w:t>avtext.go</w:t>
+      </w:r>
+      <w:proofErr w:type="spellEnd"/>
+      <w:r>
+        <w:t xml:space="preserve"> …</w:t>
       </w:r>
     </w:p>
     <w:p>
@@ -30100,10 +31185,10 @@
               <wp:anchor distT="45720" distB="45720" distL="114300" distR="114300" simplePos="0" relativeHeight="251692032" behindDoc="0" locked="0" layoutInCell="1" allowOverlap="1" wp14:anchorId="6DD7563C" wp14:editId="79143926">
                 <wp:simplePos x="0" y="0"/>
                 <wp:positionH relativeFrom="margin">
-                  <wp:align>right</wp:align>
+                  <wp:posOffset>4257362</wp:posOffset>
                 </wp:positionH>
                 <wp:positionV relativeFrom="page">
-                  <wp:posOffset>2471420</wp:posOffset>
+                  <wp:posOffset>2287175</wp:posOffset>
                 </wp:positionV>
                 <wp:extent cx="4312920" cy="701040"/>
                 <wp:effectExtent l="0" t="0" r="11430" b="22860"/>
@@ -30151,7 +31236,21 @@
                               <w:rPr>
                                 <w:i/>
                               </w:rPr>
-                              <w:t>Example of GoLang source in operation at avbible.net:</w:t>
+                              <w:t xml:space="preserve">Example of </w:t>
+                            </w:r>
+                            <w:proofErr w:type="spellStart"/>
+                            <w:r>
+                              <w:rPr>
+                                <w:i/>
+                              </w:rPr>
+                              <w:t>GoLang</w:t>
+                            </w:r>
+                            <w:proofErr w:type="spellEnd"/>
+                            <w:r>
+                              <w:rPr>
+                                <w:i/>
+                              </w:rPr>
+                              <w:t xml:space="preserve"> source in operation may be available at avbible.net:</w:t>
                             </w:r>
                           </w:p>
                           <w:p>
@@ -30175,8 +31274,21 @@
                               <w:spacing w:after="0"/>
                             </w:pPr>
                             <w:r>
-                              <w:t xml:space="preserve">     (the web-site above also utilizes Caddy as a reverse-proxy for HTTPS) </w:t>
+                              <w:t xml:space="preserve">     (</w:t>
                             </w:r>
+                            <w:proofErr w:type="gramStart"/>
+                            <w:r>
+                              <w:t>the</w:t>
+                            </w:r>
+                            <w:proofErr w:type="gramEnd"/>
+                            <w:r>
+                              <w:t xml:space="preserve"> web-site above also utilizes Caddy as a reverse-proxy for HTTPS) </w:t>
+                            </w:r>
+                          </w:p>
+                          <w:p>
+                            <w:pPr>
+                              <w:spacing w:after="0"/>
+                            </w:pPr>
                           </w:p>
                         </w:txbxContent>
                       </wps:txbx>
@@ -30197,7 +31309,7 @@
           </mc:Choice>
           <mc:Fallback>
             <w:pict>
-              <v:shape w14:anchorId="6DD7563C" id="_x0000_s1039" type="#_x0000_t202" style="position:absolute;left:0;text-align:left;margin-left:288.4pt;margin-top:194.6pt;width:339.6pt;height:55.2pt;z-index:251692032;visibility:visible;mso-wrap-style:square;mso-width-percent:0;mso-height-percent:0;mso-wrap-distance-left:9pt;mso-wrap-distance-top:3.6pt;mso-wrap-distance-right:9pt;mso-wrap-distance-bottom:3.6pt;mso-position-horizontal:right;mso-position-horizontal-relative:margin;mso-position-vertical:absolute;mso-position-vertical-relative:page;mso-width-percent:0;mso-height-percent:0;mso-width-relative:margin;mso-height-relative:margin;v-text-anchor:top" o:gfxdata="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" strokecolor="#5b9bd5 [3204]" strokeweight="1.25pt">
+              <v:shape w14:anchorId="6DD7563C" id="_x0000_s1039" type="#_x0000_t202" style="position:absolute;left:0;text-align:left;margin-left:335.25pt;margin-top:180.1pt;width:339.6pt;height:55.2pt;z-index:251692032;visibility:visible;mso-wrap-style:square;mso-width-percent:0;mso-height-percent:0;mso-wrap-distance-left:9pt;mso-wrap-distance-top:3.6pt;mso-wrap-distance-right:9pt;mso-wrap-distance-bottom:3.6pt;mso-position-horizontal:absolute;mso-position-horizontal-relative:margin;mso-position-vertical:absolute;mso-position-vertical-relative:page;mso-width-percent:0;mso-height-percent:0;mso-width-relative:margin;mso-height-relative:margin;v-text-anchor:top" o:gfxdata="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" strokecolor="#5b9bd5 [3204]" strokeweight="1.25pt">
                 <v:textbox>
                   <w:txbxContent>
                     <w:p>
@@ -30211,7 +31323,21 @@
                         <w:rPr>
                           <w:i/>
                         </w:rPr>
-                        <w:t>Example of GoLang source in operation at avbible.net:</w:t>
+                        <w:t xml:space="preserve">Example of </w:t>
+                      </w:r>
+                      <w:proofErr w:type="spellStart"/>
+                      <w:r>
+                        <w:rPr>
+                          <w:i/>
+                        </w:rPr>
+                        <w:t>GoLang</w:t>
+                      </w:r>
+                      <w:proofErr w:type="spellEnd"/>
+                      <w:r>
+                        <w:rPr>
+                          <w:i/>
+                        </w:rPr>
+                        <w:t xml:space="preserve"> source in operation may be available at avbible.net:</w:t>
                       </w:r>
                     </w:p>
                     <w:p>
@@ -30235,8 +31361,21 @@
                         <w:spacing w:after="0"/>
                       </w:pPr>
                       <w:r>
-                        <w:t xml:space="preserve">     (the web-site above also utilizes Caddy as a reverse-proxy for HTTPS) </w:t>
+                        <w:t xml:space="preserve">     (</w:t>
                       </w:r>
+                      <w:proofErr w:type="gramStart"/>
+                      <w:r>
+                        <w:t>the</w:t>
+                      </w:r>
+                      <w:proofErr w:type="gramEnd"/>
+                      <w:r>
+                        <w:t xml:space="preserve"> web-site above also utilizes Caddy as a reverse-proxy for HTTPS) </w:t>
+                      </w:r>
+                    </w:p>
+                    <w:p>
+                      <w:pPr>
+                        <w:spacing w:after="0"/>
+                      </w:pPr>
                     </w:p>
                   </w:txbxContent>
                 </v:textbox>
@@ -30247,7 +31386,15 @@
         </mc:AlternateContent>
       </w:r>
       <w:r>
-        <w:t>There are a couple of URLs used for testing and validation.  They also illustrate how avtext.go can be extended:</w:t>
+        <w:t xml:space="preserve">There are a couple of URLs used for testing and validation.  They also illustrate how </w:t>
+      </w:r>
+      <w:proofErr w:type="spellStart"/>
+      <w:r>
+        <w:t>avtext.go</w:t>
+      </w:r>
+      <w:proofErr w:type="spellEnd"/>
+      <w:r>
+        <w:t xml:space="preserve"> can be extended:</w:t>
       </w:r>
     </w:p>
     <w:p>
@@ -30337,7 +31484,47 @@
         <w:jc w:val="both"/>
       </w:pPr>
       <w:r>
-        <w:t>The / endpoint simply reports the release number of the optional avtext.go web-server component.  The /help endpoint provides primitive information about the web-service.  /help can be easily replaced by developer.  The /validate endpoint reports on the validity of data files in accordance with the bom (The “bom”, or bill of materials, is described in the section labelled AV-Inventory.bom later in this document.  In addition to the administrative URL’s described above, here is a list of the foundational endpoints that provide the core functionality of avtext.go:</w:t>
+        <w:t xml:space="preserve">The / endpoint simply reports the release number of the optional </w:t>
+      </w:r>
+      <w:proofErr w:type="spellStart"/>
+      <w:r>
+        <w:t>avtext.go</w:t>
+      </w:r>
+      <w:proofErr w:type="spellEnd"/>
+      <w:r>
+        <w:t xml:space="preserve"> web-server component.  The /help endpoint provides primitive information about the web-service.  /help can be easily replaced by developer.  The /validate endpoint reports on the validity of data files in accordance with the </w:t>
+      </w:r>
+      <w:proofErr w:type="spellStart"/>
+      <w:r>
+        <w:t>bom</w:t>
+      </w:r>
+      <w:proofErr w:type="spellEnd"/>
+      <w:r>
+        <w:t xml:space="preserve"> (The “</w:t>
+      </w:r>
+      <w:proofErr w:type="spellStart"/>
+      <w:r>
+        <w:t>bom</w:t>
+      </w:r>
+      <w:proofErr w:type="spellEnd"/>
+      <w:r>
+        <w:t>”, or bill of materials, is described in the section labelled AV-</w:t>
+      </w:r>
+      <w:proofErr w:type="spellStart"/>
+      <w:r>
+        <w:t>Inventory.bom</w:t>
+      </w:r>
+      <w:proofErr w:type="spellEnd"/>
+      <w:r>
+        <w:t xml:space="preserve"> later in this document.  In addition to the administrative URL’s described above, here is a list of the foundational endpoints that provide the core functionality of </w:t>
+      </w:r>
+      <w:proofErr w:type="spellStart"/>
+      <w:r>
+        <w:t>avtext.go</w:t>
+      </w:r>
+      <w:proofErr w:type="spellEnd"/>
+      <w:r>
+        <w:t>:</w:t>
       </w:r>
     </w:p>
     <w:p>
@@ -30476,7 +31663,55 @@
         <w:jc w:val="both"/>
       </w:pPr>
       <w:r>
-        <w:t xml:space="preserve">All of these endpoints can be summarized as one of two types: getting the chapter of a book, or getting a CSS stylesheet.  When no chapter is provided, chapter 1 is always implied.  When no session identifier is provided, the resulting chapter request is decorated with the baseline stylesheet, named /css/AV-Stylesheet.css.  When a session identifier is provided, the session number dictates the name of the CSS file that will decorate the chapter request.  Moreover, avtext.go can compile information into a CSS stylesheet.  When a request is made for Genesis using the URL depicted in #3 above, a stylesheet becomes linked in the response to a stylesheet with the URL depicted in #8 above.  A web-browser will make an immediate subsequent request to get the stylesheet.  If /css/sessionID.css does not exists, avtext.go will automatically compile a file named /css/sessionID.avspec.  Similarly, but easier to understand in #4 above, the URL would generate CSS which would highlight the words </w:t>
+        <w:t>All of these endpoints can be summarized as one of two types: getting the chapter of a book, or getting a CSS stylesheet.  When no chapter is provided, chapter 1 is always implied.  When no session identifier is provided, the resulting chapter request is decorated with the baseline stylesheet, named /</w:t>
+      </w:r>
+      <w:proofErr w:type="spellStart"/>
+      <w:r>
+        <w:t>css</w:t>
+      </w:r>
+      <w:proofErr w:type="spellEnd"/>
+      <w:r>
+        <w:t xml:space="preserve">/AV-Stylesheet.css.  When a session identifier is provided, the session number dictates the name of the CSS file that will decorate the chapter request.  Moreover, </w:t>
+      </w:r>
+      <w:proofErr w:type="spellStart"/>
+      <w:r>
+        <w:t>avtext.go</w:t>
+      </w:r>
+      <w:proofErr w:type="spellEnd"/>
+      <w:r>
+        <w:t xml:space="preserve"> can compile information into a CSS stylesheet.  When a request is made for Genesis using the URL depicted in #3 above, a stylesheet becomes linked in the response to a stylesheet with the URL depicted in #8 above.  A web-browser will make an immediate subsequent request to get the stylesheet.  If /</w:t>
+      </w:r>
+      <w:proofErr w:type="spellStart"/>
+      <w:r>
+        <w:t>css</w:t>
+      </w:r>
+      <w:proofErr w:type="spellEnd"/>
+      <w:r>
+        <w:t xml:space="preserve">/sessionID.css does not exists, </w:t>
+      </w:r>
+      <w:proofErr w:type="spellStart"/>
+      <w:r>
+        <w:t>avtext.go</w:t>
+      </w:r>
+      <w:proofErr w:type="spellEnd"/>
+      <w:r>
+        <w:t xml:space="preserve"> will automatically compile a file named /</w:t>
+      </w:r>
+      <w:proofErr w:type="spellStart"/>
+      <w:r>
+        <w:t>css</w:t>
+      </w:r>
+      <w:proofErr w:type="spellEnd"/>
+      <w:r>
+        <w:t>/</w:t>
+      </w:r>
+      <w:proofErr w:type="spellStart"/>
+      <w:r>
+        <w:t>sessionID.avspec</w:t>
+      </w:r>
+      <w:proofErr w:type="spellEnd"/>
+      <w:r>
+        <w:t xml:space="preserve">.  Similarly, but easier to understand in #4 above, the URL would generate CSS which would highlight the words </w:t>
       </w:r>
       <w:r>
         <w:rPr>
@@ -30502,7 +31737,23 @@
         <w:t>amen</w:t>
       </w:r>
       <w:r>
-        <w:t>.  In order to maintain optimal performance, session identifiers are non-volatile.  In order to overwrite a *.css files and/or *.avspec files, they must be manually deleted beforehand.</w:t>
+        <w:t>.  In order to maintain optimal performance, session identifiers are non-volatile.  In order to overwrite a *.</w:t>
+      </w:r>
+      <w:proofErr w:type="spellStart"/>
+      <w:r>
+        <w:t>css</w:t>
+      </w:r>
+      <w:proofErr w:type="spellEnd"/>
+      <w:r>
+        <w:t xml:space="preserve"> files and/or *.</w:t>
+      </w:r>
+      <w:proofErr w:type="spellStart"/>
+      <w:r>
+        <w:t>avspec</w:t>
+      </w:r>
+      <w:proofErr w:type="spellEnd"/>
+      <w:r>
+        <w:t xml:space="preserve"> files, they must be manually deleted beforehand.</w:t>
       </w:r>
     </w:p>
     <w:p>
@@ -30512,7 +31763,15 @@
         <w:jc w:val="both"/>
       </w:pPr>
       <w:r>
-        <w:t>URL form #3 and #5 are discussed under the description of the *.avspec format.</w:t>
+        <w:t>URL form #3 and #5 are discussed under the description of the *.</w:t>
+      </w:r>
+      <w:proofErr w:type="spellStart"/>
+      <w:r>
+        <w:t>avspec</w:t>
+      </w:r>
+      <w:proofErr w:type="spellEnd"/>
+      <w:r>
+        <w:t xml:space="preserve"> format.</w:t>
       </w:r>
     </w:p>
     <w:p>
@@ -30521,15 +31780,34 @@
         <w:spacing w:line="240" w:lineRule="auto"/>
         <w:ind w:left="0" w:firstLine="0"/>
       </w:pPr>
+      <w:proofErr w:type="spellStart"/>
       <w:r>
         <w:lastRenderedPageBreak/>
-        <w:t xml:space="preserve">avx.go </w:t>
-      </w:r>
-      <w:r>
-        <w:rPr>
-          <w:sz w:val="28"/>
-        </w:rPr>
-        <w:t>(golang source code)</w:t>
+        <w:t>avx.go</w:t>
+      </w:r>
+      <w:proofErr w:type="spellEnd"/>
+      <w:r>
+        <w:t xml:space="preserve"> </w:t>
+      </w:r>
+      <w:r>
+        <w:rPr>
+          <w:sz w:val="28"/>
+        </w:rPr>
+        <w:t>(</w:t>
+      </w:r>
+      <w:proofErr w:type="spellStart"/>
+      <w:r>
+        <w:rPr>
+          <w:sz w:val="28"/>
+        </w:rPr>
+        <w:t>golang</w:t>
+      </w:r>
+      <w:proofErr w:type="spellEnd"/>
+      <w:r>
+        <w:rPr>
+          <w:sz w:val="28"/>
+        </w:rPr>
+        <w:t xml:space="preserve"> source code)</w:t>
       </w:r>
     </w:p>
     <w:p>
@@ -30537,8 +31815,23 @@
         <w:spacing w:before="160"/>
         <w:jc w:val="both"/>
       </w:pPr>
-      <w:r>
-        <w:t>avx.go implements a web-server (HTTP server) that provides the entire text of the AV bible with several AVX extensions, but still uses simple semantics.  As the web-server is not hardened, it should be placed behind a reverse-proxy if exposed to the open Internet.  This is a common pattern and Caddy, a more general-purpose web-server, can be easily configured as a reverse-proxy. On to the details about avx.go …</w:t>
+      <w:proofErr w:type="spellStart"/>
+      <w:proofErr w:type="gramStart"/>
+      <w:r>
+        <w:t>avx.go</w:t>
+      </w:r>
+      <w:proofErr w:type="spellEnd"/>
+      <w:proofErr w:type="gramEnd"/>
+      <w:r>
+        <w:t xml:space="preserve"> implements a web-server (HTTP server) that provides the entire text of the AV bible with several AVX extensions, but still uses simple semantics.  As the web-server is not hardened, it should be placed behind a reverse-proxy if exposed to the open Internet.  This is a common pattern and Caddy, a more general-purpose web-server, can be easily configured as a reverse-proxy. On to the details about </w:t>
+      </w:r>
+      <w:proofErr w:type="spellStart"/>
+      <w:r>
+        <w:t>avx.go</w:t>
+      </w:r>
+      <w:proofErr w:type="spellEnd"/>
+      <w:r>
+        <w:t xml:space="preserve"> …</w:t>
       </w:r>
     </w:p>
     <w:p>
@@ -30611,7 +31904,21 @@
                               <w:rPr>
                                 <w:i/>
                               </w:rPr>
-                              <w:t xml:space="preserve">Example of GoLang source in operation </w:t>
+                              <w:t xml:space="preserve">Example of </w:t>
+                            </w:r>
+                            <w:proofErr w:type="spellStart"/>
+                            <w:r>
+                              <w:rPr>
+                                <w:i/>
+                              </w:rPr>
+                              <w:t>GoLang</w:t>
+                            </w:r>
+                            <w:proofErr w:type="spellEnd"/>
+                            <w:r>
+                              <w:rPr>
+                                <w:i/>
+                              </w:rPr>
+                              <w:t xml:space="preserve"> source in operation </w:t>
                             </w:r>
                             <w:r>
                               <w:rPr>
@@ -30647,7 +31954,15 @@
                               <w:spacing w:after="0"/>
                             </w:pPr>
                             <w:r>
-                              <w:t xml:space="preserve">     (the web-site above also utilizes Caddy as a reverse-proxy for HTTPS) </w:t>
+                              <w:t xml:space="preserve">     (</w:t>
+                            </w:r>
+                            <w:proofErr w:type="gramStart"/>
+                            <w:r>
+                              <w:t>the</w:t>
+                            </w:r>
+                            <w:proofErr w:type="gramEnd"/>
+                            <w:r>
+                              <w:t xml:space="preserve"> web-site above also utilizes Caddy as a reverse-proxy for HTTPS) </w:t>
                             </w:r>
                           </w:p>
                         </w:txbxContent>
@@ -30731,7 +32046,15 @@
         </mc:AlternateContent>
       </w:r>
       <w:r>
-        <w:t>There are a couple of URLs used for testing and validation.  They also illustrate how avx.go can be extended:</w:t>
+        <w:t xml:space="preserve">There are a couple of URLs used for testing and validation.  They also illustrate how </w:t>
+      </w:r>
+      <w:proofErr w:type="spellStart"/>
+      <w:r>
+        <w:t>avx.go</w:t>
+      </w:r>
+      <w:proofErr w:type="spellEnd"/>
+      <w:r>
+        <w:t xml:space="preserve"> can be extended:</w:t>
       </w:r>
     </w:p>
     <w:p>
@@ -30821,7 +32144,47 @@
         <w:jc w:val="both"/>
       </w:pPr>
       <w:r>
-        <w:t>The / endpoint simply reports the release number of the optional avx.go web-server component.  The /help endpoint provides primitive information about the web-service.  /help can be easily replaced by developer.  The /validate endpoint reports on the validity of data files in accordance with the bom (The “bom”, or bill of materials, is described in the section labelled AVX-Inventory.bom later in this document).  In addition to the administrative URL’s described above, here is a list of the foundational endpoints that provide the core functionality of avx.go:</w:t>
+        <w:t xml:space="preserve">The / endpoint simply reports the release number of the optional </w:t>
+      </w:r>
+      <w:proofErr w:type="spellStart"/>
+      <w:r>
+        <w:t>avx.go</w:t>
+      </w:r>
+      <w:proofErr w:type="spellEnd"/>
+      <w:r>
+        <w:t xml:space="preserve"> web-server component.  The /help endpoint provides primitive information about the web-service.  /help can be easily replaced by developer.  The /validate endpoint reports on the validity of data files in accordance with the </w:t>
+      </w:r>
+      <w:proofErr w:type="spellStart"/>
+      <w:r>
+        <w:t>bom</w:t>
+      </w:r>
+      <w:proofErr w:type="spellEnd"/>
+      <w:r>
+        <w:t xml:space="preserve"> (The “</w:t>
+      </w:r>
+      <w:proofErr w:type="spellStart"/>
+      <w:r>
+        <w:t>bom</w:t>
+      </w:r>
+      <w:proofErr w:type="spellEnd"/>
+      <w:r>
+        <w:t>”, or bill of materials, is described in the section labelled AVX-</w:t>
+      </w:r>
+      <w:proofErr w:type="spellStart"/>
+      <w:r>
+        <w:t>Inventory.bom</w:t>
+      </w:r>
+      <w:proofErr w:type="spellEnd"/>
+      <w:r>
+        <w:t xml:space="preserve"> later in this document).  In addition to the administrative URL’s described above, here is a list of the foundational endpoints that provide the core functionality of </w:t>
+      </w:r>
+      <w:proofErr w:type="spellStart"/>
+      <w:r>
+        <w:t>avx.go</w:t>
+      </w:r>
+      <w:proofErr w:type="spellEnd"/>
+      <w:r>
+        <w:t>:</w:t>
       </w:r>
     </w:p>
     <w:p>
@@ -30960,7 +32323,55 @@
         <w:jc w:val="both"/>
       </w:pPr>
       <w:r>
-        <w:t xml:space="preserve">All of these endpoints can be summarized as one of two types: getting the chapter of a book, or getting a CSS stylesheet.  When no chapter is provided, chapter 1 is always implied.  When no session identifier is provided, the resulting chapter request is decorated with the baseline stylesheet, named /css/AV-Stylesheet.css.  When a session identifier is provided, the session number dictates the name of the CSS file that will decorate the chapter request.  Moreover, avx.go can compile information into a CSS stylesheet.  When a request is made for Genesis using the URL depicted in #3 above, a stylesheet becomes linked in the response to a stylesheet with the URL depicted in #8 above.  A web-browser will make an immediate subsequent request to get the stylesheet.  If /css/sessionID.css does not exists, avx.go will automatically compile a file named /css/sessionID.avspec.  Similarly, but easier to understand in #4 above, the URL would generate CSS which would highlight the words </w:t>
+        <w:t>All of these endpoints can be summarized as one of two types: getting the chapter of a book, or getting a CSS stylesheet.  When no chapter is provided, chapter 1 is always implied.  When no session identifier is provided, the resulting chapter request is decorated with the baseline stylesheet, named /</w:t>
+      </w:r>
+      <w:proofErr w:type="spellStart"/>
+      <w:r>
+        <w:t>css</w:t>
+      </w:r>
+      <w:proofErr w:type="spellEnd"/>
+      <w:r>
+        <w:t xml:space="preserve">/AV-Stylesheet.css.  When a session identifier is provided, the session number dictates the name of the CSS file that will decorate the chapter request.  Moreover, </w:t>
+      </w:r>
+      <w:proofErr w:type="spellStart"/>
+      <w:r>
+        <w:t>avx.go</w:t>
+      </w:r>
+      <w:proofErr w:type="spellEnd"/>
+      <w:r>
+        <w:t xml:space="preserve"> can compile information into a CSS stylesheet.  When a request is made for Genesis using the URL depicted in #3 above, a stylesheet becomes linked in the response to a stylesheet with the URL depicted in #8 above.  A web-browser will make an immediate subsequent request to get the stylesheet.  If /</w:t>
+      </w:r>
+      <w:proofErr w:type="spellStart"/>
+      <w:r>
+        <w:t>css</w:t>
+      </w:r>
+      <w:proofErr w:type="spellEnd"/>
+      <w:r>
+        <w:t xml:space="preserve">/sessionID.css does not exists, </w:t>
+      </w:r>
+      <w:proofErr w:type="spellStart"/>
+      <w:r>
+        <w:t>avx.go</w:t>
+      </w:r>
+      <w:proofErr w:type="spellEnd"/>
+      <w:r>
+        <w:t xml:space="preserve"> will automatically compile a file named /</w:t>
+      </w:r>
+      <w:proofErr w:type="spellStart"/>
+      <w:r>
+        <w:t>css</w:t>
+      </w:r>
+      <w:proofErr w:type="spellEnd"/>
+      <w:r>
+        <w:t>/</w:t>
+      </w:r>
+      <w:proofErr w:type="spellStart"/>
+      <w:r>
+        <w:t>sessionID.avspec</w:t>
+      </w:r>
+      <w:proofErr w:type="spellEnd"/>
+      <w:r>
+        <w:t xml:space="preserve">.  Similarly, but easier to understand in #4 above, the URL would generate CSS which would highlight the words </w:t>
       </w:r>
       <w:r>
         <w:rPr>
@@ -30986,7 +32397,23 @@
         <w:t>amen</w:t>
       </w:r>
       <w:r>
-        <w:t>.  In order to maintain optimal performance, session identifiers are non-volatile.  In order to overwrite a *.css files and/or *.avspec files, they must be manually deleted beforehand.</w:t>
+        <w:t>.  In order to maintain optimal performance, session identifiers are non-volatile.  In order to overwrite a *.</w:t>
+      </w:r>
+      <w:proofErr w:type="spellStart"/>
+      <w:r>
+        <w:t>css</w:t>
+      </w:r>
+      <w:proofErr w:type="spellEnd"/>
+      <w:r>
+        <w:t xml:space="preserve"> files and/or *.</w:t>
+      </w:r>
+      <w:proofErr w:type="spellStart"/>
+      <w:r>
+        <w:t>avspec</w:t>
+      </w:r>
+      <w:proofErr w:type="spellEnd"/>
+      <w:r>
+        <w:t xml:space="preserve"> files, they must be manually deleted beforehand.</w:t>
       </w:r>
     </w:p>
     <w:p>
@@ -30996,7 +32423,15 @@
         <w:jc w:val="both"/>
       </w:pPr>
       <w:r>
-        <w:t>URL form #3 and #5 are discussed under the description of the *.avspec format.</w:t>
+        <w:t>URL form #3 and #5 are discussed under the description of the *.</w:t>
+      </w:r>
+      <w:proofErr w:type="spellStart"/>
+      <w:r>
+        <w:t>avspec</w:t>
+      </w:r>
+      <w:proofErr w:type="spellEnd"/>
+      <w:r>
+        <w:t xml:space="preserve"> format.</w:t>
       </w:r>
     </w:p>
     <w:p>
@@ -31007,7 +32442,15 @@
       </w:pPr>
       <w:r>
         <w:lastRenderedPageBreak/>
-        <w:t>*.avspec file format</w:t>
+        <w:t>*.</w:t>
+      </w:r>
+      <w:proofErr w:type="spellStart"/>
+      <w:r>
+        <w:t>avspec</w:t>
+      </w:r>
+      <w:proofErr w:type="spellEnd"/>
+      <w:r>
+        <w:t xml:space="preserve"> file format</w:t>
       </w:r>
     </w:p>
     <w:tbl>
@@ -31052,6 +32495,7 @@
                 <w:sz w:val="24"/>
               </w:rPr>
             </w:pPr>
+            <w:proofErr w:type="spellStart"/>
             <w:r>
               <w:rPr>
                 <w:rFonts w:ascii="Arial" w:eastAsia="Arial" w:hAnsi="Arial" w:cs="Arial"/>
@@ -31059,7 +32503,17 @@
                 <w:color w:val="FFFFFF"/>
                 <w:sz w:val="24"/>
               </w:rPr>
-              <w:t>WordKey Count</w:t>
+              <w:t>WordKey</w:t>
+            </w:r>
+            <w:proofErr w:type="spellEnd"/>
+            <w:r>
+              <w:rPr>
+                <w:rFonts w:ascii="Arial" w:eastAsia="Arial" w:hAnsi="Arial" w:cs="Arial"/>
+                <w:b/>
+                <w:color w:val="FFFFFF"/>
+                <w:sz w:val="24"/>
+              </w:rPr>
+              <w:t xml:space="preserve"> Count</w:t>
             </w:r>
           </w:p>
           <w:p>
@@ -31180,7 +32634,39 @@
                 <w:rFonts w:ascii="Consolas" w:eastAsia="Courier New" w:hAnsi="Consolas" w:cs="Courier New"/>
                 <w:color w:val="1F3864" w:themeColor="accent5" w:themeShade="80"/>
               </w:rPr>
-              <w:t>0xnnnn Count of WordKeys is followed by WordKey list [corresponds to AV-Lexicon]</w:t>
+              <w:t xml:space="preserve">0xnnnn Count of </w:t>
+            </w:r>
+            <w:proofErr w:type="spellStart"/>
+            <w:r>
+              <w:rPr>
+                <w:rFonts w:ascii="Consolas" w:eastAsia="Courier New" w:hAnsi="Consolas" w:cs="Courier New"/>
+                <w:color w:val="1F3864" w:themeColor="accent5" w:themeShade="80"/>
+              </w:rPr>
+              <w:t>WordKeys</w:t>
+            </w:r>
+            <w:proofErr w:type="spellEnd"/>
+            <w:r>
+              <w:rPr>
+                <w:rFonts w:ascii="Consolas" w:eastAsia="Courier New" w:hAnsi="Consolas" w:cs="Courier New"/>
+                <w:color w:val="1F3864" w:themeColor="accent5" w:themeShade="80"/>
+              </w:rPr>
+              <w:t xml:space="preserve"> is followed by </w:t>
+            </w:r>
+            <w:proofErr w:type="spellStart"/>
+            <w:r>
+              <w:rPr>
+                <w:rFonts w:ascii="Consolas" w:eastAsia="Courier New" w:hAnsi="Consolas" w:cs="Courier New"/>
+                <w:color w:val="1F3864" w:themeColor="accent5" w:themeShade="80"/>
+              </w:rPr>
+              <w:t>WordKey</w:t>
+            </w:r>
+            <w:proofErr w:type="spellEnd"/>
+            <w:r>
+              <w:rPr>
+                <w:rFonts w:ascii="Consolas" w:eastAsia="Courier New" w:hAnsi="Consolas" w:cs="Courier New"/>
+                <w:color w:val="1F3864" w:themeColor="accent5" w:themeShade="80"/>
+              </w:rPr>
+              <w:t xml:space="preserve"> list [corresponds to AV-Lexicon]</w:t>
             </w:r>
           </w:p>
         </w:tc>
@@ -31210,6 +32696,7 @@
                 <w:szCs w:val="24"/>
               </w:rPr>
             </w:pPr>
+            <w:proofErr w:type="spellStart"/>
             <w:r>
               <w:rPr>
                 <w:rFonts w:ascii="Arial" w:eastAsia="Arial" w:hAnsi="Arial" w:cs="Arial"/>
@@ -31219,6 +32706,7 @@
               </w:rPr>
               <w:t>BookChapter</w:t>
             </w:r>
+            <w:proofErr w:type="spellEnd"/>
           </w:p>
           <w:p>
             <w:pPr>
@@ -31712,11 +33200,29 @@
         <w:spacing w:before="160"/>
         <w:jc w:val="both"/>
       </w:pPr>
-      <w:r>
-        <w:t xml:space="preserve">AVtext.go software ignores everything after the first record above.  Only that first record defines the CSS file.  And that first line is expanded word-for-word into highlights for each supplied wordkey.  A slight variation here is that Strong’s numbers will eventually also support highlighting. To highlight Strong’s numbers, set the 0x8000 bit for Hebrew and the 0x4000 bit for Greek.  The URL form that was depicted with this syntax, </w:t>
-      </w:r>
-      <w:r>
-        <w:t>sessionID=</w:t>
+      <w:proofErr w:type="spellStart"/>
+      <w:r>
+        <w:t>AVtext.go</w:t>
+      </w:r>
+      <w:proofErr w:type="spellEnd"/>
+      <w:r>
+        <w:t xml:space="preserve"> software ignores everything after the first record above.  Only that first record defines the CSS file.  And that first line is expanded word-for-word into highlights for each supplied </w:t>
+      </w:r>
+      <w:proofErr w:type="spellStart"/>
+      <w:r>
+        <w:t>wordkey</w:t>
+      </w:r>
+      <w:proofErr w:type="spellEnd"/>
+      <w:r>
+        <w:t xml:space="preserve">.  A slight variation here is that Strong’s numbers will eventually also support highlighting. To highlight Strong’s numbers, set the 0x8000 bit for Hebrew and the 0x4000 bit for Greek.  The URL form that was depicted with this syntax, </w:t>
+      </w:r>
+      <w:proofErr w:type="spellStart"/>
+      <w:r>
+        <w:t>sessionID</w:t>
+      </w:r>
+      <w:proofErr w:type="spellEnd"/>
+      <w:r>
+        <w:t>=</w:t>
       </w:r>
       <w:r>
         <w:t>$</w:t>
@@ -31748,7 +33254,21 @@
         <w:rPr>
           <w:sz w:val="28"/>
         </w:rPr>
-        <w:t>(text file containing CSS for avtext.go; optional)</w:t>
+        <w:t xml:space="preserve">(text file containing CSS for </w:t>
+      </w:r>
+      <w:proofErr w:type="spellStart"/>
+      <w:r>
+        <w:rPr>
+          <w:sz w:val="28"/>
+        </w:rPr>
+        <w:t>avtext.go</w:t>
+      </w:r>
+      <w:proofErr w:type="spellEnd"/>
+      <w:r>
+        <w:rPr>
+          <w:sz w:val="28"/>
+        </w:rPr>
+        <w:t>; optional)</w:t>
       </w:r>
     </w:p>
     <w:p>
@@ -31757,7 +33277,39 @@
         <w:jc w:val="both"/>
       </w:pPr>
       <w:r>
-        <w:t>This standard-format CSS stylesheet should be included when avtext.go is utilized in your development.  This optional stylesheet is included in the SDK, but it can be customized in any way by the web designer.  However, the web designer should realize that any references in the CSS to image files will result in 404 errors unless support is explicitly added to avtext.go by your development team.  Finally, avtext.go always links chapter output to the AV-Stylesheet.css stylesheet, even when a *.avspec derived stylesheet is also specified.</w:t>
+        <w:t xml:space="preserve">This standard-format CSS stylesheet should be included when </w:t>
+      </w:r>
+      <w:proofErr w:type="spellStart"/>
+      <w:r>
+        <w:t>avtext.go</w:t>
+      </w:r>
+      <w:proofErr w:type="spellEnd"/>
+      <w:r>
+        <w:t xml:space="preserve"> is utilized in your development.  This optional stylesheet is included in the SDK, but it can be customized in any way by the web designer.  However, the web designer should realize that any references in the CSS to image files will result in 404 errors unless support is explicitly added to </w:t>
+      </w:r>
+      <w:proofErr w:type="spellStart"/>
+      <w:r>
+        <w:t>avtext.go</w:t>
+      </w:r>
+      <w:proofErr w:type="spellEnd"/>
+      <w:r>
+        <w:t xml:space="preserve"> by your development team.  Finally, </w:t>
+      </w:r>
+      <w:proofErr w:type="spellStart"/>
+      <w:r>
+        <w:t>avtext.go</w:t>
+      </w:r>
+      <w:proofErr w:type="spellEnd"/>
+      <w:r>
+        <w:t xml:space="preserve"> always links chapter output to the AV-Stylesheet.css stylesheet, even when a *.</w:t>
+      </w:r>
+      <w:proofErr w:type="spellStart"/>
+      <w:r>
+        <w:t>avspec</w:t>
+      </w:r>
+      <w:proofErr w:type="spellEnd"/>
+      <w:r>
+        <w:t xml:space="preserve"> derived stylesheet is also specified.</w:t>
       </w:r>
     </w:p>
     <w:p>
@@ -31783,7 +33335,23 @@
       </w:pPr>
       <w:r>
         <w:lastRenderedPageBreak/>
-        <w:t xml:space="preserve">AV-Inventory.bom &amp; AVX-Inventory.bom </w:t>
+        <w:t>AV-</w:t>
+      </w:r>
+      <w:proofErr w:type="spellStart"/>
+      <w:r>
+        <w:t>Inventory.bom</w:t>
+      </w:r>
+      <w:proofErr w:type="spellEnd"/>
+      <w:r>
+        <w:t xml:space="preserve"> &amp; AVX-</w:t>
+      </w:r>
+      <w:proofErr w:type="spellStart"/>
+      <w:r>
+        <w:t>Inventory.bom</w:t>
+      </w:r>
+      <w:proofErr w:type="spellEnd"/>
+      <w:r>
+        <w:t xml:space="preserve"> </w:t>
       </w:r>
       <w:r>
         <w:rPr>
@@ -31800,7 +33368,89 @@
         <w:spacing w:before="120" w:after="0" w:line="240" w:lineRule="auto"/>
       </w:pPr>
       <w:r>
-        <w:t>This is a text file that identifies the release and the delivered files for any given release. “bom” stands for bill of materials.  For each artifact of the SDK, the bom lists each filename along with its corresponding MD5.  The avtext.go server implements a validation function that will read this file and report if the MD5’s agree with the SDK files on disk.  This way corruption can is averted and as a revision can be validated in an automated fashion.  Each Plate revision is released with a bom that should be deployed with the SDK.  By doing this, streamlined plate revision checks are straightforward. MD5’s are calculated both on core SDK files, and on optional components, but not upon the bom itself.  Please note that the bom is not updated on every Alpha/Beta release, but can be updated manually using avtext.go.  After downloading AV-Inventory.bom, it is recommended that you copy each bom to a name that will not be overwritten.  For each revision, it is recommended that you would copy AV-Inventory.bom to another location (e.g. AV-Inventory.HC11) along with the documentation associated with that release [this document may change over time].</w:t>
+        <w:t>This is a text file that identifies the release and the delivered files for any given release. “</w:t>
+      </w:r>
+      <w:proofErr w:type="spellStart"/>
+      <w:proofErr w:type="gramStart"/>
+      <w:r>
+        <w:t>bom</w:t>
+      </w:r>
+      <w:proofErr w:type="spellEnd"/>
+      <w:proofErr w:type="gramEnd"/>
+      <w:r>
+        <w:t xml:space="preserve">” stands for bill of materials.  For each artifact of the SDK, the </w:t>
+      </w:r>
+      <w:proofErr w:type="spellStart"/>
+      <w:r>
+        <w:t>bom</w:t>
+      </w:r>
+      <w:proofErr w:type="spellEnd"/>
+      <w:r>
+        <w:t xml:space="preserve"> lists each filename along with its corresponding MD5.  The </w:t>
+      </w:r>
+      <w:proofErr w:type="spellStart"/>
+      <w:r>
+        <w:t>avtext.go</w:t>
+      </w:r>
+      <w:proofErr w:type="spellEnd"/>
+      <w:r>
+        <w:t xml:space="preserve"> server implements a validation function that will read this file and report if the MD5’s agree with the SDK files on disk.  This way corruption can is averted and as a revision can be validated in an automated fashion.  Each Plate revision is released with a </w:t>
+      </w:r>
+      <w:proofErr w:type="spellStart"/>
+      <w:r>
+        <w:t>bom</w:t>
+      </w:r>
+      <w:proofErr w:type="spellEnd"/>
+      <w:r>
+        <w:t xml:space="preserve"> that should be deployed with the SDK.  By doing this, streamlined plate revision checks are straightforward. MD5’s are calculated both on core SDK files, and on optional components, but not upon the </w:t>
+      </w:r>
+      <w:proofErr w:type="spellStart"/>
+      <w:r>
+        <w:t>bom</w:t>
+      </w:r>
+      <w:proofErr w:type="spellEnd"/>
+      <w:r>
+        <w:t xml:space="preserve"> itself.  Please note that the </w:t>
+      </w:r>
+      <w:proofErr w:type="spellStart"/>
+      <w:r>
+        <w:t>bom</w:t>
+      </w:r>
+      <w:proofErr w:type="spellEnd"/>
+      <w:r>
+        <w:t xml:space="preserve"> is not updated on every Alpha/Beta release, but can be updated manually using </w:t>
+      </w:r>
+      <w:proofErr w:type="spellStart"/>
+      <w:r>
+        <w:t>avtext.go</w:t>
+      </w:r>
+      <w:proofErr w:type="spellEnd"/>
+      <w:r>
+        <w:t>.  After downloading AV-</w:t>
+      </w:r>
+      <w:proofErr w:type="spellStart"/>
+      <w:r>
+        <w:t>Inventory.bom</w:t>
+      </w:r>
+      <w:proofErr w:type="spellEnd"/>
+      <w:r>
+        <w:t xml:space="preserve">, it is recommended that you copy each </w:t>
+      </w:r>
+      <w:proofErr w:type="spellStart"/>
+      <w:r>
+        <w:t>bom</w:t>
+      </w:r>
+      <w:proofErr w:type="spellEnd"/>
+      <w:r>
+        <w:t xml:space="preserve"> to a name that will not be overwritten.  For each revision, it is recommended that you would copy AV-</w:t>
+      </w:r>
+      <w:proofErr w:type="spellStart"/>
+      <w:r>
+        <w:t>Inventory.bom</w:t>
+      </w:r>
+      <w:proofErr w:type="spellEnd"/>
+      <w:r>
+        <w:t xml:space="preserve"> to another location (e.g. AV-Inventory.HC11) along with the documentation associated with that release [this document may change over time].</w:t>
       </w:r>
     </w:p>
     <w:p>
@@ -32012,287 +33662,328 @@
           <w:sz w:val="20"/>
           <w:szCs w:val="20"/>
         </w:rPr>
-        <w:t>In 2008, the initial Digital-AV SDK was conceived and produced, harvesting much of the inner workings of AV-2008, utilizing RemObjects Oxygene</w:t>
-      </w:r>
+        <w:t xml:space="preserve">In 2008, the initial Digital-AV SDK was conceived and produced, harvesting much of the inner workings of AV-2008, utilizing </w:t>
+      </w:r>
+      <w:proofErr w:type="spellStart"/>
       <w:r>
         <w:rPr>
           <w:sz w:val="20"/>
           <w:szCs w:val="20"/>
         </w:rPr>
-        <w:t>/Pascal as</w:t>
-      </w:r>
+        <w:t>RemObjects</w:t>
+      </w:r>
+      <w:proofErr w:type="spellEnd"/>
       <w:r>
         <w:rPr>
           <w:sz w:val="20"/>
           <w:szCs w:val="20"/>
         </w:rPr>
-        <w:t xml:space="preserve"> a development platform and releasing it as open source.  Later,</w:t>
-      </w:r>
+        <w:t xml:space="preserve"> </w:t>
+      </w:r>
+      <w:proofErr w:type="spellStart"/>
       <w:r>
         <w:rPr>
           <w:sz w:val="20"/>
           <w:szCs w:val="20"/>
         </w:rPr>
-        <w:t xml:space="preserve"> </w:t>
-      </w:r>
+        <w:t>Oxygene</w:t>
+      </w:r>
+      <w:proofErr w:type="spellEnd"/>
       <w:r>
         <w:rPr>
           <w:sz w:val="20"/>
           <w:szCs w:val="20"/>
         </w:rPr>
-        <w:t xml:space="preserve">the </w:t>
+        <w:t>/Pascal as</w:t>
       </w:r>
       <w:r>
         <w:rPr>
           <w:sz w:val="20"/>
           <w:szCs w:val="20"/>
         </w:rPr>
-        <w:t>2011 Edition was “compiled</w:t>
+        <w:t xml:space="preserve"> a development platform and releasing it as open source.  Later,</w:t>
       </w:r>
       <w:r>
         <w:rPr>
           <w:sz w:val="20"/>
           <w:szCs w:val="20"/>
         </w:rPr>
-        <w:t xml:space="preserve">” </w:t>
+        <w:t xml:space="preserve"> </w:t>
       </w:r>
       <w:r>
         <w:rPr>
           <w:sz w:val="20"/>
           <w:szCs w:val="20"/>
         </w:rPr>
-        <w:t xml:space="preserve">based upon the 2008 Edition of the SDK.  </w:t>
+        <w:t xml:space="preserve">the </w:t>
       </w:r>
       <w:r>
         <w:rPr>
           <w:sz w:val="20"/>
           <w:szCs w:val="20"/>
         </w:rPr>
-        <w:t>Subsequently</w:t>
+        <w:t>2011 Edition was “compiled</w:t>
       </w:r>
       <w:r>
         <w:rPr>
           <w:sz w:val="20"/>
           <w:szCs w:val="20"/>
         </w:rPr>
-        <w:t>, t</w:t>
+        <w:t xml:space="preserve">” </w:t>
       </w:r>
       <w:r>
         <w:rPr>
           <w:sz w:val="20"/>
           <w:szCs w:val="20"/>
         </w:rPr>
-        <w:t xml:space="preserve">he </w:t>
+        <w:t xml:space="preserve">based upon the 2008 Edition of the SDK.  </w:t>
       </w:r>
       <w:r>
         <w:rPr>
           <w:sz w:val="20"/>
           <w:szCs w:val="20"/>
         </w:rPr>
-        <w:t>2017</w:t>
+        <w:t>Subsequently</w:t>
       </w:r>
       <w:r>
         <w:rPr>
           <w:sz w:val="20"/>
           <w:szCs w:val="20"/>
         </w:rPr>
-        <w:t>/2018</w:t>
+        <w:t>, t</w:t>
       </w:r>
       <w:r>
         <w:rPr>
           <w:sz w:val="20"/>
           <w:szCs w:val="20"/>
         </w:rPr>
-        <w:t xml:space="preserve"> Edition</w:t>
+        <w:t xml:space="preserve">he </w:t>
       </w:r>
       <w:r>
         <w:rPr>
           <w:sz w:val="20"/>
           <w:szCs w:val="20"/>
         </w:rPr>
-        <w:t>s</w:t>
+        <w:t>2017</w:t>
       </w:r>
       <w:r>
         <w:rPr>
           <w:sz w:val="20"/>
           <w:szCs w:val="20"/>
         </w:rPr>
-        <w:t xml:space="preserve"> </w:t>
+        <w:t>/2018</w:t>
       </w:r>
       <w:r>
         <w:rPr>
           <w:sz w:val="20"/>
           <w:szCs w:val="20"/>
         </w:rPr>
-        <w:t xml:space="preserve">were </w:t>
+        <w:t xml:space="preserve"> Edition</w:t>
       </w:r>
       <w:r>
         <w:rPr>
           <w:sz w:val="20"/>
           <w:szCs w:val="20"/>
         </w:rPr>
-        <w:t>“compiled</w:t>
+        <w:t>s</w:t>
       </w:r>
       <w:r>
         <w:rPr>
           <w:sz w:val="20"/>
           <w:szCs w:val="20"/>
         </w:rPr>
-        <w:t>”</w:t>
+        <w:t xml:space="preserve"> </w:t>
       </w:r>
       <w:r>
         <w:rPr>
           <w:sz w:val="20"/>
           <w:szCs w:val="20"/>
         </w:rPr>
-        <w:t xml:space="preserve"> while</w:t>
+        <w:t xml:space="preserve">were </w:t>
       </w:r>
       <w:r>
         <w:rPr>
           <w:sz w:val="20"/>
           <w:szCs w:val="20"/>
         </w:rPr>
-        <w:t xml:space="preserve"> </w:t>
+        <w:t>“compiled</w:t>
       </w:r>
       <w:r>
         <w:rPr>
           <w:sz w:val="20"/>
           <w:szCs w:val="20"/>
         </w:rPr>
-        <w:t>transitioning entirely to a C# codebase and leveraging the data files from the</w:t>
+        <w:t>”</w:t>
       </w:r>
       <w:r>
         <w:rPr>
           <w:sz w:val="20"/>
           <w:szCs w:val="20"/>
         </w:rPr>
-        <w:t xml:space="preserve"> 2011 Edition.  </w:t>
+        <w:t xml:space="preserve"> while</w:t>
       </w:r>
       <w:r>
         <w:rPr>
           <w:sz w:val="20"/>
           <w:szCs w:val="20"/>
         </w:rPr>
-        <w:t>This latest</w:t>
+        <w:t xml:space="preserve"> </w:t>
       </w:r>
       <w:r>
         <w:rPr>
           <w:sz w:val="20"/>
           <w:szCs w:val="20"/>
         </w:rPr>
-        <w:t xml:space="preserve"> SDK is “compiled” entirely using </w:t>
+        <w:t>transitioning entirely to a C# codebase and leveraging the data files from the</w:t>
       </w:r>
       <w:r>
         <w:rPr>
           <w:sz w:val="20"/>
           <w:szCs w:val="20"/>
         </w:rPr>
-        <w:t>the latest 2018 [i728]</w:t>
+        <w:t xml:space="preserve"> 2011 Edition.  </w:t>
       </w:r>
       <w:r>
         <w:rPr>
           <w:sz w:val="20"/>
           <w:szCs w:val="20"/>
         </w:rPr>
-        <w:t xml:space="preserve"> </w:t>
+        <w:t>This latest</w:t>
       </w:r>
       <w:r>
         <w:rPr>
           <w:sz w:val="20"/>
           <w:szCs w:val="20"/>
         </w:rPr>
-        <w:t xml:space="preserve">as a </w:t>
+        <w:t xml:space="preserve"> SDK is “compiled” entirely using </w:t>
       </w:r>
       <w:r>
         <w:rPr>
           <w:sz w:val="20"/>
           <w:szCs w:val="20"/>
         </w:rPr>
-        <w:t>b</w:t>
+        <w:t>the latest 2018 [i728]</w:t>
       </w:r>
       <w:r>
         <w:rPr>
           <w:sz w:val="20"/>
           <w:szCs w:val="20"/>
         </w:rPr>
-        <w:t>aseline</w:t>
+        <w:t xml:space="preserve"> </w:t>
       </w:r>
       <w:r>
         <w:rPr>
           <w:sz w:val="20"/>
           <w:szCs w:val="20"/>
         </w:rPr>
-        <w:t>.</w:t>
+        <w:t xml:space="preserve">as a </w:t>
       </w:r>
       <w:r>
         <w:rPr>
           <w:sz w:val="20"/>
           <w:szCs w:val="20"/>
         </w:rPr>
-        <w:t xml:space="preserve"> </w:t>
+        <w:t>b</w:t>
       </w:r>
       <w:r>
         <w:rPr>
           <w:sz w:val="20"/>
           <w:szCs w:val="20"/>
         </w:rPr>
-        <w:t xml:space="preserve">C# </w:t>
+        <w:t>aseline</w:t>
       </w:r>
       <w:r>
         <w:rPr>
           <w:sz w:val="20"/>
           <w:szCs w:val="20"/>
         </w:rPr>
-        <w:t>s</w:t>
+        <w:t>.</w:t>
       </w:r>
       <w:r>
         <w:rPr>
           <w:sz w:val="20"/>
           <w:szCs w:val="20"/>
         </w:rPr>
-        <w:t xml:space="preserve">ources for this </w:t>
+        <w:t xml:space="preserve"> </w:t>
       </w:r>
       <w:r>
         <w:rPr>
           <w:sz w:val="20"/>
           <w:szCs w:val="20"/>
         </w:rPr>
-        <w:t>“</w:t>
+        <w:t xml:space="preserve">C# </w:t>
       </w:r>
       <w:r>
         <w:rPr>
           <w:sz w:val="20"/>
           <w:szCs w:val="20"/>
         </w:rPr>
-        <w:t>compiler</w:t>
+        <w:t>s</w:t>
       </w:r>
       <w:r>
         <w:rPr>
           <w:sz w:val="20"/>
           <w:szCs w:val="20"/>
         </w:rPr>
-        <w:t>”</w:t>
+        <w:t xml:space="preserve">ources for this </w:t>
       </w:r>
       <w:r>
         <w:rPr>
           <w:sz w:val="20"/>
           <w:szCs w:val="20"/>
         </w:rPr>
-        <w:t xml:space="preserve"> are </w:t>
+        <w:t>“</w:t>
       </w:r>
       <w:r>
         <w:rPr>
           <w:sz w:val="20"/>
           <w:szCs w:val="20"/>
         </w:rPr>
-        <w:t>inherited from the 2017/2018 SDK with added</w:t>
+        <w:t>compiler</w:t>
       </w:r>
       <w:r>
         <w:rPr>
           <w:sz w:val="20"/>
           <w:szCs w:val="20"/>
         </w:rPr>
-        <w:t xml:space="preserve"> REST calls to MorpAdorner server Java (</w:t>
+        <w:t>”</w:t>
+      </w:r>
+      <w:r>
+        <w:rPr>
+          <w:sz w:val="20"/>
+          <w:szCs w:val="20"/>
+        </w:rPr>
+        <w:t xml:space="preserve"> are </w:t>
+      </w:r>
+      <w:r>
+        <w:rPr>
+          <w:sz w:val="20"/>
+          <w:szCs w:val="20"/>
+        </w:rPr>
+        <w:t>inherited from the 2017/2018 SDK with added</w:t>
+      </w:r>
+      <w:r>
+        <w:rPr>
+          <w:sz w:val="20"/>
+          <w:szCs w:val="20"/>
+        </w:rPr>
+        <w:t xml:space="preserve"> REST calls to </w:t>
+      </w:r>
+      <w:proofErr w:type="spellStart"/>
+      <w:r>
+        <w:rPr>
+          <w:sz w:val="20"/>
+          <w:szCs w:val="20"/>
+        </w:rPr>
+        <w:t>MorpAdorner</w:t>
+      </w:r>
+      <w:proofErr w:type="spellEnd"/>
+      <w:r>
+        <w:rPr>
+          <w:sz w:val="20"/>
+          <w:szCs w:val="20"/>
+        </w:rPr>
+        <w:t xml:space="preserve"> server Java (</w:t>
       </w:r>
       <w:hyperlink r:id="rId33" w:history="1">
         <w:r>
@@ -32345,21 +34036,69 @@
           <w:sz w:val="20"/>
           <w:szCs w:val="20"/>
         </w:rPr>
-        <w:t>tags are exclusively acquired from the MorphAdorner server. Lemmatization is</w:t>
-      </w:r>
+        <w:t xml:space="preserve">tags are exclusively acquired from the </w:t>
+      </w:r>
+      <w:proofErr w:type="spellStart"/>
       <w:r>
         <w:rPr>
           <w:sz w:val="20"/>
           <w:szCs w:val="20"/>
         </w:rPr>
-        <w:t xml:space="preserve"> also</w:t>
-      </w:r>
+        <w:t>MorphAdorner</w:t>
+      </w:r>
+      <w:proofErr w:type="spellEnd"/>
       <w:r>
         <w:rPr>
           <w:sz w:val="20"/>
           <w:szCs w:val="20"/>
         </w:rPr>
-        <w:t xml:space="preserve"> primarily acquired from the MorphAdorner server, with the NLTK Flask server utilized only if the MorphAdorner fails to return a lemma (unsure if this is happening at this point</w:t>
+        <w:t xml:space="preserve"> server. Lemmatization is</w:t>
+      </w:r>
+      <w:r>
+        <w:rPr>
+          <w:sz w:val="20"/>
+          <w:szCs w:val="20"/>
+        </w:rPr>
+        <w:t xml:space="preserve"> also</w:t>
+      </w:r>
+      <w:r>
+        <w:rPr>
+          <w:sz w:val="20"/>
+          <w:szCs w:val="20"/>
+        </w:rPr>
+        <w:t xml:space="preserve"> primarily acquired from the </w:t>
+      </w:r>
+      <w:proofErr w:type="spellStart"/>
+      <w:r>
+        <w:rPr>
+          <w:sz w:val="20"/>
+          <w:szCs w:val="20"/>
+        </w:rPr>
+        <w:t>MorphAdorner</w:t>
+      </w:r>
+      <w:proofErr w:type="spellEnd"/>
+      <w:r>
+        <w:rPr>
+          <w:sz w:val="20"/>
+          <w:szCs w:val="20"/>
+        </w:rPr>
+        <w:t xml:space="preserve"> server, with the NLTK Flask server utilized only if the </w:t>
+      </w:r>
+      <w:proofErr w:type="spellStart"/>
+      <w:r>
+        <w:rPr>
+          <w:sz w:val="20"/>
+          <w:szCs w:val="20"/>
+        </w:rPr>
+        <w:t>MorphAdorner</w:t>
+      </w:r>
+      <w:proofErr w:type="spellEnd"/>
+      <w:r>
+        <w:rPr>
+          <w:sz w:val="20"/>
+          <w:szCs w:val="20"/>
+        </w:rPr>
+        <w:t xml:space="preserve"> fails to return a lemma (unsure if this is happening at this point</w:t>
       </w:r>
       <w:r>
         <w:rPr>
@@ -32683,84 +34422,116 @@
           <w:sz w:val="20"/>
           <w:szCs w:val="20"/>
         </w:rPr>
-        <w:t>the sqlite lexicon</w:t>
-      </w:r>
+        <w:t xml:space="preserve">the </w:t>
+      </w:r>
+      <w:proofErr w:type="spellStart"/>
       <w:r>
         <w:rPr>
           <w:sz w:val="20"/>
           <w:szCs w:val="20"/>
         </w:rPr>
-        <w:t xml:space="preserve"> has been eliminated and the binary format of AVX-Lexicon is also substantially different</w:t>
-      </w:r>
+        <w:t>sqlite</w:t>
+      </w:r>
+      <w:proofErr w:type="spellEnd"/>
       <w:r>
         <w:rPr>
           <w:sz w:val="20"/>
           <w:szCs w:val="20"/>
         </w:rPr>
-        <w:t xml:space="preserve">.  </w:t>
+        <w:t xml:space="preserve"> lexicon</w:t>
       </w:r>
       <w:r>
         <w:rPr>
           <w:sz w:val="20"/>
           <w:szCs w:val="20"/>
         </w:rPr>
-        <w:t xml:space="preserve">A structured lexicon is now available </w:t>
+        <w:t xml:space="preserve"> has been eliminated and the binary format of AVX-Lexicon is also substantially different</w:t>
       </w:r>
       <w:r>
         <w:rPr>
           <w:sz w:val="20"/>
           <w:szCs w:val="20"/>
         </w:rPr>
-        <w:t>as a</w:t>
+        <w:t xml:space="preserve">.  </w:t>
       </w:r>
       <w:r>
         <w:rPr>
           <w:sz w:val="20"/>
           <w:szCs w:val="20"/>
         </w:rPr>
-        <w:t xml:space="preserve"> Flat Buffers data file</w:t>
+        <w:t xml:space="preserve">A structured lexicon is now available </w:t>
       </w:r>
       <w:r>
         <w:rPr>
           <w:sz w:val="20"/>
           <w:szCs w:val="20"/>
         </w:rPr>
-        <w:t>.</w:t>
+        <w:t>as a</w:t>
       </w:r>
       <w:r>
         <w:rPr>
           <w:sz w:val="20"/>
           <w:szCs w:val="20"/>
         </w:rPr>
-        <w:t xml:space="preserve">  Additionally, another field was added to AV-Writ that provides a precise Part-of-Speech representation for ea</w:t>
+        <w:t xml:space="preserve"> Flat Buffers data file</w:t>
       </w:r>
       <w:r>
         <w:rPr>
           <w:sz w:val="20"/>
           <w:szCs w:val="20"/>
         </w:rPr>
-        <w:t xml:space="preserve">ch word.  Finally, the .dx? </w:t>
+        <w:t>.</w:t>
       </w:r>
       <w:r>
         <w:rPr>
           <w:sz w:val="20"/>
           <w:szCs w:val="20"/>
         </w:rPr>
-        <w:t>&amp;</w:t>
+        <w:t xml:space="preserve">  Additionally, another field was added to AV-Writ that provides a precise Part-of-Speech representation for ea</w:t>
       </w:r>
       <w:r>
         <w:rPr>
           <w:sz w:val="20"/>
           <w:szCs w:val="20"/>
         </w:rPr>
-        <w:t xml:space="preserve"> .ix?</w:t>
+        <w:t xml:space="preserve">ch word.  Finally, the .dx? </w:t>
       </w:r>
       <w:r>
         <w:rPr>
           <w:sz w:val="20"/>
           <w:szCs w:val="20"/>
         </w:rPr>
-        <w:t xml:space="preserve"> extents now reflect a coun</w:t>
+        <w:t>&amp;</w:t>
+      </w:r>
+      <w:r>
+        <w:rPr>
+          <w:sz w:val="20"/>
+          <w:szCs w:val="20"/>
+        </w:rPr>
+        <w:t xml:space="preserve"> .ix?</w:t>
+      </w:r>
+      <w:r>
+        <w:rPr>
+          <w:sz w:val="20"/>
+          <w:szCs w:val="20"/>
+        </w:rPr>
+        <w:t xml:space="preserve"> </w:t>
+      </w:r>
+      <w:proofErr w:type="gramStart"/>
+      <w:r>
+        <w:rPr>
+          <w:sz w:val="20"/>
+          <w:szCs w:val="20"/>
+        </w:rPr>
+        <w:t>extents</w:t>
+      </w:r>
+      <w:proofErr w:type="gramEnd"/>
+      <w:r>
+        <w:rPr>
+          <w:sz w:val="20"/>
+          <w:szCs w:val="20"/>
+        </w:rPr>
+        <w:t xml:space="preserve"> now reflect a coun</w:t>
       </w:r>
       <w:r>
         <w:rPr>
@@ -32832,63 +34603,111 @@
           <w:sz w:val="20"/>
           <w:szCs w:val="20"/>
         </w:rPr>
-        <w:t xml:space="preserve"> in the HA29 release,</w:t>
-      </w:r>
+        <w:t xml:space="preserve"> in the HA29 release</w:t>
+      </w:r>
+      <w:proofErr w:type="gramStart"/>
       <w:r>
         <w:rPr>
           <w:sz w:val="20"/>
           <w:szCs w:val="20"/>
         </w:rPr>
-        <w:t xml:space="preserve">. </w:t>
+        <w:t>,</w:t>
       </w:r>
       <w:r>
         <w:rPr>
           <w:sz w:val="20"/>
           <w:szCs w:val="20"/>
         </w:rPr>
-        <w:t xml:space="preserve">As of the R07 release, POS </w:t>
-      </w:r>
+        <w:t>.</w:t>
+      </w:r>
+      <w:proofErr w:type="gramEnd"/>
       <w:r>
         <w:rPr>
           <w:sz w:val="20"/>
           <w:szCs w:val="20"/>
         </w:rPr>
-        <w:t xml:space="preserve">bits have been </w:t>
+        <w:t xml:space="preserve"> </w:t>
       </w:r>
       <w:r>
         <w:rPr>
           <w:sz w:val="20"/>
           <w:szCs w:val="20"/>
         </w:rPr>
-        <w:t xml:space="preserve">substantially </w:t>
+        <w:t xml:space="preserve">As of the R07 release, POS </w:t>
       </w:r>
       <w:r>
         <w:rPr>
           <w:sz w:val="20"/>
           <w:szCs w:val="20"/>
         </w:rPr>
-        <w:t xml:space="preserve">revised </w:t>
+        <w:t xml:space="preserve">bits have been </w:t>
       </w:r>
       <w:r>
         <w:rPr>
           <w:sz w:val="20"/>
           <w:szCs w:val="20"/>
         </w:rPr>
-        <w:t>as the SDK now uses MorphAdorner for pa</w:t>
+        <w:t xml:space="preserve">substantially </w:t>
       </w:r>
       <w:r>
         <w:rPr>
           <w:sz w:val="20"/>
           <w:szCs w:val="20"/>
         </w:rPr>
-        <w:t xml:space="preserve">rt-of-speech marking instead of </w:t>
+        <w:t xml:space="preserve">revised </w:t>
       </w:r>
       <w:r>
         <w:rPr>
           <w:sz w:val="20"/>
           <w:szCs w:val="20"/>
         </w:rPr>
-        <w:t>NLTK (NLTK doesn’t recognize archaic verbs and pronouns, whereas MorphAdorner does)</w:t>
+        <w:t xml:space="preserve">as the SDK now uses </w:t>
+      </w:r>
+      <w:proofErr w:type="spellStart"/>
+      <w:r>
+        <w:rPr>
+          <w:sz w:val="20"/>
+          <w:szCs w:val="20"/>
+        </w:rPr>
+        <w:t>MorphAdorner</w:t>
+      </w:r>
+      <w:proofErr w:type="spellEnd"/>
+      <w:r>
+        <w:rPr>
+          <w:sz w:val="20"/>
+          <w:szCs w:val="20"/>
+        </w:rPr>
+        <w:t xml:space="preserve"> for pa</w:t>
+      </w:r>
+      <w:r>
+        <w:rPr>
+          <w:sz w:val="20"/>
+          <w:szCs w:val="20"/>
+        </w:rPr>
+        <w:t xml:space="preserve">rt-of-speech marking instead of </w:t>
+      </w:r>
+      <w:r>
+        <w:rPr>
+          <w:sz w:val="20"/>
+          <w:szCs w:val="20"/>
+        </w:rPr>
+        <w:t xml:space="preserve">NLTK (NLTK doesn’t recognize archaic verbs and pronouns, whereas </w:t>
+      </w:r>
+      <w:proofErr w:type="spellStart"/>
+      <w:r>
+        <w:rPr>
+          <w:sz w:val="20"/>
+          <w:szCs w:val="20"/>
+        </w:rPr>
+        <w:t>MorphAdorner</w:t>
+      </w:r>
+      <w:proofErr w:type="spellEnd"/>
+      <w:r>
+        <w:rPr>
+          <w:sz w:val="20"/>
+          <w:szCs w:val="20"/>
+        </w:rPr>
+        <w:t xml:space="preserve"> does)</w:t>
       </w:r>
       <w:r>
         <w:rPr>
@@ -33147,6 +34966,7 @@
         </w:rPr>
         <w:t xml:space="preserve"> </w:t>
       </w:r>
+      <w:proofErr w:type="spellStart"/>
       <w:r>
         <w:rPr>
           <w:b/>
@@ -33164,6 +34984,7 @@
         </w:rPr>
         <w:t>ym</w:t>
       </w:r>
+      <w:proofErr w:type="spellEnd"/>
       <w:r>
         <w:rPr>
           <w:sz w:val="20"/>
@@ -33365,6 +35186,7 @@
         </w:rPr>
         <w:t xml:space="preserve">. </w:t>
       </w:r>
+      <w:proofErr w:type="gramStart"/>
       <w:r>
         <w:rPr>
           <w:b/>
@@ -33374,6 +35196,7 @@
         </w:rPr>
         <w:t>y</w:t>
       </w:r>
+      <w:proofErr w:type="gramEnd"/>
       <w:r>
         <w:rPr>
           <w:sz w:val="20"/>
@@ -33907,13 +35730,23 @@
         </w:rPr>
         <w:t>a Greek letter (</w:t>
       </w:r>
+      <w:proofErr w:type="gramStart"/>
       <w:r>
         <w:rPr>
           <w:rFonts w:cstheme="minorHAnsi"/>
           <w:sz w:val="20"/>
           <w:szCs w:val="20"/>
         </w:rPr>
-        <w:t>α or β)</w:t>
+        <w:t>α or</w:t>
+      </w:r>
+      <w:proofErr w:type="gramEnd"/>
+      <w:r>
+        <w:rPr>
+          <w:rFonts w:cstheme="minorHAnsi"/>
+          <w:sz w:val="20"/>
+          <w:szCs w:val="20"/>
+        </w:rPr>
+        <w:t xml:space="preserve"> β)</w:t>
       </w:r>
       <w:r>
         <w:rPr>
@@ -34062,7 +35895,23 @@
           <w:sz w:val="20"/>
           <w:szCs w:val="20"/>
         </w:rPr>
-        <w:t xml:space="preserve"> Yet, source code tagging in github </w:t>
+        <w:t xml:space="preserve"> Yet, source code tagging in </w:t>
+      </w:r>
+      <w:proofErr w:type="spellStart"/>
+      <w:r>
+        <w:rPr>
+          <w:sz w:val="20"/>
+          <w:szCs w:val="20"/>
+        </w:rPr>
+        <w:t>github</w:t>
+      </w:r>
+      <w:proofErr w:type="spellEnd"/>
+      <w:r>
+        <w:rPr>
+          <w:sz w:val="20"/>
+          <w:szCs w:val="20"/>
+        </w:rPr>
+        <w:t xml:space="preserve"> </w:t>
       </w:r>
       <w:r>
         <w:rPr>
@@ -34103,6 +35952,7 @@
         </w:rPr>
         <w:tab/>
       </w:r>
+      <w:proofErr w:type="gramStart"/>
       <w:r>
         <w:rPr>
           <w:sz w:val="20"/>
@@ -34110,6 +35960,7 @@
         </w:rPr>
         <w:t>Two</w:t>
       </w:r>
+      <w:proofErr w:type="gramEnd"/>
       <w:r>
         <w:rPr>
           <w:sz w:val="20"/>
@@ -34171,7 +36022,23 @@
           <w:sz w:val="20"/>
           <w:szCs w:val="20"/>
         </w:rPr>
-        <w:t xml:space="preserve">Incidentally, the sample source code provided in avtext.go </w:t>
+        <w:t xml:space="preserve">Incidentally, the sample source code provided in </w:t>
+      </w:r>
+      <w:proofErr w:type="spellStart"/>
+      <w:r>
+        <w:rPr>
+          <w:sz w:val="20"/>
+          <w:szCs w:val="20"/>
+        </w:rPr>
+        <w:t>avtext.go</w:t>
+      </w:r>
+      <w:proofErr w:type="spellEnd"/>
+      <w:r>
+        <w:rPr>
+          <w:sz w:val="20"/>
+          <w:szCs w:val="20"/>
+        </w:rPr>
+        <w:t xml:space="preserve"> </w:t>
       </w:r>
       <w:r>
         <w:rPr>
@@ -34814,7 +36681,23 @@
           <w:sz w:val="20"/>
           <w:szCs w:val="20"/>
         </w:rPr>
-        <w:t xml:space="preserve"> .ascii extent.  These files are not provided for runtime execution.  Instead, they should be considered as ancillary docum</w:t>
+        <w:t xml:space="preserve"> .</w:t>
+      </w:r>
+      <w:proofErr w:type="spellStart"/>
+      <w:r>
+        <w:rPr>
+          <w:sz w:val="20"/>
+          <w:szCs w:val="20"/>
+        </w:rPr>
+        <w:t>ascii</w:t>
+      </w:r>
+      <w:proofErr w:type="spellEnd"/>
+      <w:r>
+        <w:rPr>
+          <w:sz w:val="20"/>
+          <w:szCs w:val="20"/>
+        </w:rPr>
+        <w:t xml:space="preserve"> extent.  These files are not provided for runtime execution.  Instead, they should be considered as ancillary docum</w:t>
       </w:r>
       <w:r>
         <w:rPr>
@@ -34963,7 +36846,7 @@
           <w:rPr>
             <w:noProof/>
           </w:rPr>
-          <w:t>1</w:t>
+          <w:t>12</w:t>
         </w:r>
         <w:r>
           <w:rPr>
@@ -36825,7 +38708,7 @@
 </file>
 
 <file path=customXml/itemProps1.xml><?xml version="1.0" encoding="utf-8"?>
-<ds:datastoreItem xmlns:ds="http://schemas.openxmlformats.org/officeDocument/2006/customXml" ds:itemID="{C5CDA1ED-8D2B-43F5-8C78-E4AE021783A8}">
+<ds:datastoreItem xmlns:ds="http://schemas.openxmlformats.org/officeDocument/2006/customXml" ds:itemID="{ED260DDA-E3A3-4C47-B80C-42C3D7E927A6}">
   <ds:schemaRefs>
     <ds:schemaRef ds:uri="http://schemas.openxmlformats.org/officeDocument/2006/bibliography"/>
   </ds:schemaRefs>

</xml_diff>

<commit_message>
Updated R07 release to R07j for document.
</commit_message>
<xml_diff>
--- a/z-series/Digital-AV.docx
+++ b/z-series/Digital-AV.docx
@@ -1212,23 +1212,7 @@
           <w:sz w:val="28"/>
           <w:szCs w:val="28"/>
         </w:rPr>
-        <w:t xml:space="preserve">the </w:t>
-      </w:r>
-      <w:proofErr w:type="gramStart"/>
-      <w:r>
-        <w:rPr>
-          <w:sz w:val="28"/>
-          <w:szCs w:val="28"/>
-        </w:rPr>
-        <w:t>extent</w:t>
-      </w:r>
-      <w:proofErr w:type="gramEnd"/>
-      <w:r>
-        <w:rPr>
-          <w:sz w:val="28"/>
-          <w:szCs w:val="28"/>
-        </w:rPr>
-        <w:t xml:space="preserve"> of each data file</w:t>
+        <w:t>the extent of each data file</w:t>
       </w:r>
       <w:r>
         <w:rPr>
@@ -6978,7 +6962,23 @@
           <w:sz w:val="28"/>
           <w:szCs w:val="28"/>
         </w:rPr>
-        <w:t>with acros</w:t>
+        <w:t>wi</w:t>
+      </w:r>
+      <w:r>
+        <w:rPr>
+          <w:noProof/>
+          <w:sz w:val="28"/>
+          <w:szCs w:val="28"/>
+        </w:rPr>
+        <w:t>d</w:t>
+      </w:r>
+      <w:r>
+        <w:rPr>
+          <w:noProof/>
+          <w:sz w:val="28"/>
+          <w:szCs w:val="28"/>
+        </w:rPr>
+        <w:t>th acros</w:t>
       </w:r>
       <w:r>
         <w:rPr>
@@ -8220,7 +8220,15 @@
           <w:sz w:val="28"/>
           <w:szCs w:val="28"/>
         </w:rPr>
-        <w:t xml:space="preserve"> be rperesented exactly as it appears in the lexicon.</w:t>
+        <w:t xml:space="preserve"> be rep</w:t>
+      </w:r>
+      <w:r>
+        <w:rPr>
+          <w:noProof/>
+          <w:sz w:val="28"/>
+          <w:szCs w:val="28"/>
+        </w:rPr>
+        <w:t>resented exactly as it appears in the lexicon.</w:t>
       </w:r>
       <w:r>
         <w:rPr>
@@ -8414,8 +8422,18 @@
                           <w:sz w:val="44"/>
                           <w:szCs w:val="44"/>
                         </w:rPr>
-                        <w:t>zation bits and WordKey</w:t>
+                        <w:t xml:space="preserve">zation bits and </w:t>
                       </w:r>
+                      <w:proofErr w:type="spellStart"/>
+                      <w:r>
+                        <w:rPr>
+                          <w:rFonts w:ascii="Times New Roman" w:hAnsi="Times New Roman" w:cs="Times New Roman"/>
+                          <w:sz w:val="44"/>
+                          <w:szCs w:val="44"/>
+                        </w:rPr>
+                        <w:t>WordKey</w:t>
+                      </w:r>
+                      <w:proofErr w:type="spellEnd"/>
                     </w:p>
                   </w:txbxContent>
                 </v:textbox>
@@ -8460,7 +8478,7 @@
           <w:sz w:val="28"/>
           <w:szCs w:val="28"/>
         </w:rPr>
-        <w:t xml:space="preserve"> byte.  Each word can have certain punctuation applied either as a prefix to the word, or alternatively a suffix.  An example of prefix punctuation is an open parenthesis.  There are numerous examples of suffix punctuation, such as period, comma, or close parenthesis.  Th</w:t>
+        <w:t xml:space="preserve"> byte.  Each word can have certain punctuation applied either as a prefix to the word, or alternatively </w:t>
       </w:r>
       <w:r>
         <w:rPr>
@@ -8468,6 +8486,22 @@
           <w:sz w:val="28"/>
           <w:szCs w:val="28"/>
         </w:rPr>
+        <w:t xml:space="preserve">as </w:t>
+      </w:r>
+      <w:r>
+        <w:rPr>
+          <w:noProof/>
+          <w:sz w:val="28"/>
+          <w:szCs w:val="28"/>
+        </w:rPr>
+        <w:t>a suffix.  An example of prefix punctuation is an open parenthesis.  There are numerous examples of suffix punctuation, such as period, comma, or close parenthesis.  Th</w:t>
+      </w:r>
+      <w:r>
+        <w:rPr>
+          <w:noProof/>
+          <w:sz w:val="28"/>
+          <w:szCs w:val="28"/>
+        </w:rPr>
         <w:t>e puncuation</w:t>
       </w:r>
       <w:r>
@@ -8492,7 +8526,23 @@
           <w:sz w:val="28"/>
           <w:szCs w:val="28"/>
         </w:rPr>
-        <w:t xml:space="preserve"> words in the text and even mark the words spoken by Jesus, which some bibles represent is red-colored text.</w:t>
+        <w:t xml:space="preserve"> words in the text and even mark the words spoken by Jesus, which some bibles represent</w:t>
+      </w:r>
+      <w:r>
+        <w:rPr>
+          <w:noProof/>
+          <w:sz w:val="28"/>
+          <w:szCs w:val="28"/>
+        </w:rPr>
+        <w:t xml:space="preserve"> as</w:t>
+      </w:r>
+      <w:r>
+        <w:rPr>
+          <w:noProof/>
+          <w:sz w:val="28"/>
+          <w:szCs w:val="28"/>
+        </w:rPr>
+        <w:t xml:space="preserve"> red-colored text.</w:t>
       </w:r>
       <w:r>
         <w:rPr>
@@ -8726,7 +8776,7 @@
           <w:sz w:val="28"/>
           <w:szCs w:val="28"/>
         </w:rPr>
-        <w:t>is left-most</w:t>
+        <w:t xml:space="preserve">is </w:t>
       </w:r>
       <w:r>
         <w:rPr>
@@ -8734,6 +8784,22 @@
           <w:sz w:val="28"/>
           <w:szCs w:val="28"/>
         </w:rPr>
+        <w:t xml:space="preserve">the </w:t>
+      </w:r>
+      <w:r>
+        <w:rPr>
+          <w:noProof/>
+          <w:sz w:val="28"/>
+          <w:szCs w:val="28"/>
+        </w:rPr>
+        <w:t>left-most</w:t>
+      </w:r>
+      <w:r>
+        <w:rPr>
+          <w:noProof/>
+          <w:sz w:val="28"/>
+          <w:szCs w:val="28"/>
+        </w:rPr>
         <w:t xml:space="preserve"> nibble of the </w:t>
       </w:r>
       <w:r>
@@ -8758,7 +8824,39 @@
           <w:sz w:val="28"/>
           <w:szCs w:val="28"/>
         </w:rPr>
-        <w:t xml:space="preserve">verb casing.  Whereas Modern English is not morpologically rich when it comes to verb case, Early Modern English was slightly richer with additional verb cases for Second-Person Singular and Third-Person Singular, each distinct from the Early Modern Plural counterparts.  The Digital-AV captures and preserves the all disctinct case markings. </w:t>
+        <w:t xml:space="preserve">verb casing.  Whereas Modern English is not morpologically rich when it comes to verb case, Early Modern English was slightly richer with additional </w:t>
+      </w:r>
+      <w:r>
+        <w:rPr>
+          <w:noProof/>
+          <w:sz w:val="28"/>
+          <w:szCs w:val="28"/>
+        </w:rPr>
+        <w:t xml:space="preserve">pronouns and </w:t>
+      </w:r>
+      <w:r>
+        <w:rPr>
+          <w:noProof/>
+          <w:sz w:val="28"/>
+          <w:szCs w:val="28"/>
+        </w:rPr>
+        <w:t xml:space="preserve">verb cases for Second-Person Singular and Third-Person Singular, each distinct from the Early Modern Plural counterparts.  The Digital-AV captures and preserves all </w:t>
+      </w:r>
+      <w:r>
+        <w:rPr>
+          <w:noProof/>
+          <w:sz w:val="28"/>
+          <w:szCs w:val="28"/>
+        </w:rPr>
+        <w:t xml:space="preserve">these </w:t>
+      </w:r>
+      <w:r>
+        <w:rPr>
+          <w:noProof/>
+          <w:sz w:val="28"/>
+          <w:szCs w:val="28"/>
+        </w:rPr>
+        <w:t xml:space="preserve">disctinct case markings. </w:t>
       </w:r>
       <w:r>
         <w:rPr>
@@ -12307,360 +12405,10 @@
         <w:jc w:val="both"/>
         <w:rPr>
           <w:noProof/>
-          <w:sz w:val="8"/>
-          <w:szCs w:val="8"/>
+          <w:sz w:val="28"/>
+          <w:szCs w:val="28"/>
         </w:rPr>
       </w:pPr>
-    </w:p>
-    <w:p>
-      <w:pPr>
-        <w:spacing w:before="160" w:after="0"/>
-        <w:ind w:right="36"/>
-        <w:jc w:val="both"/>
-        <w:rPr>
-          <w:noProof/>
-          <w:sz w:val="28"/>
-          <w:szCs w:val="28"/>
-        </w:rPr>
-      </w:pPr>
-      <w:r>
-        <w:rPr>
-          <w:noProof/>
-        </w:rPr>
-        <mc:AlternateContent>
-          <mc:Choice Requires="wps">
-            <w:drawing>
-              <wp:anchor distT="45720" distB="45720" distL="114300" distR="114300" simplePos="0" relativeHeight="251679744" behindDoc="0" locked="0" layoutInCell="1" allowOverlap="1" wp14:anchorId="02166F3E" wp14:editId="31B650B3">
-                <wp:simplePos x="0" y="0"/>
-                <wp:positionH relativeFrom="margin">
-                  <wp:posOffset>6316980</wp:posOffset>
-                </wp:positionH>
-                <wp:positionV relativeFrom="margin">
-                  <wp:posOffset>2163445</wp:posOffset>
-                </wp:positionV>
-                <wp:extent cx="2388235" cy="328930"/>
-                <wp:effectExtent l="0" t="0" r="0" b="0"/>
-                <wp:wrapSquare wrapText="bothSides"/>
-                <wp:docPr id="9" name="Text Box 9"/>
-                <wp:cNvGraphicFramePr>
-                  <a:graphicFrameLocks xmlns:a="http://schemas.openxmlformats.org/drawingml/2006/main"/>
-                </wp:cNvGraphicFramePr>
-                <a:graphic xmlns:a="http://schemas.openxmlformats.org/drawingml/2006/main">
-                  <a:graphicData uri="http://schemas.microsoft.com/office/word/2010/wordprocessingShape">
-                    <wps:wsp>
-                      <wps:cNvSpPr txBox="1">
-                        <a:spLocks noChangeArrowheads="1"/>
-                      </wps:cNvSpPr>
-                      <wps:spPr bwMode="auto">
-                        <a:xfrm>
-                          <a:off x="0" y="0"/>
-                          <a:ext cx="2388235" cy="328930"/>
-                        </a:xfrm>
-                        <a:prstGeom prst="rect">
-                          <a:avLst/>
-                        </a:prstGeom>
-                        <a:solidFill>
-                          <a:srgbClr val="FFFFFF"/>
-                        </a:solidFill>
-                        <a:ln w="9525">
-                          <a:noFill/>
-                          <a:miter lim="800000"/>
-                          <a:headEnd/>
-                          <a:tailEnd/>
-                        </a:ln>
-                      </wps:spPr>
-                      <wps:txbx>
-                        <w:txbxContent>
-                          <w:p>
-                            <w:pPr>
-                              <w:rPr>
-                                <w:rFonts w:ascii="Times New Roman" w:hAnsi="Times New Roman" w:cs="Times New Roman"/>
-                                <w:sz w:val="44"/>
-                                <w:szCs w:val="44"/>
-                              </w:rPr>
-                            </w:pPr>
-                            <w:r>
-                              <w:rPr>
-                                <w:rFonts w:ascii="Times New Roman" w:hAnsi="Times New Roman" w:cs="Times New Roman"/>
-                                <w:sz w:val="44"/>
-                                <w:szCs w:val="44"/>
-                              </w:rPr>
-                              <w:t xml:space="preserve"> </w:t>
-                            </w:r>
-                            <w:proofErr w:type="spellStart"/>
-                            <w:r>
-                              <w:rPr>
-                                <w:rFonts w:ascii="Times New Roman" w:hAnsi="Times New Roman" w:cs="Times New Roman"/>
-                                <w:sz w:val="44"/>
-                                <w:szCs w:val="44"/>
-                              </w:rPr>
-                              <w:t>WordClass</w:t>
-                            </w:r>
-                            <w:proofErr w:type="spellEnd"/>
-                            <w:r>
-                              <w:rPr>
-                                <w:rFonts w:ascii="Times New Roman" w:hAnsi="Times New Roman" w:cs="Times New Roman"/>
-                                <w:sz w:val="44"/>
-                                <w:szCs w:val="44"/>
-                              </w:rPr>
-                              <w:t xml:space="preserve"> (</w:t>
-                            </w:r>
-                            <w:r>
-                              <w:rPr>
-                                <w:rFonts w:ascii="Times New Roman" w:hAnsi="Times New Roman" w:cs="Times New Roman"/>
-                                <w:sz w:val="44"/>
-                                <w:szCs w:val="44"/>
-                              </w:rPr>
-                              <w:t>12 bits</w:t>
-                            </w:r>
-                            <w:r>
-                              <w:rPr>
-                                <w:rFonts w:ascii="Times New Roman" w:hAnsi="Times New Roman" w:cs="Times New Roman"/>
-                                <w:sz w:val="44"/>
-                                <w:szCs w:val="44"/>
-                              </w:rPr>
-                              <w:t>)</w:t>
-                            </w:r>
-                          </w:p>
-                        </w:txbxContent>
-                      </wps:txbx>
-                      <wps:bodyPr rot="0" vert="horz" wrap="square" lIns="0" tIns="0" rIns="0" bIns="0" anchor="t" anchorCtr="0">
-                        <a:noAutofit/>
-                      </wps:bodyPr>
-                    </wps:wsp>
-                  </a:graphicData>
-                </a:graphic>
-                <wp14:sizeRelH relativeFrom="margin">
-                  <wp14:pctWidth>0</wp14:pctWidth>
-                </wp14:sizeRelH>
-                <wp14:sizeRelV relativeFrom="margin">
-                  <wp14:pctHeight>0</wp14:pctHeight>
-                </wp14:sizeRelV>
-              </wp:anchor>
-            </w:drawing>
-          </mc:Choice>
-          <mc:Fallback>
-            <w:pict>
-              <v:shape w14:anchorId="02166F3E" id="Text Box 9" o:spid="_x0000_s1030" type="#_x0000_t202" style="position:absolute;left:0;text-align:left;margin-left:497.4pt;margin-top:170.35pt;width:188.05pt;height:25.9pt;z-index:251679744;visibility:visible;mso-wrap-style:square;mso-width-percent:0;mso-height-percent:0;mso-wrap-distance-left:9pt;mso-wrap-distance-top:3.6pt;mso-wrap-distance-right:9pt;mso-wrap-distance-bottom:3.6pt;mso-position-horizontal:absolute;mso-position-horizontal-relative:margin;mso-position-vertical:absolute;mso-position-vertical-relative:margin;mso-width-percent:0;mso-height-percent:0;mso-width-relative:margin;mso-height-relative:margin;v-text-anchor:top" o:gfxdata="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" stroked="f">
-                <v:textbox inset="0,0,0,0">
-                  <w:txbxContent>
-                    <w:p>
-                      <w:pPr>
-                        <w:rPr>
-                          <w:rFonts w:ascii="Times New Roman" w:hAnsi="Times New Roman" w:cs="Times New Roman"/>
-                          <w:sz w:val="44"/>
-                          <w:szCs w:val="44"/>
-                        </w:rPr>
-                      </w:pPr>
-                      <w:r>
-                        <w:rPr>
-                          <w:rFonts w:ascii="Times New Roman" w:hAnsi="Times New Roman" w:cs="Times New Roman"/>
-                          <w:sz w:val="44"/>
-                          <w:szCs w:val="44"/>
-                        </w:rPr>
-                        <w:t xml:space="preserve"> </w:t>
-                      </w:r>
-                      <w:r>
-                        <w:rPr>
-                          <w:rFonts w:ascii="Times New Roman" w:hAnsi="Times New Roman" w:cs="Times New Roman"/>
-                          <w:sz w:val="44"/>
-                          <w:szCs w:val="44"/>
-                        </w:rPr>
-                        <w:t>WordClass</w:t>
-                      </w:r>
-                      <w:r>
-                        <w:rPr>
-                          <w:rFonts w:ascii="Times New Roman" w:hAnsi="Times New Roman" w:cs="Times New Roman"/>
-                          <w:sz w:val="44"/>
-                          <w:szCs w:val="44"/>
-                        </w:rPr>
-                        <w:t xml:space="preserve"> (</w:t>
-                      </w:r>
-                      <w:r>
-                        <w:rPr>
-                          <w:rFonts w:ascii="Times New Roman" w:hAnsi="Times New Roman" w:cs="Times New Roman"/>
-                          <w:sz w:val="44"/>
-                          <w:szCs w:val="44"/>
-                        </w:rPr>
-                        <w:t>12 bits</w:t>
-                      </w:r>
-                      <w:r>
-                        <w:rPr>
-                          <w:rFonts w:ascii="Times New Roman" w:hAnsi="Times New Roman" w:cs="Times New Roman"/>
-                          <w:sz w:val="44"/>
-                          <w:szCs w:val="44"/>
-                        </w:rPr>
-                        <w:t>)</w:t>
-                      </w:r>
-                    </w:p>
-                  </w:txbxContent>
-                </v:textbox>
-                <w10:wrap type="square" anchorx="margin" anchory="margin"/>
-              </v:shape>
-            </w:pict>
-          </mc:Fallback>
-        </mc:AlternateContent>
-      </w:r>
-      <w:r>
-        <w:rPr>
-          <w:noProof/>
-        </w:rPr>
-        <mc:AlternateContent>
-          <mc:Choice Requires="wps">
-            <w:drawing>
-              <wp:anchor distT="45720" distB="45720" distL="114300" distR="114300" simplePos="0" relativeHeight="251671552" behindDoc="0" locked="0" layoutInCell="1" allowOverlap="1" wp14:anchorId="6FE8FD35" wp14:editId="5846D07D">
-                <wp:simplePos x="0" y="0"/>
-                <wp:positionH relativeFrom="margin">
-                  <wp:align>left</wp:align>
-                </wp:positionH>
-                <wp:positionV relativeFrom="page">
-                  <wp:posOffset>4857105</wp:posOffset>
-                </wp:positionV>
-                <wp:extent cx="2483485" cy="327660"/>
-                <wp:effectExtent l="0" t="0" r="0" b="0"/>
-                <wp:wrapSquare wrapText="bothSides"/>
-                <wp:docPr id="6" name="Text Box 6"/>
-                <wp:cNvGraphicFramePr>
-                  <a:graphicFrameLocks xmlns:a="http://schemas.openxmlformats.org/drawingml/2006/main"/>
-                </wp:cNvGraphicFramePr>
-                <a:graphic xmlns:a="http://schemas.openxmlformats.org/drawingml/2006/main">
-                  <a:graphicData uri="http://schemas.microsoft.com/office/word/2010/wordprocessingShape">
-                    <wps:wsp>
-                      <wps:cNvSpPr txBox="1">
-                        <a:spLocks noChangeArrowheads="1"/>
-                      </wps:cNvSpPr>
-                      <wps:spPr bwMode="auto">
-                        <a:xfrm>
-                          <a:off x="0" y="0"/>
-                          <a:ext cx="2483485" cy="327660"/>
-                        </a:xfrm>
-                        <a:prstGeom prst="rect">
-                          <a:avLst/>
-                        </a:prstGeom>
-                        <a:solidFill>
-                          <a:srgbClr val="FFFFFF"/>
-                        </a:solidFill>
-                        <a:ln w="9525">
-                          <a:noFill/>
-                          <a:miter lim="800000"/>
-                          <a:headEnd/>
-                          <a:tailEnd/>
-                        </a:ln>
-                      </wps:spPr>
-                      <wps:txbx>
-                        <w:txbxContent>
-                          <w:p>
-                            <w:pPr>
-                              <w:rPr>
-                                <w:rFonts w:ascii="Times New Roman" w:hAnsi="Times New Roman" w:cs="Times New Roman"/>
-                                <w:sz w:val="44"/>
-                                <w:szCs w:val="44"/>
-                              </w:rPr>
-                            </w:pPr>
-                            <w:r>
-                              <w:rPr>
-                                <w:rFonts w:ascii="Times New Roman" w:hAnsi="Times New Roman" w:cs="Times New Roman"/>
-                                <w:sz w:val="44"/>
-                                <w:szCs w:val="44"/>
-                              </w:rPr>
-                              <w:t>Transition</w:t>
-                            </w:r>
-                            <w:r>
-                              <w:rPr>
-                                <w:rFonts w:ascii="Times New Roman" w:hAnsi="Times New Roman" w:cs="Times New Roman"/>
-                                <w:sz w:val="44"/>
-                                <w:szCs w:val="44"/>
-                              </w:rPr>
-                              <w:t xml:space="preserve"> (</w:t>
-                            </w:r>
-                            <w:r>
-                              <w:rPr>
-                                <w:rFonts w:ascii="Times New Roman" w:hAnsi="Times New Roman" w:cs="Times New Roman"/>
-                                <w:sz w:val="44"/>
-                                <w:szCs w:val="44"/>
-                              </w:rPr>
-                              <w:t>4 bits</w:t>
-                            </w:r>
-                            <w:r>
-                              <w:rPr>
-                                <w:rFonts w:ascii="Times New Roman" w:hAnsi="Times New Roman" w:cs="Times New Roman"/>
-                                <w:sz w:val="44"/>
-                                <w:szCs w:val="44"/>
-                              </w:rPr>
-                              <w:t>)</w:t>
-                            </w:r>
-                          </w:p>
-                        </w:txbxContent>
-                      </wps:txbx>
-                      <wps:bodyPr rot="0" vert="horz" wrap="square" lIns="0" tIns="0" rIns="0" bIns="0" anchor="t" anchorCtr="0">
-                        <a:noAutofit/>
-                      </wps:bodyPr>
-                    </wps:wsp>
-                  </a:graphicData>
-                </a:graphic>
-                <wp14:sizeRelH relativeFrom="margin">
-                  <wp14:pctWidth>0</wp14:pctWidth>
-                </wp14:sizeRelH>
-                <wp14:sizeRelV relativeFrom="margin">
-                  <wp14:pctHeight>0</wp14:pctHeight>
-                </wp14:sizeRelV>
-              </wp:anchor>
-            </w:drawing>
-          </mc:Choice>
-          <mc:Fallback>
-            <w:pict>
-              <v:shape w14:anchorId="6FE8FD35" id="Text Box 6" o:spid="_x0000_s1031" type="#_x0000_t202" style="position:absolute;left:0;text-align:left;margin-left:0;margin-top:382.45pt;width:195.55pt;height:25.8pt;z-index:251671552;visibility:visible;mso-wrap-style:square;mso-width-percent:0;mso-height-percent:0;mso-wrap-distance-left:9pt;mso-wrap-distance-top:3.6pt;mso-wrap-distance-right:9pt;mso-wrap-distance-bottom:3.6pt;mso-position-horizontal:left;mso-position-horizontal-relative:margin;mso-position-vertical:absolute;mso-position-vertical-relative:page;mso-width-percent:0;mso-height-percent:0;mso-width-relative:margin;mso-height-relative:margin;v-text-anchor:top" o:gfxdata="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" stroked="f">
-                <v:textbox inset="0,0,0,0">
-                  <w:txbxContent>
-                    <w:p>
-                      <w:pPr>
-                        <w:rPr>
-                          <w:rFonts w:ascii="Times New Roman" w:hAnsi="Times New Roman" w:cs="Times New Roman"/>
-                          <w:sz w:val="44"/>
-                          <w:szCs w:val="44"/>
-                        </w:rPr>
-                      </w:pPr>
-                      <w:r>
-                        <w:rPr>
-                          <w:rFonts w:ascii="Times New Roman" w:hAnsi="Times New Roman" w:cs="Times New Roman"/>
-                          <w:sz w:val="44"/>
-                          <w:szCs w:val="44"/>
-                        </w:rPr>
-                        <w:t>Transition</w:t>
-                      </w:r>
-                      <w:r>
-                        <w:rPr>
-                          <w:rFonts w:ascii="Times New Roman" w:hAnsi="Times New Roman" w:cs="Times New Roman"/>
-                          <w:sz w:val="44"/>
-                          <w:szCs w:val="44"/>
-                        </w:rPr>
-                        <w:t xml:space="preserve"> (</w:t>
-                      </w:r>
-                      <w:r>
-                        <w:rPr>
-                          <w:rFonts w:ascii="Times New Roman" w:hAnsi="Times New Roman" w:cs="Times New Roman"/>
-                          <w:sz w:val="44"/>
-                          <w:szCs w:val="44"/>
-                        </w:rPr>
-                        <w:t>4 bits</w:t>
-                      </w:r>
-                      <w:r>
-                        <w:rPr>
-                          <w:rFonts w:ascii="Times New Roman" w:hAnsi="Times New Roman" w:cs="Times New Roman"/>
-                          <w:sz w:val="44"/>
-                          <w:szCs w:val="44"/>
-                        </w:rPr>
-                        <w:t>)</w:t>
-                      </w:r>
-                    </w:p>
-                  </w:txbxContent>
-                </v:textbox>
-                <w10:wrap type="square" anchorx="margin" anchory="page"/>
-              </v:shape>
-            </w:pict>
-          </mc:Fallback>
-        </mc:AlternateContent>
-      </w:r>
       <w:r>
         <w:rPr>
           <w:rFonts w:ascii="Consolas" w:hAnsi="Consolas"/>
@@ -12677,15 +12425,15 @@
                   <wp:posOffset>2598420</wp:posOffset>
                 </wp:positionH>
                 <wp:positionV relativeFrom="page">
-                  <wp:posOffset>5513544</wp:posOffset>
+                  <wp:posOffset>5622290</wp:posOffset>
                 </wp:positionV>
-                <wp:extent cx="3616325" cy="1322705"/>
-                <wp:effectExtent l="0" t="0" r="22225" b="10795"/>
+                <wp:extent cx="3616325" cy="1213485"/>
+                <wp:effectExtent l="0" t="0" r="22225" b="24765"/>
                 <wp:wrapTight wrapText="bothSides">
                   <wp:wrapPolygon edited="0">
                     <wp:start x="0" y="0"/>
-                    <wp:lineTo x="0" y="21465"/>
-                    <wp:lineTo x="21619" y="21465"/>
+                    <wp:lineTo x="0" y="21702"/>
+                    <wp:lineTo x="21619" y="21702"/>
                     <wp:lineTo x="21619" y="0"/>
                     <wp:lineTo x="0" y="0"/>
                   </wp:wrapPolygon>
@@ -12703,7 +12451,7 @@
                       <wps:spPr bwMode="auto">
                         <a:xfrm>
                           <a:off x="0" y="0"/>
-                          <a:ext cx="3616325" cy="1322705"/>
+                          <a:ext cx="3616325" cy="1213485"/>
                         </a:xfrm>
                         <a:prstGeom prst="rect">
                           <a:avLst/>
@@ -12904,7 +12652,7 @@
           </mc:Choice>
           <mc:Fallback>
             <w:pict>
-              <v:shape w14:anchorId="61CB4E6C" id="_x0000_s1032" type="#_x0000_t202" style="position:absolute;left:0;text-align:left;margin-left:204.6pt;margin-top:434.15pt;width:284.75pt;height:104.15pt;z-index:-251612160;visibility:visible;mso-wrap-style:square;mso-width-percent:0;mso-height-percent:0;mso-wrap-distance-left:9pt;mso-wrap-distance-top:3.6pt;mso-wrap-distance-right:9pt;mso-wrap-distance-bottom:3.6pt;mso-position-horizontal:absolute;mso-position-horizontal-relative:text;mso-position-vertical:absolute;mso-position-vertical-relative:page;mso-width-percent:0;mso-height-percent:0;mso-width-relative:margin;mso-height-relative:margin;v-text-anchor:top" o:gfxdata="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" fillcolor="white [3201]" strokecolor="#5b9bd5 [3204]" strokeweight="1pt">
+              <v:shape w14:anchorId="61CB4E6C" id="_x0000_s1030" type="#_x0000_t202" style="position:absolute;left:0;text-align:left;margin-left:204.6pt;margin-top:442.7pt;width:284.75pt;height:95.55pt;z-index:-251612160;visibility:visible;mso-wrap-style:square;mso-width-percent:0;mso-height-percent:0;mso-wrap-distance-left:9pt;mso-wrap-distance-top:3.6pt;mso-wrap-distance-right:9pt;mso-wrap-distance-bottom:3.6pt;mso-position-horizontal:absolute;mso-position-horizontal-relative:text;mso-position-vertical:absolute;mso-position-vertical-relative:page;mso-width-percent:0;mso-height-percent:0;mso-width-relative:margin;mso-height-relative:margin;v-text-anchor:top" o:gfxdata="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" fillcolor="white [3201]" strokecolor="#5b9bd5 [3204]" strokeweight="1pt">
                 <v:textbox>
                   <w:txbxContent>
                     <w:p>
@@ -12933,6 +12681,7 @@
                         </w:rPr>
                         <w:tab/>
                       </w:r>
+                      <w:proofErr w:type="gramStart"/>
                       <w:r>
                         <w:rPr>
                           <w:b/>
@@ -12943,6 +12692,7 @@
                         </w:rPr>
                         <w:t>his</w:t>
                       </w:r>
+                      <w:proofErr w:type="gramEnd"/>
                       <w:r>
                         <w:rPr>
                           <w:color w:val="5B9BD5" w:themeColor="accent1"/>
@@ -12958,6 +12708,7 @@
                         </w:rPr>
                         <w:t xml:space="preserve">is used ambiguously in the Authorized Version for third-person-singular pronouns.  </w:t>
                       </w:r>
+                      <w:proofErr w:type="gramStart"/>
                       <w:r>
                         <w:rPr>
                           <w:b/>
@@ -12968,6 +12719,7 @@
                         </w:rPr>
                         <w:t>his</w:t>
                       </w:r>
+                      <w:proofErr w:type="gramEnd"/>
                       <w:r>
                         <w:rPr>
                           <w:color w:val="5B9BD5" w:themeColor="accent1"/>
@@ -13070,6 +12822,346 @@
       <w:r>
         <w:rPr>
           <w:noProof/>
+        </w:rPr>
+        <mc:AlternateContent>
+          <mc:Choice Requires="wps">
+            <w:drawing>
+              <wp:anchor distT="45720" distB="45720" distL="114300" distR="114300" simplePos="0" relativeHeight="251679744" behindDoc="0" locked="0" layoutInCell="1" allowOverlap="1" wp14:anchorId="02166F3E" wp14:editId="31B650B3">
+                <wp:simplePos x="0" y="0"/>
+                <wp:positionH relativeFrom="margin">
+                  <wp:posOffset>6316980</wp:posOffset>
+                </wp:positionH>
+                <wp:positionV relativeFrom="margin">
+                  <wp:posOffset>2163445</wp:posOffset>
+                </wp:positionV>
+                <wp:extent cx="2388235" cy="328930"/>
+                <wp:effectExtent l="0" t="0" r="0" b="0"/>
+                <wp:wrapSquare wrapText="bothSides"/>
+                <wp:docPr id="9" name="Text Box 9"/>
+                <wp:cNvGraphicFramePr>
+                  <a:graphicFrameLocks xmlns:a="http://schemas.openxmlformats.org/drawingml/2006/main"/>
+                </wp:cNvGraphicFramePr>
+                <a:graphic xmlns:a="http://schemas.openxmlformats.org/drawingml/2006/main">
+                  <a:graphicData uri="http://schemas.microsoft.com/office/word/2010/wordprocessingShape">
+                    <wps:wsp>
+                      <wps:cNvSpPr txBox="1">
+                        <a:spLocks noChangeArrowheads="1"/>
+                      </wps:cNvSpPr>
+                      <wps:spPr bwMode="auto">
+                        <a:xfrm>
+                          <a:off x="0" y="0"/>
+                          <a:ext cx="2388235" cy="328930"/>
+                        </a:xfrm>
+                        <a:prstGeom prst="rect">
+                          <a:avLst/>
+                        </a:prstGeom>
+                        <a:solidFill>
+                          <a:srgbClr val="FFFFFF"/>
+                        </a:solidFill>
+                        <a:ln w="9525">
+                          <a:noFill/>
+                          <a:miter lim="800000"/>
+                          <a:headEnd/>
+                          <a:tailEnd/>
+                        </a:ln>
+                      </wps:spPr>
+                      <wps:txbx>
+                        <w:txbxContent>
+                          <w:p>
+                            <w:pPr>
+                              <w:rPr>
+                                <w:rFonts w:ascii="Times New Roman" w:hAnsi="Times New Roman" w:cs="Times New Roman"/>
+                                <w:sz w:val="44"/>
+                                <w:szCs w:val="44"/>
+                              </w:rPr>
+                            </w:pPr>
+                            <w:r>
+                              <w:rPr>
+                                <w:rFonts w:ascii="Times New Roman" w:hAnsi="Times New Roman" w:cs="Times New Roman"/>
+                                <w:sz w:val="44"/>
+                                <w:szCs w:val="44"/>
+                              </w:rPr>
+                              <w:t xml:space="preserve"> </w:t>
+                            </w:r>
+                            <w:proofErr w:type="spellStart"/>
+                            <w:r>
+                              <w:rPr>
+                                <w:rFonts w:ascii="Times New Roman" w:hAnsi="Times New Roman" w:cs="Times New Roman"/>
+                                <w:sz w:val="44"/>
+                                <w:szCs w:val="44"/>
+                              </w:rPr>
+                              <w:t>WordClass</w:t>
+                            </w:r>
+                            <w:proofErr w:type="spellEnd"/>
+                            <w:r>
+                              <w:rPr>
+                                <w:rFonts w:ascii="Times New Roman" w:hAnsi="Times New Roman" w:cs="Times New Roman"/>
+                                <w:sz w:val="44"/>
+                                <w:szCs w:val="44"/>
+                              </w:rPr>
+                              <w:t xml:space="preserve"> (</w:t>
+                            </w:r>
+                            <w:r>
+                              <w:rPr>
+                                <w:rFonts w:ascii="Times New Roman" w:hAnsi="Times New Roman" w:cs="Times New Roman"/>
+                                <w:sz w:val="44"/>
+                                <w:szCs w:val="44"/>
+                              </w:rPr>
+                              <w:t>12 bits</w:t>
+                            </w:r>
+                            <w:r>
+                              <w:rPr>
+                                <w:rFonts w:ascii="Times New Roman" w:hAnsi="Times New Roman" w:cs="Times New Roman"/>
+                                <w:sz w:val="44"/>
+                                <w:szCs w:val="44"/>
+                              </w:rPr>
+                              <w:t>)</w:t>
+                            </w:r>
+                          </w:p>
+                        </w:txbxContent>
+                      </wps:txbx>
+                      <wps:bodyPr rot="0" vert="horz" wrap="square" lIns="0" tIns="0" rIns="0" bIns="0" anchor="t" anchorCtr="0">
+                        <a:noAutofit/>
+                      </wps:bodyPr>
+                    </wps:wsp>
+                  </a:graphicData>
+                </a:graphic>
+                <wp14:sizeRelH relativeFrom="margin">
+                  <wp14:pctWidth>0</wp14:pctWidth>
+                </wp14:sizeRelH>
+                <wp14:sizeRelV relativeFrom="margin">
+                  <wp14:pctHeight>0</wp14:pctHeight>
+                </wp14:sizeRelV>
+              </wp:anchor>
+            </w:drawing>
+          </mc:Choice>
+          <mc:Fallback>
+            <w:pict>
+              <v:shape w14:anchorId="02166F3E" id="Text Box 9" o:spid="_x0000_s1031" type="#_x0000_t202" style="position:absolute;left:0;text-align:left;margin-left:497.4pt;margin-top:170.35pt;width:188.05pt;height:25.9pt;z-index:251679744;visibility:visible;mso-wrap-style:square;mso-width-percent:0;mso-height-percent:0;mso-wrap-distance-left:9pt;mso-wrap-distance-top:3.6pt;mso-wrap-distance-right:9pt;mso-wrap-distance-bottom:3.6pt;mso-position-horizontal:absolute;mso-position-horizontal-relative:margin;mso-position-vertical:absolute;mso-position-vertical-relative:margin;mso-width-percent:0;mso-height-percent:0;mso-width-relative:margin;mso-height-relative:margin;v-text-anchor:top" o:gfxdata="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" stroked="f">
+                <v:textbox inset="0,0,0,0">
+                  <w:txbxContent>
+                    <w:p>
+                      <w:pPr>
+                        <w:rPr>
+                          <w:rFonts w:ascii="Times New Roman" w:hAnsi="Times New Roman" w:cs="Times New Roman"/>
+                          <w:sz w:val="44"/>
+                          <w:szCs w:val="44"/>
+                        </w:rPr>
+                      </w:pPr>
+                      <w:r>
+                        <w:rPr>
+                          <w:rFonts w:ascii="Times New Roman" w:hAnsi="Times New Roman" w:cs="Times New Roman"/>
+                          <w:sz w:val="44"/>
+                          <w:szCs w:val="44"/>
+                        </w:rPr>
+                        <w:t xml:space="preserve"> </w:t>
+                      </w:r>
+                      <w:proofErr w:type="spellStart"/>
+                      <w:r>
+                        <w:rPr>
+                          <w:rFonts w:ascii="Times New Roman" w:hAnsi="Times New Roman" w:cs="Times New Roman"/>
+                          <w:sz w:val="44"/>
+                          <w:szCs w:val="44"/>
+                        </w:rPr>
+                        <w:t>WordClass</w:t>
+                      </w:r>
+                      <w:proofErr w:type="spellEnd"/>
+                      <w:r>
+                        <w:rPr>
+                          <w:rFonts w:ascii="Times New Roman" w:hAnsi="Times New Roman" w:cs="Times New Roman"/>
+                          <w:sz w:val="44"/>
+                          <w:szCs w:val="44"/>
+                        </w:rPr>
+                        <w:t xml:space="preserve"> (</w:t>
+                      </w:r>
+                      <w:r>
+                        <w:rPr>
+                          <w:rFonts w:ascii="Times New Roman" w:hAnsi="Times New Roman" w:cs="Times New Roman"/>
+                          <w:sz w:val="44"/>
+                          <w:szCs w:val="44"/>
+                        </w:rPr>
+                        <w:t>12 bits</w:t>
+                      </w:r>
+                      <w:r>
+                        <w:rPr>
+                          <w:rFonts w:ascii="Times New Roman" w:hAnsi="Times New Roman" w:cs="Times New Roman"/>
+                          <w:sz w:val="44"/>
+                          <w:szCs w:val="44"/>
+                        </w:rPr>
+                        <w:t>)</w:t>
+                      </w:r>
+                    </w:p>
+                  </w:txbxContent>
+                </v:textbox>
+                <w10:wrap type="square" anchorx="margin" anchory="margin"/>
+              </v:shape>
+            </w:pict>
+          </mc:Fallback>
+        </mc:AlternateContent>
+      </w:r>
+      <w:r>
+        <w:rPr>
+          <w:noProof/>
+        </w:rPr>
+        <mc:AlternateContent>
+          <mc:Choice Requires="wps">
+            <w:drawing>
+              <wp:anchor distT="45720" distB="45720" distL="114300" distR="114300" simplePos="0" relativeHeight="251671552" behindDoc="0" locked="0" layoutInCell="1" allowOverlap="1" wp14:anchorId="6FE8FD35" wp14:editId="5846D07D">
+                <wp:simplePos x="0" y="0"/>
+                <wp:positionH relativeFrom="margin">
+                  <wp:align>left</wp:align>
+                </wp:positionH>
+                <wp:positionV relativeFrom="page">
+                  <wp:posOffset>4857105</wp:posOffset>
+                </wp:positionV>
+                <wp:extent cx="2483485" cy="327660"/>
+                <wp:effectExtent l="0" t="0" r="0" b="0"/>
+                <wp:wrapSquare wrapText="bothSides"/>
+                <wp:docPr id="6" name="Text Box 6"/>
+                <wp:cNvGraphicFramePr>
+                  <a:graphicFrameLocks xmlns:a="http://schemas.openxmlformats.org/drawingml/2006/main"/>
+                </wp:cNvGraphicFramePr>
+                <a:graphic xmlns:a="http://schemas.openxmlformats.org/drawingml/2006/main">
+                  <a:graphicData uri="http://schemas.microsoft.com/office/word/2010/wordprocessingShape">
+                    <wps:wsp>
+                      <wps:cNvSpPr txBox="1">
+                        <a:spLocks noChangeArrowheads="1"/>
+                      </wps:cNvSpPr>
+                      <wps:spPr bwMode="auto">
+                        <a:xfrm>
+                          <a:off x="0" y="0"/>
+                          <a:ext cx="2483485" cy="327660"/>
+                        </a:xfrm>
+                        <a:prstGeom prst="rect">
+                          <a:avLst/>
+                        </a:prstGeom>
+                        <a:solidFill>
+                          <a:srgbClr val="FFFFFF"/>
+                        </a:solidFill>
+                        <a:ln w="9525">
+                          <a:noFill/>
+                          <a:miter lim="800000"/>
+                          <a:headEnd/>
+                          <a:tailEnd/>
+                        </a:ln>
+                      </wps:spPr>
+                      <wps:txbx>
+                        <w:txbxContent>
+                          <w:p>
+                            <w:pPr>
+                              <w:rPr>
+                                <w:rFonts w:ascii="Times New Roman" w:hAnsi="Times New Roman" w:cs="Times New Roman"/>
+                                <w:sz w:val="44"/>
+                                <w:szCs w:val="44"/>
+                              </w:rPr>
+                            </w:pPr>
+                            <w:r>
+                              <w:rPr>
+                                <w:rFonts w:ascii="Times New Roman" w:hAnsi="Times New Roman" w:cs="Times New Roman"/>
+                                <w:sz w:val="44"/>
+                                <w:szCs w:val="44"/>
+                              </w:rPr>
+                              <w:t>Transition</w:t>
+                            </w:r>
+                            <w:r>
+                              <w:rPr>
+                                <w:rFonts w:ascii="Times New Roman" w:hAnsi="Times New Roman" w:cs="Times New Roman"/>
+                                <w:sz w:val="44"/>
+                                <w:szCs w:val="44"/>
+                              </w:rPr>
+                              <w:t xml:space="preserve"> (</w:t>
+                            </w:r>
+                            <w:r>
+                              <w:rPr>
+                                <w:rFonts w:ascii="Times New Roman" w:hAnsi="Times New Roman" w:cs="Times New Roman"/>
+                                <w:sz w:val="44"/>
+                                <w:szCs w:val="44"/>
+                              </w:rPr>
+                              <w:t>4 bits</w:t>
+                            </w:r>
+                            <w:r>
+                              <w:rPr>
+                                <w:rFonts w:ascii="Times New Roman" w:hAnsi="Times New Roman" w:cs="Times New Roman"/>
+                                <w:sz w:val="44"/>
+                                <w:szCs w:val="44"/>
+                              </w:rPr>
+                              <w:t>)</w:t>
+                            </w:r>
+                          </w:p>
+                        </w:txbxContent>
+                      </wps:txbx>
+                      <wps:bodyPr rot="0" vert="horz" wrap="square" lIns="0" tIns="0" rIns="0" bIns="0" anchor="t" anchorCtr="0">
+                        <a:noAutofit/>
+                      </wps:bodyPr>
+                    </wps:wsp>
+                  </a:graphicData>
+                </a:graphic>
+                <wp14:sizeRelH relativeFrom="margin">
+                  <wp14:pctWidth>0</wp14:pctWidth>
+                </wp14:sizeRelH>
+                <wp14:sizeRelV relativeFrom="margin">
+                  <wp14:pctHeight>0</wp14:pctHeight>
+                </wp14:sizeRelV>
+              </wp:anchor>
+            </w:drawing>
+          </mc:Choice>
+          <mc:Fallback>
+            <w:pict>
+              <v:shape w14:anchorId="6FE8FD35" id="Text Box 6" o:spid="_x0000_s1032" type="#_x0000_t202" style="position:absolute;left:0;text-align:left;margin-left:0;margin-top:382.45pt;width:195.55pt;height:25.8pt;z-index:251671552;visibility:visible;mso-wrap-style:square;mso-width-percent:0;mso-height-percent:0;mso-wrap-distance-left:9pt;mso-wrap-distance-top:3.6pt;mso-wrap-distance-right:9pt;mso-wrap-distance-bottom:3.6pt;mso-position-horizontal:left;mso-position-horizontal-relative:margin;mso-position-vertical:absolute;mso-position-vertical-relative:page;mso-width-percent:0;mso-height-percent:0;mso-width-relative:margin;mso-height-relative:margin;v-text-anchor:top" o:gfxdata="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" stroked="f">
+                <v:textbox inset="0,0,0,0">
+                  <w:txbxContent>
+                    <w:p>
+                      <w:pPr>
+                        <w:rPr>
+                          <w:rFonts w:ascii="Times New Roman" w:hAnsi="Times New Roman" w:cs="Times New Roman"/>
+                          <w:sz w:val="44"/>
+                          <w:szCs w:val="44"/>
+                        </w:rPr>
+                      </w:pPr>
+                      <w:r>
+                        <w:rPr>
+                          <w:rFonts w:ascii="Times New Roman" w:hAnsi="Times New Roman" w:cs="Times New Roman"/>
+                          <w:sz w:val="44"/>
+                          <w:szCs w:val="44"/>
+                        </w:rPr>
+                        <w:t>Transition</w:t>
+                      </w:r>
+                      <w:r>
+                        <w:rPr>
+                          <w:rFonts w:ascii="Times New Roman" w:hAnsi="Times New Roman" w:cs="Times New Roman"/>
+                          <w:sz w:val="44"/>
+                          <w:szCs w:val="44"/>
+                        </w:rPr>
+                        <w:t xml:space="preserve"> (</w:t>
+                      </w:r>
+                      <w:r>
+                        <w:rPr>
+                          <w:rFonts w:ascii="Times New Roman" w:hAnsi="Times New Roman" w:cs="Times New Roman"/>
+                          <w:sz w:val="44"/>
+                          <w:szCs w:val="44"/>
+                        </w:rPr>
+                        <w:t>4 bits</w:t>
+                      </w:r>
+                      <w:r>
+                        <w:rPr>
+                          <w:rFonts w:ascii="Times New Roman" w:hAnsi="Times New Roman" w:cs="Times New Roman"/>
+                          <w:sz w:val="44"/>
+                          <w:szCs w:val="44"/>
+                        </w:rPr>
+                        <w:t>)</w:t>
+                      </w:r>
+                    </w:p>
+                  </w:txbxContent>
+                </v:textbox>
+                <w10:wrap type="square" anchorx="margin" anchory="page"/>
+              </v:shape>
+            </w:pict>
+          </mc:Fallback>
+        </mc:AlternateContent>
+      </w:r>
+      <w:r>
+        <w:rPr>
+          <w:noProof/>
           <w:sz w:val="28"/>
           <w:szCs w:val="28"/>
         </w:rPr>
@@ -13129,7 +13221,15 @@
           <w:sz w:val="28"/>
           <w:szCs w:val="28"/>
         </w:rPr>
-        <w:t xml:space="preserve"> and represent a more compact mechanism for data file traversal</w:t>
+        <w:t>. Yet these bits</w:t>
+      </w:r>
+      <w:r>
+        <w:rPr>
+          <w:noProof/>
+          <w:sz w:val="28"/>
+          <w:szCs w:val="28"/>
+        </w:rPr>
+        <w:t xml:space="preserve"> represent a more compact mechanism for data file traversal</w:t>
       </w:r>
       <w:r>
         <w:rPr>
@@ -15796,7 +15896,23 @@
           <w:sz w:val="28"/>
           <w:szCs w:val="28"/>
         </w:rPr>
-        <w:t>There are two additional trimmed down versions of the AV-Writ files which contains subsets of the first data file described above.  These can be used for more memory constrained implementations or utilized where the additional data fields are not needed.</w:t>
+        <w:t xml:space="preserve">There are two additional trimmed down versions of </w:t>
+      </w:r>
+      <w:r>
+        <w:rPr>
+          <w:noProof/>
+          <w:sz w:val="28"/>
+          <w:szCs w:val="28"/>
+        </w:rPr>
+        <w:t>the AV-Writ files which contain</w:t>
+      </w:r>
+      <w:r>
+        <w:rPr>
+          <w:noProof/>
+          <w:sz w:val="28"/>
+          <w:szCs w:val="28"/>
+        </w:rPr>
+        <w:t xml:space="preserve"> subsets of the first data file described above.  These can be used for more memory constrained implementations or utilized where the additional data fields are not needed.</w:t>
       </w:r>
     </w:p>
     <w:p>
@@ -17567,72 +17683,12 @@
         <w:ind w:right="720"/>
         <w:jc w:val="both"/>
         <w:rPr>
-          <w:rFonts w:eastAsia="Courier New" w:cstheme="minorHAnsi"/>
-          <w:color w:val="7030A0"/>
-          <w:sz w:val="28"/>
-          <w:szCs w:val="28"/>
-        </w:rPr>
-      </w:pPr>
-      <w:r>
-        <w:rPr>
           <w:rFonts w:cstheme="minorHAnsi"/>
           <w:noProof/>
           <w:sz w:val="28"/>
           <w:szCs w:val="28"/>
         </w:rPr>
-        <w:lastRenderedPageBreak/>
-        <w:t xml:space="preserve">The ascii variations of SDK files are intended to be informative, and are not considered to be core components of the inventory.  Non-optimal performance would be achieved if a choice were made to develop against the ascii files instead of the binary formats.  Yet, they are provided in the SDK to illuminate the formats of similarly organized binary files.  </w:t>
-      </w:r>
-      <w:r>
-        <w:rPr>
-          <w:rFonts w:cstheme="minorHAnsi"/>
-          <w:noProof/>
-          <w:color w:val="7030A0"/>
-          <w:sz w:val="28"/>
-          <w:szCs w:val="28"/>
-        </w:rPr>
-        <w:t xml:space="preserve">In ASCII represntation, the punctuation byte does not yet set the 0x8 bit for </w:t>
-      </w:r>
-      <w:r>
-        <w:rPr>
-          <w:rFonts w:eastAsia="Courier New" w:cstheme="minorHAnsi"/>
-          <w:color w:val="7030A0"/>
-          <w:sz w:val="28"/>
-          <w:szCs w:val="28"/>
-        </w:rPr>
-        <w:t>PUNC::</w:t>
-      </w:r>
-      <w:proofErr w:type="spellStart"/>
-      <w:proofErr w:type="gramStart"/>
-      <w:r>
-        <w:rPr>
-          <w:rFonts w:eastAsia="Courier New" w:cstheme="minorHAnsi"/>
-          <w:color w:val="7030A0"/>
-          <w:sz w:val="28"/>
-          <w:szCs w:val="28"/>
-        </w:rPr>
-        <w:t>closeParen</w:t>
-      </w:r>
-      <w:proofErr w:type="spellEnd"/>
-      <w:r>
-        <w:rPr>
-          <w:rFonts w:eastAsia="Courier New" w:cstheme="minorHAnsi"/>
-          <w:color w:val="7030A0"/>
-          <w:sz w:val="28"/>
-          <w:szCs w:val="28"/>
-        </w:rPr>
-        <w:t xml:space="preserve">  (</w:t>
-      </w:r>
-      <w:proofErr w:type="gramEnd"/>
-      <w:r>
-        <w:rPr>
-          <w:rFonts w:eastAsia="Courier New" w:cstheme="minorHAnsi"/>
-          <w:color w:val="7030A0"/>
-          <w:sz w:val="28"/>
-          <w:szCs w:val="28"/>
-        </w:rPr>
-        <w:t>This bit was new for the HC11 release).</w:t>
-      </w:r>
+      </w:pPr>
     </w:p>
     <w:p>
       <w:pPr>
@@ -17642,8 +17698,25 @@
         <w:rPr>
           <w:rFonts w:eastAsia="Courier New" w:cstheme="minorHAnsi"/>
           <w:color w:val="7030A0"/>
+          <w:sz w:val="28"/>
+          <w:szCs w:val="28"/>
         </w:rPr>
       </w:pPr>
+      <w:r>
+        <w:rPr>
+          <w:rFonts w:cstheme="minorHAnsi"/>
+          <w:noProof/>
+          <w:sz w:val="28"/>
+          <w:szCs w:val="28"/>
+        </w:rPr>
+        <w:t>The ascii variations of SDK files are intended to be informative, and are not considered to be core components of the inventory.  Non-optimal performance would be achieved if a choice were made to develop against the ascii files instead of the binary formats.  Yet, they are provided in the SDK to illuminate the formats of similarly organized binary files.</w:t>
+      </w:r>
+      <w:r>
+        <w:rPr>
+          <w:noProof/>
+        </w:rPr>
+        <w:t xml:space="preserve"> </w:t>
+      </w:r>
       <w:r>
         <w:rPr>
           <w:noProof/>
@@ -20842,11 +20915,7 @@
           </mc:Choice>
           <mc:Fallback>
             <w:pict>
-              <v:shapetype w14:anchorId="13F96A08" id="_x0000_t202" coordsize="21600,21600" o:spt="202" path="m,l,21600r21600,l21600,xe">
-                <v:stroke joinstyle="miter"/>
-                <v:path gradientshapeok="t" o:connecttype="rect"/>
-              </v:shapetype>
-              <v:shape id="Text Box 10" o:spid="_x0000_s1036" type="#_x0000_t202" style="position:absolute;margin-left:146.45pt;margin-top:363.35pt;width:546.7pt;height:25.8pt;z-index:251689984;visibility:visible;mso-wrap-style:square;mso-width-percent:0;mso-height-percent:0;mso-wrap-distance-left:9pt;mso-wrap-distance-top:3.6pt;mso-wrap-distance-right:9pt;mso-wrap-distance-bottom:3.6pt;mso-position-horizontal:absolute;mso-position-horizontal-relative:margin;mso-position-vertical:absolute;mso-position-vertical-relative:page;mso-width-percent:0;mso-height-percent:0;mso-width-relative:margin;mso-height-relative:margin;v-text-anchor:top" o:gfxdata="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" stroked="f">
+              <v:shape w14:anchorId="13F96A08" id="Text Box 10" o:spid="_x0000_s1036" type="#_x0000_t202" style="position:absolute;margin-left:146.45pt;margin-top:363.35pt;width:546.7pt;height:25.8pt;z-index:251689984;visibility:visible;mso-wrap-style:square;mso-width-percent:0;mso-height-percent:0;mso-wrap-distance-left:9pt;mso-wrap-distance-top:3.6pt;mso-wrap-distance-right:9pt;mso-wrap-distance-bottom:3.6pt;mso-position-horizontal:absolute;mso-position-horizontal-relative:margin;mso-position-vertical:absolute;mso-position-vertical-relative:page;mso-width-percent:0;mso-height-percent:0;mso-width-relative:margin;mso-height-relative:margin;v-text-anchor:top" o:gfxdata="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" stroked="f">
                 <v:textbox inset="0,0,0,0">
                   <w:txbxContent>
                     <w:tbl>
@@ -26347,7 +26416,14 @@
           <w:sz w:val="28"/>
           <w:szCs w:val="28"/>
         </w:rPr>
-        <w:t xml:space="preserve">he first 16=bit segment is null-padded on the left (each overflow segment always contains three characters). </w:t>
+        <w:t>he first 16-</w:t>
+      </w:r>
+      <w:r>
+        <w:rPr>
+          <w:sz w:val="28"/>
+          <w:szCs w:val="28"/>
+        </w:rPr>
+        <w:t xml:space="preserve">bit segment is null-padded on the left (each overflow segment always contains three characters). </w:t>
       </w:r>
       <w:r>
         <w:rPr>
@@ -27158,7 +27234,35 @@
           <w:sz w:val="28"/>
           <w:szCs w:val="28"/>
         </w:rPr>
-        <w:t xml:space="preserve">  Accordingly, Part-of-Speech needs to be considered when looking the lemma utilizing AVX-Lemma when looking up the lemma for a word.</w:t>
+        <w:t xml:space="preserve">  Accordingly, Part-of-Speech needs to be considered when </w:t>
+      </w:r>
+      <w:r>
+        <w:rPr>
+          <w:sz w:val="28"/>
+          <w:szCs w:val="28"/>
+        </w:rPr>
+        <w:t>accessing</w:t>
+      </w:r>
+      <w:r>
+        <w:rPr>
+          <w:sz w:val="28"/>
+          <w:szCs w:val="28"/>
+        </w:rPr>
+        <w:t xml:space="preserve"> the lemma utilizing AVX-Lemma </w:t>
+      </w:r>
+      <w:r>
+        <w:rPr>
+          <w:sz w:val="28"/>
+          <w:szCs w:val="28"/>
+        </w:rPr>
+        <w:t>for</w:t>
+      </w:r>
+      <w:r>
+        <w:rPr>
+          <w:sz w:val="28"/>
+          <w:szCs w:val="28"/>
+        </w:rPr>
+        <w:t xml:space="preserve"> looking up the lemma for a word.</w:t>
       </w:r>
     </w:p>
     <w:tbl>
@@ -31150,20 +31254,10 @@
       </w:r>
       <w:proofErr w:type="spellEnd"/>
       <w:r>
-        <w:t xml:space="preserve"> implements a web-server (HTTP server) that provides the entire text of the AV bible using simple semantics.  As the web-server is not hardened, it should be placed behind a reverse-proxy if exposed to the open Internet.  This is a common pattern and Cad</w:t>
-      </w:r>
-      <w:bookmarkStart w:id="0" w:name="_GoBack"/>
-      <w:bookmarkEnd w:id="0"/>
-      <w:r>
-        <w:t xml:space="preserve">dy, a more general-purpose web-server, can be easily configured as a reverse-proxy. On to the details about </w:t>
-      </w:r>
-      <w:proofErr w:type="spellStart"/>
-      <w:r>
-        <w:t>avtext.go</w:t>
-      </w:r>
-      <w:proofErr w:type="spellEnd"/>
-      <w:r>
-        <w:t xml:space="preserve"> …</w:t>
+        <w:t xml:space="preserve"> implements a web-server (HTTP server) that provides the entire text of the AV bible using simple semantics.  As the web-server is not hardened, it should be placed behind a reverse-proxy if exposed to the open Internet.  This is a common pattern and Caddy, a more general-purpose web-server, can be easily</w:t>
+      </w:r>
+      <w:r>
+        <w:t xml:space="preserve"> configured as a reverse-proxy.</w:t>
       </w:r>
     </w:p>
     <w:p>
@@ -31484,7 +31578,7 @@
         <w:jc w:val="both"/>
       </w:pPr>
       <w:r>
-        <w:t xml:space="preserve">The / endpoint simply reports the release number of the optional </w:t>
+        <w:t xml:space="preserve">The / endpoint simply reports the release number of the </w:t>
       </w:r>
       <w:proofErr w:type="spellStart"/>
       <w:r>
@@ -31823,15 +31917,10 @@
       <w:proofErr w:type="spellEnd"/>
       <w:proofErr w:type="gramEnd"/>
       <w:r>
-        <w:t xml:space="preserve"> implements a web-server (HTTP server) that provides the entire text of the AV bible with several AVX extensions, but still uses simple semantics.  As the web-server is not hardened, it should be placed behind a reverse-proxy if exposed to the open Internet.  This is a common pattern and Caddy, a more general-purpose web-server, can be easily configured as a reverse-proxy. On to the details about </w:t>
-      </w:r>
-      <w:proofErr w:type="spellStart"/>
-      <w:r>
-        <w:t>avx.go</w:t>
-      </w:r>
-      <w:proofErr w:type="spellEnd"/>
-      <w:r>
-        <w:t xml:space="preserve"> …</w:t>
+        <w:t xml:space="preserve"> implements a web-server (HTTP server) that provides the entire text of the AV bible with several AVX extensions, but still uses simple semantics.  As the web-server is not hardened, it should be placed behind a reverse-proxy if exposed to the open Internet.  This is a common pattern and Caddy, a more general-purpose web-server, can be easily</w:t>
+      </w:r>
+      <w:r>
+        <w:t xml:space="preserve"> configured as a reverse-proxy.</w:t>
       </w:r>
     </w:p>
     <w:p>
@@ -31856,10 +31945,10 @@
                   <wp:align>right</wp:align>
                 </wp:positionH>
                 <wp:positionV relativeFrom="page">
-                  <wp:posOffset>2277650</wp:posOffset>
+                  <wp:posOffset>2326792</wp:posOffset>
                 </wp:positionV>
-                <wp:extent cx="4312920" cy="701040"/>
-                <wp:effectExtent l="0" t="0" r="11430" b="22860"/>
+                <wp:extent cx="4312920" cy="673744"/>
+                <wp:effectExtent l="0" t="0" r="11430" b="12065"/>
                 <wp:wrapNone/>
                 <wp:docPr id="12" name="Text Box 2"/>
                 <wp:cNvGraphicFramePr>
@@ -31874,7 +31963,7 @@
                       <wps:spPr bwMode="auto">
                         <a:xfrm>
                           <a:off x="0" y="0"/>
-                          <a:ext cx="4312920" cy="701040"/>
+                          <a:ext cx="4312920" cy="673744"/>
                         </a:xfrm>
                         <a:prstGeom prst="rect">
                           <a:avLst/>
@@ -31918,19 +32007,7 @@
                               <w:rPr>
                                 <w:i/>
                               </w:rPr>
-                              <w:t xml:space="preserve"> source in operation </w:t>
-                            </w:r>
-                            <w:r>
-                              <w:rPr>
-                                <w:i/>
-                              </w:rPr>
-                              <w:t xml:space="preserve">may be available </w:t>
-                            </w:r>
-                            <w:r>
-                              <w:rPr>
-                                <w:i/>
-                              </w:rPr>
-                              <w:t>at avbible.net:</w:t>
+                              <w:t xml:space="preserve"> source in operation may be available at avbible.net:</w:t>
                             </w:r>
                           </w:p>
                           <w:p>
@@ -31984,7 +32061,7 @@
           </mc:Choice>
           <mc:Fallback>
             <w:pict>
-              <v:shape w14:anchorId="3414792D" id="_x0000_s1040" type="#_x0000_t202" style="position:absolute;left:0;text-align:left;margin-left:288.4pt;margin-top:179.35pt;width:339.6pt;height:55.2pt;z-index:251694080;visibility:visible;mso-wrap-style:square;mso-width-percent:0;mso-height-percent:0;mso-wrap-distance-left:9pt;mso-wrap-distance-top:3.6pt;mso-wrap-distance-right:9pt;mso-wrap-distance-bottom:3.6pt;mso-position-horizontal:right;mso-position-horizontal-relative:margin;mso-position-vertical:absolute;mso-position-vertical-relative:page;mso-width-percent:0;mso-height-percent:0;mso-width-relative:margin;mso-height-relative:margin;v-text-anchor:top" o:gfxdata="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" strokecolor="#5b9bd5 [3204]" strokeweight="1.25pt">
+              <v:shape w14:anchorId="3414792D" id="_x0000_s1040" type="#_x0000_t202" style="position:absolute;left:0;text-align:left;margin-left:288.4pt;margin-top:183.2pt;width:339.6pt;height:53.05pt;z-index:251694080;visibility:visible;mso-wrap-style:square;mso-width-percent:0;mso-height-percent:0;mso-wrap-distance-left:9pt;mso-wrap-distance-top:3.6pt;mso-wrap-distance-right:9pt;mso-wrap-distance-bottom:3.6pt;mso-position-horizontal:right;mso-position-horizontal-relative:margin;mso-position-vertical:absolute;mso-position-vertical-relative:page;mso-width-percent:0;mso-height-percent:0;mso-width-relative:margin;mso-height-relative:margin;v-text-anchor:top" o:gfxdata="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" strokecolor="#5b9bd5 [3204]" strokeweight="1.25pt">
                 <v:textbox>
                   <w:txbxContent>
                     <w:p>
@@ -31998,19 +32075,21 @@
                         <w:rPr>
                           <w:i/>
                         </w:rPr>
-                        <w:t xml:space="preserve">Example of GoLang source in operation </w:t>
+                        <w:t xml:space="preserve">Example of </w:t>
                       </w:r>
+                      <w:proofErr w:type="spellStart"/>
                       <w:r>
                         <w:rPr>
                           <w:i/>
                         </w:rPr>
-                        <w:t xml:space="preserve">may be available </w:t>
+                        <w:t>GoLang</w:t>
                       </w:r>
+                      <w:proofErr w:type="spellEnd"/>
                       <w:r>
                         <w:rPr>
                           <w:i/>
                         </w:rPr>
-                        <w:t>at avbible.net:</w:t>
+                        <w:t xml:space="preserve"> source in operation may be available at avbible.net:</w:t>
                       </w:r>
                     </w:p>
                     <w:p>
@@ -32034,7 +32113,15 @@
                         <w:spacing w:after="0"/>
                       </w:pPr>
                       <w:r>
-                        <w:t xml:space="preserve">     (the web-site above also utilizes Caddy as a reverse-proxy for HTTPS) </w:t>
+                        <w:t xml:space="preserve">     (</w:t>
+                      </w:r>
+                      <w:proofErr w:type="gramStart"/>
+                      <w:r>
+                        <w:t>the</w:t>
+                      </w:r>
+                      <w:proofErr w:type="gramEnd"/>
+                      <w:r>
+                        <w:t xml:space="preserve"> web-site above also utilizes Caddy as a reverse-proxy for HTTPS) </w:t>
                       </w:r>
                     </w:p>
                   </w:txbxContent>
@@ -33394,7 +33481,19 @@
       </w:r>
       <w:proofErr w:type="spellEnd"/>
       <w:r>
-        <w:t xml:space="preserve"> server implements a validation function that will read this file and report if the MD5’s agree with the SDK files on disk.  This way corruption can is averted and as a revision can be validated in an automated fashion.  Each Plate revision is released with a </w:t>
+        <w:t xml:space="preserve"> server implements a validation function that will read this file and report if the MD5’s agree with the SDK files on disk.  This way corruption can </w:t>
+      </w:r>
+      <w:r>
+        <w:t>be</w:t>
+      </w:r>
+      <w:r>
+        <w:t xml:space="preserve"> </w:t>
+      </w:r>
+      <w:r>
+        <w:t>detected</w:t>
+      </w:r>
+      <w:r>
+        <w:t xml:space="preserve"> and as a revision can be validated in an automated fashion.  Each Plate revision is released with a </w:t>
       </w:r>
       <w:proofErr w:type="spellStart"/>
       <w:r>
@@ -33450,7 +33549,13 @@
       </w:r>
       <w:proofErr w:type="spellEnd"/>
       <w:r>
-        <w:t xml:space="preserve"> to another location (e.g. AV-Inventory.HC11) along with the documentation associated with that release [this document may change over time].</w:t>
+        <w:t xml:space="preserve"> to another location (e.g. AV-Inventory.</w:t>
+      </w:r>
+      <w:r>
+        <w:t>Z07</w:t>
+      </w:r>
+      <w:r>
+        <w:t>) along with the documentation associated with that release [this document may change over time].</w:t>
       </w:r>
     </w:p>
     <w:p>
@@ -33494,7 +33599,14 @@
           <w:sz w:val="20"/>
           <w:szCs w:val="20"/>
         </w:rPr>
-        <w:t>It’s an exciting time at AV Text Ministries, and if you want to lend a hand, let us know your technical skills and interests and we can help jumpstart you onto the team.  Currently, AV Text Ministries is 100% volunteer, so if you don’t just have passion about the mission as your raw motivation, it might not be the best fit.</w:t>
+        <w:t>It’s an exciting time at AV Text Ministries, and if you want to lend a hand, let us know your technical skills and interests and we can help jumpstart you onto the team.  Currently, AV Text Ministries is 100% volunteer, so if you don’t just have passion about the mission as your raw motivatio</w:t>
+      </w:r>
+      <w:r>
+        <w:rPr>
+          <w:sz w:val="20"/>
+          <w:szCs w:val="20"/>
+        </w:rPr>
+        <w:t>n, it might not be the best fit.</w:t>
       </w:r>
     </w:p>
     <w:p>
@@ -33641,68 +33753,66 @@
           <w:sz w:val="20"/>
           <w:szCs w:val="20"/>
         </w:rPr>
-        <w:t>]).  That work initially resulted in the AV-1995 for Windows release</w:t>
+        <w:t xml:space="preserve">]).  That work </w:t>
       </w:r>
       <w:r>
         <w:rPr>
           <w:sz w:val="20"/>
           <w:szCs w:val="20"/>
         </w:rPr>
-        <w:t>; it was written in Delphi/Pascal</w:t>
+        <w:t>produced</w:t>
       </w:r>
       <w:r>
         <w:rPr>
           <w:sz w:val="20"/>
           <w:szCs w:val="20"/>
         </w:rPr>
-        <w:t xml:space="preserve"> and was maintained through AV-2011.  </w:t>
+        <w:t xml:space="preserve"> the </w:t>
       </w:r>
       <w:r>
         <w:rPr>
           <w:sz w:val="20"/>
           <w:szCs w:val="20"/>
         </w:rPr>
-        <w:t xml:space="preserve">In 2008, the initial Digital-AV SDK was conceived and produced, harvesting much of the inner workings of AV-2008, utilizing </w:t>
-      </w:r>
-      <w:proofErr w:type="spellStart"/>
+        <w:t>freeware program, AV-1995 for Windows</w:t>
+      </w:r>
       <w:r>
         <w:rPr>
           <w:sz w:val="20"/>
           <w:szCs w:val="20"/>
         </w:rPr>
-        <w:t>RemObjects</w:t>
-      </w:r>
-      <w:proofErr w:type="spellEnd"/>
+        <w:t>; it was written in Delphi/Pascal</w:t>
+      </w:r>
       <w:r>
         <w:rPr>
           <w:sz w:val="20"/>
           <w:szCs w:val="20"/>
         </w:rPr>
-        <w:t xml:space="preserve"> </w:t>
-      </w:r>
-      <w:proofErr w:type="spellStart"/>
+        <w:t xml:space="preserve"> and was maintained through </w:t>
+      </w:r>
       <w:r>
         <w:rPr>
           <w:sz w:val="20"/>
           <w:szCs w:val="20"/>
         </w:rPr>
-        <w:t>Oxygene</w:t>
-      </w:r>
-      <w:proofErr w:type="spellEnd"/>
+        <w:t xml:space="preserve">2011.  </w:t>
+      </w:r>
       <w:r>
         <w:rPr>
           <w:sz w:val="20"/>
           <w:szCs w:val="20"/>
         </w:rPr>
-        <w:t>/Pascal as</w:t>
-      </w:r>
+        <w:t xml:space="preserve">In 2008, the initial Digital-AV SDK was conceived and produced, harvesting much of the inner workings of AV-2008, utilizing </w:t>
+      </w:r>
+      <w:proofErr w:type="spellStart"/>
       <w:r>
         <w:rPr>
           <w:sz w:val="20"/>
           <w:szCs w:val="20"/>
         </w:rPr>
-        <w:t xml:space="preserve"> a development platform and releasing it as open source.  Later,</w:t>
-      </w:r>
+        <w:t>RemObjects</w:t>
+      </w:r>
+      <w:proofErr w:type="spellEnd"/>
       <w:r>
         <w:rPr>
           <w:sz w:val="20"/>
@@ -33710,280 +33820,354 @@
         </w:rPr>
         <w:t xml:space="preserve"> </w:t>
       </w:r>
+      <w:proofErr w:type="spellStart"/>
       <w:r>
         <w:rPr>
           <w:sz w:val="20"/>
           <w:szCs w:val="20"/>
         </w:rPr>
-        <w:t xml:space="preserve">the </w:t>
-      </w:r>
+        <w:t>Oxygene</w:t>
+      </w:r>
+      <w:proofErr w:type="spellEnd"/>
       <w:r>
         <w:rPr>
           <w:sz w:val="20"/>
           <w:szCs w:val="20"/>
         </w:rPr>
-        <w:t>2011 Edition was “compiled</w:t>
+        <w:t>/Pascal as</w:t>
       </w:r>
       <w:r>
         <w:rPr>
           <w:sz w:val="20"/>
           <w:szCs w:val="20"/>
         </w:rPr>
-        <w:t xml:space="preserve">” </w:t>
+        <w:t xml:space="preserve"> a development platform and releasing it as open source.  Later,</w:t>
       </w:r>
       <w:r>
         <w:rPr>
           <w:sz w:val="20"/>
           <w:szCs w:val="20"/>
         </w:rPr>
-        <w:t xml:space="preserve">based upon the 2008 Edition of the SDK.  </w:t>
+        <w:t xml:space="preserve"> </w:t>
       </w:r>
       <w:r>
         <w:rPr>
           <w:sz w:val="20"/>
           <w:szCs w:val="20"/>
         </w:rPr>
-        <w:t>Subsequently</w:t>
+        <w:t xml:space="preserve">the </w:t>
       </w:r>
       <w:r>
         <w:rPr>
           <w:sz w:val="20"/>
           <w:szCs w:val="20"/>
         </w:rPr>
-        <w:t>, t</w:t>
+        <w:t>2011 Edition was “compiled</w:t>
       </w:r>
       <w:r>
         <w:rPr>
           <w:sz w:val="20"/>
           <w:szCs w:val="20"/>
         </w:rPr>
-        <w:t xml:space="preserve">he </w:t>
+        <w:t xml:space="preserve">” </w:t>
       </w:r>
       <w:r>
         <w:rPr>
           <w:sz w:val="20"/>
           <w:szCs w:val="20"/>
         </w:rPr>
-        <w:t>2017</w:t>
+        <w:t xml:space="preserve">based upon the 2008 Edition of the SDK.  </w:t>
       </w:r>
       <w:r>
         <w:rPr>
           <w:sz w:val="20"/>
           <w:szCs w:val="20"/>
         </w:rPr>
-        <w:t>/2018</w:t>
+        <w:t>Subsequently</w:t>
       </w:r>
       <w:r>
         <w:rPr>
           <w:sz w:val="20"/>
           <w:szCs w:val="20"/>
         </w:rPr>
-        <w:t xml:space="preserve"> Edition</w:t>
+        <w:t>, t</w:t>
       </w:r>
       <w:r>
         <w:rPr>
           <w:sz w:val="20"/>
           <w:szCs w:val="20"/>
         </w:rPr>
-        <w:t>s</w:t>
+        <w:t xml:space="preserve">he </w:t>
       </w:r>
       <w:r>
         <w:rPr>
           <w:sz w:val="20"/>
           <w:szCs w:val="20"/>
         </w:rPr>
-        <w:t xml:space="preserve"> </w:t>
+        <w:t>2017</w:t>
       </w:r>
       <w:r>
         <w:rPr>
           <w:sz w:val="20"/>
           <w:szCs w:val="20"/>
         </w:rPr>
-        <w:t xml:space="preserve">were </w:t>
+        <w:t>/2018</w:t>
       </w:r>
       <w:r>
         <w:rPr>
           <w:sz w:val="20"/>
           <w:szCs w:val="20"/>
         </w:rPr>
-        <w:t>“compiled</w:t>
+        <w:t xml:space="preserve"> Edition</w:t>
       </w:r>
       <w:r>
         <w:rPr>
           <w:sz w:val="20"/>
           <w:szCs w:val="20"/>
         </w:rPr>
-        <w:t>”</w:t>
+        <w:t>s</w:t>
       </w:r>
       <w:r>
         <w:rPr>
           <w:sz w:val="20"/>
           <w:szCs w:val="20"/>
         </w:rPr>
-        <w:t xml:space="preserve"> while</w:t>
+        <w:t xml:space="preserve"> </w:t>
       </w:r>
       <w:r>
         <w:rPr>
           <w:sz w:val="20"/>
           <w:szCs w:val="20"/>
         </w:rPr>
-        <w:t xml:space="preserve"> </w:t>
+        <w:t xml:space="preserve">were </w:t>
       </w:r>
       <w:r>
         <w:rPr>
           <w:sz w:val="20"/>
           <w:szCs w:val="20"/>
         </w:rPr>
-        <w:t>transitioning entirely to a C# codebase and leveraging the data files from the</w:t>
-      </w:r>
+        <w:t>“compiled</w:t>
+      </w:r>
+      <w:proofErr w:type="gramStart"/>
       <w:r>
         <w:rPr>
           <w:sz w:val="20"/>
           <w:szCs w:val="20"/>
         </w:rPr>
-        <w:t xml:space="preserve"> 2011 Edition.  </w:t>
+        <w:t>”</w:t>
       </w:r>
       <w:r>
         <w:rPr>
           <w:sz w:val="20"/>
           <w:szCs w:val="20"/>
         </w:rPr>
-        <w:t>This latest</w:t>
+        <w:t xml:space="preserve"> </w:t>
       </w:r>
       <w:r>
         <w:rPr>
           <w:sz w:val="20"/>
           <w:szCs w:val="20"/>
         </w:rPr>
-        <w:t xml:space="preserve"> SDK is “compiled” entirely using </w:t>
-      </w:r>
+        <w:t xml:space="preserve"> based</w:t>
+      </w:r>
+      <w:proofErr w:type="gramEnd"/>
       <w:r>
         <w:rPr>
           <w:sz w:val="20"/>
           <w:szCs w:val="20"/>
         </w:rPr>
-        <w:t>the latest 2018 [i728]</w:t>
+        <w:t xml:space="preserve"> upon </w:t>
       </w:r>
       <w:r>
         <w:rPr>
           <w:sz w:val="20"/>
           <w:szCs w:val="20"/>
         </w:rPr>
-        <w:t xml:space="preserve"> </w:t>
+        <w:t>the</w:t>
       </w:r>
       <w:r>
         <w:rPr>
           <w:sz w:val="20"/>
           <w:szCs w:val="20"/>
         </w:rPr>
-        <w:t xml:space="preserve">as a </w:t>
+        <w:t xml:space="preserve"> 2011 Edition.  </w:t>
       </w:r>
       <w:r>
         <w:rPr>
           <w:sz w:val="20"/>
           <w:szCs w:val="20"/>
         </w:rPr>
-        <w:t>b</w:t>
+        <w:t xml:space="preserve">The Z07 revision of the </w:t>
       </w:r>
       <w:r>
         <w:rPr>
           <w:sz w:val="20"/>
           <w:szCs w:val="20"/>
         </w:rPr>
-        <w:t>aseline</w:t>
+        <w:t xml:space="preserve">SDK </w:t>
       </w:r>
       <w:r>
         <w:rPr>
           <w:sz w:val="20"/>
           <w:szCs w:val="20"/>
         </w:rPr>
-        <w:t>.</w:t>
+        <w:t>was</w:t>
       </w:r>
       <w:r>
         <w:rPr>
           <w:sz w:val="20"/>
           <w:szCs w:val="20"/>
         </w:rPr>
-        <w:t xml:space="preserve"> </w:t>
+        <w:t xml:space="preserve"> “compiled” entirely using </w:t>
       </w:r>
       <w:r>
         <w:rPr>
           <w:sz w:val="20"/>
           <w:szCs w:val="20"/>
         </w:rPr>
-        <w:t xml:space="preserve">C# </w:t>
+        <w:t>the latest 2018 [i728]</w:t>
       </w:r>
       <w:r>
         <w:rPr>
           <w:sz w:val="20"/>
           <w:szCs w:val="20"/>
         </w:rPr>
-        <w:t>s</w:t>
+        <w:t xml:space="preserve"> </w:t>
       </w:r>
       <w:r>
         <w:rPr>
           <w:sz w:val="20"/>
           <w:szCs w:val="20"/>
         </w:rPr>
-        <w:t xml:space="preserve">ources for this </w:t>
+        <w:t xml:space="preserve">as a </w:t>
       </w:r>
       <w:r>
         <w:rPr>
           <w:sz w:val="20"/>
           <w:szCs w:val="20"/>
         </w:rPr>
-        <w:t>“</w:t>
+        <w:t>b</w:t>
       </w:r>
       <w:r>
         <w:rPr>
           <w:sz w:val="20"/>
           <w:szCs w:val="20"/>
         </w:rPr>
-        <w:t>compiler</w:t>
+        <w:t>aseline</w:t>
       </w:r>
       <w:r>
         <w:rPr>
           <w:sz w:val="20"/>
           <w:szCs w:val="20"/>
         </w:rPr>
-        <w:t>”</w:t>
+        <w:t>.</w:t>
       </w:r>
       <w:r>
         <w:rPr>
           <w:sz w:val="20"/>
           <w:szCs w:val="20"/>
         </w:rPr>
-        <w:t xml:space="preserve"> are </w:t>
+        <w:t xml:space="preserve"> </w:t>
       </w:r>
       <w:r>
         <w:rPr>
           <w:sz w:val="20"/>
           <w:szCs w:val="20"/>
         </w:rPr>
-        <w:t>inherited from the 2017/2018 SDK with added</w:t>
+        <w:t>C#</w:t>
       </w:r>
       <w:r>
         <w:rPr>
           <w:sz w:val="20"/>
           <w:szCs w:val="20"/>
         </w:rPr>
-        <w:t xml:space="preserve"> REST calls to </w:t>
-      </w:r>
-      <w:proofErr w:type="spellStart"/>
+        <w:t xml:space="preserve"> is nor the programming language of the SDK compile, as the pascal sources were finally completely retired </w:t>
+      </w:r>
       <w:r>
         <w:rPr>
           <w:sz w:val="20"/>
           <w:szCs w:val="20"/>
         </w:rPr>
-        <w:t>MorpAdorner</w:t>
-      </w:r>
-      <w:proofErr w:type="spellEnd"/>
+        <w:t xml:space="preserve">(replaced by C# sources) </w:t>
+      </w:r>
       <w:r>
         <w:rPr>
           <w:sz w:val="20"/>
           <w:szCs w:val="20"/>
         </w:rPr>
-        <w:t xml:space="preserve"> server Java (</w:t>
+        <w:t>in 201</w:t>
+      </w:r>
+      <w:r>
+        <w:rPr>
+          <w:sz w:val="20"/>
+          <w:szCs w:val="20"/>
+        </w:rPr>
+        <w:t>8</w:t>
+      </w:r>
+      <w:r>
+        <w:rPr>
+          <w:sz w:val="20"/>
+          <w:szCs w:val="20"/>
+        </w:rPr>
+        <w:t>.</w:t>
+      </w:r>
+      <w:r>
+        <w:rPr>
+          <w:sz w:val="20"/>
+          <w:szCs w:val="20"/>
+        </w:rPr>
+        <w:t xml:space="preserve"> </w:t>
+      </w:r>
+      <w:r>
+        <w:rPr>
+          <w:sz w:val="20"/>
+          <w:szCs w:val="20"/>
+        </w:rPr>
+        <w:t xml:space="preserve"> The Z-series SDK compiler leveraged the </w:t>
+      </w:r>
+      <w:proofErr w:type="spellStart"/>
+      <w:r>
+        <w:rPr>
+          <w:sz w:val="20"/>
+          <w:szCs w:val="20"/>
+        </w:rPr>
+        <w:t>MorpAdorner</w:t>
+      </w:r>
+      <w:proofErr w:type="spellEnd"/>
+      <w:r>
+        <w:rPr>
+          <w:sz w:val="20"/>
+          <w:szCs w:val="20"/>
+        </w:rPr>
+        <w:t xml:space="preserve"> server</w:t>
+      </w:r>
+      <w:r>
+        <w:rPr>
+          <w:sz w:val="20"/>
+          <w:szCs w:val="20"/>
+        </w:rPr>
+        <w:t>, which is written in</w:t>
+      </w:r>
+      <w:r>
+        <w:rPr>
+          <w:sz w:val="20"/>
+          <w:szCs w:val="20"/>
+        </w:rPr>
+        <w:t xml:space="preserve"> Java</w:t>
+      </w:r>
+      <w:r>
+        <w:rPr>
+          <w:sz w:val="20"/>
+          <w:szCs w:val="20"/>
+        </w:rPr>
+        <w:t xml:space="preserve"> 1.6</w:t>
+      </w:r>
+      <w:r>
+        <w:rPr>
+          <w:sz w:val="20"/>
+          <w:szCs w:val="20"/>
+        </w:rPr>
+        <w:t xml:space="preserve"> (</w:t>
       </w:r>
       <w:hyperlink r:id="rId33" w:history="1">
         <w:r>
@@ -33998,7 +34182,7 @@
           <w:sz w:val="20"/>
           <w:szCs w:val="20"/>
         </w:rPr>
-        <w:t>) and a custom Python/Flask REST server for NLTK (</w:t>
+        <w:t>) and a custom Python/Flask server for NLTK (</w:t>
       </w:r>
       <w:hyperlink r:id="rId34" w:history="1">
         <w:r>
@@ -34015,58 +34199,56 @@
           <w:sz w:val="20"/>
           <w:szCs w:val="20"/>
         </w:rPr>
-        <w:t>).  Both servers are running on localhost</w:t>
+        <w:t xml:space="preserve">).  Both servers are </w:t>
       </w:r>
       <w:r>
         <w:rPr>
           <w:sz w:val="20"/>
           <w:szCs w:val="20"/>
         </w:rPr>
-        <w:t xml:space="preserve">.  </w:t>
+        <w:t xml:space="preserve">accessed via REST calls to local servers </w:t>
       </w:r>
       <w:r>
         <w:rPr>
           <w:sz w:val="20"/>
           <w:szCs w:val="20"/>
         </w:rPr>
-        <w:t xml:space="preserve">POS </w:t>
+        <w:t>running on</w:t>
       </w:r>
       <w:r>
         <w:rPr>
           <w:sz w:val="20"/>
           <w:szCs w:val="20"/>
         </w:rPr>
-        <w:t xml:space="preserve">tags are exclusively acquired from the </w:t>
-      </w:r>
-      <w:proofErr w:type="spellStart"/>
+        <w:t xml:space="preserve"> the program author’s network on</w:t>
+      </w:r>
       <w:r>
         <w:rPr>
           <w:sz w:val="20"/>
           <w:szCs w:val="20"/>
         </w:rPr>
-        <w:t>MorphAdorner</w:t>
-      </w:r>
-      <w:proofErr w:type="spellEnd"/>
+        <w:t xml:space="preserve"> localhost</w:t>
+      </w:r>
       <w:r>
         <w:rPr>
           <w:sz w:val="20"/>
           <w:szCs w:val="20"/>
         </w:rPr>
-        <w:t xml:space="preserve"> server. Lemmatization is</w:t>
+        <w:t xml:space="preserve">.  </w:t>
       </w:r>
       <w:r>
         <w:rPr>
           <w:sz w:val="20"/>
           <w:szCs w:val="20"/>
         </w:rPr>
-        <w:t xml:space="preserve"> also</w:t>
+        <w:t xml:space="preserve">POS </w:t>
       </w:r>
       <w:r>
         <w:rPr>
           <w:sz w:val="20"/>
           <w:szCs w:val="20"/>
         </w:rPr>
-        <w:t xml:space="preserve"> primarily acquired from the </w:t>
+        <w:t xml:space="preserve">tags are acquired from the </w:t>
       </w:r>
       <w:proofErr w:type="spellStart"/>
       <w:r>
@@ -34082,23 +34264,76 @@
           <w:sz w:val="20"/>
           <w:szCs w:val="20"/>
         </w:rPr>
-        <w:t xml:space="preserve"> server, with the NLTK Flask server utilized only if the </w:t>
-      </w:r>
-      <w:proofErr w:type="spellStart"/>
+        <w:t xml:space="preserve"> server. Lemmatization is</w:t>
+      </w:r>
       <w:r>
         <w:rPr>
           <w:sz w:val="20"/>
           <w:szCs w:val="20"/>
         </w:rPr>
-        <w:t>MorphAdorner</w:t>
-      </w:r>
-      <w:proofErr w:type="spellEnd"/>
+        <w:t xml:space="preserve"> also</w:t>
+      </w:r>
       <w:r>
         <w:rPr>
           <w:sz w:val="20"/>
           <w:szCs w:val="20"/>
         </w:rPr>
-        <w:t xml:space="preserve"> fails to return a lemma (unsure if this is happening at this point</w:t>
+        <w:t xml:space="preserve"> primarily acquired from the </w:t>
+      </w:r>
+      <w:proofErr w:type="spellStart"/>
+      <w:r>
+        <w:rPr>
+          <w:sz w:val="20"/>
+          <w:szCs w:val="20"/>
+        </w:rPr>
+        <w:t>MorphAdorner</w:t>
+      </w:r>
+      <w:proofErr w:type="spellEnd"/>
+      <w:r>
+        <w:rPr>
+          <w:sz w:val="20"/>
+          <w:szCs w:val="20"/>
+        </w:rPr>
+        <w:t xml:space="preserve"> server, with the NLTK Flask server utilized only if the </w:t>
+      </w:r>
+      <w:proofErr w:type="spellStart"/>
+      <w:r>
+        <w:rPr>
+          <w:sz w:val="20"/>
+          <w:szCs w:val="20"/>
+        </w:rPr>
+        <w:t>MorphAdorner</w:t>
+      </w:r>
+      <w:proofErr w:type="spellEnd"/>
+      <w:r>
+        <w:rPr>
+          <w:sz w:val="20"/>
+          <w:szCs w:val="20"/>
+        </w:rPr>
+        <w:t xml:space="preserve"> fails to return a lemma (</w:t>
+      </w:r>
+      <w:r>
+        <w:rPr>
+          <w:sz w:val="20"/>
+          <w:szCs w:val="20"/>
+        </w:rPr>
+        <w:t>W</w:t>
+      </w:r>
+      <w:bookmarkStart w:id="0" w:name="_GoBack"/>
+      <w:bookmarkEnd w:id="0"/>
+      <w:r>
+        <w:rPr>
+          <w:sz w:val="20"/>
+          <w:szCs w:val="20"/>
+        </w:rPr>
+        <w:t xml:space="preserve">e are </w:t>
+      </w:r>
+      <w:r>
+        <w:rPr>
+          <w:sz w:val="20"/>
+          <w:szCs w:val="20"/>
+        </w:rPr>
+        <w:t>unsure if this is happening at this point</w:t>
       </w:r>
       <w:r>
         <w:rPr>
@@ -36846,7 +37081,7 @@
           <w:rPr>
             <w:noProof/>
           </w:rPr>
-          <w:t>12</w:t>
+          <w:t>15</w:t>
         </w:r>
         <w:r>
           <w:rPr>
@@ -36923,21 +37158,7 @@
               <w:rFonts w:ascii="Times New Roman" w:eastAsia="Times New Roman" w:hAnsi="Times New Roman" w:cs="Times New Roman"/>
               <w:sz w:val="40"/>
             </w:rPr>
-            <w:t>Digital AV</w:t>
-          </w:r>
-          <w:r>
-            <w:rPr>
-              <w:rFonts w:ascii="Times New Roman" w:eastAsia="Times New Roman" w:hAnsi="Times New Roman" w:cs="Times New Roman"/>
-              <w:sz w:val="40"/>
-            </w:rPr>
-            <w:t xml:space="preserve"> SDK</w:t>
-          </w:r>
-          <w:r>
-            <w:rPr>
-              <w:rFonts w:ascii="Times New Roman" w:eastAsia="Times New Roman" w:hAnsi="Times New Roman" w:cs="Times New Roman"/>
-              <w:sz w:val="40"/>
-            </w:rPr>
-            <w:t xml:space="preserve"> – Record layouts &amp; File inventory</w:t>
+            <w:t>Digital AV SDK – Record layouts &amp; File inventory</w:t>
           </w:r>
         </w:p>
         <w:p>
@@ -36953,14 +37174,7 @@
               <w:rFonts w:ascii="Times New Roman" w:eastAsia="Times New Roman" w:hAnsi="Times New Roman" w:cs="Times New Roman"/>
               <w:sz w:val="28"/>
             </w:rPr>
-            <w:t>Z-series Edition / Revision: Z</w:t>
-          </w:r>
-          <w:r>
-            <w:rPr>
-              <w:rFonts w:ascii="Times New Roman" w:eastAsia="Times New Roman" w:hAnsi="Times New Roman" w:cs="Times New Roman"/>
-              <w:sz w:val="28"/>
-            </w:rPr>
-            <w:t>07</w:t>
+            <w:t>Z-series Edition / Revision: Z07</w:t>
           </w:r>
           <w:r>
             <w:rPr>
@@ -37032,15 +37246,7 @@
               <w:sz w:val="18"/>
               <w:szCs w:val="18"/>
             </w:rPr>
-            <w:t>Z</w:t>
-          </w:r>
-          <w:r>
-            <w:rPr>
-              <w:rFonts w:ascii="Consolas" w:eastAsia="Times New Roman" w:hAnsi="Consolas" w:cs="Times New Roman"/>
-              <w:sz w:val="18"/>
-              <w:szCs w:val="18"/>
-            </w:rPr>
-            <w:t>07</w:t>
+            <w:t>Z07</w:t>
           </w:r>
           <w:r>
             <w:rPr>
@@ -37103,15 +37309,7 @@
               <w:sz w:val="18"/>
               <w:szCs w:val="18"/>
             </w:rPr>
-            <w:t>Z</w:t>
-          </w:r>
-          <w:r>
-            <w:rPr>
-              <w:rFonts w:ascii="Consolas" w:eastAsia="Times New Roman" w:hAnsi="Consolas" w:cs="Times New Roman"/>
-              <w:sz w:val="18"/>
-              <w:szCs w:val="18"/>
-            </w:rPr>
-            <w:t>07i</w:t>
+            <w:t>Z07j</w:t>
           </w:r>
         </w:p>
       </w:tc>
@@ -38708,7 +38906,7 @@
 </file>
 
 <file path=customXml/itemProps1.xml><?xml version="1.0" encoding="utf-8"?>
-<ds:datastoreItem xmlns:ds="http://schemas.openxmlformats.org/officeDocument/2006/customXml" ds:itemID="{ED260DDA-E3A3-4C47-B80C-42C3D7E927A6}">
+<ds:datastoreItem xmlns:ds="http://schemas.openxmlformats.org/officeDocument/2006/customXml" ds:itemID="{0B07A782-712E-4494-A905-904D5CB957EA}">
   <ds:schemaRefs>
     <ds:schemaRef ds:uri="http://schemas.openxmlformats.org/officeDocument/2006/bibliography"/>
   </ds:schemaRefs>

</xml_diff>

<commit_message>
Fixed byg in AVWrit.* for the Transition byte.
</commit_message>
<xml_diff>
--- a/z-series/Digital-AV.docx
+++ b/z-series/Digital-AV.docx
@@ -1700,21 +1700,7 @@
           <w:sz w:val="28"/>
           <w:szCs w:val="28"/>
         </w:rPr>
-        <w:t xml:space="preserve"> </w:t>
-      </w:r>
-      <w:r>
-        <w:rPr>
-          <w:sz w:val="28"/>
-          <w:szCs w:val="28"/>
-        </w:rPr>
-        <w:t xml:space="preserve">in </w:t>
-      </w:r>
-      <w:r>
-        <w:rPr>
-          <w:sz w:val="28"/>
-          <w:szCs w:val="28"/>
-        </w:rPr>
-        <w:t>instead</w:t>
+        <w:t xml:space="preserve"> instead</w:t>
       </w:r>
       <w:r>
         <w:rPr>
@@ -3000,7 +2986,7 @@
               <w:rPr>
                 <w:rFonts w:ascii="Consolas" w:eastAsia="Arial" w:hAnsi="Consolas" w:cs="Arial"/>
               </w:rPr>
-              <w:t>F</w:t>
+              <w:t>8</w:t>
             </w:r>
           </w:p>
         </w:tc>
@@ -5155,7 +5141,7 @@
                 <w:rFonts w:ascii="Consolas" w:eastAsia="Arial" w:hAnsi="Consolas" w:cs="Arial"/>
                 <w:color w:val="000000" w:themeColor="text1"/>
               </w:rPr>
-              <w:t>6</w:t>
+              <w:t>4</w:t>
             </w:r>
           </w:p>
         </w:tc>
@@ -5455,7 +5441,7 @@
                 <w:rFonts w:ascii="Consolas" w:eastAsia="Arial" w:hAnsi="Consolas" w:cs="Arial"/>
                 <w:color w:val="000000" w:themeColor="text1"/>
               </w:rPr>
-              <w:t>E</w:t>
+              <w:t>C</w:t>
             </w:r>
           </w:p>
         </w:tc>
@@ -8000,7 +7986,55 @@
           <w:sz w:val="28"/>
           <w:szCs w:val="28"/>
         </w:rPr>
-        <w:t xml:space="preserve">___ means to capitolize all letters of the the word (e.g. LORD).  Clearly, in English, the first letter of the first word of a sentence is capitolized, and these bits facilitate all such capitolization rules.  No bits set means that the word </w:t>
+        <w:t xml:space="preserve">___ means to capitolize all letters of the the word (e.g. LORD).  Clearly, in English, the first letter of the first word of a sentence is capitolized, and these bits facilitate all such capitolization rules.  </w:t>
+      </w:r>
+      <w:r>
+        <w:rPr>
+          <w:noProof/>
+          <w:sz w:val="28"/>
+          <w:szCs w:val="28"/>
+        </w:rPr>
+        <w:t>When n</w:t>
+      </w:r>
+      <w:r>
+        <w:rPr>
+          <w:noProof/>
+          <w:sz w:val="28"/>
+          <w:szCs w:val="28"/>
+        </w:rPr>
+        <w:t xml:space="preserve">o bits </w:t>
+      </w:r>
+      <w:r>
+        <w:rPr>
+          <w:noProof/>
+          <w:sz w:val="28"/>
+          <w:szCs w:val="28"/>
+        </w:rPr>
+        <w:t xml:space="preserve">are </w:t>
+      </w:r>
+      <w:r>
+        <w:rPr>
+          <w:noProof/>
+          <w:sz w:val="28"/>
+          <w:szCs w:val="28"/>
+        </w:rPr>
+        <w:t>set</w:t>
+      </w:r>
+      <w:r>
+        <w:rPr>
+          <w:noProof/>
+          <w:sz w:val="28"/>
+          <w:szCs w:val="28"/>
+        </w:rPr>
+        <w:t xml:space="preserve">, this indicated </w:t>
+      </w:r>
+      <w:r>
+        <w:rPr>
+          <w:noProof/>
+          <w:sz w:val="28"/>
+          <w:szCs w:val="28"/>
+        </w:rPr>
+        <w:t xml:space="preserve">that the word </w:t>
       </w:r>
       <w:r>
         <w:rPr>
@@ -8050,7 +8084,31 @@
           <w:sz w:val="28"/>
           <w:szCs w:val="28"/>
         </w:rPr>
-        <w:t>, which is a lookup key for the AV-Lexicon.</w:t>
+        <w:t xml:space="preserve"> (</w:t>
+      </w:r>
+      <w:r>
+        <w:rPr>
+          <w:noProof/>
+          <w:sz w:val="28"/>
+          <w:szCs w:val="28"/>
+        </w:rPr>
+        <w:t>a lookup key for the AV-Lexicon</w:t>
+      </w:r>
+      <w:r>
+        <w:rPr>
+          <w:noProof/>
+          <w:sz w:val="28"/>
+          <w:szCs w:val="28"/>
+        </w:rPr>
+        <w:t>)</w:t>
+      </w:r>
+      <w:r>
+        <w:rPr>
+          <w:noProof/>
+          <w:sz w:val="28"/>
+          <w:szCs w:val="28"/>
+        </w:rPr>
+        <w:t>.</w:t>
       </w:r>
       <w:r>
         <w:rPr>
@@ -8732,14 +8790,14 @@
         <w:tblStyle w:val="TableGrid0"/>
         <w:tblpPr w:leftFromText="187" w:rightFromText="187" w:horzAnchor="margin" w:tblpY="1499"/>
         <w:tblOverlap w:val="never"/>
-        <w:tblW w:w="3945" w:type="dxa"/>
+        <w:tblW w:w="4215" w:type="dxa"/>
         <w:tblInd w:w="0" w:type="dxa"/>
         <w:tblLook w:val="04A0" w:firstRow="1" w:lastRow="0" w:firstColumn="1" w:lastColumn="0" w:noHBand="0" w:noVBand="1"/>
       </w:tblPr>
       <w:tblGrid>
         <w:gridCol w:w="1515"/>
-        <w:gridCol w:w="20"/>
-        <w:gridCol w:w="2410"/>
+        <w:gridCol w:w="270"/>
+        <w:gridCol w:w="2430"/>
       </w:tblGrid>
       <w:tr>
         <w:trPr>
@@ -8782,7 +8840,7 @@
         </w:tc>
         <w:tc>
           <w:tcPr>
-            <w:tcW w:w="20" w:type="dxa"/>
+            <w:tcW w:w="270" w:type="dxa"/>
             <w:tcBorders>
               <w:top w:val="single" w:sz="12" w:space="0" w:color="000000"/>
               <w:left w:val="nil"/>
@@ -8796,7 +8854,7 @@
         </w:tc>
         <w:tc>
           <w:tcPr>
-            <w:tcW w:w="2410" w:type="dxa"/>
+            <w:tcW w:w="2430" w:type="dxa"/>
             <w:tcBorders>
               <w:top w:val="single" w:sz="12" w:space="0" w:color="000000"/>
               <w:left w:val="single" w:sz="4" w:space="0" w:color="FFFFFF"/>
@@ -8865,7 +8923,7 @@
         </w:tc>
         <w:tc>
           <w:tcPr>
-            <w:tcW w:w="20" w:type="dxa"/>
+            <w:tcW w:w="270" w:type="dxa"/>
             <w:tcBorders>
               <w:top w:val="single" w:sz="4" w:space="0" w:color="000000"/>
               <w:left w:val="nil"/>
@@ -8879,7 +8937,7 @@
         </w:tc>
         <w:tc>
           <w:tcPr>
-            <w:tcW w:w="2410" w:type="dxa"/>
+            <w:tcW w:w="2430" w:type="dxa"/>
             <w:tcBorders>
               <w:top w:val="single" w:sz="4" w:space="0" w:color="000000"/>
               <w:left w:val="single" w:sz="4" w:space="0" w:color="000000"/>
@@ -8950,7 +9008,7 @@
         </w:tc>
         <w:tc>
           <w:tcPr>
-            <w:tcW w:w="20" w:type="dxa"/>
+            <w:tcW w:w="270" w:type="dxa"/>
             <w:tcBorders>
               <w:top w:val="single" w:sz="4" w:space="0" w:color="000000"/>
               <w:left w:val="nil"/>
@@ -8964,7 +9022,7 @@
         </w:tc>
         <w:tc>
           <w:tcPr>
-            <w:tcW w:w="2410" w:type="dxa"/>
+            <w:tcW w:w="2430" w:type="dxa"/>
             <w:tcBorders>
               <w:top w:val="single" w:sz="4" w:space="0" w:color="000000"/>
               <w:left w:val="single" w:sz="4" w:space="0" w:color="000000"/>
@@ -9035,7 +9093,7 @@
         </w:tc>
         <w:tc>
           <w:tcPr>
-            <w:tcW w:w="20" w:type="dxa"/>
+            <w:tcW w:w="270" w:type="dxa"/>
             <w:tcBorders>
               <w:top w:val="single" w:sz="4" w:space="0" w:color="000000"/>
               <w:left w:val="nil"/>
@@ -9049,7 +9107,7 @@
         </w:tc>
         <w:tc>
           <w:tcPr>
-            <w:tcW w:w="2410" w:type="dxa"/>
+            <w:tcW w:w="2430" w:type="dxa"/>
             <w:tcBorders>
               <w:top w:val="single" w:sz="4" w:space="0" w:color="000000"/>
               <w:left w:val="single" w:sz="4" w:space="0" w:color="000000"/>
@@ -9133,7 +9191,7 @@
         </w:tc>
         <w:tc>
           <w:tcPr>
-            <w:tcW w:w="20" w:type="dxa"/>
+            <w:tcW w:w="270" w:type="dxa"/>
             <w:tcBorders>
               <w:top w:val="single" w:sz="4" w:space="0" w:color="000000"/>
               <w:left w:val="nil"/>
@@ -9147,7 +9205,7 @@
         </w:tc>
         <w:tc>
           <w:tcPr>
-            <w:tcW w:w="2410" w:type="dxa"/>
+            <w:tcW w:w="2430" w:type="dxa"/>
             <w:tcBorders>
               <w:top w:val="single" w:sz="4" w:space="0" w:color="000000"/>
               <w:left w:val="single" w:sz="4" w:space="0" w:color="000000"/>
@@ -9231,7 +9289,7 @@
         </w:tc>
         <w:tc>
           <w:tcPr>
-            <w:tcW w:w="20" w:type="dxa"/>
+            <w:tcW w:w="270" w:type="dxa"/>
             <w:tcBorders>
               <w:top w:val="single" w:sz="4" w:space="0" w:color="000000"/>
               <w:left w:val="nil"/>
@@ -9245,7 +9303,7 @@
         </w:tc>
         <w:tc>
           <w:tcPr>
-            <w:tcW w:w="2410" w:type="dxa"/>
+            <w:tcW w:w="2430" w:type="dxa"/>
             <w:tcBorders>
               <w:top w:val="single" w:sz="4" w:space="0" w:color="000000"/>
               <w:left w:val="single" w:sz="4" w:space="0" w:color="000000"/>
@@ -9329,7 +9387,7 @@
         </w:tc>
         <w:tc>
           <w:tcPr>
-            <w:tcW w:w="20" w:type="dxa"/>
+            <w:tcW w:w="270" w:type="dxa"/>
             <w:tcBorders>
               <w:top w:val="single" w:sz="4" w:space="0" w:color="000000"/>
               <w:left w:val="nil"/>
@@ -9343,7 +9401,7 @@
         </w:tc>
         <w:tc>
           <w:tcPr>
-            <w:tcW w:w="2410" w:type="dxa"/>
+            <w:tcW w:w="2430" w:type="dxa"/>
             <w:tcBorders>
               <w:top w:val="single" w:sz="4" w:space="0" w:color="000000"/>
               <w:left w:val="single" w:sz="4" w:space="0" w:color="000000"/>
@@ -9414,7 +9472,7 @@
         </w:tc>
         <w:tc>
           <w:tcPr>
-            <w:tcW w:w="20" w:type="dxa"/>
+            <w:tcW w:w="270" w:type="dxa"/>
             <w:tcBorders>
               <w:top w:val="single" w:sz="4" w:space="0" w:color="000000"/>
               <w:left w:val="nil"/>
@@ -9428,7 +9486,7 @@
         </w:tc>
         <w:tc>
           <w:tcPr>
-            <w:tcW w:w="2410" w:type="dxa"/>
+            <w:tcW w:w="2430" w:type="dxa"/>
             <w:tcBorders>
               <w:top w:val="single" w:sz="4" w:space="0" w:color="000000"/>
               <w:left w:val="single" w:sz="4" w:space="0" w:color="000000"/>
@@ -9505,7 +9563,7 @@
         </w:tc>
         <w:tc>
           <w:tcPr>
-            <w:tcW w:w="20" w:type="dxa"/>
+            <w:tcW w:w="270" w:type="dxa"/>
             <w:tcBorders>
               <w:top w:val="single" w:sz="4" w:space="0" w:color="000000"/>
               <w:left w:val="nil"/>
@@ -9519,7 +9577,7 @@
         </w:tc>
         <w:tc>
           <w:tcPr>
-            <w:tcW w:w="2410" w:type="dxa"/>
+            <w:tcW w:w="2430" w:type="dxa"/>
             <w:tcBorders>
               <w:top w:val="single" w:sz="4" w:space="0" w:color="000000"/>
               <w:left w:val="single" w:sz="4" w:space="0" w:color="000000"/>
@@ -9590,7 +9648,7 @@
         </w:tc>
         <w:tc>
           <w:tcPr>
-            <w:tcW w:w="20" w:type="dxa"/>
+            <w:tcW w:w="270" w:type="dxa"/>
             <w:tcBorders>
               <w:top w:val="single" w:sz="4" w:space="0" w:color="000000"/>
               <w:left w:val="nil"/>
@@ -9604,7 +9662,7 @@
         </w:tc>
         <w:tc>
           <w:tcPr>
-            <w:tcW w:w="2410" w:type="dxa"/>
+            <w:tcW w:w="2430" w:type="dxa"/>
             <w:tcBorders>
               <w:top w:val="single" w:sz="4" w:space="0" w:color="000000"/>
               <w:left w:val="single" w:sz="4" w:space="0" w:color="000000"/>
@@ -13111,7 +13169,15 @@
           <w:sz w:val="28"/>
           <w:szCs w:val="28"/>
         </w:rPr>
-        <w:t xml:space="preserve">Transitions. These </w:t>
+        <w:t>Markers</w:t>
+      </w:r>
+      <w:r>
+        <w:rPr>
+          <w:noProof/>
+          <w:sz w:val="28"/>
+          <w:szCs w:val="28"/>
+        </w:rPr>
+        <w:t xml:space="preserve">. These </w:t>
       </w:r>
       <w:r>
         <w:rPr>
@@ -15714,13 +15780,13 @@
         <mc:AlternateContent>
           <mc:Choice Requires="wps">
             <w:drawing>
-              <wp:anchor distT="45720" distB="45720" distL="114300" distR="114300" simplePos="0" relativeHeight="251718656" behindDoc="0" locked="0" layoutInCell="1" allowOverlap="1" wp14:anchorId="18DEBD3D" wp14:editId="4D26D806">
+              <wp:anchor distT="45720" distB="45720" distL="114300" distR="114300" simplePos="0" relativeHeight="251718656" behindDoc="0" locked="0" layoutInCell="1" allowOverlap="1" wp14:anchorId="18DEBD3D" wp14:editId="6FB06891">
                 <wp:simplePos x="0" y="0"/>
                 <wp:positionH relativeFrom="margin">
-                  <wp:posOffset>5589270</wp:posOffset>
+                  <wp:posOffset>5246370</wp:posOffset>
                 </wp:positionH>
                 <wp:positionV relativeFrom="page">
-                  <wp:posOffset>4192905</wp:posOffset>
+                  <wp:posOffset>4269105</wp:posOffset>
                 </wp:positionV>
                 <wp:extent cx="2490470" cy="327660"/>
                 <wp:effectExtent l="0" t="0" r="5080" b="0"/>
@@ -15777,7 +15843,15 @@
                                 <w:sz w:val="44"/>
                                 <w:szCs w:val="44"/>
                               </w:rPr>
-                              <w:t xml:space="preserve"> Transitions</w:t>
+                              <w:t xml:space="preserve"> </w:t>
+                            </w:r>
+                            <w:r>
+                              <w:rPr>
+                                <w:rFonts w:ascii="Times New Roman" w:hAnsi="Times New Roman" w:cs="Times New Roman"/>
+                                <w:sz w:val="44"/>
+                                <w:szCs w:val="44"/>
+                              </w:rPr>
+                              <w:t>Markers</w:t>
                             </w:r>
                           </w:p>
                         </w:txbxContent>
@@ -15799,7 +15873,7 @@
           </mc:Choice>
           <mc:Fallback>
             <w:pict>
-              <v:shape w14:anchorId="18DEBD3D" id="Text Box 11" o:spid="_x0000_s1034" type="#_x0000_t202" style="position:absolute;left:0;text-align:left;margin-left:440.1pt;margin-top:330.15pt;width:196.1pt;height:25.8pt;z-index:251718656;visibility:visible;mso-wrap-style:square;mso-width-percent:0;mso-height-percent:0;mso-wrap-distance-left:9pt;mso-wrap-distance-top:3.6pt;mso-wrap-distance-right:9pt;mso-wrap-distance-bottom:3.6pt;mso-position-horizontal:absolute;mso-position-horizontal-relative:margin;mso-position-vertical:absolute;mso-position-vertical-relative:page;mso-width-percent:0;mso-height-percent:0;mso-width-relative:margin;mso-height-relative:margin;v-text-anchor:top" o:gfxdata="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" stroked="f">
+              <v:shape w14:anchorId="18DEBD3D" id="Text Box 11" o:spid="_x0000_s1034" type="#_x0000_t202" style="position:absolute;left:0;text-align:left;margin-left:413.1pt;margin-top:336.15pt;width:196.1pt;height:25.8pt;z-index:251718656;visibility:visible;mso-wrap-style:square;mso-width-percent:0;mso-height-percent:0;mso-wrap-distance-left:9pt;mso-wrap-distance-top:3.6pt;mso-wrap-distance-right:9pt;mso-wrap-distance-bottom:3.6pt;mso-position-horizontal:absolute;mso-position-horizontal-relative:margin;mso-position-vertical:absolute;mso-position-vertical-relative:page;mso-width-percent:0;mso-height-percent:0;mso-width-relative:margin;mso-height-relative:margin;v-text-anchor:top" o:gfxdata="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" stroked="f">
                 <v:textbox inset="0,0,0,0">
                   <w:txbxContent>
                     <w:p>
@@ -15824,7 +15898,15 @@
                           <w:sz w:val="44"/>
                           <w:szCs w:val="44"/>
                         </w:rPr>
-                        <w:t xml:space="preserve"> Transitions</w:t>
+                        <w:t xml:space="preserve"> </w:t>
+                      </w:r>
+                      <w:r>
+                        <w:rPr>
+                          <w:rFonts w:ascii="Times New Roman" w:hAnsi="Times New Roman" w:cs="Times New Roman"/>
+                          <w:sz w:val="44"/>
+                          <w:szCs w:val="44"/>
+                        </w:rPr>
+                        <w:t>Markers</w:t>
                       </w:r>
                     </w:p>
                   </w:txbxContent>
@@ -15842,7 +15924,7 @@
         <mc:AlternateContent>
           <mc:Choice Requires="wps">
             <w:drawing>
-              <wp:anchor distT="45720" distB="45720" distL="114300" distR="114300" simplePos="0" relativeHeight="251685888" behindDoc="0" locked="0" layoutInCell="1" allowOverlap="1" wp14:anchorId="7D1245D8" wp14:editId="5333F4B8">
+              <wp:anchor distT="45720" distB="45720" distL="114300" distR="114300" simplePos="0" relativeHeight="251685888" behindDoc="0" locked="0" layoutInCell="1" allowOverlap="1" wp14:anchorId="7D1245D8" wp14:editId="32BB504A">
                 <wp:simplePos x="0" y="0"/>
                 <wp:positionH relativeFrom="margin">
                   <wp:align>left</wp:align>
@@ -17469,14 +17551,14 @@
     <w:tbl>
       <w:tblPr>
         <w:tblStyle w:val="TableGrid0"/>
-        <w:tblpPr w:leftFromText="187" w:rightFromText="187" w:vertAnchor="text" w:horzAnchor="page" w:tblpX="9961" w:tblpY="409"/>
-        <w:tblW w:w="3855" w:type="dxa"/>
+        <w:tblpPr w:leftFromText="187" w:rightFromText="187" w:vertAnchor="text" w:horzAnchor="page" w:tblpX="9401" w:tblpY="499"/>
+        <w:tblW w:w="4328" w:type="dxa"/>
         <w:tblInd w:w="0" w:type="dxa"/>
         <w:tblLook w:val="04A0" w:firstRow="1" w:lastRow="0" w:firstColumn="1" w:lastColumn="0" w:noHBand="0" w:noVBand="1"/>
       </w:tblPr>
       <w:tblGrid>
-        <w:gridCol w:w="2296"/>
-        <w:gridCol w:w="65"/>
+        <w:gridCol w:w="2823"/>
+        <w:gridCol w:w="11"/>
         <w:gridCol w:w="1494"/>
       </w:tblGrid>
       <w:tr>
@@ -17485,7 +17567,7 @@
         </w:trPr>
         <w:tc>
           <w:tcPr>
-            <w:tcW w:w="2296" w:type="dxa"/>
+            <w:tcW w:w="2823" w:type="dxa"/>
             <w:tcBorders>
               <w:top w:val="single" w:sz="12" w:space="0" w:color="000000"/>
               <w:left w:val="single" w:sz="12" w:space="0" w:color="000000"/>
@@ -17520,7 +17602,7 @@
         </w:tc>
         <w:tc>
           <w:tcPr>
-            <w:tcW w:w="65" w:type="dxa"/>
+            <w:tcW w:w="11" w:type="dxa"/>
             <w:tcBorders>
               <w:top w:val="single" w:sz="12" w:space="0" w:color="000000"/>
               <w:left w:val="nil"/>
@@ -17571,7 +17653,7 @@
         </w:trPr>
         <w:tc>
           <w:tcPr>
-            <w:tcW w:w="2296" w:type="dxa"/>
+            <w:tcW w:w="2823" w:type="dxa"/>
             <w:tcBorders>
               <w:top w:val="single" w:sz="4" w:space="0" w:color="000000"/>
               <w:left w:val="single" w:sz="4" w:space="0" w:color="000000"/>
@@ -17591,23 +17673,16 @@
             </w:pPr>
             <w:r>
               <w:rPr>
-                <w:rFonts w:ascii="Consolas" w:eastAsia="Courier New" w:hAnsi="Consolas" w:cs="Courier New"/>
+                <w:rFonts w:ascii="Consolas" w:hAnsi="Consolas"/>
                 <w:color w:val="000000" w:themeColor="text1"/>
               </w:rPr>
-              <w:t>Start</w:t>
-            </w:r>
-            <w:r>
-              <w:rPr>
-                <w:rFonts w:ascii="Consolas" w:eastAsia="Courier New" w:hAnsi="Consolas" w:cs="Courier New"/>
-                <w:color w:val="000000" w:themeColor="text1"/>
-              </w:rPr>
-              <w:t>Bit</w:t>
-            </w:r>
-          </w:p>
-        </w:tc>
-        <w:tc>
-          <w:tcPr>
-            <w:tcW w:w="65" w:type="dxa"/>
+              <w:t xml:space="preserve">HardSegmentEnd </w:t>
+            </w:r>
+          </w:p>
+        </w:tc>
+        <w:tc>
+          <w:tcPr>
+            <w:tcW w:w="11" w:type="dxa"/>
             <w:tcBorders>
               <w:top w:val="single" w:sz="4" w:space="0" w:color="000000"/>
               <w:left w:val="nil"/>
@@ -17653,7 +17728,13 @@
               <w:rPr>
                 <w:rFonts w:ascii="Courier New" w:eastAsia="Courier New" w:hAnsi="Courier New" w:cs="Courier New"/>
               </w:rPr>
-              <w:t>01</w:t>
+              <w:t>0</w:t>
+            </w:r>
+            <w:r>
+              <w:rPr>
+                <w:rFonts w:ascii="Courier New" w:eastAsia="Courier New" w:hAnsi="Courier New" w:cs="Courier New"/>
+              </w:rPr>
+              <w:t>4</w:t>
             </w:r>
           </w:p>
         </w:tc>
@@ -17664,7 +17745,7 @@
         </w:trPr>
         <w:tc>
           <w:tcPr>
-            <w:tcW w:w="2296" w:type="dxa"/>
+            <w:tcW w:w="2823" w:type="dxa"/>
             <w:tcBorders>
               <w:top w:val="single" w:sz="4" w:space="0" w:color="000000"/>
               <w:left w:val="single" w:sz="4" w:space="0" w:color="000000"/>
@@ -17687,20 +17768,20 @@
                 <w:rFonts w:ascii="Consolas" w:eastAsia="Courier New" w:hAnsi="Consolas" w:cs="Courier New"/>
                 <w:color w:val="000000" w:themeColor="text1"/>
               </w:rPr>
-              <w:t>HardSegmentStart</w:t>
-            </w:r>
-            <w:r>
-              <w:rPr>
-                <w:rFonts w:ascii="Consolas" w:eastAsia="Courier New" w:hAnsi="Consolas" w:cs="Courier New"/>
+              <w:t>Core</w:t>
+            </w:r>
+            <w:r>
+              <w:rPr>
+                <w:rFonts w:ascii="Consolas" w:hAnsi="Consolas"/>
                 <w:color w:val="000000" w:themeColor="text1"/>
               </w:rPr>
-              <w:t xml:space="preserve"> </w:t>
-            </w:r>
-          </w:p>
-        </w:tc>
-        <w:tc>
-          <w:tcPr>
-            <w:tcW w:w="65" w:type="dxa"/>
+              <w:t>SegmentEnd</w:t>
+            </w:r>
+          </w:p>
+        </w:tc>
+        <w:tc>
+          <w:tcPr>
+            <w:tcW w:w="11" w:type="dxa"/>
             <w:tcBorders>
               <w:top w:val="single" w:sz="4" w:space="0" w:color="000000"/>
               <w:left w:val="nil"/>
@@ -17746,7 +17827,13 @@
               <w:rPr>
                 <w:rFonts w:ascii="Courier New" w:eastAsia="Courier New" w:hAnsi="Courier New" w:cs="Courier New"/>
               </w:rPr>
-              <w:t>07</w:t>
+              <w:t>0</w:t>
+            </w:r>
+            <w:r>
+              <w:rPr>
+                <w:rFonts w:ascii="Courier New" w:eastAsia="Courier New" w:hAnsi="Courier New" w:cs="Courier New"/>
+              </w:rPr>
+              <w:t>2</w:t>
             </w:r>
           </w:p>
         </w:tc>
@@ -17757,7 +17844,7 @@
         </w:trPr>
         <w:tc>
           <w:tcPr>
-            <w:tcW w:w="2296" w:type="dxa"/>
+            <w:tcW w:w="2823" w:type="dxa"/>
             <w:tcBorders>
               <w:top w:val="single" w:sz="4" w:space="0" w:color="000000"/>
               <w:left w:val="single" w:sz="4" w:space="0" w:color="000000"/>
@@ -17780,13 +17867,13 @@
                 <w:rFonts w:ascii="Consolas" w:hAnsi="Consolas"/>
                 <w:color w:val="000000" w:themeColor="text1"/>
               </w:rPr>
-              <w:t>HardSegmentEnd</w:t>
-            </w:r>
-          </w:p>
-        </w:tc>
-        <w:tc>
-          <w:tcPr>
-            <w:tcW w:w="65" w:type="dxa"/>
+              <w:t>SoftSegmentEnd</w:t>
+            </w:r>
+          </w:p>
+        </w:tc>
+        <w:tc>
+          <w:tcPr>
+            <w:tcW w:w="11" w:type="dxa"/>
             <w:tcBorders>
               <w:top w:val="single" w:sz="4" w:space="0" w:color="000000"/>
               <w:left w:val="nil"/>
@@ -17832,7 +17919,13 @@
               <w:rPr>
                 <w:rFonts w:ascii="Courier New" w:eastAsia="Courier New" w:hAnsi="Courier New" w:cs="Courier New"/>
               </w:rPr>
-              <w:t>06</w:t>
+              <w:t>0</w:t>
+            </w:r>
+            <w:r>
+              <w:rPr>
+                <w:rFonts w:ascii="Courier New" w:eastAsia="Courier New" w:hAnsi="Courier New" w:cs="Courier New"/>
+              </w:rPr>
+              <w:t>1</w:t>
             </w:r>
           </w:p>
         </w:tc>
@@ -17843,7 +17936,7 @@
         </w:trPr>
         <w:tc>
           <w:tcPr>
-            <w:tcW w:w="2296" w:type="dxa"/>
+            <w:tcW w:w="2823" w:type="dxa"/>
             <w:tcBorders>
               <w:top w:val="single" w:sz="4" w:space="0" w:color="000000"/>
               <w:left w:val="single" w:sz="4" w:space="0" w:color="000000"/>
@@ -17866,20 +17959,27 @@
                 <w:rFonts w:ascii="Consolas" w:eastAsia="Courier New" w:hAnsi="Consolas" w:cs="Courier New"/>
                 <w:color w:val="000000" w:themeColor="text1"/>
               </w:rPr>
-              <w:t>CoreSegmentStart</w:t>
-            </w:r>
-            <w:r>
-              <w:rPr>
-                <w:rFonts w:ascii="Consolas" w:eastAsia="Courier New" w:hAnsi="Consolas" w:cs="Courier New"/>
+              <w:t>Real</w:t>
+            </w:r>
+            <w:r>
+              <w:rPr>
+                <w:rFonts w:ascii="Consolas" w:hAnsi="Consolas"/>
                 <w:color w:val="000000" w:themeColor="text1"/>
               </w:rPr>
-              <w:t xml:space="preserve"> </w:t>
-            </w:r>
-          </w:p>
-        </w:tc>
-        <w:tc>
-          <w:tcPr>
-            <w:tcW w:w="65" w:type="dxa"/>
+              <w:t>Segment</w:t>
+            </w:r>
+            <w:r>
+              <w:rPr>
+                <w:rFonts w:ascii="Consolas" w:hAnsi="Consolas"/>
+                <w:color w:val="000000" w:themeColor="text1"/>
+              </w:rPr>
+              <w:t>End</w:t>
+            </w:r>
+          </w:p>
+        </w:tc>
+        <w:tc>
+          <w:tcPr>
+            <w:tcW w:w="11" w:type="dxa"/>
             <w:tcBorders>
               <w:top w:val="single" w:sz="4" w:space="0" w:color="000000"/>
               <w:left w:val="nil"/>
@@ -17914,283 +18014,21 @@
             <w:pPr>
               <w:ind w:left="108"/>
               <w:jc w:val="center"/>
-            </w:pPr>
-            <w:r>
               <w:rPr>
                 <w:rFonts w:ascii="Courier New" w:eastAsia="Courier New" w:hAnsi="Courier New" w:cs="Courier New"/>
               </w:rPr>
+            </w:pPr>
+            <w:r>
+              <w:rPr>
+                <w:rFonts w:ascii="Courier New" w:eastAsia="Courier New" w:hAnsi="Courier New" w:cs="Courier New"/>
+              </w:rPr>
               <w:t>0x</w:t>
             </w:r>
             <w:r>
               <w:rPr>
                 <w:rFonts w:ascii="Courier New" w:eastAsia="Courier New" w:hAnsi="Courier New" w:cs="Courier New"/>
               </w:rPr>
-              <w:t>05</w:t>
-            </w:r>
-          </w:p>
-        </w:tc>
-      </w:tr>
-      <w:tr>
-        <w:trPr>
-          <w:trHeight w:val="306"/>
-        </w:trPr>
-        <w:tc>
-          <w:tcPr>
-            <w:tcW w:w="2296" w:type="dxa"/>
-            <w:tcBorders>
-              <w:top w:val="single" w:sz="4" w:space="0" w:color="000000"/>
-              <w:left w:val="single" w:sz="4" w:space="0" w:color="000000"/>
-              <w:bottom w:val="single" w:sz="4" w:space="0" w:color="000000"/>
-              <w:right w:val="nil"/>
-            </w:tcBorders>
-            <w:shd w:val="clear" w:color="auto" w:fill="D9D9D9"/>
-            <w:vAlign w:val="center"/>
-          </w:tcPr>
-          <w:p>
-            <w:pPr>
-              <w:ind w:left="113" w:right="-360"/>
-              <w:rPr>
-                <w:rFonts w:ascii="Consolas" w:hAnsi="Consolas"/>
-                <w:color w:val="000000" w:themeColor="text1"/>
-              </w:rPr>
-            </w:pPr>
-            <w:r>
-              <w:rPr>
-                <w:rFonts w:ascii="Consolas" w:hAnsi="Consolas"/>
-                <w:color w:val="000000" w:themeColor="text1"/>
-              </w:rPr>
-              <w:t>CoreSegmentEnd</w:t>
-            </w:r>
-          </w:p>
-        </w:tc>
-        <w:tc>
-          <w:tcPr>
-            <w:tcW w:w="65" w:type="dxa"/>
-            <w:tcBorders>
-              <w:top w:val="single" w:sz="4" w:space="0" w:color="000000"/>
-              <w:left w:val="nil"/>
-              <w:bottom w:val="single" w:sz="4" w:space="0" w:color="000000"/>
-              <w:right w:val="single" w:sz="4" w:space="0" w:color="000000"/>
-            </w:tcBorders>
-            <w:shd w:val="clear" w:color="auto" w:fill="D9D9D9"/>
-            <w:vAlign w:val="center"/>
-          </w:tcPr>
-          <w:p>
-            <w:pPr>
-              <w:ind w:right="-360"/>
-              <w:rPr>
-                <w:sz w:val="21"/>
-                <w:szCs w:val="21"/>
-              </w:rPr>
-            </w:pPr>
-          </w:p>
-        </w:tc>
-        <w:tc>
-          <w:tcPr>
-            <w:tcW w:w="1494" w:type="dxa"/>
-            <w:tcBorders>
-              <w:top w:val="single" w:sz="4" w:space="0" w:color="000000"/>
-              <w:left w:val="single" w:sz="4" w:space="0" w:color="000000"/>
-              <w:bottom w:val="single" w:sz="4" w:space="0" w:color="000000"/>
-              <w:right w:val="single" w:sz="4" w:space="0" w:color="000000"/>
-            </w:tcBorders>
-            <w:vAlign w:val="center"/>
-          </w:tcPr>
-          <w:p>
-            <w:pPr>
-              <w:ind w:left="108"/>
-              <w:jc w:val="center"/>
-            </w:pPr>
-            <w:r>
-              <w:rPr>
-                <w:rFonts w:ascii="Courier New" w:eastAsia="Courier New" w:hAnsi="Courier New" w:cs="Courier New"/>
-              </w:rPr>
-              <w:t>0x</w:t>
-            </w:r>
-            <w:r>
-              <w:rPr>
-                <w:rFonts w:ascii="Courier New" w:eastAsia="Courier New" w:hAnsi="Courier New" w:cs="Courier New"/>
-              </w:rPr>
-              <w:t>04</w:t>
-            </w:r>
-          </w:p>
-        </w:tc>
-      </w:tr>
-      <w:tr>
-        <w:trPr>
-          <w:trHeight w:val="306"/>
-        </w:trPr>
-        <w:tc>
-          <w:tcPr>
-            <w:tcW w:w="2296" w:type="dxa"/>
-            <w:tcBorders>
-              <w:top w:val="single" w:sz="4" w:space="0" w:color="000000"/>
-              <w:left w:val="single" w:sz="4" w:space="0" w:color="000000"/>
-              <w:bottom w:val="single" w:sz="4" w:space="0" w:color="000000"/>
-              <w:right w:val="nil"/>
-            </w:tcBorders>
-            <w:shd w:val="clear" w:color="auto" w:fill="D9D9D9"/>
-            <w:vAlign w:val="center"/>
-          </w:tcPr>
-          <w:p>
-            <w:pPr>
-              <w:ind w:left="113" w:right="-360"/>
-              <w:rPr>
-                <w:rFonts w:ascii="Consolas" w:hAnsi="Consolas"/>
-                <w:color w:val="000000" w:themeColor="text1"/>
-              </w:rPr>
-            </w:pPr>
-            <w:r>
-              <w:rPr>
-                <w:rFonts w:ascii="Consolas" w:eastAsia="Courier New" w:hAnsi="Consolas" w:cs="Courier New"/>
-                <w:color w:val="000000" w:themeColor="text1"/>
-              </w:rPr>
-              <w:t>SoftSegmentStart</w:t>
-            </w:r>
-            <w:r>
-              <w:rPr>
-                <w:rFonts w:ascii="Consolas" w:eastAsia="Courier New" w:hAnsi="Consolas" w:cs="Courier New"/>
-                <w:color w:val="000000" w:themeColor="text1"/>
-              </w:rPr>
-              <w:t xml:space="preserve"> </w:t>
-            </w:r>
-          </w:p>
-        </w:tc>
-        <w:tc>
-          <w:tcPr>
-            <w:tcW w:w="65" w:type="dxa"/>
-            <w:tcBorders>
-              <w:top w:val="single" w:sz="4" w:space="0" w:color="000000"/>
-              <w:left w:val="nil"/>
-              <w:bottom w:val="single" w:sz="4" w:space="0" w:color="000000"/>
-              <w:right w:val="single" w:sz="4" w:space="0" w:color="000000"/>
-            </w:tcBorders>
-            <w:shd w:val="clear" w:color="auto" w:fill="D9D9D9"/>
-            <w:vAlign w:val="center"/>
-          </w:tcPr>
-          <w:p>
-            <w:pPr>
-              <w:ind w:right="-360"/>
-              <w:rPr>
-                <w:sz w:val="21"/>
-                <w:szCs w:val="21"/>
-              </w:rPr>
-            </w:pPr>
-          </w:p>
-        </w:tc>
-        <w:tc>
-          <w:tcPr>
-            <w:tcW w:w="1494" w:type="dxa"/>
-            <w:tcBorders>
-              <w:top w:val="single" w:sz="4" w:space="0" w:color="000000"/>
-              <w:left w:val="single" w:sz="4" w:space="0" w:color="000000"/>
-              <w:bottom w:val="single" w:sz="4" w:space="0" w:color="000000"/>
-              <w:right w:val="single" w:sz="4" w:space="0" w:color="000000"/>
-            </w:tcBorders>
-            <w:vAlign w:val="center"/>
-          </w:tcPr>
-          <w:p>
-            <w:pPr>
-              <w:ind w:left="108"/>
-              <w:jc w:val="center"/>
-            </w:pPr>
-            <w:r>
-              <w:rPr>
-                <w:rFonts w:ascii="Courier New" w:eastAsia="Courier New" w:hAnsi="Courier New" w:cs="Courier New"/>
-              </w:rPr>
-              <w:t>0x</w:t>
-            </w:r>
-            <w:r>
-              <w:rPr>
-                <w:rFonts w:ascii="Courier New" w:eastAsia="Courier New" w:hAnsi="Courier New" w:cs="Courier New"/>
-              </w:rPr>
-              <w:t>03</w:t>
-            </w:r>
-          </w:p>
-        </w:tc>
-      </w:tr>
-      <w:tr>
-        <w:trPr>
-          <w:trHeight w:val="306"/>
-        </w:trPr>
-        <w:tc>
-          <w:tcPr>
-            <w:tcW w:w="2296" w:type="dxa"/>
-            <w:tcBorders>
-              <w:top w:val="single" w:sz="4" w:space="0" w:color="000000"/>
-              <w:left w:val="single" w:sz="4" w:space="0" w:color="000000"/>
-              <w:bottom w:val="single" w:sz="4" w:space="0" w:color="000000"/>
-              <w:right w:val="nil"/>
-            </w:tcBorders>
-            <w:shd w:val="clear" w:color="auto" w:fill="D9D9D9"/>
-            <w:vAlign w:val="center"/>
-          </w:tcPr>
-          <w:p>
-            <w:pPr>
-              <w:ind w:left="113" w:right="-360"/>
-              <w:rPr>
-                <w:rFonts w:ascii="Consolas" w:hAnsi="Consolas"/>
-                <w:color w:val="000000" w:themeColor="text1"/>
-              </w:rPr>
-            </w:pPr>
-            <w:r>
-              <w:rPr>
-                <w:rFonts w:ascii="Consolas" w:hAnsi="Consolas"/>
-                <w:color w:val="000000" w:themeColor="text1"/>
-              </w:rPr>
-              <w:t>SoftSegmentEnd</w:t>
-            </w:r>
-          </w:p>
-        </w:tc>
-        <w:tc>
-          <w:tcPr>
-            <w:tcW w:w="65" w:type="dxa"/>
-            <w:tcBorders>
-              <w:top w:val="single" w:sz="4" w:space="0" w:color="000000"/>
-              <w:left w:val="nil"/>
-              <w:bottom w:val="single" w:sz="4" w:space="0" w:color="000000"/>
-              <w:right w:val="single" w:sz="4" w:space="0" w:color="000000"/>
-            </w:tcBorders>
-            <w:shd w:val="clear" w:color="auto" w:fill="D9D9D9"/>
-            <w:vAlign w:val="center"/>
-          </w:tcPr>
-          <w:p>
-            <w:pPr>
-              <w:ind w:right="-360"/>
-              <w:rPr>
-                <w:sz w:val="21"/>
-                <w:szCs w:val="21"/>
-              </w:rPr>
-            </w:pPr>
-          </w:p>
-        </w:tc>
-        <w:tc>
-          <w:tcPr>
-            <w:tcW w:w="1494" w:type="dxa"/>
-            <w:tcBorders>
-              <w:top w:val="single" w:sz="4" w:space="0" w:color="000000"/>
-              <w:left w:val="single" w:sz="4" w:space="0" w:color="000000"/>
-              <w:bottom w:val="single" w:sz="4" w:space="0" w:color="000000"/>
-              <w:right w:val="single" w:sz="4" w:space="0" w:color="000000"/>
-            </w:tcBorders>
-            <w:vAlign w:val="center"/>
-          </w:tcPr>
-          <w:p>
-            <w:pPr>
-              <w:ind w:left="108"/>
-              <w:jc w:val="center"/>
-            </w:pPr>
-            <w:r>
-              <w:rPr>
-                <w:rFonts w:ascii="Courier New" w:eastAsia="Courier New" w:hAnsi="Courier New" w:cs="Courier New"/>
-              </w:rPr>
-              <w:t>0x</w:t>
-            </w:r>
-            <w:r>
-              <w:rPr>
-                <w:rFonts w:ascii="Courier New" w:eastAsia="Courier New" w:hAnsi="Courier New" w:cs="Courier New"/>
-              </w:rPr>
-              <w:t>02</w:t>
+              <w:t>06</w:t>
             </w:r>
           </w:p>
         </w:tc>
@@ -18221,13 +18059,440 @@
           <w:noProof/>
         </w:rPr>
       </w:pPr>
-      <w:r>
-        <w:rPr>
-          <w:noProof/>
-        </w:rPr>
-        <w:t>x</w:t>
-      </w:r>
     </w:p>
+    <w:tbl>
+      <w:tblPr>
+        <w:tblStyle w:val="TableGrid0"/>
+        <w:tblpPr w:leftFromText="187" w:rightFromText="187" w:vertAnchor="text" w:horzAnchor="page" w:tblpX="9401" w:tblpY="819"/>
+        <w:tblW w:w="6120" w:type="dxa"/>
+        <w:tblInd w:w="0" w:type="dxa"/>
+        <w:tblLook w:val="04A0" w:firstRow="1" w:lastRow="0" w:firstColumn="1" w:lastColumn="0" w:noHBand="0" w:noVBand="1"/>
+      </w:tblPr>
+      <w:tblGrid>
+        <w:gridCol w:w="2075"/>
+        <w:gridCol w:w="805"/>
+        <w:gridCol w:w="3240"/>
+      </w:tblGrid>
+      <w:tr>
+        <w:trPr>
+          <w:trHeight w:val="306"/>
+        </w:trPr>
+        <w:tc>
+          <w:tcPr>
+            <w:tcW w:w="0" w:type="auto"/>
+            <w:shd w:val="clear" w:color="auto" w:fill="auto"/>
+            <w:vAlign w:val="center"/>
+          </w:tcPr>
+          <w:p>
+            <w:pPr>
+              <w:ind w:left="113" w:right="-360"/>
+              <w:rPr>
+                <w:rFonts w:cstheme="minorHAnsi"/>
+                <w:i/>
+                <w:iCs/>
+                <w:color w:val="000000" w:themeColor="text1"/>
+                <w:sz w:val="28"/>
+                <w:szCs w:val="28"/>
+              </w:rPr>
+            </w:pPr>
+            <w:r>
+              <w:rPr>
+                <w:rFonts w:eastAsia="Courier New" w:cstheme="minorHAnsi"/>
+                <w:i/>
+                <w:iCs/>
+                <w:color w:val="000000" w:themeColor="text1"/>
+                <w:sz w:val="28"/>
+                <w:szCs w:val="28"/>
+              </w:rPr>
+              <w:t xml:space="preserve">Hard </w:t>
+            </w:r>
+            <w:r>
+              <w:rPr>
+                <w:rFonts w:eastAsia="Courier New" w:cstheme="minorHAnsi"/>
+                <w:i/>
+                <w:iCs/>
+                <w:color w:val="000000" w:themeColor="text1"/>
+                <w:sz w:val="28"/>
+                <w:szCs w:val="28"/>
+              </w:rPr>
+              <w:t>Segments</w:t>
+            </w:r>
+            <w:r>
+              <w:rPr>
+                <w:rFonts w:eastAsia="Courier New" w:cstheme="minorHAnsi"/>
+                <w:i/>
+                <w:iCs/>
+                <w:color w:val="000000" w:themeColor="text1"/>
+                <w:sz w:val="28"/>
+                <w:szCs w:val="28"/>
+              </w:rPr>
+              <w:t>:</w:t>
+            </w:r>
+          </w:p>
+        </w:tc>
+        <w:tc>
+          <w:tcPr>
+            <w:tcW w:w="805" w:type="dxa"/>
+            <w:shd w:val="clear" w:color="auto" w:fill="auto"/>
+            <w:vAlign w:val="center"/>
+          </w:tcPr>
+          <w:p>
+            <w:pPr>
+              <w:ind w:right="-360"/>
+              <w:rPr>
+                <w:sz w:val="28"/>
+                <w:szCs w:val="28"/>
+              </w:rPr>
+            </w:pPr>
+          </w:p>
+        </w:tc>
+        <w:tc>
+          <w:tcPr>
+            <w:tcW w:w="3240" w:type="dxa"/>
+            <w:shd w:val="clear" w:color="auto" w:fill="auto"/>
+            <w:vAlign w:val="center"/>
+          </w:tcPr>
+          <w:p>
+            <w:pPr>
+              <w:ind w:left="108"/>
+              <w:rPr>
+                <w:b/>
+                <w:bCs/>
+                <w:sz w:val="24"/>
+                <w:szCs w:val="24"/>
+              </w:rPr>
+            </w:pPr>
+            <w:r>
+              <w:rPr>
+                <w:rFonts w:ascii="Courier New" w:eastAsia="Courier New" w:hAnsi="Courier New" w:cs="Courier New"/>
+                <w:b/>
+                <w:bCs/>
+                <w:sz w:val="24"/>
+                <w:szCs w:val="24"/>
+              </w:rPr>
+              <w:t>. ? !</w:t>
+            </w:r>
+          </w:p>
+        </w:tc>
+      </w:tr>
+      <w:tr>
+        <w:trPr>
+          <w:trHeight w:val="306"/>
+        </w:trPr>
+        <w:tc>
+          <w:tcPr>
+            <w:tcW w:w="0" w:type="auto"/>
+            <w:shd w:val="clear" w:color="auto" w:fill="auto"/>
+            <w:vAlign w:val="center"/>
+          </w:tcPr>
+          <w:p>
+            <w:pPr>
+              <w:ind w:left="113" w:right="-360"/>
+              <w:rPr>
+                <w:rFonts w:eastAsia="Courier New" w:cstheme="minorHAnsi"/>
+                <w:i/>
+                <w:iCs/>
+                <w:color w:val="000000" w:themeColor="text1"/>
+                <w:sz w:val="28"/>
+                <w:szCs w:val="28"/>
+              </w:rPr>
+            </w:pPr>
+            <w:r>
+              <w:rPr>
+                <w:rFonts w:eastAsia="Courier New" w:cstheme="minorHAnsi"/>
+                <w:i/>
+                <w:iCs/>
+                <w:color w:val="000000" w:themeColor="text1"/>
+                <w:sz w:val="28"/>
+                <w:szCs w:val="28"/>
+              </w:rPr>
+              <w:t>Core Segments</w:t>
+            </w:r>
+            <w:r>
+              <w:rPr>
+                <w:rFonts w:eastAsia="Courier New" w:cstheme="minorHAnsi"/>
+                <w:i/>
+                <w:iCs/>
+                <w:color w:val="000000" w:themeColor="text1"/>
+                <w:sz w:val="28"/>
+                <w:szCs w:val="28"/>
+              </w:rPr>
+              <w:t>:</w:t>
+            </w:r>
+          </w:p>
+        </w:tc>
+        <w:tc>
+          <w:tcPr>
+            <w:tcW w:w="805" w:type="dxa"/>
+            <w:shd w:val="clear" w:color="auto" w:fill="auto"/>
+            <w:vAlign w:val="center"/>
+          </w:tcPr>
+          <w:p>
+            <w:pPr>
+              <w:ind w:right="-360"/>
+              <w:rPr>
+                <w:sz w:val="28"/>
+                <w:szCs w:val="28"/>
+              </w:rPr>
+            </w:pPr>
+          </w:p>
+        </w:tc>
+        <w:tc>
+          <w:tcPr>
+            <w:tcW w:w="3240" w:type="dxa"/>
+            <w:shd w:val="clear" w:color="auto" w:fill="auto"/>
+            <w:vAlign w:val="center"/>
+          </w:tcPr>
+          <w:p>
+            <w:pPr>
+              <w:ind w:left="108"/>
+              <w:rPr>
+                <w:rFonts w:ascii="Courier New" w:eastAsia="Courier New" w:hAnsi="Courier New" w:cs="Courier New"/>
+                <w:b/>
+                <w:bCs/>
+                <w:sz w:val="24"/>
+                <w:szCs w:val="24"/>
+              </w:rPr>
+            </w:pPr>
+            <w:r>
+              <w:rPr>
+                <w:rFonts w:ascii="Courier New" w:eastAsia="Courier New" w:hAnsi="Courier New" w:cs="Courier New"/>
+                <w:b/>
+                <w:bCs/>
+                <w:sz w:val="24"/>
+                <w:szCs w:val="24"/>
+              </w:rPr>
+              <w:t>:</w:t>
+            </w:r>
+          </w:p>
+        </w:tc>
+      </w:tr>
+      <w:tr>
+        <w:trPr>
+          <w:trHeight w:val="306"/>
+        </w:trPr>
+        <w:tc>
+          <w:tcPr>
+            <w:tcW w:w="0" w:type="auto"/>
+            <w:shd w:val="clear" w:color="auto" w:fill="auto"/>
+            <w:vAlign w:val="center"/>
+          </w:tcPr>
+          <w:p>
+            <w:pPr>
+              <w:ind w:left="113" w:right="-360"/>
+              <w:rPr>
+                <w:rFonts w:cstheme="minorHAnsi"/>
+                <w:i/>
+                <w:iCs/>
+                <w:color w:val="000000" w:themeColor="text1"/>
+                <w:sz w:val="28"/>
+                <w:szCs w:val="28"/>
+              </w:rPr>
+            </w:pPr>
+            <w:r>
+              <w:rPr>
+                <w:rFonts w:eastAsia="Courier New" w:cstheme="minorHAnsi"/>
+                <w:i/>
+                <w:iCs/>
+                <w:color w:val="000000" w:themeColor="text1"/>
+                <w:sz w:val="28"/>
+                <w:szCs w:val="28"/>
+              </w:rPr>
+              <w:t>Real</w:t>
+            </w:r>
+            <w:r>
+              <w:rPr>
+                <w:rFonts w:eastAsia="Courier New" w:cstheme="minorHAnsi"/>
+                <w:i/>
+                <w:iCs/>
+                <w:color w:val="000000" w:themeColor="text1"/>
+                <w:sz w:val="28"/>
+                <w:szCs w:val="28"/>
+              </w:rPr>
+              <w:t xml:space="preserve"> </w:t>
+            </w:r>
+            <w:r>
+              <w:rPr>
+                <w:rFonts w:eastAsia="Courier New" w:cstheme="minorHAnsi"/>
+                <w:i/>
+                <w:iCs/>
+                <w:color w:val="000000" w:themeColor="text1"/>
+                <w:sz w:val="28"/>
+                <w:szCs w:val="28"/>
+              </w:rPr>
+              <w:t>Segments</w:t>
+            </w:r>
+            <w:r>
+              <w:rPr>
+                <w:rFonts w:eastAsia="Courier New" w:cstheme="minorHAnsi"/>
+                <w:i/>
+                <w:iCs/>
+                <w:color w:val="000000" w:themeColor="text1"/>
+                <w:sz w:val="28"/>
+                <w:szCs w:val="28"/>
+              </w:rPr>
+              <w:t>:</w:t>
+            </w:r>
+          </w:p>
+        </w:tc>
+        <w:tc>
+          <w:tcPr>
+            <w:tcW w:w="805" w:type="dxa"/>
+            <w:shd w:val="clear" w:color="auto" w:fill="auto"/>
+            <w:vAlign w:val="center"/>
+          </w:tcPr>
+          <w:p>
+            <w:pPr>
+              <w:ind w:right="-360"/>
+              <w:rPr>
+                <w:sz w:val="28"/>
+                <w:szCs w:val="28"/>
+              </w:rPr>
+            </w:pPr>
+          </w:p>
+        </w:tc>
+        <w:tc>
+          <w:tcPr>
+            <w:tcW w:w="3240" w:type="dxa"/>
+            <w:shd w:val="clear" w:color="auto" w:fill="auto"/>
+            <w:vAlign w:val="center"/>
+          </w:tcPr>
+          <w:p>
+            <w:pPr>
+              <w:ind w:left="108"/>
+              <w:rPr>
+                <w:b/>
+                <w:bCs/>
+                <w:sz w:val="24"/>
+                <w:szCs w:val="24"/>
+              </w:rPr>
+            </w:pPr>
+            <w:r>
+              <w:rPr>
+                <w:rFonts w:ascii="Courier New" w:eastAsia="Courier New" w:hAnsi="Courier New" w:cs="Courier New"/>
+                <w:b/>
+                <w:bCs/>
+                <w:sz w:val="24"/>
+                <w:szCs w:val="24"/>
+              </w:rPr>
+              <w:t>. ? ! :</w:t>
+            </w:r>
+          </w:p>
+        </w:tc>
+      </w:tr>
+      <w:tr>
+        <w:trPr>
+          <w:trHeight w:val="306"/>
+        </w:trPr>
+        <w:tc>
+          <w:tcPr>
+            <w:tcW w:w="0" w:type="auto"/>
+            <w:shd w:val="clear" w:color="auto" w:fill="auto"/>
+            <w:vAlign w:val="center"/>
+          </w:tcPr>
+          <w:p>
+            <w:pPr>
+              <w:ind w:left="113" w:right="-360"/>
+              <w:rPr>
+                <w:rFonts w:cstheme="minorHAnsi"/>
+                <w:i/>
+                <w:iCs/>
+                <w:color w:val="000000" w:themeColor="text1"/>
+                <w:sz w:val="28"/>
+                <w:szCs w:val="28"/>
+              </w:rPr>
+            </w:pPr>
+            <w:r>
+              <w:rPr>
+                <w:rFonts w:cstheme="minorHAnsi"/>
+                <w:i/>
+                <w:iCs/>
+                <w:color w:val="000000" w:themeColor="text1"/>
+                <w:sz w:val="28"/>
+                <w:szCs w:val="28"/>
+              </w:rPr>
+              <w:t>Soft</w:t>
+            </w:r>
+            <w:r>
+              <w:rPr>
+                <w:rFonts w:eastAsia="Courier New" w:cstheme="minorHAnsi"/>
+                <w:i/>
+                <w:iCs/>
+                <w:color w:val="000000" w:themeColor="text1"/>
+                <w:sz w:val="28"/>
+                <w:szCs w:val="28"/>
+              </w:rPr>
+              <w:t xml:space="preserve"> Segments</w:t>
+            </w:r>
+            <w:r>
+              <w:rPr>
+                <w:rFonts w:cstheme="minorHAnsi"/>
+                <w:i/>
+                <w:iCs/>
+                <w:color w:val="000000" w:themeColor="text1"/>
+                <w:sz w:val="28"/>
+                <w:szCs w:val="28"/>
+              </w:rPr>
+              <w:t>:</w:t>
+            </w:r>
+          </w:p>
+        </w:tc>
+        <w:tc>
+          <w:tcPr>
+            <w:tcW w:w="805" w:type="dxa"/>
+            <w:shd w:val="clear" w:color="auto" w:fill="auto"/>
+            <w:vAlign w:val="center"/>
+          </w:tcPr>
+          <w:p>
+            <w:pPr>
+              <w:ind w:right="-360"/>
+              <w:rPr>
+                <w:sz w:val="28"/>
+                <w:szCs w:val="28"/>
+              </w:rPr>
+            </w:pPr>
+          </w:p>
+        </w:tc>
+        <w:tc>
+          <w:tcPr>
+            <w:tcW w:w="3240" w:type="dxa"/>
+            <w:shd w:val="clear" w:color="auto" w:fill="auto"/>
+            <w:vAlign w:val="center"/>
+          </w:tcPr>
+          <w:p>
+            <w:pPr>
+              <w:ind w:left="108"/>
+              <w:rPr>
+                <w:b/>
+                <w:bCs/>
+                <w:sz w:val="24"/>
+                <w:szCs w:val="24"/>
+              </w:rPr>
+            </w:pPr>
+            <w:r>
+              <w:rPr>
+                <w:rFonts w:ascii="Courier New" w:eastAsia="Courier New" w:hAnsi="Courier New" w:cs="Courier New"/>
+                <w:b/>
+                <w:bCs/>
+                <w:sz w:val="24"/>
+                <w:szCs w:val="24"/>
+              </w:rPr>
+              <w:t>,</w:t>
+            </w:r>
+            <w:r>
+              <w:rPr>
+                <w:rFonts w:ascii="Courier New" w:eastAsia="Courier New" w:hAnsi="Courier New" w:cs="Courier New"/>
+                <w:b/>
+                <w:bCs/>
+                <w:sz w:val="24"/>
+                <w:szCs w:val="24"/>
+              </w:rPr>
+              <w:t xml:space="preserve"> ; ( ) --</w:t>
+            </w:r>
+          </w:p>
+        </w:tc>
+      </w:tr>
+    </w:tbl>
     <w:p>
       <w:pPr>
         <w:spacing w:before="360"/>
@@ -18248,260 +18513,6 @@
         </w:rPr>
       </w:pPr>
     </w:p>
-    <w:tbl>
-      <w:tblPr>
-        <w:tblStyle w:val="TableGrid0"/>
-        <w:tblpPr w:leftFromText="187" w:rightFromText="187" w:vertAnchor="text" w:horzAnchor="page" w:tblpX="9981" w:tblpY="468"/>
-        <w:tblW w:w="3855" w:type="dxa"/>
-        <w:tblInd w:w="0" w:type="dxa"/>
-        <w:tblLook w:val="04A0" w:firstRow="1" w:lastRow="0" w:firstColumn="1" w:lastColumn="0" w:noHBand="0" w:noVBand="1"/>
-      </w:tblPr>
-      <w:tblGrid>
-        <w:gridCol w:w="2075"/>
-        <w:gridCol w:w="20"/>
-        <w:gridCol w:w="1760"/>
-      </w:tblGrid>
-      <w:tr>
-        <w:trPr>
-          <w:trHeight w:val="306"/>
-        </w:trPr>
-        <w:tc>
-          <w:tcPr>
-            <w:tcW w:w="0" w:type="auto"/>
-            <w:shd w:val="clear" w:color="auto" w:fill="auto"/>
-            <w:vAlign w:val="center"/>
-          </w:tcPr>
-          <w:p>
-            <w:pPr>
-              <w:ind w:left="113" w:right="-360"/>
-              <w:rPr>
-                <w:rFonts w:cstheme="minorHAnsi"/>
-                <w:i/>
-                <w:iCs/>
-                <w:color w:val="000000" w:themeColor="text1"/>
-                <w:sz w:val="28"/>
-                <w:szCs w:val="28"/>
-              </w:rPr>
-            </w:pPr>
-            <w:r>
-              <w:rPr>
-                <w:rFonts w:eastAsia="Courier New" w:cstheme="minorHAnsi"/>
-                <w:i/>
-                <w:iCs/>
-                <w:color w:val="000000" w:themeColor="text1"/>
-                <w:sz w:val="28"/>
-                <w:szCs w:val="28"/>
-              </w:rPr>
-              <w:t>Hard Triggers:</w:t>
-            </w:r>
-          </w:p>
-        </w:tc>
-        <w:tc>
-          <w:tcPr>
-            <w:tcW w:w="20" w:type="dxa"/>
-            <w:shd w:val="clear" w:color="auto" w:fill="auto"/>
-            <w:vAlign w:val="center"/>
-          </w:tcPr>
-          <w:p>
-            <w:pPr>
-              <w:ind w:right="-360"/>
-              <w:rPr>
-                <w:sz w:val="28"/>
-                <w:szCs w:val="28"/>
-              </w:rPr>
-            </w:pPr>
-          </w:p>
-        </w:tc>
-        <w:tc>
-          <w:tcPr>
-            <w:tcW w:w="1760" w:type="dxa"/>
-            <w:shd w:val="clear" w:color="auto" w:fill="auto"/>
-            <w:vAlign w:val="center"/>
-          </w:tcPr>
-          <w:p>
-            <w:pPr>
-              <w:ind w:left="108"/>
-              <w:rPr>
-                <w:b/>
-                <w:bCs/>
-                <w:sz w:val="24"/>
-                <w:szCs w:val="24"/>
-              </w:rPr>
-            </w:pPr>
-            <w:r>
-              <w:rPr>
-                <w:rFonts w:ascii="Courier New" w:eastAsia="Courier New" w:hAnsi="Courier New" w:cs="Courier New"/>
-                <w:b/>
-                <w:bCs/>
-                <w:sz w:val="24"/>
-                <w:szCs w:val="24"/>
-              </w:rPr>
-              <w:t>. ? !</w:t>
-            </w:r>
-          </w:p>
-        </w:tc>
-      </w:tr>
-      <w:tr>
-        <w:trPr>
-          <w:trHeight w:val="306"/>
-        </w:trPr>
-        <w:tc>
-          <w:tcPr>
-            <w:tcW w:w="0" w:type="auto"/>
-            <w:shd w:val="clear" w:color="auto" w:fill="auto"/>
-            <w:vAlign w:val="center"/>
-          </w:tcPr>
-          <w:p>
-            <w:pPr>
-              <w:ind w:left="113" w:right="-360"/>
-              <w:rPr>
-                <w:rFonts w:cstheme="minorHAnsi"/>
-                <w:i/>
-                <w:iCs/>
-                <w:color w:val="000000" w:themeColor="text1"/>
-                <w:sz w:val="28"/>
-                <w:szCs w:val="28"/>
-              </w:rPr>
-            </w:pPr>
-            <w:r>
-              <w:rPr>
-                <w:rFonts w:eastAsia="Courier New" w:cstheme="minorHAnsi"/>
-                <w:i/>
-                <w:iCs/>
-                <w:color w:val="000000" w:themeColor="text1"/>
-                <w:sz w:val="28"/>
-                <w:szCs w:val="28"/>
-              </w:rPr>
-              <w:t>Core Triggers:</w:t>
-            </w:r>
-          </w:p>
-        </w:tc>
-        <w:tc>
-          <w:tcPr>
-            <w:tcW w:w="20" w:type="dxa"/>
-            <w:shd w:val="clear" w:color="auto" w:fill="auto"/>
-            <w:vAlign w:val="center"/>
-          </w:tcPr>
-          <w:p>
-            <w:pPr>
-              <w:ind w:right="-360"/>
-              <w:rPr>
-                <w:sz w:val="28"/>
-                <w:szCs w:val="28"/>
-              </w:rPr>
-            </w:pPr>
-          </w:p>
-        </w:tc>
-        <w:tc>
-          <w:tcPr>
-            <w:tcW w:w="1760" w:type="dxa"/>
-            <w:shd w:val="clear" w:color="auto" w:fill="auto"/>
-            <w:vAlign w:val="center"/>
-          </w:tcPr>
-          <w:p>
-            <w:pPr>
-              <w:ind w:left="108"/>
-              <w:rPr>
-                <w:b/>
-                <w:bCs/>
-                <w:sz w:val="24"/>
-                <w:szCs w:val="24"/>
-              </w:rPr>
-            </w:pPr>
-            <w:r>
-              <w:rPr>
-                <w:rFonts w:ascii="Courier New" w:eastAsia="Courier New" w:hAnsi="Courier New" w:cs="Courier New"/>
-                <w:b/>
-                <w:bCs/>
-                <w:sz w:val="24"/>
-                <w:szCs w:val="24"/>
-              </w:rPr>
-              <w:t>. ? ! : ( )</w:t>
-            </w:r>
-          </w:p>
-        </w:tc>
-      </w:tr>
-      <w:tr>
-        <w:trPr>
-          <w:trHeight w:val="306"/>
-        </w:trPr>
-        <w:tc>
-          <w:tcPr>
-            <w:tcW w:w="0" w:type="auto"/>
-            <w:shd w:val="clear" w:color="auto" w:fill="auto"/>
-            <w:vAlign w:val="center"/>
-          </w:tcPr>
-          <w:p>
-            <w:pPr>
-              <w:ind w:left="113" w:right="-360"/>
-              <w:rPr>
-                <w:rFonts w:cstheme="minorHAnsi"/>
-                <w:i/>
-                <w:iCs/>
-                <w:color w:val="000000" w:themeColor="text1"/>
-                <w:sz w:val="28"/>
-                <w:szCs w:val="28"/>
-              </w:rPr>
-            </w:pPr>
-            <w:r>
-              <w:rPr>
-                <w:rFonts w:cstheme="minorHAnsi"/>
-                <w:i/>
-                <w:iCs/>
-                <w:color w:val="000000" w:themeColor="text1"/>
-                <w:sz w:val="28"/>
-                <w:szCs w:val="28"/>
-              </w:rPr>
-              <w:t>Soft Triggers:</w:t>
-            </w:r>
-          </w:p>
-        </w:tc>
-        <w:tc>
-          <w:tcPr>
-            <w:tcW w:w="20" w:type="dxa"/>
-            <w:shd w:val="clear" w:color="auto" w:fill="auto"/>
-            <w:vAlign w:val="center"/>
-          </w:tcPr>
-          <w:p>
-            <w:pPr>
-              <w:ind w:right="-360"/>
-              <w:rPr>
-                <w:sz w:val="28"/>
-                <w:szCs w:val="28"/>
-              </w:rPr>
-            </w:pPr>
-          </w:p>
-        </w:tc>
-        <w:tc>
-          <w:tcPr>
-            <w:tcW w:w="1760" w:type="dxa"/>
-            <w:shd w:val="clear" w:color="auto" w:fill="auto"/>
-            <w:vAlign w:val="center"/>
-          </w:tcPr>
-          <w:p>
-            <w:pPr>
-              <w:ind w:left="108"/>
-              <w:rPr>
-                <w:b/>
-                <w:bCs/>
-                <w:sz w:val="24"/>
-                <w:szCs w:val="24"/>
-              </w:rPr>
-            </w:pPr>
-            <w:r>
-              <w:rPr>
-                <w:rFonts w:ascii="Courier New" w:eastAsia="Courier New" w:hAnsi="Courier New" w:cs="Courier New"/>
-                <w:b/>
-                <w:bCs/>
-                <w:sz w:val="24"/>
-                <w:szCs w:val="24"/>
-              </w:rPr>
-              <w:t>,</w:t>
-            </w:r>
-          </w:p>
-        </w:tc>
-      </w:tr>
-    </w:tbl>
     <w:p>
       <w:pPr>
         <w:spacing w:before="360"/>
@@ -18532,19 +18543,6 @@
         <w:rPr>
           <w:sz w:val="24"/>
           <w:szCs w:val="24"/>
-        </w:rPr>
-      </w:pPr>
-    </w:p>
-    <w:p>
-      <w:pPr>
-        <w:spacing w:before="160"/>
-        <w:ind w:right="720"/>
-        <w:jc w:val="both"/>
-        <w:rPr>
-          <w:rFonts w:cstheme="minorHAnsi"/>
-          <w:noProof/>
-          <w:sz w:val="28"/>
-          <w:szCs w:val="28"/>
         </w:rPr>
       </w:pPr>
     </w:p>
@@ -22373,13 +22371,6 @@
           <w:szCs w:val="28"/>
         </w:rPr>
         <w:lastRenderedPageBreak/>
-        <w:t xml:space="preserve"> </w:t>
-      </w:r>
-      <w:r>
-        <w:rPr>
-          <w:sz w:val="28"/>
-          <w:szCs w:val="28"/>
-        </w:rPr>
         <w:t>The AV-Lemma file originally appeared in the 2017 Edition of the SDK</w:t>
       </w:r>
       <w:r>
@@ -24556,7 +24547,21 @@
           <w:sz w:val="28"/>
           <w:szCs w:val="28"/>
         </w:rPr>
-        <w:t xml:space="preserve"> Not all lemmas in the lemma array appear in the AV-Lexicon.  For such Lemmas, these are marked with an 0xFFFF flag to indicate that a null-terminated ascii string follow the flag.</w:t>
+        <w:t xml:space="preserve"> Not all lemmas in the lemma array appear in the AV-Lexicon.  For such Lemmas, these are marked with an 0xFFFF flag to indicate that a null-terminated ascii string follow</w:t>
+      </w:r>
+      <w:r>
+        <w:rPr>
+          <w:sz w:val="28"/>
+          <w:szCs w:val="28"/>
+        </w:rPr>
+        <w:t>s</w:t>
+      </w:r>
+      <w:r>
+        <w:rPr>
+          <w:sz w:val="28"/>
+          <w:szCs w:val="28"/>
+        </w:rPr>
+        <w:t xml:space="preserve"> the flag.</w:t>
       </w:r>
     </w:p>
     <w:p>
@@ -24564,14 +24569,36 @@
         <w:pStyle w:val="Heading1"/>
         <w:spacing w:before="240" w:after="120" w:line="240" w:lineRule="auto"/>
         <w:ind w:left="0" w:firstLine="0"/>
-      </w:pPr>
-      <w:r>
-        <w:rPr>
+        <w:rPr>
+          <w:rFonts w:asciiTheme="minorHAnsi" w:hAnsiTheme="minorHAnsi" w:cstheme="minorHAnsi"/>
           <w:sz w:val="28"/>
           <w:szCs w:val="28"/>
         </w:rPr>
+      </w:pPr>
+      <w:r>
+        <w:rPr>
+          <w:rFonts w:asciiTheme="minorHAnsi" w:hAnsiTheme="minorHAnsi" w:cstheme="minorHAnsi"/>
+          <w:sz w:val="28"/>
+          <w:szCs w:val="28"/>
+        </w:rPr>
         <w:lastRenderedPageBreak/>
-        <w:t>AV-Lexicon provides the original AV orthographic representation and also the modern orthographic representation for archaic for each lexeme of the AV text, along with a search-version of the lexeme that strips out all hyphens.  What follows next is an array of one or more Part-of-Speech (POS) fields associated with the word.  The POS array captures every POS combination encountered in the biblical text.  Each POS entry is 5-bit encoded into a fixed 32-bit unsigned integer (Five-Bit encoding/decoding source is on gitlab)</w:t>
+        <w:t xml:space="preserve">AV-Lexicon provides the original AV orthographic representation and also the modern orthographic representation for each </w:t>
+      </w:r>
+      <w:r>
+        <w:rPr>
+          <w:rFonts w:asciiTheme="minorHAnsi" w:hAnsiTheme="minorHAnsi" w:cstheme="minorHAnsi"/>
+          <w:sz w:val="28"/>
+          <w:szCs w:val="28"/>
+        </w:rPr>
+        <w:t xml:space="preserve">archaic </w:t>
+      </w:r>
+      <w:r>
+        <w:rPr>
+          <w:rFonts w:asciiTheme="minorHAnsi" w:hAnsiTheme="minorHAnsi" w:cstheme="minorHAnsi"/>
+          <w:sz w:val="28"/>
+          <w:szCs w:val="28"/>
+        </w:rPr>
+        <w:t>lexeme of the AV text, along with a search-version of the lexeme that strips out all hyphens.  What follows next is an array of one or more Part-of-Speech (POS) fields associated with the word.  The POS array captures every POS combination encountered in the biblical text.  Each POS entry is 5-bit encoded into a fixed 32-bit unsigned integer (Five-Bit encoding/decoding source is on gitlab)</w:t>
       </w:r>
     </w:p>
     <w:p>
@@ -27905,7 +27932,7 @@
               <w:rPr>
                 <w:rFonts w:eastAsia="Arial" w:cstheme="minorHAnsi"/>
               </w:rPr>
-              <w:t>5</w:t>
+              <w:t>6</w:t>
             </w:r>
           </w:p>
         </w:tc>
@@ -28139,7 +28166,6 @@
         <w:rPr>
           <w:color w:val="auto"/>
         </w:rPr>
-        <w:lastRenderedPageBreak/>
         <w:t>AV-</w:t>
       </w:r>
       <w:r>
@@ -35921,7 +35947,7 @@
               <w:szCs w:val="20"/>
               <w:vertAlign w:val="subscript"/>
             </w:rPr>
-            <w:t>f</w:t>
+            <w:t>g</w:t>
           </w:r>
         </w:p>
         <w:p>
@@ -35985,7 +36011,7 @@
               <w:szCs w:val="18"/>
               <w:vertAlign w:val="subscript"/>
             </w:rPr>
-            <w:t>f</w:t>
+            <w:t>g</w:t>
           </w:r>
         </w:p>
       </w:tc>

</xml_diff>

<commit_message>
Updated to X-14m ... added the AV-Lemma-OOV.dxi table
</commit_message>
<xml_diff>
--- a/z-series/Digital-AV.docx
+++ b/z-series/Digital-AV.docx
@@ -1,6 +1,6 @@
 
 <file path=word/document.xml><?xml version="1.0" encoding="utf-8"?>
-<w:document xmlns:wpc="http://schemas.microsoft.com/office/word/2010/wordprocessingCanvas" xmlns:cx="http://schemas.microsoft.com/office/drawing/2014/chartex" xmlns:cx1="http://schemas.microsoft.com/office/drawing/2015/9/8/chartex" xmlns:cx2="http://schemas.microsoft.com/office/drawing/2015/10/21/chartex" xmlns:cx3="http://schemas.microsoft.com/office/drawing/2016/5/9/chartex" xmlns:cx4="http://schemas.microsoft.com/office/drawing/2016/5/10/chartex" xmlns:cx5="http://schemas.microsoft.com/office/drawing/2016/5/11/chartex" xmlns:cx6="http://schemas.microsoft.com/office/drawing/2016/5/12/chartex" xmlns:cx7="http://schemas.microsoft.com/office/drawing/2016/5/13/chartex" xmlns:cx8="http://schemas.microsoft.com/office/drawing/2016/5/14/chartex" xmlns:mc="http://schemas.openxmlformats.org/markup-compatibility/2006" xmlns:aink="http://schemas.microsoft.com/office/drawing/2016/ink" xmlns:am3d="http://schemas.microsoft.com/office/drawing/2017/model3d" xmlns:o="urn:schemas-microsoft-com:office:office" xmlns:r="http://schemas.openxmlformats.org/officeDocument/2006/relationships" xmlns:m="http://schemas.openxmlformats.org/officeDocument/2006/math" xmlns:v="urn:schemas-microsoft-com:vml" xmlns:wp14="http://schemas.microsoft.com/office/word/2010/wordprocessingDrawing" xmlns:wp="http://schemas.openxmlformats.org/drawingml/2006/wordprocessingDrawing" xmlns:w10="urn:schemas-microsoft-com:office:word" xmlns:w="http://schemas.openxmlformats.org/wordprocessingml/2006/main" xmlns:w14="http://schemas.microsoft.com/office/word/2010/wordml" xmlns:w15="http://schemas.microsoft.com/office/word/2012/wordml" xmlns:w16cex="http://schemas.microsoft.com/office/word/2018/wordml/cex" xmlns:w16cid="http://schemas.microsoft.com/office/word/2016/wordml/cid" xmlns:w16="http://schemas.microsoft.com/office/word/2018/wordml" xmlns:w16se="http://schemas.microsoft.com/office/word/2015/wordml/symex" xmlns:wpg="http://schemas.microsoft.com/office/word/2010/wordprocessingGroup" xmlns:wpi="http://schemas.microsoft.com/office/word/2010/wordprocessingInk" xmlns:wne="http://schemas.microsoft.com/office/word/2006/wordml" xmlns:wps="http://schemas.microsoft.com/office/word/2010/wordprocessingShape" mc:Ignorable="w14 w15 w16se w16cid w16 w16cex wp14">
+<w:document xmlns:wpc="http://schemas.microsoft.com/office/word/2010/wordprocessingCanvas" xmlns:cx="http://schemas.microsoft.com/office/drawing/2014/chartex" xmlns:cx1="http://schemas.microsoft.com/office/drawing/2015/9/8/chartex" xmlns:cx2="http://schemas.microsoft.com/office/drawing/2015/10/21/chartex" xmlns:cx3="http://schemas.microsoft.com/office/drawing/2016/5/9/chartex" xmlns:cx4="http://schemas.microsoft.com/office/drawing/2016/5/10/chartex" xmlns:cx5="http://schemas.microsoft.com/office/drawing/2016/5/11/chartex" xmlns:cx6="http://schemas.microsoft.com/office/drawing/2016/5/12/chartex" xmlns:cx7="http://schemas.microsoft.com/office/drawing/2016/5/13/chartex" xmlns:cx8="http://schemas.microsoft.com/office/drawing/2016/5/14/chartex" xmlns:mc="http://schemas.openxmlformats.org/markup-compatibility/2006" xmlns:aink="http://schemas.microsoft.com/office/drawing/2016/ink" xmlns:am3d="http://schemas.microsoft.com/office/drawing/2017/model3d" xmlns:o="urn:schemas-microsoft-com:office:office" xmlns:r="http://schemas.openxmlformats.org/officeDocument/2006/relationships" xmlns:m="http://schemas.openxmlformats.org/officeDocument/2006/math" xmlns:v="urn:schemas-microsoft-com:vml" xmlns:wp14="http://schemas.microsoft.com/office/word/2010/wordprocessingDrawing" xmlns:wp="http://schemas.openxmlformats.org/drawingml/2006/wordprocessingDrawing" xmlns:w10="urn:schemas-microsoft-com:office:word" xmlns:w="http://schemas.openxmlformats.org/wordprocessingml/2006/main" xmlns:w14="http://schemas.microsoft.com/office/word/2010/wordml" xmlns:w15="http://schemas.microsoft.com/office/word/2012/wordml" xmlns:w16cex="http://schemas.microsoft.com/office/word/2018/wordml/cex" xmlns:w16cid="http://schemas.microsoft.com/office/word/2016/wordml/cid" xmlns:w16="http://schemas.microsoft.com/office/word/2018/wordml" xmlns:w16sdtdh="http://schemas.microsoft.com/office/word/2020/wordml/sdtdatahash" xmlns:w16se="http://schemas.microsoft.com/office/word/2015/wordml/symex" xmlns:wpg="http://schemas.microsoft.com/office/word/2010/wordprocessingGroup" xmlns:wpi="http://schemas.microsoft.com/office/word/2010/wordprocessingInk" xmlns:wne="http://schemas.microsoft.com/office/word/2006/wordml" xmlns:wps="http://schemas.microsoft.com/office/word/2010/wordprocessingShape" mc:Ignorable="w14 w15 w16se w16cid w16 w16cex w16sdtdh wp14">
   <w:body>
     <w:p>
       <w:pPr>
@@ -2543,7 +2543,25 @@
                 <w:color w:val="FFFFFF"/>
                 <w:sz w:val="24"/>
               </w:rPr>
-              <w:t>14 bits</w:t>
+              <w:t>1</w:t>
+            </w:r>
+            <w:r>
+              <w:rPr>
+                <w:rFonts w:ascii="Arial" w:eastAsia="Arial" w:hAnsi="Arial" w:cs="Arial"/>
+                <w:b/>
+                <w:color w:val="FFFFFF"/>
+                <w:sz w:val="24"/>
+              </w:rPr>
+              <w:t>4</w:t>
+            </w:r>
+            <w:r>
+              <w:rPr>
+                <w:rFonts w:ascii="Arial" w:eastAsia="Arial" w:hAnsi="Arial" w:cs="Arial"/>
+                <w:b/>
+                <w:color w:val="FFFFFF"/>
+                <w:sz w:val="24"/>
+              </w:rPr>
+              <w:t xml:space="preserve"> bits</w:t>
             </w:r>
           </w:p>
         </w:tc>
@@ -4364,13 +4382,7 @@
               <w:rPr>
                 <w:rFonts w:ascii="Consolas" w:eastAsia="Arial" w:hAnsi="Consolas" w:cstheme="minorHAnsi"/>
               </w:rPr>
-              <w:t>0x</w:t>
-            </w:r>
-            <w:r>
-              <w:rPr>
-                <w:rFonts w:ascii="Consolas" w:eastAsia="Arial" w:hAnsi="Consolas" w:cstheme="minorHAnsi"/>
-              </w:rPr>
-              <w:t>77EA</w:t>
+              <w:t>0x77EA</w:t>
             </w:r>
           </w:p>
         </w:tc>
@@ -12229,14 +12241,7 @@
                 <w:rFonts w:ascii="Consolas" w:eastAsia="Courier New" w:hAnsi="Consolas" w:cs="Courier New"/>
                 <w:color w:val="000000" w:themeColor="text1"/>
               </w:rPr>
-              <w:t>BeginningO</w:t>
-            </w:r>
-            <w:r>
-              <w:rPr>
-                <w:rFonts w:ascii="Consolas" w:eastAsia="Courier New" w:hAnsi="Consolas" w:cs="Courier New"/>
-                <w:color w:val="000000" w:themeColor="text1"/>
-              </w:rPr>
-              <w:t>fBible</w:t>
+              <w:t>BeginningOfBible</w:t>
             </w:r>
           </w:p>
         </w:tc>
@@ -12285,13 +12290,7 @@
               <w:rPr>
                 <w:rFonts w:ascii="Courier New" w:eastAsia="Courier New" w:hAnsi="Courier New" w:cs="Courier New"/>
               </w:rPr>
-              <w:t>0x</w:t>
-            </w:r>
-            <w:r>
-              <w:rPr>
-                <w:rFonts w:ascii="Courier New" w:eastAsia="Courier New" w:hAnsi="Courier New" w:cs="Courier New"/>
-              </w:rPr>
-              <w:t>E</w:t>
+              <w:t>0xE</w:t>
             </w:r>
             <w:r>
               <w:rPr>
@@ -12331,21 +12330,7 @@
                 <w:rFonts w:ascii="Consolas" w:eastAsia="Courier New" w:hAnsi="Consolas" w:cs="Courier New"/>
                 <w:color w:val="000000" w:themeColor="text1"/>
               </w:rPr>
-              <w:t>End</w:t>
-            </w:r>
-            <w:r>
-              <w:rPr>
-                <w:rFonts w:ascii="Consolas" w:eastAsia="Courier New" w:hAnsi="Consolas" w:cs="Courier New"/>
-                <w:color w:val="000000" w:themeColor="text1"/>
-              </w:rPr>
-              <w:t>O</w:t>
-            </w:r>
-            <w:r>
-              <w:rPr>
-                <w:rFonts w:ascii="Consolas" w:eastAsia="Courier New" w:hAnsi="Consolas" w:cs="Courier New"/>
-                <w:color w:val="000000" w:themeColor="text1"/>
-              </w:rPr>
-              <w:t>fBible</w:t>
+              <w:t>EndOfBible</w:t>
             </w:r>
           </w:p>
         </w:tc>
@@ -12479,23 +12464,7 @@
                                 <w:sz w:val="44"/>
                                 <w:szCs w:val="44"/>
                               </w:rPr>
-                              <w:t xml:space="preserve">Verse </w:t>
-                            </w:r>
-                            <w:r>
-                              <w:rPr>
-                                <w:rFonts w:ascii="Times New Roman" w:hAnsi="Times New Roman" w:cs="Times New Roman"/>
-                                <w:sz w:val="44"/>
-                                <w:szCs w:val="44"/>
-                              </w:rPr>
-                              <w:t>Transition</w:t>
-                            </w:r>
-                            <w:r>
-                              <w:rPr>
-                                <w:rFonts w:ascii="Times New Roman" w:hAnsi="Times New Roman" w:cs="Times New Roman"/>
-                                <w:sz w:val="44"/>
-                                <w:szCs w:val="44"/>
-                              </w:rPr>
-                              <w:t>s</w:t>
+                              <w:t>Verse Transitions</w:t>
                             </w:r>
                           </w:p>
                         </w:txbxContent>
@@ -12534,23 +12503,7 @@
                           <w:sz w:val="44"/>
                           <w:szCs w:val="44"/>
                         </w:rPr>
-                        <w:t xml:space="preserve">Verse </w:t>
-                      </w:r>
-                      <w:r>
-                        <w:rPr>
-                          <w:rFonts w:ascii="Times New Roman" w:hAnsi="Times New Roman" w:cs="Times New Roman"/>
-                          <w:sz w:val="44"/>
-                          <w:szCs w:val="44"/>
-                        </w:rPr>
-                        <w:t>Transition</w:t>
-                      </w:r>
-                      <w:r>
-                        <w:rPr>
-                          <w:rFonts w:ascii="Times New Roman" w:hAnsi="Times New Roman" w:cs="Times New Roman"/>
-                          <w:sz w:val="44"/>
-                          <w:szCs w:val="44"/>
-                        </w:rPr>
-                        <w:t>s</w:t>
+                        <w:t>Verse Transitions</w:t>
                       </w:r>
                     </w:p>
                   </w:txbxContent>
@@ -13612,7 +13565,25 @@
                 <w:color w:val="FFFFFF"/>
                 <w:sz w:val="24"/>
               </w:rPr>
-              <w:t>14 bits</w:t>
+              <w:t>1</w:t>
+            </w:r>
+            <w:r>
+              <w:rPr>
+                <w:rFonts w:ascii="Arial" w:eastAsia="Arial" w:hAnsi="Arial" w:cs="Arial"/>
+                <w:b/>
+                <w:color w:val="FFFFFF"/>
+                <w:sz w:val="24"/>
+              </w:rPr>
+              <w:t>4</w:t>
+            </w:r>
+            <w:r>
+              <w:rPr>
+                <w:rFonts w:ascii="Arial" w:eastAsia="Arial" w:hAnsi="Arial" w:cs="Arial"/>
+                <w:b/>
+                <w:color w:val="FFFFFF"/>
+                <w:sz w:val="24"/>
+              </w:rPr>
+              <w:t xml:space="preserve"> bits</w:t>
             </w:r>
           </w:p>
         </w:tc>
@@ -15835,23 +15806,7 @@
                                 <w:sz w:val="44"/>
                                 <w:szCs w:val="44"/>
                               </w:rPr>
-                              <w:t>Segment</w:t>
-                            </w:r>
-                            <w:r>
-                              <w:rPr>
-                                <w:rFonts w:ascii="Times New Roman" w:hAnsi="Times New Roman" w:cs="Times New Roman"/>
-                                <w:sz w:val="44"/>
-                                <w:szCs w:val="44"/>
-                              </w:rPr>
-                              <w:t xml:space="preserve"> </w:t>
-                            </w:r>
-                            <w:r>
-                              <w:rPr>
-                                <w:rFonts w:ascii="Times New Roman" w:hAnsi="Times New Roman" w:cs="Times New Roman"/>
-                                <w:sz w:val="44"/>
-                                <w:szCs w:val="44"/>
-                              </w:rPr>
-                              <w:t>Markers</w:t>
+                              <w:t>Segment Markers</w:t>
                             </w:r>
                           </w:p>
                         </w:txbxContent>
@@ -15890,23 +15845,7 @@
                           <w:sz w:val="44"/>
                           <w:szCs w:val="44"/>
                         </w:rPr>
-                        <w:t>Segment</w:t>
-                      </w:r>
-                      <w:r>
-                        <w:rPr>
-                          <w:rFonts w:ascii="Times New Roman" w:hAnsi="Times New Roman" w:cs="Times New Roman"/>
-                          <w:sz w:val="44"/>
-                          <w:szCs w:val="44"/>
-                        </w:rPr>
-                        <w:t xml:space="preserve"> </w:t>
-                      </w:r>
-                      <w:r>
-                        <w:rPr>
-                          <w:rFonts w:ascii="Times New Roman" w:hAnsi="Times New Roman" w:cs="Times New Roman"/>
-                          <w:sz w:val="44"/>
-                          <w:szCs w:val="44"/>
-                        </w:rPr>
-                        <w:t>Markers</w:t>
+                        <w:t>Segment Markers</w:t>
                       </w:r>
                     </w:p>
                   </w:txbxContent>
@@ -16354,7 +16293,25 @@
                 <w:color w:val="FFFFFF"/>
                 <w:sz w:val="24"/>
               </w:rPr>
-              <w:t>14 bits</w:t>
+              <w:t>1</w:t>
+            </w:r>
+            <w:r>
+              <w:rPr>
+                <w:rFonts w:ascii="Arial" w:eastAsia="Arial" w:hAnsi="Arial" w:cs="Arial"/>
+                <w:b/>
+                <w:color w:val="FFFFFF"/>
+                <w:sz w:val="24"/>
+              </w:rPr>
+              <w:t>4</w:t>
+            </w:r>
+            <w:r>
+              <w:rPr>
+                <w:rFonts w:ascii="Arial" w:eastAsia="Arial" w:hAnsi="Arial" w:cs="Arial"/>
+                <w:b/>
+                <w:color w:val="FFFFFF"/>
+                <w:sz w:val="24"/>
+              </w:rPr>
+              <w:t xml:space="preserve"> bits</w:t>
             </w:r>
           </w:p>
         </w:tc>
@@ -17728,13 +17685,7 @@
               <w:rPr>
                 <w:rFonts w:ascii="Courier New" w:eastAsia="Courier New" w:hAnsi="Courier New" w:cs="Courier New"/>
               </w:rPr>
-              <w:t>0</w:t>
-            </w:r>
-            <w:r>
-              <w:rPr>
-                <w:rFonts w:ascii="Courier New" w:eastAsia="Courier New" w:hAnsi="Courier New" w:cs="Courier New"/>
-              </w:rPr>
-              <w:t>4</w:t>
+              <w:t>04</w:t>
             </w:r>
           </w:p>
         </w:tc>
@@ -17827,13 +17778,7 @@
               <w:rPr>
                 <w:rFonts w:ascii="Courier New" w:eastAsia="Courier New" w:hAnsi="Courier New" w:cs="Courier New"/>
               </w:rPr>
-              <w:t>0</w:t>
-            </w:r>
-            <w:r>
-              <w:rPr>
-                <w:rFonts w:ascii="Courier New" w:eastAsia="Courier New" w:hAnsi="Courier New" w:cs="Courier New"/>
-              </w:rPr>
-              <w:t>2</w:t>
+              <w:t>02</w:t>
             </w:r>
           </w:p>
         </w:tc>
@@ -17919,13 +17864,7 @@
               <w:rPr>
                 <w:rFonts w:ascii="Courier New" w:eastAsia="Courier New" w:hAnsi="Courier New" w:cs="Courier New"/>
               </w:rPr>
-              <w:t>0</w:t>
-            </w:r>
-            <w:r>
-              <w:rPr>
-                <w:rFonts w:ascii="Courier New" w:eastAsia="Courier New" w:hAnsi="Courier New" w:cs="Courier New"/>
-              </w:rPr>
-              <w:t>1</w:t>
+              <w:t>01</w:t>
             </w:r>
           </w:p>
         </w:tc>
@@ -17966,14 +17905,7 @@
                 <w:rFonts w:ascii="Consolas" w:hAnsi="Consolas"/>
                 <w:color w:val="000000" w:themeColor="text1"/>
               </w:rPr>
-              <w:t>Segment</w:t>
-            </w:r>
-            <w:r>
-              <w:rPr>
-                <w:rFonts w:ascii="Consolas" w:hAnsi="Consolas"/>
-                <w:color w:val="000000" w:themeColor="text1"/>
-              </w:rPr>
-              <w:t>End</w:t>
+              <w:t>SegmentEnd</w:t>
             </w:r>
           </w:p>
         </w:tc>
@@ -18309,18 +18241,7 @@
                 <w:sz w:val="28"/>
                 <w:szCs w:val="28"/>
               </w:rPr>
-              <w:t xml:space="preserve"> </w:t>
-            </w:r>
-            <w:r>
-              <w:rPr>
-                <w:rFonts w:eastAsia="Courier New" w:cstheme="minorHAnsi"/>
-                <w:i/>
-                <w:iCs/>
-                <w:color w:val="000000" w:themeColor="text1"/>
-                <w:sz w:val="28"/>
-                <w:szCs w:val="28"/>
-              </w:rPr>
-              <w:t>Segments</w:t>
+              <w:t xml:space="preserve"> Segments</w:t>
             </w:r>
             <w:r>
               <w:rPr>
@@ -22356,106 +22277,11 @@
         <w:br w:type="page"/>
       </w:r>
     </w:p>
-    <w:p>
-      <w:pPr>
-        <w:spacing w:before="160"/>
-        <w:jc w:val="both"/>
-        <w:rPr>
-          <w:sz w:val="28"/>
-          <w:szCs w:val="28"/>
-        </w:rPr>
-      </w:pPr>
-      <w:r>
-        <w:rPr>
-          <w:sz w:val="28"/>
-          <w:szCs w:val="28"/>
-        </w:rPr>
-        <w:lastRenderedPageBreak/>
-        <w:t>The AV-Lemma file originally appeared in the 2017 Edition of the SDK</w:t>
-      </w:r>
-      <w:r>
-        <w:rPr>
-          <w:sz w:val="28"/>
-          <w:szCs w:val="28"/>
-        </w:rPr>
-        <w:t xml:space="preserve">.  </w:t>
-      </w:r>
-      <w:r>
-        <w:rPr>
-          <w:sz w:val="28"/>
-          <w:szCs w:val="28"/>
-        </w:rPr>
-        <w:t>The original version obtained Lemmata from the NLTK Python library. Now Lemmata are obtained from the MorphAdorner Java server (MorphAdorner also performs all of the POS tagging).  Incidentally, each</w:t>
-      </w:r>
-      <w:r>
-        <w:rPr>
-          <w:sz w:val="28"/>
-          <w:szCs w:val="28"/>
-        </w:rPr>
-        <w:t xml:space="preserve"> Lemma </w:t>
-      </w:r>
-      <w:r>
-        <w:rPr>
-          <w:sz w:val="28"/>
-          <w:szCs w:val="28"/>
-        </w:rPr>
-        <w:t xml:space="preserve">ordinarily maps to multiple English words or lexemes, </w:t>
-      </w:r>
-      <w:r>
-        <w:rPr>
-          <w:sz w:val="28"/>
-          <w:szCs w:val="28"/>
-        </w:rPr>
-        <w:t xml:space="preserve">(e.g.  The lemma ‘be’ corresponds to ‘are’, ‘were’, ‘is’, </w:t>
-      </w:r>
-      <w:r>
-        <w:rPr>
-          <w:sz w:val="28"/>
-          <w:szCs w:val="28"/>
-        </w:rPr>
-        <w:t xml:space="preserve">‘art’, and ‘be’).  Moreover, </w:t>
-      </w:r>
-      <w:r>
-        <w:rPr>
-          <w:sz w:val="28"/>
-          <w:szCs w:val="28"/>
-        </w:rPr>
-        <w:t>words like ‘run’ can function both as a verb</w:t>
-      </w:r>
-      <w:r>
-        <w:rPr>
-          <w:sz w:val="28"/>
-          <w:szCs w:val="28"/>
-        </w:rPr>
-        <w:t xml:space="preserve"> </w:t>
-      </w:r>
-      <w:r>
-        <w:rPr>
-          <w:sz w:val="28"/>
-          <w:szCs w:val="28"/>
-        </w:rPr>
-        <w:t>and a noun</w:t>
-      </w:r>
-      <w:r>
-        <w:rPr>
-          <w:sz w:val="28"/>
-          <w:szCs w:val="28"/>
-        </w:rPr>
-        <w:t>.  Accordingly, Part-of-Speech needs to be considered when accessing the lemma utilizing AV-Lemma for looking up the lemma for a word.</w:t>
-      </w:r>
-      <w:r>
-        <w:rPr>
-          <w:sz w:val="28"/>
-          <w:szCs w:val="28"/>
-        </w:rPr>
-        <w:t xml:space="preserve">  Lemmas contains a list </w:t>
-      </w:r>
-    </w:p>
     <w:tbl>
       <w:tblPr>
         <w:tblStyle w:val="TableGrid0"/>
-        <w:tblpPr w:leftFromText="288" w:rightFromText="374" w:vertAnchor="page" w:horzAnchor="margin" w:tblpY="4796"/>
-        <w:tblW w:w="13755" w:type="dxa"/>
+        <w:tblpPr w:leftFromText="288" w:rightFromText="374" w:vertAnchor="page" w:horzAnchor="margin" w:tblpY="3681"/>
+        <w:tblW w:w="10155" w:type="dxa"/>
         <w:tblInd w:w="0" w:type="dxa"/>
         <w:tblCellMar>
           <w:top w:w="11" w:type="dxa"/>
@@ -22470,7 +22296,7 @@
         <w:gridCol w:w="1833"/>
         <w:gridCol w:w="1170"/>
         <w:gridCol w:w="779"/>
-        <w:gridCol w:w="5701"/>
+        <w:gridCol w:w="2101"/>
       </w:tblGrid>
       <w:tr>
         <w:trPr>
@@ -22503,6 +22329,7 @@
                 <w:color w:val="FFFFFF" w:themeColor="background1"/>
                 <w:sz w:val="24"/>
               </w:rPr>
+              <w:lastRenderedPageBreak/>
               <w:t>Part-of-Speech</w:t>
             </w:r>
           </w:p>
@@ -22682,7 +22509,7 @@
         </w:tc>
         <w:tc>
           <w:tcPr>
-            <w:tcW w:w="6480" w:type="dxa"/>
+            <w:tcW w:w="2880" w:type="dxa"/>
             <w:gridSpan w:val="2"/>
             <w:tcBorders>
               <w:top w:val="single" w:sz="12" w:space="0" w:color="000000"/>
@@ -22728,7 +22555,7 @@
                 <w:sz w:val="16"/>
                 <w:szCs w:val="16"/>
               </w:rPr>
-              <w:t>UInt16[] (WordKeys) [for non-lexical entries: 0xFFFF + by null-terminated string]</w:t>
+              <w:t>UInt16[] (Word and/or OOV keys)</w:t>
             </w:r>
           </w:p>
         </w:tc>
@@ -22794,14 +22621,7 @@
                 <w:rFonts w:eastAsia="Arial" w:cstheme="minorHAnsi"/>
                 <w:sz w:val="24"/>
               </w:rPr>
-              <w:t>0x0001</w:t>
-            </w:r>
-            <w:r>
-              <w:rPr>
-                <w:rFonts w:eastAsia="Arial" w:cstheme="minorHAnsi"/>
-                <w:sz w:val="24"/>
-              </w:rPr>
-              <w:t xml:space="preserve"> (a)</w:t>
+              <w:t>0x0001 (a)</w:t>
             </w:r>
           </w:p>
         </w:tc>
@@ -22873,7 +22693,7 @@
         </w:tc>
         <w:tc>
           <w:tcPr>
-            <w:tcW w:w="6480" w:type="dxa"/>
+            <w:tcW w:w="2880" w:type="dxa"/>
             <w:gridSpan w:val="2"/>
             <w:tcBorders>
               <w:top w:val="single" w:sz="12" w:space="0" w:color="000000"/>
@@ -22986,15 +22806,7 @@
                 <w:sz w:val="24"/>
                 <w:szCs w:val="24"/>
               </w:rPr>
-              <w:t>001</w:t>
-            </w:r>
-            <w:r>
-              <w:rPr>
-                <w:rFonts w:eastAsia="Arial" w:cstheme="minorHAnsi"/>
-                <w:sz w:val="24"/>
-                <w:szCs w:val="24"/>
-              </w:rPr>
-              <w:t xml:space="preserve"> (a)</w:t>
+              <w:t>001 (a)</w:t>
             </w:r>
           </w:p>
         </w:tc>
@@ -23066,7 +22878,7 @@
         </w:tc>
         <w:tc>
           <w:tcPr>
-            <w:tcW w:w="6480" w:type="dxa"/>
+            <w:tcW w:w="2880" w:type="dxa"/>
             <w:gridSpan w:val="2"/>
             <w:tcBorders>
               <w:top w:val="single" w:sz="12" w:space="0" w:color="000000"/>
@@ -23179,14 +22991,7 @@
                 <w:rFonts w:eastAsia="Arial" w:cstheme="minorHAnsi"/>
                 <w:sz w:val="24"/>
               </w:rPr>
-              <w:t>0x0001</w:t>
-            </w:r>
-            <w:r>
-              <w:rPr>
-                <w:rFonts w:eastAsia="Arial" w:cstheme="minorHAnsi"/>
-                <w:sz w:val="24"/>
-              </w:rPr>
-              <w:t xml:space="preserve"> (a)</w:t>
+              <w:t>0x0001 (a)</w:t>
             </w:r>
           </w:p>
         </w:tc>
@@ -23257,7 +23062,7 @@
         </w:tc>
         <w:tc>
           <w:tcPr>
-            <w:tcW w:w="6480" w:type="dxa"/>
+            <w:tcW w:w="2880" w:type="dxa"/>
             <w:gridSpan w:val="2"/>
             <w:tcBorders>
               <w:top w:val="single" w:sz="12" w:space="0" w:color="000000"/>
@@ -23370,15 +23175,7 @@
                 <w:sz w:val="24"/>
                 <w:szCs w:val="24"/>
               </w:rPr>
-              <w:t>00</w:t>
-            </w:r>
-            <w:r>
-              <w:rPr>
-                <w:rFonts w:eastAsia="Arial" w:cstheme="minorHAnsi"/>
-                <w:sz w:val="24"/>
-                <w:szCs w:val="24"/>
-              </w:rPr>
-              <w:t>2 (i)</w:t>
+              <w:t>002 (i)</w:t>
             </w:r>
           </w:p>
         </w:tc>
@@ -23450,7 +23247,7 @@
         </w:tc>
         <w:tc>
           <w:tcPr>
-            <w:tcW w:w="6480" w:type="dxa"/>
+            <w:tcW w:w="2880" w:type="dxa"/>
             <w:gridSpan w:val="2"/>
             <w:tcBorders>
               <w:top w:val="single" w:sz="12" w:space="0" w:color="000000"/>
@@ -23590,7 +23387,7 @@
         </w:tc>
         <w:tc>
           <w:tcPr>
-            <w:tcW w:w="6480" w:type="dxa"/>
+            <w:tcW w:w="2880" w:type="dxa"/>
             <w:gridSpan w:val="2"/>
             <w:tcBorders>
               <w:top w:val="single" w:sz="12" w:space="0" w:color="000000"/>
@@ -23768,7 +23565,7 @@
         </w:tc>
         <w:tc>
           <w:tcPr>
-            <w:tcW w:w="6480" w:type="dxa"/>
+            <w:tcW w:w="2880" w:type="dxa"/>
             <w:gridSpan w:val="2"/>
             <w:tcBorders>
               <w:top w:val="single" w:sz="12" w:space="0" w:color="000000"/>
@@ -23943,7 +23740,7 @@
         </w:tc>
         <w:tc>
           <w:tcPr>
-            <w:tcW w:w="6480" w:type="dxa"/>
+            <w:tcW w:w="2880" w:type="dxa"/>
             <w:gridSpan w:val="2"/>
             <w:tcBorders>
               <w:top w:val="single" w:sz="12" w:space="0" w:color="000000"/>
@@ -23973,14 +23770,49 @@
                 <w:sz w:val="24"/>
                 <w:szCs w:val="24"/>
               </w:rPr>
-              <w:t xml:space="preserve">FFFF elm </w:t>
+              <w:t>8</w:t>
             </w:r>
             <w:r>
               <w:rPr>
                 <w:sz w:val="24"/>
                 <w:szCs w:val="24"/>
               </w:rPr>
-              <w:t>\0</w:t>
+              <w:t>30</w:t>
+            </w:r>
+            <w:r>
+              <w:rPr>
+                <w:sz w:val="24"/>
+                <w:szCs w:val="24"/>
+              </w:rPr>
+              <w:t>4</w:t>
+            </w:r>
+            <w:r>
+              <w:rPr>
+                <w:sz w:val="24"/>
+                <w:szCs w:val="24"/>
+              </w:rPr>
+              <w:t xml:space="preserve"> </w:t>
+            </w:r>
+            <w:r>
+              <w:rPr>
+                <w:sz w:val="24"/>
+                <w:szCs w:val="24"/>
+              </w:rPr>
+              <w:t xml:space="preserve">(OOV: </w:t>
+            </w:r>
+            <w:r>
+              <w:rPr>
+                <w:sz w:val="24"/>
+                <w:szCs w:val="24"/>
+              </w:rPr>
+              <w:t>elm</w:t>
+            </w:r>
+            <w:r>
+              <w:rPr>
+                <w:sz w:val="24"/>
+                <w:szCs w:val="24"/>
+              </w:rPr>
+              <w:t>)</w:t>
             </w:r>
           </w:p>
         </w:tc>
@@ -24103,7 +23935,7 @@
         </w:tc>
         <w:tc>
           <w:tcPr>
-            <w:tcW w:w="5701" w:type="dxa"/>
+            <w:tcW w:w="2101" w:type="dxa"/>
             <w:tcBorders>
               <w:top w:val="single" w:sz="12" w:space="0" w:color="000000"/>
               <w:bottom w:val="single" w:sz="12" w:space="0" w:color="000000"/>
@@ -24228,7 +24060,7 @@
         </w:tc>
         <w:tc>
           <w:tcPr>
-            <w:tcW w:w="6480" w:type="dxa"/>
+            <w:tcW w:w="2880" w:type="dxa"/>
             <w:gridSpan w:val="2"/>
             <w:tcBorders>
               <w:top w:val="single" w:sz="12" w:space="0" w:color="000000"/>
@@ -24244,6 +24076,417 @@
               <w:rPr>
                 <w:rFonts w:ascii="Consolas" w:eastAsia="Arial" w:hAnsi="Consolas" w:cs="Arial"/>
                 <w:color w:val="000000" w:themeColor="text1"/>
+                <w:sz w:val="24"/>
+                <w:szCs w:val="24"/>
+              </w:rPr>
+            </w:pPr>
+          </w:p>
+        </w:tc>
+      </w:tr>
+    </w:tbl>
+    <w:tbl>
+      <w:tblPr>
+        <w:tblStyle w:val="TableGrid0"/>
+        <w:tblpPr w:leftFromText="288" w:rightFromText="374" w:vertAnchor="page" w:horzAnchor="margin" w:tblpY="8261"/>
+        <w:tblOverlap w:val="never"/>
+        <w:tblW w:w="4521" w:type="dxa"/>
+        <w:tblInd w:w="0" w:type="dxa"/>
+        <w:tblCellMar>
+          <w:top w:w="11" w:type="dxa"/>
+          <w:left w:w="103" w:type="dxa"/>
+        </w:tblCellMar>
+        <w:tblLook w:val="04A0" w:firstRow="1" w:lastRow="0" w:firstColumn="1" w:lastColumn="0" w:noHBand="0" w:noVBand="1"/>
+      </w:tblPr>
+      <w:tblGrid>
+        <w:gridCol w:w="2328"/>
+        <w:gridCol w:w="2193"/>
+      </w:tblGrid>
+      <w:tr>
+        <w:trPr>
+          <w:trHeight w:val="310"/>
+        </w:trPr>
+        <w:tc>
+          <w:tcPr>
+            <w:tcW w:w="2328" w:type="dxa"/>
+            <w:tcBorders>
+              <w:top w:val="single" w:sz="12" w:space="0" w:color="000000"/>
+              <w:left w:val="single" w:sz="12" w:space="0" w:color="000000"/>
+              <w:bottom w:val="single" w:sz="12" w:space="0" w:color="000000"/>
+              <w:right w:val="single" w:sz="6" w:space="0" w:color="FFFFFF" w:themeColor="background1"/>
+            </w:tcBorders>
+            <w:shd w:val="clear" w:color="auto" w:fill="000000"/>
+            <w:vAlign w:val="bottom"/>
+          </w:tcPr>
+          <w:p>
+            <w:pPr>
+              <w:rPr>
+                <w:rFonts w:ascii="Arial" w:eastAsia="Arial" w:hAnsi="Arial" w:cs="Arial"/>
+                <w:b/>
+                <w:color w:val="FFFFFF"/>
+                <w:sz w:val="24"/>
+              </w:rPr>
+            </w:pPr>
+            <w:r>
+              <w:rPr>
+                <w:rFonts w:ascii="Arial" w:eastAsia="Arial" w:hAnsi="Arial" w:cs="Arial"/>
+                <w:b/>
+                <w:color w:val="FFFFFF"/>
+                <w:sz w:val="24"/>
+              </w:rPr>
+              <w:t>OOV Key</w:t>
+            </w:r>
+          </w:p>
+          <w:p>
+            <w:pPr>
+              <w:rPr>
+                <w:rFonts w:ascii="Arial" w:eastAsia="Arial" w:hAnsi="Arial" w:cs="Arial"/>
+                <w:b/>
+                <w:color w:val="FFFFFF" w:themeColor="background1"/>
+                <w:sz w:val="24"/>
+              </w:rPr>
+            </w:pPr>
+            <w:r>
+              <w:rPr>
+                <w:rFonts w:ascii="Arial" w:eastAsia="Arial" w:hAnsi="Arial" w:cs="Arial"/>
+                <w:b/>
+                <w:color w:val="FFFFFF"/>
+                <w:sz w:val="24"/>
+              </w:rPr>
+              <w:t>16 bits</w:t>
+            </w:r>
+          </w:p>
+        </w:tc>
+        <w:tc>
+          <w:tcPr>
+            <w:tcW w:w="2193" w:type="dxa"/>
+            <w:tcBorders>
+              <w:top w:val="single" w:sz="12" w:space="0" w:color="000000"/>
+              <w:left w:val="single" w:sz="6" w:space="0" w:color="FFFFFF" w:themeColor="background1"/>
+              <w:bottom w:val="single" w:sz="12" w:space="0" w:color="000000"/>
+              <w:right w:val="single" w:sz="12" w:space="0" w:color="000000"/>
+            </w:tcBorders>
+            <w:shd w:val="clear" w:color="auto" w:fill="000000"/>
+            <w:vAlign w:val="bottom"/>
+          </w:tcPr>
+          <w:p>
+            <w:pPr>
+              <w:rPr>
+                <w:rFonts w:ascii="Arial" w:eastAsia="Arial" w:hAnsi="Arial" w:cs="Arial"/>
+                <w:b/>
+                <w:color w:val="FFFFFF"/>
+                <w:sz w:val="24"/>
+              </w:rPr>
+            </w:pPr>
+            <w:r>
+              <w:rPr>
+                <w:rFonts w:ascii="Arial" w:eastAsia="Arial" w:hAnsi="Arial" w:cs="Arial"/>
+                <w:b/>
+                <w:color w:val="FFFFFF"/>
+                <w:sz w:val="24"/>
+              </w:rPr>
+              <w:t>OOV Word</w:t>
+            </w:r>
+          </w:p>
+          <w:p>
+            <w:pPr>
+              <w:ind w:left="14"/>
+              <w:rPr>
+                <w:rFonts w:ascii="Arial" w:eastAsia="Arial" w:hAnsi="Arial" w:cs="Arial"/>
+                <w:b/>
+                <w:color w:val="FFFFFF"/>
+                <w:sz w:val="24"/>
+              </w:rPr>
+            </w:pPr>
+            <w:r>
+              <w:rPr>
+                <w:rFonts w:ascii="Arial" w:eastAsia="Arial" w:hAnsi="Arial" w:cs="Arial"/>
+                <w:b/>
+                <w:color w:val="FFFFFF"/>
+                <w:sz w:val="24"/>
+              </w:rPr>
+              <w:t>Length+1 bytes</w:t>
+            </w:r>
+          </w:p>
+        </w:tc>
+      </w:tr>
+      <w:tr>
+        <w:trPr>
+          <w:trHeight w:val="310"/>
+        </w:trPr>
+        <w:tc>
+          <w:tcPr>
+            <w:tcW w:w="2328" w:type="dxa"/>
+            <w:tcBorders>
+              <w:top w:val="single" w:sz="12" w:space="0" w:color="000000"/>
+              <w:left w:val="single" w:sz="12" w:space="0" w:color="auto"/>
+              <w:bottom w:val="single" w:sz="12" w:space="0" w:color="000000"/>
+              <w:right w:val="single" w:sz="12" w:space="0" w:color="auto"/>
+            </w:tcBorders>
+          </w:tcPr>
+          <w:p>
+            <w:pPr>
+              <w:rPr>
+                <w:rFonts w:eastAsia="Arial" w:cstheme="minorHAnsi"/>
+                <w:sz w:val="24"/>
+              </w:rPr>
+            </w:pPr>
+            <w:r>
+              <w:rPr>
+                <w:rFonts w:eastAsia="Arial" w:cstheme="minorHAnsi"/>
+                <w:sz w:val="24"/>
+                <w:szCs w:val="24"/>
+              </w:rPr>
+              <w:t>0x</w:t>
+            </w:r>
+            <w:r>
+              <w:rPr>
+                <w:rFonts w:eastAsia="Arial" w:cstheme="minorHAnsi"/>
+                <w:sz w:val="24"/>
+                <w:szCs w:val="24"/>
+              </w:rPr>
+              <w:t>8</w:t>
+            </w:r>
+            <w:r>
+              <w:rPr>
+                <w:rFonts w:eastAsia="Arial" w:cstheme="minorHAnsi"/>
+                <w:sz w:val="24"/>
+                <w:szCs w:val="24"/>
+              </w:rPr>
+              <w:t>301</w:t>
+            </w:r>
+          </w:p>
+        </w:tc>
+        <w:tc>
+          <w:tcPr>
+            <w:tcW w:w="2193" w:type="dxa"/>
+            <w:tcBorders>
+              <w:top w:val="single" w:sz="12" w:space="0" w:color="000000"/>
+              <w:left w:val="single" w:sz="12" w:space="0" w:color="auto"/>
+              <w:bottom w:val="single" w:sz="12" w:space="0" w:color="000000"/>
+              <w:right w:val="single" w:sz="12" w:space="0" w:color="auto"/>
+            </w:tcBorders>
+          </w:tcPr>
+          <w:p>
+            <w:pPr>
+              <w:ind w:left="14"/>
+              <w:rPr>
+                <w:rFonts w:eastAsia="Arial" w:cstheme="minorHAnsi"/>
+                <w:sz w:val="24"/>
+                <w:szCs w:val="24"/>
+              </w:rPr>
+            </w:pPr>
+            <w:r>
+              <w:rPr>
+                <w:rFonts w:eastAsia="Arial" w:cstheme="minorHAnsi"/>
+                <w:sz w:val="24"/>
+                <w:szCs w:val="24"/>
+              </w:rPr>
+              <w:t>aid</w:t>
+            </w:r>
+            <w:r>
+              <w:rPr>
+                <w:rFonts w:eastAsia="Arial" w:cstheme="minorHAnsi"/>
+                <w:sz w:val="24"/>
+                <w:szCs w:val="24"/>
+              </w:rPr>
+              <w:t>\0</w:t>
+            </w:r>
+          </w:p>
+        </w:tc>
+      </w:tr>
+      <w:tr>
+        <w:trPr>
+          <w:trHeight w:val="310"/>
+        </w:trPr>
+        <w:tc>
+          <w:tcPr>
+            <w:tcW w:w="2328" w:type="dxa"/>
+            <w:tcBorders>
+              <w:top w:val="single" w:sz="12" w:space="0" w:color="000000"/>
+              <w:left w:val="single" w:sz="12" w:space="0" w:color="auto"/>
+              <w:bottom w:val="single" w:sz="12" w:space="0" w:color="000000"/>
+            </w:tcBorders>
+          </w:tcPr>
+          <w:p>
+            <w:pPr>
+              <w:ind w:left="14"/>
+              <w:rPr>
+                <w:rFonts w:eastAsia="Arial" w:cstheme="minorHAnsi"/>
+                <w:sz w:val="24"/>
+                <w:szCs w:val="24"/>
+              </w:rPr>
+            </w:pPr>
+            <w:r>
+              <w:rPr>
+                <w:rFonts w:eastAsia="Arial" w:cstheme="minorHAnsi"/>
+                <w:sz w:val="24"/>
+                <w:szCs w:val="24"/>
+              </w:rPr>
+              <w:t>…</w:t>
+            </w:r>
+          </w:p>
+        </w:tc>
+        <w:tc>
+          <w:tcPr>
+            <w:tcW w:w="2193" w:type="dxa"/>
+            <w:tcBorders>
+              <w:top w:val="single" w:sz="12" w:space="0" w:color="000000"/>
+              <w:bottom w:val="single" w:sz="12" w:space="0" w:color="000000"/>
+            </w:tcBorders>
+          </w:tcPr>
+          <w:p>
+            <w:pPr>
+              <w:ind w:left="14"/>
+              <w:rPr>
+                <w:rFonts w:eastAsia="Arial" w:cstheme="minorHAnsi"/>
+                <w:sz w:val="24"/>
+                <w:szCs w:val="24"/>
+              </w:rPr>
+            </w:pPr>
+          </w:p>
+        </w:tc>
+      </w:tr>
+      <w:tr>
+        <w:trPr>
+          <w:trHeight w:val="310"/>
+        </w:trPr>
+        <w:tc>
+          <w:tcPr>
+            <w:tcW w:w="2328" w:type="dxa"/>
+            <w:tcBorders>
+              <w:top w:val="single" w:sz="12" w:space="0" w:color="000000"/>
+              <w:left w:val="single" w:sz="12" w:space="0" w:color="auto"/>
+              <w:bottom w:val="single" w:sz="12" w:space="0" w:color="000000"/>
+              <w:right w:val="single" w:sz="12" w:space="0" w:color="auto"/>
+            </w:tcBorders>
+          </w:tcPr>
+          <w:p>
+            <w:pPr>
+              <w:ind w:left="14"/>
+              <w:rPr>
+                <w:rFonts w:eastAsia="Arial" w:cstheme="minorHAnsi"/>
+                <w:sz w:val="24"/>
+                <w:szCs w:val="24"/>
+              </w:rPr>
+            </w:pPr>
+            <w:r>
+              <w:rPr>
+                <w:rFonts w:eastAsia="Arial" w:cstheme="minorHAnsi"/>
+                <w:sz w:val="24"/>
+                <w:szCs w:val="24"/>
+              </w:rPr>
+              <w:t>0x8</w:t>
+            </w:r>
+            <w:r>
+              <w:rPr>
+                <w:rFonts w:eastAsia="Arial" w:cstheme="minorHAnsi"/>
+                <w:sz w:val="24"/>
+                <w:szCs w:val="24"/>
+              </w:rPr>
+              <w:t>F</w:t>
+            </w:r>
+            <w:r>
+              <w:rPr>
+                <w:rFonts w:eastAsia="Arial" w:cstheme="minorHAnsi"/>
+                <w:sz w:val="24"/>
+                <w:szCs w:val="24"/>
+              </w:rPr>
+              <w:t>0</w:t>
+            </w:r>
+            <w:r>
+              <w:rPr>
+                <w:rFonts w:eastAsia="Arial" w:cstheme="minorHAnsi"/>
+                <w:sz w:val="24"/>
+                <w:szCs w:val="24"/>
+              </w:rPr>
+              <w:t>1</w:t>
+            </w:r>
+          </w:p>
+        </w:tc>
+        <w:tc>
+          <w:tcPr>
+            <w:tcW w:w="2193" w:type="dxa"/>
+            <w:tcBorders>
+              <w:top w:val="single" w:sz="12" w:space="0" w:color="000000"/>
+              <w:left w:val="single" w:sz="12" w:space="0" w:color="auto"/>
+              <w:bottom w:val="single" w:sz="12" w:space="0" w:color="000000"/>
+              <w:right w:val="single" w:sz="12" w:space="0" w:color="auto"/>
+            </w:tcBorders>
+          </w:tcPr>
+          <w:p>
+            <w:pPr>
+              <w:ind w:left="14"/>
+              <w:rPr>
+                <w:rFonts w:eastAsia="Arial" w:cstheme="minorHAnsi"/>
+                <w:sz w:val="24"/>
+                <w:szCs w:val="24"/>
+              </w:rPr>
+            </w:pPr>
+            <w:r>
+              <w:rPr>
+                <w:rFonts w:eastAsia="Arial" w:cstheme="minorHAnsi"/>
+                <w:sz w:val="24"/>
+                <w:szCs w:val="24"/>
+              </w:rPr>
+              <w:t>covenantbreaker</w:t>
+            </w:r>
+            <w:r>
+              <w:rPr>
+                <w:rFonts w:eastAsia="Arial" w:cstheme="minorHAnsi"/>
+                <w:sz w:val="24"/>
+                <w:szCs w:val="24"/>
+              </w:rPr>
+              <w:t>\0</w:t>
+            </w:r>
+          </w:p>
+        </w:tc>
+      </w:tr>
+      <w:tr>
+        <w:trPr>
+          <w:trHeight w:val="310"/>
+        </w:trPr>
+        <w:tc>
+          <w:tcPr>
+            <w:tcW w:w="2328" w:type="dxa"/>
+            <w:tcBorders>
+              <w:top w:val="single" w:sz="12" w:space="0" w:color="000000"/>
+              <w:left w:val="single" w:sz="12" w:space="0" w:color="auto"/>
+              <w:bottom w:val="single" w:sz="12" w:space="0" w:color="000000"/>
+            </w:tcBorders>
+          </w:tcPr>
+          <w:p>
+            <w:pPr>
+              <w:ind w:left="14"/>
+              <w:rPr>
+                <w:rFonts w:eastAsia="Arial" w:cstheme="minorHAnsi"/>
+                <w:sz w:val="24"/>
+                <w:szCs w:val="24"/>
+              </w:rPr>
+            </w:pPr>
+            <w:r>
+              <w:rPr>
+                <w:rFonts w:ascii="Consolas" w:eastAsia="Arial" w:hAnsi="Consolas" w:cs="Arial"/>
+                <w:color w:val="000000" w:themeColor="text1"/>
+                <w:sz w:val="24"/>
+                <w:szCs w:val="24"/>
+              </w:rPr>
+              <w:t>…</w:t>
+            </w:r>
+          </w:p>
+        </w:tc>
+        <w:tc>
+          <w:tcPr>
+            <w:tcW w:w="2193" w:type="dxa"/>
+            <w:tcBorders>
+              <w:top w:val="single" w:sz="12" w:space="0" w:color="000000"/>
+              <w:bottom w:val="single" w:sz="12" w:space="0" w:color="000000"/>
+            </w:tcBorders>
+          </w:tcPr>
+          <w:p>
+            <w:pPr>
+              <w:ind w:left="14"/>
+              <w:rPr>
+                <w:rFonts w:eastAsia="Arial" w:cstheme="minorHAnsi"/>
                 <w:sz w:val="24"/>
                 <w:szCs w:val="24"/>
               </w:rPr>
@@ -24261,51 +24504,39 @@
           <w:szCs w:val="28"/>
         </w:rPr>
       </w:pPr>
-    </w:p>
-    <w:p>
-      <w:pPr>
-        <w:spacing w:before="160"/>
-        <w:jc w:val="both"/>
-        <w:rPr>
-          <w:sz w:val="28"/>
-          <w:szCs w:val="28"/>
-        </w:rPr>
-      </w:pPr>
-    </w:p>
-    <w:p>
-      <w:pPr>
-        <w:spacing w:before="160"/>
-        <w:jc w:val="both"/>
-        <w:rPr>
-          <w:sz w:val="28"/>
-          <w:szCs w:val="28"/>
-        </w:rPr>
-      </w:pPr>
       <w:r>
         <w:rPr>
           <w:b/>
           <w:bCs/>
           <w:noProof/>
         </w:rPr>
+        <w:t xml:space="preserve"> </w:t>
+      </w:r>
+      <w:r>
+        <w:rPr>
+          <w:b/>
+          <w:bCs/>
+          <w:noProof/>
+        </w:rPr>
         <mc:AlternateContent>
           <mc:Choice Requires="wps">
             <w:drawing>
-              <wp:anchor distT="45720" distB="45720" distL="114300" distR="114300" simplePos="0" relativeHeight="251712512" behindDoc="1" locked="0" layoutInCell="1" allowOverlap="1" wp14:anchorId="4CE8B8CC" wp14:editId="77C37C18">
+              <wp:anchor distT="45720" distB="45720" distL="114300" distR="114300" simplePos="0" relativeHeight="251712512" behindDoc="1" locked="0" layoutInCell="1" allowOverlap="1" wp14:anchorId="4CE8B8CC" wp14:editId="698D3BE7">
                 <wp:simplePos x="0" y="0"/>
                 <wp:positionH relativeFrom="margin">
                   <wp:align>left</wp:align>
                 </wp:positionH>
                 <wp:positionV relativeFrom="page">
-                  <wp:posOffset>2668049</wp:posOffset>
+                  <wp:posOffset>1987550</wp:posOffset>
                 </wp:positionV>
-                <wp:extent cx="4264660" cy="327660"/>
-                <wp:effectExtent l="0" t="0" r="2540" b="0"/>
+                <wp:extent cx="6610350" cy="327660"/>
+                <wp:effectExtent l="0" t="0" r="0" b="0"/>
                 <wp:wrapTight wrapText="bothSides">
                   <wp:wrapPolygon edited="0">
                     <wp:start x="0" y="0"/>
                     <wp:lineTo x="0" y="20093"/>
-                    <wp:lineTo x="21516" y="20093"/>
-                    <wp:lineTo x="21516" y="0"/>
+                    <wp:lineTo x="21538" y="20093"/>
+                    <wp:lineTo x="21538" y="0"/>
                     <wp:lineTo x="0" y="0"/>
                   </wp:wrapPolygon>
                 </wp:wrapTight>
@@ -24322,7 +24553,7 @@
                       <wps:spPr bwMode="auto">
                         <a:xfrm>
                           <a:off x="0" y="0"/>
-                          <a:ext cx="4264660" cy="327660"/>
+                          <a:ext cx="6610350" cy="327660"/>
                         </a:xfrm>
                         <a:prstGeom prst="rect">
                           <a:avLst/>
@@ -24440,7 +24671,7 @@
           </mc:Choice>
           <mc:Fallback>
             <w:pict>
-              <v:shape w14:anchorId="4CE8B8CC" id="Text Box 14" o:spid="_x0000_s1038" type="#_x0000_t202" style="position:absolute;left:0;text-align:left;margin-left:0;margin-top:210.1pt;width:335.8pt;height:25.8pt;z-index:-251603968;visibility:visible;mso-wrap-style:square;mso-width-percent:0;mso-height-percent:0;mso-wrap-distance-left:9pt;mso-wrap-distance-top:3.6pt;mso-wrap-distance-right:9pt;mso-wrap-distance-bottom:3.6pt;mso-position-horizontal:left;mso-position-horizontal-relative:margin;mso-position-vertical:absolute;mso-position-vertical-relative:page;mso-width-percent:0;mso-height-percent:0;mso-width-relative:margin;mso-height-relative:margin;v-text-anchor:top" o:gfxdata="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" stroked="f">
+              <v:shape w14:anchorId="4CE8B8CC" id="Text Box 14" o:spid="_x0000_s1038" type="#_x0000_t202" style="position:absolute;left:0;text-align:left;margin-left:0;margin-top:156.5pt;width:520.5pt;height:25.8pt;z-index:-251603968;visibility:visible;mso-wrap-style:square;mso-width-percent:0;mso-height-percent:0;mso-wrap-distance-left:9pt;mso-wrap-distance-top:3.6pt;mso-wrap-distance-right:9pt;mso-wrap-distance-bottom:3.6pt;mso-position-horizontal:left;mso-position-horizontal-relative:margin;mso-position-vertical:absolute;mso-position-vertical-relative:page;mso-width-percent:0;mso-height-percent:0;mso-width-relative:margin;mso-height-relative:margin;v-text-anchor:top" o:gfxdata="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" stroked="f">
                 <v:textbox inset="0,0,0,0">
                   <w:txbxContent>
                     <w:tbl>
@@ -24535,34 +24766,880 @@
       </w:r>
       <w:r>
         <w:rPr>
+          <w:sz w:val="28"/>
+          <w:szCs w:val="28"/>
+        </w:rPr>
+        <w:t>The AV-Lemma file originally appeared in the 2017 Edition of the SDK</w:t>
+      </w:r>
+      <w:r>
+        <w:rPr>
+          <w:sz w:val="28"/>
+          <w:szCs w:val="28"/>
+        </w:rPr>
+        <w:t xml:space="preserve">.  </w:t>
+      </w:r>
+      <w:r>
+        <w:rPr>
+          <w:sz w:val="28"/>
+          <w:szCs w:val="28"/>
+        </w:rPr>
+        <w:t>The original version obtained Lemmata from the NLTK Python library. Now Lemmata are obtained from the MorphAdorner Java server (MorphAdorner also performs all of the POS tagging).  Incidentally, each</w:t>
+      </w:r>
+      <w:r>
+        <w:rPr>
+          <w:sz w:val="28"/>
+          <w:szCs w:val="28"/>
+        </w:rPr>
+        <w:t xml:space="preserve"> Lemma </w:t>
+      </w:r>
+      <w:r>
+        <w:rPr>
+          <w:sz w:val="28"/>
+          <w:szCs w:val="28"/>
+        </w:rPr>
+        <w:t xml:space="preserve">ordinarily maps to multiple English words or lexemes, </w:t>
+      </w:r>
+      <w:r>
+        <w:rPr>
+          <w:sz w:val="28"/>
+          <w:szCs w:val="28"/>
+        </w:rPr>
+        <w:t xml:space="preserve">(e.g.  The lemma ‘be’ corresponds to ‘are’, ‘were’, ‘is’, </w:t>
+      </w:r>
+      <w:r>
+        <w:rPr>
+          <w:sz w:val="28"/>
+          <w:szCs w:val="28"/>
+        </w:rPr>
+        <w:t xml:space="preserve">‘art’, and ‘be’).  Moreover, </w:t>
+      </w:r>
+      <w:r>
+        <w:rPr>
+          <w:sz w:val="28"/>
+          <w:szCs w:val="28"/>
+        </w:rPr>
+        <w:t>words like ‘run’ can function both as a verb</w:t>
+      </w:r>
+      <w:r>
+        <w:rPr>
+          <w:sz w:val="28"/>
+          <w:szCs w:val="28"/>
+        </w:rPr>
+        <w:t xml:space="preserve"> </w:t>
+      </w:r>
+      <w:r>
+        <w:rPr>
+          <w:sz w:val="28"/>
+          <w:szCs w:val="28"/>
+        </w:rPr>
+        <w:t>and a noun</w:t>
+      </w:r>
+      <w:r>
+        <w:rPr>
+          <w:sz w:val="28"/>
+          <w:szCs w:val="28"/>
+        </w:rPr>
+        <w:t>.  Part-of-Speech needs to be considered when accessing the lemma utilizing AV-Lemma for looking up the lemma for a word.</w:t>
+      </w:r>
+      <w:r>
+        <w:rPr>
+          <w:sz w:val="28"/>
+          <w:szCs w:val="28"/>
+        </w:rPr>
+        <w:t xml:space="preserve">  Lemmas contains a list </w:t>
+      </w:r>
+      <w:r>
+        <w:rPr>
+          <w:sz w:val="28"/>
+          <w:szCs w:val="28"/>
+        </w:rPr>
+        <w:t>of WordKeys and/or OOVKeys.  When a Lemma is OOV</w:t>
+      </w:r>
+      <w:r>
+        <w:rPr>
+          <w:rStyle w:val="FootnoteReference"/>
+          <w:sz w:val="28"/>
+          <w:szCs w:val="28"/>
+        </w:rPr>
+        <w:footnoteReference w:id="1"/>
+      </w:r>
+      <w:r>
+        <w:rPr>
+          <w:sz w:val="28"/>
+          <w:szCs w:val="28"/>
+        </w:rPr>
+        <w:t>, it cannot be found in the Lexicon, but it can be found in the OOV table.</w:t>
+      </w:r>
+    </w:p>
+    <w:p>
+      <w:pPr>
+        <w:spacing w:before="160"/>
+        <w:jc w:val="both"/>
+        <w:rPr>
+          <w:sz w:val="28"/>
+          <w:szCs w:val="28"/>
+        </w:rPr>
+      </w:pPr>
+      <w:r>
+        <w:rPr>
           <w:b/>
           <w:bCs/>
+          <w:noProof/>
+        </w:rPr>
+        <mc:AlternateContent>
+          <mc:Choice Requires="wps">
+            <w:drawing>
+              <wp:anchor distT="45720" distB="45720" distL="114300" distR="114300" simplePos="0" relativeHeight="251720704" behindDoc="1" locked="0" layoutInCell="1" allowOverlap="1" wp14:anchorId="013BB74C" wp14:editId="4B01F1D5">
+                <wp:simplePos x="0" y="0"/>
+                <wp:positionH relativeFrom="margin">
+                  <wp:align>left</wp:align>
+                </wp:positionH>
+                <wp:positionV relativeFrom="page">
+                  <wp:posOffset>4870450</wp:posOffset>
+                </wp:positionV>
+                <wp:extent cx="4597400" cy="342900"/>
+                <wp:effectExtent l="0" t="0" r="0" b="0"/>
+                <wp:wrapTight wrapText="bothSides">
+                  <wp:wrapPolygon edited="0">
+                    <wp:start x="0" y="0"/>
+                    <wp:lineTo x="0" y="20400"/>
+                    <wp:lineTo x="21481" y="20400"/>
+                    <wp:lineTo x="21481" y="0"/>
+                    <wp:lineTo x="0" y="0"/>
+                  </wp:wrapPolygon>
+                </wp:wrapTight>
+                <wp:docPr id="15" name="Text Box 15"/>
+                <wp:cNvGraphicFramePr>
+                  <a:graphicFrameLocks xmlns:a="http://schemas.openxmlformats.org/drawingml/2006/main"/>
+                </wp:cNvGraphicFramePr>
+                <a:graphic xmlns:a="http://schemas.openxmlformats.org/drawingml/2006/main">
+                  <a:graphicData uri="http://schemas.microsoft.com/office/word/2010/wordprocessingShape">
+                    <wps:wsp>
+                      <wps:cNvSpPr txBox="1">
+                        <a:spLocks noChangeArrowheads="1"/>
+                      </wps:cNvSpPr>
+                      <wps:spPr bwMode="auto">
+                        <a:xfrm>
+                          <a:off x="0" y="0"/>
+                          <a:ext cx="4597400" cy="342900"/>
+                        </a:xfrm>
+                        <a:prstGeom prst="rect">
+                          <a:avLst/>
+                        </a:prstGeom>
+                        <a:solidFill>
+                          <a:srgbClr val="FFFFFF"/>
+                        </a:solidFill>
+                        <a:ln w="9525">
+                          <a:noFill/>
+                          <a:miter lim="800000"/>
+                          <a:headEnd/>
+                          <a:tailEnd/>
+                        </a:ln>
+                      </wps:spPr>
+                      <wps:txbx>
+                        <w:txbxContent>
+                          <w:p>
+                            <w:pPr>
+                              <w:pStyle w:val="Heading1"/>
+                              <w:ind w:left="0" w:firstLine="0"/>
+                            </w:pPr>
+                            <w:r>
+                              <w:t xml:space="preserve">AV-Lemma-OOV.dxi </w:t>
+                            </w:r>
+                            <w:r>
+                              <w:rPr>
+                                <w:sz w:val="28"/>
+                              </w:rPr>
+                              <w:t>(lookup for OOV lemmas)</w:t>
+                            </w:r>
+                          </w:p>
+                          <w:p>
+                            <w:pPr>
+                              <w:rPr>
+                                <w:rFonts w:ascii="Times New Roman" w:hAnsi="Times New Roman" w:cs="Times New Roman"/>
+                                <w:sz w:val="44"/>
+                                <w:szCs w:val="44"/>
+                              </w:rPr>
+                            </w:pPr>
+                          </w:p>
+                        </w:txbxContent>
+                      </wps:txbx>
+                      <wps:bodyPr rot="0" vert="horz" wrap="square" lIns="0" tIns="0" rIns="0" bIns="0" anchor="t" anchorCtr="0">
+                        <a:noAutofit/>
+                      </wps:bodyPr>
+                    </wps:wsp>
+                  </a:graphicData>
+                </a:graphic>
+                <wp14:sizeRelH relativeFrom="margin">
+                  <wp14:pctWidth>0</wp14:pctWidth>
+                </wp14:sizeRelH>
+                <wp14:sizeRelV relativeFrom="margin">
+                  <wp14:pctHeight>0</wp14:pctHeight>
+                </wp14:sizeRelV>
+              </wp:anchor>
+            </w:drawing>
+          </mc:Choice>
+          <mc:Fallback>
+            <w:pict>
+              <v:shape w14:anchorId="013BB74C" id="Text Box 15" o:spid="_x0000_s1039" type="#_x0000_t202" style="position:absolute;left:0;text-align:left;margin-left:0;margin-top:383.5pt;width:362pt;height:27pt;z-index:-251595776;visibility:visible;mso-wrap-style:square;mso-width-percent:0;mso-height-percent:0;mso-wrap-distance-left:9pt;mso-wrap-distance-top:3.6pt;mso-wrap-distance-right:9pt;mso-wrap-distance-bottom:3.6pt;mso-position-horizontal:left;mso-position-horizontal-relative:margin;mso-position-vertical:absolute;mso-position-vertical-relative:page;mso-width-percent:0;mso-height-percent:0;mso-width-relative:margin;mso-height-relative:margin;v-text-anchor:top" o:gfxdata="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" stroked="f">
+                <v:textbox inset="0,0,0,0">
+                  <w:txbxContent>
+                    <w:p>
+                      <w:pPr>
+                        <w:pStyle w:val="Heading1"/>
+                        <w:ind w:left="0" w:firstLine="0"/>
+                      </w:pPr>
+                      <w:r>
+                        <w:t xml:space="preserve">AV-Lemma-OOV.dxi </w:t>
+                      </w:r>
+                      <w:r>
+                        <w:rPr>
+                          <w:sz w:val="28"/>
+                        </w:rPr>
+                        <w:t>(lookup for OOV lemmas)</w:t>
+                      </w:r>
+                    </w:p>
+                    <w:p>
+                      <w:pPr>
+                        <w:rPr>
+                          <w:rFonts w:ascii="Times New Roman" w:hAnsi="Times New Roman" w:cs="Times New Roman"/>
+                          <w:sz w:val="44"/>
+                          <w:szCs w:val="44"/>
+                        </w:rPr>
+                      </w:pPr>
+                    </w:p>
+                  </w:txbxContent>
+                </v:textbox>
+                <w10:wrap type="tight" anchorx="margin" anchory="page"/>
+              </v:shape>
+            </w:pict>
+          </mc:Fallback>
+        </mc:AlternateContent>
+      </w:r>
+      <w:r>
+        <w:rPr>
+          <w:b/>
+          <w:bCs/>
+          <w:noProof/>
+        </w:rPr>
+        <mc:AlternateContent>
+          <mc:Choice Requires="wps">
+            <w:drawing>
+              <wp:anchor distT="45720" distB="45720" distL="114300" distR="114300" simplePos="0" relativeHeight="251722752" behindDoc="1" locked="0" layoutInCell="1" allowOverlap="1" wp14:anchorId="33110E2D" wp14:editId="58D09178">
+                <wp:simplePos x="0" y="0"/>
+                <wp:positionH relativeFrom="margin">
+                  <wp:posOffset>4792980</wp:posOffset>
+                </wp:positionH>
+                <wp:positionV relativeFrom="page">
+                  <wp:posOffset>5245100</wp:posOffset>
+                </wp:positionV>
+                <wp:extent cx="2597150" cy="342900"/>
+                <wp:effectExtent l="0" t="0" r="6350" b="0"/>
+                <wp:wrapTight wrapText="bothSides">
+                  <wp:wrapPolygon edited="0">
+                    <wp:start x="0" y="0"/>
+                    <wp:lineTo x="0" y="20400"/>
+                    <wp:lineTo x="21507" y="20400"/>
+                    <wp:lineTo x="21507" y="0"/>
+                    <wp:lineTo x="0" y="0"/>
+                  </wp:wrapPolygon>
+                </wp:wrapTight>
+                <wp:docPr id="19" name="Text Box 19"/>
+                <wp:cNvGraphicFramePr>
+                  <a:graphicFrameLocks xmlns:a="http://schemas.openxmlformats.org/drawingml/2006/main"/>
+                </wp:cNvGraphicFramePr>
+                <a:graphic xmlns:a="http://schemas.openxmlformats.org/drawingml/2006/main">
+                  <a:graphicData uri="http://schemas.microsoft.com/office/word/2010/wordprocessingShape">
+                    <wps:wsp>
+                      <wps:cNvSpPr txBox="1">
+                        <a:spLocks noChangeArrowheads="1"/>
+                      </wps:cNvSpPr>
+                      <wps:spPr bwMode="auto">
+                        <a:xfrm>
+                          <a:off x="0" y="0"/>
+                          <a:ext cx="2597150" cy="342900"/>
+                        </a:xfrm>
+                        <a:prstGeom prst="rect">
+                          <a:avLst/>
+                        </a:prstGeom>
+                        <a:solidFill>
+                          <a:srgbClr val="FFFFFF"/>
+                        </a:solidFill>
+                        <a:ln w="9525">
+                          <a:noFill/>
+                          <a:miter lim="800000"/>
+                          <a:headEnd/>
+                          <a:tailEnd/>
+                        </a:ln>
+                      </wps:spPr>
+                      <wps:txbx>
+                        <w:txbxContent>
+                          <w:p>
+                            <w:pPr>
+                              <w:pStyle w:val="Heading1"/>
+                              <w:ind w:left="0" w:firstLine="0"/>
+                            </w:pPr>
+                            <w:r>
+                              <w:t xml:space="preserve">OOV </w:t>
+                            </w:r>
+                            <w:r>
+                              <w:rPr>
+                                <w:sz w:val="28"/>
+                              </w:rPr>
+                              <w:t>(</w:t>
+                            </w:r>
+                            <w:r>
+                              <w:rPr>
+                                <w:sz w:val="28"/>
+                              </w:rPr>
+                              <w:t>c</w:t>
+                            </w:r>
+                            <w:r>
+                              <w:rPr>
+                                <w:sz w:val="28"/>
+                              </w:rPr>
+                              <w:t>omposition</w:t>
+                            </w:r>
+                            <w:r>
+                              <w:rPr>
+                                <w:sz w:val="28"/>
+                              </w:rPr>
+                              <w:t xml:space="preserve"> </w:t>
+                            </w:r>
+                            <w:r>
+                              <w:rPr>
+                                <w:sz w:val="28"/>
+                              </w:rPr>
+                              <w:t xml:space="preserve">by </w:t>
+                            </w:r>
+                            <w:r>
+                              <w:rPr>
+                                <w:sz w:val="28"/>
+                              </w:rPr>
+                              <w:t>example</w:t>
+                            </w:r>
+                            <w:r>
+                              <w:rPr>
+                                <w:sz w:val="28"/>
+                              </w:rPr>
+                              <w:t>)</w:t>
+                            </w:r>
+                          </w:p>
+                          <w:p>
+                            <w:pPr>
+                              <w:rPr>
+                                <w:rFonts w:ascii="Times New Roman" w:hAnsi="Times New Roman" w:cs="Times New Roman"/>
+                                <w:sz w:val="44"/>
+                                <w:szCs w:val="44"/>
+                              </w:rPr>
+                            </w:pPr>
+                          </w:p>
+                        </w:txbxContent>
+                      </wps:txbx>
+                      <wps:bodyPr rot="0" vert="horz" wrap="square" lIns="0" tIns="0" rIns="0" bIns="0" anchor="t" anchorCtr="0">
+                        <a:noAutofit/>
+                      </wps:bodyPr>
+                    </wps:wsp>
+                  </a:graphicData>
+                </a:graphic>
+                <wp14:sizeRelH relativeFrom="margin">
+                  <wp14:pctWidth>0</wp14:pctWidth>
+                </wp14:sizeRelH>
+                <wp14:sizeRelV relativeFrom="margin">
+                  <wp14:pctHeight>0</wp14:pctHeight>
+                </wp14:sizeRelV>
+              </wp:anchor>
+            </w:drawing>
+          </mc:Choice>
+          <mc:Fallback>
+            <w:pict>
+              <v:shape w14:anchorId="33110E2D" id="Text Box 19" o:spid="_x0000_s1040" type="#_x0000_t202" style="position:absolute;left:0;text-align:left;margin-left:377.4pt;margin-top:413pt;width:204.5pt;height:27pt;z-index:-251593728;visibility:visible;mso-wrap-style:square;mso-width-percent:0;mso-height-percent:0;mso-wrap-distance-left:9pt;mso-wrap-distance-top:3.6pt;mso-wrap-distance-right:9pt;mso-wrap-distance-bottom:3.6pt;mso-position-horizontal:absolute;mso-position-horizontal-relative:margin;mso-position-vertical:absolute;mso-position-vertical-relative:page;mso-width-percent:0;mso-height-percent:0;mso-width-relative:margin;mso-height-relative:margin;v-text-anchor:top" o:gfxdata="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" stroked="f">
+                <v:textbox inset="0,0,0,0">
+                  <w:txbxContent>
+                    <w:p>
+                      <w:pPr>
+                        <w:pStyle w:val="Heading1"/>
+                        <w:ind w:left="0" w:firstLine="0"/>
+                      </w:pPr>
+                      <w:r>
+                        <w:t xml:space="preserve">OOV </w:t>
+                      </w:r>
+                      <w:r>
+                        <w:rPr>
+                          <w:sz w:val="28"/>
+                        </w:rPr>
+                        <w:t>(</w:t>
+                      </w:r>
+                      <w:r>
+                        <w:rPr>
+                          <w:sz w:val="28"/>
+                        </w:rPr>
+                        <w:t>c</w:t>
+                      </w:r>
+                      <w:r>
+                        <w:rPr>
+                          <w:sz w:val="28"/>
+                        </w:rPr>
+                        <w:t>omposition</w:t>
+                      </w:r>
+                      <w:r>
+                        <w:rPr>
+                          <w:sz w:val="28"/>
+                        </w:rPr>
+                        <w:t xml:space="preserve"> </w:t>
+                      </w:r>
+                      <w:r>
+                        <w:rPr>
+                          <w:sz w:val="28"/>
+                        </w:rPr>
+                        <w:t xml:space="preserve">by </w:t>
+                      </w:r>
+                      <w:r>
+                        <w:rPr>
+                          <w:sz w:val="28"/>
+                        </w:rPr>
+                        <w:t>example</w:t>
+                      </w:r>
+                      <w:r>
+                        <w:rPr>
+                          <w:sz w:val="28"/>
+                        </w:rPr>
+                        <w:t>)</w:t>
+                      </w:r>
+                    </w:p>
+                    <w:p>
+                      <w:pPr>
+                        <w:rPr>
+                          <w:rFonts w:ascii="Times New Roman" w:hAnsi="Times New Roman" w:cs="Times New Roman"/>
+                          <w:sz w:val="44"/>
+                          <w:szCs w:val="44"/>
+                        </w:rPr>
+                      </w:pPr>
+                    </w:p>
+                  </w:txbxContent>
+                </v:textbox>
+                <w10:wrap type="tight" anchorx="margin" anchory="page"/>
+              </v:shape>
+            </w:pict>
+          </mc:Fallback>
+        </mc:AlternateContent>
+      </w:r>
+    </w:p>
+    <w:tbl>
+      <w:tblPr>
+        <w:tblStyle w:val="TableGrid0"/>
+        <w:tblpPr w:vertAnchor="page" w:horzAnchor="page" w:tblpX="8781" w:tblpY="8791"/>
+        <w:tblOverlap w:val="never"/>
+        <w:tblW w:w="3870" w:type="dxa"/>
+        <w:tblInd w:w="0" w:type="dxa"/>
+        <w:tblCellMar>
+          <w:top w:w="11" w:type="dxa"/>
+          <w:left w:w="103" w:type="dxa"/>
+        </w:tblCellMar>
+        <w:tblLook w:val="04A0" w:firstRow="1" w:lastRow="0" w:firstColumn="1" w:lastColumn="0" w:noHBand="0" w:noVBand="1"/>
+      </w:tblPr>
+      <w:tblGrid>
+        <w:gridCol w:w="1306"/>
+        <w:gridCol w:w="1199"/>
+        <w:gridCol w:w="1365"/>
+      </w:tblGrid>
+      <w:tr>
+        <w:trPr>
+          <w:trHeight w:val="310"/>
+        </w:trPr>
+        <w:tc>
+          <w:tcPr>
+            <w:tcW w:w="1306" w:type="dxa"/>
+            <w:tcBorders>
+              <w:top w:val="single" w:sz="12" w:space="0" w:color="000000"/>
+              <w:left w:val="single" w:sz="12" w:space="0" w:color="000000"/>
+              <w:bottom w:val="single" w:sz="12" w:space="0" w:color="000000"/>
+              <w:right w:val="single" w:sz="6" w:space="0" w:color="FFFFFF" w:themeColor="background1"/>
+            </w:tcBorders>
+            <w:shd w:val="clear" w:color="auto" w:fill="000000"/>
+            <w:vAlign w:val="bottom"/>
+          </w:tcPr>
+          <w:p>
+            <w:pPr>
+              <w:rPr>
+                <w:rFonts w:ascii="Arial" w:eastAsia="Arial" w:hAnsi="Arial" w:cs="Arial"/>
+                <w:b/>
+                <w:color w:val="FFFFFF" w:themeColor="background1"/>
+                <w:sz w:val="24"/>
+              </w:rPr>
+            </w:pPr>
+            <w:r>
+              <w:rPr>
+                <w:rFonts w:ascii="Arial" w:eastAsia="Arial" w:hAnsi="Arial" w:cs="Arial"/>
+                <w:b/>
+                <w:color w:val="FFFFFF" w:themeColor="background1"/>
+                <w:sz w:val="24"/>
+              </w:rPr>
+              <w:t>OOV Marker</w:t>
+            </w:r>
+          </w:p>
+          <w:p>
+            <w:pPr>
+              <w:rPr>
+                <w:rFonts w:ascii="Arial" w:eastAsia="Arial" w:hAnsi="Arial" w:cs="Arial"/>
+                <w:b/>
+                <w:color w:val="FFFFFF"/>
+                <w:sz w:val="24"/>
+              </w:rPr>
+            </w:pPr>
+            <w:r>
+              <w:rPr>
+                <w:rFonts w:ascii="Arial" w:eastAsia="Arial" w:hAnsi="Arial" w:cs="Arial"/>
+                <w:b/>
+                <w:color w:val="FFFFFF"/>
+                <w:sz w:val="24"/>
+              </w:rPr>
+              <w:t>2 bits</w:t>
+            </w:r>
+          </w:p>
+        </w:tc>
+        <w:tc>
+          <w:tcPr>
+            <w:tcW w:w="1199" w:type="dxa"/>
+            <w:tcBorders>
+              <w:top w:val="single" w:sz="12" w:space="0" w:color="000000"/>
+              <w:left w:val="single" w:sz="6" w:space="0" w:color="FFFFFF" w:themeColor="background1"/>
+              <w:bottom w:val="single" w:sz="12" w:space="0" w:color="000000"/>
+              <w:right w:val="single" w:sz="6" w:space="0" w:color="FFFFFF" w:themeColor="background1"/>
+            </w:tcBorders>
+            <w:shd w:val="clear" w:color="auto" w:fill="000000"/>
+            <w:vAlign w:val="bottom"/>
+          </w:tcPr>
+          <w:p>
+            <w:pPr>
+              <w:rPr>
+                <w:rFonts w:ascii="Arial" w:eastAsia="Arial" w:hAnsi="Arial" w:cs="Arial"/>
+                <w:b/>
+                <w:color w:val="FFFFFF"/>
+                <w:sz w:val="24"/>
+              </w:rPr>
+            </w:pPr>
+            <w:r>
+              <w:rPr>
+                <w:rFonts w:ascii="Arial" w:eastAsia="Arial" w:hAnsi="Arial" w:cs="Arial"/>
+                <w:b/>
+                <w:color w:val="FFFFFF"/>
+                <w:sz w:val="24"/>
+              </w:rPr>
+              <w:t>OOV Length</w:t>
+            </w:r>
+          </w:p>
+          <w:p>
+            <w:pPr>
+              <w:rPr>
+                <w:rFonts w:ascii="Arial" w:eastAsia="Arial" w:hAnsi="Arial" w:cs="Arial"/>
+                <w:b/>
+                <w:color w:val="FFFFFF"/>
+                <w:sz w:val="24"/>
+              </w:rPr>
+            </w:pPr>
+            <w:r>
+              <w:rPr>
+                <w:rFonts w:ascii="Arial" w:eastAsia="Arial" w:hAnsi="Arial" w:cs="Arial"/>
+                <w:b/>
+                <w:color w:val="FFFFFF"/>
+                <w:sz w:val="24"/>
+              </w:rPr>
+              <w:t>4</w:t>
+            </w:r>
+            <w:r>
+              <w:rPr>
+                <w:rFonts w:ascii="Arial" w:eastAsia="Arial" w:hAnsi="Arial" w:cs="Arial"/>
+                <w:b/>
+                <w:color w:val="FFFFFF"/>
+                <w:sz w:val="24"/>
+              </w:rPr>
+              <w:t xml:space="preserve"> bits</w:t>
+            </w:r>
+          </w:p>
+        </w:tc>
+        <w:tc>
+          <w:tcPr>
+            <w:tcW w:w="1365" w:type="dxa"/>
+            <w:tcBorders>
+              <w:top w:val="single" w:sz="12" w:space="0" w:color="000000"/>
+              <w:left w:val="single" w:sz="6" w:space="0" w:color="FFFFFF" w:themeColor="background1"/>
+              <w:bottom w:val="single" w:sz="12" w:space="0" w:color="000000"/>
+              <w:right w:val="single" w:sz="12" w:space="0" w:color="000000"/>
+            </w:tcBorders>
+            <w:shd w:val="clear" w:color="auto" w:fill="000000"/>
+            <w:vAlign w:val="bottom"/>
+          </w:tcPr>
+          <w:p>
+            <w:pPr>
+              <w:rPr>
+                <w:rFonts w:ascii="Arial" w:eastAsia="Arial" w:hAnsi="Arial" w:cs="Arial"/>
+                <w:b/>
+                <w:color w:val="FFFFFF"/>
+                <w:sz w:val="24"/>
+              </w:rPr>
+            </w:pPr>
+            <w:r>
+              <w:rPr>
+                <w:rFonts w:ascii="Arial" w:eastAsia="Arial" w:hAnsi="Arial" w:cs="Arial"/>
+                <w:b/>
+                <w:color w:val="FFFFFF"/>
+                <w:sz w:val="24"/>
+              </w:rPr>
+              <w:t>OOV</w:t>
+            </w:r>
+          </w:p>
+          <w:p>
+            <w:pPr>
+              <w:rPr>
+                <w:rFonts w:ascii="Arial" w:eastAsia="Arial" w:hAnsi="Arial" w:cs="Arial"/>
+                <w:b/>
+                <w:color w:val="FFFFFF"/>
+                <w:sz w:val="24"/>
+              </w:rPr>
+            </w:pPr>
+            <w:r>
+              <w:rPr>
+                <w:rFonts w:ascii="Arial" w:eastAsia="Arial" w:hAnsi="Arial" w:cs="Arial"/>
+                <w:b/>
+                <w:color w:val="FFFFFF"/>
+                <w:sz w:val="24"/>
+              </w:rPr>
+              <w:t>Index</w:t>
+            </w:r>
+          </w:p>
+          <w:p>
+            <w:pPr>
+              <w:ind w:left="14"/>
+              <w:rPr>
+                <w:rFonts w:ascii="Arial" w:eastAsia="Arial" w:hAnsi="Arial" w:cs="Arial"/>
+                <w:b/>
+                <w:color w:val="FFFFFF"/>
+                <w:sz w:val="24"/>
+              </w:rPr>
+            </w:pPr>
+            <w:r>
+              <w:rPr>
+                <w:rFonts w:ascii="Arial" w:eastAsia="Arial" w:hAnsi="Arial" w:cs="Arial"/>
+                <w:b/>
+                <w:color w:val="FFFFFF"/>
+                <w:sz w:val="24"/>
+              </w:rPr>
+              <w:t>8 bits</w:t>
+            </w:r>
+          </w:p>
+        </w:tc>
+      </w:tr>
+      <w:tr>
+        <w:trPr>
+          <w:trHeight w:val="310"/>
+        </w:trPr>
+        <w:tc>
+          <w:tcPr>
+            <w:tcW w:w="1306" w:type="dxa"/>
+            <w:tcBorders>
+              <w:top w:val="single" w:sz="12" w:space="0" w:color="000000"/>
+              <w:left w:val="single" w:sz="12" w:space="0" w:color="auto"/>
+              <w:bottom w:val="single" w:sz="12" w:space="0" w:color="000000"/>
+              <w:right w:val="single" w:sz="12" w:space="0" w:color="auto"/>
+            </w:tcBorders>
+            <w:shd w:val="clear" w:color="auto" w:fill="auto"/>
+          </w:tcPr>
+          <w:p>
+            <w:pPr>
+              <w:rPr>
+                <w:rFonts w:eastAsia="Arial" w:cstheme="minorHAnsi"/>
+                <w:sz w:val="24"/>
+              </w:rPr>
+            </w:pPr>
+            <w:r>
+              <w:rPr>
+                <w:rFonts w:eastAsia="Arial" w:cstheme="minorHAnsi"/>
+                <w:sz w:val="24"/>
+              </w:rPr>
+              <w:t>0x</w:t>
+            </w:r>
+            <w:r>
+              <w:rPr>
+                <w:rFonts w:eastAsia="Arial" w:cstheme="minorHAnsi"/>
+                <w:sz w:val="24"/>
+              </w:rPr>
+              <w:t>8</w:t>
+            </w:r>
+            <w:r>
+              <w:rPr>
+                <w:rFonts w:eastAsia="Arial" w:cstheme="minorHAnsi"/>
+                <w:sz w:val="24"/>
+              </w:rPr>
+              <w:t>___</w:t>
+            </w:r>
+          </w:p>
+        </w:tc>
+        <w:tc>
+          <w:tcPr>
+            <w:tcW w:w="1199" w:type="dxa"/>
+            <w:tcBorders>
+              <w:top w:val="single" w:sz="12" w:space="0" w:color="000000"/>
+              <w:left w:val="single" w:sz="12" w:space="0" w:color="auto"/>
+              <w:bottom w:val="single" w:sz="12" w:space="0" w:color="000000"/>
+              <w:right w:val="single" w:sz="12" w:space="0" w:color="auto"/>
+            </w:tcBorders>
+          </w:tcPr>
+          <w:p>
+            <w:pPr>
+              <w:ind w:left="14"/>
+              <w:rPr>
+                <w:rFonts w:eastAsia="Arial" w:cstheme="minorHAnsi"/>
+                <w:sz w:val="24"/>
+                <w:szCs w:val="24"/>
+              </w:rPr>
+            </w:pPr>
+            <w:r>
+              <w:rPr>
+                <w:rFonts w:eastAsia="Arial" w:cstheme="minorHAnsi"/>
+                <w:sz w:val="24"/>
+              </w:rPr>
+              <w:t>0x</w:t>
+            </w:r>
+            <w:r>
+              <w:rPr>
+                <w:rFonts w:eastAsia="Arial" w:cstheme="minorHAnsi"/>
+                <w:sz w:val="24"/>
+              </w:rPr>
+              <w:t>_</w:t>
+            </w:r>
+            <w:r>
+              <w:rPr>
+                <w:rFonts w:eastAsia="Arial" w:cstheme="minorHAnsi"/>
+                <w:sz w:val="24"/>
+              </w:rPr>
+              <w:t>3__</w:t>
+            </w:r>
+          </w:p>
+        </w:tc>
+        <w:tc>
+          <w:tcPr>
+            <w:tcW w:w="1365" w:type="dxa"/>
+            <w:tcBorders>
+              <w:top w:val="single" w:sz="12" w:space="0" w:color="000000"/>
+              <w:left w:val="single" w:sz="12" w:space="0" w:color="auto"/>
+              <w:bottom w:val="single" w:sz="12" w:space="0" w:color="000000"/>
+              <w:right w:val="single" w:sz="12" w:space="0" w:color="auto"/>
+            </w:tcBorders>
+          </w:tcPr>
+          <w:p>
+            <w:pPr>
+              <w:ind w:left="14"/>
+              <w:rPr>
+                <w:rFonts w:eastAsia="Arial" w:cstheme="minorHAnsi"/>
+                <w:sz w:val="24"/>
+                <w:szCs w:val="24"/>
+              </w:rPr>
+            </w:pPr>
+            <w:r>
+              <w:rPr>
+                <w:rFonts w:eastAsia="Arial" w:cstheme="minorHAnsi"/>
+                <w:sz w:val="24"/>
+                <w:szCs w:val="24"/>
+              </w:rPr>
+              <w:t>0x__01</w:t>
+            </w:r>
+          </w:p>
+        </w:tc>
+      </w:tr>
+      <w:tr>
+        <w:trPr>
+          <w:trHeight w:val="310"/>
+        </w:trPr>
+        <w:tc>
+          <w:tcPr>
+            <w:tcW w:w="3870" w:type="dxa"/>
+            <w:gridSpan w:val="3"/>
+            <w:tcBorders>
+              <w:top w:val="single" w:sz="12" w:space="0" w:color="000000"/>
+            </w:tcBorders>
+            <w:shd w:val="clear" w:color="auto" w:fill="auto"/>
+            <w:tcMar>
+              <w:top w:w="0" w:type="dxa"/>
+              <w:left w:w="0" w:type="dxa"/>
+            </w:tcMar>
+          </w:tcPr>
+          <w:p>
+            <w:pPr>
+              <w:ind w:left="14"/>
+              <w:rPr>
+                <w:rFonts w:eastAsia="Arial" w:cstheme="minorHAnsi"/>
+              </w:rPr>
+            </w:pPr>
+            <w:r>
+              <w:t>(</w:t>
+            </w:r>
+            <w:r>
+              <w:t xml:space="preserve">binary </w:t>
+            </w:r>
+            <w:r>
+              <w:t xml:space="preserve">of </w:t>
+            </w:r>
+            <w:r>
+              <w:rPr>
+                <w:rFonts w:eastAsia="Arial" w:cstheme="minorHAnsi"/>
+                <w:sz w:val="24"/>
+                <w:szCs w:val="24"/>
+              </w:rPr>
+              <w:t>0x</w:t>
+            </w:r>
+            <w:r>
+              <w:rPr>
+                <w:rFonts w:eastAsia="Arial" w:cstheme="minorHAnsi"/>
+                <w:sz w:val="24"/>
+                <w:szCs w:val="24"/>
+              </w:rPr>
+              <w:t>83</w:t>
+            </w:r>
+            <w:r>
+              <w:rPr>
+                <w:rFonts w:eastAsia="Arial" w:cstheme="minorHAnsi"/>
+                <w:sz w:val="24"/>
+                <w:szCs w:val="24"/>
+              </w:rPr>
+              <w:t>01</w:t>
+            </w:r>
+            <w:r>
+              <w:rPr>
+                <w:rFonts w:eastAsia="Arial" w:cstheme="minorHAnsi"/>
+                <w:sz w:val="24"/>
+                <w:szCs w:val="24"/>
+              </w:rPr>
+              <w:t xml:space="preserve"> is</w:t>
+            </w:r>
+            <w:r>
+              <w:t xml:space="preserve"> </w:t>
+            </w:r>
+            <w:r>
+              <w:t>b</w:t>
+            </w:r>
+            <w:r>
+              <w:t>1</w:t>
+            </w:r>
+            <w:r>
+              <w:t>0</w:t>
+            </w:r>
+            <w:r>
+              <w:t>00001100000001)</w:t>
+            </w:r>
+          </w:p>
+        </w:tc>
+      </w:tr>
+    </w:tbl>
+    <w:p>
+      <w:pPr>
+        <w:spacing w:before="160"/>
+        <w:jc w:val="both"/>
+        <w:rPr>
           <w:sz w:val="28"/>
           <w:szCs w:val="28"/>
         </w:rPr>
-        <w:t>NOTE:</w:t>
-      </w:r>
-      <w:r>
-        <w:rPr>
-          <w:sz w:val="28"/>
-          <w:szCs w:val="28"/>
-        </w:rPr>
-        <w:t xml:space="preserve"> Not all lemmas in the lemma array appear in the AV-Lexicon.  For such Lemmas, these are marked with an 0xFFFF flag to indicate that a null-terminated ascii string follow</w:t>
-      </w:r>
-      <w:r>
-        <w:rPr>
-          <w:sz w:val="28"/>
-          <w:szCs w:val="28"/>
-        </w:rPr>
-        <w:t>s</w:t>
-      </w:r>
-      <w:r>
-        <w:rPr>
-          <w:sz w:val="28"/>
-          <w:szCs w:val="28"/>
-        </w:rPr>
-        <w:t xml:space="preserve"> the flag.</w:t>
-      </w:r>
+      </w:pPr>
     </w:p>
     <w:p>
       <w:pPr>
@@ -27349,14 +28426,7 @@
                 <w:rFonts w:eastAsia="Arial" w:cstheme="minorHAnsi"/>
                 <w:color w:val="000000" w:themeColor="text1"/>
               </w:rPr>
-              <w:t>\</w:t>
-            </w:r>
-            <w:r>
-              <w:rPr>
-                <w:rFonts w:eastAsia="Arial" w:cstheme="minorHAnsi"/>
-                <w:color w:val="000000" w:themeColor="text1"/>
-              </w:rPr>
-              <w:t>0</w:t>
+              <w:t>\0</w:t>
             </w:r>
           </w:p>
         </w:tc>
@@ -28029,42 +29099,21 @@
                 <w:rFonts w:eastAsia="Arial" w:cstheme="minorHAnsi"/>
                 <w:color w:val="000000" w:themeColor="text1"/>
               </w:rPr>
-              <w:t xml:space="preserve"> </w:t>
+              <w:t xml:space="preserve"> VersionNumber=Entities; Record-Count=Size; POS=</w:t>
             </w:r>
             <w:r>
               <w:rPr>
                 <w:rFonts w:eastAsia="Arial" w:cstheme="minorHAnsi"/>
                 <w:color w:val="000000" w:themeColor="text1"/>
               </w:rPr>
-              <w:t>VersionNumber=Entities</w:t>
+              <w:t>end-of-file</w:t>
             </w:r>
             <w:r>
               <w:rPr>
                 <w:rFonts w:eastAsia="Arial" w:cstheme="minorHAnsi"/>
                 <w:color w:val="000000" w:themeColor="text1"/>
               </w:rPr>
-              <w:t>; Record-Count=Size; POS=</w:t>
-            </w:r>
-            <w:r>
-              <w:rPr>
-                <w:rFonts w:eastAsia="Arial" w:cstheme="minorHAnsi"/>
-                <w:color w:val="000000" w:themeColor="text1"/>
-              </w:rPr>
-              <w:t>end-of-file</w:t>
-            </w:r>
-            <w:r>
-              <w:rPr>
-                <w:rFonts w:eastAsia="Arial" w:cstheme="minorHAnsi"/>
-                <w:color w:val="000000" w:themeColor="text1"/>
-              </w:rPr>
-              <w:t xml:space="preserve"> marker</w:t>
-            </w:r>
-            <w:r>
-              <w:rPr>
-                <w:rFonts w:eastAsia="Arial" w:cstheme="minorHAnsi"/>
-                <w:color w:val="000000" w:themeColor="text1"/>
-              </w:rPr>
-              <w:t xml:space="preserve"> (0xFFFFFFFF)</w:t>
+              <w:t xml:space="preserve"> marker (0xFFFFFFFF)</w:t>
             </w:r>
           </w:p>
         </w:tc>
@@ -30759,7 +31808,7 @@
           </mc:Choice>
           <mc:Fallback>
             <w:pict>
-              <v:shape w14:anchorId="65BA51D7" id="_x0000_s1039" type="#_x0000_t202" style="position:absolute;left:0;text-align:left;margin-left:288.4pt;margin-top:110.9pt;width:339.6pt;height:53.05pt;z-index:-251622400;visibility:visible;mso-wrap-style:square;mso-width-percent:0;mso-height-percent:0;mso-wrap-distance-left:9pt;mso-wrap-distance-top:3.6pt;mso-wrap-distance-right:9pt;mso-wrap-distance-bottom:3.6pt;mso-position-horizontal:right;mso-position-horizontal-relative:margin;mso-position-vertical:absolute;mso-position-vertical-relative:page;mso-width-percent:0;mso-height-percent:0;mso-width-relative:margin;mso-height-relative:margin;v-text-anchor:top" o:gfxdata="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" strokecolor="#5b9bd5 [3204]" strokeweight="1.25pt">
+              <v:shape w14:anchorId="65BA51D7" id="_x0000_s1041" type="#_x0000_t202" style="position:absolute;left:0;text-align:left;margin-left:288.4pt;margin-top:110.9pt;width:339.6pt;height:53.05pt;z-index:-251622400;visibility:visible;mso-wrap-style:square;mso-width-percent:0;mso-height-percent:0;mso-wrap-distance-left:9pt;mso-wrap-distance-top:3.6pt;mso-wrap-distance-right:9pt;mso-wrap-distance-bottom:3.6pt;mso-position-horizontal:right;mso-position-horizontal-relative:margin;mso-position-vertical:absolute;mso-position-vertical-relative:page;mso-width-percent:0;mso-height-percent:0;mso-width-relative:margin;mso-height-relative:margin;v-text-anchor:top" o:gfxdata="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" strokecolor="#5b9bd5 [3204]" strokeweight="1.25pt">
                 <v:textbox>
                   <w:txbxContent>
                     <w:p>
@@ -31007,7 +32056,7 @@
           </mc:Choice>
           <mc:Fallback>
             <w:pict>
-              <v:shape w14:anchorId="08ED476A" id="_x0000_s1040" type="#_x0000_t202" style="position:absolute;left:0;text-align:left;margin-left:288.4pt;margin-top:212.55pt;width:339.6pt;height:79.5pt;z-index:-251599872;visibility:visible;mso-wrap-style:square;mso-width-percent:0;mso-height-percent:0;mso-wrap-distance-left:9pt;mso-wrap-distance-top:3.6pt;mso-wrap-distance-right:9pt;mso-wrap-distance-bottom:3.6pt;mso-position-horizontal:right;mso-position-horizontal-relative:margin;mso-position-vertical:absolute;mso-position-vertical-relative:page;mso-width-percent:0;mso-height-percent:0;mso-width-relative:margin;mso-height-relative:margin;v-text-anchor:top" o:gfxdata="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" strokecolor="#5b9bd5 [3204]" strokeweight="1.25pt">
+              <v:shape w14:anchorId="08ED476A" id="_x0000_s1042" type="#_x0000_t202" style="position:absolute;left:0;text-align:left;margin-left:288.4pt;margin-top:212.55pt;width:339.6pt;height:79.5pt;z-index:-251599872;visibility:visible;mso-wrap-style:square;mso-width-percent:0;mso-height-percent:0;mso-wrap-distance-left:9pt;mso-wrap-distance-top:3.6pt;mso-wrap-distance-right:9pt;mso-wrap-distance-bottom:3.6pt;mso-position-horizontal:right;mso-position-horizontal-relative:margin;mso-position-vertical:absolute;mso-position-vertical-relative:page;mso-width-percent:0;mso-height-percent:0;mso-width-relative:margin;mso-height-relative:margin;v-text-anchor:top" o:gfxdata="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" strokecolor="#5b9bd5 [3204]" strokeweight="1.25pt">
                 <v:textbox>
                   <w:txbxContent>
                     <w:p>
@@ -32818,7 +33867,7 @@
           <w:sz w:val="20"/>
           <w:szCs w:val="20"/>
         </w:rPr>
-        <w:footnoteReference w:id="1"/>
+        <w:footnoteReference w:id="2"/>
       </w:r>
       <w:r>
         <w:rPr>
@@ -32875,7 +33924,7 @@
           <w:sz w:val="20"/>
           <w:szCs w:val="20"/>
         </w:rPr>
-        <w:footnoteReference w:id="2"/>
+        <w:footnoteReference w:id="3"/>
       </w:r>
       <w:r>
         <w:rPr>
@@ -33113,7 +34162,7 @@
           </mc:Choice>
           <mc:Fallback>
             <w:pict>
-              <v:shape w14:anchorId="5CBDA5F5" id="_x0000_s1041" type="#_x0000_t202" style="position:absolute;margin-left:472.7pt;margin-top:89.15pt;width:204.15pt;height:47.8pt;z-index:251706368;visibility:visible;mso-wrap-style:square;mso-width-percent:0;mso-height-percent:0;mso-wrap-distance-left:9pt;mso-wrap-distance-top:3.6pt;mso-wrap-distance-right:9pt;mso-wrap-distance-bottom:3.6pt;mso-position-horizontal:absolute;mso-position-horizontal-relative:margin;mso-position-vertical:absolute;mso-position-vertical-relative:page;mso-width-percent:0;mso-height-percent:0;mso-width-relative:margin;mso-height-relative:margin;v-text-anchor:top" o:gfxdata="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" strokecolor="#5b9bd5 [3204]" strokeweight="1.25pt">
+              <v:shape w14:anchorId="5CBDA5F5" id="_x0000_s1043" type="#_x0000_t202" style="position:absolute;margin-left:472.7pt;margin-top:89.15pt;width:204.15pt;height:47.8pt;z-index:251706368;visibility:visible;mso-wrap-style:square;mso-width-percent:0;mso-height-percent:0;mso-wrap-distance-left:9pt;mso-wrap-distance-top:3.6pt;mso-wrap-distance-right:9pt;mso-wrap-distance-bottom:3.6pt;mso-position-horizontal:absolute;mso-position-horizontal-relative:margin;mso-position-vertical:absolute;mso-position-vertical-relative:page;mso-width-percent:0;mso-height-percent:0;mso-width-relative:margin;mso-height-relative:margin;v-text-anchor:top" o:gfxdata="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" strokecolor="#5b9bd5 [3204]" strokeweight="1.25pt">
                 <v:textbox>
                   <w:txbxContent>
                     <w:p>
@@ -35331,7 +36380,7 @@
           </mc:Choice>
           <mc:Fallback>
             <w:pict>
-              <v:shape w14:anchorId="4811F873" id="_x0000_s1042" type="#_x0000_t202" style="position:absolute;left:0;text-align:left;margin-left:0;margin-top:421.25pt;width:676.5pt;height:134.25pt;z-index:251708416;visibility:visible;mso-wrap-style:square;mso-width-percent:0;mso-height-percent:0;mso-wrap-distance-left:9pt;mso-wrap-distance-top:3.6pt;mso-wrap-distance-right:9pt;mso-wrap-distance-bottom:3.6pt;mso-position-horizontal:left;mso-position-horizontal-relative:margin;mso-position-vertical:absolute;mso-position-vertical-relative:page;mso-width-percent:0;mso-height-percent:0;mso-width-relative:margin;mso-height-relative:margin;v-text-anchor:top" o:gfxdata="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" strokecolor="#5b9bd5 [3204]" strokeweight="1.25pt">
+              <v:shape w14:anchorId="4811F873" id="_x0000_s1044" type="#_x0000_t202" style="position:absolute;left:0;text-align:left;margin-left:0;margin-top:421.25pt;width:676.5pt;height:134.25pt;z-index:251708416;visibility:visible;mso-wrap-style:square;mso-width-percent:0;mso-height-percent:0;mso-wrap-distance-left:9pt;mso-wrap-distance-top:3.6pt;mso-wrap-distance-right:9pt;mso-wrap-distance-bottom:3.6pt;mso-position-horizontal:left;mso-position-horizontal-relative:margin;mso-position-vertical:absolute;mso-position-vertical-relative:page;mso-width-percent:0;mso-height-percent:0;mso-width-relative:margin;mso-height-relative:margin;v-text-anchor:top" o:gfxdata="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" strokecolor="#5b9bd5 [3204]" strokeweight="1.25pt">
                 <v:textbox>
                   <w:txbxContent>
                     <w:p>
@@ -35633,7 +36682,7 @@
 </file>
 
 <file path=word/endnotes.xml><?xml version="1.0" encoding="utf-8"?>
-<w:endnotes xmlns:wpc="http://schemas.microsoft.com/office/word/2010/wordprocessingCanvas" xmlns:cx="http://schemas.microsoft.com/office/drawing/2014/chartex" xmlns:cx1="http://schemas.microsoft.com/office/drawing/2015/9/8/chartex" xmlns:cx2="http://schemas.microsoft.com/office/drawing/2015/10/21/chartex" xmlns:cx3="http://schemas.microsoft.com/office/drawing/2016/5/9/chartex" xmlns:cx4="http://schemas.microsoft.com/office/drawing/2016/5/10/chartex" xmlns:cx5="http://schemas.microsoft.com/office/drawing/2016/5/11/chartex" xmlns:cx6="http://schemas.microsoft.com/office/drawing/2016/5/12/chartex" xmlns:cx7="http://schemas.microsoft.com/office/drawing/2016/5/13/chartex" xmlns:cx8="http://schemas.microsoft.com/office/drawing/2016/5/14/chartex" xmlns:mc="http://schemas.openxmlformats.org/markup-compatibility/2006" xmlns:aink="http://schemas.microsoft.com/office/drawing/2016/ink" xmlns:am3d="http://schemas.microsoft.com/office/drawing/2017/model3d" xmlns:o="urn:schemas-microsoft-com:office:office" xmlns:r="http://schemas.openxmlformats.org/officeDocument/2006/relationships" xmlns:m="http://schemas.openxmlformats.org/officeDocument/2006/math" xmlns:v="urn:schemas-microsoft-com:vml" xmlns:wp14="http://schemas.microsoft.com/office/word/2010/wordprocessingDrawing" xmlns:wp="http://schemas.openxmlformats.org/drawingml/2006/wordprocessingDrawing" xmlns:w10="urn:schemas-microsoft-com:office:word" xmlns:w="http://schemas.openxmlformats.org/wordprocessingml/2006/main" xmlns:w14="http://schemas.microsoft.com/office/word/2010/wordml" xmlns:w15="http://schemas.microsoft.com/office/word/2012/wordml" xmlns:w16cex="http://schemas.microsoft.com/office/word/2018/wordml/cex" xmlns:w16cid="http://schemas.microsoft.com/office/word/2016/wordml/cid" xmlns:w16="http://schemas.microsoft.com/office/word/2018/wordml" xmlns:w16se="http://schemas.microsoft.com/office/word/2015/wordml/symex" xmlns:wpg="http://schemas.microsoft.com/office/word/2010/wordprocessingGroup" xmlns:wpi="http://schemas.microsoft.com/office/word/2010/wordprocessingInk" xmlns:wne="http://schemas.microsoft.com/office/word/2006/wordml" xmlns:wps="http://schemas.microsoft.com/office/word/2010/wordprocessingShape" mc:Ignorable="w14 w15 w16se w16cid w16 w16cex wp14">
+<w:endnotes xmlns:wpc="http://schemas.microsoft.com/office/word/2010/wordprocessingCanvas" xmlns:cx="http://schemas.microsoft.com/office/drawing/2014/chartex" xmlns:cx1="http://schemas.microsoft.com/office/drawing/2015/9/8/chartex" xmlns:cx2="http://schemas.microsoft.com/office/drawing/2015/10/21/chartex" xmlns:cx3="http://schemas.microsoft.com/office/drawing/2016/5/9/chartex" xmlns:cx4="http://schemas.microsoft.com/office/drawing/2016/5/10/chartex" xmlns:cx5="http://schemas.microsoft.com/office/drawing/2016/5/11/chartex" xmlns:cx6="http://schemas.microsoft.com/office/drawing/2016/5/12/chartex" xmlns:cx7="http://schemas.microsoft.com/office/drawing/2016/5/13/chartex" xmlns:cx8="http://schemas.microsoft.com/office/drawing/2016/5/14/chartex" xmlns:mc="http://schemas.openxmlformats.org/markup-compatibility/2006" xmlns:aink="http://schemas.microsoft.com/office/drawing/2016/ink" xmlns:am3d="http://schemas.microsoft.com/office/drawing/2017/model3d" xmlns:o="urn:schemas-microsoft-com:office:office" xmlns:r="http://schemas.openxmlformats.org/officeDocument/2006/relationships" xmlns:m="http://schemas.openxmlformats.org/officeDocument/2006/math" xmlns:v="urn:schemas-microsoft-com:vml" xmlns:wp14="http://schemas.microsoft.com/office/word/2010/wordprocessingDrawing" xmlns:wp="http://schemas.openxmlformats.org/drawingml/2006/wordprocessingDrawing" xmlns:w10="urn:schemas-microsoft-com:office:word" xmlns:w="http://schemas.openxmlformats.org/wordprocessingml/2006/main" xmlns:w14="http://schemas.microsoft.com/office/word/2010/wordml" xmlns:w15="http://schemas.microsoft.com/office/word/2012/wordml" xmlns:w16cex="http://schemas.microsoft.com/office/word/2018/wordml/cex" xmlns:w16cid="http://schemas.microsoft.com/office/word/2016/wordml/cid" xmlns:w16="http://schemas.microsoft.com/office/word/2018/wordml" xmlns:w16sdtdh="http://schemas.microsoft.com/office/word/2020/wordml/sdtdatahash" xmlns:w16se="http://schemas.microsoft.com/office/word/2015/wordml/symex" xmlns:wpg="http://schemas.microsoft.com/office/word/2010/wordprocessingGroup" xmlns:wpi="http://schemas.microsoft.com/office/word/2010/wordprocessingInk" xmlns:wne="http://schemas.microsoft.com/office/word/2006/wordml" xmlns:wps="http://schemas.microsoft.com/office/word/2010/wordprocessingShape" mc:Ignorable="w14 w15 w16se w16cid w16 w16cex w16sdtdh wp14">
   <w:endnote w:type="separator" w:id="-1">
     <w:p>
       <w:pPr>
@@ -35658,7 +36707,7 @@
 </file>
 
 <file path=word/footer1.xml><?xml version="1.0" encoding="utf-8"?>
-<w:ftr xmlns:wpc="http://schemas.microsoft.com/office/word/2010/wordprocessingCanvas" xmlns:cx="http://schemas.microsoft.com/office/drawing/2014/chartex" xmlns:cx1="http://schemas.microsoft.com/office/drawing/2015/9/8/chartex" xmlns:cx2="http://schemas.microsoft.com/office/drawing/2015/10/21/chartex" xmlns:cx3="http://schemas.microsoft.com/office/drawing/2016/5/9/chartex" xmlns:cx4="http://schemas.microsoft.com/office/drawing/2016/5/10/chartex" xmlns:cx5="http://schemas.microsoft.com/office/drawing/2016/5/11/chartex" xmlns:cx6="http://schemas.microsoft.com/office/drawing/2016/5/12/chartex" xmlns:cx7="http://schemas.microsoft.com/office/drawing/2016/5/13/chartex" xmlns:cx8="http://schemas.microsoft.com/office/drawing/2016/5/14/chartex" xmlns:mc="http://schemas.openxmlformats.org/markup-compatibility/2006" xmlns:aink="http://schemas.microsoft.com/office/drawing/2016/ink" xmlns:am3d="http://schemas.microsoft.com/office/drawing/2017/model3d" xmlns:o="urn:schemas-microsoft-com:office:office" xmlns:r="http://schemas.openxmlformats.org/officeDocument/2006/relationships" xmlns:m="http://schemas.openxmlformats.org/officeDocument/2006/math" xmlns:v="urn:schemas-microsoft-com:vml" xmlns:wp14="http://schemas.microsoft.com/office/word/2010/wordprocessingDrawing" xmlns:wp="http://schemas.openxmlformats.org/drawingml/2006/wordprocessingDrawing" xmlns:w10="urn:schemas-microsoft-com:office:word" xmlns:w="http://schemas.openxmlformats.org/wordprocessingml/2006/main" xmlns:w14="http://schemas.microsoft.com/office/word/2010/wordml" xmlns:w15="http://schemas.microsoft.com/office/word/2012/wordml" xmlns:w16cex="http://schemas.microsoft.com/office/word/2018/wordml/cex" xmlns:w16cid="http://schemas.microsoft.com/office/word/2016/wordml/cid" xmlns:w16="http://schemas.microsoft.com/office/word/2018/wordml" xmlns:w16se="http://schemas.microsoft.com/office/word/2015/wordml/symex" xmlns:wpg="http://schemas.microsoft.com/office/word/2010/wordprocessingGroup" xmlns:wpi="http://schemas.microsoft.com/office/word/2010/wordprocessingInk" xmlns:wne="http://schemas.microsoft.com/office/word/2006/wordml" xmlns:wps="http://schemas.microsoft.com/office/word/2010/wordprocessingShape" mc:Ignorable="w14 w15 w16se w16cid w16 w16cex wp14">
+<w:ftr xmlns:wpc="http://schemas.microsoft.com/office/word/2010/wordprocessingCanvas" xmlns:cx="http://schemas.microsoft.com/office/drawing/2014/chartex" xmlns:cx1="http://schemas.microsoft.com/office/drawing/2015/9/8/chartex" xmlns:cx2="http://schemas.microsoft.com/office/drawing/2015/10/21/chartex" xmlns:cx3="http://schemas.microsoft.com/office/drawing/2016/5/9/chartex" xmlns:cx4="http://schemas.microsoft.com/office/drawing/2016/5/10/chartex" xmlns:cx5="http://schemas.microsoft.com/office/drawing/2016/5/11/chartex" xmlns:cx6="http://schemas.microsoft.com/office/drawing/2016/5/12/chartex" xmlns:cx7="http://schemas.microsoft.com/office/drawing/2016/5/13/chartex" xmlns:cx8="http://schemas.microsoft.com/office/drawing/2016/5/14/chartex" xmlns:mc="http://schemas.openxmlformats.org/markup-compatibility/2006" xmlns:aink="http://schemas.microsoft.com/office/drawing/2016/ink" xmlns:am3d="http://schemas.microsoft.com/office/drawing/2017/model3d" xmlns:o="urn:schemas-microsoft-com:office:office" xmlns:r="http://schemas.openxmlformats.org/officeDocument/2006/relationships" xmlns:m="http://schemas.openxmlformats.org/officeDocument/2006/math" xmlns:v="urn:schemas-microsoft-com:vml" xmlns:wp14="http://schemas.microsoft.com/office/word/2010/wordprocessingDrawing" xmlns:wp="http://schemas.openxmlformats.org/drawingml/2006/wordprocessingDrawing" xmlns:w10="urn:schemas-microsoft-com:office:word" xmlns:w="http://schemas.openxmlformats.org/wordprocessingml/2006/main" xmlns:w14="http://schemas.microsoft.com/office/word/2010/wordml" xmlns:w15="http://schemas.microsoft.com/office/word/2012/wordml" xmlns:w16cex="http://schemas.microsoft.com/office/word/2018/wordml/cex" xmlns:w16cid="http://schemas.microsoft.com/office/word/2016/wordml/cid" xmlns:w16="http://schemas.microsoft.com/office/word/2018/wordml" xmlns:w16sdtdh="http://schemas.microsoft.com/office/word/2020/wordml/sdtdatahash" xmlns:w16se="http://schemas.microsoft.com/office/word/2015/wordml/symex" xmlns:wpg="http://schemas.microsoft.com/office/word/2010/wordprocessingGroup" xmlns:wpi="http://schemas.microsoft.com/office/word/2010/wordprocessingInk" xmlns:wne="http://schemas.microsoft.com/office/word/2006/wordml" xmlns:wps="http://schemas.microsoft.com/office/word/2010/wordprocessingShape" mc:Ignorable="w14 w15 w16se w16cid w16 w16cex w16sdtdh wp14">
   <w:sdt>
     <w:sdtPr>
       <w:id w:val="-575673262"/>
@@ -35709,7 +36758,7 @@
 </file>
 
 <file path=word/footnotes.xml><?xml version="1.0" encoding="utf-8"?>
-<w:footnotes xmlns:wpc="http://schemas.microsoft.com/office/word/2010/wordprocessingCanvas" xmlns:cx="http://schemas.microsoft.com/office/drawing/2014/chartex" xmlns:cx1="http://schemas.microsoft.com/office/drawing/2015/9/8/chartex" xmlns:cx2="http://schemas.microsoft.com/office/drawing/2015/10/21/chartex" xmlns:cx3="http://schemas.microsoft.com/office/drawing/2016/5/9/chartex" xmlns:cx4="http://schemas.microsoft.com/office/drawing/2016/5/10/chartex" xmlns:cx5="http://schemas.microsoft.com/office/drawing/2016/5/11/chartex" xmlns:cx6="http://schemas.microsoft.com/office/drawing/2016/5/12/chartex" xmlns:cx7="http://schemas.microsoft.com/office/drawing/2016/5/13/chartex" xmlns:cx8="http://schemas.microsoft.com/office/drawing/2016/5/14/chartex" xmlns:mc="http://schemas.openxmlformats.org/markup-compatibility/2006" xmlns:aink="http://schemas.microsoft.com/office/drawing/2016/ink" xmlns:am3d="http://schemas.microsoft.com/office/drawing/2017/model3d" xmlns:o="urn:schemas-microsoft-com:office:office" xmlns:r="http://schemas.openxmlformats.org/officeDocument/2006/relationships" xmlns:m="http://schemas.openxmlformats.org/officeDocument/2006/math" xmlns:v="urn:schemas-microsoft-com:vml" xmlns:wp14="http://schemas.microsoft.com/office/word/2010/wordprocessingDrawing" xmlns:wp="http://schemas.openxmlformats.org/drawingml/2006/wordprocessingDrawing" xmlns:w10="urn:schemas-microsoft-com:office:word" xmlns:w="http://schemas.openxmlformats.org/wordprocessingml/2006/main" xmlns:w14="http://schemas.microsoft.com/office/word/2010/wordml" xmlns:w15="http://schemas.microsoft.com/office/word/2012/wordml" xmlns:w16cex="http://schemas.microsoft.com/office/word/2018/wordml/cex" xmlns:w16cid="http://schemas.microsoft.com/office/word/2016/wordml/cid" xmlns:w16="http://schemas.microsoft.com/office/word/2018/wordml" xmlns:w16se="http://schemas.microsoft.com/office/word/2015/wordml/symex" xmlns:wpg="http://schemas.microsoft.com/office/word/2010/wordprocessingGroup" xmlns:wpi="http://schemas.microsoft.com/office/word/2010/wordprocessingInk" xmlns:wne="http://schemas.microsoft.com/office/word/2006/wordml" xmlns:wps="http://schemas.microsoft.com/office/word/2010/wordprocessingShape" mc:Ignorable="w14 w15 w16se w16cid w16 w16cex wp14">
+<w:footnotes xmlns:wpc="http://schemas.microsoft.com/office/word/2010/wordprocessingCanvas" xmlns:cx="http://schemas.microsoft.com/office/drawing/2014/chartex" xmlns:cx1="http://schemas.microsoft.com/office/drawing/2015/9/8/chartex" xmlns:cx2="http://schemas.microsoft.com/office/drawing/2015/10/21/chartex" xmlns:cx3="http://schemas.microsoft.com/office/drawing/2016/5/9/chartex" xmlns:cx4="http://schemas.microsoft.com/office/drawing/2016/5/10/chartex" xmlns:cx5="http://schemas.microsoft.com/office/drawing/2016/5/11/chartex" xmlns:cx6="http://schemas.microsoft.com/office/drawing/2016/5/12/chartex" xmlns:cx7="http://schemas.microsoft.com/office/drawing/2016/5/13/chartex" xmlns:cx8="http://schemas.microsoft.com/office/drawing/2016/5/14/chartex" xmlns:mc="http://schemas.openxmlformats.org/markup-compatibility/2006" xmlns:aink="http://schemas.microsoft.com/office/drawing/2016/ink" xmlns:am3d="http://schemas.microsoft.com/office/drawing/2017/model3d" xmlns:o="urn:schemas-microsoft-com:office:office" xmlns:r="http://schemas.openxmlformats.org/officeDocument/2006/relationships" xmlns:m="http://schemas.openxmlformats.org/officeDocument/2006/math" xmlns:v="urn:schemas-microsoft-com:vml" xmlns:wp14="http://schemas.microsoft.com/office/word/2010/wordprocessingDrawing" xmlns:wp="http://schemas.openxmlformats.org/drawingml/2006/wordprocessingDrawing" xmlns:w10="urn:schemas-microsoft-com:office:word" xmlns:w="http://schemas.openxmlformats.org/wordprocessingml/2006/main" xmlns:w14="http://schemas.microsoft.com/office/word/2010/wordml" xmlns:w15="http://schemas.microsoft.com/office/word/2012/wordml" xmlns:w16cex="http://schemas.microsoft.com/office/word/2018/wordml/cex" xmlns:w16cid="http://schemas.microsoft.com/office/word/2016/wordml/cid" xmlns:w16="http://schemas.microsoft.com/office/word/2018/wordml" xmlns:w16sdtdh="http://schemas.microsoft.com/office/word/2020/wordml/sdtdatahash" xmlns:w16se="http://schemas.microsoft.com/office/word/2015/wordml/symex" xmlns:wpg="http://schemas.microsoft.com/office/word/2010/wordprocessingGroup" xmlns:wpi="http://schemas.microsoft.com/office/word/2010/wordprocessingInk" xmlns:wne="http://schemas.microsoft.com/office/word/2006/wordml" xmlns:wps="http://schemas.microsoft.com/office/word/2010/wordprocessingShape" mc:Ignorable="w14 w15 w16se w16cid w16 w16cex w16sdtdh wp14">
   <w:footnote w:type="separator" w:id="-1">
     <w:p>
       <w:pPr>
@@ -35731,6 +36780,31 @@
     </w:p>
   </w:footnote>
   <w:footnote w:id="1">
+    <w:p>
+      <w:pPr>
+        <w:pStyle w:val="FootnoteText"/>
+      </w:pPr>
+      <w:r>
+        <w:rPr>
+          <w:rStyle w:val="FootnoteReference"/>
+        </w:rPr>
+        <w:footnoteRef/>
+      </w:r>
+      <w:r>
+        <w:t xml:space="preserve"> OOV stands for “Out </w:t>
+      </w:r>
+      <w:r>
+        <w:t>o</w:t>
+      </w:r>
+      <w:r>
+        <w:t>f Vocabulary”: Not all lemmas are in the AV-Lexicon; these OOV words can be looked up in the AV-Lemma-OOV table.</w:t>
+      </w:r>
+      <w:r>
+        <w:t xml:space="preserve">  As an example, “covenantbreakers” is in the KJV bible and therefore in the lexicon.  However, covenantbreaker is not in the KJV bible (It is an example of an OOV word).</w:t>
+      </w:r>
+    </w:p>
+  </w:footnote>
+  <w:footnote w:id="2">
     <w:p>
       <w:pPr>
         <w:pStyle w:val="FootnoteText"/>
@@ -35754,7 +36828,7 @@
       </w:hyperlink>
     </w:p>
   </w:footnote>
-  <w:footnote w:id="2">
+  <w:footnote w:id="3">
     <w:p>
       <w:pPr>
         <w:pStyle w:val="FootnoteText"/>
@@ -35782,7 +36856,7 @@
 </file>
 
 <file path=word/header1.xml><?xml version="1.0" encoding="utf-8"?>
-<w:hdr xmlns:wpc="http://schemas.microsoft.com/office/word/2010/wordprocessingCanvas" xmlns:cx="http://schemas.microsoft.com/office/drawing/2014/chartex" xmlns:cx1="http://schemas.microsoft.com/office/drawing/2015/9/8/chartex" xmlns:cx2="http://schemas.microsoft.com/office/drawing/2015/10/21/chartex" xmlns:cx3="http://schemas.microsoft.com/office/drawing/2016/5/9/chartex" xmlns:cx4="http://schemas.microsoft.com/office/drawing/2016/5/10/chartex" xmlns:cx5="http://schemas.microsoft.com/office/drawing/2016/5/11/chartex" xmlns:cx6="http://schemas.microsoft.com/office/drawing/2016/5/12/chartex" xmlns:cx7="http://schemas.microsoft.com/office/drawing/2016/5/13/chartex" xmlns:cx8="http://schemas.microsoft.com/office/drawing/2016/5/14/chartex" xmlns:mc="http://schemas.openxmlformats.org/markup-compatibility/2006" xmlns:aink="http://schemas.microsoft.com/office/drawing/2016/ink" xmlns:am3d="http://schemas.microsoft.com/office/drawing/2017/model3d" xmlns:o="urn:schemas-microsoft-com:office:office" xmlns:r="http://schemas.openxmlformats.org/officeDocument/2006/relationships" xmlns:m="http://schemas.openxmlformats.org/officeDocument/2006/math" xmlns:v="urn:schemas-microsoft-com:vml" xmlns:wp14="http://schemas.microsoft.com/office/word/2010/wordprocessingDrawing" xmlns:wp="http://schemas.openxmlformats.org/drawingml/2006/wordprocessingDrawing" xmlns:w10="urn:schemas-microsoft-com:office:word" xmlns:w="http://schemas.openxmlformats.org/wordprocessingml/2006/main" xmlns:w14="http://schemas.microsoft.com/office/word/2010/wordml" xmlns:w15="http://schemas.microsoft.com/office/word/2012/wordml" xmlns:w16cex="http://schemas.microsoft.com/office/word/2018/wordml/cex" xmlns:w16cid="http://schemas.microsoft.com/office/word/2016/wordml/cid" xmlns:w16="http://schemas.microsoft.com/office/word/2018/wordml" xmlns:w16se="http://schemas.microsoft.com/office/word/2015/wordml/symex" xmlns:wpg="http://schemas.microsoft.com/office/word/2010/wordprocessingGroup" xmlns:wpi="http://schemas.microsoft.com/office/word/2010/wordprocessingInk" xmlns:wne="http://schemas.microsoft.com/office/word/2006/wordml" xmlns:wps="http://schemas.microsoft.com/office/word/2010/wordprocessingShape" mc:Ignorable="w14 w15 w16se w16cid w16 w16cex wp14">
+<w:hdr xmlns:wpc="http://schemas.microsoft.com/office/word/2010/wordprocessingCanvas" xmlns:cx="http://schemas.microsoft.com/office/drawing/2014/chartex" xmlns:cx1="http://schemas.microsoft.com/office/drawing/2015/9/8/chartex" xmlns:cx2="http://schemas.microsoft.com/office/drawing/2015/10/21/chartex" xmlns:cx3="http://schemas.microsoft.com/office/drawing/2016/5/9/chartex" xmlns:cx4="http://schemas.microsoft.com/office/drawing/2016/5/10/chartex" xmlns:cx5="http://schemas.microsoft.com/office/drawing/2016/5/11/chartex" xmlns:cx6="http://schemas.microsoft.com/office/drawing/2016/5/12/chartex" xmlns:cx7="http://schemas.microsoft.com/office/drawing/2016/5/13/chartex" xmlns:cx8="http://schemas.microsoft.com/office/drawing/2016/5/14/chartex" xmlns:mc="http://schemas.openxmlformats.org/markup-compatibility/2006" xmlns:aink="http://schemas.microsoft.com/office/drawing/2016/ink" xmlns:am3d="http://schemas.microsoft.com/office/drawing/2017/model3d" xmlns:o="urn:schemas-microsoft-com:office:office" xmlns:r="http://schemas.openxmlformats.org/officeDocument/2006/relationships" xmlns:m="http://schemas.openxmlformats.org/officeDocument/2006/math" xmlns:v="urn:schemas-microsoft-com:vml" xmlns:wp14="http://schemas.microsoft.com/office/word/2010/wordprocessingDrawing" xmlns:wp="http://schemas.openxmlformats.org/drawingml/2006/wordprocessingDrawing" xmlns:w10="urn:schemas-microsoft-com:office:word" xmlns:w="http://schemas.openxmlformats.org/wordprocessingml/2006/main" xmlns:w14="http://schemas.microsoft.com/office/word/2010/wordml" xmlns:w15="http://schemas.microsoft.com/office/word/2012/wordml" xmlns:w16cex="http://schemas.microsoft.com/office/word/2018/wordml/cex" xmlns:w16cid="http://schemas.microsoft.com/office/word/2016/wordml/cid" xmlns:w16="http://schemas.microsoft.com/office/word/2018/wordml" xmlns:w16sdtdh="http://schemas.microsoft.com/office/word/2020/wordml/sdtdatahash" xmlns:w16se="http://schemas.microsoft.com/office/word/2015/wordml/symex" xmlns:wpg="http://schemas.microsoft.com/office/word/2010/wordprocessingGroup" xmlns:wpi="http://schemas.microsoft.com/office/word/2010/wordprocessingInk" xmlns:wne="http://schemas.microsoft.com/office/word/2006/wordml" xmlns:wps="http://schemas.microsoft.com/office/word/2010/wordprocessingShape" mc:Ignorable="w14 w15 w16se w16cid w16 w16cex w16sdtdh wp14">
   <w:tbl>
     <w:tblPr>
       <w:tblStyle w:val="TableGrid"/>
@@ -35845,28 +36919,7 @@
               <w:rFonts w:ascii="Times New Roman" w:eastAsia="Times New Roman" w:hAnsi="Times New Roman" w:cs="Times New Roman"/>
               <w:sz w:val="28"/>
             </w:rPr>
-            <w:t xml:space="preserve">Z-series Edition / Revision: </w:t>
-          </w:r>
-          <w:r>
-            <w:rPr>
-              <w:rFonts w:ascii="Times New Roman" w:eastAsia="Times New Roman" w:hAnsi="Times New Roman" w:cs="Times New Roman"/>
-              <w:sz w:val="28"/>
-            </w:rPr>
-            <w:t>1</w:t>
-          </w:r>
-          <w:r>
-            <w:rPr>
-              <w:rFonts w:ascii="Times New Roman" w:eastAsia="Times New Roman" w:hAnsi="Times New Roman" w:cs="Times New Roman"/>
-              <w:sz w:val="28"/>
-            </w:rPr>
-            <w:t>.</w:t>
-          </w:r>
-          <w:r>
-            <w:rPr>
-              <w:rFonts w:ascii="Times New Roman" w:eastAsia="Times New Roman" w:hAnsi="Times New Roman" w:cs="Times New Roman"/>
-              <w:sz w:val="28"/>
-            </w:rPr>
-            <w:t>4</w:t>
+            <w:t>Z-series Edition / Revision: 1.4</w:t>
           </w:r>
           <w:r>
             <w:rPr>
@@ -35947,7 +37000,7 @@
               <w:szCs w:val="20"/>
               <w:vertAlign w:val="subscript"/>
             </w:rPr>
-            <w:t>g</w:t>
+            <w:t>m</w:t>
           </w:r>
         </w:p>
         <w:p>
@@ -36006,12 +37059,12 @@
           </w:r>
           <w:r>
             <w:rPr>
-              <w:rFonts w:ascii="Consolas" w:eastAsia="Times New Roman" w:hAnsi="Consolas" w:cs="Times New Roman"/>
-              <w:sz w:val="18"/>
-              <w:szCs w:val="18"/>
+              <w:rFonts w:cstheme="minorHAnsi"/>
+              <w:sz w:val="20"/>
+              <w:szCs w:val="20"/>
               <w:vertAlign w:val="subscript"/>
             </w:rPr>
-            <w:t>g</w:t>
+            <w:t>m</w:t>
           </w:r>
         </w:p>
       </w:tc>
@@ -36030,7 +37083,7 @@
 </file>
 
 <file path=word/numbering.xml><?xml version="1.0" encoding="utf-8"?>
-<w:numbering xmlns:wpc="http://schemas.microsoft.com/office/word/2010/wordprocessingCanvas" xmlns:cx="http://schemas.microsoft.com/office/drawing/2014/chartex" xmlns:cx1="http://schemas.microsoft.com/office/drawing/2015/9/8/chartex" xmlns:cx2="http://schemas.microsoft.com/office/drawing/2015/10/21/chartex" xmlns:cx3="http://schemas.microsoft.com/office/drawing/2016/5/9/chartex" xmlns:cx4="http://schemas.microsoft.com/office/drawing/2016/5/10/chartex" xmlns:cx5="http://schemas.microsoft.com/office/drawing/2016/5/11/chartex" xmlns:cx6="http://schemas.microsoft.com/office/drawing/2016/5/12/chartex" xmlns:cx7="http://schemas.microsoft.com/office/drawing/2016/5/13/chartex" xmlns:cx8="http://schemas.microsoft.com/office/drawing/2016/5/14/chartex" xmlns:mc="http://schemas.openxmlformats.org/markup-compatibility/2006" xmlns:aink="http://schemas.microsoft.com/office/drawing/2016/ink" xmlns:am3d="http://schemas.microsoft.com/office/drawing/2017/model3d" xmlns:o="urn:schemas-microsoft-com:office:office" xmlns:r="http://schemas.openxmlformats.org/officeDocument/2006/relationships" xmlns:m="http://schemas.openxmlformats.org/officeDocument/2006/math" xmlns:v="urn:schemas-microsoft-com:vml" xmlns:wp14="http://schemas.microsoft.com/office/word/2010/wordprocessingDrawing" xmlns:wp="http://schemas.openxmlformats.org/drawingml/2006/wordprocessingDrawing" xmlns:w10="urn:schemas-microsoft-com:office:word" xmlns:w="http://schemas.openxmlformats.org/wordprocessingml/2006/main" xmlns:w14="http://schemas.microsoft.com/office/word/2010/wordml" xmlns:w15="http://schemas.microsoft.com/office/word/2012/wordml" xmlns:w16cex="http://schemas.microsoft.com/office/word/2018/wordml/cex" xmlns:w16cid="http://schemas.microsoft.com/office/word/2016/wordml/cid" xmlns:w16="http://schemas.microsoft.com/office/word/2018/wordml" xmlns:w16se="http://schemas.microsoft.com/office/word/2015/wordml/symex" xmlns:wpg="http://schemas.microsoft.com/office/word/2010/wordprocessingGroup" xmlns:wpi="http://schemas.microsoft.com/office/word/2010/wordprocessingInk" xmlns:wne="http://schemas.microsoft.com/office/word/2006/wordml" xmlns:wps="http://schemas.microsoft.com/office/word/2010/wordprocessingShape" mc:Ignorable="w14 w15 w16se w16cid w16 w16cex wp14">
+<w:numbering xmlns:wpc="http://schemas.microsoft.com/office/word/2010/wordprocessingCanvas" xmlns:cx="http://schemas.microsoft.com/office/drawing/2014/chartex" xmlns:cx1="http://schemas.microsoft.com/office/drawing/2015/9/8/chartex" xmlns:cx2="http://schemas.microsoft.com/office/drawing/2015/10/21/chartex" xmlns:cx3="http://schemas.microsoft.com/office/drawing/2016/5/9/chartex" xmlns:cx4="http://schemas.microsoft.com/office/drawing/2016/5/10/chartex" xmlns:cx5="http://schemas.microsoft.com/office/drawing/2016/5/11/chartex" xmlns:cx6="http://schemas.microsoft.com/office/drawing/2016/5/12/chartex" xmlns:cx7="http://schemas.microsoft.com/office/drawing/2016/5/13/chartex" xmlns:cx8="http://schemas.microsoft.com/office/drawing/2016/5/14/chartex" xmlns:mc="http://schemas.openxmlformats.org/markup-compatibility/2006" xmlns:aink="http://schemas.microsoft.com/office/drawing/2016/ink" xmlns:am3d="http://schemas.microsoft.com/office/drawing/2017/model3d" xmlns:o="urn:schemas-microsoft-com:office:office" xmlns:r="http://schemas.openxmlformats.org/officeDocument/2006/relationships" xmlns:m="http://schemas.openxmlformats.org/officeDocument/2006/math" xmlns:v="urn:schemas-microsoft-com:vml" xmlns:wp14="http://schemas.microsoft.com/office/word/2010/wordprocessingDrawing" xmlns:wp="http://schemas.openxmlformats.org/drawingml/2006/wordprocessingDrawing" xmlns:w10="urn:schemas-microsoft-com:office:word" xmlns:w="http://schemas.openxmlformats.org/wordprocessingml/2006/main" xmlns:w14="http://schemas.microsoft.com/office/word/2010/wordml" xmlns:w15="http://schemas.microsoft.com/office/word/2012/wordml" xmlns:w16cex="http://schemas.microsoft.com/office/word/2018/wordml/cex" xmlns:w16cid="http://schemas.microsoft.com/office/word/2016/wordml/cid" xmlns:w16="http://schemas.microsoft.com/office/word/2018/wordml" xmlns:w16sdtdh="http://schemas.microsoft.com/office/word/2020/wordml/sdtdatahash" xmlns:w16se="http://schemas.microsoft.com/office/word/2015/wordml/symex" xmlns:wpg="http://schemas.microsoft.com/office/word/2010/wordprocessingGroup" xmlns:wpi="http://schemas.microsoft.com/office/word/2010/wordprocessingInk" xmlns:wne="http://schemas.microsoft.com/office/word/2006/wordml" xmlns:wps="http://schemas.microsoft.com/office/word/2010/wordprocessingShape" mc:Ignorable="w14 w15 w16se w16cid w16 w16cex w16sdtdh wp14">
   <w:abstractNum w:abstractNumId="0" w15:restartNumberingAfterBreak="0">
     <w:nsid w:val="062B41DE"/>
     <w:multiLevelType w:val="hybridMultilevel"/>
@@ -36796,7 +37849,7 @@
 </file>
 
 <file path=word/styles.xml><?xml version="1.0" encoding="utf-8"?>
-<w:styles xmlns:mc="http://schemas.openxmlformats.org/markup-compatibility/2006" xmlns:r="http://schemas.openxmlformats.org/officeDocument/2006/relationships" xmlns:w="http://schemas.openxmlformats.org/wordprocessingml/2006/main" xmlns:w14="http://schemas.microsoft.com/office/word/2010/wordml" xmlns:w15="http://schemas.microsoft.com/office/word/2012/wordml" xmlns:w16cex="http://schemas.microsoft.com/office/word/2018/wordml/cex" xmlns:w16cid="http://schemas.microsoft.com/office/word/2016/wordml/cid" xmlns:w16="http://schemas.microsoft.com/office/word/2018/wordml" xmlns:w16se="http://schemas.microsoft.com/office/word/2015/wordml/symex" mc:Ignorable="w14 w15 w16se w16cid w16 w16cex">
+<w:styles xmlns:mc="http://schemas.openxmlformats.org/markup-compatibility/2006" xmlns:r="http://schemas.openxmlformats.org/officeDocument/2006/relationships" xmlns:w="http://schemas.openxmlformats.org/wordprocessingml/2006/main" xmlns:w14="http://schemas.microsoft.com/office/word/2010/wordml" xmlns:w15="http://schemas.microsoft.com/office/word/2012/wordml" xmlns:w16cex="http://schemas.microsoft.com/office/word/2018/wordml/cex" xmlns:w16cid="http://schemas.microsoft.com/office/word/2016/wordml/cid" xmlns:w16="http://schemas.microsoft.com/office/word/2018/wordml" xmlns:w16sdtdh="http://schemas.microsoft.com/office/word/2020/wordml/sdtdatahash" xmlns:w16se="http://schemas.microsoft.com/office/word/2015/wordml/symex" mc:Ignorable="w14 w15 w16se w16cid w16 w16cex w16sdtdh">
   <w:docDefaults>
     <w:rPrDefault>
       <w:rPr>

</xml_diff>

<commit_message>
cumentation update and bom update for AVBible release Z-1.9.7
</commit_message>
<xml_diff>
--- a/z-series/Digital-AV.docx
+++ b/z-series/Digital-AV.docx
@@ -455,12 +455,14 @@
                 <w:rFonts w:ascii="Consolas" w:hAnsi="Consolas"/>
               </w:rPr>
             </w:pPr>
+            <w:proofErr w:type="gramStart"/>
             <w:r>
               <w:rPr>
                 <w:rFonts w:ascii="Consolas" w:hAnsi="Consolas"/>
               </w:rPr>
               <w:t>*.dx</w:t>
             </w:r>
+            <w:proofErr w:type="gramEnd"/>
           </w:p>
         </w:tc>
         <w:tc>
@@ -570,12 +572,14 @@
                 <w:rFonts w:ascii="Consolas" w:hAnsi="Consolas"/>
               </w:rPr>
             </w:pPr>
+            <w:proofErr w:type="gramStart"/>
             <w:r>
               <w:rPr>
                 <w:rFonts w:ascii="Consolas" w:hAnsi="Consolas"/>
               </w:rPr>
               <w:t>*.ix</w:t>
             </w:r>
+            <w:proofErr w:type="gramEnd"/>
           </w:p>
         </w:tc>
         <w:tc>
@@ -923,12 +927,14 @@
                 <w:rFonts w:ascii="Consolas" w:hAnsi="Consolas"/>
               </w:rPr>
             </w:pPr>
+            <w:proofErr w:type="gramStart"/>
             <w:r>
               <w:rPr>
                 <w:rFonts w:ascii="Consolas" w:hAnsi="Consolas"/>
               </w:rPr>
               <w:t>*.ascii</w:t>
             </w:r>
+            <w:proofErr w:type="gramEnd"/>
           </w:p>
         </w:tc>
         <w:tc>
@@ -1243,6 +1249,7 @@
         </w:rPr>
         <w:t xml:space="preserve"> </w:t>
       </w:r>
+      <w:proofErr w:type="gramStart"/>
       <w:r>
         <w:rPr>
           <w:sz w:val="28"/>
@@ -1257,6 +1264,7 @@
         </w:rPr>
         <w:t>.dx</w:t>
       </w:r>
+      <w:proofErr w:type="gramEnd"/>
       <w:r>
         <w:rPr>
           <w:sz w:val="28"/>
@@ -1362,7 +1370,23 @@
           <w:sz w:val="28"/>
           <w:szCs w:val="28"/>
         </w:rPr>
-        <w:t xml:space="preserve"> file contains MD5 hashes which can be used at runtime to verify the file conforms to the release.  The *.ascii files </w:t>
+        <w:t xml:space="preserve"> file contains MD5 hashes which can be used at runtime to verify the file conforms to the release.  The </w:t>
+      </w:r>
+      <w:proofErr w:type="gramStart"/>
+      <w:r>
+        <w:rPr>
+          <w:sz w:val="28"/>
+          <w:szCs w:val="28"/>
+        </w:rPr>
+        <w:t>*.ascii</w:t>
+      </w:r>
+      <w:proofErr w:type="gramEnd"/>
+      <w:r>
+        <w:rPr>
+          <w:sz w:val="28"/>
+          <w:szCs w:val="28"/>
+        </w:rPr>
+        <w:t xml:space="preserve"> files </w:t>
       </w:r>
       <w:r>
         <w:rPr>
@@ -1792,8 +1816,16 @@
               <w:rPr>
                 <w:rFonts w:ascii="Consolas" w:hAnsi="Consolas"/>
               </w:rPr>
-              <w:t>AV-Writ-32.dx</w:t>
-            </w:r>
+              <w:t>AV-Writ-</w:t>
+            </w:r>
+            <w:proofErr w:type="gramStart"/>
+            <w:r>
+              <w:rPr>
+                <w:rFonts w:ascii="Consolas" w:hAnsi="Consolas"/>
+              </w:rPr>
+              <w:t>32.dx</w:t>
+            </w:r>
+            <w:proofErr w:type="gramEnd"/>
           </w:p>
         </w:tc>
         <w:tc>
@@ -2086,6 +2118,7 @@
         </w:rPr>
         <w:t>are those named AV-Writ</w:t>
       </w:r>
+      <w:proofErr w:type="gramStart"/>
       <w:r>
         <w:rPr>
           <w:rFonts w:asciiTheme="minorHAnsi" w:hAnsiTheme="minorHAnsi" w:cstheme="minorHAnsi"/>
@@ -2110,6 +2143,7 @@
         </w:rPr>
         <w:t>dx</w:t>
       </w:r>
+      <w:proofErr w:type="gramEnd"/>
       <w:r>
         <w:rPr>
           <w:rFonts w:asciiTheme="minorHAnsi" w:hAnsiTheme="minorHAnsi" w:cstheme="minorHAnsi"/>
@@ -2294,6 +2328,7 @@
         </w:rPr>
         <w:t xml:space="preserve">  The AV-Writ</w:t>
       </w:r>
+      <w:proofErr w:type="gramStart"/>
       <w:r>
         <w:rPr>
           <w:rFonts w:asciiTheme="minorHAnsi" w:hAnsiTheme="minorHAnsi" w:cstheme="minorHAnsi"/>
@@ -2318,6 +2353,7 @@
         </w:rPr>
         <w:t>dx</w:t>
       </w:r>
+      <w:proofErr w:type="gramEnd"/>
       <w:r>
         <w:rPr>
           <w:rFonts w:asciiTheme="minorHAnsi" w:hAnsiTheme="minorHAnsi" w:cstheme="minorHAnsi"/>
@@ -7080,13 +7116,23 @@
                 <w:szCs w:val="18"/>
               </w:rPr>
             </w:pPr>
+            <w:proofErr w:type="gramStart"/>
             <w:r>
               <w:rPr>
                 <w:rFonts w:ascii="Consolas" w:eastAsia="Courier New" w:hAnsi="Consolas" w:cs="Courier New"/>
                 <w:sz w:val="18"/>
                 <w:szCs w:val="18"/>
               </w:rPr>
-              <w:t xml:space="preserve">PUNC::clause </w:t>
+              <w:t>PUNC::</w:t>
+            </w:r>
+            <w:proofErr w:type="gramEnd"/>
+            <w:r>
+              <w:rPr>
+                <w:rFonts w:ascii="Consolas" w:eastAsia="Courier New" w:hAnsi="Consolas" w:cs="Courier New"/>
+                <w:sz w:val="18"/>
+                <w:szCs w:val="18"/>
+              </w:rPr>
+              <w:t xml:space="preserve">clause </w:t>
             </w:r>
           </w:p>
         </w:tc>
@@ -7146,13 +7192,23 @@
                 <w:szCs w:val="18"/>
               </w:rPr>
             </w:pPr>
+            <w:proofErr w:type="gramStart"/>
             <w:r>
               <w:rPr>
                 <w:rFonts w:ascii="Consolas" w:eastAsia="Courier New" w:hAnsi="Consolas" w:cs="Courier New"/>
                 <w:sz w:val="18"/>
                 <w:szCs w:val="18"/>
               </w:rPr>
-              <w:t xml:space="preserve">PUNC::exclamatory </w:t>
+              <w:t>PUNC::</w:t>
+            </w:r>
+            <w:proofErr w:type="gramEnd"/>
+            <w:r>
+              <w:rPr>
+                <w:rFonts w:ascii="Consolas" w:eastAsia="Courier New" w:hAnsi="Consolas" w:cs="Courier New"/>
+                <w:sz w:val="18"/>
+                <w:szCs w:val="18"/>
+              </w:rPr>
+              <w:t xml:space="preserve">exclamatory </w:t>
             </w:r>
           </w:p>
         </w:tc>
@@ -7212,13 +7268,23 @@
                 <w:szCs w:val="18"/>
               </w:rPr>
             </w:pPr>
+            <w:proofErr w:type="gramStart"/>
             <w:r>
               <w:rPr>
                 <w:rFonts w:ascii="Consolas" w:eastAsia="Courier New" w:hAnsi="Consolas" w:cs="Courier New"/>
                 <w:sz w:val="18"/>
                 <w:szCs w:val="18"/>
               </w:rPr>
-              <w:t xml:space="preserve">PUNC::interrogative </w:t>
+              <w:t>PUNC::</w:t>
+            </w:r>
+            <w:proofErr w:type="gramEnd"/>
+            <w:r>
+              <w:rPr>
+                <w:rFonts w:ascii="Consolas" w:eastAsia="Courier New" w:hAnsi="Consolas" w:cs="Courier New"/>
+                <w:sz w:val="18"/>
+                <w:szCs w:val="18"/>
+              </w:rPr>
+              <w:t xml:space="preserve">interrogative </w:t>
             </w:r>
           </w:p>
         </w:tc>
@@ -7297,13 +7363,23 @@
                 <w:szCs w:val="18"/>
               </w:rPr>
             </w:pPr>
+            <w:proofErr w:type="gramStart"/>
             <w:r>
               <w:rPr>
                 <w:rFonts w:ascii="Consolas" w:eastAsia="Courier New" w:hAnsi="Consolas" w:cs="Courier New"/>
                 <w:sz w:val="18"/>
                 <w:szCs w:val="18"/>
               </w:rPr>
-              <w:t xml:space="preserve">PUNC::declarative </w:t>
+              <w:t>PUNC::</w:t>
+            </w:r>
+            <w:proofErr w:type="gramEnd"/>
+            <w:r>
+              <w:rPr>
+                <w:rFonts w:ascii="Consolas" w:eastAsia="Courier New" w:hAnsi="Consolas" w:cs="Courier New"/>
+                <w:sz w:val="18"/>
+                <w:szCs w:val="18"/>
+              </w:rPr>
+              <w:t xml:space="preserve">declarative </w:t>
             </w:r>
           </w:p>
         </w:tc>
@@ -7384,13 +7460,23 @@
                 <w:szCs w:val="18"/>
               </w:rPr>
             </w:pPr>
+            <w:proofErr w:type="gramStart"/>
             <w:r>
               <w:rPr>
                 <w:rFonts w:ascii="Consolas" w:eastAsia="Courier New" w:hAnsi="Consolas" w:cs="Courier New"/>
                 <w:sz w:val="18"/>
                 <w:szCs w:val="18"/>
               </w:rPr>
-              <w:t xml:space="preserve">PUNC::dash </w:t>
+              <w:t>PUNC::</w:t>
+            </w:r>
+            <w:proofErr w:type="gramEnd"/>
+            <w:r>
+              <w:rPr>
+                <w:rFonts w:ascii="Consolas" w:eastAsia="Courier New" w:hAnsi="Consolas" w:cs="Courier New"/>
+                <w:sz w:val="18"/>
+                <w:szCs w:val="18"/>
+              </w:rPr>
+              <w:t xml:space="preserve">dash </w:t>
             </w:r>
           </w:p>
         </w:tc>
@@ -7469,13 +7555,23 @@
                 <w:szCs w:val="18"/>
               </w:rPr>
             </w:pPr>
+            <w:proofErr w:type="gramStart"/>
             <w:r>
               <w:rPr>
                 <w:rFonts w:ascii="Consolas" w:eastAsia="Courier New" w:hAnsi="Consolas" w:cs="Courier New"/>
                 <w:sz w:val="18"/>
                 <w:szCs w:val="18"/>
               </w:rPr>
-              <w:t xml:space="preserve">PUNC::semicolon </w:t>
+              <w:t>PUNC::</w:t>
+            </w:r>
+            <w:proofErr w:type="gramEnd"/>
+            <w:r>
+              <w:rPr>
+                <w:rFonts w:ascii="Consolas" w:eastAsia="Courier New" w:hAnsi="Consolas" w:cs="Courier New"/>
+                <w:sz w:val="18"/>
+                <w:szCs w:val="18"/>
+              </w:rPr>
+              <w:t xml:space="preserve">semicolon </w:t>
             </w:r>
           </w:p>
         </w:tc>
@@ -7556,13 +7652,23 @@
                 <w:szCs w:val="18"/>
               </w:rPr>
             </w:pPr>
+            <w:proofErr w:type="gramStart"/>
             <w:r>
               <w:rPr>
                 <w:rFonts w:ascii="Consolas" w:eastAsia="Courier New" w:hAnsi="Consolas" w:cs="Courier New"/>
                 <w:sz w:val="18"/>
                 <w:szCs w:val="18"/>
               </w:rPr>
-              <w:t xml:space="preserve">PUNC::comma </w:t>
+              <w:t>PUNC::</w:t>
+            </w:r>
+            <w:proofErr w:type="gramEnd"/>
+            <w:r>
+              <w:rPr>
+                <w:rFonts w:ascii="Consolas" w:eastAsia="Courier New" w:hAnsi="Consolas" w:cs="Courier New"/>
+                <w:sz w:val="18"/>
+                <w:szCs w:val="18"/>
+              </w:rPr>
+              <w:t xml:space="preserve">comma </w:t>
             </w:r>
           </w:p>
         </w:tc>
@@ -7622,13 +7728,23 @@
                 <w:szCs w:val="18"/>
               </w:rPr>
             </w:pPr>
+            <w:proofErr w:type="gramStart"/>
             <w:r>
               <w:rPr>
                 <w:rFonts w:ascii="Consolas" w:eastAsia="Courier New" w:hAnsi="Consolas" w:cs="Courier New"/>
                 <w:sz w:val="18"/>
                 <w:szCs w:val="18"/>
               </w:rPr>
-              <w:t xml:space="preserve">PUNC::colon </w:t>
+              <w:t>PUNC::</w:t>
+            </w:r>
+            <w:proofErr w:type="gramEnd"/>
+            <w:r>
+              <w:rPr>
+                <w:rFonts w:ascii="Consolas" w:eastAsia="Courier New" w:hAnsi="Consolas" w:cs="Courier New"/>
+                <w:sz w:val="18"/>
+                <w:szCs w:val="18"/>
+              </w:rPr>
+              <w:t xml:space="preserve">colon </w:t>
             </w:r>
           </w:p>
         </w:tc>
@@ -7688,13 +7804,23 @@
                 <w:szCs w:val="18"/>
               </w:rPr>
             </w:pPr>
+            <w:proofErr w:type="gramStart"/>
             <w:r>
               <w:rPr>
                 <w:rFonts w:ascii="Consolas" w:eastAsia="Courier New" w:hAnsi="Consolas" w:cs="Courier New"/>
                 <w:sz w:val="18"/>
                 <w:szCs w:val="18"/>
               </w:rPr>
-              <w:t>PUNC::possessive</w:t>
+              <w:t>PUNC::</w:t>
+            </w:r>
+            <w:proofErr w:type="gramEnd"/>
+            <w:r>
+              <w:rPr>
+                <w:rFonts w:ascii="Consolas" w:eastAsia="Courier New" w:hAnsi="Consolas" w:cs="Courier New"/>
+                <w:sz w:val="18"/>
+                <w:szCs w:val="18"/>
+              </w:rPr>
+              <w:t>possessive</w:t>
             </w:r>
           </w:p>
         </w:tc>
@@ -7754,6 +7880,7 @@
                 <w:szCs w:val="18"/>
               </w:rPr>
             </w:pPr>
+            <w:proofErr w:type="gramStart"/>
             <w:r>
               <w:rPr>
                 <w:rFonts w:ascii="Consolas" w:eastAsia="Courier New" w:hAnsi="Consolas" w:cs="Courier New"/>
@@ -7763,6 +7890,7 @@
               <w:t>PUNC::</w:t>
             </w:r>
             <w:proofErr w:type="spellStart"/>
+            <w:proofErr w:type="gramEnd"/>
             <w:r>
               <w:rPr>
                 <w:rFonts w:ascii="Consolas" w:eastAsia="Courier New" w:hAnsi="Consolas" w:cs="Courier New"/>
@@ -7849,13 +7977,23 @@
                 <w:szCs w:val="18"/>
               </w:rPr>
             </w:pPr>
+            <w:proofErr w:type="gramStart"/>
             <w:r>
               <w:rPr>
                 <w:rFonts w:ascii="Consolas" w:eastAsia="Courier New" w:hAnsi="Consolas" w:cs="Courier New"/>
                 <w:sz w:val="18"/>
                 <w:szCs w:val="18"/>
               </w:rPr>
-              <w:t>MODE::parenthetical</w:t>
+              <w:t>MODE::</w:t>
+            </w:r>
+            <w:proofErr w:type="gramEnd"/>
+            <w:r>
+              <w:rPr>
+                <w:rFonts w:ascii="Consolas" w:eastAsia="Courier New" w:hAnsi="Consolas" w:cs="Courier New"/>
+                <w:sz w:val="18"/>
+                <w:szCs w:val="18"/>
+              </w:rPr>
+              <w:t>parenthetical</w:t>
             </w:r>
           </w:p>
         </w:tc>
@@ -7945,13 +8083,23 @@
                 <w:szCs w:val="18"/>
               </w:rPr>
             </w:pPr>
+            <w:proofErr w:type="gramStart"/>
             <w:r>
               <w:rPr>
                 <w:rFonts w:ascii="Consolas" w:eastAsia="Courier New" w:hAnsi="Consolas" w:cs="Courier New"/>
                 <w:sz w:val="18"/>
                 <w:szCs w:val="18"/>
               </w:rPr>
-              <w:t xml:space="preserve">MODE::italics </w:t>
+              <w:t>MODE::</w:t>
+            </w:r>
+            <w:proofErr w:type="gramEnd"/>
+            <w:r>
+              <w:rPr>
+                <w:rFonts w:ascii="Consolas" w:eastAsia="Courier New" w:hAnsi="Consolas" w:cs="Courier New"/>
+                <w:sz w:val="18"/>
+                <w:szCs w:val="18"/>
+              </w:rPr>
+              <w:t xml:space="preserve">italics </w:t>
             </w:r>
           </w:p>
         </w:tc>
@@ -8030,13 +8178,23 @@
                 <w:szCs w:val="18"/>
               </w:rPr>
             </w:pPr>
+            <w:proofErr w:type="gramStart"/>
             <w:r>
               <w:rPr>
                 <w:rFonts w:ascii="Consolas" w:eastAsia="Courier New" w:hAnsi="Consolas" w:cs="Courier New"/>
                 <w:sz w:val="18"/>
                 <w:szCs w:val="18"/>
               </w:rPr>
-              <w:t xml:space="preserve">MODE::Jesus </w:t>
+              <w:t>MODE::</w:t>
+            </w:r>
+            <w:proofErr w:type="gramEnd"/>
+            <w:r>
+              <w:rPr>
+                <w:rFonts w:ascii="Consolas" w:eastAsia="Courier New" w:hAnsi="Consolas" w:cs="Courier New"/>
+                <w:sz w:val="18"/>
+                <w:szCs w:val="18"/>
+              </w:rPr>
+              <w:t xml:space="preserve">Jesus </w:t>
             </w:r>
           </w:p>
         </w:tc>
@@ -8210,6 +8368,7 @@
             <w:pPr>
               <w:ind w:left="108" w:right="360"/>
             </w:pPr>
+            <w:proofErr w:type="gramStart"/>
             <w:r>
               <w:rPr>
                 <w:rFonts w:ascii="Arial" w:eastAsia="Arial" w:hAnsi="Arial" w:cs="Arial"/>
@@ -8217,7 +8376,17 @@
                 <w:color w:val="FFFFFF"/>
                 <w:sz w:val="24"/>
               </w:rPr>
-              <w:t>Bit  Pattern (Hex)</w:t>
+              <w:t>Bit  Pattern</w:t>
+            </w:r>
+            <w:proofErr w:type="gramEnd"/>
+            <w:r>
+              <w:rPr>
+                <w:rFonts w:ascii="Arial" w:eastAsia="Arial" w:hAnsi="Arial" w:cs="Arial"/>
+                <w:b/>
+                <w:color w:val="FFFFFF"/>
+                <w:sz w:val="24"/>
+              </w:rPr>
+              <w:t xml:space="preserve"> (Hex)</w:t>
             </w:r>
             <w:r>
               <w:rPr>
@@ -13524,6 +13693,7 @@
                               </w:rPr>
                               <w:tab/>
                             </w:r>
+                            <w:proofErr w:type="gramStart"/>
                             <w:r>
                               <w:rPr>
                                 <w:b/>
@@ -13534,6 +13704,7 @@
                               </w:rPr>
                               <w:t>his</w:t>
                             </w:r>
+                            <w:proofErr w:type="gramEnd"/>
                             <w:r>
                               <w:rPr>
                                 <w:color w:val="5B9BD5" w:themeColor="accent1"/>
@@ -13574,6 +13745,7 @@
                               </w:rPr>
                               <w:t>is either masculine or neuter (</w:t>
                             </w:r>
+                            <w:proofErr w:type="gramStart"/>
                             <w:r>
                               <w:rPr>
                                 <w:b/>
@@ -13584,6 +13756,7 @@
                               </w:rPr>
                               <w:t>its</w:t>
                             </w:r>
+                            <w:proofErr w:type="gramEnd"/>
                             <w:r>
                               <w:rPr>
                                 <w:color w:val="5B9BD5" w:themeColor="accent1"/>
@@ -13698,6 +13871,7 @@
                         </w:rPr>
                         <w:tab/>
                       </w:r>
+                      <w:proofErr w:type="gramStart"/>
                       <w:r>
                         <w:rPr>
                           <w:b/>
@@ -13708,6 +13882,7 @@
                         </w:rPr>
                         <w:t>his</w:t>
                       </w:r>
+                      <w:proofErr w:type="gramEnd"/>
                       <w:r>
                         <w:rPr>
                           <w:color w:val="5B9BD5" w:themeColor="accent1"/>
@@ -13748,6 +13923,7 @@
                         </w:rPr>
                         <w:t>is either masculine or neuter (</w:t>
                       </w:r>
+                      <w:proofErr w:type="gramStart"/>
                       <w:r>
                         <w:rPr>
                           <w:b/>
@@ -13758,6 +13934,7 @@
                         </w:rPr>
                         <w:t>its</w:t>
                       </w:r>
+                      <w:proofErr w:type="gramEnd"/>
                       <w:r>
                         <w:rPr>
                           <w:color w:val="5B9BD5" w:themeColor="accent1"/>
@@ -14144,7 +14321,25 @@
                                 <w:sz w:val="44"/>
                                 <w:szCs w:val="44"/>
                               </w:rPr>
-                              <w:t>(16  bytes per record)</w:t>
+                              <w:t>(</w:t>
+                            </w:r>
+                            <w:proofErr w:type="gramStart"/>
+                            <w:r>
+                              <w:rPr>
+                                <w:rFonts w:ascii="Times New Roman" w:hAnsi="Times New Roman" w:cs="Times New Roman"/>
+                                <w:sz w:val="44"/>
+                                <w:szCs w:val="44"/>
+                              </w:rPr>
+                              <w:t>16  bytes</w:t>
+                            </w:r>
+                            <w:proofErr w:type="gramEnd"/>
+                            <w:r>
+                              <w:rPr>
+                                <w:rFonts w:ascii="Times New Roman" w:hAnsi="Times New Roman" w:cs="Times New Roman"/>
+                                <w:sz w:val="44"/>
+                                <w:szCs w:val="44"/>
+                              </w:rPr>
+                              <w:t xml:space="preserve"> per record)</w:t>
                             </w:r>
                           </w:p>
                         </w:txbxContent>
@@ -14223,7 +14418,25 @@
                           <w:sz w:val="44"/>
                           <w:szCs w:val="44"/>
                         </w:rPr>
-                        <w:t>(16  bytes per record)</w:t>
+                        <w:t>(</w:t>
+                      </w:r>
+                      <w:proofErr w:type="gramStart"/>
+                      <w:r>
+                        <w:rPr>
+                          <w:rFonts w:ascii="Times New Roman" w:hAnsi="Times New Roman" w:cs="Times New Roman"/>
+                          <w:sz w:val="44"/>
+                          <w:szCs w:val="44"/>
+                        </w:rPr>
+                        <w:t>16  bytes</w:t>
+                      </w:r>
+                      <w:proofErr w:type="gramEnd"/>
+                      <w:r>
+                        <w:rPr>
+                          <w:rFonts w:ascii="Times New Roman" w:hAnsi="Times New Roman" w:cs="Times New Roman"/>
+                          <w:sz w:val="44"/>
+                          <w:szCs w:val="44"/>
+                        </w:rPr>
+                        <w:t xml:space="preserve"> per record)</w:t>
                       </w:r>
                     </w:p>
                   </w:txbxContent>
@@ -16660,7 +16873,16 @@
                                 <w:sz w:val="44"/>
                                 <w:szCs w:val="44"/>
                               </w:rPr>
-                              <w:t>-32</w:t>
+                              <w:t>-</w:t>
+                            </w:r>
+                            <w:proofErr w:type="gramStart"/>
+                            <w:r>
+                              <w:rPr>
+                                <w:rFonts w:ascii="Times New Roman" w:hAnsi="Times New Roman" w:cs="Times New Roman"/>
+                                <w:sz w:val="44"/>
+                                <w:szCs w:val="44"/>
+                              </w:rPr>
+                              <w:t>32</w:t>
                             </w:r>
                             <w:r>
                               <w:rPr>
@@ -16678,6 +16900,7 @@
                               </w:rPr>
                               <w:t>dx</w:t>
                             </w:r>
+                            <w:proofErr w:type="gramEnd"/>
                             <w:r>
                               <w:rPr>
                                 <w:rFonts w:ascii="Times New Roman" w:hAnsi="Times New Roman" w:cs="Times New Roman"/>
@@ -16739,7 +16962,16 @@
                           <w:sz w:val="44"/>
                           <w:szCs w:val="44"/>
                         </w:rPr>
-                        <w:t>-32</w:t>
+                        <w:t>-</w:t>
+                      </w:r>
+                      <w:proofErr w:type="gramStart"/>
+                      <w:r>
+                        <w:rPr>
+                          <w:rFonts w:ascii="Times New Roman" w:hAnsi="Times New Roman" w:cs="Times New Roman"/>
+                          <w:sz w:val="44"/>
+                          <w:szCs w:val="44"/>
+                        </w:rPr>
+                        <w:t>32</w:t>
                       </w:r>
                       <w:r>
                         <w:rPr>
@@ -16757,6 +16989,7 @@
                         </w:rPr>
                         <w:t>dx</w:t>
                       </w:r>
+                      <w:proofErr w:type="gramEnd"/>
                       <w:r>
                         <w:rPr>
                           <w:rFonts w:ascii="Times New Roman" w:hAnsi="Times New Roman" w:cs="Times New Roman"/>
@@ -19793,7 +20026,29 @@
                 <w:sz w:val="24"/>
                 <w:szCs w:val="24"/>
               </w:rPr>
-              <w:t>(comma separated</w:t>
+              <w:t>(</w:t>
+            </w:r>
+            <w:proofErr w:type="gramStart"/>
+            <w:r>
+              <w:rPr>
+                <w:rFonts w:ascii="Arial" w:eastAsia="Arial" w:hAnsi="Arial" w:cs="Arial"/>
+                <w:i/>
+                <w:color w:val="FFFFFF" w:themeColor="background1"/>
+                <w:sz w:val="24"/>
+                <w:szCs w:val="24"/>
+              </w:rPr>
+              <w:t>comma</w:t>
+            </w:r>
+            <w:proofErr w:type="gramEnd"/>
+            <w:r>
+              <w:rPr>
+                <w:rFonts w:ascii="Arial" w:eastAsia="Arial" w:hAnsi="Arial" w:cs="Arial"/>
+                <w:i/>
+                <w:color w:val="FFFFFF" w:themeColor="background1"/>
+                <w:sz w:val="24"/>
+                <w:szCs w:val="24"/>
+              </w:rPr>
+              <w:t xml:space="preserve"> separated</w:t>
             </w:r>
             <w:r>
               <w:rPr>
@@ -20555,6 +20810,7 @@
         <w:t>AV-</w:t>
       </w:r>
       <w:proofErr w:type="spellStart"/>
+      <w:proofErr w:type="gramStart"/>
       <w:r>
         <w:t>Chapter.</w:t>
       </w:r>
@@ -20563,7 +20819,11 @@
       </w:r>
       <w:proofErr w:type="spellEnd"/>
       <w:r>
-        <w:t xml:space="preserve"> :: 64 bits</w:t>
+        <w:t xml:space="preserve"> :</w:t>
+      </w:r>
+      <w:proofErr w:type="gramEnd"/>
+      <w:r>
+        <w:t>: 64 bits</w:t>
       </w:r>
       <w:r>
         <w:t xml:space="preserve"> (</w:t>
@@ -20853,7 +21113,25 @@
                 <w:sz w:val="18"/>
                 <w:szCs w:val="18"/>
               </w:rPr>
-              <w:t>(genesis:1)</w:t>
+              <w:t>(</w:t>
+            </w:r>
+            <w:proofErr w:type="gramStart"/>
+            <w:r>
+              <w:rPr>
+                <w:rFonts w:eastAsia="Arial" w:cs="Arial"/>
+                <w:sz w:val="18"/>
+                <w:szCs w:val="18"/>
+              </w:rPr>
+              <w:t>genesis</w:t>
+            </w:r>
+            <w:proofErr w:type="gramEnd"/>
+            <w:r>
+              <w:rPr>
+                <w:rFonts w:eastAsia="Arial" w:cs="Arial"/>
+                <w:sz w:val="18"/>
+                <w:szCs w:val="18"/>
+              </w:rPr>
+              <w:t>:1)</w:t>
             </w:r>
           </w:p>
         </w:tc>
@@ -21009,7 +21287,25 @@
                 <w:sz w:val="18"/>
                 <w:szCs w:val="18"/>
               </w:rPr>
-              <w:t>(genesis:2)</w:t>
+              <w:t>(</w:t>
+            </w:r>
+            <w:proofErr w:type="gramStart"/>
+            <w:r>
+              <w:rPr>
+                <w:rFonts w:eastAsia="Arial" w:cs="Arial"/>
+                <w:sz w:val="18"/>
+                <w:szCs w:val="18"/>
+              </w:rPr>
+              <w:t>genesis</w:t>
+            </w:r>
+            <w:proofErr w:type="gramEnd"/>
+            <w:r>
+              <w:rPr>
+                <w:rFonts w:eastAsia="Arial" w:cs="Arial"/>
+                <w:sz w:val="18"/>
+                <w:szCs w:val="18"/>
+              </w:rPr>
+              <w:t>:2)</w:t>
             </w:r>
           </w:p>
         </w:tc>
@@ -21149,7 +21445,25 @@
                 <w:sz w:val="18"/>
                 <w:szCs w:val="18"/>
               </w:rPr>
-              <w:t>(genesis:3)</w:t>
+              <w:t>(</w:t>
+            </w:r>
+            <w:proofErr w:type="gramStart"/>
+            <w:r>
+              <w:rPr>
+                <w:rFonts w:eastAsia="Arial" w:cs="Arial"/>
+                <w:sz w:val="18"/>
+                <w:szCs w:val="18"/>
+              </w:rPr>
+              <w:t>genesis</w:t>
+            </w:r>
+            <w:proofErr w:type="gramEnd"/>
+            <w:r>
+              <w:rPr>
+                <w:rFonts w:eastAsia="Arial" w:cs="Arial"/>
+                <w:sz w:val="18"/>
+                <w:szCs w:val="18"/>
+              </w:rPr>
+              <w:t>:3)</w:t>
             </w:r>
           </w:p>
         </w:tc>
@@ -21349,7 +21663,25 @@
                 <w:sz w:val="18"/>
                 <w:szCs w:val="18"/>
               </w:rPr>
-              <w:t>(revelation:20)</w:t>
+              <w:t>(</w:t>
+            </w:r>
+            <w:proofErr w:type="gramStart"/>
+            <w:r>
+              <w:rPr>
+                <w:rFonts w:eastAsia="Arial" w:cs="Arial"/>
+                <w:sz w:val="18"/>
+                <w:szCs w:val="18"/>
+              </w:rPr>
+              <w:t>revelation</w:t>
+            </w:r>
+            <w:proofErr w:type="gramEnd"/>
+            <w:r>
+              <w:rPr>
+                <w:rFonts w:eastAsia="Arial" w:cs="Arial"/>
+                <w:sz w:val="18"/>
+                <w:szCs w:val="18"/>
+              </w:rPr>
+              <w:t>:20)</w:t>
             </w:r>
           </w:p>
         </w:tc>
@@ -21505,7 +21837,25 @@
                 <w:sz w:val="18"/>
                 <w:szCs w:val="18"/>
               </w:rPr>
-              <w:t>(revelation:21)</w:t>
+              <w:t>(</w:t>
+            </w:r>
+            <w:proofErr w:type="gramStart"/>
+            <w:r>
+              <w:rPr>
+                <w:rFonts w:eastAsia="Arial" w:cs="Arial"/>
+                <w:sz w:val="18"/>
+                <w:szCs w:val="18"/>
+              </w:rPr>
+              <w:t>revelation</w:t>
+            </w:r>
+            <w:proofErr w:type="gramEnd"/>
+            <w:r>
+              <w:rPr>
+                <w:rFonts w:eastAsia="Arial" w:cs="Arial"/>
+                <w:sz w:val="18"/>
+                <w:szCs w:val="18"/>
+              </w:rPr>
+              <w:t>:21)</w:t>
             </w:r>
           </w:p>
         </w:tc>
@@ -21661,7 +22011,25 @@
                 <w:sz w:val="18"/>
                 <w:szCs w:val="18"/>
               </w:rPr>
-              <w:t>(revelation:22</w:t>
+              <w:t>(</w:t>
+            </w:r>
+            <w:proofErr w:type="gramStart"/>
+            <w:r>
+              <w:rPr>
+                <w:rFonts w:eastAsia="Arial" w:cs="Arial"/>
+                <w:sz w:val="18"/>
+                <w:szCs w:val="18"/>
+              </w:rPr>
+              <w:t>revelation</w:t>
+            </w:r>
+            <w:proofErr w:type="gramEnd"/>
+            <w:r>
+              <w:rPr>
+                <w:rFonts w:eastAsia="Arial" w:cs="Arial"/>
+                <w:sz w:val="18"/>
+                <w:szCs w:val="18"/>
+              </w:rPr>
+              <w:t>:22</w:t>
             </w:r>
             <w:r>
               <w:rPr>
@@ -21993,12 +22361,17 @@
                                     <w:t>AV-</w:t>
                                   </w:r>
                                   <w:proofErr w:type="spellStart"/>
+                                  <w:proofErr w:type="gramStart"/>
                                   <w:r>
                                     <w:t>Verse.ix</w:t>
                                   </w:r>
                                   <w:proofErr w:type="spellEnd"/>
                                   <w:r>
-                                    <w:t xml:space="preserve"> :: 32 bits (4 bytes per index)</w:t>
+                                    <w:t xml:space="preserve"> :</w:t>
+                                  </w:r>
+                                  <w:proofErr w:type="gramEnd"/>
+                                  <w:r>
+                                    <w:t>: 32 bits (4 bytes per index)</w:t>
                                   </w:r>
                                 </w:p>
                                 <w:p>
@@ -22099,12 +22472,17 @@
                               <w:t>AV-</w:t>
                             </w:r>
                             <w:proofErr w:type="spellStart"/>
+                            <w:proofErr w:type="gramStart"/>
                             <w:r>
                               <w:t>Verse.ix</w:t>
                             </w:r>
                             <w:proofErr w:type="spellEnd"/>
                             <w:r>
-                              <w:t xml:space="preserve"> :: 32 bits (4 bytes per index)</w:t>
+                              <w:t xml:space="preserve"> :</w:t>
+                            </w:r>
+                            <w:proofErr w:type="gramEnd"/>
+                            <w:r>
+                              <w:t>: 32 bits (4 bytes per index)</w:t>
                             </w:r>
                           </w:p>
                           <w:p>
@@ -22311,7 +22689,29 @@
                 <w:sz w:val="24"/>
                 <w:szCs w:val="24"/>
               </w:rPr>
-              <w:t>BB:CC:VV:WordCnt</w:t>
+              <w:t>BB:</w:t>
+            </w:r>
+            <w:proofErr w:type="gramStart"/>
+            <w:r>
+              <w:rPr>
+                <w:rFonts w:ascii="Arial" w:eastAsia="Arial" w:hAnsi="Arial" w:cs="Arial"/>
+                <w:b/>
+                <w:color w:val="FFFFFF"/>
+                <w:sz w:val="24"/>
+                <w:szCs w:val="24"/>
+              </w:rPr>
+              <w:t>CC:VV</w:t>
+            </w:r>
+            <w:proofErr w:type="gramEnd"/>
+            <w:r>
+              <w:rPr>
+                <w:rFonts w:ascii="Arial" w:eastAsia="Arial" w:hAnsi="Arial" w:cs="Arial"/>
+                <w:b/>
+                <w:color w:val="FFFFFF"/>
+                <w:sz w:val="24"/>
+                <w:szCs w:val="24"/>
+              </w:rPr>
+              <w:t>:WordCnt</w:t>
             </w:r>
             <w:proofErr w:type="spellEnd"/>
           </w:p>
@@ -25677,7 +26077,23 @@
           <w:sz w:val="28"/>
           <w:szCs w:val="28"/>
         </w:rPr>
-        <w:t xml:space="preserve">(e.g.  The lemma ‘be’ corresponds to ‘are’, ‘were’, ‘is’, </w:t>
+        <w:t xml:space="preserve">(e.g.  The lemma ‘be’ </w:t>
+      </w:r>
+      <w:proofErr w:type="gramStart"/>
+      <w:r>
+        <w:rPr>
+          <w:sz w:val="28"/>
+          <w:szCs w:val="28"/>
+        </w:rPr>
+        <w:t>corresponds</w:t>
+      </w:r>
+      <w:proofErr w:type="gramEnd"/>
+      <w:r>
+        <w:rPr>
+          <w:sz w:val="28"/>
+          <w:szCs w:val="28"/>
+        </w:rPr>
+        <w:t xml:space="preserve"> to ‘are’, ‘were’, ‘is’, </w:t>
       </w:r>
       <w:r>
         <w:rPr>
@@ -26143,8 +26559,28 @@
                 <w:color w:val="FFFFFF"/>
                 <w:sz w:val="24"/>
               </w:rPr>
-              <w:t>2 bits</w:t>
-            </w:r>
+              <w:t>1</w:t>
+            </w:r>
+            <w:r>
+              <w:rPr>
+                <w:rFonts w:ascii="Arial" w:eastAsia="Arial" w:hAnsi="Arial" w:cs="Arial"/>
+                <w:b/>
+                <w:color w:val="FFFFFF"/>
+                <w:sz w:val="24"/>
+              </w:rPr>
+              <w:t xml:space="preserve"> </w:t>
+            </w:r>
+            <w:proofErr w:type="gramStart"/>
+            <w:r>
+              <w:rPr>
+                <w:rFonts w:ascii="Arial" w:eastAsia="Arial" w:hAnsi="Arial" w:cs="Arial"/>
+                <w:b/>
+                <w:color w:val="FFFFFF"/>
+                <w:sz w:val="24"/>
+              </w:rPr>
+              <w:t>bits</w:t>
+            </w:r>
+            <w:proofErr w:type="gramEnd"/>
           </w:p>
         </w:tc>
         <w:tc>
@@ -26194,7 +26630,7 @@
                 <w:color w:val="FFFFFF"/>
                 <w:sz w:val="24"/>
               </w:rPr>
-              <w:t>4</w:t>
+              <w:t>7</w:t>
             </w:r>
             <w:r>
               <w:rPr>
@@ -26362,7 +26798,14 @@
                 <w:rFonts w:eastAsia="Arial" w:cstheme="minorHAnsi"/>
                 <w:sz w:val="24"/>
               </w:rPr>
-              <w:t>3__</w:t>
+              <w:t>7</w:t>
+            </w:r>
+            <w:r>
+              <w:rPr>
+                <w:rFonts w:eastAsia="Arial" w:cstheme="minorHAnsi"/>
+                <w:sz w:val="24"/>
+              </w:rPr>
+              <w:t>__</w:t>
             </w:r>
           </w:p>
         </w:tc>
@@ -26423,8 +26866,13 @@
             <w:r>
               <w:t>(</w:t>
             </w:r>
-            <w:r>
-              <w:t xml:space="preserve">binary of </w:t>
+            <w:proofErr w:type="gramStart"/>
+            <w:r>
+              <w:t>binary</w:t>
+            </w:r>
+            <w:proofErr w:type="gramEnd"/>
+            <w:r>
+              <w:t xml:space="preserve"> of </w:t>
             </w:r>
             <w:r>
               <w:rPr>
@@ -27283,8 +27731,20 @@
                 <w:sz w:val="16"/>
                 <w:szCs w:val="16"/>
               </w:rPr>
-              <w:t xml:space="preserve"> [ ]</w:t>
-            </w:r>
+              <w:t xml:space="preserve"> </w:t>
+            </w:r>
+            <w:proofErr w:type="gramStart"/>
+            <w:r>
+              <w:rPr>
+                <w:rFonts w:ascii="Arial" w:eastAsia="Arial" w:hAnsi="Arial" w:cs="Arial"/>
+                <w:b/>
+                <w:color w:val="FFFFFF"/>
+                <w:sz w:val="16"/>
+                <w:szCs w:val="16"/>
+              </w:rPr>
+              <w:t>[ ]</w:t>
+            </w:r>
+            <w:proofErr w:type="gramEnd"/>
           </w:p>
         </w:tc>
         <w:tc>
@@ -27333,6 +27793,7 @@
                 <w:sz w:val="24"/>
               </w:rPr>
             </w:pPr>
+            <w:proofErr w:type="gramStart"/>
             <w:r>
               <w:rPr>
                 <w:rFonts w:ascii="Arial" w:eastAsia="Arial" w:hAnsi="Arial" w:cs="Arial"/>
@@ -27341,7 +27802,18 @@
                 <w:sz w:val="16"/>
                 <w:szCs w:val="16"/>
               </w:rPr>
-              <w:t>char[]</w:t>
+              <w:t>char[</w:t>
+            </w:r>
+            <w:proofErr w:type="gramEnd"/>
+            <w:r>
+              <w:rPr>
+                <w:rFonts w:ascii="Arial" w:eastAsia="Arial" w:hAnsi="Arial" w:cs="Arial"/>
+                <w:b/>
+                <w:color w:val="FFFFFF"/>
+                <w:sz w:val="16"/>
+                <w:szCs w:val="16"/>
+              </w:rPr>
+              <w:t>]</w:t>
             </w:r>
           </w:p>
         </w:tc>
@@ -27409,8 +27881,20 @@
                 <w:sz w:val="16"/>
                 <w:szCs w:val="16"/>
               </w:rPr>
-              <w:t xml:space="preserve"> [ ]</w:t>
-            </w:r>
+              <w:t xml:space="preserve"> </w:t>
+            </w:r>
+            <w:proofErr w:type="gramStart"/>
+            <w:r>
+              <w:rPr>
+                <w:rFonts w:ascii="Arial" w:eastAsia="Arial" w:hAnsi="Arial" w:cs="Arial"/>
+                <w:b/>
+                <w:color w:val="FFFFFF"/>
+                <w:sz w:val="16"/>
+                <w:szCs w:val="16"/>
+              </w:rPr>
+              <w:t>[ ]</w:t>
+            </w:r>
+            <w:proofErr w:type="gramEnd"/>
           </w:p>
         </w:tc>
       </w:tr>
@@ -27758,6 +28242,7 @@
               </w:rPr>
               <w:t xml:space="preserve">Entities = </w:t>
             </w:r>
+            <w:proofErr w:type="gramStart"/>
             <w:r>
               <w:rPr>
                 <w:rFonts w:eastAsia="Arial" w:cstheme="minorHAnsi"/>
@@ -27765,6 +28250,7 @@
               </w:rPr>
               <w:t>{ }</w:t>
             </w:r>
+            <w:proofErr w:type="gramEnd"/>
           </w:p>
           <w:p>
             <w:pPr>
@@ -28135,6 +28621,7 @@
               </w:rPr>
               <w:t xml:space="preserve">Entities = </w:t>
             </w:r>
+            <w:proofErr w:type="gramStart"/>
             <w:r>
               <w:rPr>
                 <w:rFonts w:eastAsia="Arial" w:cstheme="minorHAnsi"/>
@@ -28142,6 +28629,7 @@
               </w:rPr>
               <w:t>{ }</w:t>
             </w:r>
+            <w:proofErr w:type="gramEnd"/>
           </w:p>
           <w:p>
             <w:pPr>
@@ -29347,6 +29835,7 @@
               </w:rPr>
               <w:t xml:space="preserve">Entities = </w:t>
             </w:r>
+            <w:proofErr w:type="gramStart"/>
             <w:r>
               <w:rPr>
                 <w:rFonts w:eastAsia="Arial" w:cstheme="minorHAnsi"/>
@@ -29354,6 +29843,7 @@
               </w:rPr>
               <w:t>{ }</w:t>
             </w:r>
+            <w:proofErr w:type="gramEnd"/>
           </w:p>
           <w:p>
             <w:pPr>
@@ -29791,6 +30281,7 @@
               </w:rPr>
               <w:t xml:space="preserve">Entities = </w:t>
             </w:r>
+            <w:proofErr w:type="gramStart"/>
             <w:r>
               <w:rPr>
                 <w:rFonts w:eastAsia="Arial" w:cstheme="minorHAnsi"/>
@@ -29798,6 +30289,7 @@
               </w:rPr>
               <w:t>{ }</w:t>
             </w:r>
+            <w:proofErr w:type="gramEnd"/>
           </w:p>
           <w:p>
             <w:pPr>
@@ -29850,13 +30342,7 @@
               <w:rPr>
                 <w:rFonts w:eastAsia="Arial" w:cstheme="minorHAnsi"/>
               </w:rPr>
-              <w:t>1256</w:t>
-            </w:r>
-            <w:r>
-              <w:rPr>
-                <w:rFonts w:eastAsia="Arial" w:cstheme="minorHAnsi"/>
-              </w:rPr>
-              <w:t>7</w:t>
+              <w:t>UI</w:t>
             </w:r>
           </w:p>
         </w:tc>
@@ -32735,11 +33221,13 @@
         <w:ind w:left="0" w:firstLine="0"/>
       </w:pPr>
       <w:proofErr w:type="spellStart"/>
+      <w:proofErr w:type="gramStart"/>
       <w:r>
         <w:lastRenderedPageBreak/>
         <w:t>avx.go</w:t>
       </w:r>
       <w:proofErr w:type="spellEnd"/>
+      <w:proofErr w:type="gramEnd"/>
       <w:r>
         <w:t xml:space="preserve"> </w:t>
       </w:r>
@@ -32880,7 +33368,15 @@
                               <w:spacing w:after="0"/>
                             </w:pPr>
                             <w:r>
-                              <w:t xml:space="preserve">     (the web-site above also utilizes NGINX as a reverse-proxy for HTTPS) </w:t>
+                              <w:t xml:space="preserve">     (</w:t>
+                            </w:r>
+                            <w:proofErr w:type="gramStart"/>
+                            <w:r>
+                              <w:t>the</w:t>
+                            </w:r>
+                            <w:proofErr w:type="gramEnd"/>
+                            <w:r>
+                              <w:t xml:space="preserve"> web-site above also utilizes NGINX as a reverse-proxy for HTTPS) </w:t>
                             </w:r>
                           </w:p>
                         </w:txbxContent>
@@ -32954,7 +33450,15 @@
                         <w:spacing w:after="0"/>
                       </w:pPr>
                       <w:r>
-                        <w:t xml:space="preserve">     (the web-site above also utilizes NGINX as a reverse-proxy for HTTPS) </w:t>
+                        <w:t xml:space="preserve">     (</w:t>
+                      </w:r>
+                      <w:proofErr w:type="gramStart"/>
+                      <w:r>
+                        <w:t>the</w:t>
+                      </w:r>
+                      <w:proofErr w:type="gramEnd"/>
+                      <w:r>
+                        <w:t xml:space="preserve"> web-site above also utilizes NGINX as a reverse-proxy for HTTPS) </w:t>
                       </w:r>
                     </w:p>
                   </w:txbxContent>
@@ -32966,10 +33470,12 @@
         </mc:AlternateContent>
       </w:r>
       <w:proofErr w:type="spellStart"/>
+      <w:proofErr w:type="gramStart"/>
       <w:r>
         <w:t>avx.go</w:t>
       </w:r>
       <w:proofErr w:type="spellEnd"/>
+      <w:proofErr w:type="gramEnd"/>
       <w:r>
         <w:t xml:space="preserve"> implements a web-server (HTTP server) that provides the entire text of the AV bible </w:t>
       </w:r>
@@ -32983,10 +33489,12 @@
         <w:t xml:space="preserve">t still uses simple semantics.  Version numbers for source code are respective of the SDK Document revision numbers.  The first release of </w:t>
       </w:r>
       <w:proofErr w:type="spellStart"/>
+      <w:proofErr w:type="gramStart"/>
       <w:r>
         <w:t>avx.go</w:t>
       </w:r>
       <w:proofErr w:type="spellEnd"/>
+      <w:proofErr w:type="gramEnd"/>
       <w:r>
         <w:t>, which had been updated to the z-series SDK</w:t>
       </w:r>
@@ -33020,10 +33528,12 @@
         <w:t xml:space="preserve">There are a couple of URLs used for testing and validation.  They also illustrate how </w:t>
       </w:r>
       <w:proofErr w:type="spellStart"/>
+      <w:proofErr w:type="gramStart"/>
       <w:r>
         <w:t>avx.go</w:t>
       </w:r>
       <w:proofErr w:type="spellEnd"/>
+      <w:proofErr w:type="gramEnd"/>
       <w:r>
         <w:t xml:space="preserve"> can be extended:</w:t>
       </w:r>
@@ -33156,7 +33666,15 @@
                                 <w:sz w:val="18"/>
                                 <w:szCs w:val="18"/>
                               </w:rPr>
-                              <w:t>URL form #3 and #5 are discussed under the description of the *.</w:t>
+                              <w:t xml:space="preserve">URL form #3 and #5 are discussed under the description of the </w:t>
+                            </w:r>
+                            <w:proofErr w:type="gramStart"/>
+                            <w:r>
+                              <w:rPr>
+                                <w:sz w:val="18"/>
+                                <w:szCs w:val="18"/>
+                              </w:rPr>
+                              <w:t>*.</w:t>
                             </w:r>
                             <w:proofErr w:type="spellStart"/>
                             <w:r>
@@ -33167,6 +33685,7 @@
                               <w:t>avspec</w:t>
                             </w:r>
                             <w:proofErr w:type="spellEnd"/>
+                            <w:proofErr w:type="gramEnd"/>
                             <w:r>
                               <w:rPr>
                                 <w:sz w:val="18"/>
@@ -33265,7 +33784,15 @@
                           <w:sz w:val="18"/>
                           <w:szCs w:val="18"/>
                         </w:rPr>
-                        <w:t>URL form #3 and #5 are discussed under the description of the *.</w:t>
+                        <w:t xml:space="preserve">URL form #3 and #5 are discussed under the description of the </w:t>
+                      </w:r>
+                      <w:proofErr w:type="gramStart"/>
+                      <w:r>
+                        <w:rPr>
+                          <w:sz w:val="18"/>
+                          <w:szCs w:val="18"/>
+                        </w:rPr>
+                        <w:t>*.</w:t>
                       </w:r>
                       <w:proofErr w:type="spellStart"/>
                       <w:r>
@@ -33276,6 +33803,7 @@
                         <w:t>avspec</w:t>
                       </w:r>
                       <w:proofErr w:type="spellEnd"/>
+                      <w:proofErr w:type="gramEnd"/>
                       <w:r>
                         <w:rPr>
                           <w:sz w:val="18"/>
@@ -33384,12 +33912,22 @@
         <w:t xml:space="preserve">The / endpoint simply reports the release number of the optional </w:t>
       </w:r>
       <w:proofErr w:type="spellStart"/>
+      <w:proofErr w:type="gramStart"/>
       <w:r>
         <w:t>avx.go</w:t>
       </w:r>
       <w:proofErr w:type="spellEnd"/>
-      <w:r>
-        <w:t xml:space="preserve"> web-server component.  The /help endpoint provides primitive information about the web-service.  /help can be easily replaced by developer.  The /validate endpoint reports on the validity of data files in accordance with the </w:t>
+      <w:proofErr w:type="gramEnd"/>
+      <w:r>
+        <w:t xml:space="preserve"> web-server component.  The /help endpoint provides primitive information about the web-service.  /</w:t>
+      </w:r>
+      <w:proofErr w:type="gramStart"/>
+      <w:r>
+        <w:t>help</w:t>
+      </w:r>
+      <w:proofErr w:type="gramEnd"/>
+      <w:r>
+        <w:t xml:space="preserve"> can be easily replaced by developer.  The /validate endpoint reports on the validity of data files in accordance with the </w:t>
       </w:r>
       <w:proofErr w:type="spellStart"/>
       <w:r>
@@ -33422,10 +33960,12 @@
         <w:t xml:space="preserve"> later in this document).  In addition to the administrative URL’s described above, here is a list of the foundational endpoints that provide the core functionality of </w:t>
       </w:r>
       <w:proofErr w:type="spellStart"/>
+      <w:proofErr w:type="gramStart"/>
       <w:r>
         <w:t>avx.go</w:t>
       </w:r>
       <w:proofErr w:type="spellEnd"/>
+      <w:proofErr w:type="gramEnd"/>
       <w:r>
         <w:t>:</w:t>
       </w:r>
@@ -33578,10 +34118,12 @@
         <w:t xml:space="preserve">/AV-Stylesheet.css.  When a session identifier is provided, the session number dictates the name of the CSS file that will decorate the chapter request.  Moreover, </w:t>
       </w:r>
       <w:proofErr w:type="spellStart"/>
+      <w:proofErr w:type="gramStart"/>
       <w:r>
         <w:t>avx.go</w:t>
       </w:r>
       <w:proofErr w:type="spellEnd"/>
+      <w:proofErr w:type="gramEnd"/>
       <w:r>
         <w:t xml:space="preserve"> can compile information into a CSS stylesheet.  When a request is made for Genesis using the URL depicted in #3 above, a stylesheet becomes linked in the response to a stylesheet with the URL depicted in #8 above.  A web-browser will make an immediate subsequent request to get the stylesheet.  If /</w:t>
       </w:r>
@@ -33594,10 +34136,12 @@
         <w:t xml:space="preserve">/sessionID.css does not exists, </w:t>
       </w:r>
       <w:proofErr w:type="spellStart"/>
+      <w:proofErr w:type="gramStart"/>
       <w:r>
         <w:t>avx.go</w:t>
       </w:r>
       <w:proofErr w:type="spellEnd"/>
+      <w:proofErr w:type="gramEnd"/>
       <w:r>
         <w:t xml:space="preserve"> will automatically compile a file named /</w:t>
       </w:r>
@@ -33649,13 +34193,18 @@
       </w:r>
       <w:proofErr w:type="spellEnd"/>
       <w:r>
-        <w:t xml:space="preserve"> files and/or *.</w:t>
+        <w:t xml:space="preserve"> files and/or </w:t>
+      </w:r>
+      <w:proofErr w:type="gramStart"/>
+      <w:r>
+        <w:t>*.</w:t>
       </w:r>
       <w:proofErr w:type="spellStart"/>
       <w:r>
         <w:t>avspec</w:t>
       </w:r>
       <w:proofErr w:type="spellEnd"/>
+      <w:proofErr w:type="gramEnd"/>
       <w:r>
         <w:t xml:space="preserve"> files, they must be manually deleted beforehand.</w:t>
       </w:r>
@@ -33677,6 +34226,7 @@
         <w:spacing w:line="240" w:lineRule="auto"/>
         <w:ind w:left="0" w:firstLine="0"/>
       </w:pPr>
+      <w:proofErr w:type="gramStart"/>
       <w:r>
         <w:lastRenderedPageBreak/>
         <w:t>*.</w:t>
@@ -33686,6 +34236,7 @@
         <w:t>avspec</w:t>
       </w:r>
       <w:proofErr w:type="spellEnd"/>
+      <w:proofErr w:type="gramEnd"/>
       <w:r>
         <w:t xml:space="preserve"> file format</w:t>
       </w:r>
@@ -34438,6 +34989,7 @@
         <w:jc w:val="both"/>
       </w:pPr>
       <w:proofErr w:type="spellStart"/>
+      <w:proofErr w:type="gramStart"/>
       <w:r>
         <w:t>avx</w:t>
       </w:r>
@@ -34445,6 +34997,7 @@
         <w:t>.go</w:t>
       </w:r>
       <w:proofErr w:type="spellEnd"/>
+      <w:proofErr w:type="gramEnd"/>
       <w:r>
         <w:t xml:space="preserve"> software ignores everything after the first record above.  Only that first record defines the CSS file.  And that first line is expanded word-for-word into highlights for each supplied </w:t>
       </w:r>
@@ -34497,6 +35050,7 @@
         <w:t xml:space="preserve">(text file containing CSS for </w:t>
       </w:r>
       <w:proofErr w:type="spellStart"/>
+      <w:proofErr w:type="gramStart"/>
       <w:r>
         <w:rPr>
           <w:sz w:val="28"/>
@@ -34510,6 +35064,7 @@
         <w:t>.go</w:t>
       </w:r>
       <w:proofErr w:type="spellEnd"/>
+      <w:proofErr w:type="gramEnd"/>
       <w:r>
         <w:rPr>
           <w:sz w:val="28"/>
@@ -34526,6 +35081,7 @@
         <w:t xml:space="preserve">This standard-format CSS stylesheet should be included when </w:t>
       </w:r>
       <w:proofErr w:type="spellStart"/>
+      <w:proofErr w:type="gramStart"/>
       <w:r>
         <w:t>avx</w:t>
       </w:r>
@@ -34533,10 +35089,12 @@
         <w:t>.go</w:t>
       </w:r>
       <w:proofErr w:type="spellEnd"/>
+      <w:proofErr w:type="gramEnd"/>
       <w:r>
         <w:t xml:space="preserve"> is utilized in your development.  This optional stylesheet is included in the SDK, but it can be customized in any way by the web designer.  However, the web designer should realize that any references in the CSS to image files will result in 404 errors unless support is explicitly added to </w:t>
       </w:r>
       <w:proofErr w:type="spellStart"/>
+      <w:proofErr w:type="gramStart"/>
       <w:r>
         <w:t>avx</w:t>
       </w:r>
@@ -34544,10 +35102,12 @@
         <w:t>.go</w:t>
       </w:r>
       <w:proofErr w:type="spellEnd"/>
+      <w:proofErr w:type="gramEnd"/>
       <w:r>
         <w:t xml:space="preserve"> by your development team.  Finally, </w:t>
       </w:r>
       <w:proofErr w:type="spellStart"/>
+      <w:proofErr w:type="gramStart"/>
       <w:r>
         <w:t>avx</w:t>
       </w:r>
@@ -34555,6 +35115,7 @@
         <w:t>.go</w:t>
       </w:r>
       <w:proofErr w:type="spellEnd"/>
+      <w:proofErr w:type="gramEnd"/>
       <w:r>
         <w:t xml:space="preserve"> always links chapter output to the AV-Stylesheet.css stylesheet, even when a *.</w:t>
       </w:r>
@@ -34634,6 +35195,7 @@
         <w:t xml:space="preserve"> lists each filename along with its corresponding MD5.  The </w:t>
       </w:r>
       <w:proofErr w:type="spellStart"/>
+      <w:proofErr w:type="gramStart"/>
       <w:r>
         <w:t>avx</w:t>
       </w:r>
@@ -34641,6 +35203,7 @@
         <w:t>.go</w:t>
       </w:r>
       <w:proofErr w:type="spellEnd"/>
+      <w:proofErr w:type="gramEnd"/>
       <w:r>
         <w:t xml:space="preserve"> server implements a validation function that will read this file and report if the MD5’s agree with the SDK files on disk.  This way corruption can </w:t>
       </w:r>
@@ -34662,7 +35225,15 @@
       </w:r>
       <w:proofErr w:type="spellEnd"/>
       <w:r>
-        <w:t xml:space="preserve"> that should be deployed with the SDK.  By doing this, streamlined plate revision checks are straightforward. MD5’s are calculated both on core SDK files, and on optional components, but not upon the </w:t>
+        <w:t xml:space="preserve"> that should be deployed with the SDK.  By doing this, streamlined plate revision checks are straightforward. MD5’s </w:t>
+      </w:r>
+      <w:proofErr w:type="gramStart"/>
+      <w:r>
+        <w:t>are</w:t>
+      </w:r>
+      <w:proofErr w:type="gramEnd"/>
+      <w:r>
+        <w:t xml:space="preserve"> calculated both on core SDK files, and on optional components, but not upon the </w:t>
       </w:r>
       <w:proofErr w:type="spellStart"/>
       <w:r>
@@ -34678,7 +35249,15 @@
       </w:r>
       <w:proofErr w:type="spellEnd"/>
       <w:r>
-        <w:t xml:space="preserve"> to another location (e.g. AV-Inventory.</w:t>
+        <w:t xml:space="preserve"> to another location (</w:t>
+      </w:r>
+      <w:proofErr w:type="gramStart"/>
+      <w:r>
+        <w:t>e.g.</w:t>
+      </w:r>
+      <w:proofErr w:type="gramEnd"/>
+      <w:r>
+        <w:t xml:space="preserve"> AV-Inventory.</w:t>
       </w:r>
       <w:r>
         <w:t>Z</w:t>
@@ -36718,28 +37297,44 @@
           <w:sz w:val="20"/>
           <w:szCs w:val="20"/>
         </w:rPr>
-        <w:t xml:space="preserve"> as a single base-36 digit</w:t>
-      </w:r>
+        <w:t xml:space="preserve"> as a single base-36 </w:t>
+      </w:r>
+      <w:proofErr w:type="gramStart"/>
       <w:r>
         <w:rPr>
           <w:sz w:val="20"/>
           <w:szCs w:val="20"/>
         </w:rPr>
-        <w:t xml:space="preserve">; </w:t>
+        <w:t>digit</w:t>
       </w:r>
       <w:r>
         <w:rPr>
           <w:sz w:val="20"/>
           <w:szCs w:val="20"/>
         </w:rPr>
-        <w:t xml:space="preserve"> </w:t>
+        <w:t xml:space="preserve">; </w:t>
       </w:r>
       <w:r>
         <w:rPr>
           <w:sz w:val="20"/>
           <w:szCs w:val="20"/>
         </w:rPr>
-        <w:t>For example,</w:t>
+        <w:t xml:space="preserve"> </w:t>
+      </w:r>
+      <w:r>
+        <w:rPr>
+          <w:sz w:val="20"/>
+          <w:szCs w:val="20"/>
+        </w:rPr>
+        <w:t>For</w:t>
+      </w:r>
+      <w:proofErr w:type="gramEnd"/>
+      <w:r>
+        <w:rPr>
+          <w:sz w:val="20"/>
+          <w:szCs w:val="20"/>
+        </w:rPr>
+        <w:t xml:space="preserve"> example,</w:t>
       </w:r>
       <w:r>
         <w:rPr>
@@ -37555,6 +38150,7 @@
         <w:t xml:space="preserve">Incidentally, the sample source code provided in </w:t>
       </w:r>
       <w:proofErr w:type="spellStart"/>
+      <w:proofErr w:type="gramStart"/>
       <w:r>
         <w:rPr>
           <w:sz w:val="20"/>
@@ -37570,6 +38166,7 @@
         <w:t>.go</w:t>
       </w:r>
       <w:proofErr w:type="spellEnd"/>
+      <w:proofErr w:type="gramEnd"/>
       <w:r>
         <w:rPr>
           <w:sz w:val="20"/>
@@ -37634,6 +38231,7 @@
         <w:t xml:space="preserve">  The </w:t>
       </w:r>
       <w:proofErr w:type="spellStart"/>
+      <w:proofErr w:type="gramStart"/>
       <w:r>
         <w:rPr>
           <w:sz w:val="20"/>
@@ -37642,6 +38240,7 @@
         <w:t>avx.go</w:t>
       </w:r>
       <w:proofErr w:type="spellEnd"/>
+      <w:proofErr w:type="gramEnd"/>
       <w:r>
         <w:rPr>
           <w:sz w:val="20"/>
@@ -38209,21 +38808,37 @@
           <w:sz w:val="20"/>
           <w:szCs w:val="20"/>
         </w:rPr>
-        <w:t>corresponding text files with a</w:t>
-      </w:r>
+        <w:t xml:space="preserve">corresponding text files with </w:t>
+      </w:r>
+      <w:proofErr w:type="gramStart"/>
       <w:r>
         <w:rPr>
           <w:sz w:val="20"/>
           <w:szCs w:val="20"/>
         </w:rPr>
-        <w:t>n</w:t>
+        <w:t>a</w:t>
       </w:r>
       <w:r>
         <w:rPr>
           <w:sz w:val="20"/>
           <w:szCs w:val="20"/>
         </w:rPr>
-        <w:t xml:space="preserve"> .ascii extent.  These files are not provided for runtime execution.  Instead, they should be considered as ancillary docum</w:t>
+        <w:t>n</w:t>
+      </w:r>
+      <w:r>
+        <w:rPr>
+          <w:sz w:val="20"/>
+          <w:szCs w:val="20"/>
+        </w:rPr>
+        <w:t xml:space="preserve"> .ascii</w:t>
+      </w:r>
+      <w:proofErr w:type="gramEnd"/>
+      <w:r>
+        <w:rPr>
+          <w:sz w:val="20"/>
+          <w:szCs w:val="20"/>
+        </w:rPr>
+        <w:t xml:space="preserve"> extent.  These files are not provided for runtime execution.  Instead, they should be considered as ancillary docum</w:t>
       </w:r>
       <w:r>
         <w:rPr>
@@ -38643,7 +39258,15 @@
               <w:sz w:val="18"/>
               <w:szCs w:val="18"/>
             </w:rPr>
-            <w:t>Z14</w:t>
+            <w:t>Z1</w:t>
+          </w:r>
+          <w:r>
+            <w:rPr>
+              <w:rFonts w:ascii="Consolas" w:eastAsia="Times New Roman" w:hAnsi="Consolas" w:cs="Times New Roman"/>
+              <w:sz w:val="18"/>
+              <w:szCs w:val="18"/>
+            </w:rPr>
+            <w:t>8</w:t>
           </w:r>
           <w:r>
             <w:rPr>
@@ -38652,7 +39275,7 @@
               <w:szCs w:val="20"/>
               <w:vertAlign w:val="subscript"/>
             </w:rPr>
-            <w:t>p</w:t>
+            <w:t>1</w:t>
           </w:r>
         </w:p>
       </w:tc>

</xml_diff>

<commit_message>
The Z31 release adds filesize to the updated BOM file via migration.cs. Migration.cs also generates FlatBuffers content, but those files are untested, so labelled alpha in the updated docs.
</commit_message>
<xml_diff>
--- a/z-series/Digital-AV.docx
+++ b/z-series/Digital-AV.docx
@@ -33817,7 +33817,13 @@
       </w:pPr>
       <w:r>
         <w:lastRenderedPageBreak/>
-        <w:t xml:space="preserve">AV-Inventory.bom </w:t>
+        <w:t>AV-Inventory</w:t>
+      </w:r>
+      <w:r>
+        <w:t>-Z31</w:t>
+      </w:r>
+      <w:r>
+        <w:t xml:space="preserve">.bom </w:t>
       </w:r>
       <w:r>
         <w:rPr>
@@ -33831,52 +33837,336 @@
     </w:p>
     <w:p>
       <w:pPr>
-        <w:spacing w:before="120" w:after="0" w:line="240" w:lineRule="auto"/>
+        <w:spacing w:before="80" w:after="0" w:line="240" w:lineRule="auto"/>
       </w:pPr>
       <w:r>
-        <w:t xml:space="preserve">This is a text file that identifies the release and the delivered files for any given release. “bom” stands for bill of materials.  For each artifact of the SDK, the bom lists each filename along with its corresponding MD5.  The </w:t>
-      </w:r>
-      <w:r>
-        <w:t>avx</w:t>
-      </w:r>
-      <w:r>
-        <w:t xml:space="preserve">.go server implements a validation function that will read this file and report if the MD5’s agree with the SDK files on disk.  This way corruption can </w:t>
-      </w:r>
-      <w:r>
-        <w:t>be</w:t>
-      </w:r>
-      <w:r>
-        <w:t xml:space="preserve"> </w:t>
-      </w:r>
-      <w:r>
-        <w:t>detected</w:t>
-      </w:r>
-      <w:r>
-        <w:t xml:space="preserve"> and as a revision can be validated in an automated fashion.  Each Plate revision is released with a bom that should be deployed with the SDK.  By doing this, streamlined plate revision checks are straightforward. MD5’s are calculated both on core SDK files, and on optional components, but not upon the bom itself.  For each revision, it is recommended that you would copy AV-Inventory.bom to another location (e.g. AV-Inventory.</w:t>
-      </w:r>
-      <w:r>
-        <w:t>Z</w:t>
-      </w:r>
-      <w:r>
-        <w:t>14</w:t>
-      </w:r>
-      <w:r>
-        <w:t>) along with the documentation associated with that release [this document may change over time].</w:t>
+        <w:t>This is a</w:t>
+      </w:r>
+      <w:r>
+        <w:t>n ascii</w:t>
+      </w:r>
+      <w:r>
+        <w:t xml:space="preserve"> text file that </w:t>
+      </w:r>
+      <w:r>
+        <w:t>provides a bill-of-materials for the</w:t>
+      </w:r>
+      <w:r>
+        <w:t xml:space="preserve"> delivered files. For each </w:t>
+      </w:r>
+      <w:r>
+        <w:t>file</w:t>
+      </w:r>
+      <w:r>
+        <w:t xml:space="preserve"> of the SDK, the bom </w:t>
+      </w:r>
+      <w:r>
+        <w:t>contains a line item for the artifact. Each line has three fields, separated by whitespace</w:t>
+      </w:r>
+      <w:r>
+        <w:t>:</w:t>
       </w:r>
     </w:p>
     <w:p>
       <w:pPr>
-        <w:spacing w:before="120" w:after="0" w:line="240" w:lineRule="auto"/>
-        <w:rPr>
-          <w:b/>
+        <w:pStyle w:val="ListParagraph"/>
+        <w:numPr>
+          <w:ilvl w:val="0"/>
+          <w:numId w:val="9"/>
+        </w:numPr>
+        <w:spacing w:after="0" w:line="240" w:lineRule="auto"/>
+        <w:ind w:left="763"/>
+        <w:rPr>
           <w:sz w:val="20"/>
           <w:szCs w:val="20"/>
+        </w:rPr>
+      </w:pPr>
+      <w:r>
+        <w:rPr>
+          <w:sz w:val="20"/>
+          <w:szCs w:val="20"/>
+        </w:rPr>
+        <w:t xml:space="preserve">MD5 hash </w:t>
+      </w:r>
+      <w:r>
+        <w:rPr>
+          <w:sz w:val="20"/>
+          <w:szCs w:val="20"/>
+        </w:rPr>
+        <w:t>(</w:t>
+      </w:r>
+      <w:r>
+        <w:rPr>
+          <w:sz w:val="20"/>
+          <w:szCs w:val="20"/>
+        </w:rPr>
+        <w:t>hexadecimal representation</w:t>
+      </w:r>
+      <w:r>
+        <w:rPr>
+          <w:sz w:val="20"/>
+          <w:szCs w:val="20"/>
+        </w:rPr>
+        <w:t>) of the file</w:t>
+      </w:r>
+    </w:p>
+    <w:p>
+      <w:pPr>
+        <w:pStyle w:val="ListParagraph"/>
+        <w:numPr>
+          <w:ilvl w:val="0"/>
+          <w:numId w:val="9"/>
+        </w:numPr>
+        <w:spacing w:after="0" w:line="240" w:lineRule="auto"/>
+        <w:ind w:left="763"/>
+        <w:rPr>
+          <w:sz w:val="20"/>
+          <w:szCs w:val="20"/>
+        </w:rPr>
+      </w:pPr>
+      <w:r>
+        <w:rPr>
+          <w:sz w:val="20"/>
+          <w:szCs w:val="20"/>
+        </w:rPr>
+        <w:t>Size in bytes (decimal representation) of the file</w:t>
+      </w:r>
+    </w:p>
+    <w:p>
+      <w:pPr>
+        <w:pStyle w:val="ListParagraph"/>
+        <w:numPr>
+          <w:ilvl w:val="0"/>
+          <w:numId w:val="9"/>
+        </w:numPr>
+        <w:spacing w:after="0" w:line="240" w:lineRule="auto"/>
+        <w:ind w:left="763"/>
+        <w:rPr>
+          <w:sz w:val="20"/>
+          <w:szCs w:val="20"/>
+        </w:rPr>
+      </w:pPr>
+      <w:r>
+        <w:rPr>
+          <w:sz w:val="20"/>
+          <w:szCs w:val="20"/>
+        </w:rPr>
+        <w:t>Name of the file</w:t>
+      </w:r>
+    </w:p>
+    <w:p>
+      <w:pPr>
+        <w:spacing w:before="80" w:after="0" w:line="240" w:lineRule="auto"/>
+        <w:ind w:left="405"/>
+      </w:pPr>
+      <w:r>
+        <w:t>The</w:t>
+      </w:r>
+      <w:r>
+        <w:t xml:space="preserve"> </w:t>
+      </w:r>
+      <w:r>
+        <w:t>avx</w:t>
+      </w:r>
+      <w:r>
+        <w:t>.go server implements a validation function</w:t>
+      </w:r>
+      <w:r>
+        <w:t xml:space="preserve">, using </w:t>
+      </w:r>
+      <w:r>
+        <w:t>an older</w:t>
+      </w:r>
+      <w:r>
+        <w:t xml:space="preserve"> bom</w:t>
+      </w:r>
+      <w:r>
+        <w:t>; it</w:t>
+      </w:r>
+      <w:r>
+        <w:t xml:space="preserve"> read</w:t>
+      </w:r>
+      <w:r>
+        <w:t>s</w:t>
+      </w:r>
+      <w:r>
+        <w:t xml:space="preserve"> </w:t>
+      </w:r>
+      <w:r>
+        <w:t xml:space="preserve">the bom </w:t>
+      </w:r>
+      <w:r>
+        <w:t>and report</w:t>
+      </w:r>
+      <w:r>
+        <w:t>s</w:t>
+      </w:r>
+      <w:r>
+        <w:t xml:space="preserve"> </w:t>
+      </w:r>
+      <w:r>
+        <w:t>inconsistencies</w:t>
+      </w:r>
+      <w:r>
+        <w:t xml:space="preserve">.  </w:t>
+      </w:r>
+      <w:r>
+        <w:t>To avoid malicious attack, u</w:t>
+      </w:r>
+      <w:r>
+        <w:t>tiliz</w:t>
+      </w:r>
+      <w:r>
+        <w:t>ation of the</w:t>
+      </w:r>
+      <w:r>
+        <w:t xml:space="preserve"> bom</w:t>
+      </w:r>
+      <w:r>
+        <w:t xml:space="preserve"> is </w:t>
+      </w:r>
+      <w:r>
+        <w:t xml:space="preserve">highly </w:t>
+      </w:r>
+      <w:r>
+        <w:t>recommended</w:t>
+      </w:r>
+      <w:r>
+        <w:t>, but not required</w:t>
+      </w:r>
+      <w:r>
+        <w:t xml:space="preserve">. It helps </w:t>
+      </w:r>
+      <w:r>
+        <w:t xml:space="preserve">mitigate </w:t>
+      </w:r>
+      <w:r>
+        <w:t>corruption</w:t>
+      </w:r>
+      <w:r>
+        <w:t xml:space="preserve">, both </w:t>
+      </w:r>
+      <w:r>
+        <w:t xml:space="preserve">intentional </w:t>
+      </w:r>
+      <w:r>
+        <w:t>and</w:t>
+      </w:r>
+      <w:r>
+        <w:t xml:space="preserve"> </w:t>
+      </w:r>
+      <w:r>
+        <w:t>unintentional</w:t>
+      </w:r>
+      <w:r>
+        <w:t>.</w:t>
+      </w:r>
+    </w:p>
+    <w:p>
+      <w:pPr>
+        <w:pStyle w:val="Heading1"/>
+        <w:spacing w:before="120" w:line="240" w:lineRule="auto"/>
+        <w:ind w:left="0" w:firstLine="0"/>
+      </w:pPr>
+      <w:r>
+        <w:t>AV-Inventory</w:t>
+      </w:r>
+      <w:r>
+        <w:t>-Z31</w:t>
+      </w:r>
+      <w:r>
+        <w:t>.</w:t>
+      </w:r>
+      <w:r>
+        <w:t>md5</w:t>
+      </w:r>
+      <w:r>
+        <w:t xml:space="preserve"> </w:t>
+      </w:r>
+      <w:r>
+        <w:rPr>
+          <w:sz w:val="28"/>
+        </w:rPr>
+        <w:t>(</w:t>
+      </w:r>
+      <w:r>
+        <w:rPr>
+          <w:sz w:val="28"/>
+        </w:rPr>
+        <w:t>new with the Z31 release</w:t>
+      </w:r>
+      <w:r>
+        <w:rPr>
+          <w:sz w:val="28"/>
+        </w:rPr>
+        <w:t>)</w:t>
+      </w:r>
+      <w:r>
+        <w:t xml:space="preserve"> </w:t>
+      </w:r>
+    </w:p>
+    <w:p>
+      <w:pPr>
+        <w:spacing w:before="80" w:after="0" w:line="240" w:lineRule="auto"/>
+      </w:pPr>
+      <w:r>
+        <w:t xml:space="preserve">This </w:t>
+      </w:r>
+      <w:r>
+        <w:t xml:space="preserve">ascii </w:t>
+      </w:r>
+      <w:r>
+        <w:t xml:space="preserve">text file that contains only </w:t>
+      </w:r>
+      <w:r>
+        <w:t>the</w:t>
+      </w:r>
+      <w:r>
+        <w:t xml:space="preserve"> MD5 for AV-Inventory</w:t>
+      </w:r>
+      <w:r>
+        <w:t>-Z31</w:t>
+      </w:r>
+      <w:r>
+        <w:t>.bom</w:t>
+      </w:r>
+      <w:r>
+        <w:t xml:space="preserve"> file</w:t>
+      </w:r>
+      <w:r>
+        <w:t>.  For the highest level of security, this MD</w:t>
+      </w:r>
+      <w:r>
+        <w:t>5, found in this file,</w:t>
+      </w:r>
+      <w:r>
+        <w:t xml:space="preserve"> should be placed as a const value in the source code. And the validity of the </w:t>
+      </w:r>
+      <w:r>
+        <w:t>AV-Inventory.bom</w:t>
+      </w:r>
+      <w:r>
+        <w:t xml:space="preserve"> can be ascertained</w:t>
+      </w:r>
+      <w:r>
+        <w:t>, prior to checking validity of any other subsequently deserialized file.</w:t>
+      </w:r>
+    </w:p>
+    <w:p>
+      <w:pPr>
+        <w:pBdr>
+          <w:bottom w:val="single" w:sz="6" w:space="1" w:color="auto"/>
+        </w:pBdr>
+        <w:spacing w:before="120" w:after="0" w:line="240" w:lineRule="auto"/>
+        <w:rPr>
+          <w:sz w:val="8"/>
+          <w:szCs w:val="8"/>
         </w:rPr>
       </w:pPr>
     </w:p>
     <w:p>
       <w:pPr>
-        <w:spacing w:before="120" w:after="0" w:line="240" w:lineRule="auto"/>
+        <w:spacing w:before="160" w:after="0" w:line="240" w:lineRule="auto"/>
         <w:rPr>
           <w:b/>
           <w:sz w:val="20"/>
@@ -33894,7 +34184,7 @@
     </w:p>
     <w:p>
       <w:pPr>
-        <w:spacing w:before="120" w:after="0" w:line="240" w:lineRule="auto"/>
+        <w:spacing w:before="60" w:after="0" w:line="240" w:lineRule="auto"/>
         <w:rPr>
           <w:sz w:val="20"/>
           <w:szCs w:val="20"/>
@@ -33905,7 +34195,35 @@
           <w:sz w:val="20"/>
           <w:szCs w:val="20"/>
         </w:rPr>
-        <w:t>It’s an exciting time at AV Text Ministries, and if you want to lend a hand, let us know your technical skills and interests and we can help jumpstart you onto the team.  Currently, AV Text Ministries is 100% volunteer, so if you don’t just have passion about the mission as your raw motivatio</w:t>
+        <w:t>It’s an exciting time at AV Text Ministries, and if you want to lend a hand</w:t>
+      </w:r>
+      <w:r>
+        <w:rPr>
+          <w:sz w:val="20"/>
+          <w:szCs w:val="20"/>
+        </w:rPr>
+        <w:t>. L</w:t>
+      </w:r>
+      <w:r>
+        <w:rPr>
+          <w:sz w:val="20"/>
+          <w:szCs w:val="20"/>
+        </w:rPr>
+        <w:t>et us know your technical skills and interests and we can help jumpstart you onto the team.</w:t>
+      </w:r>
+      <w:r>
+        <w:rPr>
+          <w:sz w:val="20"/>
+          <w:szCs w:val="20"/>
+        </w:rPr>
+        <w:t xml:space="preserve"> We are embarking on brand-new support for Rust.</w:t>
+      </w:r>
+      <w:r>
+        <w:rPr>
+          <w:sz w:val="20"/>
+          <w:szCs w:val="20"/>
+        </w:rPr>
+        <w:t xml:space="preserve">  Currently, AV Text Ministries is 100% volunteer, so if you don’t just have passion about the mission as your raw motivatio</w:t>
       </w:r>
       <w:r>
         <w:rPr>
@@ -33950,495 +34268,492 @@
     </w:p>
     <w:p>
       <w:pPr>
-        <w:spacing w:before="120" w:after="0" w:line="240" w:lineRule="auto"/>
+        <w:spacing w:before="160" w:after="0" w:line="240" w:lineRule="auto"/>
         <w:rPr>
           <w:b/>
           <w:sz w:val="20"/>
           <w:szCs w:val="20"/>
         </w:rPr>
       </w:pPr>
+      <w:r>
+        <w:rPr>
+          <w:b/>
+          <w:sz w:val="20"/>
+          <w:szCs w:val="20"/>
+        </w:rPr>
+        <w:t>HOW THE DIGITAL-AV “PLATES” ARE AUTHORED:</w:t>
+      </w:r>
     </w:p>
     <w:p>
       <w:pPr>
-        <w:spacing w:before="120" w:after="0" w:line="240" w:lineRule="auto"/>
-        <w:rPr>
-          <w:b/>
+        <w:spacing w:before="60" w:after="0" w:line="240" w:lineRule="auto"/>
+        <w:jc w:val="both"/>
+        <w:rPr>
           <w:sz w:val="20"/>
           <w:szCs w:val="20"/>
         </w:rPr>
       </w:pPr>
       <w:r>
         <w:rPr>
-          <w:b/>
           <w:sz w:val="20"/>
           <w:szCs w:val="20"/>
         </w:rPr>
-        <w:t>HOW THE DIGITAL-AV “PLATES” ARE AUTHORED:</w:t>
-      </w:r>
-    </w:p>
-    <w:p>
-      <w:pPr>
-        <w:spacing w:after="0" w:line="240" w:lineRule="auto"/>
-        <w:jc w:val="both"/>
+        <w:t>Initially, various publicly available KJV texts were parsed and dutifully compared (comparing scripture with scripture [</w:t>
+      </w:r>
+      <w:r>
         <w:rPr>
           <w:sz w:val="20"/>
           <w:szCs w:val="20"/>
         </w:rPr>
-      </w:pPr>
+        <w:t>1 Cor</w:t>
+      </w:r>
       <w:r>
         <w:rPr>
           <w:sz w:val="20"/>
           <w:szCs w:val="20"/>
         </w:rPr>
-        <w:t>Initially, various publicly available KJV texts were parsed and dutifully compared (comparing scripture with scripture [</w:t>
+        <w:t>inthians</w:t>
       </w:r>
       <w:r>
         <w:rPr>
           <w:sz w:val="20"/>
           <w:szCs w:val="20"/>
         </w:rPr>
-        <w:t>1 Cor</w:t>
+        <w:t xml:space="preserve"> 2:13</w:t>
       </w:r>
       <w:r>
         <w:rPr>
           <w:sz w:val="20"/>
           <w:szCs w:val="20"/>
         </w:rPr>
-        <w:t>inthians</w:t>
+        <w:t xml:space="preserve">]).  That work </w:t>
       </w:r>
       <w:r>
         <w:rPr>
           <w:sz w:val="20"/>
           <w:szCs w:val="20"/>
         </w:rPr>
-        <w:t xml:space="preserve"> 2:13</w:t>
+        <w:t>produced</w:t>
       </w:r>
       <w:r>
         <w:rPr>
           <w:sz w:val="20"/>
           <w:szCs w:val="20"/>
         </w:rPr>
-        <w:t xml:space="preserve">]).  That work </w:t>
+        <w:t xml:space="preserve"> the </w:t>
       </w:r>
       <w:r>
         <w:rPr>
           <w:sz w:val="20"/>
           <w:szCs w:val="20"/>
         </w:rPr>
-        <w:t>produced</w:t>
+        <w:t>freeware program, AV-1995 for Windows</w:t>
       </w:r>
       <w:r>
         <w:rPr>
           <w:sz w:val="20"/>
           <w:szCs w:val="20"/>
         </w:rPr>
-        <w:t xml:space="preserve"> the </w:t>
+        <w:t>; it was written in Delphi/Pascal</w:t>
       </w:r>
       <w:r>
         <w:rPr>
           <w:sz w:val="20"/>
           <w:szCs w:val="20"/>
         </w:rPr>
-        <w:t>freeware program, AV-1995 for Windows</w:t>
+        <w:t xml:space="preserve"> and was maintained </w:t>
       </w:r>
       <w:r>
         <w:rPr>
           <w:sz w:val="20"/>
           <w:szCs w:val="20"/>
         </w:rPr>
-        <w:t>; it was written in Delphi/Pascal</w:t>
+        <w:t>until the</w:t>
       </w:r>
       <w:r>
         <w:rPr>
           <w:sz w:val="20"/>
           <w:szCs w:val="20"/>
         </w:rPr>
-        <w:t xml:space="preserve"> and was maintained </w:t>
+        <w:t xml:space="preserve"> </w:t>
       </w:r>
       <w:r>
         <w:rPr>
           <w:sz w:val="20"/>
           <w:szCs w:val="20"/>
         </w:rPr>
-        <w:t>until the</w:t>
+        <w:t>AV-</w:t>
       </w:r>
       <w:r>
         <w:rPr>
           <w:sz w:val="20"/>
           <w:szCs w:val="20"/>
         </w:rPr>
-        <w:t xml:space="preserve"> </w:t>
+        <w:t xml:space="preserve">2011.  </w:t>
       </w:r>
       <w:r>
         <w:rPr>
           <w:sz w:val="20"/>
           <w:szCs w:val="20"/>
         </w:rPr>
-        <w:t>AV-</w:t>
+        <w:t>In 2008, the initial Digital-AV SDK was conceived and produced, harvesting much of the inner workings of AV-2008, utilizing RemObjects Oxygene</w:t>
       </w:r>
       <w:r>
         <w:rPr>
           <w:sz w:val="20"/>
           <w:szCs w:val="20"/>
         </w:rPr>
-        <w:t xml:space="preserve">2011.  </w:t>
+        <w:t>/Pascal as</w:t>
       </w:r>
       <w:r>
         <w:rPr>
           <w:sz w:val="20"/>
           <w:szCs w:val="20"/>
         </w:rPr>
-        <w:t>In 2008, the initial Digital-AV SDK was conceived and produced, harvesting much of the inner workings of AV-2008, utilizing RemObjects Oxygene</w:t>
+        <w:t xml:space="preserve"> a development platform and releasing it as open source.  Later,</w:t>
       </w:r>
       <w:r>
         <w:rPr>
           <w:sz w:val="20"/>
           <w:szCs w:val="20"/>
         </w:rPr>
-        <w:t>/Pascal as</w:t>
+        <w:t xml:space="preserve"> </w:t>
       </w:r>
       <w:r>
         <w:rPr>
           <w:sz w:val="20"/>
           <w:szCs w:val="20"/>
         </w:rPr>
-        <w:t xml:space="preserve"> a development platform and releasing it as open source.  Later,</w:t>
+        <w:t>AV-</w:t>
       </w:r>
       <w:r>
         <w:rPr>
           <w:sz w:val="20"/>
           <w:szCs w:val="20"/>
         </w:rPr>
-        <w:t xml:space="preserve"> </w:t>
+        <w:t>2011 was “compiled</w:t>
       </w:r>
       <w:r>
         <w:rPr>
           <w:sz w:val="20"/>
           <w:szCs w:val="20"/>
         </w:rPr>
-        <w:t>AV-</w:t>
+        <w:t xml:space="preserve">” </w:t>
       </w:r>
       <w:r>
         <w:rPr>
           <w:sz w:val="20"/>
           <w:szCs w:val="20"/>
         </w:rPr>
-        <w:t>2011 was “compiled</w:t>
+        <w:t>using AV-</w:t>
       </w:r>
       <w:r>
         <w:rPr>
           <w:sz w:val="20"/>
           <w:szCs w:val="20"/>
         </w:rPr>
-        <w:t xml:space="preserve">” </w:t>
+        <w:t>2008</w:t>
       </w:r>
       <w:r>
         <w:rPr>
           <w:sz w:val="20"/>
           <w:szCs w:val="20"/>
         </w:rPr>
-        <w:t>using AV-</w:t>
+        <w:t xml:space="preserve"> as a baseline</w:t>
       </w:r>
       <w:r>
         <w:rPr>
           <w:sz w:val="20"/>
           <w:szCs w:val="20"/>
         </w:rPr>
-        <w:t>2008</w:t>
+        <w:t xml:space="preserve">.  </w:t>
       </w:r>
       <w:r>
         <w:rPr>
           <w:sz w:val="20"/>
           <w:szCs w:val="20"/>
         </w:rPr>
-        <w:t xml:space="preserve"> as a baseline</w:t>
+        <w:t>Subsequently</w:t>
       </w:r>
       <w:r>
         <w:rPr>
           <w:sz w:val="20"/>
           <w:szCs w:val="20"/>
         </w:rPr>
-        <w:t xml:space="preserve">.  </w:t>
+        <w:t>, t</w:t>
       </w:r>
       <w:r>
         <w:rPr>
           <w:sz w:val="20"/>
           <w:szCs w:val="20"/>
         </w:rPr>
-        <w:t>Subsequently</w:t>
+        <w:t xml:space="preserve">he </w:t>
       </w:r>
       <w:r>
         <w:rPr>
           <w:sz w:val="20"/>
           <w:szCs w:val="20"/>
         </w:rPr>
-        <w:t>, t</w:t>
+        <w:t>2017</w:t>
       </w:r>
       <w:r>
         <w:rPr>
           <w:sz w:val="20"/>
           <w:szCs w:val="20"/>
         </w:rPr>
-        <w:t xml:space="preserve">he </w:t>
+        <w:t>/2018</w:t>
       </w:r>
       <w:r>
         <w:rPr>
           <w:sz w:val="20"/>
           <w:szCs w:val="20"/>
         </w:rPr>
-        <w:t>2017</w:t>
+        <w:t xml:space="preserve"> Edition</w:t>
       </w:r>
       <w:r>
         <w:rPr>
           <w:sz w:val="20"/>
           <w:szCs w:val="20"/>
         </w:rPr>
-        <w:t>/2018</w:t>
+        <w:t>s</w:t>
       </w:r>
       <w:r>
         <w:rPr>
           <w:sz w:val="20"/>
           <w:szCs w:val="20"/>
         </w:rPr>
-        <w:t xml:space="preserve"> Edition</w:t>
+        <w:t xml:space="preserve"> </w:t>
       </w:r>
       <w:r>
         <w:rPr>
           <w:sz w:val="20"/>
           <w:szCs w:val="20"/>
         </w:rPr>
-        <w:t>s</w:t>
+        <w:t xml:space="preserve">were </w:t>
       </w:r>
       <w:r>
         <w:rPr>
           <w:sz w:val="20"/>
           <w:szCs w:val="20"/>
         </w:rPr>
-        <w:t xml:space="preserve"> </w:t>
+        <w:t>“compiled</w:t>
       </w:r>
       <w:r>
         <w:rPr>
           <w:sz w:val="20"/>
           <w:szCs w:val="20"/>
         </w:rPr>
-        <w:t xml:space="preserve">were </w:t>
+        <w:t>”</w:t>
       </w:r>
       <w:r>
         <w:rPr>
           <w:sz w:val="20"/>
           <w:szCs w:val="20"/>
         </w:rPr>
-        <w:t>“compiled</w:t>
+        <w:t xml:space="preserve"> </w:t>
       </w:r>
       <w:r>
         <w:rPr>
           <w:sz w:val="20"/>
           <w:szCs w:val="20"/>
         </w:rPr>
-        <w:t>”</w:t>
+        <w:t>using AV-</w:t>
       </w:r>
       <w:r>
         <w:rPr>
           <w:sz w:val="20"/>
           <w:szCs w:val="20"/>
         </w:rPr>
-        <w:t xml:space="preserve"> </w:t>
+        <w:t xml:space="preserve">2011 </w:t>
       </w:r>
       <w:r>
         <w:rPr>
           <w:sz w:val="20"/>
           <w:szCs w:val="20"/>
         </w:rPr>
-        <w:t>using AV-</w:t>
+        <w:t>as a baseline</w:t>
       </w:r>
       <w:r>
         <w:rPr>
           <w:sz w:val="20"/>
           <w:szCs w:val="20"/>
         </w:rPr>
-        <w:t xml:space="preserve">2011 </w:t>
+        <w:t xml:space="preserve">.  </w:t>
       </w:r>
       <w:r>
         <w:rPr>
           <w:sz w:val="20"/>
           <w:szCs w:val="20"/>
         </w:rPr>
-        <w:t>as a baseline</w:t>
+        <w:t xml:space="preserve">The Z07 revision of the </w:t>
       </w:r>
       <w:r>
         <w:rPr>
           <w:sz w:val="20"/>
           <w:szCs w:val="20"/>
         </w:rPr>
-        <w:t xml:space="preserve">.  </w:t>
+        <w:t xml:space="preserve">SDK </w:t>
       </w:r>
       <w:r>
         <w:rPr>
           <w:sz w:val="20"/>
           <w:szCs w:val="20"/>
         </w:rPr>
-        <w:t xml:space="preserve">The Z07 revision of the </w:t>
+        <w:t>were</w:t>
       </w:r>
       <w:r>
         <w:rPr>
           <w:sz w:val="20"/>
           <w:szCs w:val="20"/>
         </w:rPr>
-        <w:t xml:space="preserve">SDK </w:t>
+        <w:t xml:space="preserve"> baselined from AV-</w:t>
       </w:r>
       <w:r>
         <w:rPr>
           <w:sz w:val="20"/>
           <w:szCs w:val="20"/>
         </w:rPr>
-        <w:t>are baselined from AV-</w:t>
+        <w:t>2018</w:t>
       </w:r>
       <w:r>
         <w:rPr>
           <w:sz w:val="20"/>
           <w:szCs w:val="20"/>
         </w:rPr>
-        <w:t>2018</w:t>
+        <w:t xml:space="preserve"> edition</w:t>
       </w:r>
       <w:r>
         <w:rPr>
           <w:sz w:val="20"/>
           <w:szCs w:val="20"/>
         </w:rPr>
-        <w:t xml:space="preserve"> edition</w:t>
+        <w:t xml:space="preserve"> using the </w:t>
       </w:r>
       <w:r>
         <w:rPr>
           <w:sz w:val="20"/>
           <w:szCs w:val="20"/>
         </w:rPr>
-        <w:t xml:space="preserve"> using the </w:t>
+        <w:t>K817</w:t>
       </w:r>
       <w:r>
         <w:rPr>
           <w:sz w:val="20"/>
           <w:szCs w:val="20"/>
         </w:rPr>
-        <w:t>K817</w:t>
+        <w:t xml:space="preserve"> </w:t>
       </w:r>
       <w:r>
         <w:rPr>
           <w:sz w:val="20"/>
           <w:szCs w:val="20"/>
         </w:rPr>
-        <w:t xml:space="preserve"> </w:t>
+        <w:t>revision</w:t>
       </w:r>
       <w:r>
         <w:rPr>
           <w:sz w:val="20"/>
           <w:szCs w:val="20"/>
         </w:rPr>
-        <w:t>revision</w:t>
+        <w:t>.</w:t>
       </w:r>
       <w:r>
         <w:rPr>
           <w:sz w:val="20"/>
           <w:szCs w:val="20"/>
         </w:rPr>
-        <w:t>.</w:t>
+        <w:t xml:space="preserve"> </w:t>
       </w:r>
       <w:r>
         <w:rPr>
           <w:sz w:val="20"/>
           <w:szCs w:val="20"/>
         </w:rPr>
-        <w:t xml:space="preserve"> </w:t>
+        <w:t>C#</w:t>
       </w:r>
       <w:r>
         <w:rPr>
           <w:sz w:val="20"/>
           <w:szCs w:val="20"/>
         </w:rPr>
-        <w:t>C#</w:t>
+        <w:t xml:space="preserve"> is now</w:t>
       </w:r>
       <w:r>
         <w:rPr>
           <w:sz w:val="20"/>
           <w:szCs w:val="20"/>
         </w:rPr>
-        <w:t xml:space="preserve"> is now</w:t>
+        <w:t xml:space="preserve"> the programming language of the SDK compile</w:t>
       </w:r>
       <w:r>
         <w:rPr>
           <w:sz w:val="20"/>
           <w:szCs w:val="20"/>
         </w:rPr>
-        <w:t xml:space="preserve"> the programming language of the SDK compile</w:t>
+        <w:t>r; and</w:t>
       </w:r>
       <w:r>
         <w:rPr>
           <w:sz w:val="20"/>
           <w:szCs w:val="20"/>
         </w:rPr>
-        <w:t>r; and</w:t>
+        <w:t xml:space="preserve"> the </w:t>
       </w:r>
       <w:r>
         <w:rPr>
           <w:sz w:val="20"/>
           <w:szCs w:val="20"/>
         </w:rPr>
-        <w:t xml:space="preserve"> the </w:t>
+        <w:t xml:space="preserve">ancient </w:t>
       </w:r>
       <w:r>
         <w:rPr>
           <w:sz w:val="20"/>
           <w:szCs w:val="20"/>
         </w:rPr>
-        <w:t xml:space="preserve">ancient </w:t>
+        <w:t xml:space="preserve">pascal sources were finally retired </w:t>
       </w:r>
       <w:r>
         <w:rPr>
           <w:sz w:val="20"/>
           <w:szCs w:val="20"/>
         </w:rPr>
-        <w:t xml:space="preserve">pascal sources were finally retired </w:t>
+        <w:t xml:space="preserve">(replaced by C# sources) </w:t>
       </w:r>
       <w:r>
         <w:rPr>
           <w:sz w:val="20"/>
           <w:szCs w:val="20"/>
         </w:rPr>
-        <w:t xml:space="preserve">(replaced by C# sources) </w:t>
+        <w:t>in 201</w:t>
       </w:r>
       <w:r>
         <w:rPr>
           <w:sz w:val="20"/>
           <w:szCs w:val="20"/>
         </w:rPr>
-        <w:t>in 201</w:t>
+        <w:t>8</w:t>
       </w:r>
       <w:r>
         <w:rPr>
           <w:sz w:val="20"/>
           <w:szCs w:val="20"/>
         </w:rPr>
-        <w:t>8</w:t>
+        <w:t>.</w:t>
       </w:r>
       <w:r>
         <w:rPr>
           <w:sz w:val="20"/>
           <w:szCs w:val="20"/>
         </w:rPr>
-        <w:t>.</w:t>
+        <w:t xml:space="preserve"> </w:t>
       </w:r>
       <w:r>
         <w:rPr>
           <w:sz w:val="20"/>
           <w:szCs w:val="20"/>
         </w:rPr>
-        <w:t xml:space="preserve"> </w:t>
-      </w:r>
-      <w:r>
-        <w:rPr>
-          <w:sz w:val="20"/>
-          <w:szCs w:val="20"/>
-        </w:rPr>
-        <w:t xml:space="preserve"> The Z-series SDK</w:t>
+        <w:t xml:space="preserve"> The SDK</w:t>
       </w:r>
       <w:r>
         <w:rPr>
@@ -34481,14 +34796,14 @@
           <w:sz w:val="20"/>
           <w:szCs w:val="20"/>
         </w:rPr>
-        <w:t xml:space="preserve"> server</w:t>
+        <w:t xml:space="preserve"> (</w:t>
       </w:r>
       <w:r>
         <w:rPr>
           <w:sz w:val="20"/>
           <w:szCs w:val="20"/>
         </w:rPr>
-        <w:t>, which is written in</w:t>
+        <w:t>written in</w:t>
       </w:r>
       <w:r>
         <w:rPr>
@@ -34509,21 +34824,7 @@
           <w:sz w:val="20"/>
           <w:szCs w:val="20"/>
         </w:rPr>
-        <w:t xml:space="preserve"> a custom Python/Flask </w:t>
-      </w:r>
-      <w:r>
-        <w:rPr>
-          <w:sz w:val="20"/>
-          <w:szCs w:val="20"/>
-        </w:rPr>
-        <w:t>application wraps calls to</w:t>
-      </w:r>
-      <w:r>
-        <w:rPr>
-          <w:sz w:val="20"/>
-          <w:szCs w:val="20"/>
-        </w:rPr>
-        <w:t xml:space="preserve"> NLTK</w:t>
+        <w:t xml:space="preserve">) and the NUPOS </w:t>
       </w:r>
       <w:r>
         <w:rPr>
@@ -34538,91 +34839,36 @@
           <w:sz w:val="20"/>
           <w:szCs w:val="20"/>
         </w:rPr>
-        <w:t xml:space="preserve">.  Both servers are </w:t>
+        <w:t xml:space="preserve">tag-set. </w:t>
       </w:r>
       <w:r>
         <w:rPr>
           <w:sz w:val="20"/>
           <w:szCs w:val="20"/>
         </w:rPr>
-        <w:t xml:space="preserve">accessed via REST calls to local servers </w:t>
-      </w:r>
-      <w:r>
-        <w:rPr>
+        <w:t>NLTK</w:t>
+      </w:r>
+      <w:r>
+        <w:rPr>
+          <w:rStyle w:val="FootnoteReference"/>
           <w:sz w:val="20"/>
           <w:szCs w:val="20"/>
         </w:rPr>
-        <w:t>running on</w:t>
+        <w:footnoteReference w:id="4"/>
       </w:r>
       <w:r>
         <w:rPr>
           <w:sz w:val="20"/>
           <w:szCs w:val="20"/>
         </w:rPr>
-        <w:t xml:space="preserve"> the program author’s network on</w:t>
+        <w:t xml:space="preserve"> (Python) used when MorphAdorner encounters a word out of it</w:t>
       </w:r>
       <w:r>
         <w:rPr>
           <w:sz w:val="20"/>
           <w:szCs w:val="20"/>
         </w:rPr>
-        <w:t xml:space="preserve"> localhost</w:t>
-      </w:r>
-      <w:r>
-        <w:rPr>
-          <w:sz w:val="20"/>
-          <w:szCs w:val="20"/>
-        </w:rPr>
-        <w:t xml:space="preserve">.  </w:t>
-      </w:r>
-      <w:r>
-        <w:rPr>
-          <w:sz w:val="20"/>
-          <w:szCs w:val="20"/>
-        </w:rPr>
-        <w:t xml:space="preserve">POS </w:t>
-      </w:r>
-      <w:r>
-        <w:rPr>
-          <w:sz w:val="20"/>
-          <w:szCs w:val="20"/>
-        </w:rPr>
-        <w:t>tags are acquired from the MorphAdorner server</w:t>
-      </w:r>
-      <w:r>
-        <w:rPr>
-          <w:sz w:val="20"/>
-          <w:szCs w:val="20"/>
-        </w:rPr>
-        <w:t xml:space="preserve"> and accordingly conform to the NUPOS tag set</w:t>
-      </w:r>
-      <w:r>
-        <w:rPr>
-          <w:sz w:val="20"/>
-          <w:szCs w:val="20"/>
-        </w:rPr>
-        <w:t>. Lemmatization is</w:t>
-      </w:r>
-      <w:r>
-        <w:rPr>
-          <w:sz w:val="20"/>
-          <w:szCs w:val="20"/>
-        </w:rPr>
-        <w:t xml:space="preserve"> also</w:t>
-      </w:r>
-      <w:r>
-        <w:rPr>
-          <w:sz w:val="20"/>
-          <w:szCs w:val="20"/>
-        </w:rPr>
-        <w:t xml:space="preserve"> acquired from the MorphAdorner server, with the NLTK Flask server utilized only if the MorphAdorner fails to return a lemma</w:t>
-      </w:r>
-      <w:r>
-        <w:rPr>
-          <w:sz w:val="20"/>
-          <w:szCs w:val="20"/>
-        </w:rPr>
-        <w:t>.</w:t>
+        <w:t>s vocabulary. Java and Python dependencies are not exhibited in the delivered SDK (They are only part of the compilation process).</w:t>
       </w:r>
       <w:r>
         <w:rPr>
@@ -36765,282 +37011,247 @@
         <w:ind w:left="360" w:hanging="360"/>
         <w:jc w:val="both"/>
         <w:rPr>
+          <w:rFonts w:ascii="Arial" w:eastAsia="Arial" w:hAnsi="Arial" w:cs="Arial"/>
+          <w:b/>
+          <w:noProof/>
+          <w:color w:val="FFFFFF"/>
+          <w:sz w:val="24"/>
+        </w:rPr>
+      </w:pPr>
+      <w:r>
+        <w:rPr>
           <w:sz w:val="20"/>
           <w:szCs w:val="20"/>
         </w:rPr>
-      </w:pPr>
+        <w:t>#4</w:t>
+      </w:r>
       <w:r>
         <w:rPr>
           <w:sz w:val="20"/>
           <w:szCs w:val="20"/>
         </w:rPr>
-        <w:t>#4</w:t>
+        <w:tab/>
       </w:r>
       <w:r>
         <w:rPr>
           <w:sz w:val="20"/>
           <w:szCs w:val="20"/>
         </w:rPr>
-        <w:tab/>
+        <w:t>T</w:t>
       </w:r>
       <w:r>
         <w:rPr>
           <w:sz w:val="20"/>
           <w:szCs w:val="20"/>
         </w:rPr>
-        <w:t xml:space="preserve">Beginning with the Z2C </w:t>
+        <w:t>he Z31 SDK release</w:t>
       </w:r>
       <w:r>
         <w:rPr>
           <w:sz w:val="20"/>
           <w:szCs w:val="20"/>
         </w:rPr>
-        <w:t>documentation</w:t>
+        <w:t xml:space="preserve"> is substantially identical/compatible with the previous Z14 release</w:t>
       </w:r>
       <w:r>
         <w:rPr>
           <w:sz w:val="20"/>
           <w:szCs w:val="20"/>
         </w:rPr>
-        <w:t xml:space="preserve">, </w:t>
-      </w:r>
-      <w:r>
+        <w:t>, the SDK now includes an addendum for Flat Buffers IDL and binary files</w:t>
+      </w:r>
+    </w:p>
+    <w:p>
+      <w:pPr>
+        <w:spacing w:after="0" w:line="240" w:lineRule="auto"/>
+        <w:ind w:left="360" w:hanging="360"/>
+        <w:jc w:val="both"/>
         <w:rPr>
           <w:sz w:val="20"/>
           <w:szCs w:val="20"/>
         </w:rPr>
-        <w:t xml:space="preserve">the </w:t>
-      </w:r>
+      </w:pPr>
       <w:r>
         <w:rPr>
           <w:sz w:val="20"/>
           <w:szCs w:val="20"/>
         </w:rPr>
-        <w:t xml:space="preserve">AV SDK </w:t>
+        <w:t>#</w:t>
       </w:r>
       <w:r>
         <w:rPr>
           <w:sz w:val="20"/>
           <w:szCs w:val="20"/>
         </w:rPr>
-        <w:t xml:space="preserve">now includes </w:t>
+        <w:t>5</w:t>
       </w:r>
       <w:r>
         <w:rPr>
           <w:sz w:val="20"/>
           <w:szCs w:val="20"/>
         </w:rPr>
-        <w:t xml:space="preserve">an </w:t>
+        <w:tab/>
       </w:r>
       <w:r>
         <w:rPr>
           <w:sz w:val="20"/>
           <w:szCs w:val="20"/>
         </w:rPr>
-        <w:t>addendum</w:t>
+        <w:t>T</w:t>
       </w:r>
       <w:r>
         <w:rPr>
           <w:sz w:val="20"/>
           <w:szCs w:val="20"/>
         </w:rPr>
-        <w:t xml:space="preserve"> </w:t>
+        <w:t xml:space="preserve">he </w:t>
       </w:r>
       <w:r>
         <w:rPr>
           <w:sz w:val="20"/>
           <w:szCs w:val="20"/>
         </w:rPr>
-        <w:t>for</w:t>
+        <w:t>Z31 SDK release</w:t>
       </w:r>
       <w:r>
         <w:rPr>
           <w:sz w:val="20"/>
           <w:szCs w:val="20"/>
         </w:rPr>
-        <w:t xml:space="preserve"> Flat Buffers </w:t>
+        <w:t xml:space="preserve"> adds </w:t>
       </w:r>
       <w:r>
         <w:rPr>
           <w:sz w:val="20"/>
           <w:szCs w:val="20"/>
         </w:rPr>
-        <w:t>IDL and binary files</w:t>
+        <w:t>Flat Buffers</w:t>
       </w:r>
       <w:r>
         <w:rPr>
           <w:sz w:val="20"/>
           <w:szCs w:val="20"/>
         </w:rPr>
-        <w:t xml:space="preserve">. </w:t>
+        <w:t xml:space="preserve"> support</w:t>
       </w:r>
       <w:r>
         <w:rPr>
           <w:sz w:val="20"/>
           <w:szCs w:val="20"/>
         </w:rPr>
-        <w:t>Th</w:t>
+        <w:t xml:space="preserve">. </w:t>
       </w:r>
       <w:r>
         <w:rPr>
           <w:sz w:val="20"/>
           <w:szCs w:val="20"/>
         </w:rPr>
-        <w:t>is</w:t>
+        <w:t>Th</w:t>
       </w:r>
       <w:r>
         <w:rPr>
           <w:sz w:val="20"/>
           <w:szCs w:val="20"/>
         </w:rPr>
-        <w:t xml:space="preserve"> </w:t>
+        <w:t>is</w:t>
       </w:r>
       <w:r>
         <w:rPr>
           <w:sz w:val="20"/>
           <w:szCs w:val="20"/>
         </w:rPr>
-        <w:t>addendum</w:t>
+        <w:t xml:space="preserve"> </w:t>
       </w:r>
       <w:r>
         <w:rPr>
           <w:sz w:val="20"/>
           <w:szCs w:val="20"/>
         </w:rPr>
-        <w:t xml:space="preserve"> extend</w:t>
+        <w:t>addendum</w:t>
       </w:r>
       <w:r>
         <w:rPr>
           <w:sz w:val="20"/>
           <w:szCs w:val="20"/>
         </w:rPr>
-        <w:t>s</w:t>
+        <w:t xml:space="preserve"> extend</w:t>
       </w:r>
       <w:r>
         <w:rPr>
           <w:sz w:val="20"/>
           <w:szCs w:val="20"/>
         </w:rPr>
-        <w:t xml:space="preserve"> the reach </w:t>
+        <w:t>s</w:t>
       </w:r>
       <w:r>
         <w:rPr>
           <w:sz w:val="20"/>
           <w:szCs w:val="20"/>
         </w:rPr>
-        <w:t>of SDK consumers,</w:t>
+        <w:t xml:space="preserve"> the reach </w:t>
       </w:r>
       <w:r>
         <w:rPr>
           <w:sz w:val="20"/>
           <w:szCs w:val="20"/>
         </w:rPr>
-        <w:t xml:space="preserve"> by simplifying deserialization steps required for SDK </w:t>
+        <w:t>of SDK consumers,</w:t>
       </w:r>
       <w:r>
         <w:rPr>
           <w:sz w:val="20"/>
           <w:szCs w:val="20"/>
         </w:rPr>
-        <w:t>utilization</w:t>
+        <w:t xml:space="preserve"> </w:t>
       </w:r>
       <w:r>
         <w:rPr>
           <w:sz w:val="20"/>
           <w:szCs w:val="20"/>
         </w:rPr>
-        <w:t xml:space="preserve"> by using a </w:t>
+        <w:t xml:space="preserve">by using </w:t>
       </w:r>
       <w:r>
         <w:rPr>
           <w:sz w:val="20"/>
           <w:szCs w:val="20"/>
         </w:rPr>
-        <w:t xml:space="preserve">[sometimes] </w:t>
+        <w:t>Google-standardized deserialization</w:t>
       </w:r>
       <w:r>
         <w:rPr>
           <w:sz w:val="20"/>
           <w:szCs w:val="20"/>
         </w:rPr>
-        <w:t>well-documented library from Google</w:t>
+        <w:t xml:space="preserve"> library</w:t>
       </w:r>
       <w:r>
         <w:rPr>
           <w:sz w:val="20"/>
           <w:szCs w:val="20"/>
         </w:rPr>
-        <w:t xml:space="preserve">. </w:t>
+        <w:t>.</w:t>
       </w:r>
       <w:r>
         <w:rPr>
           <w:sz w:val="20"/>
           <w:szCs w:val="20"/>
         </w:rPr>
-        <w:t>The FlatBuffers support in the SDK is primarily motivated by anticipated implementations in Rust.</w:t>
+        <w:t xml:space="preserve"> It includes both </w:t>
       </w:r>
       <w:r>
         <w:rPr>
           <w:sz w:val="20"/>
           <w:szCs w:val="20"/>
         </w:rPr>
-        <w:t xml:space="preserve">  Therefore, expect Rust </w:t>
+        <w:t>IDL and binary files</w:t>
       </w:r>
       <w:r>
         <w:rPr>
           <w:sz w:val="20"/>
           <w:szCs w:val="20"/>
         </w:rPr>
-        <w:t xml:space="preserve">usage </w:t>
-      </w:r>
-      <w:r>
-        <w:rPr>
-          <w:sz w:val="20"/>
-          <w:szCs w:val="20"/>
-        </w:rPr>
-        <w:t>example</w:t>
-      </w:r>
-      <w:r>
-        <w:rPr>
-          <w:sz w:val="20"/>
-          <w:szCs w:val="20"/>
-        </w:rPr>
-        <w:t>s</w:t>
-      </w:r>
-      <w:r>
-        <w:rPr>
-          <w:sz w:val="20"/>
-          <w:szCs w:val="20"/>
-        </w:rPr>
-        <w:t xml:space="preserve"> to </w:t>
-      </w:r>
-      <w:r>
-        <w:rPr>
-          <w:sz w:val="20"/>
-          <w:szCs w:val="20"/>
-        </w:rPr>
-        <w:t>appear</w:t>
-      </w:r>
-      <w:r>
-        <w:rPr>
-          <w:sz w:val="20"/>
-          <w:szCs w:val="20"/>
-        </w:rPr>
-        <w:t xml:space="preserve"> in </w:t>
-      </w:r>
-      <w:r>
-        <w:rPr>
-          <w:sz w:val="20"/>
-          <w:szCs w:val="20"/>
-        </w:rPr>
-        <w:t>Q1/</w:t>
-      </w:r>
-      <w:r>
-        <w:rPr>
-          <w:sz w:val="20"/>
-          <w:szCs w:val="20"/>
-        </w:rPr>
-        <w:t>2023.</w:t>
+        <w:t>. FlatBuffers support should be considered Alpha-level. Other components of the Z31 release have undergone extensive validation.</w:t>
       </w:r>
     </w:p>
     <w:p>
@@ -37160,7 +37371,7 @@
                                 <w:sz w:val="18"/>
                                 <w:szCs w:val="18"/>
                               </w:rPr>
-                              <w:t>2</w:t>
+                              <w:t>3</w:t>
                             </w:r>
                             <w:r>
                               <w:rPr>
@@ -37399,7 +37610,7 @@
                           <w:sz w:val="18"/>
                           <w:szCs w:val="18"/>
                         </w:rPr>
-                        <w:t>2</w:t>
+                        <w:t>3</w:t>
                       </w:r>
                       <w:r>
                         <w:rPr>
@@ -37586,8 +37797,12 @@
           <w:szCs w:val="20"/>
         </w:rPr>
         <w:sectPr>
-          <w:headerReference w:type="default" r:id="rId30"/>
-          <w:footerReference w:type="default" r:id="rId31"/>
+          <w:headerReference w:type="even" r:id="rId30"/>
+          <w:headerReference w:type="default" r:id="rId31"/>
+          <w:footerReference w:type="even" r:id="rId32"/>
+          <w:footerReference w:type="default" r:id="rId33"/>
+          <w:headerReference w:type="first" r:id="rId34"/>
+          <w:footerReference w:type="first" r:id="rId35"/>
           <w:pgSz w:w="15840" w:h="12240" w:orient="landscape" w:code="1"/>
           <w:pgMar w:top="720" w:right="1152" w:bottom="720" w:left="1152" w:header="720" w:footer="720" w:gutter="0"/>
           <w:cols w:space="720"/>
@@ -37611,7 +37826,7 @@
         <w:rPr>
           <w:rStyle w:val="FootnoteReference"/>
         </w:rPr>
-        <w:footnoteReference w:id="4"/>
+        <w:footnoteReference w:id="5"/>
       </w:r>
       <w:r>
         <w:t>, the deserialization can be driven using the IDL provided</w:t>
@@ -37659,7 +37874,7 @@
         <w:t>.</w:t>
       </w:r>
       <w:r>
-        <w:t>avx</w:t>
+        <w:t>bin</w:t>
       </w:r>
       <w:r>
         <w:t>” extent.</w:t>
@@ -38232,7 +38447,7 @@
                 <w:sz w:val="36"/>
                 <w:szCs w:val="36"/>
               </w:rPr>
-              <w:t>avx</w:t>
+              <w:t>bin</w:t>
             </w:r>
           </w:p>
         </w:tc>
@@ -38383,7 +38598,14 @@
                 <w:sz w:val="36"/>
                 <w:szCs w:val="36"/>
               </w:rPr>
-              <w:t>-Index.avx</w:t>
+              <w:t>-Index.</w:t>
+            </w:r>
+            <w:r>
+              <w:rPr>
+                <w:sz w:val="36"/>
+                <w:szCs w:val="36"/>
+              </w:rPr>
+              <w:t>bin</w:t>
             </w:r>
           </w:p>
         </w:tc>
@@ -38547,7 +38769,14 @@
                 <w:sz w:val="36"/>
                 <w:szCs w:val="36"/>
               </w:rPr>
-              <w:t>-Index.avx</w:t>
+              <w:t>-Index.</w:t>
+            </w:r>
+            <w:r>
+              <w:rPr>
+                <w:sz w:val="36"/>
+                <w:szCs w:val="36"/>
+              </w:rPr>
+              <w:t>bin</w:t>
             </w:r>
           </w:p>
         </w:tc>
@@ -38711,7 +38940,14 @@
                 <w:sz w:val="36"/>
                 <w:szCs w:val="36"/>
               </w:rPr>
-              <w:t>Verse-Index.avx</w:t>
+              <w:t>Verse-Index.</w:t>
+            </w:r>
+            <w:r>
+              <w:rPr>
+                <w:sz w:val="36"/>
+                <w:szCs w:val="36"/>
+              </w:rPr>
+              <w:t>bin</w:t>
             </w:r>
           </w:p>
         </w:tc>
@@ -38873,7 +39109,14 @@
                 <w:sz w:val="36"/>
                 <w:szCs w:val="36"/>
               </w:rPr>
-              <w:t>ta.avx</w:t>
+              <w:t>ta.</w:t>
+            </w:r>
+            <w:r>
+              <w:rPr>
+                <w:sz w:val="36"/>
+                <w:szCs w:val="36"/>
+              </w:rPr>
+              <w:t>bin</w:t>
             </w:r>
           </w:p>
         </w:tc>
@@ -39065,7 +39308,14 @@
                 <w:sz w:val="36"/>
                 <w:szCs w:val="36"/>
               </w:rPr>
-              <w:t>ta-OOV.avx</w:t>
+              <w:t>ta-OOV.</w:t>
+            </w:r>
+            <w:r>
+              <w:rPr>
+                <w:sz w:val="36"/>
+                <w:szCs w:val="36"/>
+              </w:rPr>
+              <w:t>bin</w:t>
             </w:r>
           </w:p>
         </w:tc>
@@ -39220,7 +39470,14 @@
                 <w:sz w:val="36"/>
                 <w:szCs w:val="36"/>
               </w:rPr>
-              <w:t>.avx</w:t>
+              <w:t>.</w:t>
+            </w:r>
+            <w:r>
+              <w:rPr>
+                <w:sz w:val="36"/>
+                <w:szCs w:val="36"/>
+              </w:rPr>
+              <w:t>bin</w:t>
             </w:r>
           </w:p>
         </w:tc>
@@ -39377,7 +39634,14 @@
                 <w:sz w:val="36"/>
                 <w:szCs w:val="36"/>
               </w:rPr>
-              <w:t>WordClasses.avx</w:t>
+              <w:t>WordClasses.</w:t>
+            </w:r>
+            <w:r>
+              <w:rPr>
+                <w:sz w:val="36"/>
+                <w:szCs w:val="36"/>
+              </w:rPr>
+              <w:t>bin</w:t>
             </w:r>
           </w:p>
         </w:tc>
@@ -39547,7 +39811,14 @@
                 <w:sz w:val="36"/>
                 <w:szCs w:val="36"/>
               </w:rPr>
-              <w:t>Names.avx</w:t>
+              <w:t>Names.</w:t>
+            </w:r>
+            <w:r>
+              <w:rPr>
+                <w:sz w:val="36"/>
+                <w:szCs w:val="36"/>
+              </w:rPr>
+              <w:t>bin</w:t>
             </w:r>
           </w:p>
         </w:tc>
@@ -39597,7 +39868,7 @@
         <w:rPr>
           <w:rStyle w:val="FootnoteReference"/>
         </w:rPr>
-        <w:footnoteReference w:id="5"/>
+        <w:footnoteReference w:id="6"/>
       </w:r>
       <w:r>
         <w:t>.</w:t>
@@ -39612,7 +39883,7 @@
         <w:rPr>
           <w:rStyle w:val="FootnoteReference"/>
         </w:rPr>
-        <w:footnoteReference w:id="6"/>
+        <w:footnoteReference w:id="7"/>
       </w:r>
       <w:r>
         <w:t xml:space="preserve">. As of </w:t>
@@ -39625,8 +39896,8 @@
       </w:r>
     </w:p>
     <w:sectPr>
-      <w:headerReference w:type="default" r:id="rId32"/>
-      <w:footerReference w:type="default" r:id="rId33"/>
+      <w:headerReference w:type="default" r:id="rId36"/>
+      <w:footerReference w:type="default" r:id="rId37"/>
       <w:type w:val="continuous"/>
       <w:pgSz w:w="15840" w:h="12240" w:orient="landscape" w:code="1"/>
       <w:pgMar w:top="720" w:right="1152" w:bottom="720" w:left="1152" w:header="720" w:footer="720" w:gutter="0"/>
@@ -39664,6 +39935,16 @@
 </file>
 
 <file path=word/footer1.xml><?xml version="1.0" encoding="utf-8"?>
+<w:ftr xmlns:wpc="http://schemas.microsoft.com/office/word/2010/wordprocessingCanvas" xmlns:cx="http://schemas.microsoft.com/office/drawing/2014/chartex" xmlns:cx1="http://schemas.microsoft.com/office/drawing/2015/9/8/chartex" xmlns:cx2="http://schemas.microsoft.com/office/drawing/2015/10/21/chartex" xmlns:cx3="http://schemas.microsoft.com/office/drawing/2016/5/9/chartex" xmlns:cx4="http://schemas.microsoft.com/office/drawing/2016/5/10/chartex" xmlns:cx5="http://schemas.microsoft.com/office/drawing/2016/5/11/chartex" xmlns:cx6="http://schemas.microsoft.com/office/drawing/2016/5/12/chartex" xmlns:cx7="http://schemas.microsoft.com/office/drawing/2016/5/13/chartex" xmlns:cx8="http://schemas.microsoft.com/office/drawing/2016/5/14/chartex" xmlns:mc="http://schemas.openxmlformats.org/markup-compatibility/2006" xmlns:aink="http://schemas.microsoft.com/office/drawing/2016/ink" xmlns:am3d="http://schemas.microsoft.com/office/drawing/2017/model3d" xmlns:o="urn:schemas-microsoft-com:office:office" xmlns:oel="http://schemas.microsoft.com/office/2019/extlst" xmlns:r="http://schemas.openxmlformats.org/officeDocument/2006/relationships" xmlns:m="http://schemas.openxmlformats.org/officeDocument/2006/math" xmlns:v="urn:schemas-microsoft-com:vml" xmlns:wp14="http://schemas.microsoft.com/office/word/2010/wordprocessingDrawing" xmlns:wp="http://schemas.openxmlformats.org/drawingml/2006/wordprocessingDrawing" xmlns:w10="urn:schemas-microsoft-com:office:word" xmlns:w="http://schemas.openxmlformats.org/wordprocessingml/2006/main" xmlns:w14="http://schemas.microsoft.com/office/word/2010/wordml" xmlns:w15="http://schemas.microsoft.com/office/word/2012/wordml" xmlns:w16cex="http://schemas.microsoft.com/office/word/2018/wordml/cex" xmlns:w16cid="http://schemas.microsoft.com/office/word/2016/wordml/cid" xmlns:w16="http://schemas.microsoft.com/office/word/2018/wordml" xmlns:w16sdtdh="http://schemas.microsoft.com/office/word/2020/wordml/sdtdatahash" xmlns:w16se="http://schemas.microsoft.com/office/word/2015/wordml/symex" xmlns:wpg="http://schemas.microsoft.com/office/word/2010/wordprocessingGroup" xmlns:wpi="http://schemas.microsoft.com/office/word/2010/wordprocessingInk" xmlns:wne="http://schemas.microsoft.com/office/word/2006/wordml" xmlns:wps="http://schemas.microsoft.com/office/word/2010/wordprocessingShape" mc:Ignorable="w14 w15 w16se w16cid w16 w16cex w16sdtdh wp14">
+  <w:p>
+    <w:pPr>
+      <w:pStyle w:val="Footer"/>
+    </w:pPr>
+  </w:p>
+</w:ftr>
+</file>
+
+<file path=word/footer2.xml><?xml version="1.0" encoding="utf-8"?>
 <w:ftr xmlns:wpc="http://schemas.microsoft.com/office/word/2010/wordprocessingCanvas" xmlns:cx="http://schemas.microsoft.com/office/drawing/2014/chartex" xmlns:cx1="http://schemas.microsoft.com/office/drawing/2015/9/8/chartex" xmlns:cx2="http://schemas.microsoft.com/office/drawing/2015/10/21/chartex" xmlns:cx3="http://schemas.microsoft.com/office/drawing/2016/5/9/chartex" xmlns:cx4="http://schemas.microsoft.com/office/drawing/2016/5/10/chartex" xmlns:cx5="http://schemas.microsoft.com/office/drawing/2016/5/11/chartex" xmlns:cx6="http://schemas.microsoft.com/office/drawing/2016/5/12/chartex" xmlns:cx7="http://schemas.microsoft.com/office/drawing/2016/5/13/chartex" xmlns:cx8="http://schemas.microsoft.com/office/drawing/2016/5/14/chartex" xmlns:mc="http://schemas.openxmlformats.org/markup-compatibility/2006" xmlns:aink="http://schemas.microsoft.com/office/drawing/2016/ink" xmlns:am3d="http://schemas.microsoft.com/office/drawing/2017/model3d" xmlns:o="urn:schemas-microsoft-com:office:office" xmlns:oel="http://schemas.microsoft.com/office/2019/extlst" xmlns:r="http://schemas.openxmlformats.org/officeDocument/2006/relationships" xmlns:m="http://schemas.openxmlformats.org/officeDocument/2006/math" xmlns:v="urn:schemas-microsoft-com:vml" xmlns:wp14="http://schemas.microsoft.com/office/word/2010/wordprocessingDrawing" xmlns:wp="http://schemas.openxmlformats.org/drawingml/2006/wordprocessingDrawing" xmlns:w10="urn:schemas-microsoft-com:office:word" xmlns:w="http://schemas.openxmlformats.org/wordprocessingml/2006/main" xmlns:w14="http://schemas.microsoft.com/office/word/2010/wordml" xmlns:w15="http://schemas.microsoft.com/office/word/2012/wordml" xmlns:w16cex="http://schemas.microsoft.com/office/word/2018/wordml/cex" xmlns:w16cid="http://schemas.microsoft.com/office/word/2016/wordml/cid" xmlns:w16="http://schemas.microsoft.com/office/word/2018/wordml" xmlns:w16sdtdh="http://schemas.microsoft.com/office/word/2020/wordml/sdtdatahash" xmlns:w16se="http://schemas.microsoft.com/office/word/2015/wordml/symex" xmlns:wpg="http://schemas.microsoft.com/office/word/2010/wordprocessingGroup" xmlns:wpi="http://schemas.microsoft.com/office/word/2010/wordprocessingInk" xmlns:wne="http://schemas.microsoft.com/office/word/2006/wordml" xmlns:wps="http://schemas.microsoft.com/office/word/2010/wordprocessingShape" mc:Ignorable="w14 w15 w16se w16cid w16 w16cex w16sdtdh wp14">
   <w:sdt>
     <w:sdtPr>
@@ -39688,7 +39969,7 @@
           <w:t>© 202</w:t>
         </w:r>
         <w:r>
-          <w:t>2</w:t>
+          <w:t>3</w:t>
         </w:r>
         <w:r>
           <w:t xml:space="preserve"> Kevin Wonus                                                                                                                                                                                                                             Page-</w:t>
@@ -39720,7 +40001,17 @@
 </w:ftr>
 </file>
 
-<file path=word/footer2.xml><?xml version="1.0" encoding="utf-8"?>
+<file path=word/footer3.xml><?xml version="1.0" encoding="utf-8"?>
+<w:ftr xmlns:wpc="http://schemas.microsoft.com/office/word/2010/wordprocessingCanvas" xmlns:cx="http://schemas.microsoft.com/office/drawing/2014/chartex" xmlns:cx1="http://schemas.microsoft.com/office/drawing/2015/9/8/chartex" xmlns:cx2="http://schemas.microsoft.com/office/drawing/2015/10/21/chartex" xmlns:cx3="http://schemas.microsoft.com/office/drawing/2016/5/9/chartex" xmlns:cx4="http://schemas.microsoft.com/office/drawing/2016/5/10/chartex" xmlns:cx5="http://schemas.microsoft.com/office/drawing/2016/5/11/chartex" xmlns:cx6="http://schemas.microsoft.com/office/drawing/2016/5/12/chartex" xmlns:cx7="http://schemas.microsoft.com/office/drawing/2016/5/13/chartex" xmlns:cx8="http://schemas.microsoft.com/office/drawing/2016/5/14/chartex" xmlns:mc="http://schemas.openxmlformats.org/markup-compatibility/2006" xmlns:aink="http://schemas.microsoft.com/office/drawing/2016/ink" xmlns:am3d="http://schemas.microsoft.com/office/drawing/2017/model3d" xmlns:o="urn:schemas-microsoft-com:office:office" xmlns:oel="http://schemas.microsoft.com/office/2019/extlst" xmlns:r="http://schemas.openxmlformats.org/officeDocument/2006/relationships" xmlns:m="http://schemas.openxmlformats.org/officeDocument/2006/math" xmlns:v="urn:schemas-microsoft-com:vml" xmlns:wp14="http://schemas.microsoft.com/office/word/2010/wordprocessingDrawing" xmlns:wp="http://schemas.openxmlformats.org/drawingml/2006/wordprocessingDrawing" xmlns:w10="urn:schemas-microsoft-com:office:word" xmlns:w="http://schemas.openxmlformats.org/wordprocessingml/2006/main" xmlns:w14="http://schemas.microsoft.com/office/word/2010/wordml" xmlns:w15="http://schemas.microsoft.com/office/word/2012/wordml" xmlns:w16cex="http://schemas.microsoft.com/office/word/2018/wordml/cex" xmlns:w16cid="http://schemas.microsoft.com/office/word/2016/wordml/cid" xmlns:w16="http://schemas.microsoft.com/office/word/2018/wordml" xmlns:w16sdtdh="http://schemas.microsoft.com/office/word/2020/wordml/sdtdatahash" xmlns:w16se="http://schemas.microsoft.com/office/word/2015/wordml/symex" xmlns:wpg="http://schemas.microsoft.com/office/word/2010/wordprocessingGroup" xmlns:wpi="http://schemas.microsoft.com/office/word/2010/wordprocessingInk" xmlns:wne="http://schemas.microsoft.com/office/word/2006/wordml" xmlns:wps="http://schemas.microsoft.com/office/word/2010/wordprocessingShape" mc:Ignorable="w14 w15 w16se w16cid w16 w16cex w16sdtdh wp14">
+  <w:p>
+    <w:pPr>
+      <w:pStyle w:val="Footer"/>
+    </w:pPr>
+  </w:p>
+</w:ftr>
+</file>
+
+<file path=word/footer4.xml><?xml version="1.0" encoding="utf-8"?>
 <w:ftr xmlns:wpc="http://schemas.microsoft.com/office/word/2010/wordprocessingCanvas" xmlns:cx="http://schemas.microsoft.com/office/drawing/2014/chartex" xmlns:cx1="http://schemas.microsoft.com/office/drawing/2015/9/8/chartex" xmlns:cx2="http://schemas.microsoft.com/office/drawing/2015/10/21/chartex" xmlns:cx3="http://schemas.microsoft.com/office/drawing/2016/5/9/chartex" xmlns:cx4="http://schemas.microsoft.com/office/drawing/2016/5/10/chartex" xmlns:cx5="http://schemas.microsoft.com/office/drawing/2016/5/11/chartex" xmlns:cx6="http://schemas.microsoft.com/office/drawing/2016/5/12/chartex" xmlns:cx7="http://schemas.microsoft.com/office/drawing/2016/5/13/chartex" xmlns:cx8="http://schemas.microsoft.com/office/drawing/2016/5/14/chartex" xmlns:mc="http://schemas.openxmlformats.org/markup-compatibility/2006" xmlns:aink="http://schemas.microsoft.com/office/drawing/2016/ink" xmlns:am3d="http://schemas.microsoft.com/office/drawing/2017/model3d" xmlns:o="urn:schemas-microsoft-com:office:office" xmlns:oel="http://schemas.microsoft.com/office/2019/extlst" xmlns:r="http://schemas.openxmlformats.org/officeDocument/2006/relationships" xmlns:m="http://schemas.openxmlformats.org/officeDocument/2006/math" xmlns:v="urn:schemas-microsoft-com:vml" xmlns:wp14="http://schemas.microsoft.com/office/word/2010/wordprocessingDrawing" xmlns:wp="http://schemas.openxmlformats.org/drawingml/2006/wordprocessingDrawing" xmlns:w10="urn:schemas-microsoft-com:office:word" xmlns:w="http://schemas.openxmlformats.org/wordprocessingml/2006/main" xmlns:w14="http://schemas.microsoft.com/office/word/2010/wordml" xmlns:w15="http://schemas.microsoft.com/office/word/2012/wordml" xmlns:w16cex="http://schemas.microsoft.com/office/word/2018/wordml/cex" xmlns:w16cid="http://schemas.microsoft.com/office/word/2016/wordml/cid" xmlns:w16="http://schemas.microsoft.com/office/word/2018/wordml" xmlns:w16sdtdh="http://schemas.microsoft.com/office/word/2020/wordml/sdtdatahash" xmlns:w16se="http://schemas.microsoft.com/office/word/2015/wordml/symex" xmlns:wpg="http://schemas.microsoft.com/office/word/2010/wordprocessingGroup" xmlns:wpi="http://schemas.microsoft.com/office/word/2010/wordprocessingInk" xmlns:wne="http://schemas.microsoft.com/office/word/2006/wordml" xmlns:wps="http://schemas.microsoft.com/office/word/2010/wordprocessingShape" mc:Ignorable="w14 w15 w16se w16cid w16 w16cex w16sdtdh wp14">
   <w:sdt>
     <w:sdtPr>
@@ -39742,7 +40033,13 @@
           <w:jc w:val="both"/>
         </w:pPr>
         <w:r>
-          <w:t xml:space="preserve">© 2022 Kevin Wonus                                                                                                                         </w:t>
+          <w:t>© 202</w:t>
+        </w:r>
+        <w:r>
+          <w:t>3</w:t>
+        </w:r>
+        <w:r>
+          <w:t xml:space="preserve"> Kevin Wonus                                                                                                                         </w:t>
         </w:r>
         <w:r>
           <w:t xml:space="preserve">                 </w:t>
@@ -39846,9 +40143,12 @@
           <w:rPr>
             <w:rStyle w:val="Hyperlink"/>
           </w:rPr>
-          <w:t>http://www.nltk.org</w:t>
+          <w:t>https://github.com/kwonus/Digital-AV/blob/master/z-series/Part-of-Speech-for-Digital-AV.pdf</w:t>
         </w:r>
       </w:hyperlink>
+      <w:r>
+        <w:t xml:space="preserve"> </w:t>
+      </w:r>
     </w:p>
   </w:footnote>
   <w:footnote w:id="4">
@@ -39863,9 +40163,33 @@
         <w:footnoteRef/>
       </w:r>
       <w:r>
+        <w:t xml:space="preserve"> </w:t>
+      </w:r>
+      <w:hyperlink r:id="rId3" w:history="1">
+        <w:r>
+          <w:rPr>
+            <w:rStyle w:val="Hyperlink"/>
+          </w:rPr>
+          <w:t>http://www.nltk.org</w:t>
+        </w:r>
+      </w:hyperlink>
+    </w:p>
+  </w:footnote>
+  <w:footnote w:id="5">
+    <w:p>
+      <w:pPr>
+        <w:pStyle w:val="FootnoteText"/>
+      </w:pPr>
+      <w:r>
+        <w:rPr>
+          <w:rStyle w:val="FootnoteReference"/>
+        </w:rPr>
+        <w:footnoteRef/>
+      </w:r>
+      <w:r>
         <w:t xml:space="preserve"> See </w:t>
       </w:r>
-      <w:hyperlink r:id="rId3" w:history="1">
+      <w:hyperlink r:id="rId4" w:history="1">
         <w:r>
           <w:rPr>
             <w:rStyle w:val="Hyperlink"/>
@@ -39878,7 +40202,7 @@
       </w:r>
     </w:p>
   </w:footnote>
-  <w:footnote w:id="5">
+  <w:footnote w:id="6">
     <w:p>
       <w:pPr>
         <w:pStyle w:val="FootnoteText"/>
@@ -39892,7 +40216,7 @@
       <w:r>
         <w:t xml:space="preserve"> See </w:t>
       </w:r>
-      <w:hyperlink r:id="rId4" w:history="1">
+      <w:hyperlink r:id="rId5" w:history="1">
         <w:r>
           <w:rPr>
             <w:rStyle w:val="Hyperlink"/>
@@ -39905,7 +40229,7 @@
       </w:r>
     </w:p>
   </w:footnote>
-  <w:footnote w:id="6">
+  <w:footnote w:id="7">
     <w:p>
       <w:pPr>
         <w:pStyle w:val="FootnoteText"/>
@@ -39919,7 +40243,7 @@
       <w:r>
         <w:t xml:space="preserve"> See </w:t>
       </w:r>
-      <w:hyperlink r:id="rId5" w:history="1">
+      <w:hyperlink r:id="rId6" w:history="1">
         <w:r>
           <w:rPr>
             <w:rStyle w:val="Hyperlink"/>
@@ -39936,6 +40260,16 @@
 </file>
 
 <file path=word/header1.xml><?xml version="1.0" encoding="utf-8"?>
+<w:hdr xmlns:wpc="http://schemas.microsoft.com/office/word/2010/wordprocessingCanvas" xmlns:cx="http://schemas.microsoft.com/office/drawing/2014/chartex" xmlns:cx1="http://schemas.microsoft.com/office/drawing/2015/9/8/chartex" xmlns:cx2="http://schemas.microsoft.com/office/drawing/2015/10/21/chartex" xmlns:cx3="http://schemas.microsoft.com/office/drawing/2016/5/9/chartex" xmlns:cx4="http://schemas.microsoft.com/office/drawing/2016/5/10/chartex" xmlns:cx5="http://schemas.microsoft.com/office/drawing/2016/5/11/chartex" xmlns:cx6="http://schemas.microsoft.com/office/drawing/2016/5/12/chartex" xmlns:cx7="http://schemas.microsoft.com/office/drawing/2016/5/13/chartex" xmlns:cx8="http://schemas.microsoft.com/office/drawing/2016/5/14/chartex" xmlns:mc="http://schemas.openxmlformats.org/markup-compatibility/2006" xmlns:aink="http://schemas.microsoft.com/office/drawing/2016/ink" xmlns:am3d="http://schemas.microsoft.com/office/drawing/2017/model3d" xmlns:o="urn:schemas-microsoft-com:office:office" xmlns:oel="http://schemas.microsoft.com/office/2019/extlst" xmlns:r="http://schemas.openxmlformats.org/officeDocument/2006/relationships" xmlns:m="http://schemas.openxmlformats.org/officeDocument/2006/math" xmlns:v="urn:schemas-microsoft-com:vml" xmlns:wp14="http://schemas.microsoft.com/office/word/2010/wordprocessingDrawing" xmlns:wp="http://schemas.openxmlformats.org/drawingml/2006/wordprocessingDrawing" xmlns:w10="urn:schemas-microsoft-com:office:word" xmlns:w="http://schemas.openxmlformats.org/wordprocessingml/2006/main" xmlns:w14="http://schemas.microsoft.com/office/word/2010/wordml" xmlns:w15="http://schemas.microsoft.com/office/word/2012/wordml" xmlns:w16cex="http://schemas.microsoft.com/office/word/2018/wordml/cex" xmlns:w16cid="http://schemas.microsoft.com/office/word/2016/wordml/cid" xmlns:w16="http://schemas.microsoft.com/office/word/2018/wordml" xmlns:w16sdtdh="http://schemas.microsoft.com/office/word/2020/wordml/sdtdatahash" xmlns:w16se="http://schemas.microsoft.com/office/word/2015/wordml/symex" xmlns:wpg="http://schemas.microsoft.com/office/word/2010/wordprocessingGroup" xmlns:wpi="http://schemas.microsoft.com/office/word/2010/wordprocessingInk" xmlns:wne="http://schemas.microsoft.com/office/word/2006/wordml" xmlns:wps="http://schemas.microsoft.com/office/word/2010/wordprocessingShape" mc:Ignorable="w14 w15 w16se w16cid w16 w16cex w16sdtdh wp14">
+  <w:p>
+    <w:pPr>
+      <w:pStyle w:val="Header"/>
+    </w:pPr>
+  </w:p>
+</w:hdr>
+</file>
+
+<file path=word/header2.xml><?xml version="1.0" encoding="utf-8"?>
 <w:hdr xmlns:wpc="http://schemas.microsoft.com/office/word/2010/wordprocessingCanvas" xmlns:cx="http://schemas.microsoft.com/office/drawing/2014/chartex" xmlns:cx1="http://schemas.microsoft.com/office/drawing/2015/9/8/chartex" xmlns:cx2="http://schemas.microsoft.com/office/drawing/2015/10/21/chartex" xmlns:cx3="http://schemas.microsoft.com/office/drawing/2016/5/9/chartex" xmlns:cx4="http://schemas.microsoft.com/office/drawing/2016/5/10/chartex" xmlns:cx5="http://schemas.microsoft.com/office/drawing/2016/5/11/chartex" xmlns:cx6="http://schemas.microsoft.com/office/drawing/2016/5/12/chartex" xmlns:cx7="http://schemas.microsoft.com/office/drawing/2016/5/13/chartex" xmlns:cx8="http://schemas.microsoft.com/office/drawing/2016/5/14/chartex" xmlns:mc="http://schemas.openxmlformats.org/markup-compatibility/2006" xmlns:aink="http://schemas.microsoft.com/office/drawing/2016/ink" xmlns:am3d="http://schemas.microsoft.com/office/drawing/2017/model3d" xmlns:o="urn:schemas-microsoft-com:office:office" xmlns:oel="http://schemas.microsoft.com/office/2019/extlst" xmlns:r="http://schemas.openxmlformats.org/officeDocument/2006/relationships" xmlns:m="http://schemas.openxmlformats.org/officeDocument/2006/math" xmlns:v="urn:schemas-microsoft-com:vml" xmlns:wp14="http://schemas.microsoft.com/office/word/2010/wordprocessingDrawing" xmlns:wp="http://schemas.openxmlformats.org/drawingml/2006/wordprocessingDrawing" xmlns:w10="urn:schemas-microsoft-com:office:word" xmlns:w="http://schemas.openxmlformats.org/wordprocessingml/2006/main" xmlns:w14="http://schemas.microsoft.com/office/word/2010/wordml" xmlns:w15="http://schemas.microsoft.com/office/word/2012/wordml" xmlns:w16cex="http://schemas.microsoft.com/office/word/2018/wordml/cex" xmlns:w16cid="http://schemas.microsoft.com/office/word/2016/wordml/cid" xmlns:w16="http://schemas.microsoft.com/office/word/2018/wordml" xmlns:w16sdtdh="http://schemas.microsoft.com/office/word/2020/wordml/sdtdatahash" xmlns:w16se="http://schemas.microsoft.com/office/word/2015/wordml/symex" xmlns:wpg="http://schemas.microsoft.com/office/word/2010/wordprocessingGroup" xmlns:wpi="http://schemas.microsoft.com/office/word/2010/wordprocessingInk" xmlns:wne="http://schemas.microsoft.com/office/word/2006/wordml" xmlns:wps="http://schemas.microsoft.com/office/word/2010/wordprocessingShape" mc:Ignorable="w14 w15 w16se w16cid w16 w16cex w16sdtdh wp14">
   <w:tbl>
     <w:tblPr>
@@ -39999,7 +40333,14 @@
               <w:rFonts w:ascii="Times New Roman" w:eastAsia="Times New Roman" w:hAnsi="Times New Roman" w:cs="Times New Roman"/>
               <w:sz w:val="28"/>
             </w:rPr>
-            <w:t>Z-series Edition / Revision: 1.4</w:t>
+            <w:t xml:space="preserve">Z-series Edition / Revision: </w:t>
+          </w:r>
+          <w:r>
+            <w:rPr>
+              <w:rFonts w:ascii="Times New Roman" w:eastAsia="Times New Roman" w:hAnsi="Times New Roman" w:cs="Times New Roman"/>
+              <w:sz w:val="28"/>
+            </w:rPr>
+            <w:t>3.1</w:t>
           </w:r>
           <w:r>
             <w:rPr>
@@ -40071,7 +40412,15 @@
               <w:sz w:val="18"/>
               <w:szCs w:val="18"/>
             </w:rPr>
-            <w:t>Z14</w:t>
+            <w:t>Z</w:t>
+          </w:r>
+          <w:r>
+            <w:rPr>
+              <w:rFonts w:ascii="Consolas" w:eastAsia="Times New Roman" w:hAnsi="Consolas" w:cs="Times New Roman"/>
+              <w:sz w:val="18"/>
+              <w:szCs w:val="18"/>
+            </w:rPr>
+            <w:t>31</w:t>
           </w:r>
           <w:r>
             <w:rPr>
@@ -40080,7 +40429,7 @@
               <w:szCs w:val="20"/>
               <w:vertAlign w:val="subscript"/>
             </w:rPr>
-            <w:t>o</w:t>
+            <w:t>2</w:t>
           </w:r>
         </w:p>
         <w:p>
@@ -40135,24 +40484,16 @@
               <w:sz w:val="18"/>
               <w:szCs w:val="18"/>
             </w:rPr>
-            <w:t>Z</w:t>
+            <w:t>Z31</w:t>
           </w:r>
           <w:r>
             <w:rPr>
-              <w:rFonts w:ascii="Consolas" w:eastAsia="Times New Roman" w:hAnsi="Consolas" w:cs="Times New Roman"/>
-              <w:sz w:val="18"/>
-              <w:szCs w:val="18"/>
-            </w:rPr>
-            <w:t>2C</w:t>
-          </w:r>
-          <w:r>
-            <w:rPr>
-              <w:rFonts w:ascii="Consolas" w:hAnsi="Consolas" w:cs="Times New Roman"/>
-              <w:sz w:val="18"/>
-              <w:szCs w:val="18"/>
+              <w:rFonts w:cstheme="minorHAnsi"/>
+              <w:sz w:val="20"/>
+              <w:szCs w:val="20"/>
               <w:vertAlign w:val="subscript"/>
             </w:rPr>
-            <w:t>t</w:t>
+            <w:t>2</w:t>
           </w:r>
         </w:p>
       </w:tc>
@@ -40170,7 +40511,17 @@
 </w:hdr>
 </file>
 
-<file path=word/header2.xml><?xml version="1.0" encoding="utf-8"?>
+<file path=word/header3.xml><?xml version="1.0" encoding="utf-8"?>
+<w:hdr xmlns:wpc="http://schemas.microsoft.com/office/word/2010/wordprocessingCanvas" xmlns:cx="http://schemas.microsoft.com/office/drawing/2014/chartex" xmlns:cx1="http://schemas.microsoft.com/office/drawing/2015/9/8/chartex" xmlns:cx2="http://schemas.microsoft.com/office/drawing/2015/10/21/chartex" xmlns:cx3="http://schemas.microsoft.com/office/drawing/2016/5/9/chartex" xmlns:cx4="http://schemas.microsoft.com/office/drawing/2016/5/10/chartex" xmlns:cx5="http://schemas.microsoft.com/office/drawing/2016/5/11/chartex" xmlns:cx6="http://schemas.microsoft.com/office/drawing/2016/5/12/chartex" xmlns:cx7="http://schemas.microsoft.com/office/drawing/2016/5/13/chartex" xmlns:cx8="http://schemas.microsoft.com/office/drawing/2016/5/14/chartex" xmlns:mc="http://schemas.openxmlformats.org/markup-compatibility/2006" xmlns:aink="http://schemas.microsoft.com/office/drawing/2016/ink" xmlns:am3d="http://schemas.microsoft.com/office/drawing/2017/model3d" xmlns:o="urn:schemas-microsoft-com:office:office" xmlns:oel="http://schemas.microsoft.com/office/2019/extlst" xmlns:r="http://schemas.openxmlformats.org/officeDocument/2006/relationships" xmlns:m="http://schemas.openxmlformats.org/officeDocument/2006/math" xmlns:v="urn:schemas-microsoft-com:vml" xmlns:wp14="http://schemas.microsoft.com/office/word/2010/wordprocessingDrawing" xmlns:wp="http://schemas.openxmlformats.org/drawingml/2006/wordprocessingDrawing" xmlns:w10="urn:schemas-microsoft-com:office:word" xmlns:w="http://schemas.openxmlformats.org/wordprocessingml/2006/main" xmlns:w14="http://schemas.microsoft.com/office/word/2010/wordml" xmlns:w15="http://schemas.microsoft.com/office/word/2012/wordml" xmlns:w16cex="http://schemas.microsoft.com/office/word/2018/wordml/cex" xmlns:w16cid="http://schemas.microsoft.com/office/word/2016/wordml/cid" xmlns:w16="http://schemas.microsoft.com/office/word/2018/wordml" xmlns:w16sdtdh="http://schemas.microsoft.com/office/word/2020/wordml/sdtdatahash" xmlns:w16se="http://schemas.microsoft.com/office/word/2015/wordml/symex" xmlns:wpg="http://schemas.microsoft.com/office/word/2010/wordprocessingGroup" xmlns:wpi="http://schemas.microsoft.com/office/word/2010/wordprocessingInk" xmlns:wne="http://schemas.microsoft.com/office/word/2006/wordml" xmlns:wps="http://schemas.microsoft.com/office/word/2010/wordprocessingShape" mc:Ignorable="w14 w15 w16se w16cid w16 w16cex w16sdtdh wp14">
+  <w:p>
+    <w:pPr>
+      <w:pStyle w:val="Header"/>
+    </w:pPr>
+  </w:p>
+</w:hdr>
+</file>
+
+<file path=word/header4.xml><?xml version="1.0" encoding="utf-8"?>
 <w:hdr xmlns:wpc="http://schemas.microsoft.com/office/word/2010/wordprocessingCanvas" xmlns:cx="http://schemas.microsoft.com/office/drawing/2014/chartex" xmlns:cx1="http://schemas.microsoft.com/office/drawing/2015/9/8/chartex" xmlns:cx2="http://schemas.microsoft.com/office/drawing/2015/10/21/chartex" xmlns:cx3="http://schemas.microsoft.com/office/drawing/2016/5/9/chartex" xmlns:cx4="http://schemas.microsoft.com/office/drawing/2016/5/10/chartex" xmlns:cx5="http://schemas.microsoft.com/office/drawing/2016/5/11/chartex" xmlns:cx6="http://schemas.microsoft.com/office/drawing/2016/5/12/chartex" xmlns:cx7="http://schemas.microsoft.com/office/drawing/2016/5/13/chartex" xmlns:cx8="http://schemas.microsoft.com/office/drawing/2016/5/14/chartex" xmlns:mc="http://schemas.openxmlformats.org/markup-compatibility/2006" xmlns:aink="http://schemas.microsoft.com/office/drawing/2016/ink" xmlns:am3d="http://schemas.microsoft.com/office/drawing/2017/model3d" xmlns:o="urn:schemas-microsoft-com:office:office" xmlns:oel="http://schemas.microsoft.com/office/2019/extlst" xmlns:r="http://schemas.openxmlformats.org/officeDocument/2006/relationships" xmlns:m="http://schemas.openxmlformats.org/officeDocument/2006/math" xmlns:v="urn:schemas-microsoft-com:vml" xmlns:wp14="http://schemas.microsoft.com/office/word/2010/wordprocessingDrawing" xmlns:wp="http://schemas.openxmlformats.org/drawingml/2006/wordprocessingDrawing" xmlns:w10="urn:schemas-microsoft-com:office:word" xmlns:w="http://schemas.openxmlformats.org/wordprocessingml/2006/main" xmlns:w14="http://schemas.microsoft.com/office/word/2010/wordml" xmlns:w15="http://schemas.microsoft.com/office/word/2012/wordml" xmlns:w16cex="http://schemas.microsoft.com/office/word/2018/wordml/cex" xmlns:w16cid="http://schemas.microsoft.com/office/word/2016/wordml/cid" xmlns:w16="http://schemas.microsoft.com/office/word/2018/wordml" xmlns:w16sdtdh="http://schemas.microsoft.com/office/word/2020/wordml/sdtdatahash" xmlns:w16se="http://schemas.microsoft.com/office/word/2015/wordml/symex" xmlns:wpg="http://schemas.microsoft.com/office/word/2010/wordprocessingGroup" xmlns:wpi="http://schemas.microsoft.com/office/word/2010/wordprocessingInk" xmlns:wne="http://schemas.microsoft.com/office/word/2006/wordml" xmlns:wps="http://schemas.microsoft.com/office/word/2010/wordprocessingShape" mc:Ignorable="w14 w15 w16se w16cid w16 w16cex w16sdtdh wp14">
   <w:tbl>
     <w:tblPr>
@@ -40262,7 +40613,14 @@
               <w:rFonts w:ascii="Times New Roman" w:eastAsia="Times New Roman" w:hAnsi="Times New Roman" w:cs="Times New Roman"/>
               <w:sz w:val="28"/>
             </w:rPr>
-            <w:t>Z-series Edition / Revision: 1.4</w:t>
+            <w:t xml:space="preserve">Z-series Edition / Revision: </w:t>
+          </w:r>
+          <w:r>
+            <w:rPr>
+              <w:rFonts w:ascii="Times New Roman" w:eastAsia="Times New Roman" w:hAnsi="Times New Roman" w:cs="Times New Roman"/>
+              <w:sz w:val="28"/>
+            </w:rPr>
+            <w:t>3.1</w:t>
           </w:r>
           <w:r>
             <w:rPr>
@@ -40334,7 +40692,7 @@
               <w:sz w:val="18"/>
               <w:szCs w:val="18"/>
             </w:rPr>
-            <w:t>Z14</w:t>
+            <w:t>Z31</w:t>
           </w:r>
           <w:r>
             <w:rPr>
@@ -40343,7 +40701,7 @@
               <w:szCs w:val="20"/>
               <w:vertAlign w:val="subscript"/>
             </w:rPr>
-            <w:t>o</w:t>
+            <w:t>α</w:t>
           </w:r>
         </w:p>
         <w:p>
@@ -40398,16 +40756,16 @@
               <w:sz w:val="18"/>
               <w:szCs w:val="18"/>
             </w:rPr>
-            <w:t>Z2C</w:t>
+            <w:t>Z31</w:t>
           </w:r>
           <w:r>
             <w:rPr>
-              <w:rFonts w:ascii="Consolas" w:hAnsi="Consolas" w:cs="Times New Roman"/>
-              <w:sz w:val="18"/>
-              <w:szCs w:val="18"/>
+              <w:rFonts w:cstheme="minorHAnsi"/>
+              <w:sz w:val="20"/>
+              <w:szCs w:val="20"/>
               <w:vertAlign w:val="subscript"/>
             </w:rPr>
-            <w:t>t</w:t>
+            <w:t>2</w:t>
           </w:r>
         </w:p>
       </w:tc>
@@ -41055,6 +41413,92 @@
     </w:lvl>
   </w:abstractNum>
   <w:abstractNum w:abstractNumId="6" w15:restartNumberingAfterBreak="0">
+    <w:nsid w:val="6FDD2F67"/>
+    <w:multiLevelType w:val="hybridMultilevel"/>
+    <w:tmpl w:val="5E4E70BE"/>
+    <w:lvl w:ilvl="0" w:tplc="0409000F">
+      <w:start w:val="1"/>
+      <w:numFmt w:val="decimal"/>
+      <w:lvlText w:val="%1."/>
+      <w:lvlJc w:val="left"/>
+      <w:pPr>
+        <w:ind w:left="765" w:hanging="360"/>
+      </w:pPr>
+    </w:lvl>
+    <w:lvl w:ilvl="1" w:tplc="04090019" w:tentative="1">
+      <w:start w:val="1"/>
+      <w:numFmt w:val="lowerLetter"/>
+      <w:lvlText w:val="%2."/>
+      <w:lvlJc w:val="left"/>
+      <w:pPr>
+        <w:ind w:left="1485" w:hanging="360"/>
+      </w:pPr>
+    </w:lvl>
+    <w:lvl w:ilvl="2" w:tplc="0409001B" w:tentative="1">
+      <w:start w:val="1"/>
+      <w:numFmt w:val="lowerRoman"/>
+      <w:lvlText w:val="%3."/>
+      <w:lvlJc w:val="right"/>
+      <w:pPr>
+        <w:ind w:left="2205" w:hanging="180"/>
+      </w:pPr>
+    </w:lvl>
+    <w:lvl w:ilvl="3" w:tplc="0409000F" w:tentative="1">
+      <w:start w:val="1"/>
+      <w:numFmt w:val="decimal"/>
+      <w:lvlText w:val="%4."/>
+      <w:lvlJc w:val="left"/>
+      <w:pPr>
+        <w:ind w:left="2925" w:hanging="360"/>
+      </w:pPr>
+    </w:lvl>
+    <w:lvl w:ilvl="4" w:tplc="04090019" w:tentative="1">
+      <w:start w:val="1"/>
+      <w:numFmt w:val="lowerLetter"/>
+      <w:lvlText w:val="%5."/>
+      <w:lvlJc w:val="left"/>
+      <w:pPr>
+        <w:ind w:left="3645" w:hanging="360"/>
+      </w:pPr>
+    </w:lvl>
+    <w:lvl w:ilvl="5" w:tplc="0409001B" w:tentative="1">
+      <w:start w:val="1"/>
+      <w:numFmt w:val="lowerRoman"/>
+      <w:lvlText w:val="%6."/>
+      <w:lvlJc w:val="right"/>
+      <w:pPr>
+        <w:ind w:left="4365" w:hanging="180"/>
+      </w:pPr>
+    </w:lvl>
+    <w:lvl w:ilvl="6" w:tplc="0409000F" w:tentative="1">
+      <w:start w:val="1"/>
+      <w:numFmt w:val="decimal"/>
+      <w:lvlText w:val="%7."/>
+      <w:lvlJc w:val="left"/>
+      <w:pPr>
+        <w:ind w:left="5085" w:hanging="360"/>
+      </w:pPr>
+    </w:lvl>
+    <w:lvl w:ilvl="7" w:tplc="04090019" w:tentative="1">
+      <w:start w:val="1"/>
+      <w:numFmt w:val="lowerLetter"/>
+      <w:lvlText w:val="%8."/>
+      <w:lvlJc w:val="left"/>
+      <w:pPr>
+        <w:ind w:left="5805" w:hanging="360"/>
+      </w:pPr>
+    </w:lvl>
+    <w:lvl w:ilvl="8" w:tplc="0409001B" w:tentative="1">
+      <w:start w:val="1"/>
+      <w:numFmt w:val="lowerRoman"/>
+      <w:lvlText w:val="%9."/>
+      <w:lvlJc w:val="right"/>
+      <w:pPr>
+        <w:ind w:left="6525" w:hanging="180"/>
+      </w:pPr>
+    </w:lvl>
+  </w:abstractNum>
+  <w:abstractNum w:abstractNumId="7" w15:restartNumberingAfterBreak="0">
     <w:nsid w:val="7BB52D13"/>
     <w:multiLevelType w:val="hybridMultilevel"/>
     <w:tmpl w:val="D4D82266"/>
@@ -41167,7 +41611,7 @@
       </w:rPr>
     </w:lvl>
   </w:abstractNum>
-  <w:abstractNum w:abstractNumId="7" w15:restartNumberingAfterBreak="0">
+  <w:abstractNum w:abstractNumId="8" w15:restartNumberingAfterBreak="0">
     <w:nsid w:val="7E6C46E8"/>
     <w:multiLevelType w:val="hybridMultilevel"/>
     <w:tmpl w:val="E12298A0"/>
@@ -41287,7 +41731,7 @@
     <w:abstractNumId w:val="5"/>
   </w:num>
   <w:num w:numId="3" w16cid:durableId="1109735561">
-    <w:abstractNumId w:val="6"/>
+    <w:abstractNumId w:val="7"/>
   </w:num>
   <w:num w:numId="4" w16cid:durableId="2016571855">
     <w:abstractNumId w:val="4"/>
@@ -41302,7 +41746,10 @@
     <w:abstractNumId w:val="3"/>
   </w:num>
   <w:num w:numId="8" w16cid:durableId="1168835777">
-    <w:abstractNumId w:val="7"/>
+    <w:abstractNumId w:val="8"/>
+  </w:num>
+  <w:num w:numId="9" w16cid:durableId="438062614">
+    <w:abstractNumId w:val="6"/>
   </w:num>
 </w:numbering>
 </file>

</xml_diff>

<commit_message>
Add more info the the bom
</commit_message>
<xml_diff>
--- a/z-series/Digital-AV.docx
+++ b/z-series/Digital-AV.docx
@@ -33886,28 +33886,7 @@
           <w:sz w:val="20"/>
           <w:szCs w:val="20"/>
         </w:rPr>
-        <w:t xml:space="preserve">MD5 hash </w:t>
-      </w:r>
-      <w:r>
-        <w:rPr>
-          <w:sz w:val="20"/>
-          <w:szCs w:val="20"/>
-        </w:rPr>
-        <w:t>(</w:t>
-      </w:r>
-      <w:r>
-        <w:rPr>
-          <w:sz w:val="20"/>
-          <w:szCs w:val="20"/>
-        </w:rPr>
-        <w:t>hexadecimal representation</w:t>
-      </w:r>
-      <w:r>
-        <w:rPr>
-          <w:sz w:val="20"/>
-          <w:szCs w:val="20"/>
-        </w:rPr>
-        <w:t>) of the file</w:t>
+        <w:t>Name of the file</w:t>
       </w:r>
     </w:p>
     <w:p>
@@ -33929,7 +33908,28 @@
           <w:sz w:val="20"/>
           <w:szCs w:val="20"/>
         </w:rPr>
-        <w:t>Size in bytes (decimal representation) of the file</w:t>
+        <w:t xml:space="preserve">MD5 hash </w:t>
+      </w:r>
+      <w:r>
+        <w:rPr>
+          <w:sz w:val="20"/>
+          <w:szCs w:val="20"/>
+        </w:rPr>
+        <w:t>(</w:t>
+      </w:r>
+      <w:r>
+        <w:rPr>
+          <w:sz w:val="20"/>
+          <w:szCs w:val="20"/>
+        </w:rPr>
+        <w:t>hexadecimal representation</w:t>
+      </w:r>
+      <w:r>
+        <w:rPr>
+          <w:sz w:val="20"/>
+          <w:szCs w:val="20"/>
+        </w:rPr>
+        <w:t>) of the file</w:t>
       </w:r>
     </w:p>
     <w:p>
@@ -33951,7 +33951,114 @@
           <w:sz w:val="20"/>
           <w:szCs w:val="20"/>
         </w:rPr>
-        <w:t>Name of the file</w:t>
+        <w:t>Record Length</w:t>
+      </w:r>
+      <w:r>
+        <w:rPr>
+          <w:sz w:val="20"/>
+          <w:szCs w:val="20"/>
+        </w:rPr>
+        <w:t xml:space="preserve"> (decimal representation</w:t>
+      </w:r>
+      <w:r>
+        <w:rPr>
+          <w:sz w:val="20"/>
+          <w:szCs w:val="20"/>
+        </w:rPr>
+        <w:t xml:space="preserve"> // uint32</w:t>
+      </w:r>
+      <w:r>
+        <w:rPr>
+          <w:sz w:val="20"/>
+          <w:szCs w:val="20"/>
+        </w:rPr>
+        <w:t>) of the file</w:t>
+      </w:r>
+      <w:r>
+        <w:rPr>
+          <w:sz w:val="20"/>
+          <w:szCs w:val="20"/>
+        </w:rPr>
+        <w:t xml:space="preserve"> // 0 for variable-width files</w:t>
+      </w:r>
+    </w:p>
+    <w:p>
+      <w:pPr>
+        <w:pStyle w:val="ListParagraph"/>
+        <w:numPr>
+          <w:ilvl w:val="0"/>
+          <w:numId w:val="9"/>
+        </w:numPr>
+        <w:spacing w:after="0" w:line="240" w:lineRule="auto"/>
+        <w:ind w:left="763"/>
+        <w:rPr>
+          <w:sz w:val="20"/>
+          <w:szCs w:val="20"/>
+        </w:rPr>
+      </w:pPr>
+      <w:r>
+        <w:rPr>
+          <w:sz w:val="20"/>
+          <w:szCs w:val="20"/>
+        </w:rPr>
+        <w:t>Record Count</w:t>
+      </w:r>
+      <w:r>
+        <w:rPr>
+          <w:sz w:val="20"/>
+          <w:szCs w:val="20"/>
+        </w:rPr>
+        <w:t xml:space="preserve"> (decimal representation</w:t>
+      </w:r>
+      <w:r>
+        <w:rPr>
+          <w:sz w:val="20"/>
+          <w:szCs w:val="20"/>
+        </w:rPr>
+        <w:t xml:space="preserve"> // uint32</w:t>
+      </w:r>
+      <w:r>
+        <w:rPr>
+          <w:sz w:val="20"/>
+          <w:szCs w:val="20"/>
+        </w:rPr>
+        <w:t>) of the file</w:t>
+      </w:r>
+    </w:p>
+    <w:p>
+      <w:pPr>
+        <w:pStyle w:val="ListParagraph"/>
+        <w:numPr>
+          <w:ilvl w:val="0"/>
+          <w:numId w:val="9"/>
+        </w:numPr>
+        <w:spacing w:after="0" w:line="240" w:lineRule="auto"/>
+        <w:ind w:left="763"/>
+        <w:rPr>
+          <w:sz w:val="20"/>
+          <w:szCs w:val="20"/>
+        </w:rPr>
+      </w:pPr>
+      <w:r>
+        <w:rPr>
+          <w:sz w:val="20"/>
+          <w:szCs w:val="20"/>
+        </w:rPr>
+        <w:t>Size in bytes (decimal representation</w:t>
+      </w:r>
+      <w:r>
+        <w:rPr>
+          <w:sz w:val="20"/>
+          <w:szCs w:val="20"/>
+        </w:rPr>
+        <w:t xml:space="preserve"> // uint32</w:t>
+      </w:r>
+      <w:r>
+        <w:rPr>
+          <w:sz w:val="20"/>
+          <w:szCs w:val="20"/>
+        </w:rPr>
+        <w:t>) of the file</w:t>
       </w:r>
     </w:p>
     <w:p>
@@ -34075,13 +34182,7 @@
         <w:t>-Z31</w:t>
       </w:r>
       <w:r>
-        <w:t>.</w:t>
-      </w:r>
-      <w:r>
-        <w:t>md5</w:t>
-      </w:r>
-      <w:r>
-        <w:t xml:space="preserve"> </w:t>
+        <w:t xml:space="preserve">.md5 </w:t>
       </w:r>
       <w:r>
         <w:rPr>
@@ -34140,13 +34241,7 @@
         <w:t>5, found in this file,</w:t>
       </w:r>
       <w:r>
-        <w:t xml:space="preserve"> should be placed as a const value in the source code. And the validity of the </w:t>
-      </w:r>
-      <w:r>
-        <w:t>AV-Inventory.bom</w:t>
-      </w:r>
-      <w:r>
-        <w:t xml:space="preserve"> can be ascertained</w:t>
+        <w:t xml:space="preserve"> should be placed as a const value in the source code. And the validity of the AV-Inventory.bom can be ascertained</w:t>
       </w:r>
       <w:r>
         <w:t>, prior to checking validity of any other subsequently deserialized file.</w:t>
@@ -34711,7 +34806,15 @@
           <w:sz w:val="20"/>
           <w:szCs w:val="20"/>
         </w:rPr>
-        <w:t xml:space="preserve">pascal sources were finally retired </w:t>
+        <w:t xml:space="preserve">pascal sources were finally </w:t>
+      </w:r>
+      <w:r>
+        <w:rPr>
+          <w:sz w:val="20"/>
+          <w:szCs w:val="20"/>
+        </w:rPr>
+        <w:lastRenderedPageBreak/>
+        <w:t xml:space="preserve">retired </w:t>
       </w:r>
       <w:r>
         <w:rPr>
@@ -37031,34 +37134,7 @@
           <w:szCs w:val="20"/>
         </w:rPr>
         <w:tab/>
-      </w:r>
-      <w:r>
-        <w:rPr>
-          <w:sz w:val="20"/>
-          <w:szCs w:val="20"/>
-        </w:rPr>
-        <w:t>T</w:t>
-      </w:r>
-      <w:r>
-        <w:rPr>
-          <w:sz w:val="20"/>
-          <w:szCs w:val="20"/>
-        </w:rPr>
-        <w:t>he Z31 SDK release</w:t>
-      </w:r>
-      <w:r>
-        <w:rPr>
-          <w:sz w:val="20"/>
-          <w:szCs w:val="20"/>
-        </w:rPr>
-        <w:t xml:space="preserve"> is substantially identical/compatible with the previous Z14 release</w:t>
-      </w:r>
-      <w:r>
-        <w:rPr>
-          <w:sz w:val="20"/>
-          <w:szCs w:val="20"/>
-        </w:rPr>
-        <w:t>, the SDK now includes an addendum for Flat Buffers IDL and binary files</w:t>
+        <w:t>The Z31 SDK release is substantially identical/compatible with the previous Z14 release, the SDK now includes an addendum for Flat Buffers IDL and binary files</w:t>
       </w:r>
     </w:p>
     <w:p>
@@ -37237,21 +37313,7 @@
           <w:sz w:val="20"/>
           <w:szCs w:val="20"/>
         </w:rPr>
-        <w:t xml:space="preserve"> It includes both </w:t>
-      </w:r>
-      <w:r>
-        <w:rPr>
-          <w:sz w:val="20"/>
-          <w:szCs w:val="20"/>
-        </w:rPr>
-        <w:t>IDL and binary files</w:t>
-      </w:r>
-      <w:r>
-        <w:rPr>
-          <w:sz w:val="20"/>
-          <w:szCs w:val="20"/>
-        </w:rPr>
-        <w:t>. FlatBuffers support should be considered Alpha-level. Other components of the Z31 release have undergone extensive validation.</w:t>
+        <w:t xml:space="preserve"> It includes both IDL and binary files. FlatBuffers support should be considered Alpha-level. Other components of the Z31 release have undergone extensive validation.</w:t>
       </w:r>
     </w:p>
     <w:p>
@@ -40429,7 +40491,7 @@
               <w:szCs w:val="20"/>
               <w:vertAlign w:val="subscript"/>
             </w:rPr>
-            <w:t>2</w:t>
+            <w:t>4</w:t>
           </w:r>
         </w:p>
         <w:p>
@@ -40493,7 +40555,7 @@
               <w:szCs w:val="20"/>
               <w:vertAlign w:val="subscript"/>
             </w:rPr>
-            <w:t>2</w:t>
+            <w:t>4</w:t>
           </w:r>
         </w:p>
       </w:tc>
@@ -40765,7 +40827,7 @@
               <w:szCs w:val="20"/>
               <w:vertAlign w:val="subscript"/>
             </w:rPr>
-            <w:t>2</w:t>
+            <w:t>4</w:t>
           </w:r>
         </w:p>
       </w:tc>

</xml_diff>

<commit_message>
Alpha-level support for C file generation; Prep for Rust code-gen.
</commit_message>
<xml_diff>
--- a/z-series/Digital-AV.docx
+++ b/z-series/Digital-AV.docx
@@ -34217,34 +34217,79 @@
         <w:t xml:space="preserve">ascii </w:t>
       </w:r>
       <w:r>
-        <w:t xml:space="preserve">text file that contains only </w:t>
+        <w:t xml:space="preserve">text file contains </w:t>
       </w:r>
       <w:r>
         <w:t>the</w:t>
       </w:r>
       <w:r>
-        <w:t xml:space="preserve"> MD5 for AV-Inventory</w:t>
+        <w:t xml:space="preserve"> MD5 </w:t>
+      </w:r>
+      <w:r>
+        <w:t>of</w:t>
+      </w:r>
+      <w:r>
+        <w:t xml:space="preserve"> AV-Inventory</w:t>
       </w:r>
       <w:r>
         <w:t>-Z31</w:t>
       </w:r>
       <w:r>
+        <w:t xml:space="preserve">.bom.  For </w:t>
+      </w:r>
+      <w:r>
+        <w:t>utmost</w:t>
+      </w:r>
+      <w:r>
+        <w:t xml:space="preserve"> security, </w:t>
+      </w:r>
+      <w:r>
+        <w:t xml:space="preserve">utilized </w:t>
+      </w:r>
+      <w:r>
+        <w:t>this MD</w:t>
+      </w:r>
+      <w:r>
+        <w:t>5</w:t>
+      </w:r>
+      <w:r>
+        <w:t xml:space="preserve"> to check the</w:t>
+      </w:r>
+      <w:r>
+        <w:t xml:space="preserve"> validity of AV-Inventory</w:t>
+      </w:r>
+      <w:r>
+        <w:t>-Z31</w:t>
+      </w:r>
+      <w:r>
         <w:t>.bom</w:t>
       </w:r>
       <w:r>
+        <w:t xml:space="preserve">, </w:t>
+      </w:r>
+      <w:r>
+        <w:t>in addition</w:t>
+      </w:r>
+      <w:r>
+        <w:t xml:space="preserve"> to checking </w:t>
+      </w:r>
+      <w:r>
+        <w:t xml:space="preserve">the </w:t>
+      </w:r>
+      <w:r>
+        <w:t xml:space="preserve">validity of </w:t>
+      </w:r>
+      <w:r>
+        <w:t>each</w:t>
+      </w:r>
+      <w:r>
         <w:t xml:space="preserve"> file</w:t>
       </w:r>
       <w:r>
-        <w:t>.  For the highest level of security, this MD</w:t>
-      </w:r>
-      <w:r>
-        <w:t>5, found in this file,</w:t>
-      </w:r>
-      <w:r>
-        <w:t xml:space="preserve"> should be placed as a const value in the source code. And the validity of the AV-Inventory.bom can be ascertained</w:t>
-      </w:r>
-      <w:r>
-        <w:t>, prior to checking validity of any other subsequently deserialized file.</w:t>
+        <w:t xml:space="preserve"> utilized at runtime from the bom</w:t>
+      </w:r>
+      <w:r>
+        <w:t>.</w:t>
       </w:r>
     </w:p>
     <w:p>
@@ -34806,15 +34851,7 @@
           <w:sz w:val="20"/>
           <w:szCs w:val="20"/>
         </w:rPr>
-        <w:t xml:space="preserve">pascal sources were finally </w:t>
-      </w:r>
-      <w:r>
-        <w:rPr>
-          <w:sz w:val="20"/>
-          <w:szCs w:val="20"/>
-        </w:rPr>
-        <w:lastRenderedPageBreak/>
-        <w:t xml:space="preserve">retired </w:t>
+        <w:t xml:space="preserve">pascal sources were finally retired </w:t>
       </w:r>
       <w:r>
         <w:rPr>
@@ -37859,12 +37896,8 @@
           <w:szCs w:val="20"/>
         </w:rPr>
         <w:sectPr>
-          <w:headerReference w:type="even" r:id="rId30"/>
-          <w:headerReference w:type="default" r:id="rId31"/>
-          <w:footerReference w:type="even" r:id="rId32"/>
-          <w:footerReference w:type="default" r:id="rId33"/>
-          <w:headerReference w:type="first" r:id="rId34"/>
-          <w:footerReference w:type="first" r:id="rId35"/>
+          <w:headerReference w:type="default" r:id="rId30"/>
+          <w:footerReference w:type="default" r:id="rId31"/>
           <w:pgSz w:w="15840" w:h="12240" w:orient="landscape" w:code="1"/>
           <w:pgMar w:top="720" w:right="1152" w:bottom="720" w:left="1152" w:header="720" w:footer="720" w:gutter="0"/>
           <w:cols w:space="720"/>
@@ -39958,8 +39991,8 @@
       </w:r>
     </w:p>
     <w:sectPr>
-      <w:headerReference w:type="default" r:id="rId36"/>
-      <w:footerReference w:type="default" r:id="rId37"/>
+      <w:headerReference w:type="default" r:id="rId32"/>
+      <w:footerReference w:type="default" r:id="rId33"/>
       <w:type w:val="continuous"/>
       <w:pgSz w:w="15840" w:h="12240" w:orient="landscape" w:code="1"/>
       <w:pgMar w:top="720" w:right="1152" w:bottom="720" w:left="1152" w:header="720" w:footer="720" w:gutter="0"/>
@@ -39997,16 +40030,6 @@
 </file>
 
 <file path=word/footer1.xml><?xml version="1.0" encoding="utf-8"?>
-<w:ftr xmlns:wpc="http://schemas.microsoft.com/office/word/2010/wordprocessingCanvas" xmlns:cx="http://schemas.microsoft.com/office/drawing/2014/chartex" xmlns:cx1="http://schemas.microsoft.com/office/drawing/2015/9/8/chartex" xmlns:cx2="http://schemas.microsoft.com/office/drawing/2015/10/21/chartex" xmlns:cx3="http://schemas.microsoft.com/office/drawing/2016/5/9/chartex" xmlns:cx4="http://schemas.microsoft.com/office/drawing/2016/5/10/chartex" xmlns:cx5="http://schemas.microsoft.com/office/drawing/2016/5/11/chartex" xmlns:cx6="http://schemas.microsoft.com/office/drawing/2016/5/12/chartex" xmlns:cx7="http://schemas.microsoft.com/office/drawing/2016/5/13/chartex" xmlns:cx8="http://schemas.microsoft.com/office/drawing/2016/5/14/chartex" xmlns:mc="http://schemas.openxmlformats.org/markup-compatibility/2006" xmlns:aink="http://schemas.microsoft.com/office/drawing/2016/ink" xmlns:am3d="http://schemas.microsoft.com/office/drawing/2017/model3d" xmlns:o="urn:schemas-microsoft-com:office:office" xmlns:oel="http://schemas.microsoft.com/office/2019/extlst" xmlns:r="http://schemas.openxmlformats.org/officeDocument/2006/relationships" xmlns:m="http://schemas.openxmlformats.org/officeDocument/2006/math" xmlns:v="urn:schemas-microsoft-com:vml" xmlns:wp14="http://schemas.microsoft.com/office/word/2010/wordprocessingDrawing" xmlns:wp="http://schemas.openxmlformats.org/drawingml/2006/wordprocessingDrawing" xmlns:w10="urn:schemas-microsoft-com:office:word" xmlns:w="http://schemas.openxmlformats.org/wordprocessingml/2006/main" xmlns:w14="http://schemas.microsoft.com/office/word/2010/wordml" xmlns:w15="http://schemas.microsoft.com/office/word/2012/wordml" xmlns:w16cex="http://schemas.microsoft.com/office/word/2018/wordml/cex" xmlns:w16cid="http://schemas.microsoft.com/office/word/2016/wordml/cid" xmlns:w16="http://schemas.microsoft.com/office/word/2018/wordml" xmlns:w16sdtdh="http://schemas.microsoft.com/office/word/2020/wordml/sdtdatahash" xmlns:w16se="http://schemas.microsoft.com/office/word/2015/wordml/symex" xmlns:wpg="http://schemas.microsoft.com/office/word/2010/wordprocessingGroup" xmlns:wpi="http://schemas.microsoft.com/office/word/2010/wordprocessingInk" xmlns:wne="http://schemas.microsoft.com/office/word/2006/wordml" xmlns:wps="http://schemas.microsoft.com/office/word/2010/wordprocessingShape" mc:Ignorable="w14 w15 w16se w16cid w16 w16cex w16sdtdh wp14">
-  <w:p>
-    <w:pPr>
-      <w:pStyle w:val="Footer"/>
-    </w:pPr>
-  </w:p>
-</w:ftr>
-</file>
-
-<file path=word/footer2.xml><?xml version="1.0" encoding="utf-8"?>
 <w:ftr xmlns:wpc="http://schemas.microsoft.com/office/word/2010/wordprocessingCanvas" xmlns:cx="http://schemas.microsoft.com/office/drawing/2014/chartex" xmlns:cx1="http://schemas.microsoft.com/office/drawing/2015/9/8/chartex" xmlns:cx2="http://schemas.microsoft.com/office/drawing/2015/10/21/chartex" xmlns:cx3="http://schemas.microsoft.com/office/drawing/2016/5/9/chartex" xmlns:cx4="http://schemas.microsoft.com/office/drawing/2016/5/10/chartex" xmlns:cx5="http://schemas.microsoft.com/office/drawing/2016/5/11/chartex" xmlns:cx6="http://schemas.microsoft.com/office/drawing/2016/5/12/chartex" xmlns:cx7="http://schemas.microsoft.com/office/drawing/2016/5/13/chartex" xmlns:cx8="http://schemas.microsoft.com/office/drawing/2016/5/14/chartex" xmlns:mc="http://schemas.openxmlformats.org/markup-compatibility/2006" xmlns:aink="http://schemas.microsoft.com/office/drawing/2016/ink" xmlns:am3d="http://schemas.microsoft.com/office/drawing/2017/model3d" xmlns:o="urn:schemas-microsoft-com:office:office" xmlns:oel="http://schemas.microsoft.com/office/2019/extlst" xmlns:r="http://schemas.openxmlformats.org/officeDocument/2006/relationships" xmlns:m="http://schemas.openxmlformats.org/officeDocument/2006/math" xmlns:v="urn:schemas-microsoft-com:vml" xmlns:wp14="http://schemas.microsoft.com/office/word/2010/wordprocessingDrawing" xmlns:wp="http://schemas.openxmlformats.org/drawingml/2006/wordprocessingDrawing" xmlns:w10="urn:schemas-microsoft-com:office:word" xmlns:w="http://schemas.openxmlformats.org/wordprocessingml/2006/main" xmlns:w14="http://schemas.microsoft.com/office/word/2010/wordml" xmlns:w15="http://schemas.microsoft.com/office/word/2012/wordml" xmlns:w16cex="http://schemas.microsoft.com/office/word/2018/wordml/cex" xmlns:w16cid="http://schemas.microsoft.com/office/word/2016/wordml/cid" xmlns:w16="http://schemas.microsoft.com/office/word/2018/wordml" xmlns:w16sdtdh="http://schemas.microsoft.com/office/word/2020/wordml/sdtdatahash" xmlns:w16se="http://schemas.microsoft.com/office/word/2015/wordml/symex" xmlns:wpg="http://schemas.microsoft.com/office/word/2010/wordprocessingGroup" xmlns:wpi="http://schemas.microsoft.com/office/word/2010/wordprocessingInk" xmlns:wne="http://schemas.microsoft.com/office/word/2006/wordml" xmlns:wps="http://schemas.microsoft.com/office/word/2010/wordprocessingShape" mc:Ignorable="w14 w15 w16se w16cid w16 w16cex w16sdtdh wp14">
   <w:sdt>
     <w:sdtPr>
@@ -40063,17 +40086,7 @@
 </w:ftr>
 </file>
 
-<file path=word/footer3.xml><?xml version="1.0" encoding="utf-8"?>
-<w:ftr xmlns:wpc="http://schemas.microsoft.com/office/word/2010/wordprocessingCanvas" xmlns:cx="http://schemas.microsoft.com/office/drawing/2014/chartex" xmlns:cx1="http://schemas.microsoft.com/office/drawing/2015/9/8/chartex" xmlns:cx2="http://schemas.microsoft.com/office/drawing/2015/10/21/chartex" xmlns:cx3="http://schemas.microsoft.com/office/drawing/2016/5/9/chartex" xmlns:cx4="http://schemas.microsoft.com/office/drawing/2016/5/10/chartex" xmlns:cx5="http://schemas.microsoft.com/office/drawing/2016/5/11/chartex" xmlns:cx6="http://schemas.microsoft.com/office/drawing/2016/5/12/chartex" xmlns:cx7="http://schemas.microsoft.com/office/drawing/2016/5/13/chartex" xmlns:cx8="http://schemas.microsoft.com/office/drawing/2016/5/14/chartex" xmlns:mc="http://schemas.openxmlformats.org/markup-compatibility/2006" xmlns:aink="http://schemas.microsoft.com/office/drawing/2016/ink" xmlns:am3d="http://schemas.microsoft.com/office/drawing/2017/model3d" xmlns:o="urn:schemas-microsoft-com:office:office" xmlns:oel="http://schemas.microsoft.com/office/2019/extlst" xmlns:r="http://schemas.openxmlformats.org/officeDocument/2006/relationships" xmlns:m="http://schemas.openxmlformats.org/officeDocument/2006/math" xmlns:v="urn:schemas-microsoft-com:vml" xmlns:wp14="http://schemas.microsoft.com/office/word/2010/wordprocessingDrawing" xmlns:wp="http://schemas.openxmlformats.org/drawingml/2006/wordprocessingDrawing" xmlns:w10="urn:schemas-microsoft-com:office:word" xmlns:w="http://schemas.openxmlformats.org/wordprocessingml/2006/main" xmlns:w14="http://schemas.microsoft.com/office/word/2010/wordml" xmlns:w15="http://schemas.microsoft.com/office/word/2012/wordml" xmlns:w16cex="http://schemas.microsoft.com/office/word/2018/wordml/cex" xmlns:w16cid="http://schemas.microsoft.com/office/word/2016/wordml/cid" xmlns:w16="http://schemas.microsoft.com/office/word/2018/wordml" xmlns:w16sdtdh="http://schemas.microsoft.com/office/word/2020/wordml/sdtdatahash" xmlns:w16se="http://schemas.microsoft.com/office/word/2015/wordml/symex" xmlns:wpg="http://schemas.microsoft.com/office/word/2010/wordprocessingGroup" xmlns:wpi="http://schemas.microsoft.com/office/word/2010/wordprocessingInk" xmlns:wne="http://schemas.microsoft.com/office/word/2006/wordml" xmlns:wps="http://schemas.microsoft.com/office/word/2010/wordprocessingShape" mc:Ignorable="w14 w15 w16se w16cid w16 w16cex w16sdtdh wp14">
-  <w:p>
-    <w:pPr>
-      <w:pStyle w:val="Footer"/>
-    </w:pPr>
-  </w:p>
-</w:ftr>
-</file>
-
-<file path=word/footer4.xml><?xml version="1.0" encoding="utf-8"?>
+<file path=word/footer2.xml><?xml version="1.0" encoding="utf-8"?>
 <w:ftr xmlns:wpc="http://schemas.microsoft.com/office/word/2010/wordprocessingCanvas" xmlns:cx="http://schemas.microsoft.com/office/drawing/2014/chartex" xmlns:cx1="http://schemas.microsoft.com/office/drawing/2015/9/8/chartex" xmlns:cx2="http://schemas.microsoft.com/office/drawing/2015/10/21/chartex" xmlns:cx3="http://schemas.microsoft.com/office/drawing/2016/5/9/chartex" xmlns:cx4="http://schemas.microsoft.com/office/drawing/2016/5/10/chartex" xmlns:cx5="http://schemas.microsoft.com/office/drawing/2016/5/11/chartex" xmlns:cx6="http://schemas.microsoft.com/office/drawing/2016/5/12/chartex" xmlns:cx7="http://schemas.microsoft.com/office/drawing/2016/5/13/chartex" xmlns:cx8="http://schemas.microsoft.com/office/drawing/2016/5/14/chartex" xmlns:mc="http://schemas.openxmlformats.org/markup-compatibility/2006" xmlns:aink="http://schemas.microsoft.com/office/drawing/2016/ink" xmlns:am3d="http://schemas.microsoft.com/office/drawing/2017/model3d" xmlns:o="urn:schemas-microsoft-com:office:office" xmlns:oel="http://schemas.microsoft.com/office/2019/extlst" xmlns:r="http://schemas.openxmlformats.org/officeDocument/2006/relationships" xmlns:m="http://schemas.openxmlformats.org/officeDocument/2006/math" xmlns:v="urn:schemas-microsoft-com:vml" xmlns:wp14="http://schemas.microsoft.com/office/word/2010/wordprocessingDrawing" xmlns:wp="http://schemas.openxmlformats.org/drawingml/2006/wordprocessingDrawing" xmlns:w10="urn:schemas-microsoft-com:office:word" xmlns:w="http://schemas.openxmlformats.org/wordprocessingml/2006/main" xmlns:w14="http://schemas.microsoft.com/office/word/2010/wordml" xmlns:w15="http://schemas.microsoft.com/office/word/2012/wordml" xmlns:w16cex="http://schemas.microsoft.com/office/word/2018/wordml/cex" xmlns:w16cid="http://schemas.microsoft.com/office/word/2016/wordml/cid" xmlns:w16="http://schemas.microsoft.com/office/word/2018/wordml" xmlns:w16sdtdh="http://schemas.microsoft.com/office/word/2020/wordml/sdtdatahash" xmlns:w16se="http://schemas.microsoft.com/office/word/2015/wordml/symex" xmlns:wpg="http://schemas.microsoft.com/office/word/2010/wordprocessingGroup" xmlns:wpi="http://schemas.microsoft.com/office/word/2010/wordprocessingInk" xmlns:wne="http://schemas.microsoft.com/office/word/2006/wordml" xmlns:wps="http://schemas.microsoft.com/office/word/2010/wordprocessingShape" mc:Ignorable="w14 w15 w16se w16cid w16 w16cex w16sdtdh wp14">
   <w:sdt>
     <w:sdtPr>
@@ -40322,16 +40335,6 @@
 </file>
 
 <file path=word/header1.xml><?xml version="1.0" encoding="utf-8"?>
-<w:hdr xmlns:wpc="http://schemas.microsoft.com/office/word/2010/wordprocessingCanvas" xmlns:cx="http://schemas.microsoft.com/office/drawing/2014/chartex" xmlns:cx1="http://schemas.microsoft.com/office/drawing/2015/9/8/chartex" xmlns:cx2="http://schemas.microsoft.com/office/drawing/2015/10/21/chartex" xmlns:cx3="http://schemas.microsoft.com/office/drawing/2016/5/9/chartex" xmlns:cx4="http://schemas.microsoft.com/office/drawing/2016/5/10/chartex" xmlns:cx5="http://schemas.microsoft.com/office/drawing/2016/5/11/chartex" xmlns:cx6="http://schemas.microsoft.com/office/drawing/2016/5/12/chartex" xmlns:cx7="http://schemas.microsoft.com/office/drawing/2016/5/13/chartex" xmlns:cx8="http://schemas.microsoft.com/office/drawing/2016/5/14/chartex" xmlns:mc="http://schemas.openxmlformats.org/markup-compatibility/2006" xmlns:aink="http://schemas.microsoft.com/office/drawing/2016/ink" xmlns:am3d="http://schemas.microsoft.com/office/drawing/2017/model3d" xmlns:o="urn:schemas-microsoft-com:office:office" xmlns:oel="http://schemas.microsoft.com/office/2019/extlst" xmlns:r="http://schemas.openxmlformats.org/officeDocument/2006/relationships" xmlns:m="http://schemas.openxmlformats.org/officeDocument/2006/math" xmlns:v="urn:schemas-microsoft-com:vml" xmlns:wp14="http://schemas.microsoft.com/office/word/2010/wordprocessingDrawing" xmlns:wp="http://schemas.openxmlformats.org/drawingml/2006/wordprocessingDrawing" xmlns:w10="urn:schemas-microsoft-com:office:word" xmlns:w="http://schemas.openxmlformats.org/wordprocessingml/2006/main" xmlns:w14="http://schemas.microsoft.com/office/word/2010/wordml" xmlns:w15="http://schemas.microsoft.com/office/word/2012/wordml" xmlns:w16cex="http://schemas.microsoft.com/office/word/2018/wordml/cex" xmlns:w16cid="http://schemas.microsoft.com/office/word/2016/wordml/cid" xmlns:w16="http://schemas.microsoft.com/office/word/2018/wordml" xmlns:w16sdtdh="http://schemas.microsoft.com/office/word/2020/wordml/sdtdatahash" xmlns:w16se="http://schemas.microsoft.com/office/word/2015/wordml/symex" xmlns:wpg="http://schemas.microsoft.com/office/word/2010/wordprocessingGroup" xmlns:wpi="http://schemas.microsoft.com/office/word/2010/wordprocessingInk" xmlns:wne="http://schemas.microsoft.com/office/word/2006/wordml" xmlns:wps="http://schemas.microsoft.com/office/word/2010/wordprocessingShape" mc:Ignorable="w14 w15 w16se w16cid w16 w16cex w16sdtdh wp14">
-  <w:p>
-    <w:pPr>
-      <w:pStyle w:val="Header"/>
-    </w:pPr>
-  </w:p>
-</w:hdr>
-</file>
-
-<file path=word/header2.xml><?xml version="1.0" encoding="utf-8"?>
 <w:hdr xmlns:wpc="http://schemas.microsoft.com/office/word/2010/wordprocessingCanvas" xmlns:cx="http://schemas.microsoft.com/office/drawing/2014/chartex" xmlns:cx1="http://schemas.microsoft.com/office/drawing/2015/9/8/chartex" xmlns:cx2="http://schemas.microsoft.com/office/drawing/2015/10/21/chartex" xmlns:cx3="http://schemas.microsoft.com/office/drawing/2016/5/9/chartex" xmlns:cx4="http://schemas.microsoft.com/office/drawing/2016/5/10/chartex" xmlns:cx5="http://schemas.microsoft.com/office/drawing/2016/5/11/chartex" xmlns:cx6="http://schemas.microsoft.com/office/drawing/2016/5/12/chartex" xmlns:cx7="http://schemas.microsoft.com/office/drawing/2016/5/13/chartex" xmlns:cx8="http://schemas.microsoft.com/office/drawing/2016/5/14/chartex" xmlns:mc="http://schemas.openxmlformats.org/markup-compatibility/2006" xmlns:aink="http://schemas.microsoft.com/office/drawing/2016/ink" xmlns:am3d="http://schemas.microsoft.com/office/drawing/2017/model3d" xmlns:o="urn:schemas-microsoft-com:office:office" xmlns:oel="http://schemas.microsoft.com/office/2019/extlst" xmlns:r="http://schemas.openxmlformats.org/officeDocument/2006/relationships" xmlns:m="http://schemas.openxmlformats.org/officeDocument/2006/math" xmlns:v="urn:schemas-microsoft-com:vml" xmlns:wp14="http://schemas.microsoft.com/office/word/2010/wordprocessingDrawing" xmlns:wp="http://schemas.openxmlformats.org/drawingml/2006/wordprocessingDrawing" xmlns:w10="urn:schemas-microsoft-com:office:word" xmlns:w="http://schemas.openxmlformats.org/wordprocessingml/2006/main" xmlns:w14="http://schemas.microsoft.com/office/word/2010/wordml" xmlns:w15="http://schemas.microsoft.com/office/word/2012/wordml" xmlns:w16cex="http://schemas.microsoft.com/office/word/2018/wordml/cex" xmlns:w16cid="http://schemas.microsoft.com/office/word/2016/wordml/cid" xmlns:w16="http://schemas.microsoft.com/office/word/2018/wordml" xmlns:w16sdtdh="http://schemas.microsoft.com/office/word/2020/wordml/sdtdatahash" xmlns:w16se="http://schemas.microsoft.com/office/word/2015/wordml/symex" xmlns:wpg="http://schemas.microsoft.com/office/word/2010/wordprocessingGroup" xmlns:wpi="http://schemas.microsoft.com/office/word/2010/wordprocessingInk" xmlns:wne="http://schemas.microsoft.com/office/word/2006/wordml" xmlns:wps="http://schemas.microsoft.com/office/word/2010/wordprocessingShape" mc:Ignorable="w14 w15 w16se w16cid w16 w16cex w16sdtdh wp14">
   <w:tbl>
     <w:tblPr>
@@ -40491,7 +40494,7 @@
               <w:szCs w:val="20"/>
               <w:vertAlign w:val="subscript"/>
             </w:rPr>
-            <w:t>4</w:t>
+            <w:t>7</w:t>
           </w:r>
         </w:p>
         <w:p>
@@ -40555,7 +40558,7 @@
               <w:szCs w:val="20"/>
               <w:vertAlign w:val="subscript"/>
             </w:rPr>
-            <w:t>4</w:t>
+            <w:t>7</w:t>
           </w:r>
         </w:p>
       </w:tc>
@@ -40573,17 +40576,7 @@
 </w:hdr>
 </file>
 
-<file path=word/header3.xml><?xml version="1.0" encoding="utf-8"?>
-<w:hdr xmlns:wpc="http://schemas.microsoft.com/office/word/2010/wordprocessingCanvas" xmlns:cx="http://schemas.microsoft.com/office/drawing/2014/chartex" xmlns:cx1="http://schemas.microsoft.com/office/drawing/2015/9/8/chartex" xmlns:cx2="http://schemas.microsoft.com/office/drawing/2015/10/21/chartex" xmlns:cx3="http://schemas.microsoft.com/office/drawing/2016/5/9/chartex" xmlns:cx4="http://schemas.microsoft.com/office/drawing/2016/5/10/chartex" xmlns:cx5="http://schemas.microsoft.com/office/drawing/2016/5/11/chartex" xmlns:cx6="http://schemas.microsoft.com/office/drawing/2016/5/12/chartex" xmlns:cx7="http://schemas.microsoft.com/office/drawing/2016/5/13/chartex" xmlns:cx8="http://schemas.microsoft.com/office/drawing/2016/5/14/chartex" xmlns:mc="http://schemas.openxmlformats.org/markup-compatibility/2006" xmlns:aink="http://schemas.microsoft.com/office/drawing/2016/ink" xmlns:am3d="http://schemas.microsoft.com/office/drawing/2017/model3d" xmlns:o="urn:schemas-microsoft-com:office:office" xmlns:oel="http://schemas.microsoft.com/office/2019/extlst" xmlns:r="http://schemas.openxmlformats.org/officeDocument/2006/relationships" xmlns:m="http://schemas.openxmlformats.org/officeDocument/2006/math" xmlns:v="urn:schemas-microsoft-com:vml" xmlns:wp14="http://schemas.microsoft.com/office/word/2010/wordprocessingDrawing" xmlns:wp="http://schemas.openxmlformats.org/drawingml/2006/wordprocessingDrawing" xmlns:w10="urn:schemas-microsoft-com:office:word" xmlns:w="http://schemas.openxmlformats.org/wordprocessingml/2006/main" xmlns:w14="http://schemas.microsoft.com/office/word/2010/wordml" xmlns:w15="http://schemas.microsoft.com/office/word/2012/wordml" xmlns:w16cex="http://schemas.microsoft.com/office/word/2018/wordml/cex" xmlns:w16cid="http://schemas.microsoft.com/office/word/2016/wordml/cid" xmlns:w16="http://schemas.microsoft.com/office/word/2018/wordml" xmlns:w16sdtdh="http://schemas.microsoft.com/office/word/2020/wordml/sdtdatahash" xmlns:w16se="http://schemas.microsoft.com/office/word/2015/wordml/symex" xmlns:wpg="http://schemas.microsoft.com/office/word/2010/wordprocessingGroup" xmlns:wpi="http://schemas.microsoft.com/office/word/2010/wordprocessingInk" xmlns:wne="http://schemas.microsoft.com/office/word/2006/wordml" xmlns:wps="http://schemas.microsoft.com/office/word/2010/wordprocessingShape" mc:Ignorable="w14 w15 w16se w16cid w16 w16cex w16sdtdh wp14">
-  <w:p>
-    <w:pPr>
-      <w:pStyle w:val="Header"/>
-    </w:pPr>
-  </w:p>
-</w:hdr>
-</file>
-
-<file path=word/header4.xml><?xml version="1.0" encoding="utf-8"?>
+<file path=word/header2.xml><?xml version="1.0" encoding="utf-8"?>
 <w:hdr xmlns:wpc="http://schemas.microsoft.com/office/word/2010/wordprocessingCanvas" xmlns:cx="http://schemas.microsoft.com/office/drawing/2014/chartex" xmlns:cx1="http://schemas.microsoft.com/office/drawing/2015/9/8/chartex" xmlns:cx2="http://schemas.microsoft.com/office/drawing/2015/10/21/chartex" xmlns:cx3="http://schemas.microsoft.com/office/drawing/2016/5/9/chartex" xmlns:cx4="http://schemas.microsoft.com/office/drawing/2016/5/10/chartex" xmlns:cx5="http://schemas.microsoft.com/office/drawing/2016/5/11/chartex" xmlns:cx6="http://schemas.microsoft.com/office/drawing/2016/5/12/chartex" xmlns:cx7="http://schemas.microsoft.com/office/drawing/2016/5/13/chartex" xmlns:cx8="http://schemas.microsoft.com/office/drawing/2016/5/14/chartex" xmlns:mc="http://schemas.openxmlformats.org/markup-compatibility/2006" xmlns:aink="http://schemas.microsoft.com/office/drawing/2016/ink" xmlns:am3d="http://schemas.microsoft.com/office/drawing/2017/model3d" xmlns:o="urn:schemas-microsoft-com:office:office" xmlns:oel="http://schemas.microsoft.com/office/2019/extlst" xmlns:r="http://schemas.openxmlformats.org/officeDocument/2006/relationships" xmlns:m="http://schemas.openxmlformats.org/officeDocument/2006/math" xmlns:v="urn:schemas-microsoft-com:vml" xmlns:wp14="http://schemas.microsoft.com/office/word/2010/wordprocessingDrawing" xmlns:wp="http://schemas.openxmlformats.org/drawingml/2006/wordprocessingDrawing" xmlns:w10="urn:schemas-microsoft-com:office:word" xmlns:w="http://schemas.openxmlformats.org/wordprocessingml/2006/main" xmlns:w14="http://schemas.microsoft.com/office/word/2010/wordml" xmlns:w15="http://schemas.microsoft.com/office/word/2012/wordml" xmlns:w16cex="http://schemas.microsoft.com/office/word/2018/wordml/cex" xmlns:w16cid="http://schemas.microsoft.com/office/word/2016/wordml/cid" xmlns:w16="http://schemas.microsoft.com/office/word/2018/wordml" xmlns:w16sdtdh="http://schemas.microsoft.com/office/word/2020/wordml/sdtdatahash" xmlns:w16se="http://schemas.microsoft.com/office/word/2015/wordml/symex" xmlns:wpg="http://schemas.microsoft.com/office/word/2010/wordprocessingGroup" xmlns:wpi="http://schemas.microsoft.com/office/word/2010/wordprocessingInk" xmlns:wne="http://schemas.microsoft.com/office/word/2006/wordml" xmlns:wps="http://schemas.microsoft.com/office/word/2010/wordprocessingShape" mc:Ignorable="w14 w15 w16se w16cid w16 w16cex w16sdtdh wp14">
   <w:tbl>
     <w:tblPr>
@@ -40827,7 +40820,7 @@
               <w:szCs w:val="20"/>
               <w:vertAlign w:val="subscript"/>
             </w:rPr>
-            <w:t>4</w:t>
+            <w:t>7</w:t>
           </w:r>
         </w:p>
       </w:tc>

</xml_diff>

<commit_message>
Initial alpha code-generation for Rust and various doc updates and generation edits.
</commit_message>
<xml_diff>
--- a/z-series/Digital-AV.docx
+++ b/z-series/Digital-AV.docx
@@ -37238,7 +37238,7 @@
           <w:sz w:val="20"/>
           <w:szCs w:val="20"/>
         </w:rPr>
-        <w:t>Flat Buffers</w:t>
+        <w:t>direct</w:t>
       </w:r>
       <w:r>
         <w:rPr>
@@ -37252,105 +37252,63 @@
           <w:sz w:val="20"/>
           <w:szCs w:val="20"/>
         </w:rPr>
-        <w:t xml:space="preserve">. </w:t>
+        <w:t xml:space="preserve"> for Rust, C, and FlatBuffers</w:t>
       </w:r>
       <w:r>
         <w:rPr>
           <w:sz w:val="20"/>
           <w:szCs w:val="20"/>
         </w:rPr>
-        <w:t>Th</w:t>
+        <w:t xml:space="preserve">. </w:t>
       </w:r>
       <w:r>
         <w:rPr>
           <w:sz w:val="20"/>
           <w:szCs w:val="20"/>
         </w:rPr>
-        <w:t>is</w:t>
+        <w:t xml:space="preserve">Each </w:t>
       </w:r>
       <w:r>
         <w:rPr>
           <w:sz w:val="20"/>
           <w:szCs w:val="20"/>
         </w:rPr>
-        <w:t xml:space="preserve"> </w:t>
+        <w:t>addendum</w:t>
       </w:r>
       <w:r>
         <w:rPr>
           <w:sz w:val="20"/>
           <w:szCs w:val="20"/>
         </w:rPr>
-        <w:t>addendum</w:t>
+        <w:t xml:space="preserve"> </w:t>
       </w:r>
       <w:r>
         <w:rPr>
           <w:sz w:val="20"/>
           <w:szCs w:val="20"/>
         </w:rPr>
-        <w:t xml:space="preserve"> extend</w:t>
+        <w:t>describes the specialized support and overall status</w:t>
       </w:r>
       <w:r>
         <w:rPr>
           <w:sz w:val="20"/>
           <w:szCs w:val="20"/>
         </w:rPr>
-        <w:t>s</w:t>
+        <w:t>.</w:t>
       </w:r>
       <w:r>
         <w:rPr>
           <w:sz w:val="20"/>
           <w:szCs w:val="20"/>
         </w:rPr>
-        <w:t xml:space="preserve"> the reach </w:t>
+        <w:t xml:space="preserve"> </w:t>
       </w:r>
       <w:r>
         <w:rPr>
           <w:sz w:val="20"/>
           <w:szCs w:val="20"/>
         </w:rPr>
-        <w:t>of SDK consumers,</w:t>
-      </w:r>
-      <w:r>
-        <w:rPr>
-          <w:sz w:val="20"/>
-          <w:szCs w:val="20"/>
-        </w:rPr>
-        <w:t xml:space="preserve"> </w:t>
-      </w:r>
-      <w:r>
-        <w:rPr>
-          <w:sz w:val="20"/>
-          <w:szCs w:val="20"/>
-        </w:rPr>
-        <w:t xml:space="preserve">by using </w:t>
-      </w:r>
-      <w:r>
-        <w:rPr>
-          <w:sz w:val="20"/>
-          <w:szCs w:val="20"/>
-        </w:rPr>
-        <w:t>Google-standardized deserialization</w:t>
-      </w:r>
-      <w:r>
-        <w:rPr>
-          <w:sz w:val="20"/>
-          <w:szCs w:val="20"/>
-        </w:rPr>
-        <w:t xml:space="preserve"> library</w:t>
-      </w:r>
-      <w:r>
-        <w:rPr>
-          <w:sz w:val="20"/>
-          <w:szCs w:val="20"/>
-        </w:rPr>
-        <w:t>.</w:t>
-      </w:r>
-      <w:r>
-        <w:rPr>
-          <w:sz w:val="20"/>
-          <w:szCs w:val="20"/>
-        </w:rPr>
-        <w:t xml:space="preserve"> It includes both IDL and binary files. FlatBuffers support should be considered Alpha-level. Other components of the Z31 release have undergone extensive validation.</w:t>
+        <w:t>Code-Generation is utilized to extend support. These addendums are supplied by the dotnet project named SerializedFromSDK.csproj in the Z-Series/FB folder within the github repo.</w:t>
       </w:r>
     </w:p>
     <w:p>
@@ -39984,15 +39942,157 @@
         <w:t xml:space="preserve">. As of </w:t>
       </w:r>
       <w:r>
-        <w:t>the date of this documentation, all FlatBuffer assets should be considered Alpha-quality. This new aspect of the SDK is in preview and still being actively developed and tested</w:t>
-      </w:r>
-      <w:r>
-        <w:t xml:space="preserve">. </w:t>
+        <w:t xml:space="preserve">the date of this documentation, all FlatBuffer assets should be considered Alpha-quality. </w:t>
+      </w:r>
+      <w:r>
+        <w:t>They are available for use, but largely untested as yet.</w:t>
+      </w:r>
+    </w:p>
+    <w:p>
+      <w:pPr>
+        <w:sectPr>
+          <w:headerReference w:type="default" r:id="rId32"/>
+          <w:footerReference w:type="default" r:id="rId33"/>
+          <w:type w:val="continuous"/>
+          <w:pgSz w:w="15840" w:h="12240" w:orient="landscape" w:code="1"/>
+          <w:pgMar w:top="720" w:right="1152" w:bottom="720" w:left="1152" w:header="720" w:footer="720" w:gutter="0"/>
+          <w:pgNumType w:fmt="lowerRoman" w:start="1"/>
+          <w:cols w:space="720"/>
+          <w:docGrid w:linePitch="360"/>
+        </w:sectPr>
+      </w:pPr>
+    </w:p>
+    <w:p/>
+    <w:p/>
+    <w:p>
+      <w:r>
+        <w:t xml:space="preserve">In general, the </w:t>
+      </w:r>
+      <w:r>
+        <w:t>Rust</w:t>
+      </w:r>
+      <w:r>
+        <w:t xml:space="preserve"> generated files in </w:t>
+      </w:r>
+      <w:r>
+        <w:t>Digital-AV/z-series/foundations/</w:t>
+      </w:r>
+      <w:r>
+        <w:t>rust</w:t>
+      </w:r>
+      <w:r>
+        <w:t>/</w:t>
+      </w:r>
+      <w:r>
+        <w:t xml:space="preserve"> folder on github, define structures in lockstep with the binary files of the SDK. </w:t>
+      </w:r>
+      <w:r>
+        <w:t>However, one major deviation is that the AV-Writ.dx file is segmented into 66 different structures (one for each book of the bible).</w:t>
+      </w:r>
+    </w:p>
+    <w:p>
+      <w:r>
+        <w:t xml:space="preserve">There are </w:t>
+      </w:r>
+      <w:r>
+        <w:t>other</w:t>
+      </w:r>
+      <w:r>
+        <w:t xml:space="preserve"> minor deviations that should be intuitive by examining the struct definitions. </w:t>
+      </w:r>
+      <w:r>
+        <w:t xml:space="preserve">These are driven somewhat by the rules of Rust. </w:t>
+      </w:r>
+      <w:r>
+        <w:t xml:space="preserve">The value of the </w:t>
+      </w:r>
+      <w:r>
+        <w:t>generated</w:t>
+      </w:r>
+      <w:r>
+        <w:t xml:space="preserve"> files is that no deserialization operations are required. </w:t>
+      </w:r>
+      <w:r>
+        <w:t xml:space="preserve">Moreover, the implementation uses Rust arrays with </w:t>
+      </w:r>
+      <w:r>
+        <w:t>static initializations.</w:t>
+      </w:r>
+    </w:p>
+    <w:p>
+      <w:r>
+        <w:t xml:space="preserve">These sources are </w:t>
+      </w:r>
+      <w:r>
+        <w:t>in flux and undergoing active development</w:t>
+      </w:r>
+      <w:r>
+        <w:t xml:space="preserve">. If you encounter problems utilizing these sources, </w:t>
+      </w:r>
+      <w:r>
+        <w:t>please let me know</w:t>
+      </w:r>
+      <w:r>
+        <w:t>.</w:t>
+      </w:r>
+    </w:p>
+    <w:p/>
+    <w:p>
+      <w:r>
+        <w:br w:type="page"/>
+      </w:r>
+    </w:p>
+    <w:p>
+      <w:pPr>
+        <w:sectPr>
+          <w:headerReference w:type="default" r:id="rId34"/>
+          <w:footerReference w:type="default" r:id="rId35"/>
+          <w:type w:val="continuous"/>
+          <w:pgSz w:w="15840" w:h="12240" w:orient="landscape" w:code="1"/>
+          <w:pgMar w:top="720" w:right="1152" w:bottom="720" w:left="1152" w:header="720" w:footer="720" w:gutter="0"/>
+          <w:pgNumType w:fmt="lowerRoman" w:start="1"/>
+          <w:cols w:space="720"/>
+          <w:docGrid w:linePitch="360"/>
+        </w:sectPr>
+      </w:pPr>
+    </w:p>
+    <w:p/>
+    <w:p>
+      <w:pPr>
+        <w:sectPr>
+          <w:headerReference w:type="default" r:id="rId36"/>
+          <w:footerReference w:type="default" r:id="rId37"/>
+          <w:type w:val="continuous"/>
+          <w:pgSz w:w="15840" w:h="12240" w:orient="landscape" w:code="1"/>
+          <w:pgMar w:top="720" w:right="1152" w:bottom="720" w:left="1152" w:header="720" w:footer="720" w:gutter="0"/>
+          <w:pgNumType w:fmt="lowerRoman" w:start="1"/>
+          <w:cols w:space="720"/>
+          <w:docGrid w:linePitch="360"/>
+        </w:sectPr>
+      </w:pPr>
+    </w:p>
+    <w:p/>
+    <w:p>
+      <w:r>
+        <w:t xml:space="preserve">In general, the C/C++ generated files in </w:t>
+      </w:r>
+      <w:r>
+        <w:t>Digital-AV/z-series/foundations/cpp/</w:t>
+      </w:r>
+      <w:r>
+        <w:t xml:space="preserve"> folder on github, </w:t>
+      </w:r>
+      <w:r>
+        <w:t>define structures in lockstep with the binary files of the SDK. There are some minor deviations that should be intuitive by examining the struct definitions. The value of the generated files is that no deserialization operations are required. The SDK is manifest using static C array initializations.</w:t>
+      </w:r>
+    </w:p>
+    <w:p>
+      <w:r>
+        <w:t>These sources are largely untested, but fully supported. If you encounter problems utilizing these sources, I will directly engage.</w:t>
       </w:r>
     </w:p>
     <w:sectPr>
-      <w:headerReference w:type="default" r:id="rId32"/>
-      <w:footerReference w:type="default" r:id="rId33"/>
+      <w:headerReference w:type="default" r:id="rId38"/>
       <w:type w:val="continuous"/>
       <w:pgSz w:w="15840" w:h="12240" w:orient="landscape" w:code="1"/>
       <w:pgMar w:top="720" w:right="1152" w:bottom="720" w:left="1152" w:header="720" w:footer="720" w:gutter="0"/>
@@ -40130,6 +40230,66 @@
         </w:r>
         <w:r>
           <w:t xml:space="preserve"> Addendum</w:t>
+        </w:r>
+      </w:p>
+    </w:sdtContent>
+  </w:sdt>
+</w:ftr>
+</file>
+
+<file path=word/footer3.xml><?xml version="1.0" encoding="utf-8"?>
+<w:ftr xmlns:wpc="http://schemas.microsoft.com/office/word/2010/wordprocessingCanvas" xmlns:cx="http://schemas.microsoft.com/office/drawing/2014/chartex" xmlns:cx1="http://schemas.microsoft.com/office/drawing/2015/9/8/chartex" xmlns:cx2="http://schemas.microsoft.com/office/drawing/2015/10/21/chartex" xmlns:cx3="http://schemas.microsoft.com/office/drawing/2016/5/9/chartex" xmlns:cx4="http://schemas.microsoft.com/office/drawing/2016/5/10/chartex" xmlns:cx5="http://schemas.microsoft.com/office/drawing/2016/5/11/chartex" xmlns:cx6="http://schemas.microsoft.com/office/drawing/2016/5/12/chartex" xmlns:cx7="http://schemas.microsoft.com/office/drawing/2016/5/13/chartex" xmlns:cx8="http://schemas.microsoft.com/office/drawing/2016/5/14/chartex" xmlns:mc="http://schemas.openxmlformats.org/markup-compatibility/2006" xmlns:aink="http://schemas.microsoft.com/office/drawing/2016/ink" xmlns:am3d="http://schemas.microsoft.com/office/drawing/2017/model3d" xmlns:o="urn:schemas-microsoft-com:office:office" xmlns:oel="http://schemas.microsoft.com/office/2019/extlst" xmlns:r="http://schemas.openxmlformats.org/officeDocument/2006/relationships" xmlns:m="http://schemas.openxmlformats.org/officeDocument/2006/math" xmlns:v="urn:schemas-microsoft-com:vml" xmlns:wp14="http://schemas.microsoft.com/office/word/2010/wordprocessingDrawing" xmlns:wp="http://schemas.openxmlformats.org/drawingml/2006/wordprocessingDrawing" xmlns:w10="urn:schemas-microsoft-com:office:word" xmlns:w="http://schemas.openxmlformats.org/wordprocessingml/2006/main" xmlns:w14="http://schemas.microsoft.com/office/word/2010/wordml" xmlns:w15="http://schemas.microsoft.com/office/word/2012/wordml" xmlns:w16cex="http://schemas.microsoft.com/office/word/2018/wordml/cex" xmlns:w16cid="http://schemas.microsoft.com/office/word/2016/wordml/cid" xmlns:w16="http://schemas.microsoft.com/office/word/2018/wordml" xmlns:w16sdtdh="http://schemas.microsoft.com/office/word/2020/wordml/sdtdatahash" xmlns:w16se="http://schemas.microsoft.com/office/word/2015/wordml/symex" xmlns:wpg="http://schemas.microsoft.com/office/word/2010/wordprocessingGroup" xmlns:wpi="http://schemas.microsoft.com/office/word/2010/wordprocessingInk" xmlns:wne="http://schemas.microsoft.com/office/word/2006/wordml" xmlns:wps="http://schemas.microsoft.com/office/word/2010/wordprocessingShape" mc:Ignorable="w14 w15 w16se w16cid w16 w16cex w16sdtdh wp14">
+  <w:sdt>
+    <w:sdtPr>
+      <w:id w:val="1474864855"/>
+      <w:docPartObj>
+        <w:docPartGallery w:val="Page Numbers (Bottom of Page)"/>
+        <w:docPartUnique/>
+      </w:docPartObj>
+    </w:sdtPr>
+    <w:sdtEndPr>
+      <w:rPr>
+        <w:noProof/>
+      </w:rPr>
+    </w:sdtEndPr>
+    <w:sdtContent>
+      <w:p>
+        <w:pPr>
+          <w:spacing w:before="80" w:after="0"/>
+          <w:jc w:val="both"/>
+        </w:pPr>
+        <w:r>
+          <w:t>© 2023 Kevin Wonus                                                                                                                                                                                                   Rust Addendum</w:t>
+        </w:r>
+      </w:p>
+    </w:sdtContent>
+  </w:sdt>
+</w:ftr>
+</file>
+
+<file path=word/footer4.xml><?xml version="1.0" encoding="utf-8"?>
+<w:ftr xmlns:wpc="http://schemas.microsoft.com/office/word/2010/wordprocessingCanvas" xmlns:cx="http://schemas.microsoft.com/office/drawing/2014/chartex" xmlns:cx1="http://schemas.microsoft.com/office/drawing/2015/9/8/chartex" xmlns:cx2="http://schemas.microsoft.com/office/drawing/2015/10/21/chartex" xmlns:cx3="http://schemas.microsoft.com/office/drawing/2016/5/9/chartex" xmlns:cx4="http://schemas.microsoft.com/office/drawing/2016/5/10/chartex" xmlns:cx5="http://schemas.microsoft.com/office/drawing/2016/5/11/chartex" xmlns:cx6="http://schemas.microsoft.com/office/drawing/2016/5/12/chartex" xmlns:cx7="http://schemas.microsoft.com/office/drawing/2016/5/13/chartex" xmlns:cx8="http://schemas.microsoft.com/office/drawing/2016/5/14/chartex" xmlns:mc="http://schemas.openxmlformats.org/markup-compatibility/2006" xmlns:aink="http://schemas.microsoft.com/office/drawing/2016/ink" xmlns:am3d="http://schemas.microsoft.com/office/drawing/2017/model3d" xmlns:o="urn:schemas-microsoft-com:office:office" xmlns:oel="http://schemas.microsoft.com/office/2019/extlst" xmlns:r="http://schemas.openxmlformats.org/officeDocument/2006/relationships" xmlns:m="http://schemas.openxmlformats.org/officeDocument/2006/math" xmlns:v="urn:schemas-microsoft-com:vml" xmlns:wp14="http://schemas.microsoft.com/office/word/2010/wordprocessingDrawing" xmlns:wp="http://schemas.openxmlformats.org/drawingml/2006/wordprocessingDrawing" xmlns:w10="urn:schemas-microsoft-com:office:word" xmlns:w="http://schemas.openxmlformats.org/wordprocessingml/2006/main" xmlns:w14="http://schemas.microsoft.com/office/word/2010/wordml" xmlns:w15="http://schemas.microsoft.com/office/word/2012/wordml" xmlns:w16cex="http://schemas.microsoft.com/office/word/2018/wordml/cex" xmlns:w16cid="http://schemas.microsoft.com/office/word/2016/wordml/cid" xmlns:w16="http://schemas.microsoft.com/office/word/2018/wordml" xmlns:w16sdtdh="http://schemas.microsoft.com/office/word/2020/wordml/sdtdatahash" xmlns:w16se="http://schemas.microsoft.com/office/word/2015/wordml/symex" xmlns:wpg="http://schemas.microsoft.com/office/word/2010/wordprocessingGroup" xmlns:wpi="http://schemas.microsoft.com/office/word/2010/wordprocessingInk" xmlns:wne="http://schemas.microsoft.com/office/word/2006/wordml" xmlns:wps="http://schemas.microsoft.com/office/word/2010/wordprocessingShape" mc:Ignorable="w14 w15 w16se w16cid w16 w16cex w16sdtdh wp14">
+  <w:sdt>
+    <w:sdtPr>
+      <w:id w:val="-943459107"/>
+      <w:docPartObj>
+        <w:docPartGallery w:val="Page Numbers (Bottom of Page)"/>
+        <w:docPartUnique/>
+      </w:docPartObj>
+    </w:sdtPr>
+    <w:sdtEndPr>
+      <w:rPr>
+        <w:noProof/>
+      </w:rPr>
+    </w:sdtEndPr>
+    <w:sdtContent>
+      <w:p>
+        <w:pPr>
+          <w:spacing w:before="80" w:after="0"/>
+          <w:jc w:val="both"/>
+        </w:pPr>
+        <w:r>
+          <w:t>© 2023 Kevin Wonus                                                                                                                                                                                                   C/C++ Addendum</w:t>
         </w:r>
       </w:p>
     </w:sdtContent>
@@ -40657,6 +40817,14 @@
         </w:p>
         <w:p>
           <w:pPr>
+            <w:tabs>
+              <w:tab w:val="left" w:pos="720"/>
+              <w:tab w:val="left" w:pos="1440"/>
+              <w:tab w:val="left" w:pos="2160"/>
+              <w:tab w:val="left" w:pos="2880"/>
+              <w:tab w:val="left" w:pos="3600"/>
+              <w:tab w:val="left" w:pos="9066"/>
+            </w:tabs>
             <w:rPr>
               <w:rFonts w:ascii="Times New Roman" w:eastAsia="Times New Roman" w:hAnsi="Times New Roman" w:cs="Times New Roman"/>
               <w:sz w:val="20"/>
@@ -40676,6 +40844,748 @@
               <w:sz w:val="28"/>
             </w:rPr>
             <w:t>3.1</w:t>
+          </w:r>
+          <w:r>
+            <w:rPr>
+              <w:rFonts w:ascii="Times New Roman" w:eastAsia="Times New Roman" w:hAnsi="Times New Roman" w:cs="Times New Roman"/>
+              <w:sz w:val="28"/>
+            </w:rPr>
+            <w:tab/>
+          </w:r>
+          <w:r>
+            <w:rPr>
+              <w:rFonts w:ascii="Times New Roman" w:eastAsia="Times New Roman" w:hAnsi="Times New Roman" w:cs="Times New Roman"/>
+              <w:sz w:val="28"/>
+            </w:rPr>
+            <w:tab/>
+          </w:r>
+        </w:p>
+      </w:tc>
+      <w:tc>
+        <w:tcPr>
+          <w:tcW w:w="3063" w:type="dxa"/>
+        </w:tcPr>
+        <w:p>
+          <w:pPr>
+            <w:ind w:hanging="23"/>
+            <w:rPr>
+              <w:rFonts w:ascii="Consolas" w:eastAsia="Times New Roman" w:hAnsi="Consolas" w:cs="Times New Roman"/>
+              <w:b/>
+              <w:sz w:val="24"/>
+              <w:szCs w:val="24"/>
+            </w:rPr>
+          </w:pPr>
+          <w:r>
+            <w:rPr>
+              <w:rFonts w:ascii="Consolas" w:eastAsia="Times New Roman" w:hAnsi="Consolas" w:cs="Times New Roman"/>
+              <w:b/>
+              <w:sz w:val="24"/>
+              <w:szCs w:val="24"/>
+            </w:rPr>
+            <w:t>REVISION IDENTIFIERS</w:t>
+          </w:r>
+        </w:p>
+        <w:p>
+          <w:pPr>
+            <w:ind w:right="173" w:hanging="23"/>
+            <w:rPr>
+              <w:rFonts w:ascii="Consolas" w:eastAsia="Times New Roman" w:hAnsi="Consolas" w:cs="Times New Roman"/>
+              <w:sz w:val="18"/>
+              <w:szCs w:val="18"/>
+            </w:rPr>
+          </w:pPr>
+          <w:r>
+            <w:rPr>
+              <w:rFonts w:ascii="Consolas" w:eastAsia="Times New Roman" w:hAnsi="Consolas" w:cs="Times New Roman"/>
+              <w:sz w:val="18"/>
+              <w:szCs w:val="18"/>
+            </w:rPr>
+            <w:t>Digital-AV SDK:</w:t>
+          </w:r>
+          <w:r>
+            <w:rPr>
+              <w:sz w:val="28"/>
+              <w:szCs w:val="28"/>
+            </w:rPr>
+            <w:t xml:space="preserve"> </w:t>
+          </w:r>
+          <w:r>
+            <w:rPr>
+              <w:sz w:val="28"/>
+              <w:szCs w:val="28"/>
+            </w:rPr>
+            <w:tab/>
+          </w:r>
+          <w:r>
+            <w:rPr>
+              <w:rFonts w:ascii="Consolas" w:eastAsia="Times New Roman" w:hAnsi="Consolas" w:cs="Times New Roman"/>
+              <w:sz w:val="18"/>
+              <w:szCs w:val="18"/>
+            </w:rPr>
+            <w:t>Z31</w:t>
+          </w:r>
+          <w:r>
+            <w:rPr>
+              <w:rFonts w:cstheme="minorHAnsi"/>
+              <w:sz w:val="20"/>
+              <w:szCs w:val="20"/>
+              <w:vertAlign w:val="subscript"/>
+            </w:rPr>
+            <w:t>α</w:t>
+          </w:r>
+        </w:p>
+        <w:p>
+          <w:pPr>
+            <w:ind w:right="173" w:hanging="23"/>
+            <w:rPr>
+              <w:rFonts w:ascii="Consolas" w:eastAsia="Times New Roman" w:hAnsi="Consolas" w:cs="Times New Roman"/>
+              <w:sz w:val="18"/>
+              <w:szCs w:val="18"/>
+            </w:rPr>
+          </w:pPr>
+          <w:r>
+            <w:rPr>
+              <w:rFonts w:ascii="Consolas" w:eastAsia="Times New Roman" w:hAnsi="Consolas" w:cs="Times New Roman"/>
+              <w:sz w:val="18"/>
+              <w:szCs w:val="18"/>
+            </w:rPr>
+            <w:t xml:space="preserve">SDK </w:t>
+          </w:r>
+          <w:r>
+            <w:rPr>
+              <w:rFonts w:ascii="Consolas" w:eastAsia="Times New Roman" w:hAnsi="Consolas" w:cs="Times New Roman"/>
+              <w:sz w:val="18"/>
+              <w:szCs w:val="18"/>
+            </w:rPr>
+            <w:t>Addendum</w:t>
+          </w:r>
+          <w:r>
+            <w:rPr>
+              <w:rFonts w:ascii="Consolas" w:eastAsia="Times New Roman" w:hAnsi="Consolas" w:cs="Times New Roman"/>
+              <w:sz w:val="18"/>
+              <w:szCs w:val="18"/>
+            </w:rPr>
+            <w:t>:</w:t>
+          </w:r>
+          <w:r>
+            <w:rPr>
+              <w:sz w:val="28"/>
+              <w:szCs w:val="28"/>
+            </w:rPr>
+            <w:t xml:space="preserve"> </w:t>
+          </w:r>
+          <w:r>
+            <w:rPr>
+              <w:sz w:val="28"/>
+              <w:szCs w:val="28"/>
+            </w:rPr>
+            <w:tab/>
+          </w:r>
+          <w:r>
+            <w:rPr>
+              <w:sz w:val="28"/>
+              <w:szCs w:val="28"/>
+            </w:rPr>
+            <w:tab/>
+          </w:r>
+          <w:r>
+            <w:rPr>
+              <w:rFonts w:ascii="Consolas" w:eastAsia="Times New Roman" w:hAnsi="Consolas" w:cs="Times New Roman"/>
+              <w:sz w:val="18"/>
+              <w:szCs w:val="18"/>
+            </w:rPr>
+            <w:t>Z31</w:t>
+          </w:r>
+          <w:r>
+            <w:rPr>
+              <w:rFonts w:cstheme="minorHAnsi"/>
+              <w:sz w:val="20"/>
+              <w:szCs w:val="20"/>
+              <w:vertAlign w:val="subscript"/>
+            </w:rPr>
+            <w:t>7</w:t>
+          </w:r>
+        </w:p>
+      </w:tc>
+    </w:tr>
+  </w:tbl>
+  <w:p>
+    <w:pPr>
+      <w:pStyle w:val="Header"/>
+      <w:rPr>
+        <w:sz w:val="8"/>
+        <w:szCs w:val="8"/>
+      </w:rPr>
+    </w:pPr>
+  </w:p>
+</w:hdr>
+</file>
+
+<file path=word/header3.xml><?xml version="1.0" encoding="utf-8"?>
+<w:hdr xmlns:wpc="http://schemas.microsoft.com/office/word/2010/wordprocessingCanvas" xmlns:cx="http://schemas.microsoft.com/office/drawing/2014/chartex" xmlns:cx1="http://schemas.microsoft.com/office/drawing/2015/9/8/chartex" xmlns:cx2="http://schemas.microsoft.com/office/drawing/2015/10/21/chartex" xmlns:cx3="http://schemas.microsoft.com/office/drawing/2016/5/9/chartex" xmlns:cx4="http://schemas.microsoft.com/office/drawing/2016/5/10/chartex" xmlns:cx5="http://schemas.microsoft.com/office/drawing/2016/5/11/chartex" xmlns:cx6="http://schemas.microsoft.com/office/drawing/2016/5/12/chartex" xmlns:cx7="http://schemas.microsoft.com/office/drawing/2016/5/13/chartex" xmlns:cx8="http://schemas.microsoft.com/office/drawing/2016/5/14/chartex" xmlns:mc="http://schemas.openxmlformats.org/markup-compatibility/2006" xmlns:aink="http://schemas.microsoft.com/office/drawing/2016/ink" xmlns:am3d="http://schemas.microsoft.com/office/drawing/2017/model3d" xmlns:o="urn:schemas-microsoft-com:office:office" xmlns:oel="http://schemas.microsoft.com/office/2019/extlst" xmlns:r="http://schemas.openxmlformats.org/officeDocument/2006/relationships" xmlns:m="http://schemas.openxmlformats.org/officeDocument/2006/math" xmlns:v="urn:schemas-microsoft-com:vml" xmlns:wp14="http://schemas.microsoft.com/office/word/2010/wordprocessingDrawing" xmlns:wp="http://schemas.openxmlformats.org/drawingml/2006/wordprocessingDrawing" xmlns:w10="urn:schemas-microsoft-com:office:word" xmlns:w="http://schemas.openxmlformats.org/wordprocessingml/2006/main" xmlns:w14="http://schemas.microsoft.com/office/word/2010/wordml" xmlns:w15="http://schemas.microsoft.com/office/word/2012/wordml" xmlns:w16cex="http://schemas.microsoft.com/office/word/2018/wordml/cex" xmlns:w16cid="http://schemas.microsoft.com/office/word/2016/wordml/cid" xmlns:w16="http://schemas.microsoft.com/office/word/2018/wordml" xmlns:w16sdtdh="http://schemas.microsoft.com/office/word/2020/wordml/sdtdatahash" xmlns:w16se="http://schemas.microsoft.com/office/word/2015/wordml/symex" xmlns:wpg="http://schemas.microsoft.com/office/word/2010/wordprocessingGroup" xmlns:wpi="http://schemas.microsoft.com/office/word/2010/wordprocessingInk" xmlns:wne="http://schemas.microsoft.com/office/word/2006/wordml" xmlns:wps="http://schemas.microsoft.com/office/word/2010/wordprocessingShape" mc:Ignorable="w14 w15 w16se w16cid w16 w16cex w16sdtdh wp14">
+  <w:tbl>
+    <w:tblPr>
+      <w:tblStyle w:val="TableGrid"/>
+      <w:tblW w:w="13683" w:type="dxa"/>
+      <w:tblInd w:w="-90" w:type="dxa"/>
+      <w:tblBorders>
+        <w:top w:val="none" w:sz="0" w:space="0" w:color="auto"/>
+        <w:left w:val="none" w:sz="0" w:space="0" w:color="auto"/>
+        <w:bottom w:val="none" w:sz="0" w:space="0" w:color="auto"/>
+        <w:right w:val="none" w:sz="0" w:space="0" w:color="auto"/>
+        <w:insideH w:val="none" w:sz="0" w:space="0" w:color="auto"/>
+        <w:insideV w:val="none" w:sz="0" w:space="0" w:color="auto"/>
+      </w:tblBorders>
+      <w:tblLook w:val="04A0" w:firstRow="1" w:lastRow="0" w:firstColumn="1" w:lastColumn="0" w:noHBand="0" w:noVBand="1"/>
+    </w:tblPr>
+    <w:tblGrid>
+      <w:gridCol w:w="10620"/>
+      <w:gridCol w:w="3063"/>
+    </w:tblGrid>
+    <w:tr>
+      <w:tc>
+        <w:tcPr>
+          <w:tcW w:w="10620" w:type="dxa"/>
+        </w:tcPr>
+        <w:p>
+          <w:pPr>
+            <w:tabs>
+              <w:tab w:val="left" w:pos="9428"/>
+            </w:tabs>
+            <w:rPr>
+              <w:rFonts w:ascii="Times New Roman" w:eastAsia="Times New Roman" w:hAnsi="Times New Roman" w:cs="Times New Roman"/>
+              <w:sz w:val="40"/>
+            </w:rPr>
+          </w:pPr>
+          <w:r>
+            <w:rPr>
+              <w:rFonts w:ascii="Times New Roman" w:eastAsia="Times New Roman" w:hAnsi="Times New Roman" w:cs="Times New Roman"/>
+              <w:sz w:val="40"/>
+            </w:rPr>
+            <w:t>Digital AV – Addendum for Rust</w:t>
+          </w:r>
+          <w:r>
+            <w:rPr>
+              <w:rFonts w:ascii="Times New Roman" w:eastAsia="Times New Roman" w:hAnsi="Times New Roman" w:cs="Times New Roman"/>
+              <w:sz w:val="40"/>
+            </w:rPr>
+            <w:tab/>
+          </w:r>
+        </w:p>
+        <w:p>
+          <w:pPr>
+            <w:tabs>
+              <w:tab w:val="left" w:pos="720"/>
+              <w:tab w:val="left" w:pos="1440"/>
+              <w:tab w:val="left" w:pos="2160"/>
+              <w:tab w:val="left" w:pos="2880"/>
+              <w:tab w:val="left" w:pos="3600"/>
+              <w:tab w:val="left" w:pos="9066"/>
+            </w:tabs>
+            <w:rPr>
+              <w:rFonts w:ascii="Times New Roman" w:eastAsia="Times New Roman" w:hAnsi="Times New Roman" w:cs="Times New Roman"/>
+              <w:sz w:val="20"/>
+              <w:szCs w:val="20"/>
+            </w:rPr>
+          </w:pPr>
+          <w:r>
+            <w:rPr>
+              <w:rFonts w:ascii="Times New Roman" w:eastAsia="Times New Roman" w:hAnsi="Times New Roman" w:cs="Times New Roman"/>
+              <w:sz w:val="28"/>
+            </w:rPr>
+            <w:t>Z-series Edition / Revision: 3.1</w:t>
+          </w:r>
+          <w:r>
+            <w:rPr>
+              <w:rFonts w:ascii="Times New Roman" w:eastAsia="Times New Roman" w:hAnsi="Times New Roman" w:cs="Times New Roman"/>
+              <w:sz w:val="28"/>
+            </w:rPr>
+            <w:tab/>
+          </w:r>
+          <w:r>
+            <w:rPr>
+              <w:rFonts w:ascii="Times New Roman" w:eastAsia="Times New Roman" w:hAnsi="Times New Roman" w:cs="Times New Roman"/>
+              <w:sz w:val="28"/>
+            </w:rPr>
+            <w:tab/>
+          </w:r>
+        </w:p>
+      </w:tc>
+      <w:tc>
+        <w:tcPr>
+          <w:tcW w:w="3063" w:type="dxa"/>
+        </w:tcPr>
+        <w:p>
+          <w:pPr>
+            <w:ind w:hanging="23"/>
+            <w:rPr>
+              <w:rFonts w:ascii="Consolas" w:eastAsia="Times New Roman" w:hAnsi="Consolas" w:cs="Times New Roman"/>
+              <w:b/>
+              <w:sz w:val="24"/>
+              <w:szCs w:val="24"/>
+            </w:rPr>
+          </w:pPr>
+          <w:r>
+            <w:rPr>
+              <w:rFonts w:ascii="Consolas" w:eastAsia="Times New Roman" w:hAnsi="Consolas" w:cs="Times New Roman"/>
+              <w:b/>
+              <w:sz w:val="24"/>
+              <w:szCs w:val="24"/>
+            </w:rPr>
+            <w:t>REVISION IDENTIFIERS</w:t>
+          </w:r>
+        </w:p>
+        <w:p>
+          <w:pPr>
+            <w:ind w:right="173" w:hanging="23"/>
+            <w:rPr>
+              <w:rFonts w:ascii="Consolas" w:eastAsia="Times New Roman" w:hAnsi="Consolas" w:cs="Times New Roman"/>
+              <w:sz w:val="18"/>
+              <w:szCs w:val="18"/>
+            </w:rPr>
+          </w:pPr>
+          <w:r>
+            <w:rPr>
+              <w:rFonts w:ascii="Consolas" w:eastAsia="Times New Roman" w:hAnsi="Consolas" w:cs="Times New Roman"/>
+              <w:sz w:val="18"/>
+              <w:szCs w:val="18"/>
+            </w:rPr>
+            <w:t>Digital-AV SDK:</w:t>
+          </w:r>
+          <w:r>
+            <w:rPr>
+              <w:sz w:val="28"/>
+              <w:szCs w:val="28"/>
+            </w:rPr>
+            <w:t xml:space="preserve"> </w:t>
+          </w:r>
+          <w:r>
+            <w:rPr>
+              <w:sz w:val="28"/>
+              <w:szCs w:val="28"/>
+            </w:rPr>
+            <w:tab/>
+          </w:r>
+          <w:r>
+            <w:rPr>
+              <w:rFonts w:ascii="Consolas" w:eastAsia="Times New Roman" w:hAnsi="Consolas" w:cs="Times New Roman"/>
+              <w:sz w:val="18"/>
+              <w:szCs w:val="18"/>
+            </w:rPr>
+            <w:t>Z31</w:t>
+          </w:r>
+          <w:r>
+            <w:rPr>
+              <w:rFonts w:cstheme="minorHAnsi"/>
+              <w:sz w:val="20"/>
+              <w:szCs w:val="20"/>
+              <w:vertAlign w:val="subscript"/>
+            </w:rPr>
+            <w:t>α</w:t>
+          </w:r>
+        </w:p>
+        <w:p>
+          <w:pPr>
+            <w:ind w:right="173" w:hanging="23"/>
+            <w:rPr>
+              <w:rFonts w:ascii="Consolas" w:eastAsia="Times New Roman" w:hAnsi="Consolas" w:cs="Times New Roman"/>
+              <w:sz w:val="18"/>
+              <w:szCs w:val="18"/>
+            </w:rPr>
+          </w:pPr>
+          <w:r>
+            <w:rPr>
+              <w:rFonts w:ascii="Consolas" w:eastAsia="Times New Roman" w:hAnsi="Consolas" w:cs="Times New Roman"/>
+              <w:sz w:val="18"/>
+              <w:szCs w:val="18"/>
+            </w:rPr>
+            <w:t xml:space="preserve">SDK </w:t>
+          </w:r>
+          <w:r>
+            <w:rPr>
+              <w:rFonts w:ascii="Consolas" w:eastAsia="Times New Roman" w:hAnsi="Consolas" w:cs="Times New Roman"/>
+              <w:sz w:val="18"/>
+              <w:szCs w:val="18"/>
+            </w:rPr>
+            <w:t>Addendum</w:t>
+          </w:r>
+          <w:r>
+            <w:rPr>
+              <w:rFonts w:ascii="Consolas" w:eastAsia="Times New Roman" w:hAnsi="Consolas" w:cs="Times New Roman"/>
+              <w:sz w:val="18"/>
+              <w:szCs w:val="18"/>
+            </w:rPr>
+            <w:t>:</w:t>
+          </w:r>
+          <w:r>
+            <w:rPr>
+              <w:sz w:val="28"/>
+              <w:szCs w:val="28"/>
+            </w:rPr>
+            <w:t xml:space="preserve"> </w:t>
+          </w:r>
+          <w:r>
+            <w:rPr>
+              <w:sz w:val="28"/>
+              <w:szCs w:val="28"/>
+            </w:rPr>
+            <w:tab/>
+          </w:r>
+          <w:r>
+            <w:rPr>
+              <w:sz w:val="28"/>
+              <w:szCs w:val="28"/>
+            </w:rPr>
+            <w:tab/>
+          </w:r>
+          <w:r>
+            <w:rPr>
+              <w:rFonts w:ascii="Consolas" w:eastAsia="Times New Roman" w:hAnsi="Consolas" w:cs="Times New Roman"/>
+              <w:sz w:val="18"/>
+              <w:szCs w:val="18"/>
+            </w:rPr>
+            <w:t>Z31</w:t>
+          </w:r>
+          <w:r>
+            <w:rPr>
+              <w:rFonts w:cstheme="minorHAnsi"/>
+              <w:sz w:val="20"/>
+              <w:szCs w:val="20"/>
+              <w:vertAlign w:val="subscript"/>
+            </w:rPr>
+            <w:t>8</w:t>
+          </w:r>
+        </w:p>
+      </w:tc>
+    </w:tr>
+  </w:tbl>
+  <w:p>
+    <w:pPr>
+      <w:pStyle w:val="Header"/>
+      <w:rPr>
+        <w:sz w:val="8"/>
+        <w:szCs w:val="8"/>
+      </w:rPr>
+    </w:pPr>
+  </w:p>
+</w:hdr>
+</file>
+
+<file path=word/header4.xml><?xml version="1.0" encoding="utf-8"?>
+<w:hdr xmlns:wpc="http://schemas.microsoft.com/office/word/2010/wordprocessingCanvas" xmlns:cx="http://schemas.microsoft.com/office/drawing/2014/chartex" xmlns:cx1="http://schemas.microsoft.com/office/drawing/2015/9/8/chartex" xmlns:cx2="http://schemas.microsoft.com/office/drawing/2015/10/21/chartex" xmlns:cx3="http://schemas.microsoft.com/office/drawing/2016/5/9/chartex" xmlns:cx4="http://schemas.microsoft.com/office/drawing/2016/5/10/chartex" xmlns:cx5="http://schemas.microsoft.com/office/drawing/2016/5/11/chartex" xmlns:cx6="http://schemas.microsoft.com/office/drawing/2016/5/12/chartex" xmlns:cx7="http://schemas.microsoft.com/office/drawing/2016/5/13/chartex" xmlns:cx8="http://schemas.microsoft.com/office/drawing/2016/5/14/chartex" xmlns:mc="http://schemas.openxmlformats.org/markup-compatibility/2006" xmlns:aink="http://schemas.microsoft.com/office/drawing/2016/ink" xmlns:am3d="http://schemas.microsoft.com/office/drawing/2017/model3d" xmlns:o="urn:schemas-microsoft-com:office:office" xmlns:oel="http://schemas.microsoft.com/office/2019/extlst" xmlns:r="http://schemas.openxmlformats.org/officeDocument/2006/relationships" xmlns:m="http://schemas.openxmlformats.org/officeDocument/2006/math" xmlns:v="urn:schemas-microsoft-com:vml" xmlns:wp14="http://schemas.microsoft.com/office/word/2010/wordprocessingDrawing" xmlns:wp="http://schemas.openxmlformats.org/drawingml/2006/wordprocessingDrawing" xmlns:w10="urn:schemas-microsoft-com:office:word" xmlns:w="http://schemas.openxmlformats.org/wordprocessingml/2006/main" xmlns:w14="http://schemas.microsoft.com/office/word/2010/wordml" xmlns:w15="http://schemas.microsoft.com/office/word/2012/wordml" xmlns:w16cex="http://schemas.microsoft.com/office/word/2018/wordml/cex" xmlns:w16cid="http://schemas.microsoft.com/office/word/2016/wordml/cid" xmlns:w16="http://schemas.microsoft.com/office/word/2018/wordml" xmlns:w16sdtdh="http://schemas.microsoft.com/office/word/2020/wordml/sdtdatahash" xmlns:w16se="http://schemas.microsoft.com/office/word/2015/wordml/symex" xmlns:wpg="http://schemas.microsoft.com/office/word/2010/wordprocessingGroup" xmlns:wpi="http://schemas.microsoft.com/office/word/2010/wordprocessingInk" xmlns:wne="http://schemas.microsoft.com/office/word/2006/wordml" xmlns:wps="http://schemas.microsoft.com/office/word/2010/wordprocessingShape" mc:Ignorable="w14 w15 w16se w16cid w16 w16cex w16sdtdh wp14">
+  <w:tbl>
+    <w:tblPr>
+      <w:tblStyle w:val="TableGrid"/>
+      <w:tblW w:w="13683" w:type="dxa"/>
+      <w:tblInd w:w="-90" w:type="dxa"/>
+      <w:tblBorders>
+        <w:top w:val="none" w:sz="0" w:space="0" w:color="auto"/>
+        <w:left w:val="none" w:sz="0" w:space="0" w:color="auto"/>
+        <w:bottom w:val="none" w:sz="0" w:space="0" w:color="auto"/>
+        <w:right w:val="none" w:sz="0" w:space="0" w:color="auto"/>
+        <w:insideH w:val="none" w:sz="0" w:space="0" w:color="auto"/>
+        <w:insideV w:val="none" w:sz="0" w:space="0" w:color="auto"/>
+      </w:tblBorders>
+      <w:tblLook w:val="04A0" w:firstRow="1" w:lastRow="0" w:firstColumn="1" w:lastColumn="0" w:noHBand="0" w:noVBand="1"/>
+    </w:tblPr>
+    <w:tblGrid>
+      <w:gridCol w:w="10620"/>
+      <w:gridCol w:w="3063"/>
+    </w:tblGrid>
+    <w:tr>
+      <w:tc>
+        <w:tcPr>
+          <w:tcW w:w="10620" w:type="dxa"/>
+        </w:tcPr>
+        <w:p>
+          <w:pPr>
+            <w:tabs>
+              <w:tab w:val="left" w:pos="9428"/>
+            </w:tabs>
+            <w:rPr>
+              <w:rFonts w:ascii="Times New Roman" w:eastAsia="Times New Roman" w:hAnsi="Times New Roman" w:cs="Times New Roman"/>
+              <w:sz w:val="40"/>
+            </w:rPr>
+          </w:pPr>
+          <w:r>
+            <w:rPr>
+              <w:rFonts w:ascii="Times New Roman" w:eastAsia="Times New Roman" w:hAnsi="Times New Roman" w:cs="Times New Roman"/>
+              <w:sz w:val="40"/>
+            </w:rPr>
+            <w:t>Digital AV – Addendum for C/C++</w:t>
+          </w:r>
+          <w:r>
+            <w:rPr>
+              <w:rFonts w:ascii="Times New Roman" w:eastAsia="Times New Roman" w:hAnsi="Times New Roman" w:cs="Times New Roman"/>
+              <w:sz w:val="40"/>
+            </w:rPr>
+            <w:tab/>
+          </w:r>
+        </w:p>
+        <w:p>
+          <w:pPr>
+            <w:tabs>
+              <w:tab w:val="left" w:pos="720"/>
+              <w:tab w:val="left" w:pos="1440"/>
+              <w:tab w:val="left" w:pos="2160"/>
+              <w:tab w:val="left" w:pos="2880"/>
+              <w:tab w:val="left" w:pos="3600"/>
+              <w:tab w:val="left" w:pos="9066"/>
+            </w:tabs>
+            <w:rPr>
+              <w:rFonts w:ascii="Times New Roman" w:eastAsia="Times New Roman" w:hAnsi="Times New Roman" w:cs="Times New Roman"/>
+              <w:sz w:val="20"/>
+              <w:szCs w:val="20"/>
+            </w:rPr>
+          </w:pPr>
+          <w:r>
+            <w:rPr>
+              <w:rFonts w:ascii="Times New Roman" w:eastAsia="Times New Roman" w:hAnsi="Times New Roman" w:cs="Times New Roman"/>
+              <w:sz w:val="28"/>
+            </w:rPr>
+            <w:t>Z-series Edition / Revision: 3.1</w:t>
+          </w:r>
+          <w:r>
+            <w:rPr>
+              <w:rFonts w:ascii="Times New Roman" w:eastAsia="Times New Roman" w:hAnsi="Times New Roman" w:cs="Times New Roman"/>
+              <w:sz w:val="28"/>
+            </w:rPr>
+            <w:tab/>
+          </w:r>
+          <w:r>
+            <w:rPr>
+              <w:rFonts w:ascii="Times New Roman" w:eastAsia="Times New Roman" w:hAnsi="Times New Roman" w:cs="Times New Roman"/>
+              <w:sz w:val="28"/>
+            </w:rPr>
+            <w:tab/>
+          </w:r>
+        </w:p>
+      </w:tc>
+      <w:tc>
+        <w:tcPr>
+          <w:tcW w:w="3063" w:type="dxa"/>
+        </w:tcPr>
+        <w:p>
+          <w:pPr>
+            <w:ind w:hanging="23"/>
+            <w:rPr>
+              <w:rFonts w:ascii="Consolas" w:eastAsia="Times New Roman" w:hAnsi="Consolas" w:cs="Times New Roman"/>
+              <w:b/>
+              <w:sz w:val="24"/>
+              <w:szCs w:val="24"/>
+            </w:rPr>
+          </w:pPr>
+          <w:r>
+            <w:rPr>
+              <w:rFonts w:ascii="Consolas" w:eastAsia="Times New Roman" w:hAnsi="Consolas" w:cs="Times New Roman"/>
+              <w:b/>
+              <w:sz w:val="24"/>
+              <w:szCs w:val="24"/>
+            </w:rPr>
+            <w:t>REVISION IDENTIFIERS</w:t>
+          </w:r>
+        </w:p>
+        <w:p>
+          <w:pPr>
+            <w:ind w:right="173" w:hanging="23"/>
+            <w:rPr>
+              <w:rFonts w:ascii="Consolas" w:eastAsia="Times New Roman" w:hAnsi="Consolas" w:cs="Times New Roman"/>
+              <w:sz w:val="18"/>
+              <w:szCs w:val="18"/>
+            </w:rPr>
+          </w:pPr>
+          <w:r>
+            <w:rPr>
+              <w:rFonts w:ascii="Consolas" w:eastAsia="Times New Roman" w:hAnsi="Consolas" w:cs="Times New Roman"/>
+              <w:sz w:val="18"/>
+              <w:szCs w:val="18"/>
+            </w:rPr>
+            <w:t>Digital-AV SDK:</w:t>
+          </w:r>
+          <w:r>
+            <w:rPr>
+              <w:sz w:val="28"/>
+              <w:szCs w:val="28"/>
+            </w:rPr>
+            <w:t xml:space="preserve"> </w:t>
+          </w:r>
+          <w:r>
+            <w:rPr>
+              <w:sz w:val="28"/>
+              <w:szCs w:val="28"/>
+            </w:rPr>
+            <w:tab/>
+          </w:r>
+          <w:r>
+            <w:rPr>
+              <w:rFonts w:ascii="Consolas" w:eastAsia="Times New Roman" w:hAnsi="Consolas" w:cs="Times New Roman"/>
+              <w:sz w:val="18"/>
+              <w:szCs w:val="18"/>
+            </w:rPr>
+            <w:t>Z31</w:t>
+          </w:r>
+          <w:r>
+            <w:rPr>
+              <w:rFonts w:cstheme="minorHAnsi"/>
+              <w:sz w:val="20"/>
+              <w:szCs w:val="20"/>
+              <w:vertAlign w:val="subscript"/>
+            </w:rPr>
+            <w:t>α</w:t>
+          </w:r>
+        </w:p>
+        <w:p>
+          <w:pPr>
+            <w:ind w:right="173" w:hanging="23"/>
+            <w:rPr>
+              <w:rFonts w:ascii="Consolas" w:eastAsia="Times New Roman" w:hAnsi="Consolas" w:cs="Times New Roman"/>
+              <w:sz w:val="18"/>
+              <w:szCs w:val="18"/>
+            </w:rPr>
+          </w:pPr>
+          <w:r>
+            <w:rPr>
+              <w:rFonts w:ascii="Consolas" w:eastAsia="Times New Roman" w:hAnsi="Consolas" w:cs="Times New Roman"/>
+              <w:sz w:val="18"/>
+              <w:szCs w:val="18"/>
+            </w:rPr>
+            <w:t xml:space="preserve">SDK </w:t>
+          </w:r>
+          <w:r>
+            <w:rPr>
+              <w:rFonts w:ascii="Consolas" w:eastAsia="Times New Roman" w:hAnsi="Consolas" w:cs="Times New Roman"/>
+              <w:sz w:val="18"/>
+              <w:szCs w:val="18"/>
+            </w:rPr>
+            <w:t>Addendum</w:t>
+          </w:r>
+          <w:r>
+            <w:rPr>
+              <w:rFonts w:ascii="Consolas" w:eastAsia="Times New Roman" w:hAnsi="Consolas" w:cs="Times New Roman"/>
+              <w:sz w:val="18"/>
+              <w:szCs w:val="18"/>
+            </w:rPr>
+            <w:t>:</w:t>
+          </w:r>
+          <w:r>
+            <w:rPr>
+              <w:sz w:val="28"/>
+              <w:szCs w:val="28"/>
+            </w:rPr>
+            <w:t xml:space="preserve"> </w:t>
+          </w:r>
+          <w:r>
+            <w:rPr>
+              <w:sz w:val="28"/>
+              <w:szCs w:val="28"/>
+            </w:rPr>
+            <w:tab/>
+          </w:r>
+          <w:r>
+            <w:rPr>
+              <w:sz w:val="28"/>
+              <w:szCs w:val="28"/>
+            </w:rPr>
+            <w:tab/>
+          </w:r>
+          <w:r>
+            <w:rPr>
+              <w:rFonts w:ascii="Consolas" w:eastAsia="Times New Roman" w:hAnsi="Consolas" w:cs="Times New Roman"/>
+              <w:sz w:val="18"/>
+              <w:szCs w:val="18"/>
+            </w:rPr>
+            <w:t>Z31</w:t>
+          </w:r>
+          <w:r>
+            <w:rPr>
+              <w:rFonts w:cstheme="minorHAnsi"/>
+              <w:sz w:val="20"/>
+              <w:szCs w:val="20"/>
+              <w:vertAlign w:val="subscript"/>
+            </w:rPr>
+            <w:t>8</w:t>
+          </w:r>
+        </w:p>
+      </w:tc>
+    </w:tr>
+  </w:tbl>
+  <w:p>
+    <w:pPr>
+      <w:pStyle w:val="Header"/>
+      <w:rPr>
+        <w:sz w:val="8"/>
+        <w:szCs w:val="8"/>
+      </w:rPr>
+    </w:pPr>
+  </w:p>
+</w:hdr>
+</file>
+
+<file path=word/header5.xml><?xml version="1.0" encoding="utf-8"?>
+<w:hdr xmlns:wpc="http://schemas.microsoft.com/office/word/2010/wordprocessingCanvas" xmlns:cx="http://schemas.microsoft.com/office/drawing/2014/chartex" xmlns:cx1="http://schemas.microsoft.com/office/drawing/2015/9/8/chartex" xmlns:cx2="http://schemas.microsoft.com/office/drawing/2015/10/21/chartex" xmlns:cx3="http://schemas.microsoft.com/office/drawing/2016/5/9/chartex" xmlns:cx4="http://schemas.microsoft.com/office/drawing/2016/5/10/chartex" xmlns:cx5="http://schemas.microsoft.com/office/drawing/2016/5/11/chartex" xmlns:cx6="http://schemas.microsoft.com/office/drawing/2016/5/12/chartex" xmlns:cx7="http://schemas.microsoft.com/office/drawing/2016/5/13/chartex" xmlns:cx8="http://schemas.microsoft.com/office/drawing/2016/5/14/chartex" xmlns:mc="http://schemas.openxmlformats.org/markup-compatibility/2006" xmlns:aink="http://schemas.microsoft.com/office/drawing/2016/ink" xmlns:am3d="http://schemas.microsoft.com/office/drawing/2017/model3d" xmlns:o="urn:schemas-microsoft-com:office:office" xmlns:oel="http://schemas.microsoft.com/office/2019/extlst" xmlns:r="http://schemas.openxmlformats.org/officeDocument/2006/relationships" xmlns:m="http://schemas.openxmlformats.org/officeDocument/2006/math" xmlns:v="urn:schemas-microsoft-com:vml" xmlns:wp14="http://schemas.microsoft.com/office/word/2010/wordprocessingDrawing" xmlns:wp="http://schemas.openxmlformats.org/drawingml/2006/wordprocessingDrawing" xmlns:w10="urn:schemas-microsoft-com:office:word" xmlns:w="http://schemas.openxmlformats.org/wordprocessingml/2006/main" xmlns:w14="http://schemas.microsoft.com/office/word/2010/wordml" xmlns:w15="http://schemas.microsoft.com/office/word/2012/wordml" xmlns:w16cex="http://schemas.microsoft.com/office/word/2018/wordml/cex" xmlns:w16cid="http://schemas.microsoft.com/office/word/2016/wordml/cid" xmlns:w16="http://schemas.microsoft.com/office/word/2018/wordml" xmlns:w16sdtdh="http://schemas.microsoft.com/office/word/2020/wordml/sdtdatahash" xmlns:w16se="http://schemas.microsoft.com/office/word/2015/wordml/symex" xmlns:wpg="http://schemas.microsoft.com/office/word/2010/wordprocessingGroup" xmlns:wpi="http://schemas.microsoft.com/office/word/2010/wordprocessingInk" xmlns:wne="http://schemas.microsoft.com/office/word/2006/wordml" xmlns:wps="http://schemas.microsoft.com/office/word/2010/wordprocessingShape" mc:Ignorable="w14 w15 w16se w16cid w16 w16cex w16sdtdh wp14">
+  <w:tbl>
+    <w:tblPr>
+      <w:tblStyle w:val="TableGrid"/>
+      <w:tblW w:w="13683" w:type="dxa"/>
+      <w:tblInd w:w="-90" w:type="dxa"/>
+      <w:tblBorders>
+        <w:top w:val="none" w:sz="0" w:space="0" w:color="auto"/>
+        <w:left w:val="none" w:sz="0" w:space="0" w:color="auto"/>
+        <w:bottom w:val="none" w:sz="0" w:space="0" w:color="auto"/>
+        <w:right w:val="none" w:sz="0" w:space="0" w:color="auto"/>
+        <w:insideH w:val="none" w:sz="0" w:space="0" w:color="auto"/>
+        <w:insideV w:val="none" w:sz="0" w:space="0" w:color="auto"/>
+      </w:tblBorders>
+      <w:tblLook w:val="04A0" w:firstRow="1" w:lastRow="0" w:firstColumn="1" w:lastColumn="0" w:noHBand="0" w:noVBand="1"/>
+    </w:tblPr>
+    <w:tblGrid>
+      <w:gridCol w:w="10620"/>
+      <w:gridCol w:w="3063"/>
+    </w:tblGrid>
+    <w:tr>
+      <w:tc>
+        <w:tcPr>
+          <w:tcW w:w="10620" w:type="dxa"/>
+        </w:tcPr>
+        <w:p>
+          <w:pPr>
+            <w:tabs>
+              <w:tab w:val="left" w:pos="9428"/>
+            </w:tabs>
+            <w:rPr>
+              <w:rFonts w:ascii="Times New Roman" w:eastAsia="Times New Roman" w:hAnsi="Times New Roman" w:cs="Times New Roman"/>
+              <w:sz w:val="40"/>
+            </w:rPr>
+          </w:pPr>
+          <w:r>
+            <w:rPr>
+              <w:rFonts w:ascii="Times New Roman" w:eastAsia="Times New Roman" w:hAnsi="Times New Roman" w:cs="Times New Roman"/>
+              <w:sz w:val="40"/>
+            </w:rPr>
+            <w:t>Digital AV – Addendum for C/C++</w:t>
+          </w:r>
+          <w:r>
+            <w:rPr>
+              <w:rFonts w:ascii="Times New Roman" w:eastAsia="Times New Roman" w:hAnsi="Times New Roman" w:cs="Times New Roman"/>
+              <w:sz w:val="40"/>
+            </w:rPr>
+            <w:tab/>
+          </w:r>
+        </w:p>
+        <w:p>
+          <w:pPr>
+            <w:rPr>
+              <w:rFonts w:ascii="Times New Roman" w:eastAsia="Times New Roman" w:hAnsi="Times New Roman" w:cs="Times New Roman"/>
+              <w:sz w:val="20"/>
+              <w:szCs w:val="20"/>
+            </w:rPr>
+          </w:pPr>
+          <w:r>
+            <w:rPr>
+              <w:rFonts w:ascii="Times New Roman" w:eastAsia="Times New Roman" w:hAnsi="Times New Roman" w:cs="Times New Roman"/>
+              <w:sz w:val="28"/>
+            </w:rPr>
+            <w:t>Z-series Edition / Revision: 3.1</w:t>
           </w:r>
           <w:r>
             <w:rPr>
@@ -40820,7 +41730,7 @@
               <w:szCs w:val="20"/>
               <w:vertAlign w:val="subscript"/>
             </w:rPr>
-            <w:t>7</w:t>
+            <w:t>8</w:t>
           </w:r>
         </w:p>
       </w:tc>

</xml_diff>

<commit_message>
Update Lexicon to valid byte stream.
</commit_message>
<xml_diff>
--- a/z-series/Digital-AV.docx
+++ b/z-series/Digital-AV.docx
@@ -20651,7 +20651,19 @@
                 <w:sz w:val="24"/>
                 <w:szCs w:val="24"/>
               </w:rPr>
-              <w:t>uint32</w:t>
+              <w:t>uint</w:t>
+            </w:r>
+            <w:r>
+              <w:rPr>
+                <w:rFonts w:ascii="Arial" w:eastAsia="Arial" w:hAnsi="Arial" w:cs="Arial"/>
+                <w:b/>
+                <w:i/>
+                <w:iCs/>
+                <w:color w:val="FFFFFF" w:themeColor="background1"/>
+                <w:sz w:val="24"/>
+                <w:szCs w:val="24"/>
+              </w:rPr>
+              <w:t>32</w:t>
             </w:r>
           </w:p>
         </w:tc>
@@ -21686,13 +21698,7 @@
               <w:rPr>
                 <w:rFonts w:ascii="Consolas" w:eastAsia="Arial" w:hAnsi="Consolas" w:cs="Arial"/>
               </w:rPr>
-              <w:t xml:space="preserve"> </w:t>
-            </w:r>
-            <w:r>
-              <w:rPr>
-                <w:rFonts w:ascii="Consolas" w:eastAsia="Arial" w:hAnsi="Consolas" w:cs="Arial"/>
-              </w:rPr>
-              <w:t xml:space="preserve"> </w:t>
+              <w:t xml:space="preserve">  </w:t>
             </w:r>
             <w:r>
               <w:rPr>
@@ -21967,13 +21973,7 @@
               <w:rPr>
                 <w:rFonts w:ascii="Consolas" w:eastAsia="Arial" w:hAnsi="Consolas" w:cs="Arial"/>
               </w:rPr>
-              <w:t xml:space="preserve"> </w:t>
-            </w:r>
-            <w:r>
-              <w:rPr>
-                <w:rFonts w:ascii="Consolas" w:eastAsia="Arial" w:hAnsi="Consolas" w:cs="Arial"/>
-              </w:rPr>
-              <w:t xml:space="preserve"> </w:t>
+              <w:t xml:space="preserve">  </w:t>
             </w:r>
             <w:r>
               <w:rPr>
@@ -23130,13 +23130,7 @@
               <w:rPr>
                 <w:rFonts w:ascii="Consolas" w:hAnsi="Consolas" w:cs="Arial"/>
               </w:rPr>
-              <w:t xml:space="preserve"> </w:t>
-            </w:r>
-            <w:r>
-              <w:rPr>
-                <w:rFonts w:ascii="Consolas" w:hAnsi="Consolas" w:cs="Arial"/>
-              </w:rPr>
-              <w:t>0</w:t>
+              <w:t xml:space="preserve"> 0</w:t>
             </w:r>
           </w:p>
         </w:tc>
@@ -23816,7 +23810,13 @@
                                   </w:r>
                                   <w:proofErr w:type="spellEnd"/>
                                   <w:r>
-                                    <w:t xml:space="preserve"> (6 bytes per index)</w:t>
+                                    <w:t xml:space="preserve"> (</w:t>
+                                  </w:r>
+                                  <w:r>
+                                    <w:t>10</w:t>
+                                  </w:r>
+                                  <w:r>
+                                    <w:t xml:space="preserve"> bytes)</w:t>
                                   </w:r>
                                 </w:p>
                                 <w:p>
@@ -23922,7 +23922,13 @@
                             </w:r>
                             <w:proofErr w:type="spellEnd"/>
                             <w:r>
-                              <w:t xml:space="preserve"> (6 bytes per index)</w:t>
+                              <w:t xml:space="preserve"> (</w:t>
+                            </w:r>
+                            <w:r>
+                              <w:t>10</w:t>
+                            </w:r>
+                            <w:r>
+                              <w:t xml:space="preserve"> bytes)</w:t>
                             </w:r>
                           </w:p>
                           <w:p>
@@ -24060,7 +24066,13 @@
                                     <w:t>Z14</w:t>
                                   </w:r>
                                   <w:r>
-                                    <w:t>.ix (4 bytes)</w:t>
+                                    <w:t>.ix (</w:t>
+                                  </w:r>
+                                  <w:r>
+                                    <w:t>8</w:t>
+                                  </w:r>
+                                  <w:r>
+                                    <w:t xml:space="preserve"> bytes)</w:t>
                                   </w:r>
                                 </w:p>
                                 <w:p>
@@ -24164,7 +24176,13 @@
                               <w:t>Z14</w:t>
                             </w:r>
                             <w:r>
-                              <w:t>.ix (4 bytes)</w:t>
+                              <w:t>.ix (</w:t>
+                            </w:r>
+                            <w:r>
+                              <w:t>8</w:t>
+                            </w:r>
+                            <w:r>
+                              <w:t xml:space="preserve"> bytes)</w:t>
                             </w:r>
                           </w:p>
                           <w:p>
@@ -28308,17 +28326,12 @@
                                     <w:t>AV-</w:t>
                                   </w:r>
                                   <w:proofErr w:type="spellStart"/>
-                                  <w:proofErr w:type="gramStart"/>
                                   <w:r>
                                     <w:t>Verse.ix</w:t>
                                   </w:r>
                                   <w:proofErr w:type="spellEnd"/>
                                   <w:r>
-                                    <w:t xml:space="preserve"> :</w:t>
-                                  </w:r>
-                                  <w:proofErr w:type="gramEnd"/>
-                                  <w:r>
-                                    <w:t>: 32 bits (4 bytes per index)</w:t>
+                                    <w:t xml:space="preserve"> (4 bytes)</w:t>
                                   </w:r>
                                 </w:p>
                                 <w:p>
@@ -28419,17 +28432,12 @@
                               <w:t>AV-</w:t>
                             </w:r>
                             <w:proofErr w:type="spellStart"/>
-                            <w:proofErr w:type="gramStart"/>
                             <w:r>
                               <w:t>Verse.ix</w:t>
                             </w:r>
                             <w:proofErr w:type="spellEnd"/>
                             <w:r>
-                              <w:t xml:space="preserve"> :</w:t>
-                            </w:r>
-                            <w:proofErr w:type="gramEnd"/>
-                            <w:r>
-                              <w:t>: 32 bits (4 bytes per index)</w:t>
+                              <w:t xml:space="preserve"> (4 bytes)</w:t>
                             </w:r>
                           </w:p>
                           <w:p>

</xml_diff>

<commit_message>
Refactored Z31 generated files and data to conform to release docs.
</commit_message>
<xml_diff>
--- a/z-series/Digital-AV.docx
+++ b/z-series/Digital-AV.docx
@@ -19931,7 +19931,13 @@
                               <w:rPr>
                                 <w:color w:val="auto"/>
                               </w:rPr>
-                              <w:t>48</w:t>
+                              <w:t>4</w:t>
+                            </w:r>
+                            <w:r>
+                              <w:rPr>
+                                <w:color w:val="auto"/>
+                              </w:rPr>
+                              <w:t>4</w:t>
                             </w:r>
                             <w:r>
                               <w:rPr>
@@ -19995,7 +20001,13 @@
                         <w:rPr>
                           <w:color w:val="auto"/>
                         </w:rPr>
-                        <w:t>48</w:t>
+                        <w:t>4</w:t>
+                      </w:r>
+                      <w:r>
+                        <w:rPr>
+                          <w:color w:val="auto"/>
+                        </w:rPr>
+                        <w:t>4</w:t>
                       </w:r>
                       <w:r>
                         <w:rPr>
@@ -33599,13 +33611,6 @@
                 <w:color w:val="000000" w:themeColor="text1"/>
               </w:rPr>
             </w:pPr>
-            <w:r>
-              <w:rPr>
-                <w:rFonts w:eastAsia="Arial" w:cstheme="minorHAnsi"/>
-                <w:color w:val="000000" w:themeColor="text1"/>
-              </w:rPr>
-              <w:t>\0</w:t>
-            </w:r>
           </w:p>
         </w:tc>
         <w:tc>
@@ -33628,13 +33633,6 @@
                 <w:color w:val="000000" w:themeColor="text1"/>
               </w:rPr>
             </w:pPr>
-            <w:r>
-              <w:rPr>
-                <w:rFonts w:eastAsia="Arial" w:cstheme="minorHAnsi"/>
-                <w:color w:val="000000" w:themeColor="text1"/>
-              </w:rPr>
-              <w:t>\0</w:t>
-            </w:r>
           </w:p>
         </w:tc>
         <w:tc>
@@ -33657,13 +33655,6 @@
                 <w:color w:val="000000" w:themeColor="text1"/>
               </w:rPr>
             </w:pPr>
-            <w:r>
-              <w:rPr>
-                <w:rFonts w:eastAsia="Arial" w:cstheme="minorHAnsi"/>
-                <w:color w:val="000000" w:themeColor="text1"/>
-              </w:rPr>
-              <w:t>\0</w:t>
-            </w:r>
           </w:p>
         </w:tc>
         <w:tc>
@@ -33958,7 +33949,7 @@
                 <w:rFonts w:eastAsia="Arial" w:cstheme="minorHAnsi"/>
                 <w:color w:val="000000" w:themeColor="text1"/>
               </w:rPr>
-              <w:t>a\0</w:t>
+              <w:t>a</w:t>
             </w:r>
           </w:p>
         </w:tc>
@@ -33982,13 +33973,6 @@
                 <w:color w:val="808080" w:themeColor="background1" w:themeShade="80"/>
               </w:rPr>
             </w:pPr>
-            <w:r>
-              <w:rPr>
-                <w:rFonts w:eastAsia="Arial" w:cstheme="minorHAnsi"/>
-                <w:color w:val="000000" w:themeColor="text1"/>
-              </w:rPr>
-              <w:t>\0</w:t>
-            </w:r>
           </w:p>
         </w:tc>
         <w:tc>
@@ -34011,13 +33995,6 @@
                 <w:color w:val="808080" w:themeColor="background1" w:themeShade="80"/>
               </w:rPr>
             </w:pPr>
-            <w:r>
-              <w:rPr>
-                <w:rFonts w:eastAsia="Arial" w:cstheme="minorHAnsi"/>
-                <w:color w:val="000000" w:themeColor="text1"/>
-              </w:rPr>
-              <w:t>\0</w:t>
-            </w:r>
           </w:p>
         </w:tc>
         <w:tc>
@@ -34339,13 +34316,6 @@
               <w:t>i</w:t>
             </w:r>
             <w:proofErr w:type="spellEnd"/>
-            <w:r>
-              <w:rPr>
-                <w:rFonts w:eastAsia="Arial" w:cstheme="minorHAnsi"/>
-                <w:color w:val="000000" w:themeColor="text1"/>
-              </w:rPr>
-              <w:t>\0</w:t>
-            </w:r>
           </w:p>
         </w:tc>
         <w:tc>
@@ -34368,13 +34338,6 @@
                 <w:color w:val="808080" w:themeColor="background1" w:themeShade="80"/>
               </w:rPr>
             </w:pPr>
-            <w:r>
-              <w:rPr>
-                <w:rFonts w:eastAsia="Arial" w:cstheme="minorHAnsi"/>
-                <w:color w:val="000000" w:themeColor="text1"/>
-              </w:rPr>
-              <w:t>\0</w:t>
-            </w:r>
           </w:p>
         </w:tc>
         <w:tc>
@@ -34397,13 +34360,6 @@
                 <w:color w:val="808080" w:themeColor="background1" w:themeShade="80"/>
               </w:rPr>
             </w:pPr>
-            <w:r>
-              <w:rPr>
-                <w:rFonts w:eastAsia="Arial" w:cstheme="minorHAnsi"/>
-                <w:color w:val="000000" w:themeColor="text1"/>
-              </w:rPr>
-              <w:t>\0</w:t>
-            </w:r>
           </w:p>
         </w:tc>
         <w:tc>
@@ -34703,7 +34659,7 @@
                 <w:rFonts w:eastAsia="Arial" w:cstheme="minorHAnsi"/>
                 <w:color w:val="000000" w:themeColor="text1"/>
               </w:rPr>
-              <w:t>o\0</w:t>
+              <w:t>o</w:t>
             </w:r>
           </w:p>
         </w:tc>
@@ -34727,13 +34683,6 @@
                 <w:color w:val="808080" w:themeColor="background1" w:themeShade="80"/>
               </w:rPr>
             </w:pPr>
-            <w:r>
-              <w:rPr>
-                <w:rFonts w:eastAsia="Arial" w:cstheme="minorHAnsi"/>
-                <w:color w:val="000000" w:themeColor="text1"/>
-              </w:rPr>
-              <w:t>\0</w:t>
-            </w:r>
           </w:p>
         </w:tc>
         <w:tc>
@@ -34761,7 +34710,7 @@
                 <w:rFonts w:eastAsia="Arial" w:cstheme="minorHAnsi"/>
                 <w:color w:val="000000" w:themeColor="text1"/>
               </w:rPr>
-              <w:t>oh\0</w:t>
+              <w:t>oh</w:t>
             </w:r>
           </w:p>
         </w:tc>
@@ -35139,13 +35088,6 @@
               <w:t>adam</w:t>
             </w:r>
             <w:proofErr w:type="spellEnd"/>
-            <w:r>
-              <w:rPr>
-                <w:rFonts w:eastAsia="Arial" w:cstheme="minorHAnsi"/>
-                <w:color w:val="000000" w:themeColor="text1"/>
-              </w:rPr>
-              <w:t>\0</w:t>
-            </w:r>
           </w:p>
         </w:tc>
         <w:tc>
@@ -35168,13 +35110,6 @@
                 <w:color w:val="808080" w:themeColor="background1" w:themeShade="80"/>
               </w:rPr>
             </w:pPr>
-            <w:r>
-              <w:rPr>
-                <w:rFonts w:eastAsia="Arial" w:cstheme="minorHAnsi"/>
-                <w:color w:val="000000" w:themeColor="text1"/>
-              </w:rPr>
-              <w:t>\0</w:t>
-            </w:r>
           </w:p>
         </w:tc>
         <w:tc>
@@ -35197,13 +35132,6 @@
                 <w:color w:val="808080" w:themeColor="background1" w:themeShade="80"/>
               </w:rPr>
             </w:pPr>
-            <w:r>
-              <w:rPr>
-                <w:rFonts w:eastAsia="Arial" w:cstheme="minorHAnsi"/>
-                <w:color w:val="000000" w:themeColor="text1"/>
-              </w:rPr>
-              <w:t>\0</w:t>
-            </w:r>
           </w:p>
         </w:tc>
         <w:tc>
@@ -35580,7 +35508,7 @@
                 <w:rFonts w:eastAsia="Arial" w:cstheme="minorHAnsi"/>
                 <w:color w:val="000000" w:themeColor="text1"/>
               </w:rPr>
-              <w:t>thou\0</w:t>
+              <w:t>thou</w:t>
             </w:r>
           </w:p>
         </w:tc>
@@ -35604,13 +35532,6 @@
                 <w:color w:val="808080" w:themeColor="background1" w:themeShade="80"/>
               </w:rPr>
             </w:pPr>
-            <w:r>
-              <w:rPr>
-                <w:rFonts w:eastAsia="Arial" w:cstheme="minorHAnsi"/>
-                <w:color w:val="000000" w:themeColor="text1"/>
-              </w:rPr>
-              <w:t>\0</w:t>
-            </w:r>
           </w:p>
         </w:tc>
         <w:tc>
@@ -35638,7 +35559,7 @@
                 <w:rFonts w:eastAsia="Arial" w:cstheme="minorHAnsi"/>
                 <w:color w:val="000000" w:themeColor="text1"/>
               </w:rPr>
-              <w:t>you\0</w:t>
+              <w:t>you</w:t>
             </w:r>
           </w:p>
         </w:tc>
@@ -35996,12 +35917,6 @@
               <w:t>Mahershalalhashbaz</w:t>
             </w:r>
             <w:proofErr w:type="spellEnd"/>
-            <w:r>
-              <w:rPr>
-                <w:rFonts w:eastAsia="Arial" w:cstheme="minorHAnsi"/>
-              </w:rPr>
-              <w:t>\0</w:t>
-            </w:r>
           </w:p>
         </w:tc>
         <w:tc>
@@ -36058,12 +35973,6 @@
               <w:t>baz</w:t>
             </w:r>
             <w:proofErr w:type="spellEnd"/>
-            <w:r>
-              <w:rPr>
-                <w:rFonts w:eastAsia="Arial" w:cstheme="minorHAnsi"/>
-              </w:rPr>
-              <w:t>\0</w:t>
-            </w:r>
           </w:p>
         </w:tc>
         <w:tc>
@@ -36086,13 +35995,6 @@
                 <w:color w:val="808080" w:themeColor="background1" w:themeShade="80"/>
               </w:rPr>
             </w:pPr>
-            <w:r>
-              <w:rPr>
-                <w:rFonts w:eastAsia="Arial" w:cstheme="minorHAnsi"/>
-                <w:color w:val="000000" w:themeColor="text1"/>
-              </w:rPr>
-              <w:t>\0</w:t>
-            </w:r>
           </w:p>
         </w:tc>
         <w:tc>
@@ -45878,8 +45780,8 @@
       <w:tblGrid>
         <w:gridCol w:w="3685"/>
         <w:gridCol w:w="1890"/>
-        <w:gridCol w:w="3150"/>
-        <w:gridCol w:w="2965"/>
+        <w:gridCol w:w="2970"/>
+        <w:gridCol w:w="3145"/>
         <w:gridCol w:w="1870"/>
       </w:tblGrid>
       <w:tr>
@@ -45997,7 +45899,7 @@
         </w:tc>
         <w:tc>
           <w:tcPr>
-            <w:tcW w:w="3150" w:type="dxa"/>
+            <w:tcW w:w="2970" w:type="dxa"/>
             <w:tcBorders>
               <w:top w:val="single" w:sz="4" w:space="0" w:color="000000" w:themeColor="text1"/>
               <w:left w:val="single" w:sz="4" w:space="0" w:color="FFFFFF" w:themeColor="background1"/>
@@ -46056,7 +45958,7 @@
         </w:tc>
         <w:tc>
           <w:tcPr>
-            <w:tcW w:w="2965" w:type="dxa"/>
+            <w:tcW w:w="3145" w:type="dxa"/>
             <w:tcBorders>
               <w:top w:val="single" w:sz="4" w:space="0" w:color="000000" w:themeColor="text1"/>
               <w:left w:val="single" w:sz="4" w:space="0" w:color="FFFFFF" w:themeColor="background1"/>
@@ -46261,7 +46163,7 @@
         </w:tc>
         <w:tc>
           <w:tcPr>
-            <w:tcW w:w="3150" w:type="dxa"/>
+            <w:tcW w:w="2970" w:type="dxa"/>
             <w:tcBorders>
               <w:top w:val="single" w:sz="4" w:space="0" w:color="auto"/>
             </w:tcBorders>
@@ -46309,7 +46211,7 @@
         </w:tc>
         <w:tc>
           <w:tcPr>
-            <w:tcW w:w="2965" w:type="dxa"/>
+            <w:tcW w:w="3145" w:type="dxa"/>
             <w:tcBorders>
               <w:top w:val="single" w:sz="4" w:space="0" w:color="auto"/>
             </w:tcBorders>
@@ -46350,7 +46252,7 @@
                 <w:sz w:val="36"/>
                 <w:szCs w:val="36"/>
               </w:rPr>
-              <w:t>bin</w:t>
+              <w:t>data</w:t>
             </w:r>
             <w:proofErr w:type="spellEnd"/>
           </w:p>
@@ -46459,7 +46361,7 @@
         </w:tc>
         <w:tc>
           <w:tcPr>
-            <w:tcW w:w="3150" w:type="dxa"/>
+            <w:tcW w:w="2970" w:type="dxa"/>
             <w:vAlign w:val="center"/>
           </w:tcPr>
           <w:p>
@@ -46497,7 +46399,7 @@
         </w:tc>
         <w:tc>
           <w:tcPr>
-            <w:tcW w:w="2965" w:type="dxa"/>
+            <w:tcW w:w="3145" w:type="dxa"/>
             <w:vAlign w:val="center"/>
           </w:tcPr>
           <w:p>
@@ -46535,7 +46437,7 @@
                 <w:sz w:val="36"/>
                 <w:szCs w:val="36"/>
               </w:rPr>
-              <w:t>bin</w:t>
+              <w:t>data</w:t>
             </w:r>
             <w:proofErr w:type="spellEnd"/>
           </w:p>
@@ -46635,7 +46537,7 @@
                 <w:sz w:val="32"/>
                 <w:szCs w:val="32"/>
               </w:rPr>
-              <w:t xml:space="preserve"> 10</w:t>
+              <w:t xml:space="preserve"> 1</w:t>
             </w:r>
             <w:r>
               <w:rPr>
@@ -46643,7 +46545,7 @@
                 <w:sz w:val="32"/>
                 <w:szCs w:val="32"/>
               </w:rPr>
-              <w:t xml:space="preserve"> </w:t>
+              <w:t>2</w:t>
             </w:r>
             <w:r>
               <w:rPr>
@@ -46651,122 +46553,122 @@
                 <w:sz w:val="32"/>
                 <w:szCs w:val="32"/>
               </w:rPr>
-              <w:t>kb</w:t>
-            </w:r>
-          </w:p>
-        </w:tc>
-        <w:tc>
-          <w:tcPr>
-            <w:tcW w:w="3150" w:type="dxa"/>
-            <w:vAlign w:val="center"/>
-          </w:tcPr>
-          <w:p>
-            <w:pPr>
-              <w:jc w:val="both"/>
-              <w:rPr>
-                <w:sz w:val="36"/>
-                <w:szCs w:val="36"/>
-              </w:rPr>
-            </w:pPr>
-            <w:r>
-              <w:rPr>
-                <w:sz w:val="36"/>
-                <w:szCs w:val="36"/>
-              </w:rPr>
-              <w:t>Chapter</w:t>
-            </w:r>
-            <w:r>
-              <w:rPr>
-                <w:sz w:val="36"/>
-                <w:szCs w:val="36"/>
-              </w:rPr>
-              <w:t>-</w:t>
-            </w:r>
-            <w:proofErr w:type="spellStart"/>
-            <w:r>
-              <w:rPr>
-                <w:sz w:val="36"/>
-                <w:szCs w:val="36"/>
-              </w:rPr>
-              <w:t>Index.fbs</w:t>
-            </w:r>
-            <w:proofErr w:type="spellEnd"/>
-          </w:p>
-        </w:tc>
-        <w:tc>
-          <w:tcPr>
-            <w:tcW w:w="2965" w:type="dxa"/>
-            <w:vAlign w:val="center"/>
-          </w:tcPr>
-          <w:p>
-            <w:pPr>
-              <w:jc w:val="both"/>
-              <w:rPr>
-                <w:sz w:val="36"/>
-                <w:szCs w:val="36"/>
-              </w:rPr>
-            </w:pPr>
-            <w:r>
-              <w:rPr>
-                <w:sz w:val="36"/>
-                <w:szCs w:val="36"/>
-              </w:rPr>
-              <w:t>Chapter</w:t>
-            </w:r>
-            <w:r>
-              <w:rPr>
-                <w:sz w:val="36"/>
-                <w:szCs w:val="36"/>
-              </w:rPr>
-              <w:t>-</w:t>
-            </w:r>
-            <w:proofErr w:type="spellStart"/>
-            <w:r>
-              <w:rPr>
-                <w:sz w:val="36"/>
-                <w:szCs w:val="36"/>
-              </w:rPr>
-              <w:t>Index.</w:t>
-            </w:r>
-            <w:r>
-              <w:rPr>
-                <w:sz w:val="36"/>
-                <w:szCs w:val="36"/>
-              </w:rPr>
-              <w:t>bin</w:t>
-            </w:r>
-            <w:proofErr w:type="spellEnd"/>
-          </w:p>
-        </w:tc>
-        <w:tc>
-          <w:tcPr>
-            <w:tcW w:w="1870" w:type="dxa"/>
-            <w:vAlign w:val="center"/>
-          </w:tcPr>
-          <w:p>
-            <w:pPr>
-              <w:jc w:val="center"/>
+              <w:t xml:space="preserve"> </w:t>
+            </w:r>
+            <w:r>
               <w:rPr>
                 <w:rFonts w:ascii="Consolas" w:hAnsi="Consolas"/>
                 <w:sz w:val="32"/>
                 <w:szCs w:val="32"/>
               </w:rPr>
-            </w:pPr>
-            <w:r>
+              <w:t>kb</w:t>
+            </w:r>
+          </w:p>
+        </w:tc>
+        <w:tc>
+          <w:tcPr>
+            <w:tcW w:w="2970" w:type="dxa"/>
+            <w:vAlign w:val="center"/>
+          </w:tcPr>
+          <w:p>
+            <w:pPr>
+              <w:jc w:val="both"/>
+              <w:rPr>
+                <w:sz w:val="36"/>
+                <w:szCs w:val="36"/>
+              </w:rPr>
+            </w:pPr>
+            <w:r>
+              <w:rPr>
+                <w:sz w:val="36"/>
+                <w:szCs w:val="36"/>
+              </w:rPr>
+              <w:t>Chapter</w:t>
+            </w:r>
+            <w:r>
+              <w:rPr>
+                <w:sz w:val="36"/>
+                <w:szCs w:val="36"/>
+              </w:rPr>
+              <w:t>-</w:t>
+            </w:r>
+            <w:proofErr w:type="spellStart"/>
+            <w:r>
+              <w:rPr>
+                <w:sz w:val="36"/>
+                <w:szCs w:val="36"/>
+              </w:rPr>
+              <w:t>Index.fbs</w:t>
+            </w:r>
+            <w:proofErr w:type="spellEnd"/>
+          </w:p>
+        </w:tc>
+        <w:tc>
+          <w:tcPr>
+            <w:tcW w:w="3145" w:type="dxa"/>
+            <w:vAlign w:val="center"/>
+          </w:tcPr>
+          <w:p>
+            <w:pPr>
+              <w:jc w:val="both"/>
+              <w:rPr>
+                <w:sz w:val="36"/>
+                <w:szCs w:val="36"/>
+              </w:rPr>
+            </w:pPr>
+            <w:r>
+              <w:rPr>
+                <w:sz w:val="36"/>
+                <w:szCs w:val="36"/>
+              </w:rPr>
+              <w:t>Chapter</w:t>
+            </w:r>
+            <w:r>
+              <w:rPr>
+                <w:sz w:val="36"/>
+                <w:szCs w:val="36"/>
+              </w:rPr>
+              <w:t>-</w:t>
+            </w:r>
+            <w:proofErr w:type="spellStart"/>
+            <w:r>
+              <w:rPr>
+                <w:sz w:val="36"/>
+                <w:szCs w:val="36"/>
+              </w:rPr>
+              <w:t>Index.</w:t>
+            </w:r>
+            <w:r>
+              <w:rPr>
+                <w:sz w:val="36"/>
+                <w:szCs w:val="36"/>
+              </w:rPr>
+              <w:t>data</w:t>
+            </w:r>
+            <w:proofErr w:type="spellEnd"/>
+          </w:p>
+        </w:tc>
+        <w:tc>
+          <w:tcPr>
+            <w:tcW w:w="1870" w:type="dxa"/>
+            <w:vAlign w:val="center"/>
+          </w:tcPr>
+          <w:p>
+            <w:pPr>
+              <w:jc w:val="center"/>
               <w:rPr>
                 <w:rFonts w:ascii="Consolas" w:hAnsi="Consolas"/>
                 <w:sz w:val="32"/>
                 <w:szCs w:val="32"/>
               </w:rPr>
-              <w:t xml:space="preserve">  1</w:t>
-            </w:r>
+            </w:pPr>
             <w:r>
               <w:rPr>
                 <w:rFonts w:ascii="Consolas" w:hAnsi="Consolas"/>
                 <w:sz w:val="32"/>
                 <w:szCs w:val="32"/>
               </w:rPr>
-              <w:t xml:space="preserve"> </w:t>
+              <w:t xml:space="preserve">  1</w:t>
             </w:r>
             <w:r>
               <w:rPr>
@@ -46774,6 +46676,14 @@
                 <w:sz w:val="32"/>
                 <w:szCs w:val="32"/>
               </w:rPr>
+              <w:t xml:space="preserve"> </w:t>
+            </w:r>
+            <w:r>
+              <w:rPr>
+                <w:rFonts w:ascii="Consolas" w:hAnsi="Consolas"/>
+                <w:sz w:val="32"/>
+                <w:szCs w:val="32"/>
+              </w:rPr>
               <w:t>kb</w:t>
             </w:r>
           </w:p>
@@ -46862,7 +46772,7 @@
         </w:tc>
         <w:tc>
           <w:tcPr>
-            <w:tcW w:w="3150" w:type="dxa"/>
+            <w:tcW w:w="2970" w:type="dxa"/>
             <w:vAlign w:val="center"/>
           </w:tcPr>
           <w:p>
@@ -46893,7 +46803,7 @@
         </w:tc>
         <w:tc>
           <w:tcPr>
-            <w:tcW w:w="2965" w:type="dxa"/>
+            <w:tcW w:w="3145" w:type="dxa"/>
             <w:vAlign w:val="center"/>
           </w:tcPr>
           <w:p>
@@ -46924,7 +46834,7 @@
                 <w:sz w:val="36"/>
                 <w:szCs w:val="36"/>
               </w:rPr>
-              <w:t>bin</w:t>
+              <w:t>data</w:t>
             </w:r>
             <w:proofErr w:type="spellEnd"/>
           </w:p>
@@ -47030,7 +46940,7 @@
         </w:tc>
         <w:tc>
           <w:tcPr>
-            <w:tcW w:w="3150" w:type="dxa"/>
+            <w:tcW w:w="2970" w:type="dxa"/>
             <w:vAlign w:val="center"/>
           </w:tcPr>
           <w:p>
@@ -47075,7 +46985,7 @@
         </w:tc>
         <w:tc>
           <w:tcPr>
-            <w:tcW w:w="2965" w:type="dxa"/>
+            <w:tcW w:w="3145" w:type="dxa"/>
             <w:vAlign w:val="center"/>
           </w:tcPr>
           <w:p>
@@ -47106,7 +47016,7 @@
                 <w:sz w:val="36"/>
                 <w:szCs w:val="36"/>
               </w:rPr>
-              <w:t>bin</w:t>
+              <w:t>data</w:t>
             </w:r>
             <w:proofErr w:type="spellEnd"/>
           </w:p>
@@ -47242,7 +47152,7 @@
         </w:tc>
         <w:tc>
           <w:tcPr>
-            <w:tcW w:w="3150" w:type="dxa"/>
+            <w:tcW w:w="2970" w:type="dxa"/>
             <w:vAlign w:val="center"/>
           </w:tcPr>
           <w:p>
@@ -47287,7 +47197,7 @@
         </w:tc>
         <w:tc>
           <w:tcPr>
-            <w:tcW w:w="2965" w:type="dxa"/>
+            <w:tcW w:w="3145" w:type="dxa"/>
             <w:vAlign w:val="center"/>
           </w:tcPr>
           <w:p>
@@ -47318,7 +47228,7 @@
                 <w:sz w:val="36"/>
                 <w:szCs w:val="36"/>
               </w:rPr>
-              <w:t>bin</w:t>
+              <w:t>data</w:t>
             </w:r>
             <w:proofErr w:type="spellEnd"/>
           </w:p>
@@ -47424,7 +47334,7 @@
         </w:tc>
         <w:tc>
           <w:tcPr>
-            <w:tcW w:w="3150" w:type="dxa"/>
+            <w:tcW w:w="2970" w:type="dxa"/>
             <w:vAlign w:val="center"/>
           </w:tcPr>
           <w:p>
@@ -47462,7 +47372,7 @@
         </w:tc>
         <w:tc>
           <w:tcPr>
-            <w:tcW w:w="2965" w:type="dxa"/>
+            <w:tcW w:w="3145" w:type="dxa"/>
             <w:vAlign w:val="center"/>
           </w:tcPr>
           <w:p>
@@ -47493,7 +47403,7 @@
                 <w:sz w:val="36"/>
                 <w:szCs w:val="36"/>
               </w:rPr>
-              <w:t>bin</w:t>
+              <w:t>data</w:t>
             </w:r>
             <w:proofErr w:type="spellEnd"/>
           </w:p>
@@ -47608,7 +47518,7 @@
         </w:tc>
         <w:tc>
           <w:tcPr>
-            <w:tcW w:w="3150" w:type="dxa"/>
+            <w:tcW w:w="2970" w:type="dxa"/>
             <w:vAlign w:val="center"/>
           </w:tcPr>
           <w:p>
@@ -47646,7 +47556,7 @@
         </w:tc>
         <w:tc>
           <w:tcPr>
-            <w:tcW w:w="2965" w:type="dxa"/>
+            <w:tcW w:w="3145" w:type="dxa"/>
             <w:vAlign w:val="center"/>
           </w:tcPr>
           <w:p>
@@ -47670,7 +47580,7 @@
                 <w:sz w:val="36"/>
                 <w:szCs w:val="36"/>
               </w:rPr>
-              <w:t>bin</w:t>
+              <w:t>data</w:t>
             </w:r>
             <w:proofErr w:type="spellEnd"/>
           </w:p>
@@ -47791,7 +47701,7 @@
         </w:tc>
         <w:tc>
           <w:tcPr>
-            <w:tcW w:w="3150" w:type="dxa"/>
+            <w:tcW w:w="2970" w:type="dxa"/>
             <w:vAlign w:val="center"/>
           </w:tcPr>
           <w:p>
@@ -47829,7 +47739,7 @@
         </w:tc>
         <w:tc>
           <w:tcPr>
-            <w:tcW w:w="2965" w:type="dxa"/>
+            <w:tcW w:w="3145" w:type="dxa"/>
             <w:vAlign w:val="center"/>
           </w:tcPr>
           <w:p>
@@ -47853,7 +47763,7 @@
                 <w:sz w:val="36"/>
                 <w:szCs w:val="36"/>
               </w:rPr>
-              <w:t>bin</w:t>
+              <w:t>data</w:t>
             </w:r>
             <w:proofErr w:type="spellEnd"/>
           </w:p>

</xml_diff>

<commit_message>
Minor tweaks to docs.
</commit_message>
<xml_diff>
--- a/z-series/Digital-AV.docx
+++ b/z-series/Digital-AV.docx
@@ -72,123 +72,91 @@
           <w:sz w:val="28"/>
           <w:szCs w:val="28"/>
         </w:rPr>
-        <w:t xml:space="preserve">as demonstrated by the </w:t>
-      </w:r>
-      <w:proofErr w:type="spellStart"/>
+        <w:t xml:space="preserve">as demonstrated by the golang sources in this SDK. </w:t>
+      </w:r>
       <w:r>
         <w:rPr>
           <w:sz w:val="28"/>
           <w:szCs w:val="28"/>
         </w:rPr>
-        <w:t>golang</w:t>
-      </w:r>
-      <w:proofErr w:type="spellEnd"/>
+        <w:t>T</w:t>
+      </w:r>
       <w:r>
         <w:rPr>
           <w:sz w:val="28"/>
           <w:szCs w:val="28"/>
         </w:rPr>
-        <w:t xml:space="preserve"> sources in this SDK. </w:t>
+        <w:t xml:space="preserve">he SDK provides everything, </w:t>
       </w:r>
       <w:r>
         <w:rPr>
           <w:sz w:val="28"/>
           <w:szCs w:val="28"/>
         </w:rPr>
-        <w:t>T</w:t>
+        <w:t xml:space="preserve">including data and index files. Some </w:t>
       </w:r>
       <w:r>
         <w:rPr>
           <w:sz w:val="28"/>
           <w:szCs w:val="28"/>
         </w:rPr>
-        <w:t xml:space="preserve">he SDK provides everything, </w:t>
+        <w:t>developers</w:t>
       </w:r>
       <w:r>
         <w:rPr>
           <w:sz w:val="28"/>
           <w:szCs w:val="28"/>
         </w:rPr>
-        <w:t xml:space="preserve">including data and index files. Some </w:t>
+        <w:t xml:space="preserve"> have discovered</w:t>
       </w:r>
       <w:r>
         <w:rPr>
           <w:sz w:val="28"/>
           <w:szCs w:val="28"/>
         </w:rPr>
-        <w:t>developers</w:t>
+        <w:t xml:space="preserve"> that they ca</w:t>
       </w:r>
       <w:r>
         <w:rPr>
           <w:sz w:val="28"/>
           <w:szCs w:val="28"/>
         </w:rPr>
-        <w:t xml:space="preserve"> have discovered</w:t>
+        <w:t>n be up and running in under</w:t>
       </w:r>
       <w:r>
         <w:rPr>
           <w:sz w:val="28"/>
           <w:szCs w:val="28"/>
         </w:rPr>
-        <w:t xml:space="preserve"> that they ca</w:t>
+        <w:t xml:space="preserve"> an hour. </w:t>
       </w:r>
       <w:r>
         <w:rPr>
           <w:sz w:val="28"/>
           <w:szCs w:val="28"/>
         </w:rPr>
-        <w:t>n be up and running in under</w:t>
+        <w:t xml:space="preserve"> </w:t>
       </w:r>
       <w:r>
         <w:rPr>
           <w:sz w:val="28"/>
           <w:szCs w:val="28"/>
         </w:rPr>
-        <w:t xml:space="preserve"> an hour. </w:t>
+        <w:t>Easily</w:t>
       </w:r>
       <w:r>
         <w:rPr>
           <w:sz w:val="28"/>
           <w:szCs w:val="28"/>
         </w:rPr>
-        <w:t xml:space="preserve"> </w:t>
+        <w:t xml:space="preserve"> jumpstart your development </w:t>
       </w:r>
       <w:r>
         <w:rPr>
           <w:sz w:val="28"/>
           <w:szCs w:val="28"/>
         </w:rPr>
-        <w:t>Easily</w:t>
-      </w:r>
-      <w:r>
-        <w:rPr>
-          <w:sz w:val="28"/>
-          <w:szCs w:val="28"/>
-        </w:rPr>
-        <w:t xml:space="preserve"> jumpstart your development </w:t>
-      </w:r>
-      <w:r>
-        <w:rPr>
-          <w:sz w:val="28"/>
-          <w:szCs w:val="28"/>
-        </w:rPr>
-        <w:t xml:space="preserve">by working with the provided </w:t>
-      </w:r>
-      <w:proofErr w:type="spellStart"/>
-      <w:r>
-        <w:rPr>
-          <w:sz w:val="28"/>
-          <w:szCs w:val="28"/>
-        </w:rPr>
-        <w:t>golang</w:t>
-      </w:r>
-      <w:proofErr w:type="spellEnd"/>
-      <w:r>
-        <w:rPr>
-          <w:sz w:val="28"/>
-          <w:szCs w:val="28"/>
-        </w:rPr>
-        <w:t xml:space="preserve"> sources, or go all in from scratch with</w:t>
+        <w:t>by working with the provided golang sources, or go all in from scratch with</w:t>
       </w:r>
       <w:r>
         <w:rPr>
@@ -232,37 +200,21 @@
           <w:sz w:val="28"/>
           <w:szCs w:val="28"/>
         </w:rPr>
-        <w:t xml:space="preserve">Direct support for Rust, C++, and </w:t>
-      </w:r>
-      <w:proofErr w:type="spellStart"/>
+        <w:t>Direct support for Rust, C++, and Flat</w:t>
+      </w:r>
       <w:r>
         <w:rPr>
           <w:sz w:val="28"/>
           <w:szCs w:val="28"/>
         </w:rPr>
-        <w:t>Flat</w:t>
+        <w:t>B</w:t>
       </w:r>
       <w:r>
         <w:rPr>
           <w:sz w:val="28"/>
           <w:szCs w:val="28"/>
         </w:rPr>
-        <w:t>B</w:t>
-      </w:r>
-      <w:r>
-        <w:rPr>
-          <w:sz w:val="28"/>
-          <w:szCs w:val="28"/>
-        </w:rPr>
-        <w:t>uffers</w:t>
-      </w:r>
-      <w:proofErr w:type="spellEnd"/>
-      <w:r>
-        <w:rPr>
-          <w:sz w:val="28"/>
-          <w:szCs w:val="28"/>
-        </w:rPr>
-        <w:t xml:space="preserve"> is debuting in the Z31 revision</w:t>
+        <w:t>uffers is debuting in the Z31 revision</w:t>
       </w:r>
       <w:r>
         <w:rPr>
@@ -980,16 +932,8 @@
               <w:rPr>
                 <w:rFonts w:ascii="Consolas" w:hAnsi="Consolas"/>
               </w:rPr>
-              <w:t>*.</w:t>
-            </w:r>
-            <w:proofErr w:type="spellStart"/>
-            <w:r>
-              <w:rPr>
-                <w:rFonts w:ascii="Consolas" w:hAnsi="Consolas"/>
-              </w:rPr>
-              <w:t>bom</w:t>
-            </w:r>
-            <w:proofErr w:type="spellEnd"/>
+              <w:t>*.bom</w:t>
+            </w:r>
           </w:p>
         </w:tc>
         <w:tc>
@@ -1568,23 +1512,7 @@
           <w:sz w:val="28"/>
           <w:szCs w:val="28"/>
         </w:rPr>
-        <w:t xml:space="preserve"> (and those binary files are always variable length).  The *.</w:t>
-      </w:r>
-      <w:proofErr w:type="spellStart"/>
-      <w:r>
-        <w:rPr>
-          <w:sz w:val="28"/>
-          <w:szCs w:val="28"/>
-        </w:rPr>
-        <w:t>bom</w:t>
-      </w:r>
-      <w:proofErr w:type="spellEnd"/>
-      <w:r>
-        <w:rPr>
-          <w:sz w:val="28"/>
-          <w:szCs w:val="28"/>
-        </w:rPr>
-        <w:t xml:space="preserve"> file contains MD5 hashes which can be used at runtime to verify the file conforms to the release.  The </w:t>
+        <w:t xml:space="preserve"> (and those binary files are always variable length).  The *.bom file contains MD5 hashes which can be used at runtime to verify the file conforms to the release.  The </w:t>
       </w:r>
       <w:proofErr w:type="gramStart"/>
       <w:r>
@@ -1838,16 +1766,8 @@
               <w:rPr>
                 <w:rFonts w:ascii="Consolas" w:hAnsi="Consolas"/>
               </w:rPr>
-              <w:t>AV-</w:t>
-            </w:r>
-            <w:proofErr w:type="spellStart"/>
-            <w:r>
-              <w:rPr>
-                <w:rFonts w:ascii="Consolas" w:hAnsi="Consolas"/>
-              </w:rPr>
-              <w:t>Writ.dx</w:t>
-            </w:r>
-            <w:proofErr w:type="spellEnd"/>
+              <w:t>AV-Writ.dx</w:t>
+            </w:r>
           </w:p>
         </w:tc>
         <w:tc>
@@ -2117,23 +2037,7 @@
           <w:sz w:val="28"/>
           <w:szCs w:val="28"/>
         </w:rPr>
-        <w:t>AV-</w:t>
-      </w:r>
-      <w:proofErr w:type="spellStart"/>
-      <w:r>
-        <w:rPr>
-          <w:sz w:val="28"/>
-          <w:szCs w:val="28"/>
-        </w:rPr>
-        <w:t>Writ.dx</w:t>
-      </w:r>
-      <w:proofErr w:type="spellEnd"/>
-      <w:r>
-        <w:rPr>
-          <w:sz w:val="28"/>
-          <w:szCs w:val="28"/>
-        </w:rPr>
-        <w:t xml:space="preserve"> file</w:t>
+        <w:t>AV-Writ.dx file</w:t>
       </w:r>
       <w:r>
         <w:rPr>
@@ -2734,28 +2638,20 @@
         <w:rPr>
           <w:color w:val="auto"/>
         </w:rPr>
-        <w:t>-</w:t>
-      </w:r>
-      <w:proofErr w:type="spellStart"/>
+        <w:t>-Writ</w:t>
+      </w:r>
       <w:r>
         <w:rPr>
           <w:color w:val="auto"/>
         </w:rPr>
-        <w:t>Writ</w:t>
+        <w:t>.</w:t>
       </w:r>
       <w:r>
         <w:rPr>
           <w:color w:val="auto"/>
         </w:rPr>
-        <w:t>.</w:t>
-      </w:r>
-      <w:r>
-        <w:rPr>
-          <w:color w:val="auto"/>
-        </w:rPr>
         <w:t>dx</w:t>
       </w:r>
-      <w:proofErr w:type="spellEnd"/>
       <w:r>
         <w:rPr>
           <w:color w:val="auto"/>
@@ -3133,7 +3029,6 @@
                 <w:sz w:val="24"/>
               </w:rPr>
             </w:pPr>
-            <w:proofErr w:type="spellStart"/>
             <w:r>
               <w:rPr>
                 <w:rFonts w:ascii="Arial" w:eastAsia="Arial" w:hAnsi="Arial" w:cs="Arial"/>
@@ -3143,7 +3038,6 @@
               </w:rPr>
               <w:t>WordKey</w:t>
             </w:r>
-            <w:proofErr w:type="spellEnd"/>
           </w:p>
           <w:p>
             <w:pPr>
@@ -3189,7 +3083,6 @@
                 <w:sz w:val="24"/>
               </w:rPr>
             </w:pPr>
-            <w:proofErr w:type="spellStart"/>
             <w:r>
               <w:rPr>
                 <w:rFonts w:ascii="Arial" w:eastAsia="Arial" w:hAnsi="Arial" w:cs="Arial"/>
@@ -3199,7 +3092,6 @@
               </w:rPr>
               <w:t>Punc</w:t>
             </w:r>
-            <w:proofErr w:type="spellEnd"/>
           </w:p>
           <w:p>
             <w:pPr>
@@ -6644,24 +6536,15 @@
           <w:sz w:val="28"/>
           <w:szCs w:val="28"/>
         </w:rPr>
-        <w:t>AV-</w:t>
-      </w:r>
-      <w:proofErr w:type="spellStart"/>
+        <w:t>AV-W</w:t>
+      </w:r>
       <w:r>
         <w:rPr>
           <w:sz w:val="28"/>
           <w:szCs w:val="28"/>
         </w:rPr>
-        <w:t>W</w:t>
-      </w:r>
-      <w:r>
-        <w:rPr>
-          <w:sz w:val="28"/>
-          <w:szCs w:val="28"/>
-        </w:rPr>
         <w:t>rit.dx</w:t>
       </w:r>
-      <w:proofErr w:type="spellEnd"/>
       <w:r>
         <w:rPr>
           <w:sz w:val="28"/>
@@ -8348,7 +8231,6 @@
               </w:rPr>
               <w:t>PUNC::</w:t>
             </w:r>
-            <w:proofErr w:type="spellStart"/>
             <w:proofErr w:type="gramEnd"/>
             <w:r>
               <w:rPr>
@@ -8358,7 +8240,6 @@
               </w:rPr>
               <w:t>closeParen</w:t>
             </w:r>
-            <w:proofErr w:type="spellEnd"/>
           </w:p>
         </w:tc>
         <w:tc>
@@ -9409,18 +9290,8 @@
                                 <w:sz w:val="44"/>
                                 <w:szCs w:val="44"/>
                               </w:rPr>
-                              <w:t xml:space="preserve">zation bits and </w:t>
+                              <w:t>zation bits and WordKey</w:t>
                             </w:r>
-                            <w:proofErr w:type="spellStart"/>
-                            <w:r>
-                              <w:rPr>
-                                <w:rFonts w:ascii="Times New Roman" w:hAnsi="Times New Roman" w:cs="Times New Roman"/>
-                                <w:sz w:val="44"/>
-                                <w:szCs w:val="44"/>
-                              </w:rPr>
-                              <w:t>WordKey</w:t>
-                            </w:r>
-                            <w:proofErr w:type="spellEnd"/>
                           </w:p>
                         </w:txbxContent>
                       </wps:txbx>
@@ -9466,18 +9337,8 @@
                           <w:sz w:val="44"/>
                           <w:szCs w:val="44"/>
                         </w:rPr>
-                        <w:t xml:space="preserve">zation bits and </w:t>
+                        <w:t>zation bits and WordKey</w:t>
                       </w:r>
-                      <w:proofErr w:type="spellStart"/>
-                      <w:r>
-                        <w:rPr>
-                          <w:rFonts w:ascii="Times New Roman" w:hAnsi="Times New Roman" w:cs="Times New Roman"/>
-                          <w:sz w:val="44"/>
-                          <w:szCs w:val="44"/>
-                        </w:rPr>
-                        <w:t>WordKey</w:t>
-                      </w:r>
-                      <w:proofErr w:type="spellEnd"/>
                     </w:p>
                   </w:txbxContent>
                 </v:textbox>
@@ -11290,7 +11151,6 @@
                 <w:szCs w:val="18"/>
               </w:rPr>
             </w:pPr>
-            <w:proofErr w:type="spellStart"/>
             <w:r>
               <w:rPr>
                 <w:rFonts w:ascii="Consolas" w:eastAsia="Courier New" w:hAnsi="Consolas" w:cs="Courier New"/>
@@ -11307,7 +11167,6 @@
               </w:rPr>
               <w:t>OrPronoun</w:t>
             </w:r>
-            <w:proofErr w:type="spellEnd"/>
           </w:p>
         </w:tc>
         <w:tc>
@@ -13163,7 +13022,6 @@
                 <w:color w:val="000000" w:themeColor="text1"/>
               </w:rPr>
             </w:pPr>
-            <w:proofErr w:type="spellStart"/>
             <w:r>
               <w:rPr>
                 <w:rFonts w:ascii="Consolas" w:eastAsia="Courier New" w:hAnsi="Consolas" w:cs="Courier New"/>
@@ -13171,7 +13029,6 @@
               </w:rPr>
               <w:t>EndBit</w:t>
             </w:r>
-            <w:proofErr w:type="spellEnd"/>
           </w:p>
         </w:tc>
         <w:tc>
@@ -13251,7 +13108,6 @@
                 <w:color w:val="000000" w:themeColor="text1"/>
               </w:rPr>
             </w:pPr>
-            <w:proofErr w:type="spellStart"/>
             <w:r>
               <w:rPr>
                 <w:rFonts w:ascii="Consolas" w:eastAsia="Courier New" w:hAnsi="Consolas" w:cs="Courier New"/>
@@ -13271,15 +13127,7 @@
                 <w:rFonts w:ascii="Consolas" w:eastAsia="Courier New" w:hAnsi="Consolas" w:cs="Courier New"/>
                 <w:color w:val="000000" w:themeColor="text1"/>
               </w:rPr>
-              <w:t>ningOfVerse</w:t>
-            </w:r>
-            <w:proofErr w:type="spellEnd"/>
-            <w:r>
-              <w:rPr>
-                <w:rFonts w:ascii="Consolas" w:eastAsia="Courier New" w:hAnsi="Consolas" w:cs="Courier New"/>
-                <w:color w:val="000000" w:themeColor="text1"/>
-              </w:rPr>
-              <w:t xml:space="preserve"> </w:t>
+              <w:t xml:space="preserve">ningOfVerse </w:t>
             </w:r>
           </w:p>
         </w:tc>
@@ -13360,7 +13208,6 @@
                 <w:color w:val="000000" w:themeColor="text1"/>
               </w:rPr>
             </w:pPr>
-            <w:proofErr w:type="spellStart"/>
             <w:r>
               <w:rPr>
                 <w:rFonts w:ascii="Consolas" w:eastAsia="Courier New" w:hAnsi="Consolas" w:cs="Courier New"/>
@@ -13368,7 +13215,6 @@
               </w:rPr>
               <w:t>EndOfVerse</w:t>
             </w:r>
-            <w:proofErr w:type="spellEnd"/>
           </w:p>
         </w:tc>
         <w:tc>
@@ -13448,7 +13294,6 @@
                 <w:color w:val="000000" w:themeColor="text1"/>
               </w:rPr>
             </w:pPr>
-            <w:proofErr w:type="spellStart"/>
             <w:r>
               <w:rPr>
                 <w:rFonts w:ascii="Consolas" w:eastAsia="Courier New" w:hAnsi="Consolas" w:cs="Courier New"/>
@@ -13468,15 +13313,7 @@
                 <w:rFonts w:ascii="Consolas" w:eastAsia="Courier New" w:hAnsi="Consolas" w:cs="Courier New"/>
                 <w:color w:val="000000" w:themeColor="text1"/>
               </w:rPr>
-              <w:t>ningOfChapter</w:t>
-            </w:r>
-            <w:proofErr w:type="spellEnd"/>
-            <w:r>
-              <w:rPr>
-                <w:rFonts w:ascii="Consolas" w:eastAsia="Courier New" w:hAnsi="Consolas" w:cs="Courier New"/>
-                <w:color w:val="000000" w:themeColor="text1"/>
-              </w:rPr>
-              <w:t xml:space="preserve"> </w:t>
+              <w:t xml:space="preserve">ningOfChapter </w:t>
             </w:r>
           </w:p>
         </w:tc>
@@ -13557,7 +13394,6 @@
                 <w:color w:val="000000" w:themeColor="text1"/>
               </w:rPr>
             </w:pPr>
-            <w:proofErr w:type="spellStart"/>
             <w:r>
               <w:rPr>
                 <w:rFonts w:ascii="Consolas" w:eastAsia="Courier New" w:hAnsi="Consolas" w:cs="Courier New"/>
@@ -13565,7 +13401,6 @@
               </w:rPr>
               <w:t>EndOfChapter</w:t>
             </w:r>
-            <w:proofErr w:type="spellEnd"/>
           </w:p>
         </w:tc>
         <w:tc>
@@ -13645,7 +13480,6 @@
                 <w:color w:val="000000" w:themeColor="text1"/>
               </w:rPr>
             </w:pPr>
-            <w:proofErr w:type="spellStart"/>
             <w:r>
               <w:rPr>
                 <w:rFonts w:ascii="Consolas" w:eastAsia="Courier New" w:hAnsi="Consolas" w:cs="Courier New"/>
@@ -13667,7 +13501,6 @@
               </w:rPr>
               <w:t>ningOfBook</w:t>
             </w:r>
-            <w:proofErr w:type="spellEnd"/>
           </w:p>
         </w:tc>
         <w:tc>
@@ -13747,7 +13580,6 @@
                 <w:color w:val="000000" w:themeColor="text1"/>
               </w:rPr>
             </w:pPr>
-            <w:proofErr w:type="spellStart"/>
             <w:r>
               <w:rPr>
                 <w:rFonts w:ascii="Consolas" w:eastAsia="Courier New" w:hAnsi="Consolas" w:cs="Courier New"/>
@@ -13755,7 +13587,6 @@
               </w:rPr>
               <w:t>EndOfBook</w:t>
             </w:r>
-            <w:proofErr w:type="spellEnd"/>
           </w:p>
         </w:tc>
         <w:tc>
@@ -13835,7 +13666,6 @@
                 <w:color w:val="000000" w:themeColor="text1"/>
               </w:rPr>
             </w:pPr>
-            <w:proofErr w:type="spellStart"/>
             <w:r>
               <w:rPr>
                 <w:rFonts w:ascii="Consolas" w:eastAsia="Courier New" w:hAnsi="Consolas" w:cs="Courier New"/>
@@ -13843,7 +13673,6 @@
               </w:rPr>
               <w:t>BeginningOfBible</w:t>
             </w:r>
-            <w:proofErr w:type="spellEnd"/>
           </w:p>
         </w:tc>
         <w:tc>
@@ -13926,7 +13755,6 @@
                 <w:color w:val="000000" w:themeColor="text1"/>
               </w:rPr>
             </w:pPr>
-            <w:proofErr w:type="spellStart"/>
             <w:r>
               <w:rPr>
                 <w:rFonts w:ascii="Consolas" w:eastAsia="Courier New" w:hAnsi="Consolas" w:cs="Courier New"/>
@@ -13934,7 +13762,6 @@
               </w:rPr>
               <w:t>EndOfBible</w:t>
             </w:r>
-            <w:proofErr w:type="spellEnd"/>
           </w:p>
         </w:tc>
         <w:tc>
@@ -15278,7 +15105,6 @@
                 <w:sz w:val="24"/>
               </w:rPr>
             </w:pPr>
-            <w:proofErr w:type="spellStart"/>
             <w:r>
               <w:rPr>
                 <w:rFonts w:ascii="Arial" w:eastAsia="Arial" w:hAnsi="Arial" w:cs="Arial"/>
@@ -15288,7 +15114,6 @@
               </w:rPr>
               <w:t>WordKey</w:t>
             </w:r>
-            <w:proofErr w:type="spellEnd"/>
           </w:p>
           <w:p>
             <w:pPr>
@@ -15346,7 +15171,6 @@
                 <w:sz w:val="24"/>
               </w:rPr>
             </w:pPr>
-            <w:proofErr w:type="spellStart"/>
             <w:r>
               <w:rPr>
                 <w:rFonts w:ascii="Arial" w:eastAsia="Arial" w:hAnsi="Arial" w:cs="Arial"/>
@@ -15356,7 +15180,6 @@
               </w:rPr>
               <w:t>Punc</w:t>
             </w:r>
-            <w:proofErr w:type="spellEnd"/>
           </w:p>
           <w:p>
             <w:pPr>
@@ -15570,30 +15393,8 @@
               <w:rPr>
                 <w:rFonts w:ascii="Consolas" w:eastAsia="Arial" w:hAnsi="Consolas" w:cs="Arial"/>
               </w:rPr>
-              <w:t xml:space="preserve"> 0x0 </w:t>
-            </w:r>
-            <w:proofErr w:type="spellStart"/>
-            <w:r>
-              <w:rPr>
-                <w:rFonts w:ascii="Consolas" w:eastAsia="Arial" w:hAnsi="Consolas" w:cs="Arial"/>
-              </w:rPr>
-              <w:t>0x0</w:t>
-            </w:r>
-            <w:proofErr w:type="spellEnd"/>
-            <w:r>
-              <w:rPr>
-                <w:rFonts w:ascii="Consolas" w:eastAsia="Arial" w:hAnsi="Consolas" w:cs="Arial"/>
-              </w:rPr>
-              <w:t xml:space="preserve"> </w:t>
-            </w:r>
-            <w:proofErr w:type="spellStart"/>
-            <w:r>
-              <w:rPr>
-                <w:rFonts w:ascii="Consolas" w:eastAsia="Arial" w:hAnsi="Consolas" w:cs="Arial"/>
-              </w:rPr>
-              <w:t>0x0</w:t>
-            </w:r>
-            <w:proofErr w:type="spellEnd"/>
+              <w:t xml:space="preserve"> 0x0 0x0 0x0</w:t>
+            </w:r>
           </w:p>
         </w:tc>
         <w:tc>
@@ -15831,30 +15632,8 @@
               <w:rPr>
                 <w:rFonts w:ascii="Consolas" w:eastAsia="Arial" w:hAnsi="Consolas" w:cs="Arial"/>
               </w:rPr>
-              <w:t xml:space="preserve"> 0x0 </w:t>
-            </w:r>
-            <w:proofErr w:type="spellStart"/>
-            <w:r>
-              <w:rPr>
-                <w:rFonts w:ascii="Consolas" w:eastAsia="Arial" w:hAnsi="Consolas" w:cs="Arial"/>
-              </w:rPr>
-              <w:t>0x0</w:t>
-            </w:r>
-            <w:proofErr w:type="spellEnd"/>
-            <w:r>
-              <w:rPr>
-                <w:rFonts w:ascii="Consolas" w:eastAsia="Arial" w:hAnsi="Consolas" w:cs="Arial"/>
-              </w:rPr>
-              <w:t xml:space="preserve"> </w:t>
-            </w:r>
-            <w:proofErr w:type="spellStart"/>
-            <w:r>
-              <w:rPr>
-                <w:rFonts w:ascii="Consolas" w:eastAsia="Arial" w:hAnsi="Consolas" w:cs="Arial"/>
-              </w:rPr>
-              <w:t>0x0</w:t>
-            </w:r>
-            <w:proofErr w:type="spellEnd"/>
+              <w:t xml:space="preserve"> 0x0 0x0 0x0</w:t>
+            </w:r>
           </w:p>
         </w:tc>
         <w:tc>
@@ -16098,30 +15877,8 @@
               <w:rPr>
                 <w:rFonts w:ascii="Consolas" w:eastAsia="Arial" w:hAnsi="Consolas" w:cs="Arial"/>
               </w:rPr>
-              <w:t xml:space="preserve"> 0x0 </w:t>
-            </w:r>
-            <w:proofErr w:type="spellStart"/>
-            <w:r>
-              <w:rPr>
-                <w:rFonts w:ascii="Consolas" w:eastAsia="Arial" w:hAnsi="Consolas" w:cs="Arial"/>
-              </w:rPr>
-              <w:t>0x0</w:t>
-            </w:r>
-            <w:proofErr w:type="spellEnd"/>
-            <w:r>
-              <w:rPr>
-                <w:rFonts w:ascii="Consolas" w:eastAsia="Arial" w:hAnsi="Consolas" w:cs="Arial"/>
-              </w:rPr>
-              <w:t xml:space="preserve"> </w:t>
-            </w:r>
-            <w:proofErr w:type="spellStart"/>
-            <w:r>
-              <w:rPr>
-                <w:rFonts w:ascii="Consolas" w:eastAsia="Arial" w:hAnsi="Consolas" w:cs="Arial"/>
-              </w:rPr>
-              <w:t>0x0</w:t>
-            </w:r>
-            <w:proofErr w:type="spellEnd"/>
+              <w:t xml:space="preserve"> 0x0 0x0 0x0</w:t>
+            </w:r>
           </w:p>
         </w:tc>
         <w:tc>
@@ -16456,30 +16213,8 @@
               <w:rPr>
                 <w:rFonts w:ascii="Consolas" w:eastAsia="Arial" w:hAnsi="Consolas" w:cs="Arial"/>
               </w:rPr>
-              <w:t xml:space="preserve"> 0x0 </w:t>
-            </w:r>
-            <w:proofErr w:type="spellStart"/>
-            <w:r>
-              <w:rPr>
-                <w:rFonts w:ascii="Consolas" w:eastAsia="Arial" w:hAnsi="Consolas" w:cs="Arial"/>
-              </w:rPr>
-              <w:t>0x0</w:t>
-            </w:r>
-            <w:proofErr w:type="spellEnd"/>
-            <w:r>
-              <w:rPr>
-                <w:rFonts w:ascii="Consolas" w:eastAsia="Arial" w:hAnsi="Consolas" w:cs="Arial"/>
-              </w:rPr>
-              <w:t xml:space="preserve"> </w:t>
-            </w:r>
-            <w:proofErr w:type="spellStart"/>
-            <w:r>
-              <w:rPr>
-                <w:rFonts w:ascii="Consolas" w:eastAsia="Arial" w:hAnsi="Consolas" w:cs="Arial"/>
-              </w:rPr>
-              <w:t>0x0</w:t>
-            </w:r>
-            <w:proofErr w:type="spellEnd"/>
+              <w:t xml:space="preserve"> 0x0 0x0 0x0</w:t>
+            </w:r>
           </w:p>
         </w:tc>
         <w:tc>
@@ -16719,30 +16454,8 @@
               <w:rPr>
                 <w:rFonts w:ascii="Consolas" w:eastAsia="Arial" w:hAnsi="Consolas" w:cs="Arial"/>
               </w:rPr>
-              <w:t xml:space="preserve">0x0F74 0x0 </w:t>
-            </w:r>
-            <w:proofErr w:type="spellStart"/>
-            <w:r>
-              <w:rPr>
-                <w:rFonts w:ascii="Consolas" w:eastAsia="Arial" w:hAnsi="Consolas" w:cs="Arial"/>
-              </w:rPr>
-              <w:t>0x0</w:t>
-            </w:r>
-            <w:proofErr w:type="spellEnd"/>
-            <w:r>
-              <w:rPr>
-                <w:rFonts w:ascii="Consolas" w:eastAsia="Arial" w:hAnsi="Consolas" w:cs="Arial"/>
-              </w:rPr>
-              <w:t xml:space="preserve"> </w:t>
-            </w:r>
-            <w:proofErr w:type="spellStart"/>
-            <w:r>
-              <w:rPr>
-                <w:rFonts w:ascii="Consolas" w:eastAsia="Arial" w:hAnsi="Consolas" w:cs="Arial"/>
-              </w:rPr>
-              <w:t>0x0</w:t>
-            </w:r>
-            <w:proofErr w:type="spellEnd"/>
+              <w:t>0x0F74 0x0 0x0 0x0</w:t>
+            </w:r>
           </w:p>
         </w:tc>
         <w:tc>
@@ -16988,30 +16701,8 @@
               <w:rPr>
                 <w:rFonts w:ascii="Consolas" w:eastAsia="Arial" w:hAnsi="Consolas" w:cs="Arial"/>
               </w:rPr>
-              <w:t xml:space="preserve"> 0x0 </w:t>
-            </w:r>
-            <w:proofErr w:type="spellStart"/>
-            <w:r>
-              <w:rPr>
-                <w:rFonts w:ascii="Consolas" w:eastAsia="Arial" w:hAnsi="Consolas" w:cs="Arial"/>
-              </w:rPr>
-              <w:t>0x0</w:t>
-            </w:r>
-            <w:proofErr w:type="spellEnd"/>
-            <w:r>
-              <w:rPr>
-                <w:rFonts w:ascii="Consolas" w:eastAsia="Arial" w:hAnsi="Consolas" w:cs="Arial"/>
-              </w:rPr>
-              <w:t xml:space="preserve"> </w:t>
-            </w:r>
-            <w:proofErr w:type="spellStart"/>
-            <w:r>
-              <w:rPr>
-                <w:rFonts w:ascii="Consolas" w:eastAsia="Arial" w:hAnsi="Consolas" w:cs="Arial"/>
-              </w:rPr>
-              <w:t>0x0</w:t>
-            </w:r>
-            <w:proofErr w:type="spellEnd"/>
+              <w:t xml:space="preserve"> 0x0 0x0 0x0</w:t>
+            </w:r>
           </w:p>
         </w:tc>
         <w:tc>
@@ -17802,7 +17493,6 @@
                 <w:sz w:val="24"/>
               </w:rPr>
             </w:pPr>
-            <w:proofErr w:type="spellStart"/>
             <w:r>
               <w:rPr>
                 <w:rFonts w:ascii="Arial" w:eastAsia="Arial" w:hAnsi="Arial" w:cs="Arial"/>
@@ -17812,7 +17502,6 @@
               </w:rPr>
               <w:t>WordKey</w:t>
             </w:r>
-            <w:proofErr w:type="spellEnd"/>
           </w:p>
           <w:p>
             <w:pPr>
@@ -17873,7 +17562,6 @@
                 <w:sz w:val="24"/>
               </w:rPr>
             </w:pPr>
-            <w:proofErr w:type="spellStart"/>
             <w:r>
               <w:rPr>
                 <w:rFonts w:ascii="Arial" w:eastAsia="Arial" w:hAnsi="Arial" w:cs="Arial"/>
@@ -17883,7 +17571,6 @@
               </w:rPr>
               <w:t>Punc</w:t>
             </w:r>
-            <w:proofErr w:type="spellEnd"/>
           </w:p>
           <w:p>
             <w:pPr>
@@ -19157,21 +18844,12 @@
                 <w:color w:val="000000" w:themeColor="text1"/>
               </w:rPr>
             </w:pPr>
-            <w:proofErr w:type="spellStart"/>
             <w:r>
               <w:rPr>
                 <w:rFonts w:ascii="Consolas" w:hAnsi="Consolas"/>
                 <w:color w:val="000000" w:themeColor="text1"/>
               </w:rPr>
-              <w:t>HardSegmentEnd</w:t>
-            </w:r>
-            <w:proofErr w:type="spellEnd"/>
-            <w:r>
-              <w:rPr>
-                <w:rFonts w:ascii="Consolas" w:hAnsi="Consolas"/>
-                <w:color w:val="000000" w:themeColor="text1"/>
-              </w:rPr>
-              <w:t xml:space="preserve"> </w:t>
+              <w:t xml:space="preserve">HardSegmentEnd </w:t>
             </w:r>
           </w:p>
         </w:tc>
@@ -19252,7 +18930,6 @@
                 <w:color w:val="000000" w:themeColor="text1"/>
               </w:rPr>
             </w:pPr>
-            <w:proofErr w:type="spellStart"/>
             <w:r>
               <w:rPr>
                 <w:rFonts w:ascii="Consolas" w:eastAsia="Courier New" w:hAnsi="Consolas" w:cs="Courier New"/>
@@ -19267,7 +18944,6 @@
               </w:rPr>
               <w:t>SegmentEnd</w:t>
             </w:r>
-            <w:proofErr w:type="spellEnd"/>
           </w:p>
         </w:tc>
         <w:tc>
@@ -19347,7 +19023,6 @@
                 <w:color w:val="000000" w:themeColor="text1"/>
               </w:rPr>
             </w:pPr>
-            <w:proofErr w:type="spellStart"/>
             <w:r>
               <w:rPr>
                 <w:rFonts w:ascii="Consolas" w:hAnsi="Consolas"/>
@@ -19355,7 +19030,6 @@
               </w:rPr>
               <w:t>SoftSegmentEnd</w:t>
             </w:r>
-            <w:proofErr w:type="spellEnd"/>
           </w:p>
         </w:tc>
         <w:tc>
@@ -19435,7 +19109,6 @@
                 <w:color w:val="000000" w:themeColor="text1"/>
               </w:rPr>
             </w:pPr>
-            <w:proofErr w:type="spellStart"/>
             <w:r>
               <w:rPr>
                 <w:rFonts w:ascii="Consolas" w:eastAsia="Courier New" w:hAnsi="Consolas" w:cs="Courier New"/>
@@ -19450,7 +19123,6 @@
               </w:rPr>
               <w:t>SegmentEnd</w:t>
             </w:r>
-            <w:proofErr w:type="spellEnd"/>
           </w:p>
         </w:tc>
         <w:tc>
@@ -20068,15 +19740,7 @@
                               <w:ind w:left="0" w:firstLine="0"/>
                             </w:pPr>
                             <w:r>
-                              <w:t>AV-</w:t>
-                            </w:r>
-                            <w:proofErr w:type="spellStart"/>
-                            <w:r>
-                              <w:t>Book.ix</w:t>
-                            </w:r>
-                            <w:proofErr w:type="spellEnd"/>
-                            <w:r>
-                              <w:t xml:space="preserve"> (</w:t>
+                              <w:t>AV-Book.ix (</w:t>
                             </w:r>
                             <w:r>
                               <w:rPr>
@@ -20132,15 +19796,7 @@
                         <w:ind w:left="0" w:firstLine="0"/>
                       </w:pPr>
                       <w:r>
-                        <w:t>AV-</w:t>
-                      </w:r>
-                      <w:proofErr w:type="spellStart"/>
-                      <w:r>
-                        <w:t>Book.ix</w:t>
-                      </w:r>
-                      <w:proofErr w:type="spellEnd"/>
-                      <w:r>
-                        <w:t xml:space="preserve"> (</w:t>
+                        <w:t>AV-Book.ix (</w:t>
                       </w:r>
                       <w:r>
                         <w:rPr>
@@ -21824,21 +21480,7 @@
               <w:rPr>
                 <w:rFonts w:ascii="Consolas" w:eastAsia="Arial" w:hAnsi="Consolas" w:cs="Arial"/>
               </w:rPr>
-              <w:t xml:space="preserve">Ge Gen </w:t>
-            </w:r>
-            <w:proofErr w:type="spellStart"/>
-            <w:r>
-              <w:rPr>
-                <w:rFonts w:ascii="Consolas" w:eastAsia="Arial" w:hAnsi="Consolas" w:cs="Arial"/>
-              </w:rPr>
-              <w:t>Gen</w:t>
-            </w:r>
-            <w:proofErr w:type="spellEnd"/>
-            <w:r>
-              <w:rPr>
-                <w:rFonts w:ascii="Consolas" w:eastAsia="Arial" w:hAnsi="Consolas" w:cs="Arial"/>
-              </w:rPr>
-              <w:t>-</w:t>
+              <w:t>Ge Gen Gen-</w:t>
             </w:r>
           </w:p>
         </w:tc>
@@ -21858,19 +21500,11 @@
                 <w:rFonts w:ascii="Consolas" w:eastAsia="Arial" w:hAnsi="Consolas" w:cs="Arial"/>
               </w:rPr>
             </w:pPr>
-            <w:proofErr w:type="spellStart"/>
-            <w:r>
-              <w:rPr>
-                <w:rFonts w:ascii="Consolas" w:eastAsia="Arial" w:hAnsi="Consolas" w:cs="Arial"/>
-              </w:rPr>
-              <w:t>Gn</w:t>
-            </w:r>
-            <w:proofErr w:type="spellEnd"/>
-            <w:r>
-              <w:rPr>
-                <w:rFonts w:ascii="Consolas" w:eastAsia="Arial" w:hAnsi="Consolas" w:cs="Arial"/>
-              </w:rPr>
-              <w:t>-------</w:t>
+            <w:r>
+              <w:rPr>
+                <w:rFonts w:ascii="Consolas" w:eastAsia="Arial" w:hAnsi="Consolas" w:cs="Arial"/>
+              </w:rPr>
+              <w:t>Gn-------</w:t>
             </w:r>
           </w:p>
         </w:tc>
@@ -22119,16 +21753,8 @@
               <w:rPr>
                 <w:rFonts w:ascii="Consolas" w:eastAsia="Arial" w:hAnsi="Consolas" w:cs="Arial"/>
               </w:rPr>
-              <w:t xml:space="preserve">Ex Exo </w:t>
-            </w:r>
-            <w:proofErr w:type="spellStart"/>
-            <w:r>
-              <w:rPr>
-                <w:rFonts w:ascii="Consolas" w:eastAsia="Arial" w:hAnsi="Consolas" w:cs="Arial"/>
-              </w:rPr>
-              <w:t>Exod</w:t>
-            </w:r>
-            <w:proofErr w:type="spellEnd"/>
+              <w:t>Ex Exo Exod</w:t>
+            </w:r>
           </w:p>
         </w:tc>
         <w:tc>
@@ -22400,21 +22026,7 @@
               <w:rPr>
                 <w:rFonts w:ascii="Consolas" w:eastAsia="Arial" w:hAnsi="Consolas" w:cs="Arial"/>
               </w:rPr>
-              <w:t xml:space="preserve">Le Lev </w:t>
-            </w:r>
-            <w:proofErr w:type="spellStart"/>
-            <w:r>
-              <w:rPr>
-                <w:rFonts w:ascii="Consolas" w:eastAsia="Arial" w:hAnsi="Consolas" w:cs="Arial"/>
-              </w:rPr>
-              <w:t>Lev</w:t>
-            </w:r>
-            <w:proofErr w:type="spellEnd"/>
-            <w:r>
-              <w:rPr>
-                <w:rFonts w:ascii="Consolas" w:eastAsia="Arial" w:hAnsi="Consolas" w:cs="Arial"/>
-              </w:rPr>
-              <w:t>-</w:t>
+              <w:t>Le Lev Lev-</w:t>
             </w:r>
           </w:p>
         </w:tc>
@@ -22434,19 +22046,11 @@
                 <w:rFonts w:ascii="Consolas" w:eastAsia="Arial" w:hAnsi="Consolas" w:cs="Arial"/>
               </w:rPr>
             </w:pPr>
-            <w:proofErr w:type="spellStart"/>
-            <w:r>
-              <w:rPr>
-                <w:rFonts w:ascii="Consolas" w:eastAsia="Arial" w:hAnsi="Consolas" w:cs="Arial"/>
-              </w:rPr>
-              <w:t>Lv</w:t>
-            </w:r>
-            <w:proofErr w:type="spellEnd"/>
-            <w:r>
-              <w:rPr>
-                <w:rFonts w:ascii="Consolas" w:eastAsia="Arial" w:hAnsi="Consolas" w:cs="Arial"/>
-              </w:rPr>
-              <w:t>-------</w:t>
+            <w:r>
+              <w:rPr>
+                <w:rFonts w:ascii="Consolas" w:eastAsia="Arial" w:hAnsi="Consolas" w:cs="Arial"/>
+              </w:rPr>
+              <w:t>Lv-------</w:t>
             </w:r>
           </w:p>
         </w:tc>
@@ -24397,15 +24001,7 @@
                                     <w:outlineLvl w:val="0"/>
                                   </w:pPr>
                                   <w:r>
-                                    <w:t>AV-</w:t>
-                                  </w:r>
-                                  <w:proofErr w:type="spellStart"/>
-                                  <w:r>
-                                    <w:t>Chapter.ix</w:t>
-                                  </w:r>
-                                  <w:proofErr w:type="spellEnd"/>
-                                  <w:r>
-                                    <w:t xml:space="preserve"> (</w:t>
+                                    <w:t>AV-Chapter.ix (</w:t>
                                   </w:r>
                                   <w:r>
                                     <w:t>10</w:t>
@@ -24509,15 +24105,7 @@
                               <w:outlineLvl w:val="0"/>
                             </w:pPr>
                             <w:r>
-                              <w:t>AV-</w:t>
-                            </w:r>
-                            <w:proofErr w:type="spellStart"/>
-                            <w:r>
-                              <w:t>Chapter.ix</w:t>
-                            </w:r>
-                            <w:proofErr w:type="spellEnd"/>
-                            <w:r>
-                              <w:t xml:space="preserve"> (</w:t>
+                              <w:t>AV-Chapter.ix (</w:t>
                             </w:r>
                             <w:r>
                               <w:t>10</w:t>
@@ -27986,9 +27574,9 @@
                 <w:sz w:val="24"/>
                 <w:szCs w:val="24"/>
               </w:rPr>
-              <w:t xml:space="preserve">4 bytes: </w:t>
-            </w:r>
-            <w:proofErr w:type="spellStart"/>
+              <w:t>4 bytes: BB:</w:t>
+            </w:r>
+            <w:proofErr w:type="gramStart"/>
             <w:r>
               <w:rPr>
                 <w:rFonts w:ascii="Arial" w:eastAsia="Arial" w:hAnsi="Arial" w:cs="Arial"/>
@@ -27997,9 +27585,9 @@
                 <w:sz w:val="24"/>
                 <w:szCs w:val="24"/>
               </w:rPr>
-              <w:t>BB:</w:t>
-            </w:r>
-            <w:proofErr w:type="gramStart"/>
+              <w:t>CC:VV</w:t>
+            </w:r>
+            <w:proofErr w:type="gramEnd"/>
             <w:r>
               <w:rPr>
                 <w:rFonts w:ascii="Arial" w:eastAsia="Arial" w:hAnsi="Arial" w:cs="Arial"/>
@@ -28008,20 +27596,8 @@
                 <w:sz w:val="24"/>
                 <w:szCs w:val="24"/>
               </w:rPr>
-              <w:t>CC:VV</w:t>
-            </w:r>
-            <w:proofErr w:type="gramEnd"/>
-            <w:r>
-              <w:rPr>
-                <w:rFonts w:ascii="Arial" w:eastAsia="Arial" w:hAnsi="Arial" w:cs="Arial"/>
-                <w:b/>
-                <w:color w:val="FFFFFF"/>
-                <w:sz w:val="24"/>
-                <w:szCs w:val="24"/>
-              </w:rPr>
               <w:t>:WordCnt</w:t>
             </w:r>
-            <w:proofErr w:type="spellEnd"/>
           </w:p>
         </w:tc>
         <w:tc>
@@ -28638,23 +28214,7 @@
                 <w:rFonts w:ascii="Arial" w:eastAsia="Arial" w:hAnsi="Arial" w:cs="Arial"/>
                 <w:sz w:val="24"/>
               </w:rPr>
-              <w:t xml:space="preserve">He which </w:t>
-            </w:r>
-            <w:proofErr w:type="spellStart"/>
-            <w:r>
-              <w:rPr>
-                <w:rFonts w:ascii="Arial" w:eastAsia="Arial" w:hAnsi="Arial" w:cs="Arial"/>
-                <w:sz w:val="24"/>
-              </w:rPr>
-              <w:t>testifieth</w:t>
-            </w:r>
-            <w:proofErr w:type="spellEnd"/>
-            <w:r>
-              <w:rPr>
-                <w:rFonts w:ascii="Arial" w:eastAsia="Arial" w:hAnsi="Arial" w:cs="Arial"/>
-                <w:sz w:val="24"/>
-              </w:rPr>
-              <w:t xml:space="preserve"> </w:t>
+              <w:t xml:space="preserve">He which testifieth </w:t>
             </w:r>
             <w:r>
               <w:rPr>
@@ -28918,15 +28478,7 @@
                                     <w:outlineLvl w:val="0"/>
                                   </w:pPr>
                                   <w:r>
-                                    <w:t>AV-</w:t>
-                                  </w:r>
-                                  <w:proofErr w:type="spellStart"/>
-                                  <w:r>
-                                    <w:t>Verse.ix</w:t>
-                                  </w:r>
-                                  <w:proofErr w:type="spellEnd"/>
-                                  <w:r>
-                                    <w:t xml:space="preserve"> (4 bytes)</w:t>
+                                    <w:t>AV-Verse.ix (4 bytes)</w:t>
                                   </w:r>
                                 </w:p>
                                 <w:p>
@@ -29024,15 +28576,7 @@
                               <w:outlineLvl w:val="0"/>
                             </w:pPr>
                             <w:r>
-                              <w:t>AV-</w:t>
-                            </w:r>
-                            <w:proofErr w:type="spellStart"/>
-                            <w:r>
-                              <w:t>Verse.ix</w:t>
-                            </w:r>
-                            <w:proofErr w:type="spellEnd"/>
-                            <w:r>
-                              <w:t xml:space="preserve"> (4 bytes)</w:t>
+                              <w:t>AV-Verse.ix (4 bytes)</w:t>
                             </w:r>
                           </w:p>
                           <w:p>
@@ -29089,9 +28633,8 @@
           <w:sz w:val="28"/>
           <w:szCs w:val="28"/>
         </w:rPr>
-        <w:t>AV-</w:t>
-      </w:r>
-      <w:proofErr w:type="spellStart"/>
+        <w:t>AV-Chapter</w:t>
+      </w:r>
       <w:r>
         <w:rPr>
           <w:rFonts w:cstheme="minorHAnsi"/>
@@ -29099,18 +28642,8 @@
           <w:sz w:val="28"/>
           <w:szCs w:val="28"/>
         </w:rPr>
-        <w:t>Chapter</w:t>
-      </w:r>
-      <w:r>
-        <w:rPr>
-          <w:rFonts w:cstheme="minorHAnsi"/>
-          <w:color w:val="808080" w:themeColor="background1" w:themeShade="80"/>
-          <w:sz w:val="28"/>
-          <w:szCs w:val="28"/>
-        </w:rPr>
         <w:t>.ix</w:t>
       </w:r>
-      <w:proofErr w:type="spellEnd"/>
       <w:r>
         <w:rPr>
           <w:rFonts w:cstheme="minorHAnsi"/>
@@ -29479,7 +29012,6 @@
                 <w:sz w:val="24"/>
               </w:rPr>
             </w:pPr>
-            <w:proofErr w:type="spellStart"/>
             <w:r>
               <w:rPr>
                 <w:rFonts w:ascii="Arial" w:eastAsia="Arial" w:hAnsi="Arial" w:cs="Arial"/>
@@ -29498,7 +29030,6 @@
               </w:rPr>
               <w:t>ta</w:t>
             </w:r>
-            <w:proofErr w:type="spellEnd"/>
             <w:r>
               <w:rPr>
                 <w:rFonts w:ascii="Arial" w:eastAsia="Arial" w:hAnsi="Arial" w:cs="Arial"/>
@@ -30165,25 +29696,7 @@
                 <w:sz w:val="24"/>
                 <w:szCs w:val="24"/>
               </w:rPr>
-              <w:t>002 (</w:t>
-            </w:r>
-            <w:proofErr w:type="spellStart"/>
-            <w:r>
-              <w:rPr>
-                <w:rFonts w:eastAsia="Arial" w:cstheme="minorHAnsi"/>
-                <w:sz w:val="24"/>
-                <w:szCs w:val="24"/>
-              </w:rPr>
-              <w:t>i</w:t>
-            </w:r>
-            <w:proofErr w:type="spellEnd"/>
-            <w:r>
-              <w:rPr>
-                <w:rFonts w:eastAsia="Arial" w:cstheme="minorHAnsi"/>
-                <w:sz w:val="24"/>
-                <w:szCs w:val="24"/>
-              </w:rPr>
-              <w:t>)</w:t>
+              <w:t>002 (i)</w:t>
             </w:r>
           </w:p>
         </w:tc>
@@ -30494,7 +30007,6 @@
               </w:rPr>
               <w:t xml:space="preserve"> (</w:t>
             </w:r>
-            <w:proofErr w:type="spellStart"/>
             <w:r>
               <w:rPr>
                 <w:sz w:val="24"/>
@@ -30502,7 +30014,6 @@
               </w:rPr>
               <w:t>elim</w:t>
             </w:r>
-            <w:proofErr w:type="spellEnd"/>
             <w:r>
               <w:rPr>
                 <w:sz w:val="24"/>
@@ -31402,7 +30913,6 @@
                 <w:szCs w:val="24"/>
               </w:rPr>
             </w:pPr>
-            <w:proofErr w:type="spellStart"/>
             <w:r>
               <w:rPr>
                 <w:rFonts w:eastAsia="Arial" w:cstheme="minorHAnsi"/>
@@ -31411,7 +30921,6 @@
               </w:rPr>
               <w:t>covenantbreaker</w:t>
             </w:r>
-            <w:proofErr w:type="spellEnd"/>
             <w:r>
               <w:rPr>
                 <w:rFonts w:eastAsia="Arial" w:cstheme="minorHAnsi"/>
@@ -31525,15 +31034,7 @@
                                     <w:outlineLvl w:val="0"/>
                                   </w:pPr>
                                   <w:r>
-                                    <w:t>AV-</w:t>
-                                  </w:r>
-                                  <w:proofErr w:type="spellStart"/>
-                                  <w:r>
-                                    <w:t>Lemma.dxi</w:t>
-                                  </w:r>
-                                  <w:proofErr w:type="spellEnd"/>
-                                  <w:r>
-                                    <w:t xml:space="preserve"> </w:t>
+                                    <w:t xml:space="preserve">AV-Lemma.dxi </w:t>
                                   </w:r>
                                   <w:r>
                                     <w:rPr>
@@ -31637,15 +31138,7 @@
                               <w:outlineLvl w:val="0"/>
                             </w:pPr>
                             <w:r>
-                              <w:t>AV-</w:t>
-                            </w:r>
-                            <w:proofErr w:type="spellStart"/>
-                            <w:r>
-                              <w:t>Lemma.dxi</w:t>
-                            </w:r>
-                            <w:proofErr w:type="spellEnd"/>
-                            <w:r>
-                              <w:t xml:space="preserve"> </w:t>
+                              <w:t xml:space="preserve">AV-Lemma.dxi </w:t>
                             </w:r>
                             <w:r>
                               <w:rPr>
@@ -31720,269 +31213,155 @@
           <w:sz w:val="28"/>
           <w:szCs w:val="28"/>
         </w:rPr>
-        <w:t xml:space="preserve">The original version obtained </w:t>
-      </w:r>
-      <w:proofErr w:type="spellStart"/>
+        <w:t>The original version obtained Lemmata from the NLTK Python library. Now Lemmata are obtained from the MorphAdorner Java server (MorphAdorner also performs all of the POS tagging).  Incidentally, each</w:t>
+      </w:r>
       <w:r>
         <w:rPr>
           <w:sz w:val="28"/>
           <w:szCs w:val="28"/>
         </w:rPr>
-        <w:t>Lemmata</w:t>
-      </w:r>
-      <w:proofErr w:type="spellEnd"/>
+        <w:t xml:space="preserve"> Lemma </w:t>
+      </w:r>
       <w:r>
         <w:rPr>
           <w:sz w:val="28"/>
           <w:szCs w:val="28"/>
         </w:rPr>
-        <w:t xml:space="preserve"> from the NLTK Python library. Now </w:t>
-      </w:r>
-      <w:proofErr w:type="spellStart"/>
+        <w:t xml:space="preserve">ordinarily maps to multiple English words or lexemes, </w:t>
+      </w:r>
       <w:r>
         <w:rPr>
           <w:sz w:val="28"/>
           <w:szCs w:val="28"/>
         </w:rPr>
-        <w:t>Lemmata</w:t>
-      </w:r>
-      <w:proofErr w:type="spellEnd"/>
+        <w:t xml:space="preserve">(e.g.  ‘be’ </w:t>
+      </w:r>
       <w:r>
         <w:rPr>
           <w:sz w:val="28"/>
           <w:szCs w:val="28"/>
         </w:rPr>
-        <w:t xml:space="preserve"> are obtained from the </w:t>
-      </w:r>
-      <w:proofErr w:type="spellStart"/>
+        <w:t>is the lemma of</w:t>
+      </w:r>
       <w:r>
         <w:rPr>
           <w:sz w:val="28"/>
           <w:szCs w:val="28"/>
         </w:rPr>
-        <w:t>MorphAdorner</w:t>
-      </w:r>
-      <w:proofErr w:type="spellEnd"/>
+        <w:t xml:space="preserve"> ‘are’, ‘were’, ‘is’, </w:t>
+      </w:r>
       <w:r>
         <w:rPr>
           <w:sz w:val="28"/>
           <w:szCs w:val="28"/>
         </w:rPr>
-        <w:t xml:space="preserve"> Java server (</w:t>
-      </w:r>
-      <w:proofErr w:type="spellStart"/>
+        <w:t xml:space="preserve">‘art’, </w:t>
+      </w:r>
       <w:r>
         <w:rPr>
           <w:sz w:val="28"/>
           <w:szCs w:val="28"/>
         </w:rPr>
-        <w:t>MorphAdorner</w:t>
-      </w:r>
-      <w:proofErr w:type="spellEnd"/>
+        <w:t xml:space="preserve">‘wast’, </w:t>
+      </w:r>
       <w:r>
         <w:rPr>
           <w:sz w:val="28"/>
           <w:szCs w:val="28"/>
         </w:rPr>
-        <w:t xml:space="preserve"> also performs all of the POS tagging).  Incidentally, each</w:t>
+        <w:t xml:space="preserve">and ‘be’).  </w:t>
       </w:r>
       <w:r>
         <w:rPr>
           <w:sz w:val="28"/>
           <w:szCs w:val="28"/>
         </w:rPr>
-        <w:t xml:space="preserve"> Lemma </w:t>
+        <w:t>Interestingly</w:t>
       </w:r>
       <w:r>
         <w:rPr>
           <w:sz w:val="28"/>
           <w:szCs w:val="28"/>
         </w:rPr>
-        <w:t xml:space="preserve">ordinarily maps to multiple English words or lexemes, </w:t>
+        <w:t xml:space="preserve">, </w:t>
       </w:r>
       <w:r>
         <w:rPr>
           <w:sz w:val="28"/>
           <w:szCs w:val="28"/>
         </w:rPr>
-        <w:t xml:space="preserve">(e.g.  ‘be’ </w:t>
+        <w:t xml:space="preserve">many words, for example </w:t>
       </w:r>
       <w:r>
         <w:rPr>
           <w:sz w:val="28"/>
           <w:szCs w:val="28"/>
         </w:rPr>
-        <w:t>is the lemma of</w:t>
+        <w:t>‘run’</w:t>
       </w:r>
       <w:r>
         <w:rPr>
           <w:sz w:val="28"/>
           <w:szCs w:val="28"/>
         </w:rPr>
-        <w:t xml:space="preserve"> ‘are’, ‘were’, ‘is’, </w:t>
+        <w:t>, are not constrained to a single uniform POS tag.</w:t>
       </w:r>
       <w:r>
         <w:rPr>
           <w:sz w:val="28"/>
           <w:szCs w:val="28"/>
         </w:rPr>
-        <w:t xml:space="preserve">‘art’, </w:t>
+        <w:t xml:space="preserve"> </w:t>
       </w:r>
       <w:r>
         <w:rPr>
           <w:sz w:val="28"/>
           <w:szCs w:val="28"/>
         </w:rPr>
-        <w:t>‘</w:t>
-      </w:r>
-      <w:proofErr w:type="spellStart"/>
+        <w:t>Consequently, Lemma</w:t>
+      </w:r>
       <w:r>
         <w:rPr>
           <w:sz w:val="28"/>
           <w:szCs w:val="28"/>
         </w:rPr>
-        <w:t>wast</w:t>
-      </w:r>
-      <w:proofErr w:type="spellEnd"/>
+        <w:t>ta</w:t>
+      </w:r>
       <w:r>
         <w:rPr>
           <w:sz w:val="28"/>
           <w:szCs w:val="28"/>
         </w:rPr>
-        <w:t xml:space="preserve">’, </w:t>
+        <w:t xml:space="preserve"> lookup requires the POS tag. Successful lookups in </w:t>
       </w:r>
       <w:r>
         <w:rPr>
           <w:sz w:val="28"/>
           <w:szCs w:val="28"/>
         </w:rPr>
-        <w:t xml:space="preserve">and ‘be’).  </w:t>
+        <w:t>AV-Lemma</w:t>
       </w:r>
       <w:r>
         <w:rPr>
           <w:sz w:val="28"/>
           <w:szCs w:val="28"/>
         </w:rPr>
-        <w:t>Interestingly</w:t>
+        <w:t xml:space="preserve"> result in a list </w:t>
       </w:r>
       <w:r>
         <w:rPr>
           <w:sz w:val="28"/>
           <w:szCs w:val="28"/>
         </w:rPr>
-        <w:t xml:space="preserve">, </w:t>
-      </w:r>
+        <w:t xml:space="preserve">of WordKeys or </w:t>
+      </w:r>
+      <w:proofErr w:type="gramStart"/>
       <w:r>
         <w:rPr>
           <w:sz w:val="28"/>
           <w:szCs w:val="28"/>
         </w:rPr>
-        <w:t xml:space="preserve">many words, for example </w:t>
-      </w:r>
-      <w:r>
-        <w:rPr>
-          <w:sz w:val="28"/>
-          <w:szCs w:val="28"/>
-        </w:rPr>
-        <w:t>‘run’</w:t>
-      </w:r>
-      <w:r>
-        <w:rPr>
-          <w:sz w:val="28"/>
-          <w:szCs w:val="28"/>
-        </w:rPr>
-        <w:t>, are not constrained to a single uniform POS tag.</w:t>
-      </w:r>
-      <w:r>
-        <w:rPr>
-          <w:sz w:val="28"/>
-          <w:szCs w:val="28"/>
-        </w:rPr>
-        <w:t xml:space="preserve"> </w:t>
-      </w:r>
-      <w:r>
-        <w:rPr>
-          <w:sz w:val="28"/>
-          <w:szCs w:val="28"/>
-        </w:rPr>
-        <w:t xml:space="preserve">Consequently, </w:t>
-      </w:r>
-      <w:proofErr w:type="spellStart"/>
-      <w:r>
-        <w:rPr>
-          <w:sz w:val="28"/>
-          <w:szCs w:val="28"/>
-        </w:rPr>
-        <w:t>Lemma</w:t>
-      </w:r>
-      <w:r>
-        <w:rPr>
-          <w:sz w:val="28"/>
-          <w:szCs w:val="28"/>
-        </w:rPr>
-        <w:t>ta</w:t>
-      </w:r>
-      <w:proofErr w:type="spellEnd"/>
-      <w:r>
-        <w:rPr>
-          <w:sz w:val="28"/>
-          <w:szCs w:val="28"/>
-        </w:rPr>
-        <w:t xml:space="preserve"> lookup requires the POS tag. Successful lookups in </w:t>
-      </w:r>
-      <w:r>
-        <w:rPr>
-          <w:sz w:val="28"/>
-          <w:szCs w:val="28"/>
-        </w:rPr>
-        <w:t>AV-Lemma</w:t>
-      </w:r>
-      <w:r>
-        <w:rPr>
-          <w:sz w:val="28"/>
-          <w:szCs w:val="28"/>
-        </w:rPr>
-        <w:t xml:space="preserve"> result in a list </w:t>
-      </w:r>
-      <w:r>
-        <w:rPr>
-          <w:sz w:val="28"/>
-          <w:szCs w:val="28"/>
-        </w:rPr>
-        <w:t xml:space="preserve">of </w:t>
-      </w:r>
-      <w:proofErr w:type="spellStart"/>
-      <w:r>
-        <w:rPr>
-          <w:sz w:val="28"/>
-          <w:szCs w:val="28"/>
-        </w:rPr>
-        <w:t>WordKeys</w:t>
-      </w:r>
-      <w:proofErr w:type="spellEnd"/>
-      <w:r>
-        <w:rPr>
-          <w:sz w:val="28"/>
-          <w:szCs w:val="28"/>
-        </w:rPr>
-        <w:t xml:space="preserve"> or </w:t>
-      </w:r>
-      <w:proofErr w:type="spellStart"/>
-      <w:proofErr w:type="gramStart"/>
-      <w:r>
-        <w:rPr>
-          <w:sz w:val="28"/>
-          <w:szCs w:val="28"/>
-        </w:rPr>
-        <w:t>OOVKeys</w:t>
-      </w:r>
-      <w:proofErr w:type="spellEnd"/>
-      <w:r>
-        <w:rPr>
-          <w:sz w:val="28"/>
-          <w:szCs w:val="28"/>
-        </w:rPr>
-        <w:t xml:space="preserve">  </w:t>
+        <w:t xml:space="preserve">OOVKeys  </w:t>
       </w:r>
       <w:r>
         <w:rPr>
@@ -32238,15 +31617,7 @@
                               <w:ind w:left="0" w:firstLine="0"/>
                             </w:pPr>
                             <w:r>
-                              <w:t>AV-Lemma-</w:t>
-                            </w:r>
-                            <w:proofErr w:type="spellStart"/>
-                            <w:r>
-                              <w:t>OOV.dxi</w:t>
-                            </w:r>
-                            <w:proofErr w:type="spellEnd"/>
-                            <w:r>
-                              <w:t xml:space="preserve"> </w:t>
+                              <w:t xml:space="preserve">AV-Lemma-OOV.dxi </w:t>
                             </w:r>
                             <w:r>
                               <w:rPr>
@@ -32292,15 +31663,7 @@
                         <w:ind w:left="0" w:firstLine="0"/>
                       </w:pPr>
                       <w:r>
-                        <w:t>AV-Lemma-</w:t>
-                      </w:r>
-                      <w:proofErr w:type="spellStart"/>
-                      <w:r>
-                        <w:t>OOV.dxi</w:t>
-                      </w:r>
-                      <w:proofErr w:type="spellEnd"/>
-                      <w:r>
-                        <w:t xml:space="preserve"> </w:t>
+                        <w:t xml:space="preserve">AV-Lemma-OOV.dxi </w:t>
                       </w:r>
                       <w:r>
                         <w:rPr>
@@ -32965,25 +32328,7 @@
           <w:sz w:val="28"/>
           <w:szCs w:val="28"/>
         </w:rPr>
-        <w:t xml:space="preserve">readable POS string can be found in the </w:t>
-      </w:r>
-      <w:proofErr w:type="spellStart"/>
-      <w:r>
-        <w:rPr>
-          <w:rFonts w:asciiTheme="minorHAnsi" w:hAnsiTheme="minorHAnsi" w:cstheme="minorHAnsi"/>
-          <w:sz w:val="28"/>
-          <w:szCs w:val="28"/>
-        </w:rPr>
-        <w:t>github</w:t>
-      </w:r>
-      <w:proofErr w:type="spellEnd"/>
-      <w:r>
-        <w:rPr>
-          <w:rFonts w:asciiTheme="minorHAnsi" w:hAnsiTheme="minorHAnsi" w:cstheme="minorHAnsi"/>
-          <w:sz w:val="28"/>
-          <w:szCs w:val="28"/>
-        </w:rPr>
-        <w:t xml:space="preserve"> repo</w:t>
+        <w:t>readable POS string can be found in the github repo</w:t>
       </w:r>
       <w:r>
         <w:rPr>
@@ -33004,11 +32349,7 @@
         <w:t>AV</w:t>
       </w:r>
       <w:r>
-        <w:t>-</w:t>
-      </w:r>
-      <w:proofErr w:type="spellStart"/>
-      <w:r>
-        <w:t>Lexicon.</w:t>
+        <w:t>-Lexicon.</w:t>
       </w:r>
       <w:r>
         <w:t>dx</w:t>
@@ -33016,7 +32357,6 @@
       <w:r>
         <w:t>i</w:t>
       </w:r>
-      <w:proofErr w:type="spellEnd"/>
       <w:r>
         <w:t xml:space="preserve"> </w:t>
       </w:r>
@@ -34908,7 +34248,6 @@
                 <w:color w:val="808080" w:themeColor="background1" w:themeShade="80"/>
               </w:rPr>
             </w:pPr>
-            <w:proofErr w:type="spellStart"/>
             <w:r>
               <w:rPr>
                 <w:rFonts w:eastAsia="Arial" w:cstheme="minorHAnsi"/>
@@ -34916,7 +34255,6 @@
               </w:rPr>
               <w:t>i</w:t>
             </w:r>
-            <w:proofErr w:type="spellEnd"/>
           </w:p>
         </w:tc>
         <w:tc>
@@ -35680,7 +35018,6 @@
                 <w:color w:val="808080" w:themeColor="background1" w:themeShade="80"/>
               </w:rPr>
             </w:pPr>
-            <w:proofErr w:type="spellStart"/>
             <w:r>
               <w:rPr>
                 <w:rFonts w:eastAsia="Arial" w:cstheme="minorHAnsi"/>
@@ -35688,7 +35025,6 @@
               </w:rPr>
               <w:t>adam</w:t>
             </w:r>
-            <w:proofErr w:type="spellEnd"/>
           </w:p>
         </w:tc>
         <w:tc>
@@ -36510,14 +35846,12 @@
                 <w:color w:val="808080" w:themeColor="background1" w:themeShade="80"/>
               </w:rPr>
             </w:pPr>
-            <w:proofErr w:type="spellStart"/>
             <w:r>
               <w:rPr>
                 <w:rFonts w:eastAsia="Arial" w:cstheme="minorHAnsi"/>
               </w:rPr>
               <w:t>Mahershalalhashbaz</w:t>
             </w:r>
-            <w:proofErr w:type="spellEnd"/>
           </w:p>
         </w:tc>
         <w:tc>
@@ -36550,30 +35884,8 @@
               <w:rPr>
                 <w:rFonts w:eastAsia="Arial" w:cstheme="minorHAnsi"/>
               </w:rPr>
-              <w:t>aher-</w:t>
-            </w:r>
-            <w:proofErr w:type="spellStart"/>
-            <w:r>
-              <w:rPr>
-                <w:rFonts w:eastAsia="Arial" w:cstheme="minorHAnsi"/>
-              </w:rPr>
-              <w:t>shalal</w:t>
-            </w:r>
-            <w:proofErr w:type="spellEnd"/>
-            <w:r>
-              <w:rPr>
-                <w:rFonts w:eastAsia="Arial" w:cstheme="minorHAnsi"/>
-              </w:rPr>
-              <w:t>-hash-</w:t>
-            </w:r>
-            <w:proofErr w:type="spellStart"/>
-            <w:r>
-              <w:rPr>
-                <w:rFonts w:eastAsia="Arial" w:cstheme="minorHAnsi"/>
-              </w:rPr>
-              <w:t>baz</w:t>
-            </w:r>
-            <w:proofErr w:type="spellEnd"/>
+              <w:t>aher-shalal-hash-baz</w:t>
+            </w:r>
           </w:p>
         </w:tc>
         <w:tc>
@@ -37026,13 +36338,7 @@
           <w:color w:val="auto"/>
         </w:rPr>
         <w:lastRenderedPageBreak/>
-        <w:t>Additional</w:t>
-      </w:r>
-      <w:r>
-        <w:rPr>
-          <w:color w:val="auto"/>
-        </w:rPr>
-        <w:t xml:space="preserve"> notes about Part-of-Speech in Digital-AV</w:t>
+        <w:t>Additional notes about Part-of-Speech in Digital-AV</w:t>
       </w:r>
     </w:p>
     <w:p>
@@ -37094,25 +36400,25 @@
           <w:sz w:val="28"/>
           <w:szCs w:val="28"/>
         </w:rPr>
-        <w:t>the POS(32) filed, both found in AV-</w:t>
-      </w:r>
-      <w:proofErr w:type="spellStart"/>
+        <w:t xml:space="preserve">the POS(32) filed, both found in AV-Writ.dx represent Part-of-Speech in two distinct, but related manners.  </w:t>
+      </w:r>
+      <w:proofErr w:type="gramStart"/>
       <w:r>
         <w:rPr>
           <w:rFonts w:asciiTheme="minorHAnsi" w:hAnsiTheme="minorHAnsi" w:cstheme="minorHAnsi"/>
           <w:sz w:val="28"/>
           <w:szCs w:val="28"/>
         </w:rPr>
-        <w:t>Writ.dx</w:t>
-      </w:r>
-      <w:proofErr w:type="spellEnd"/>
+        <w:t>POS(</w:t>
+      </w:r>
+      <w:proofErr w:type="gramEnd"/>
       <w:r>
         <w:rPr>
           <w:rFonts w:asciiTheme="minorHAnsi" w:hAnsiTheme="minorHAnsi" w:cstheme="minorHAnsi"/>
           <w:sz w:val="28"/>
           <w:szCs w:val="28"/>
         </w:rPr>
-        <w:t xml:space="preserve"> represent Part-of-Speech in two distinct, but related manners.  </w:t>
+        <w:t xml:space="preserve">12) is entirely bitwise, and therefore easier to make programmatic determinations based upon that field. </w:t>
       </w:r>
       <w:proofErr w:type="gramStart"/>
       <w:r>
@@ -37130,7 +36436,7 @@
           <w:sz w:val="28"/>
           <w:szCs w:val="28"/>
         </w:rPr>
-        <w:t xml:space="preserve">12) is entirely bitwise, and therefore easier to make programmatic determinations based upon that field. </w:t>
+        <w:t xml:space="preserve">32) is a 5-bit encoded string. Decoding the 32-bit value into a string can be performed using the reference code cited below.  POS tagging itself was performed by Morph-Adorner (also cited below). </w:t>
       </w:r>
       <w:proofErr w:type="gramStart"/>
       <w:r>
@@ -37148,7 +36454,7 @@
           <w:sz w:val="28"/>
           <w:szCs w:val="28"/>
         </w:rPr>
-        <w:t xml:space="preserve">32) is a 5-bit encoded string. Decoding the 32-bit value into a string can be performed using the reference code cited below.  POS tagging itself was performed by Morph-Adorner (also cited below). </w:t>
+        <w:t xml:space="preserve">12) is derived both from the MorphAdorner tag and innate knowledge in the Digital-AV compiler of pronouns and morphology.  And older version of the SDK contained a HashMap table, mapping </w:t>
       </w:r>
       <w:proofErr w:type="gramStart"/>
       <w:r>
@@ -37166,70 +36472,24 @@
           <w:sz w:val="28"/>
           <w:szCs w:val="28"/>
         </w:rPr>
-        <w:t xml:space="preserve">12) is derived both from the </w:t>
-      </w:r>
-      <w:proofErr w:type="spellStart"/>
+        <w:t xml:space="preserve">32) into a collection of POS(12). However, that file </w:t>
+      </w:r>
       <w:r>
         <w:rPr>
           <w:rFonts w:asciiTheme="minorHAnsi" w:hAnsiTheme="minorHAnsi" w:cstheme="minorHAnsi"/>
           <w:sz w:val="28"/>
           <w:szCs w:val="28"/>
         </w:rPr>
-        <w:t>MorphAdorner</w:t>
-      </w:r>
-      <w:proofErr w:type="spellEnd"/>
+        <w:t>was deemed incomplete and has been eliminated from the SDK. Still, the mapping is likely useful for search and sample code is provided in the foundations folder for harvesting this information from AV-</w:t>
+      </w:r>
+      <w:proofErr w:type="gramStart"/>
       <w:r>
         <w:rPr>
           <w:rFonts w:asciiTheme="minorHAnsi" w:hAnsiTheme="minorHAnsi" w:cstheme="minorHAnsi"/>
           <w:sz w:val="28"/>
           <w:szCs w:val="28"/>
         </w:rPr>
-        <w:t xml:space="preserve"> tag and innate knowledge in the Digital-AV compiler of pronouns and morphology.  And older version of the SDK contained a HashMap table, mapping </w:t>
-      </w:r>
-      <w:proofErr w:type="gramStart"/>
-      <w:r>
-        <w:rPr>
-          <w:rFonts w:asciiTheme="minorHAnsi" w:hAnsiTheme="minorHAnsi" w:cstheme="minorHAnsi"/>
-          <w:sz w:val="28"/>
-          <w:szCs w:val="28"/>
-        </w:rPr>
-        <w:t>POS(</w:t>
-      </w:r>
-      <w:proofErr w:type="gramEnd"/>
-      <w:r>
-        <w:rPr>
-          <w:rFonts w:asciiTheme="minorHAnsi" w:hAnsiTheme="minorHAnsi" w:cstheme="minorHAnsi"/>
-          <w:sz w:val="28"/>
-          <w:szCs w:val="28"/>
-        </w:rPr>
-        <w:t xml:space="preserve">32) into a collection of POS(12). However, that file </w:t>
-      </w:r>
-      <w:r>
-        <w:rPr>
-          <w:rFonts w:asciiTheme="minorHAnsi" w:hAnsiTheme="minorHAnsi" w:cstheme="minorHAnsi"/>
-          <w:sz w:val="28"/>
-          <w:szCs w:val="28"/>
-        </w:rPr>
-        <w:t>was deemed incomplete and has been eliminated from the SDK. Still, the mapping is likely useful for search and sample code is provided in the foundations folder for harvesting this information from AV-</w:t>
-      </w:r>
-      <w:proofErr w:type="spellStart"/>
-      <w:proofErr w:type="gramStart"/>
-      <w:r>
-        <w:rPr>
-          <w:rFonts w:asciiTheme="minorHAnsi" w:hAnsiTheme="minorHAnsi" w:cstheme="minorHAnsi"/>
-          <w:sz w:val="28"/>
-          <w:szCs w:val="28"/>
-        </w:rPr>
-        <w:t>Writ.dx</w:t>
-      </w:r>
-      <w:proofErr w:type="spellEnd"/>
-      <w:r>
-        <w:rPr>
-          <w:rFonts w:asciiTheme="minorHAnsi" w:hAnsiTheme="minorHAnsi" w:cstheme="minorHAnsi"/>
-          <w:sz w:val="28"/>
-          <w:szCs w:val="28"/>
-        </w:rPr>
-        <w:t>.</w:t>
+        <w:t>Writ.dx.</w:t>
       </w:r>
       <w:proofErr w:type="gramEnd"/>
       <w:r>
@@ -37443,7 +36703,6 @@
         </w:rPr>
         <w:t xml:space="preserve">string </w:t>
       </w:r>
-      <w:proofErr w:type="spellStart"/>
       <w:r>
         <w:rPr>
           <w:b/>
@@ -37451,7 +36710,6 @@
         </w:rPr>
         <w:t>DecodePOS</w:t>
       </w:r>
-      <w:proofErr w:type="spellEnd"/>
       <w:r>
         <w:rPr>
           <w:b/>
@@ -37517,15 +36775,7 @@
         </w:rPr>
       </w:pPr>
       <w:r>
-        <w:t>AV-</w:t>
-      </w:r>
-      <w:proofErr w:type="spellStart"/>
-      <w:r>
-        <w:t>Names.dxi</w:t>
-      </w:r>
-      <w:proofErr w:type="spellEnd"/>
-      <w:r>
-        <w:t xml:space="preserve"> </w:t>
+        <w:t xml:space="preserve">AV-Names.dxi </w:t>
       </w:r>
       <w:r>
         <w:rPr>
@@ -37588,7 +36838,6 @@
                 <w:sz w:val="24"/>
               </w:rPr>
             </w:pPr>
-            <w:proofErr w:type="spellStart"/>
             <w:r>
               <w:rPr>
                 <w:rFonts w:ascii="Arial" w:eastAsia="Arial" w:hAnsi="Arial" w:cs="Arial"/>
@@ -37598,7 +36847,6 @@
               </w:rPr>
               <w:t>WordKey</w:t>
             </w:r>
-            <w:proofErr w:type="spellEnd"/>
           </w:p>
           <w:p>
             <w:pPr>
@@ -38030,37 +37278,12 @@
                 <w:color w:val="000000" w:themeColor="text1"/>
               </w:rPr>
             </w:pPr>
-            <w:proofErr w:type="spellStart"/>
             <w:r>
               <w:rPr>
                 <w:rFonts w:eastAsia="Arial" w:cstheme="minorHAnsi"/>
                 <w:color w:val="000000" w:themeColor="text1"/>
               </w:rPr>
-              <w:t>AVLexicon</w:t>
-            </w:r>
-            <w:proofErr w:type="spellEnd"/>
-            <w:r>
-              <w:rPr>
-                <w:rFonts w:eastAsia="Arial" w:cstheme="minorHAnsi"/>
-                <w:color w:val="000000" w:themeColor="text1"/>
-              </w:rPr>
-              <w:t xml:space="preserve"> </w:t>
-            </w:r>
-            <w:proofErr w:type="spellStart"/>
-            <w:r>
-              <w:rPr>
-                <w:rFonts w:eastAsia="Arial" w:cstheme="minorHAnsi"/>
-                <w:color w:val="000000" w:themeColor="text1"/>
-              </w:rPr>
-              <w:t>WordKey</w:t>
-            </w:r>
-            <w:proofErr w:type="spellEnd"/>
-            <w:r>
-              <w:rPr>
-                <w:rFonts w:eastAsia="Arial" w:cstheme="minorHAnsi"/>
-                <w:color w:val="000000" w:themeColor="text1"/>
-              </w:rPr>
-              <w:t xml:space="preserve"> for </w:t>
+              <w:t xml:space="preserve">AVLexicon WordKey for </w:t>
             </w:r>
             <w:r>
               <w:rPr>
@@ -38282,37 +37505,12 @@
                 <w:color w:val="000000" w:themeColor="text1"/>
               </w:rPr>
             </w:pPr>
-            <w:proofErr w:type="spellStart"/>
             <w:r>
               <w:rPr>
                 <w:rFonts w:eastAsia="Arial" w:cstheme="minorHAnsi"/>
                 <w:color w:val="000000" w:themeColor="text1"/>
               </w:rPr>
-              <w:t>AVLexicon</w:t>
-            </w:r>
-            <w:proofErr w:type="spellEnd"/>
-            <w:r>
-              <w:rPr>
-                <w:rFonts w:eastAsia="Arial" w:cstheme="minorHAnsi"/>
-                <w:color w:val="000000" w:themeColor="text1"/>
-              </w:rPr>
-              <w:t xml:space="preserve"> </w:t>
-            </w:r>
-            <w:proofErr w:type="spellStart"/>
-            <w:r>
-              <w:rPr>
-                <w:rFonts w:eastAsia="Arial" w:cstheme="minorHAnsi"/>
-                <w:color w:val="000000" w:themeColor="text1"/>
-              </w:rPr>
-              <w:t>WordKey</w:t>
-            </w:r>
-            <w:proofErr w:type="spellEnd"/>
-            <w:r>
-              <w:rPr>
-                <w:rFonts w:eastAsia="Arial" w:cstheme="minorHAnsi"/>
-                <w:color w:val="000000" w:themeColor="text1"/>
-              </w:rPr>
-              <w:t xml:space="preserve"> for </w:t>
+              <w:t xml:space="preserve">AVLexicon WordKey for </w:t>
             </w:r>
             <w:r>
               <w:rPr>
@@ -38508,47 +37706,20 @@
                 <w:color w:val="000000" w:themeColor="text1"/>
               </w:rPr>
             </w:pPr>
-            <w:proofErr w:type="spellStart"/>
             <w:r>
               <w:rPr>
                 <w:rFonts w:eastAsia="Arial" w:cstheme="minorHAnsi"/>
                 <w:color w:val="000000" w:themeColor="text1"/>
               </w:rPr>
-              <w:t>AVLexicon</w:t>
-            </w:r>
-            <w:proofErr w:type="spellEnd"/>
+              <w:t xml:space="preserve">AVLexicon WordKey for </w:t>
+            </w:r>
             <w:r>
               <w:rPr>
                 <w:rFonts w:eastAsia="Arial" w:cstheme="minorHAnsi"/>
                 <w:color w:val="000000" w:themeColor="text1"/>
               </w:rPr>
-              <w:t xml:space="preserve"> </w:t>
-            </w:r>
-            <w:proofErr w:type="spellStart"/>
-            <w:r>
-              <w:rPr>
-                <w:rFonts w:eastAsia="Arial" w:cstheme="minorHAnsi"/>
-                <w:color w:val="000000" w:themeColor="text1"/>
-              </w:rPr>
-              <w:t>WordKey</w:t>
-            </w:r>
-            <w:proofErr w:type="spellEnd"/>
-            <w:r>
-              <w:rPr>
-                <w:rFonts w:eastAsia="Arial" w:cstheme="minorHAnsi"/>
-                <w:color w:val="000000" w:themeColor="text1"/>
-              </w:rPr>
-              <w:t xml:space="preserve"> for </w:t>
-            </w:r>
-            <w:proofErr w:type="spellStart"/>
-            <w:r>
-              <w:rPr>
-                <w:rFonts w:eastAsia="Arial" w:cstheme="minorHAnsi"/>
-                <w:color w:val="000000" w:themeColor="text1"/>
-              </w:rPr>
               <w:t>Abagtha</w:t>
             </w:r>
-            <w:proofErr w:type="spellEnd"/>
           </w:p>
         </w:tc>
         <w:tc>
@@ -38754,15 +37925,7 @@
         <w:spacing w:before="120"/>
       </w:pPr>
       <w:r>
-        <w:t>AV-</w:t>
-      </w:r>
-      <w:proofErr w:type="spellStart"/>
-      <w:r>
-        <w:t>Names.dxi</w:t>
-      </w:r>
-      <w:proofErr w:type="spellEnd"/>
-      <w:r>
-        <w:t xml:space="preserve"> is binary representation of </w:t>
+        <w:t xml:space="preserve">AV-Names.dxi is binary representation of </w:t>
       </w:r>
       <w:r>
         <w:t>“</w:t>
@@ -38860,21 +38023,7 @@
                               <w:rPr>
                                 <w:i/>
                               </w:rPr>
-                              <w:t xml:space="preserve">Example of </w:t>
-                            </w:r>
-                            <w:proofErr w:type="spellStart"/>
-                            <w:r>
-                              <w:rPr>
-                                <w:i/>
-                              </w:rPr>
-                              <w:t>GoLang</w:t>
-                            </w:r>
-                            <w:proofErr w:type="spellEnd"/>
-                            <w:r>
-                              <w:rPr>
-                                <w:i/>
-                              </w:rPr>
-                              <w:t xml:space="preserve"> source in operation may be available at avbible.net:</w:t>
+                              <w:t>Example of GoLang source in operation may be available at avbible.net:</w:t>
                             </w:r>
                           </w:p>
                           <w:p>
@@ -38942,21 +38091,7 @@
                         <w:rPr>
                           <w:i/>
                         </w:rPr>
-                        <w:t xml:space="preserve">Example of </w:t>
-                      </w:r>
-                      <w:proofErr w:type="spellStart"/>
-                      <w:r>
-                        <w:rPr>
-                          <w:i/>
-                        </w:rPr>
-                        <w:t>GoLang</w:t>
-                      </w:r>
-                      <w:proofErr w:type="spellEnd"/>
-                      <w:r>
-                        <w:rPr>
-                          <w:i/>
-                        </w:rPr>
-                        <w:t xml:space="preserve"> source in operation may be available at avbible.net:</w:t>
+                        <w:t>Example of GoLang source in operation may be available at avbible.net:</w:t>
                       </w:r>
                     </w:p>
                     <w:p>
@@ -38999,12 +38134,10 @@
           </mc:Fallback>
         </mc:AlternateContent>
       </w:r>
-      <w:proofErr w:type="spellStart"/>
       <w:proofErr w:type="gramStart"/>
       <w:r>
         <w:t>avx.go</w:t>
       </w:r>
-      <w:proofErr w:type="spellEnd"/>
       <w:proofErr w:type="gramEnd"/>
       <w:r>
         <w:t xml:space="preserve"> </w:t>
@@ -39013,21 +38146,7 @@
         <w:rPr>
           <w:sz w:val="28"/>
         </w:rPr>
-        <w:t>(</w:t>
-      </w:r>
-      <w:proofErr w:type="spellStart"/>
-      <w:r>
-        <w:rPr>
-          <w:sz w:val="28"/>
-        </w:rPr>
-        <w:t>golang</w:t>
-      </w:r>
-      <w:proofErr w:type="spellEnd"/>
-      <w:r>
-        <w:rPr>
-          <w:sz w:val="28"/>
-        </w:rPr>
-        <w:t xml:space="preserve"> source code)</w:t>
+        <w:t>(golang source code)</w:t>
       </w:r>
     </w:p>
     <w:p>
@@ -39161,17 +38280,8 @@
                                 <w:sz w:val="18"/>
                                 <w:szCs w:val="18"/>
                               </w:rPr>
-                              <w:t>*.</w:t>
+                              <w:t>*.avspec</w:t>
                             </w:r>
-                            <w:proofErr w:type="spellStart"/>
-                            <w:r>
-                              <w:rPr>
-                                <w:sz w:val="18"/>
-                                <w:szCs w:val="18"/>
-                              </w:rPr>
-                              <w:t>avspec</w:t>
-                            </w:r>
-                            <w:proofErr w:type="spellEnd"/>
                             <w:proofErr w:type="gramEnd"/>
                             <w:r>
                               <w:rPr>
@@ -39202,7 +38312,6 @@
                                 <w:szCs w:val="18"/>
                               </w:rPr>
                             </w:pPr>
-                            <w:proofErr w:type="spellStart"/>
                             <w:proofErr w:type="gramStart"/>
                             <w:r>
                               <w:rPr>
@@ -39211,30 +38320,13 @@
                               </w:rPr>
                               <w:t>avx.go</w:t>
                             </w:r>
-                            <w:proofErr w:type="spellEnd"/>
                             <w:proofErr w:type="gramEnd"/>
                             <w:r>
                               <w:rPr>
                                 <w:sz w:val="18"/>
                                 <w:szCs w:val="18"/>
                               </w:rPr>
-                              <w:t xml:space="preserve"> currently utilizes the Z14 revision of the SDK, which can be found in the </w:t>
-                            </w:r>
-                            <w:proofErr w:type="spellStart"/>
-                            <w:r>
-                              <w:rPr>
-                                <w:sz w:val="18"/>
-                                <w:szCs w:val="18"/>
-                              </w:rPr>
-                              <w:t>github</w:t>
-                            </w:r>
-                            <w:proofErr w:type="spellEnd"/>
-                            <w:r>
-                              <w:rPr>
-                                <w:sz w:val="18"/>
-                                <w:szCs w:val="18"/>
-                              </w:rPr>
-                              <w:t xml:space="preserve"> history for Digital-AV.pdf. That file will be from April 2021.</w:t>
+                              <w:t xml:space="preserve"> currently utilizes the Z14 revision of the SDK, which can be found in the github history for Digital-AV.pdf. That file will be from April 2021.</w:t>
                             </w:r>
                           </w:p>
                           <w:p>
@@ -39328,17 +38420,8 @@
                           <w:sz w:val="18"/>
                           <w:szCs w:val="18"/>
                         </w:rPr>
-                        <w:t>*.</w:t>
+                        <w:t>*.avspec</w:t>
                       </w:r>
-                      <w:proofErr w:type="spellStart"/>
-                      <w:r>
-                        <w:rPr>
-                          <w:sz w:val="18"/>
-                          <w:szCs w:val="18"/>
-                        </w:rPr>
-                        <w:t>avspec</w:t>
-                      </w:r>
-                      <w:proofErr w:type="spellEnd"/>
                       <w:proofErr w:type="gramEnd"/>
                       <w:r>
                         <w:rPr>
@@ -39369,7 +38452,6 @@
                           <w:szCs w:val="18"/>
                         </w:rPr>
                       </w:pPr>
-                      <w:proofErr w:type="spellStart"/>
                       <w:proofErr w:type="gramStart"/>
                       <w:r>
                         <w:rPr>
@@ -39378,30 +38460,13 @@
                         </w:rPr>
                         <w:t>avx.go</w:t>
                       </w:r>
-                      <w:proofErr w:type="spellEnd"/>
                       <w:proofErr w:type="gramEnd"/>
                       <w:r>
                         <w:rPr>
                           <w:sz w:val="18"/>
                           <w:szCs w:val="18"/>
                         </w:rPr>
-                        <w:t xml:space="preserve"> currently utilizes the Z14 revision of the SDK, which can be found in the </w:t>
-                      </w:r>
-                      <w:proofErr w:type="spellStart"/>
-                      <w:r>
-                        <w:rPr>
-                          <w:sz w:val="18"/>
-                          <w:szCs w:val="18"/>
-                        </w:rPr>
-                        <w:t>github</w:t>
-                      </w:r>
-                      <w:proofErr w:type="spellEnd"/>
-                      <w:r>
-                        <w:rPr>
-                          <w:sz w:val="18"/>
-                          <w:szCs w:val="18"/>
-                        </w:rPr>
-                        <w:t xml:space="preserve"> history for Digital-AV.pdf. That file will be from April 2021.</w:t>
+                        <w:t xml:space="preserve"> currently utilizes the Z14 revision of the SDK, which can be found in the github history for Digital-AV.pdf. That file will be from April 2021.</w:t>
                       </w:r>
                     </w:p>
                     <w:p>
@@ -39417,12 +38482,10 @@
           </mc:Fallback>
         </mc:AlternateContent>
       </w:r>
-      <w:proofErr w:type="spellStart"/>
       <w:proofErr w:type="gramStart"/>
       <w:r>
         <w:t>avx.go</w:t>
       </w:r>
-      <w:proofErr w:type="spellEnd"/>
       <w:proofErr w:type="gramEnd"/>
       <w:r>
         <w:t xml:space="preserve"> implements a web-server (HTTP server) that provides the entire text of the AV bible </w:t>
@@ -39436,12 +38499,10 @@
       <w:r>
         <w:t xml:space="preserve">t still uses simple semantics.  Version numbers for source code are respective of the SDK Document revision numbers.  The first release of </w:t>
       </w:r>
-      <w:proofErr w:type="spellStart"/>
       <w:proofErr w:type="gramStart"/>
       <w:r>
         <w:t>avx.go</w:t>
       </w:r>
-      <w:proofErr w:type="spellEnd"/>
       <w:proofErr w:type="gramEnd"/>
       <w:r>
         <w:t>, which had been updated to the z-series SDK</w:t>
@@ -39452,13 +38513,8 @@
       <w:r>
         <w:t xml:space="preserve"> was the Z081 </w:t>
       </w:r>
-      <w:proofErr w:type="spellStart"/>
-      <w:r>
-        <w:t>golang</w:t>
-      </w:r>
-      <w:proofErr w:type="spellEnd"/>
-      <w:r>
-        <w:t xml:space="preserve"> source-code </w:t>
+      <w:r>
+        <w:t xml:space="preserve">golang source-code </w:t>
       </w:r>
       <w:r>
         <w:t>revision</w:t>
@@ -39484,12 +38540,10 @@
       <w:r>
         <w:t xml:space="preserve">They also illustrate how </w:t>
       </w:r>
-      <w:proofErr w:type="spellStart"/>
       <w:proofErr w:type="gramStart"/>
       <w:r>
         <w:t>avx.go</w:t>
       </w:r>
-      <w:proofErr w:type="spellEnd"/>
       <w:proofErr w:type="gramEnd"/>
       <w:r>
         <w:t xml:space="preserve"> can be extended:</w:t>
@@ -39584,12 +38638,10 @@
       <w:r>
         <w:t xml:space="preserve">The / endpoint simply reports the release number of the optional </w:t>
       </w:r>
-      <w:proofErr w:type="spellStart"/>
       <w:proofErr w:type="gramStart"/>
       <w:r>
         <w:t>avx.go</w:t>
       </w:r>
-      <w:proofErr w:type="spellEnd"/>
       <w:proofErr w:type="gramEnd"/>
       <w:r>
         <w:t xml:space="preserve"> web-server component.  The /help endpoint provides primitive information about the web-service.  /</w:t>
@@ -39600,44 +38652,18 @@
       </w:r>
       <w:proofErr w:type="gramEnd"/>
       <w:r>
-        <w:t xml:space="preserve"> can be easily replaced by developer.  The /validate endpoint reports on the validity of data files in accordance with the </w:t>
-      </w:r>
-      <w:proofErr w:type="spellStart"/>
-      <w:r>
-        <w:t>bom</w:t>
-      </w:r>
-      <w:proofErr w:type="spellEnd"/>
-      <w:r>
-        <w:t xml:space="preserve"> (The “</w:t>
-      </w:r>
-      <w:proofErr w:type="spellStart"/>
-      <w:r>
-        <w:t>bom</w:t>
-      </w:r>
-      <w:proofErr w:type="spellEnd"/>
-      <w:r>
-        <w:t>”, or bill of materials, is descr</w:t>
+        <w:t xml:space="preserve"> can be easily replaced by developer.  The /validate endpoint reports on the validity of data files in accordance with the bom (The “bom”, or bill of materials, is descr</w:t>
       </w:r>
       <w:r>
         <w:t>ibed in the section labelled AV</w:t>
       </w:r>
       <w:r>
-        <w:t>-</w:t>
-      </w:r>
-      <w:proofErr w:type="spellStart"/>
-      <w:r>
-        <w:t>Inventory.bom</w:t>
-      </w:r>
-      <w:proofErr w:type="spellEnd"/>
-      <w:r>
-        <w:t xml:space="preserve"> later in this document).  In addition to the administrative URL’s described above, here is a list of the foundational endpoints that provide the core functionality of </w:t>
-      </w:r>
-      <w:proofErr w:type="spellStart"/>
+        <w:t xml:space="preserve">-Inventory.bom later in this document).  In addition to the administrative URL’s described above, here is a list of the foundational endpoints that provide the core functionality of </w:t>
+      </w:r>
       <w:proofErr w:type="gramStart"/>
       <w:r>
         <w:t>avx.go</w:t>
       </w:r>
-      <w:proofErr w:type="spellEnd"/>
       <w:proofErr w:type="gramEnd"/>
       <w:r>
         <w:t>:</w:t>
@@ -39780,59 +38806,23 @@
         <w:jc w:val="both"/>
       </w:pPr>
       <w:r>
-        <w:t>All of these endpoints can be summarized as one of two types: getting the chapter of a book, or getting a CSS stylesheet.  When no chapter is provided, chapter 1 is always implied.  When no session identifier is provided, the resulting chapter request is decorated with the baseline stylesheet, named /</w:t>
-      </w:r>
-      <w:proofErr w:type="spellStart"/>
-      <w:r>
-        <w:t>css</w:t>
-      </w:r>
-      <w:proofErr w:type="spellEnd"/>
-      <w:r>
-        <w:t xml:space="preserve">/AV-Stylesheet.css.  When a session identifier is provided, the session number dictates the name of the CSS file that will decorate the chapter request.  Moreover, </w:t>
-      </w:r>
-      <w:proofErr w:type="spellStart"/>
+        <w:t xml:space="preserve">All of these endpoints can be summarized as one of two types: getting the chapter of a book, or getting a CSS stylesheet.  When no chapter is provided, chapter 1 is always implied.  When no session identifier is provided, the resulting chapter request is decorated with the baseline stylesheet, named /css/AV-Stylesheet.css.  When a session identifier is provided, the session number dictates the name of the CSS file that will decorate the chapter request.  Moreover, </w:t>
+      </w:r>
       <w:proofErr w:type="gramStart"/>
       <w:r>
         <w:t>avx.go</w:t>
       </w:r>
-      <w:proofErr w:type="spellEnd"/>
       <w:proofErr w:type="gramEnd"/>
       <w:r>
-        <w:t xml:space="preserve"> can compile information into a CSS stylesheet.  When a request is made for Genesis using the URL depicted in #3 above, a stylesheet becomes linked in the response to a stylesheet with the URL depicted in #8 above.  A web-browser will make an immediate subsequent request to get the stylesheet.  If /</w:t>
-      </w:r>
-      <w:proofErr w:type="spellStart"/>
-      <w:r>
-        <w:t>css</w:t>
-      </w:r>
-      <w:proofErr w:type="spellEnd"/>
-      <w:r>
-        <w:t xml:space="preserve">/sessionID.css does not exists, </w:t>
-      </w:r>
-      <w:proofErr w:type="spellStart"/>
+        <w:t xml:space="preserve"> can compile information into a CSS stylesheet.  When a request is made for Genesis using the URL depicted in #3 above, a stylesheet becomes linked in the response to a stylesheet with the URL depicted in #8 above.  A web-browser will make an immediate subsequent request to get the stylesheet.  If /css/sessionID.css does not exists, </w:t>
+      </w:r>
       <w:proofErr w:type="gramStart"/>
       <w:r>
         <w:t>avx.go</w:t>
       </w:r>
-      <w:proofErr w:type="spellEnd"/>
       <w:proofErr w:type="gramEnd"/>
       <w:r>
-        <w:t xml:space="preserve"> will automatically compile a file named /</w:t>
-      </w:r>
-      <w:proofErr w:type="spellStart"/>
-      <w:r>
-        <w:t>css</w:t>
-      </w:r>
-      <w:proofErr w:type="spellEnd"/>
-      <w:r>
-        <w:t>/</w:t>
-      </w:r>
-      <w:proofErr w:type="spellStart"/>
-      <w:r>
-        <w:t>sessionID.avspec</w:t>
-      </w:r>
-      <w:proofErr w:type="spellEnd"/>
-      <w:r>
-        <w:t xml:space="preserve">.  Similarly, but easier to understand in #4 above, the URL would generate CSS which would highlight the words </w:t>
+        <w:t xml:space="preserve"> will automatically compile a file named /css/sessionID.avspec.  Similarly, but easier to understand in #4 above, the URL would generate CSS which would highlight the words </w:t>
       </w:r>
       <w:r>
         <w:rPr>
@@ -39858,39 +38848,18 @@
         <w:t>amen</w:t>
       </w:r>
       <w:r>
-        <w:t>.  In order to maintain optimal performance, session identifiers are non-volatile.  In order to overwrite a *.</w:t>
-      </w:r>
-      <w:proofErr w:type="spellStart"/>
-      <w:r>
-        <w:t>css</w:t>
-      </w:r>
-      <w:proofErr w:type="spellEnd"/>
-      <w:r>
-        <w:t xml:space="preserve"> files and/or </w:t>
+        <w:t xml:space="preserve">.  In order to maintain optimal performance, session identifiers are non-volatile.  In order to overwrite a *.css files and/or </w:t>
       </w:r>
       <w:proofErr w:type="gramStart"/>
       <w:r>
-        <w:t>*.</w:t>
-      </w:r>
-      <w:proofErr w:type="spellStart"/>
-      <w:r>
-        <w:t>avspec</w:t>
-      </w:r>
-      <w:proofErr w:type="spellEnd"/>
+        <w:t>*.avspec</w:t>
+      </w:r>
       <w:proofErr w:type="gramEnd"/>
       <w:r>
         <w:t xml:space="preserve"> files, they must be manually deleted beforehand.</w:t>
       </w:r>
       <w:r>
-        <w:t xml:space="preserve"> </w:t>
-      </w:r>
-      <w:proofErr w:type="spellStart"/>
-      <w:r>
-        <w:t>Avx.go</w:t>
-      </w:r>
-      <w:proofErr w:type="spellEnd"/>
-      <w:r>
-        <w:t xml:space="preserve"> uses Z08 edition.</w:t>
+        <w:t xml:space="preserve"> Avx.go uses Z08 edition.</w:t>
       </w:r>
     </w:p>
     <w:p>
@@ -39902,13 +38871,8 @@
       <w:proofErr w:type="gramStart"/>
       <w:r>
         <w:lastRenderedPageBreak/>
-        <w:t>*.</w:t>
-      </w:r>
-      <w:proofErr w:type="spellStart"/>
-      <w:r>
-        <w:t>avspec</w:t>
-      </w:r>
-      <w:proofErr w:type="spellEnd"/>
+        <w:t>*.avspec</w:t>
+      </w:r>
       <w:proofErr w:type="gramEnd"/>
       <w:r>
         <w:t xml:space="preserve"> file format</w:t>
@@ -39956,7 +38920,6 @@
                 <w:sz w:val="24"/>
               </w:rPr>
             </w:pPr>
-            <w:proofErr w:type="spellStart"/>
             <w:r>
               <w:rPr>
                 <w:rFonts w:ascii="Arial" w:eastAsia="Arial" w:hAnsi="Arial" w:cs="Arial"/>
@@ -39964,17 +38927,7 @@
                 <w:color w:val="FFFFFF"/>
                 <w:sz w:val="24"/>
               </w:rPr>
-              <w:t>WordKey</w:t>
-            </w:r>
-            <w:proofErr w:type="spellEnd"/>
-            <w:r>
-              <w:rPr>
-                <w:rFonts w:ascii="Arial" w:eastAsia="Arial" w:hAnsi="Arial" w:cs="Arial"/>
-                <w:b/>
-                <w:color w:val="FFFFFF"/>
-                <w:sz w:val="24"/>
-              </w:rPr>
-              <w:t xml:space="preserve"> Count</w:t>
+              <w:t>WordKey Count</w:t>
             </w:r>
           </w:p>
           <w:p>
@@ -40122,39 +39075,7 @@
                 <w:rFonts w:ascii="Consolas" w:eastAsia="Courier New" w:hAnsi="Consolas" w:cs="Courier New"/>
                 <w:color w:val="1F3864" w:themeColor="accent5" w:themeShade="80"/>
               </w:rPr>
-              <w:t xml:space="preserve">0xnnnn Count of </w:t>
-            </w:r>
-            <w:proofErr w:type="spellStart"/>
-            <w:r>
-              <w:rPr>
-                <w:rFonts w:ascii="Consolas" w:eastAsia="Courier New" w:hAnsi="Consolas" w:cs="Courier New"/>
-                <w:color w:val="1F3864" w:themeColor="accent5" w:themeShade="80"/>
-              </w:rPr>
-              <w:t>WordKeys</w:t>
-            </w:r>
-            <w:proofErr w:type="spellEnd"/>
-            <w:r>
-              <w:rPr>
-                <w:rFonts w:ascii="Consolas" w:eastAsia="Courier New" w:hAnsi="Consolas" w:cs="Courier New"/>
-                <w:color w:val="1F3864" w:themeColor="accent5" w:themeShade="80"/>
-              </w:rPr>
-              <w:t xml:space="preserve"> is followed by </w:t>
-            </w:r>
-            <w:proofErr w:type="spellStart"/>
-            <w:r>
-              <w:rPr>
-                <w:rFonts w:ascii="Consolas" w:eastAsia="Courier New" w:hAnsi="Consolas" w:cs="Courier New"/>
-                <w:color w:val="1F3864" w:themeColor="accent5" w:themeShade="80"/>
-              </w:rPr>
-              <w:t>WordKey</w:t>
-            </w:r>
-            <w:proofErr w:type="spellEnd"/>
-            <w:r>
-              <w:rPr>
-                <w:rFonts w:ascii="Consolas" w:eastAsia="Courier New" w:hAnsi="Consolas" w:cs="Courier New"/>
-                <w:color w:val="1F3864" w:themeColor="accent5" w:themeShade="80"/>
-              </w:rPr>
-              <w:t xml:space="preserve"> list [corresponds to AV-Lexicon]</w:t>
+              <w:t>0xnnnn Count of WordKeys is followed by WordKey list [corresponds to AV-Lexicon]</w:t>
             </w:r>
           </w:p>
         </w:tc>
@@ -40184,7 +39105,6 @@
                 <w:szCs w:val="24"/>
               </w:rPr>
             </w:pPr>
-            <w:proofErr w:type="spellStart"/>
             <w:r>
               <w:rPr>
                 <w:rFonts w:ascii="Arial" w:eastAsia="Arial" w:hAnsi="Arial" w:cs="Arial"/>
@@ -40194,7 +39114,6 @@
               </w:rPr>
               <w:t>BookChapter</w:t>
             </w:r>
-            <w:proofErr w:type="spellEnd"/>
           </w:p>
           <w:p>
             <w:pPr>
@@ -40697,7 +39616,6 @@
         <w:spacing w:before="160"/>
         <w:jc w:val="both"/>
       </w:pPr>
-      <w:proofErr w:type="spellStart"/>
       <w:proofErr w:type="gramStart"/>
       <w:r>
         <w:t>avx</w:t>
@@ -40705,26 +39623,12 @@
       <w:r>
         <w:t>.go</w:t>
       </w:r>
-      <w:proofErr w:type="spellEnd"/>
       <w:proofErr w:type="gramEnd"/>
       <w:r>
-        <w:t xml:space="preserve"> software ignores everything after the first record above.  Only that first record defines the CSS file.  And that first line is expanded word-for-word into highlights for each supplied </w:t>
-      </w:r>
-      <w:proofErr w:type="spellStart"/>
-      <w:r>
-        <w:t>wordkey</w:t>
-      </w:r>
-      <w:proofErr w:type="spellEnd"/>
-      <w:r>
-        <w:t xml:space="preserve">.  A slight variation here is that Strong’s numbers will eventually also support highlighting. To highlight Strong’s numbers, set the 0x8000 bit for Hebrew and the 0x4000 bit for Greek.  The URL form that was depicted with this syntax, </w:t>
-      </w:r>
-      <w:proofErr w:type="spellStart"/>
-      <w:r>
-        <w:t>sessionID</w:t>
-      </w:r>
-      <w:proofErr w:type="spellEnd"/>
-      <w:r>
-        <w:t>=</w:t>
+        <w:t xml:space="preserve"> software ignores everything after the first record above.  Only that first record defines the CSS file.  And that first line is expanded word-for-word into highlights for each supplied wordkey.  A slight variation here is that Strong’s numbers will eventually also support highlighting. To highlight Strong’s numbers, set the 0x8000 bit for Hebrew and the 0x4000 bit for Greek.  The URL form that was depicted with this syntax, </w:t>
+      </w:r>
+      <w:r>
+        <w:t>sessionID=</w:t>
       </w:r>
       <w:r>
         <w:t>$</w:t>
@@ -40758,7 +39662,6 @@
         </w:rPr>
         <w:t xml:space="preserve">(text file containing CSS for </w:t>
       </w:r>
-      <w:proofErr w:type="spellStart"/>
       <w:proofErr w:type="gramStart"/>
       <w:r>
         <w:rPr>
@@ -40772,7 +39675,6 @@
         </w:rPr>
         <w:t>.go</w:t>
       </w:r>
-      <w:proofErr w:type="spellEnd"/>
       <w:proofErr w:type="gramEnd"/>
       <w:r>
         <w:rPr>
@@ -40789,7 +39691,6 @@
       <w:r>
         <w:t xml:space="preserve">This standard-format CSS stylesheet should be included when </w:t>
       </w:r>
-      <w:proofErr w:type="spellStart"/>
       <w:proofErr w:type="gramStart"/>
       <w:r>
         <w:t>avx</w:t>
@@ -40797,12 +39698,10 @@
       <w:r>
         <w:t>.go</w:t>
       </w:r>
-      <w:proofErr w:type="spellEnd"/>
       <w:proofErr w:type="gramEnd"/>
       <w:r>
         <w:t xml:space="preserve"> is utilized in your development.  This optional stylesheet is included in the SDK, but it can be customized in any way by the web designer.  However, the web designer should realize that any references in the CSS to image files will result in 404 errors unless support is explicitly added to </w:t>
       </w:r>
-      <w:proofErr w:type="spellStart"/>
       <w:proofErr w:type="gramStart"/>
       <w:r>
         <w:t>avx</w:t>
@@ -40810,12 +39709,10 @@
       <w:r>
         <w:t>.go</w:t>
       </w:r>
-      <w:proofErr w:type="spellEnd"/>
       <w:proofErr w:type="gramEnd"/>
       <w:r>
         <w:t xml:space="preserve"> by your development team.  Finally, </w:t>
       </w:r>
-      <w:proofErr w:type="spellStart"/>
       <w:proofErr w:type="gramStart"/>
       <w:r>
         <w:t>avx</w:t>
@@ -40823,18 +39720,9 @@
       <w:r>
         <w:t>.go</w:t>
       </w:r>
-      <w:proofErr w:type="spellEnd"/>
       <w:proofErr w:type="gramEnd"/>
       <w:r>
-        <w:t xml:space="preserve"> always links chapter output to the AV-Stylesheet.css stylesheet, even when a *.</w:t>
-      </w:r>
-      <w:proofErr w:type="spellStart"/>
-      <w:r>
-        <w:t>avspec</w:t>
-      </w:r>
-      <w:proofErr w:type="spellEnd"/>
-      <w:r>
-        <w:t xml:space="preserve"> derived stylesheet is also specified.</w:t>
+        <w:t xml:space="preserve"> always links chapter output to the AV-Stylesheet.css stylesheet, even when a *.avspec derived stylesheet is also specified.</w:t>
       </w:r>
     </w:p>
     <w:p>
@@ -40901,15 +39789,7 @@
         <w:t>file</w:t>
       </w:r>
       <w:r>
-        <w:t xml:space="preserve"> of the SDK, the </w:t>
-      </w:r>
-      <w:proofErr w:type="spellStart"/>
-      <w:r>
-        <w:t>bom</w:t>
-      </w:r>
-      <w:proofErr w:type="spellEnd"/>
-      <w:r>
-        <w:t xml:space="preserve"> </w:t>
+        <w:t xml:space="preserve"> of the SDK, the bom </w:t>
       </w:r>
       <w:r>
         <w:t>contains a line item for the artifact. Each line has three fields, separated by whitespace</w:t>
@@ -41144,7 +40024,6 @@
       <w:r>
         <w:t xml:space="preserve"> </w:t>
       </w:r>
-      <w:proofErr w:type="spellStart"/>
       <w:proofErr w:type="gramStart"/>
       <w:r>
         <w:t>avx</w:t>
@@ -41152,7 +40031,6 @@
       <w:r>
         <w:t>.go</w:t>
       </w:r>
-      <w:proofErr w:type="spellEnd"/>
       <w:proofErr w:type="gramEnd"/>
       <w:r>
         <w:t xml:space="preserve"> server implements a validation function</w:t>
@@ -41164,18 +40042,25 @@
         <w:t>an older</w:t>
       </w:r>
       <w:r>
+        <w:t xml:space="preserve"> bom</w:t>
+      </w:r>
+      <w:r>
+        <w:t>; it</w:t>
+      </w:r>
+      <w:r>
+        <w:t xml:space="preserve"> read</w:t>
+      </w:r>
+      <w:r>
+        <w:t>s</w:t>
+      </w:r>
+      <w:r>
         <w:t xml:space="preserve"> </w:t>
       </w:r>
-      <w:proofErr w:type="spellStart"/>
-      <w:r>
-        <w:t>bom</w:t>
-      </w:r>
-      <w:proofErr w:type="spellEnd"/>
-      <w:r>
-        <w:t>; it</w:t>
-      </w:r>
-      <w:r>
-        <w:t xml:space="preserve"> read</w:t>
+      <w:r>
+        <w:t xml:space="preserve">the bom </w:t>
+      </w:r>
+      <w:r>
+        <w:t>and report</w:t>
       </w:r>
       <w:r>
         <w:t>s</w:t>
@@ -41184,26 +40069,6 @@
         <w:t xml:space="preserve"> </w:t>
       </w:r>
       <w:r>
-        <w:t xml:space="preserve">the </w:t>
-      </w:r>
-      <w:proofErr w:type="spellStart"/>
-      <w:r>
-        <w:t>bom</w:t>
-      </w:r>
-      <w:proofErr w:type="spellEnd"/>
-      <w:r>
-        <w:t xml:space="preserve"> </w:t>
-      </w:r>
-      <w:r>
-        <w:t>and report</w:t>
-      </w:r>
-      <w:r>
-        <w:t>s</w:t>
-      </w:r>
-      <w:r>
-        <w:t xml:space="preserve"> </w:t>
-      </w:r>
-      <w:r>
         <w:t>inconsistencies</w:t>
       </w:r>
       <w:r>
@@ -41219,13 +40084,8 @@
         <w:t>ation of the</w:t>
       </w:r>
       <w:r>
-        <w:t xml:space="preserve"> </w:t>
-      </w:r>
-      <w:proofErr w:type="spellStart"/>
-      <w:r>
-        <w:t>bom</w:t>
-      </w:r>
-      <w:proofErr w:type="spellEnd"/>
+        <w:t xml:space="preserve"> bom</w:t>
+      </w:r>
       <w:r>
         <w:t xml:space="preserve"> is </w:t>
       </w:r>
@@ -41383,13 +40243,8 @@
         <w:t xml:space="preserve"> file</w:t>
       </w:r>
       <w:r>
-        <w:t xml:space="preserve"> utilized at runtime from the </w:t>
-      </w:r>
-      <w:proofErr w:type="spellStart"/>
-      <w:r>
-        <w:t>bom</w:t>
-      </w:r>
-      <w:proofErr w:type="spellEnd"/>
+        <w:t xml:space="preserve"> utilized at runtime from the bom</w:t>
+      </w:r>
       <w:r>
         <w:t>.</w:t>
       </w:r>
@@ -41638,270 +40493,266 @@
           <w:sz w:val="20"/>
           <w:szCs w:val="20"/>
         </w:rPr>
-        <w:t xml:space="preserve">In 2008, the initial Digital-AV SDK was conceived and produced, harvesting much of the inner workings of AV-2008, utilizing </w:t>
-      </w:r>
-      <w:proofErr w:type="spellStart"/>
+        <w:t>In 2008, the initial Digital-AV SDK was conceived and produced, harvesting much of the inner workings of AV-2008, utilizing RemObjects Oxygene</w:t>
+      </w:r>
       <w:r>
         <w:rPr>
           <w:sz w:val="20"/>
           <w:szCs w:val="20"/>
         </w:rPr>
-        <w:t>RemObjects</w:t>
-      </w:r>
-      <w:proofErr w:type="spellEnd"/>
+        <w:t>/Pascal as</w:t>
+      </w:r>
       <w:r>
         <w:rPr>
           <w:sz w:val="20"/>
           <w:szCs w:val="20"/>
         </w:rPr>
-        <w:t xml:space="preserve"> </w:t>
-      </w:r>
-      <w:proofErr w:type="spellStart"/>
+        <w:t xml:space="preserve"> a development platform and releasing it as open source.  Later,</w:t>
+      </w:r>
       <w:r>
         <w:rPr>
           <w:sz w:val="20"/>
           <w:szCs w:val="20"/>
         </w:rPr>
-        <w:t>Oxygene</w:t>
-      </w:r>
-      <w:proofErr w:type="spellEnd"/>
+        <w:t xml:space="preserve"> </w:t>
+      </w:r>
       <w:r>
         <w:rPr>
           <w:sz w:val="20"/>
           <w:szCs w:val="20"/>
         </w:rPr>
-        <w:t>/Pascal as</w:t>
+        <w:t>AV-</w:t>
       </w:r>
       <w:r>
         <w:rPr>
           <w:sz w:val="20"/>
           <w:szCs w:val="20"/>
         </w:rPr>
-        <w:t xml:space="preserve"> a development platform and releasing it as open source.  Later,</w:t>
+        <w:t>2011 was “compiled</w:t>
       </w:r>
       <w:r>
         <w:rPr>
           <w:sz w:val="20"/>
           <w:szCs w:val="20"/>
         </w:rPr>
-        <w:t xml:space="preserve"> </w:t>
+        <w:t xml:space="preserve">” </w:t>
       </w:r>
       <w:r>
         <w:rPr>
           <w:sz w:val="20"/>
           <w:szCs w:val="20"/>
         </w:rPr>
-        <w:t>AV-</w:t>
+        <w:t>using AV-</w:t>
       </w:r>
       <w:r>
         <w:rPr>
           <w:sz w:val="20"/>
           <w:szCs w:val="20"/>
         </w:rPr>
-        <w:t>2011 was “compiled</w:t>
+        <w:t>2008</w:t>
       </w:r>
       <w:r>
         <w:rPr>
           <w:sz w:val="20"/>
           <w:szCs w:val="20"/>
         </w:rPr>
-        <w:t xml:space="preserve">” </w:t>
+        <w:t xml:space="preserve"> as a baseline</w:t>
       </w:r>
       <w:r>
         <w:rPr>
           <w:sz w:val="20"/>
           <w:szCs w:val="20"/>
         </w:rPr>
-        <w:t>using AV-</w:t>
+        <w:t xml:space="preserve">.  </w:t>
       </w:r>
       <w:r>
         <w:rPr>
           <w:sz w:val="20"/>
           <w:szCs w:val="20"/>
         </w:rPr>
-        <w:t>2008</w:t>
+        <w:t>Subsequently</w:t>
       </w:r>
       <w:r>
         <w:rPr>
           <w:sz w:val="20"/>
           <w:szCs w:val="20"/>
         </w:rPr>
-        <w:t xml:space="preserve"> as a baseline</w:t>
+        <w:t>, t</w:t>
       </w:r>
       <w:r>
         <w:rPr>
           <w:sz w:val="20"/>
           <w:szCs w:val="20"/>
         </w:rPr>
-        <w:t xml:space="preserve">.  </w:t>
+        <w:t xml:space="preserve">he </w:t>
       </w:r>
       <w:r>
         <w:rPr>
           <w:sz w:val="20"/>
           <w:szCs w:val="20"/>
         </w:rPr>
-        <w:t>Subsequently</w:t>
+        <w:t>2017</w:t>
       </w:r>
       <w:r>
         <w:rPr>
           <w:sz w:val="20"/>
           <w:szCs w:val="20"/>
         </w:rPr>
-        <w:t>, t</w:t>
+        <w:t>/2018</w:t>
       </w:r>
       <w:r>
         <w:rPr>
           <w:sz w:val="20"/>
           <w:szCs w:val="20"/>
         </w:rPr>
-        <w:t xml:space="preserve">he </w:t>
+        <w:t xml:space="preserve"> Edition</w:t>
       </w:r>
       <w:r>
         <w:rPr>
           <w:sz w:val="20"/>
           <w:szCs w:val="20"/>
         </w:rPr>
-        <w:t>2017</w:t>
+        <w:t>s</w:t>
       </w:r>
       <w:r>
         <w:rPr>
           <w:sz w:val="20"/>
           <w:szCs w:val="20"/>
         </w:rPr>
-        <w:t>/2018</w:t>
+        <w:t xml:space="preserve"> </w:t>
       </w:r>
       <w:r>
         <w:rPr>
           <w:sz w:val="20"/>
           <w:szCs w:val="20"/>
         </w:rPr>
-        <w:t xml:space="preserve"> Edition</w:t>
+        <w:t xml:space="preserve">were </w:t>
       </w:r>
       <w:r>
         <w:rPr>
           <w:sz w:val="20"/>
           <w:szCs w:val="20"/>
         </w:rPr>
-        <w:t>s</w:t>
+        <w:t>“compiled</w:t>
       </w:r>
       <w:r>
         <w:rPr>
           <w:sz w:val="20"/>
           <w:szCs w:val="20"/>
         </w:rPr>
-        <w:t xml:space="preserve"> </w:t>
+        <w:t>”</w:t>
       </w:r>
       <w:r>
         <w:rPr>
           <w:sz w:val="20"/>
           <w:szCs w:val="20"/>
         </w:rPr>
-        <w:t xml:space="preserve">were </w:t>
+        <w:t xml:space="preserve"> </w:t>
       </w:r>
       <w:r>
         <w:rPr>
           <w:sz w:val="20"/>
           <w:szCs w:val="20"/>
         </w:rPr>
-        <w:t>“compiled</w:t>
+        <w:t>using AV-</w:t>
       </w:r>
       <w:r>
         <w:rPr>
           <w:sz w:val="20"/>
           <w:szCs w:val="20"/>
         </w:rPr>
-        <w:t>”</w:t>
+        <w:t xml:space="preserve">2011 </w:t>
       </w:r>
       <w:r>
         <w:rPr>
           <w:sz w:val="20"/>
           <w:szCs w:val="20"/>
         </w:rPr>
-        <w:t xml:space="preserve"> </w:t>
+        <w:t>as a baseline</w:t>
       </w:r>
       <w:r>
         <w:rPr>
           <w:sz w:val="20"/>
           <w:szCs w:val="20"/>
         </w:rPr>
-        <w:t>using AV-</w:t>
+        <w:t xml:space="preserve">.  </w:t>
       </w:r>
       <w:r>
         <w:rPr>
           <w:sz w:val="20"/>
           <w:szCs w:val="20"/>
         </w:rPr>
-        <w:t xml:space="preserve">2011 </w:t>
+        <w:t xml:space="preserve">The Z07 revision of the </w:t>
       </w:r>
       <w:r>
         <w:rPr>
           <w:sz w:val="20"/>
           <w:szCs w:val="20"/>
         </w:rPr>
-        <w:t>as a baseline</w:t>
+        <w:t xml:space="preserve">SDK </w:t>
       </w:r>
       <w:r>
         <w:rPr>
           <w:sz w:val="20"/>
           <w:szCs w:val="20"/>
         </w:rPr>
-        <w:t xml:space="preserve">.  </w:t>
+        <w:t>were</w:t>
       </w:r>
       <w:r>
         <w:rPr>
           <w:sz w:val="20"/>
           <w:szCs w:val="20"/>
         </w:rPr>
-        <w:t xml:space="preserve">The Z07 revision of the </w:t>
+        <w:t xml:space="preserve"> baselined from AV-</w:t>
       </w:r>
       <w:r>
         <w:rPr>
           <w:sz w:val="20"/>
           <w:szCs w:val="20"/>
         </w:rPr>
-        <w:t xml:space="preserve">SDK </w:t>
+        <w:t>2018</w:t>
       </w:r>
       <w:r>
         <w:rPr>
           <w:sz w:val="20"/>
           <w:szCs w:val="20"/>
         </w:rPr>
-        <w:t>were</w:t>
+        <w:t xml:space="preserve"> edition</w:t>
       </w:r>
       <w:r>
         <w:rPr>
           <w:sz w:val="20"/>
           <w:szCs w:val="20"/>
         </w:rPr>
-        <w:t xml:space="preserve"> baselined from AV-</w:t>
+        <w:t xml:space="preserve"> using the </w:t>
       </w:r>
       <w:r>
         <w:rPr>
           <w:sz w:val="20"/>
           <w:szCs w:val="20"/>
         </w:rPr>
-        <w:t>2018</w:t>
+        <w:t>K817</w:t>
       </w:r>
       <w:r>
         <w:rPr>
           <w:sz w:val="20"/>
           <w:szCs w:val="20"/>
         </w:rPr>
-        <w:t xml:space="preserve"> edition</w:t>
+        <w:t xml:space="preserve"> </w:t>
       </w:r>
       <w:r>
         <w:rPr>
           <w:sz w:val="20"/>
           <w:szCs w:val="20"/>
         </w:rPr>
-        <w:t xml:space="preserve"> using the </w:t>
+        <w:t>revision</w:t>
       </w:r>
       <w:r>
         <w:rPr>
           <w:sz w:val="20"/>
           <w:szCs w:val="20"/>
         </w:rPr>
-        <w:t>K817</w:t>
+        <w:t>.</w:t>
       </w:r>
       <w:r>
         <w:rPr>
@@ -41915,143 +40766,120 @@
           <w:sz w:val="20"/>
           <w:szCs w:val="20"/>
         </w:rPr>
-        <w:t>revision</w:t>
+        <w:t>C#</w:t>
       </w:r>
       <w:r>
         <w:rPr>
           <w:sz w:val="20"/>
           <w:szCs w:val="20"/>
         </w:rPr>
-        <w:t>.</w:t>
+        <w:t xml:space="preserve"> is now</w:t>
       </w:r>
       <w:r>
         <w:rPr>
           <w:sz w:val="20"/>
           <w:szCs w:val="20"/>
         </w:rPr>
-        <w:t xml:space="preserve"> </w:t>
+        <w:t xml:space="preserve"> the programming language of the SDK compile</w:t>
       </w:r>
       <w:r>
         <w:rPr>
           <w:sz w:val="20"/>
           <w:szCs w:val="20"/>
         </w:rPr>
-        <w:t>C#</w:t>
+        <w:t>r; and</w:t>
       </w:r>
       <w:r>
         <w:rPr>
           <w:sz w:val="20"/>
           <w:szCs w:val="20"/>
         </w:rPr>
-        <w:t xml:space="preserve"> is now</w:t>
+        <w:t xml:space="preserve"> the </w:t>
       </w:r>
       <w:r>
         <w:rPr>
           <w:sz w:val="20"/>
           <w:szCs w:val="20"/>
         </w:rPr>
-        <w:t xml:space="preserve"> the programming language of the SDK compile</w:t>
+        <w:t xml:space="preserve">ancient </w:t>
       </w:r>
       <w:r>
         <w:rPr>
           <w:sz w:val="20"/>
           <w:szCs w:val="20"/>
         </w:rPr>
-        <w:t>r; and</w:t>
+        <w:t xml:space="preserve">pascal sources were finally retired </w:t>
       </w:r>
       <w:r>
         <w:rPr>
           <w:sz w:val="20"/>
           <w:szCs w:val="20"/>
         </w:rPr>
-        <w:t xml:space="preserve"> the </w:t>
+        <w:t xml:space="preserve">(replaced by C# sources) </w:t>
       </w:r>
       <w:r>
         <w:rPr>
           <w:sz w:val="20"/>
           <w:szCs w:val="20"/>
         </w:rPr>
-        <w:t xml:space="preserve">ancient </w:t>
+        <w:t>in 201</w:t>
       </w:r>
       <w:r>
         <w:rPr>
           <w:sz w:val="20"/>
           <w:szCs w:val="20"/>
         </w:rPr>
-        <w:t xml:space="preserve">pascal sources were finally retired </w:t>
+        <w:t>8</w:t>
       </w:r>
       <w:r>
         <w:rPr>
           <w:sz w:val="20"/>
           <w:szCs w:val="20"/>
         </w:rPr>
-        <w:t xml:space="preserve">(replaced by C# sources) </w:t>
+        <w:t>.</w:t>
       </w:r>
       <w:r>
         <w:rPr>
           <w:sz w:val="20"/>
           <w:szCs w:val="20"/>
         </w:rPr>
-        <w:t>in 201</w:t>
+        <w:t xml:space="preserve"> </w:t>
       </w:r>
       <w:r>
         <w:rPr>
           <w:sz w:val="20"/>
           <w:szCs w:val="20"/>
         </w:rPr>
-        <w:t>8</w:t>
+        <w:t xml:space="preserve"> The SDK</w:t>
       </w:r>
       <w:r>
         <w:rPr>
           <w:sz w:val="20"/>
           <w:szCs w:val="20"/>
         </w:rPr>
-        <w:t>.</w:t>
+        <w:t>-</w:t>
       </w:r>
       <w:r>
         <w:rPr>
           <w:sz w:val="20"/>
           <w:szCs w:val="20"/>
         </w:rPr>
-        <w:t xml:space="preserve"> </w:t>
+        <w:t xml:space="preserve">compiler </w:t>
       </w:r>
       <w:r>
         <w:rPr>
           <w:sz w:val="20"/>
           <w:szCs w:val="20"/>
         </w:rPr>
-        <w:t xml:space="preserve"> The SDK</w:t>
+        <w:t xml:space="preserve">uses </w:t>
       </w:r>
       <w:r>
         <w:rPr>
           <w:sz w:val="20"/>
           <w:szCs w:val="20"/>
         </w:rPr>
-        <w:t>-</w:t>
-      </w:r>
-      <w:r>
-        <w:rPr>
-          <w:sz w:val="20"/>
-          <w:szCs w:val="20"/>
-        </w:rPr>
-        <w:t xml:space="preserve">compiler </w:t>
-      </w:r>
-      <w:r>
-        <w:rPr>
-          <w:sz w:val="20"/>
-          <w:szCs w:val="20"/>
-        </w:rPr>
-        <w:t xml:space="preserve">uses </w:t>
-      </w:r>
-      <w:proofErr w:type="spellStart"/>
-      <w:r>
-        <w:rPr>
-          <w:sz w:val="20"/>
-          <w:szCs w:val="20"/>
-        </w:rPr>
         <w:t>MorpAdorner</w:t>
       </w:r>
-      <w:proofErr w:type="spellEnd"/>
       <w:r>
         <w:rPr>
           <w:rStyle w:val="FootnoteReference"/>
@@ -42130,23 +40958,7 @@
           <w:sz w:val="20"/>
           <w:szCs w:val="20"/>
         </w:rPr>
-        <w:t xml:space="preserve"> (Python) used when </w:t>
-      </w:r>
-      <w:proofErr w:type="spellStart"/>
-      <w:r>
-        <w:rPr>
-          <w:sz w:val="20"/>
-          <w:szCs w:val="20"/>
-        </w:rPr>
-        <w:t>MorphAdorner</w:t>
-      </w:r>
-      <w:proofErr w:type="spellEnd"/>
-      <w:r>
-        <w:rPr>
-          <w:sz w:val="20"/>
-          <w:szCs w:val="20"/>
-        </w:rPr>
-        <w:t xml:space="preserve"> encounters a word out of it</w:t>
+        <w:t xml:space="preserve"> (Python) used when MorphAdorner encounters a word out of it</w:t>
       </w:r>
       <w:r>
         <w:rPr>
@@ -42577,24 +41389,15 @@
           <w:sz w:val="20"/>
           <w:szCs w:val="20"/>
         </w:rPr>
-        <w:t xml:space="preserve"> added to AV-</w:t>
-      </w:r>
-      <w:proofErr w:type="spellStart"/>
+        <w:t xml:space="preserve"> added to AV-Writ</w:t>
+      </w:r>
       <w:r>
         <w:rPr>
           <w:sz w:val="20"/>
           <w:szCs w:val="20"/>
         </w:rPr>
-        <w:t>Writ</w:t>
-      </w:r>
-      <w:r>
-        <w:rPr>
-          <w:sz w:val="20"/>
-          <w:szCs w:val="20"/>
-        </w:rPr>
         <w:t>.dx</w:t>
       </w:r>
-      <w:proofErr w:type="spellEnd"/>
       <w:r>
         <w:rPr>
           <w:sz w:val="20"/>
@@ -42714,60 +41517,28 @@
           <w:sz w:val="20"/>
           <w:szCs w:val="20"/>
         </w:rPr>
-        <w:t xml:space="preserve"> </w:t>
-      </w:r>
-      <w:proofErr w:type="spellStart"/>
+        <w:t xml:space="preserve"> MorphAdorner for part-of-speech </w:t>
+      </w:r>
       <w:r>
         <w:rPr>
           <w:sz w:val="20"/>
           <w:szCs w:val="20"/>
         </w:rPr>
-        <w:t>MorphAdorner</w:t>
-      </w:r>
-      <w:proofErr w:type="spellEnd"/>
+        <w:t>tagging.</w:t>
+      </w:r>
       <w:r>
         <w:rPr>
           <w:sz w:val="20"/>
           <w:szCs w:val="20"/>
         </w:rPr>
-        <w:t xml:space="preserve"> for part-of-speech </w:t>
+        <w:t xml:space="preserve"> NLTK </w:t>
       </w:r>
       <w:r>
         <w:rPr>
           <w:sz w:val="20"/>
           <w:szCs w:val="20"/>
         </w:rPr>
-        <w:t>tagging.</w:t>
-      </w:r>
-      <w:r>
-        <w:rPr>
-          <w:sz w:val="20"/>
-          <w:szCs w:val="20"/>
-        </w:rPr>
-        <w:t xml:space="preserve"> NLTK </w:t>
-      </w:r>
-      <w:r>
-        <w:rPr>
-          <w:sz w:val="20"/>
-          <w:szCs w:val="20"/>
-        </w:rPr>
-        <w:t xml:space="preserve">is only utilized if/when </w:t>
-      </w:r>
-      <w:proofErr w:type="spellStart"/>
-      <w:r>
-        <w:rPr>
-          <w:sz w:val="20"/>
-          <w:szCs w:val="20"/>
-        </w:rPr>
-        <w:t>MorpAdorner</w:t>
-      </w:r>
-      <w:proofErr w:type="spellEnd"/>
-      <w:r>
-        <w:rPr>
-          <w:sz w:val="20"/>
-          <w:szCs w:val="20"/>
-        </w:rPr>
-        <w:t xml:space="preserve"> fails to generate a tag.</w:t>
+        <w:t>is only utilized if/when MorpAdorner fails to generate a tag.</w:t>
       </w:r>
     </w:p>
     <w:p>
@@ -42991,7 +41762,6 @@
         </w:rPr>
         <w:t xml:space="preserve"> </w:t>
       </w:r>
-      <w:proofErr w:type="spellStart"/>
       <w:r>
         <w:rPr>
           <w:b/>
@@ -43009,7 +41779,6 @@
         </w:rPr>
         <w:t>ym</w:t>
       </w:r>
-      <w:proofErr w:type="spellEnd"/>
       <w:r>
         <w:rPr>
           <w:sz w:val="20"/>
@@ -44649,119 +43418,23 @@
           <w:sz w:val="20"/>
           <w:szCs w:val="20"/>
         </w:rPr>
-        <w:t xml:space="preserve"> In fact, with just the AV-</w:t>
-      </w:r>
-      <w:proofErr w:type="spellStart"/>
+        <w:t xml:space="preserve"> In fact, with just the AV-Book.ix, AV-Lexicon.dxi, and any one of the AV-Writ</w:t>
+      </w:r>
+      <w:proofErr w:type="gramStart"/>
       <w:r>
         <w:rPr>
           <w:sz w:val="20"/>
           <w:szCs w:val="20"/>
         </w:rPr>
-        <w:t>Book.ix</w:t>
-      </w:r>
-      <w:proofErr w:type="spellEnd"/>
+        <w:t>*.dx</w:t>
+      </w:r>
+      <w:proofErr w:type="gramEnd"/>
       <w:r>
         <w:rPr>
           <w:sz w:val="20"/>
           <w:szCs w:val="20"/>
         </w:rPr>
-        <w:t>, AV-</w:t>
-      </w:r>
-      <w:proofErr w:type="spellStart"/>
-      <w:r>
-        <w:rPr>
-          <w:sz w:val="20"/>
-          <w:szCs w:val="20"/>
-        </w:rPr>
-        <w:t>Lexicon.dxi</w:t>
-      </w:r>
-      <w:proofErr w:type="spellEnd"/>
-      <w:r>
-        <w:rPr>
-          <w:sz w:val="20"/>
-          <w:szCs w:val="20"/>
-        </w:rPr>
-        <w:t>, and any one of the AV-Writ</w:t>
-      </w:r>
-      <w:proofErr w:type="gramStart"/>
-      <w:r>
-        <w:rPr>
-          <w:sz w:val="20"/>
-          <w:szCs w:val="20"/>
-        </w:rPr>
-        <w:t>*.dx</w:t>
-      </w:r>
-      <w:proofErr w:type="gramEnd"/>
-      <w:r>
-        <w:rPr>
-          <w:sz w:val="20"/>
-          <w:szCs w:val="20"/>
-        </w:rPr>
-        <w:t xml:space="preserve"> files has enough data to print the whole bible, including chapter and verse numbers. However, the addition of AV-</w:t>
-      </w:r>
-      <w:proofErr w:type="spellStart"/>
-      <w:r>
-        <w:rPr>
-          <w:sz w:val="20"/>
-          <w:szCs w:val="20"/>
-        </w:rPr>
-        <w:t>Chapter.ix</w:t>
-      </w:r>
-      <w:proofErr w:type="spellEnd"/>
-      <w:r>
-        <w:rPr>
-          <w:sz w:val="20"/>
-          <w:szCs w:val="20"/>
-        </w:rPr>
-        <w:t xml:space="preserve"> and AV-</w:t>
-      </w:r>
-      <w:proofErr w:type="spellStart"/>
-      <w:r>
-        <w:rPr>
-          <w:sz w:val="20"/>
-          <w:szCs w:val="20"/>
-        </w:rPr>
-        <w:t>Verse.ix</w:t>
-      </w:r>
-      <w:proofErr w:type="spellEnd"/>
-      <w:r>
-        <w:rPr>
-          <w:sz w:val="20"/>
-          <w:szCs w:val="20"/>
-        </w:rPr>
-        <w:t xml:space="preserve"> greatly simplify the process.  Additional SDK files are completely optional and serve as lookups for </w:t>
-      </w:r>
-      <w:proofErr w:type="spellStart"/>
-      <w:r>
-        <w:rPr>
-          <w:sz w:val="20"/>
-          <w:szCs w:val="20"/>
-        </w:rPr>
-        <w:t>Lematta</w:t>
-      </w:r>
-      <w:proofErr w:type="spellEnd"/>
-      <w:r>
-        <w:rPr>
-          <w:sz w:val="20"/>
-          <w:szCs w:val="20"/>
-        </w:rPr>
-        <w:t xml:space="preserve">, person-names, and </w:t>
-      </w:r>
-      <w:proofErr w:type="spellStart"/>
-      <w:r>
-        <w:rPr>
-          <w:sz w:val="20"/>
-          <w:szCs w:val="20"/>
-        </w:rPr>
-        <w:t>and</w:t>
-      </w:r>
-      <w:proofErr w:type="spellEnd"/>
-      <w:r>
-        <w:rPr>
-          <w:sz w:val="20"/>
-          <w:szCs w:val="20"/>
-        </w:rPr>
-        <w:t xml:space="preserve"> Part-of-Speech metadata.</w:t>
+        <w:t xml:space="preserve"> files has enough data to print the whole bible, including chapter and verse numbers. However, the addition of AV-Chapter.ix and AV-Verse.ix greatly simplify the process.  Additional SDK files are completely optional and serve as lookups for Lematta, person-names, and and Part-of-Speech metadata.</w:t>
       </w:r>
     </w:p>
     <w:p>
@@ -45048,7 +43721,6 @@
         </w:rPr>
         <w:t xml:space="preserve"> </w:t>
       </w:r>
-      <w:proofErr w:type="spellStart"/>
       <w:r>
         <w:rPr>
           <w:i/>
@@ -45058,7 +43730,6 @@
         </w:rPr>
         <w:t>SerializedFromSDK.csproj</w:t>
       </w:r>
-      <w:proofErr w:type="spellEnd"/>
       <w:r>
         <w:rPr>
           <w:sz w:val="20"/>
@@ -45624,23 +44295,7 @@
           <w:sz w:val="20"/>
           <w:szCs w:val="20"/>
         </w:rPr>
-        <w:t xml:space="preserve">  </w:t>
-      </w:r>
-      <w:proofErr w:type="spellStart"/>
-      <w:r>
-        <w:rPr>
-          <w:sz w:val="20"/>
-          <w:szCs w:val="20"/>
-        </w:rPr>
-        <w:t>FlatBuffers</w:t>
-      </w:r>
-      <w:proofErr w:type="spellEnd"/>
-      <w:r>
-        <w:rPr>
-          <w:sz w:val="20"/>
-          <w:szCs w:val="20"/>
-        </w:rPr>
-        <w:t xml:space="preserve">  support was considered, but is being abandoned.</w:t>
+        <w:t xml:space="preserve">  FlatBuffers  support was considered, but is being abandoned.</w:t>
       </w:r>
     </w:p>
     <w:p>
@@ -45661,12 +44316,10 @@
       <w:r>
         <w:t xml:space="preserve">No deserialization required! That’s right, the Rust sources have the entire SDK files baked into the source code with requisite native Rust array initializations. Just include the dependency in </w:t>
       </w:r>
-      <w:proofErr w:type="spellStart"/>
       <w:proofErr w:type="gramStart"/>
       <w:r>
         <w:t>cargo.toml</w:t>
       </w:r>
-      <w:proofErr w:type="spellEnd"/>
       <w:proofErr w:type="gramEnd"/>
       <w:r>
         <w:t>, and you</w:t>
@@ -45722,28 +44375,12 @@
         <w:t>d</w:t>
       </w:r>
       <w:r>
-        <w:t xml:space="preserve"> in lockstep with the binary files of the SDK. However, one major deviation is that the AV-</w:t>
-      </w:r>
-      <w:proofErr w:type="spellStart"/>
-      <w:r>
-        <w:t>Writ.dx</w:t>
-      </w:r>
-      <w:proofErr w:type="spellEnd"/>
-      <w:r>
-        <w:t xml:space="preserve"> file is segmented into 66 different structures (one for each book of the bible).</w:t>
+        <w:t xml:space="preserve"> in lockstep with the binary files of the SDK. However, one major deviation is that the AV-Writ.dx file is segmented into 66 different structures (one for each book of the bible).</w:t>
       </w:r>
     </w:p>
     <w:p>
       <w:r>
-        <w:t xml:space="preserve">No deserialization required! That’s right, the C++ sources have the entire SDK files baked into the source code with requisite native C++ array initializations. Just include the dependency in </w:t>
-      </w:r>
-      <w:proofErr w:type="spellStart"/>
-      <w:r>
-        <w:t>CMake</w:t>
-      </w:r>
-      <w:proofErr w:type="spellEnd"/>
-      <w:r>
-        <w:t>, and you’re good to go.</w:t>
+        <w:t>No deserialization required! That’s right, the C++ sources have the entire SDK files baked into the source code with requisite native C++ array initializations. Just include the dependency in CMake, and you’re good to go.</w:t>
       </w:r>
     </w:p>
     <w:p>
@@ -45754,24 +44391,14 @@
       <w:r>
         <w:t>Digital-AV/z-series/foundations/</w:t>
       </w:r>
-      <w:proofErr w:type="spellStart"/>
       <w:r>
         <w:t>cpp</w:t>
       </w:r>
-      <w:proofErr w:type="spellEnd"/>
       <w:r>
         <w:t>/</w:t>
       </w:r>
       <w:r>
-        <w:t xml:space="preserve"> folder on GitHub. All structures are pre-defined in lockstep with the binary files of the SDK. However, one major deviation is that the AV-</w:t>
-      </w:r>
-      <w:proofErr w:type="spellStart"/>
-      <w:r>
-        <w:t>Writ.dx</w:t>
-      </w:r>
-      <w:proofErr w:type="spellEnd"/>
-      <w:r>
-        <w:t xml:space="preserve"> file is segmented into 66 different structures (one for each book of the bible). </w:t>
+        <w:t xml:space="preserve"> folder on GitHub. All structures are pre-defined in lockstep with the binary files of the SDK. However, one major deviation is that the AV-Writ.dx file is segmented into 66 different structures (one for each book of the bible). </w:t>
       </w:r>
     </w:p>
     <w:p>
@@ -45782,6 +44409,30 @@
     <w:p>
       <w:r>
         <w:t>The code currently compiles, but is largely untested.</w:t>
+      </w:r>
+    </w:p>
+    <w:p>
+      <w:r>
+        <w:t xml:space="preserve">The compiled Rust library is almost 400mb. That’s twenty times the size of the baseline [serialized] SDK files. At first glance, this might lead you to the C++ library. However, this would be an </w:t>
+      </w:r>
+      <w:proofErr w:type="gramStart"/>
+      <w:r>
+        <w:t>apples</w:t>
+      </w:r>
+      <w:proofErr w:type="gramEnd"/>
+      <w:r>
+        <w:t xml:space="preserve"> to oranges comparison. The C++ implementation is a DLL (</w:t>
+      </w:r>
+      <w:proofErr w:type="gramStart"/>
+      <w:r>
+        <w:t>i.e.</w:t>
+      </w:r>
+      <w:proofErr w:type="gramEnd"/>
+      <w:r>
+        <w:t xml:space="preserve"> a shared library). The Rust library is static, by convention, with all dependencies baked in, including the Rust runtime itself.</w:t>
+      </w:r>
+      <w:r>
+        <w:t xml:space="preserve">  Someone could measure what the library would be if it were compiled as a shared library, but I have no plans to do that.  For what it is, and given modern hardware, 400 mb is not very large by database standards. Yet, if trimming down is your goal, not every file need be included in your application.</w:t>
       </w:r>
       <w:r>
         <w:br w:type="page"/>
@@ -45804,15 +44455,7 @@
     <w:p>
       <w:r>
         <w:lastRenderedPageBreak/>
-        <w:t xml:space="preserve">No deserialization required! That’s right, the C++ sources have the entire SDK files baked into the source code with requisite native C++ array initializations. Just include the dependency in </w:t>
-      </w:r>
-      <w:proofErr w:type="spellStart"/>
-      <w:r>
-        <w:t>CMake</w:t>
-      </w:r>
-      <w:proofErr w:type="spellEnd"/>
-      <w:r>
-        <w:t>, and you’re good to go.</w:t>
+        <w:t>No deserialization required! That’s right, the C++ sources have the entire SDK files baked into the source code with requisite native C++ array initializations. Just include the dependency in CMake, and you’re good to go.</w:t>
       </w:r>
     </w:p>
     <w:p>
@@ -45822,24 +44465,14 @@
       <w:r>
         <w:t>Digital-AV/z-series/foundations/</w:t>
       </w:r>
-      <w:proofErr w:type="spellStart"/>
       <w:r>
         <w:t>cpp</w:t>
       </w:r>
-      <w:proofErr w:type="spellEnd"/>
       <w:r>
         <w:t>/</w:t>
       </w:r>
       <w:r>
-        <w:t xml:space="preserve"> folder on GitHub. All structures are pre-defined in lockstep with the binary files of the SDK. However, one major deviation is that the AV-</w:t>
-      </w:r>
-      <w:proofErr w:type="spellStart"/>
-      <w:r>
-        <w:t>Writ.dx</w:t>
-      </w:r>
-      <w:proofErr w:type="spellEnd"/>
-      <w:r>
-        <w:t xml:space="preserve"> file is segmented into 66 different structures (one for each book of the bible).</w:t>
+        <w:t xml:space="preserve"> folder on GitHub. All structures are pre-defined in lockstep with the binary files of the SDK. However, one major deviation is that the AV-Writ.dx file is segmented into 66 different structures (one for each book of the bible).</w:t>
       </w:r>
     </w:p>
     <w:p>
@@ -45850,6 +44483,11 @@
     <w:p>
       <w:r>
         <w:t>The code currently compiles, but is largely untested.</w:t>
+      </w:r>
+    </w:p>
+    <w:p>
+      <w:r>
+        <w:t>Interestingly, using the latest Microsoft x64 C++ compiler to compile the entire SDK into a DLL with static C++ arrays, the entire DLL weighs in at 21.2 mb, slightly smaller than the experimental FlatBuffers data files. Compared to the Baseline SDK files themselves, that’s only 3 mb of overhead (and all of the deserialization work is already done).</w:t>
       </w:r>
     </w:p>
     <w:p>
@@ -45899,23 +44537,7 @@
         </w:sectPr>
       </w:pPr>
       <w:r>
-        <w:t xml:space="preserve">Okay, this is a teaser, but with the existing code-generation platform, this is pretty low-hanging fruit. Sure, it’s not as compact as </w:t>
-      </w:r>
-      <w:proofErr w:type="spellStart"/>
-      <w:r>
-        <w:t>FlatBuffers</w:t>
-      </w:r>
-      <w:proofErr w:type="spellEnd"/>
-      <w:r>
-        <w:t xml:space="preserve">, but it will be way easier to use.  Moreover, if compactness is what you’re really after, not even </w:t>
-      </w:r>
-      <w:proofErr w:type="spellStart"/>
-      <w:r>
-        <w:t>FlatBuffers</w:t>
-      </w:r>
-      <w:proofErr w:type="spellEnd"/>
-      <w:r>
-        <w:t xml:space="preserve"> can beat the baseline SDK.</w:t>
+        <w:t>Okay, this is a teaser, but with the existing code-generation platform, this is pretty low-hanging fruit. Sure, it’s not as compact as FlatBuffers, but it will be way easier to use.  Moreover, if compactness is what you’re really after, not even FlatBuffers can beat the baseline SDK.</w:t>
       </w:r>
     </w:p>
     <w:p/>
@@ -45929,11 +44551,9 @@
         <w:lastRenderedPageBreak/>
         <w:t xml:space="preserve">If the developer is willing to take on the dependency of </w:t>
       </w:r>
-      <w:proofErr w:type="spellStart"/>
       <w:r>
         <w:t>FlatBuffers</w:t>
       </w:r>
-      <w:proofErr w:type="spellEnd"/>
       <w:r>
         <w:rPr>
           <w:rStyle w:val="FootnoteReference"/>
@@ -45941,41 +44561,12 @@
         <w:footnoteReference w:id="5"/>
       </w:r>
       <w:r>
-        <w:t xml:space="preserve">, the deserialization can be driven using the IDL provided in the </w:t>
-      </w:r>
-      <w:proofErr w:type="spellStart"/>
-      <w:r>
-        <w:t>FlatBuffers</w:t>
-      </w:r>
-      <w:proofErr w:type="spellEnd"/>
-      <w:r>
-        <w:t xml:space="preserve"> Schema (</w:t>
-      </w:r>
-      <w:proofErr w:type="spellStart"/>
-      <w:r>
-        <w:t>fbs</w:t>
-      </w:r>
-      <w:proofErr w:type="spellEnd"/>
-      <w:r>
-        <w:t xml:space="preserve">) IDL files. All binary-content files for deserialization for </w:t>
-      </w:r>
-      <w:proofErr w:type="spellStart"/>
-      <w:r>
-        <w:t>FlatBuffers</w:t>
-      </w:r>
-      <w:proofErr w:type="spellEnd"/>
-      <w:r>
-        <w:t xml:space="preserve"> have an “.data” extent. Corresponding IDL files have an </w:t>
+        <w:t xml:space="preserve">, the deserialization can be driven using the IDL provided in the FlatBuffers Schema (fbs) IDL files. All binary-content files for deserialization for FlatBuffers have an “.data” extent. Corresponding IDL files have an </w:t>
       </w:r>
       <w:proofErr w:type="gramStart"/>
       <w:r>
-        <w:t>“.</w:t>
-      </w:r>
-      <w:proofErr w:type="spellStart"/>
-      <w:r>
-        <w:t>fbs</w:t>
-      </w:r>
-      <w:proofErr w:type="spellEnd"/>
+        <w:t>“.fbs</w:t>
+      </w:r>
       <w:proofErr w:type="gramEnd"/>
       <w:r>
         <w:t>” extent. The layouts are substantially similar to the baseline SDK. Therefore, the baseline SDK documentation can still be consulted. However, the IDL (</w:t>
@@ -45986,23 +44577,7 @@
       </w:r>
       <w:proofErr w:type="gramEnd"/>
       <w:r>
-        <w:t xml:space="preserve"> *.</w:t>
-      </w:r>
-      <w:proofErr w:type="spellStart"/>
-      <w:r>
-        <w:t>fbs</w:t>
-      </w:r>
-      <w:proofErr w:type="spellEnd"/>
-      <w:r>
-        <w:t xml:space="preserve"> file) can drive deserialization through the </w:t>
-      </w:r>
-      <w:proofErr w:type="spellStart"/>
-      <w:r>
-        <w:t>FlatBuffers</w:t>
-      </w:r>
-      <w:proofErr w:type="spellEnd"/>
-      <w:r>
-        <w:t xml:space="preserve"> code-generated sources for most programming languages.</w:t>
+        <w:t xml:space="preserve"> *.fbs file) can drive deserialization through the FlatBuffers code-generated sources for most programming languages.</w:t>
       </w:r>
     </w:p>
     <w:p>
@@ -46175,7 +44750,6 @@
                 <w:szCs w:val="40"/>
               </w:rPr>
             </w:pPr>
-            <w:proofErr w:type="spellStart"/>
             <w:r>
               <w:rPr>
                 <w:b/>
@@ -46186,7 +44760,6 @@
               </w:rPr>
               <w:t>Flatbuffer</w:t>
             </w:r>
-            <w:proofErr w:type="spellEnd"/>
           </w:p>
           <w:p>
             <w:pPr>
@@ -46234,7 +44807,6 @@
                 <w:szCs w:val="40"/>
               </w:rPr>
             </w:pPr>
-            <w:proofErr w:type="spellStart"/>
             <w:r>
               <w:rPr>
                 <w:b/>
@@ -46245,7 +44817,6 @@
               </w:rPr>
               <w:t>FlatBuffer</w:t>
             </w:r>
-            <w:proofErr w:type="spellEnd"/>
           </w:p>
           <w:p>
             <w:pPr>
@@ -46303,7 +44874,6 @@
                 <w:szCs w:val="40"/>
               </w:rPr>
             </w:pPr>
-            <w:proofErr w:type="spellStart"/>
             <w:r>
               <w:rPr>
                 <w:b/>
@@ -46312,18 +44882,7 @@
                 <w:sz w:val="40"/>
                 <w:szCs w:val="40"/>
               </w:rPr>
-              <w:t>FlatBuffer</w:t>
-            </w:r>
-            <w:proofErr w:type="spellEnd"/>
-            <w:r>
-              <w:rPr>
-                <w:b/>
-                <w:bCs/>
-                <w:color w:val="FFFFFF" w:themeColor="background1"/>
-                <w:sz w:val="40"/>
-                <w:szCs w:val="40"/>
-              </w:rPr>
-              <w:t xml:space="preserve"> Size</w:t>
+              <w:t>FlatBuffer Size</w:t>
             </w:r>
           </w:p>
         </w:tc>
@@ -46351,17 +44910,8 @@
                 <w:sz w:val="36"/>
                 <w:szCs w:val="36"/>
               </w:rPr>
-              <w:t>AV-</w:t>
-            </w:r>
-            <w:proofErr w:type="spellStart"/>
-            <w:r>
-              <w:rPr>
-                <w:sz w:val="36"/>
-                <w:szCs w:val="36"/>
-              </w:rPr>
-              <w:t>Writ.dx</w:t>
-            </w:r>
-            <w:proofErr w:type="spellEnd"/>
+              <w:t>AV-Writ.dx</w:t>
+            </w:r>
           </w:p>
         </w:tc>
         <w:tc>
@@ -46432,7 +44982,6 @@
                 <w:szCs w:val="36"/>
               </w:rPr>
             </w:pPr>
-            <w:proofErr w:type="spellStart"/>
             <w:r>
               <w:rPr>
                 <w:sz w:val="36"/>
@@ -46461,7 +45010,6 @@
               </w:rPr>
               <w:t>s</w:t>
             </w:r>
-            <w:proofErr w:type="spellEnd"/>
           </w:p>
         </w:tc>
         <w:tc>
@@ -46480,7 +45028,6 @@
                 <w:szCs w:val="36"/>
               </w:rPr>
             </w:pPr>
-            <w:proofErr w:type="spellStart"/>
             <w:r>
               <w:rPr>
                 <w:sz w:val="36"/>
@@ -46509,7 +45056,6 @@
               </w:rPr>
               <w:t>data</w:t>
             </w:r>
-            <w:proofErr w:type="spellEnd"/>
           </w:p>
         </w:tc>
         <w:tc>
@@ -46560,17 +45106,8 @@
                 <w:sz w:val="36"/>
                 <w:szCs w:val="36"/>
               </w:rPr>
-              <w:t>AV-</w:t>
-            </w:r>
-            <w:proofErr w:type="spellStart"/>
-            <w:r>
-              <w:rPr>
-                <w:sz w:val="36"/>
-                <w:szCs w:val="36"/>
-              </w:rPr>
-              <w:t>Book.ix</w:t>
-            </w:r>
-            <w:proofErr w:type="spellEnd"/>
+              <w:t>AV-Book.ix</w:t>
+            </w:r>
           </w:p>
         </w:tc>
         <w:tc>
@@ -46623,55 +45160,37 @@
                 <w:sz w:val="36"/>
                 <w:szCs w:val="36"/>
               </w:rPr>
-              <w:t>-</w:t>
-            </w:r>
-            <w:proofErr w:type="spellStart"/>
-            <w:r>
+              <w:t>-Index.fbs</w:t>
+            </w:r>
+          </w:p>
+        </w:tc>
+        <w:tc>
+          <w:tcPr>
+            <w:tcW w:w="3145" w:type="dxa"/>
+            <w:vAlign w:val="center"/>
+          </w:tcPr>
+          <w:p>
+            <w:pPr>
+              <w:jc w:val="both"/>
               <w:rPr>
                 <w:sz w:val="36"/>
                 <w:szCs w:val="36"/>
               </w:rPr>
-              <w:t>Index.fbs</w:t>
-            </w:r>
-            <w:proofErr w:type="spellEnd"/>
-          </w:p>
-        </w:tc>
-        <w:tc>
-          <w:tcPr>
-            <w:tcW w:w="3145" w:type="dxa"/>
-            <w:vAlign w:val="center"/>
-          </w:tcPr>
-          <w:p>
-            <w:pPr>
-              <w:jc w:val="both"/>
+            </w:pPr>
+            <w:r>
               <w:rPr>
                 <w:sz w:val="36"/>
                 <w:szCs w:val="36"/>
               </w:rPr>
-            </w:pPr>
+              <w:t>Book</w:t>
+            </w:r>
             <w:r>
               <w:rPr>
                 <w:sz w:val="36"/>
                 <w:szCs w:val="36"/>
               </w:rPr>
-              <w:t>Book</w:t>
-            </w:r>
-            <w:r>
-              <w:rPr>
-                <w:sz w:val="36"/>
-                <w:szCs w:val="36"/>
-              </w:rPr>
-              <w:t>-</w:t>
-            </w:r>
-            <w:proofErr w:type="spellStart"/>
-            <w:r>
-              <w:rPr>
-                <w:sz w:val="36"/>
-                <w:szCs w:val="36"/>
-              </w:rPr>
-              <w:t>Index.data</w:t>
-            </w:r>
-            <w:proofErr w:type="spellEnd"/>
+              <w:t>-Index.data</w:t>
+            </w:r>
           </w:p>
         </w:tc>
         <w:tc>
@@ -46719,17 +45238,8 @@
                 <w:sz w:val="36"/>
                 <w:szCs w:val="36"/>
               </w:rPr>
-              <w:t>AV-</w:t>
-            </w:r>
-            <w:proofErr w:type="spellStart"/>
-            <w:r>
-              <w:rPr>
-                <w:sz w:val="36"/>
-                <w:szCs w:val="36"/>
-              </w:rPr>
-              <w:t>Chapter.ix</w:t>
-            </w:r>
-            <w:proofErr w:type="spellEnd"/>
+              <w:t>AV-Chapter.ix</w:t>
+            </w:r>
           </w:p>
         </w:tc>
         <w:tc>
@@ -46782,55 +45292,37 @@
                 <w:sz w:val="36"/>
                 <w:szCs w:val="36"/>
               </w:rPr>
-              <w:t>-</w:t>
-            </w:r>
-            <w:proofErr w:type="spellStart"/>
-            <w:r>
+              <w:t>-Index.fbs</w:t>
+            </w:r>
+          </w:p>
+        </w:tc>
+        <w:tc>
+          <w:tcPr>
+            <w:tcW w:w="3145" w:type="dxa"/>
+            <w:vAlign w:val="center"/>
+          </w:tcPr>
+          <w:p>
+            <w:pPr>
+              <w:jc w:val="both"/>
               <w:rPr>
                 <w:sz w:val="36"/>
                 <w:szCs w:val="36"/>
               </w:rPr>
-              <w:t>Index.fbs</w:t>
-            </w:r>
-            <w:proofErr w:type="spellEnd"/>
-          </w:p>
-        </w:tc>
-        <w:tc>
-          <w:tcPr>
-            <w:tcW w:w="3145" w:type="dxa"/>
-            <w:vAlign w:val="center"/>
-          </w:tcPr>
-          <w:p>
-            <w:pPr>
-              <w:jc w:val="both"/>
+            </w:pPr>
+            <w:r>
               <w:rPr>
                 <w:sz w:val="36"/>
                 <w:szCs w:val="36"/>
               </w:rPr>
-            </w:pPr>
+              <w:t>Chapter</w:t>
+            </w:r>
             <w:r>
               <w:rPr>
                 <w:sz w:val="36"/>
                 <w:szCs w:val="36"/>
               </w:rPr>
-              <w:t>Chapter</w:t>
-            </w:r>
-            <w:r>
-              <w:rPr>
-                <w:sz w:val="36"/>
-                <w:szCs w:val="36"/>
-              </w:rPr>
-              <w:t>-</w:t>
-            </w:r>
-            <w:proofErr w:type="spellStart"/>
-            <w:r>
-              <w:rPr>
-                <w:sz w:val="36"/>
-                <w:szCs w:val="36"/>
-              </w:rPr>
-              <w:t>Index.data</w:t>
-            </w:r>
-            <w:proofErr w:type="spellEnd"/>
+              <w:t>-Index.data</w:t>
+            </w:r>
           </w:p>
         </w:tc>
         <w:tc>
@@ -46880,7 +45372,6 @@
               </w:rPr>
               <w:t>AV-</w:t>
             </w:r>
-            <w:proofErr w:type="spellStart"/>
             <w:r>
               <w:rPr>
                 <w:sz w:val="36"/>
@@ -46895,7 +45386,6 @@
               </w:rPr>
               <w:t>.ix</w:t>
             </w:r>
-            <w:proofErr w:type="spellEnd"/>
           </w:p>
         </w:tc>
         <w:tc>
@@ -46941,48 +45431,30 @@
                 <w:sz w:val="36"/>
                 <w:szCs w:val="36"/>
               </w:rPr>
-              <w:t>Verse-</w:t>
-            </w:r>
-            <w:proofErr w:type="spellStart"/>
-            <w:r>
+              <w:t>Verse-Index.fbs</w:t>
+            </w:r>
+          </w:p>
+        </w:tc>
+        <w:tc>
+          <w:tcPr>
+            <w:tcW w:w="3145" w:type="dxa"/>
+            <w:vAlign w:val="center"/>
+          </w:tcPr>
+          <w:p>
+            <w:pPr>
+              <w:jc w:val="both"/>
               <w:rPr>
                 <w:sz w:val="36"/>
                 <w:szCs w:val="36"/>
               </w:rPr>
-              <w:t>Index.fbs</w:t>
-            </w:r>
-            <w:proofErr w:type="spellEnd"/>
-          </w:p>
-        </w:tc>
-        <w:tc>
-          <w:tcPr>
-            <w:tcW w:w="3145" w:type="dxa"/>
-            <w:vAlign w:val="center"/>
-          </w:tcPr>
-          <w:p>
-            <w:pPr>
-              <w:jc w:val="both"/>
+            </w:pPr>
+            <w:r>
               <w:rPr>
                 <w:sz w:val="36"/>
                 <w:szCs w:val="36"/>
               </w:rPr>
-            </w:pPr>
-            <w:r>
-              <w:rPr>
-                <w:sz w:val="36"/>
-                <w:szCs w:val="36"/>
-              </w:rPr>
-              <w:t>Verse-</w:t>
-            </w:r>
-            <w:proofErr w:type="spellStart"/>
-            <w:r>
-              <w:rPr>
-                <w:sz w:val="36"/>
-                <w:szCs w:val="36"/>
-              </w:rPr>
-              <w:t>Index.data</w:t>
-            </w:r>
-            <w:proofErr w:type="spellEnd"/>
+              <w:t>Verse-Index.data</w:t>
+            </w:r>
           </w:p>
         </w:tc>
         <w:tc>
@@ -47030,17 +45502,8 @@
                 <w:sz w:val="36"/>
                 <w:szCs w:val="36"/>
               </w:rPr>
-              <w:t>AV-</w:t>
-            </w:r>
-            <w:proofErr w:type="spellStart"/>
-            <w:r>
-              <w:rPr>
-                <w:sz w:val="36"/>
-                <w:szCs w:val="36"/>
-              </w:rPr>
-              <w:t>Lemma.dxi</w:t>
-            </w:r>
-            <w:proofErr w:type="spellEnd"/>
+              <w:t>AV-Lemma.dxi</w:t>
+            </w:r>
           </w:p>
         </w:tc>
         <w:tc>
@@ -47081,7 +45544,6 @@
                 <w:szCs w:val="36"/>
               </w:rPr>
             </w:pPr>
-            <w:proofErr w:type="spellStart"/>
             <w:r>
               <w:rPr>
                 <w:sz w:val="36"/>
@@ -47110,7 +45572,6 @@
               </w:rPr>
               <w:t>fbs</w:t>
             </w:r>
-            <w:proofErr w:type="spellEnd"/>
           </w:p>
         </w:tc>
         <w:tc>
@@ -47126,7 +45587,6 @@
                 <w:szCs w:val="36"/>
               </w:rPr>
             </w:pPr>
-            <w:proofErr w:type="spellStart"/>
             <w:r>
               <w:rPr>
                 <w:sz w:val="36"/>
@@ -47141,7 +45601,6 @@
               </w:rPr>
               <w:t>ta.data</w:t>
             </w:r>
-            <w:proofErr w:type="spellEnd"/>
           </w:p>
         </w:tc>
         <w:tc>
@@ -47196,24 +45655,15 @@
                 <w:sz w:val="36"/>
                 <w:szCs w:val="36"/>
               </w:rPr>
-              <w:t>-</w:t>
-            </w:r>
-            <w:proofErr w:type="spellStart"/>
+              <w:t>-OOV</w:t>
+            </w:r>
             <w:r>
               <w:rPr>
                 <w:sz w:val="36"/>
                 <w:szCs w:val="36"/>
               </w:rPr>
-              <w:t>OOV</w:t>
-            </w:r>
-            <w:r>
-              <w:rPr>
-                <w:sz w:val="36"/>
-                <w:szCs w:val="36"/>
-              </w:rPr>
               <w:t>.dxi</w:t>
             </w:r>
-            <w:proofErr w:type="spellEnd"/>
           </w:p>
         </w:tc>
         <w:tc>
@@ -47254,7 +45704,6 @@
                 <w:szCs w:val="36"/>
               </w:rPr>
             </w:pPr>
-            <w:proofErr w:type="spellStart"/>
             <w:r>
               <w:rPr>
                 <w:sz w:val="36"/>
@@ -47283,7 +45732,6 @@
               </w:rPr>
               <w:t>fbs</w:t>
             </w:r>
-            <w:proofErr w:type="spellEnd"/>
           </w:p>
         </w:tc>
         <w:tc>
@@ -47299,7 +45747,6 @@
                 <w:szCs w:val="36"/>
               </w:rPr>
             </w:pPr>
-            <w:proofErr w:type="spellStart"/>
             <w:r>
               <w:rPr>
                 <w:sz w:val="36"/>
@@ -47314,7 +45761,6 @@
               </w:rPr>
               <w:t>ta-OOV.data</w:t>
             </w:r>
-            <w:proofErr w:type="spellEnd"/>
           </w:p>
         </w:tc>
         <w:tc>
@@ -47362,17 +45808,8 @@
                 <w:sz w:val="36"/>
                 <w:szCs w:val="36"/>
               </w:rPr>
-              <w:t>AV-</w:t>
-            </w:r>
-            <w:proofErr w:type="spellStart"/>
-            <w:r>
-              <w:rPr>
-                <w:sz w:val="36"/>
-                <w:szCs w:val="36"/>
-              </w:rPr>
-              <w:t>Lexicon.dxi</w:t>
-            </w:r>
-            <w:proofErr w:type="spellEnd"/>
+              <w:t>AV-Lexicon.dxi</w:t>
+            </w:r>
           </w:p>
         </w:tc>
         <w:tc>
@@ -47413,7 +45850,6 @@
                 <w:szCs w:val="36"/>
               </w:rPr>
             </w:pPr>
-            <w:proofErr w:type="spellStart"/>
             <w:r>
               <w:rPr>
                 <w:sz w:val="36"/>
@@ -47435,7 +45871,6 @@
               </w:rPr>
               <w:t>fbs</w:t>
             </w:r>
-            <w:proofErr w:type="spellEnd"/>
           </w:p>
         </w:tc>
         <w:tc>
@@ -47451,7 +45886,6 @@
                 <w:szCs w:val="36"/>
               </w:rPr>
             </w:pPr>
-            <w:proofErr w:type="spellStart"/>
             <w:r>
               <w:rPr>
                 <w:sz w:val="36"/>
@@ -47466,7 +45900,6 @@
               </w:rPr>
               <w:t>.data</w:t>
             </w:r>
-            <w:proofErr w:type="spellEnd"/>
           </w:p>
         </w:tc>
         <w:tc>
@@ -47514,15 +45947,14 @@
                 <w:sz w:val="36"/>
                 <w:szCs w:val="36"/>
               </w:rPr>
-              <w:softHyphen/>
-              <w:t>AV-WordClass</w:t>
+              <w:t>AV-</w:t>
             </w:r>
             <w:r>
               <w:rPr>
                 <w:sz w:val="36"/>
                 <w:szCs w:val="36"/>
               </w:rPr>
-              <w:t>-Z14</w:t>
+              <w:t>Names</w:t>
             </w:r>
             <w:r>
               <w:rPr>
@@ -47554,7 +45986,7 @@
                 <w:sz w:val="32"/>
                 <w:szCs w:val="32"/>
               </w:rPr>
-              <w:t xml:space="preserve">  </w:t>
+              <w:t xml:space="preserve"> </w:t>
             </w:r>
             <w:r>
               <w:rPr>
@@ -47562,7 +45994,7 @@
                 <w:sz w:val="32"/>
                 <w:szCs w:val="32"/>
               </w:rPr>
-              <w:t>1</w:t>
+              <w:t>60</w:t>
             </w:r>
             <w:r>
               <w:rPr>
@@ -47585,6 +46017,9 @@
         <w:tc>
           <w:tcPr>
             <w:tcW w:w="2970" w:type="dxa"/>
+            <w:tcBorders>
+              <w:bottom w:val="single" w:sz="4" w:space="0" w:color="000000" w:themeColor="text1"/>
+            </w:tcBorders>
             <w:vAlign w:val="center"/>
           </w:tcPr>
           <w:p>
@@ -47595,13 +46030,12 @@
                 <w:szCs w:val="36"/>
               </w:rPr>
             </w:pPr>
-            <w:proofErr w:type="spellStart"/>
             <w:r>
               <w:rPr>
                 <w:sz w:val="36"/>
                 <w:szCs w:val="36"/>
               </w:rPr>
-              <w:t>WordClasses</w:t>
+              <w:t>Names</w:t>
             </w:r>
             <w:r>
               <w:rPr>
@@ -47617,7 +46051,6 @@
               </w:rPr>
               <w:t>fbs</w:t>
             </w:r>
-            <w:proofErr w:type="spellEnd"/>
           </w:p>
         </w:tc>
         <w:tc>
@@ -47633,15 +46066,13 @@
                 <w:szCs w:val="36"/>
               </w:rPr>
             </w:pPr>
-            <w:proofErr w:type="spellStart"/>
             <w:r>
               <w:rPr>
                 <w:sz w:val="36"/>
                 <w:szCs w:val="36"/>
               </w:rPr>
-              <w:t>WordClasses.data</w:t>
-            </w:r>
-            <w:proofErr w:type="spellEnd"/>
+              <w:t>Names.data</w:t>
+            </w:r>
           </w:p>
         </w:tc>
         <w:tc>
@@ -47664,7 +46095,7 @@
                 <w:sz w:val="32"/>
                 <w:szCs w:val="32"/>
               </w:rPr>
-              <w:t xml:space="preserve">  3 kb</w:t>
+              <w:t>292 kb</w:t>
             </w:r>
           </w:p>
         </w:tc>
@@ -47689,24 +46120,8 @@
                 <w:sz w:val="36"/>
                 <w:szCs w:val="36"/>
               </w:rPr>
-              <w:t>AV-</w:t>
-            </w:r>
-            <w:proofErr w:type="spellStart"/>
-            <w:r>
-              <w:rPr>
-                <w:sz w:val="36"/>
-                <w:szCs w:val="36"/>
-              </w:rPr>
-              <w:t>Names</w:t>
-            </w:r>
-            <w:r>
-              <w:rPr>
-                <w:sz w:val="36"/>
-                <w:szCs w:val="36"/>
-              </w:rPr>
-              <w:t>.dxi</w:t>
-            </w:r>
-            <w:proofErr w:type="spellEnd"/>
+              <w:t>Total</w:t>
+            </w:r>
           </w:p>
         </w:tc>
         <w:tc>
@@ -47730,23 +46145,72 @@
                 <w:sz w:val="32"/>
                 <w:szCs w:val="32"/>
               </w:rPr>
-              <w:t xml:space="preserve"> </w:t>
-            </w:r>
-            <w:r>
+              <w:t>18 mb</w:t>
+            </w:r>
+          </w:p>
+        </w:tc>
+        <w:tc>
+          <w:tcPr>
+            <w:tcW w:w="2970" w:type="dxa"/>
+            <w:tcBorders>
+              <w:top w:val="single" w:sz="4" w:space="0" w:color="000000" w:themeColor="text1"/>
+              <w:bottom w:val="nil"/>
+            </w:tcBorders>
+            <w:vAlign w:val="center"/>
+          </w:tcPr>
+          <w:p>
+            <w:pPr>
+              <w:jc w:val="both"/>
+              <w:rPr>
+                <w:sz w:val="36"/>
+                <w:szCs w:val="36"/>
+              </w:rPr>
+            </w:pPr>
+          </w:p>
+        </w:tc>
+        <w:tc>
+          <w:tcPr>
+            <w:tcW w:w="3145" w:type="dxa"/>
+            <w:vAlign w:val="center"/>
+          </w:tcPr>
+          <w:p>
+            <w:pPr>
+              <w:jc w:val="both"/>
+              <w:rPr>
+                <w:sz w:val="36"/>
+                <w:szCs w:val="36"/>
+              </w:rPr>
+            </w:pPr>
+            <w:r>
+              <w:rPr>
+                <w:sz w:val="36"/>
+                <w:szCs w:val="36"/>
+              </w:rPr>
+              <w:t>Total</w:t>
+            </w:r>
+          </w:p>
+        </w:tc>
+        <w:tc>
+          <w:tcPr>
+            <w:tcW w:w="1870" w:type="dxa"/>
+            <w:vAlign w:val="center"/>
+          </w:tcPr>
+          <w:p>
+            <w:pPr>
+              <w:jc w:val="center"/>
               <w:rPr>
                 <w:rFonts w:ascii="Consolas" w:hAnsi="Consolas"/>
                 <w:sz w:val="32"/>
                 <w:szCs w:val="32"/>
               </w:rPr>
-              <w:t>60</w:t>
-            </w:r>
+            </w:pPr>
             <w:r>
               <w:rPr>
                 <w:rFonts w:ascii="Consolas" w:hAnsi="Consolas"/>
                 <w:sz w:val="32"/>
                 <w:szCs w:val="32"/>
               </w:rPr>
-              <w:t xml:space="preserve"> </w:t>
+              <w:t>21.5</w:t>
             </w:r>
             <w:r>
               <w:rPr>
@@ -47754,93 +46218,7 @@
                 <w:sz w:val="32"/>
                 <w:szCs w:val="32"/>
               </w:rPr>
-              <w:t>kb</w:t>
-            </w:r>
-          </w:p>
-        </w:tc>
-        <w:tc>
-          <w:tcPr>
-            <w:tcW w:w="2970" w:type="dxa"/>
-            <w:vAlign w:val="center"/>
-          </w:tcPr>
-          <w:p>
-            <w:pPr>
-              <w:jc w:val="both"/>
-              <w:rPr>
-                <w:sz w:val="36"/>
-                <w:szCs w:val="36"/>
-              </w:rPr>
-            </w:pPr>
-            <w:proofErr w:type="spellStart"/>
-            <w:r>
-              <w:rPr>
-                <w:sz w:val="36"/>
-                <w:szCs w:val="36"/>
-              </w:rPr>
-              <w:t>Names</w:t>
-            </w:r>
-            <w:r>
-              <w:rPr>
-                <w:sz w:val="36"/>
-                <w:szCs w:val="36"/>
-              </w:rPr>
-              <w:t>.</w:t>
-            </w:r>
-            <w:r>
-              <w:rPr>
-                <w:sz w:val="36"/>
-                <w:szCs w:val="36"/>
-              </w:rPr>
-              <w:t>fbs</w:t>
-            </w:r>
-            <w:proofErr w:type="spellEnd"/>
-          </w:p>
-        </w:tc>
-        <w:tc>
-          <w:tcPr>
-            <w:tcW w:w="3145" w:type="dxa"/>
-            <w:vAlign w:val="center"/>
-          </w:tcPr>
-          <w:p>
-            <w:pPr>
-              <w:jc w:val="both"/>
-              <w:rPr>
-                <w:sz w:val="36"/>
-                <w:szCs w:val="36"/>
-              </w:rPr>
-            </w:pPr>
-            <w:proofErr w:type="spellStart"/>
-            <w:r>
-              <w:rPr>
-                <w:sz w:val="36"/>
-                <w:szCs w:val="36"/>
-              </w:rPr>
-              <w:t>Names.data</w:t>
-            </w:r>
-            <w:proofErr w:type="spellEnd"/>
-          </w:p>
-        </w:tc>
-        <w:tc>
-          <w:tcPr>
-            <w:tcW w:w="1870" w:type="dxa"/>
-            <w:vAlign w:val="center"/>
-          </w:tcPr>
-          <w:p>
-            <w:pPr>
-              <w:jc w:val="center"/>
-              <w:rPr>
-                <w:rFonts w:ascii="Consolas" w:hAnsi="Consolas"/>
-                <w:sz w:val="32"/>
-                <w:szCs w:val="32"/>
-              </w:rPr>
-            </w:pPr>
-            <w:r>
-              <w:rPr>
-                <w:rFonts w:ascii="Consolas" w:hAnsi="Consolas"/>
-                <w:sz w:val="32"/>
-                <w:szCs w:val="32"/>
-              </w:rPr>
-              <w:t>292 kb</w:t>
+              <w:t xml:space="preserve"> mb</w:t>
             </w:r>
           </w:p>
         </w:tc>
@@ -47848,21 +46226,10 @@
     </w:tbl>
     <w:p>
       <w:pPr>
-        <w:spacing w:after="0" w:line="240" w:lineRule="auto"/>
-        <w:jc w:val="both"/>
+        <w:spacing w:before="120"/>
       </w:pPr>
-    </w:p>
-    <w:p>
-      <w:r>
-        <w:t xml:space="preserve">The </w:t>
-      </w:r>
-      <w:proofErr w:type="spellStart"/>
-      <w:r>
-        <w:t>FlatBuffers</w:t>
-      </w:r>
-      <w:proofErr w:type="spellEnd"/>
-      <w:r>
-        <w:t>-special files identified above can be found in the FB sub-folder of the Z-Series SDK</w:t>
+      <w:r>
+        <w:t>The FlatBuffers-special files identified above can be found in the FB sub-folder of the Z-Series SDK</w:t>
       </w:r>
       <w:r>
         <w:rPr>
@@ -47871,13 +46238,8 @@
         <w:footnoteReference w:id="6"/>
       </w:r>
       <w:r>
-        <w:t xml:space="preserve">.   These files have been written using </w:t>
-      </w:r>
-      <w:proofErr w:type="spellStart"/>
-      <w:r>
-        <w:t>FlatSharp</w:t>
-      </w:r>
-      <w:proofErr w:type="spellEnd"/>
+        <w:t>.   These files have been written using FlatSharp</w:t>
+      </w:r>
       <w:r>
         <w:rPr>
           <w:rStyle w:val="FootnoteReference"/>
@@ -47885,15 +46247,7 @@
         <w:footnoteReference w:id="7"/>
       </w:r>
       <w:r>
-        <w:t xml:space="preserve">. As of the date of this documentation, all </w:t>
-      </w:r>
-      <w:proofErr w:type="spellStart"/>
-      <w:r>
-        <w:t>FlatBuffer</w:t>
-      </w:r>
-      <w:proofErr w:type="spellEnd"/>
-      <w:r>
-        <w:t xml:space="preserve"> assets should be considered Alpha-quality. They are available for use, but completely untested as yet.</w:t>
+        <w:t>. As of the date of this documentation, all FlatBuffer assets should be considered Alpha-quality. They are available for use, but completely untested as yet.</w:t>
       </w:r>
     </w:p>
     <w:p>
@@ -48130,13 +46484,8 @@
         <w:r>
           <w:t xml:space="preserve">© 2023 Kevin Wonus                                                                                                                                                                                                              </w:t>
         </w:r>
-        <w:proofErr w:type="spellStart"/>
         <w:r>
-          <w:t>ProtoBuf</w:t>
-        </w:r>
-        <w:proofErr w:type="spellEnd"/>
-        <w:r>
-          <w:t xml:space="preserve"> </w:t>
+          <w:t xml:space="preserve">ProtoBuf </w:t>
         </w:r>
         <w:r>
           <w:t>Appendix</w:t>
@@ -48171,13 +46520,8 @@
         <w:r>
           <w:t xml:space="preserve">© 2023 Kevin Wonus                                                                                                                                                                                                         </w:t>
         </w:r>
-        <w:proofErr w:type="spellStart"/>
         <w:r>
-          <w:t>FlatBuffers</w:t>
-        </w:r>
-        <w:proofErr w:type="spellEnd"/>
-        <w:r>
-          <w:t xml:space="preserve"> </w:t>
+          <w:t xml:space="preserve">FlatBuffers </w:t>
         </w:r>
         <w:r>
           <w:t>Appendix</w:t>
@@ -48222,23 +46566,7 @@
         <w:footnoteRef/>
       </w:r>
       <w:r>
-        <w:t xml:space="preserve"> OOV stands for “Out of Vocabulary”: Not all lemmas are in the AV-Lexicon; these OOV words can be looked up in the AV-Lemma-OOV table.  As an example, “</w:t>
-      </w:r>
-      <w:proofErr w:type="spellStart"/>
-      <w:r>
-        <w:t>covenantbreakers</w:t>
-      </w:r>
-      <w:proofErr w:type="spellEnd"/>
-      <w:r>
-        <w:t xml:space="preserve">” is in the KJV bible and therefore in the lexicon.  However, </w:t>
-      </w:r>
-      <w:proofErr w:type="spellStart"/>
-      <w:r>
-        <w:t>covenantbreaker</w:t>
-      </w:r>
-      <w:proofErr w:type="spellEnd"/>
-      <w:r>
-        <w:t xml:space="preserve"> is not in the KJV bible (It is an example of an OOV word).</w:t>
+        <w:t xml:space="preserve"> OOV stands for “Out of Vocabulary”: Not all lemmas are in the AV-Lexicon; these OOV words can be looked up in the AV-Lemma-OOV table.  As an example, “covenantbreakers” is in the KJV bible and therefore in the lexicon.  However, covenantbreaker is not in the KJV bible (It is an example of an OOV word).</w:t>
       </w:r>
     </w:p>
   </w:footnote>
@@ -50086,7 +48414,6 @@
               <w:szCs w:val="24"/>
             </w:rPr>
           </w:pPr>
-          <w:proofErr w:type="spellStart"/>
           <w:r>
             <w:rPr>
               <w:rFonts w:ascii="Consolas" w:eastAsia="Times New Roman" w:hAnsi="Consolas" w:cs="Times New Roman"/>
@@ -50095,7 +48422,6 @@
             </w:rPr>
             <w:t>ProtoBuf</w:t>
           </w:r>
-          <w:proofErr w:type="spellEnd"/>
           <w:r>
             <w:rPr>
               <w:rFonts w:ascii="Consolas" w:eastAsia="Times New Roman" w:hAnsi="Consolas" w:cs="Times New Roman"/>
@@ -50440,23 +48766,7 @@
               <w:rFonts w:ascii="Times New Roman" w:eastAsia="Times New Roman" w:hAnsi="Times New Roman" w:cs="Times New Roman"/>
               <w:sz w:val="40"/>
             </w:rPr>
-            <w:t xml:space="preserve">Digital AV SDK – Experimental </w:t>
-          </w:r>
-          <w:proofErr w:type="spellStart"/>
-          <w:r>
-            <w:rPr>
-              <w:rFonts w:ascii="Times New Roman" w:eastAsia="Times New Roman" w:hAnsi="Times New Roman" w:cs="Times New Roman"/>
-              <w:sz w:val="40"/>
-            </w:rPr>
-            <w:t>FlatBuffers</w:t>
-          </w:r>
-          <w:proofErr w:type="spellEnd"/>
-          <w:r>
-            <w:rPr>
-              <w:rFonts w:ascii="Times New Roman" w:eastAsia="Times New Roman" w:hAnsi="Times New Roman" w:cs="Times New Roman"/>
-              <w:sz w:val="40"/>
-            </w:rPr>
-            <w:t xml:space="preserve"> Support</w:t>
+            <w:t>Digital AV SDK – Experimental FlatBuffers Support</w:t>
           </w:r>
           <w:r>
             <w:rPr>

</xml_diff>

<commit_message>
Fixed minor typos in the spec
</commit_message>
<xml_diff>
--- a/z-series/Digital-AV.docx
+++ b/z-series/Digital-AV.docx
@@ -579,14 +579,12 @@
                 <w:rFonts w:ascii="Consolas" w:hAnsi="Consolas"/>
               </w:rPr>
             </w:pPr>
-            <w:proofErr w:type="gramStart"/>
             <w:r>
               <w:rPr>
                 <w:rFonts w:ascii="Consolas" w:hAnsi="Consolas"/>
               </w:rPr>
               <w:t>*.dx</w:t>
             </w:r>
-            <w:proofErr w:type="gramEnd"/>
           </w:p>
         </w:tc>
         <w:tc>
@@ -696,14 +694,12 @@
                 <w:rFonts w:ascii="Consolas" w:hAnsi="Consolas"/>
               </w:rPr>
             </w:pPr>
-            <w:proofErr w:type="gramStart"/>
             <w:r>
               <w:rPr>
                 <w:rFonts w:ascii="Consolas" w:hAnsi="Consolas"/>
               </w:rPr>
               <w:t>*.ix</w:t>
             </w:r>
-            <w:proofErr w:type="gramEnd"/>
           </w:p>
         </w:tc>
         <w:tc>
@@ -1043,14 +1039,12 @@
                 <w:rFonts w:ascii="Consolas" w:hAnsi="Consolas"/>
               </w:rPr>
             </w:pPr>
-            <w:proofErr w:type="gramStart"/>
             <w:r>
               <w:rPr>
                 <w:rFonts w:ascii="Consolas" w:hAnsi="Consolas"/>
               </w:rPr>
               <w:t>*.ascii</w:t>
             </w:r>
-            <w:proofErr w:type="gramEnd"/>
           </w:p>
         </w:tc>
         <w:tc>
@@ -1400,7 +1394,6 @@
         </w:rPr>
         <w:t xml:space="preserve">a </w:t>
       </w:r>
-      <w:proofErr w:type="gramStart"/>
       <w:r>
         <w:rPr>
           <w:sz w:val="28"/>
@@ -1415,7 +1408,6 @@
         </w:rPr>
         <w:t>.dx</w:t>
       </w:r>
-      <w:proofErr w:type="gramEnd"/>
       <w:r>
         <w:rPr>
           <w:sz w:val="28"/>
@@ -1512,23 +1504,7 @@
           <w:sz w:val="28"/>
           <w:szCs w:val="28"/>
         </w:rPr>
-        <w:t xml:space="preserve"> (and those binary files are always variable length).  The *.bom file contains MD5 hashes which can be used at runtime to verify the file conforms to the release.  The </w:t>
-      </w:r>
-      <w:proofErr w:type="gramStart"/>
-      <w:r>
-        <w:rPr>
-          <w:sz w:val="28"/>
-          <w:szCs w:val="28"/>
-        </w:rPr>
-        <w:t>*.ascii</w:t>
-      </w:r>
-      <w:proofErr w:type="gramEnd"/>
-      <w:r>
-        <w:rPr>
-          <w:sz w:val="28"/>
-          <w:szCs w:val="28"/>
-        </w:rPr>
-        <w:t xml:space="preserve"> files </w:t>
+        <w:t xml:space="preserve"> (and those binary files are always variable length).  The *.bom file contains MD5 hashes which can be used at runtime to verify the file conforms to the release.  The *.ascii files </w:t>
       </w:r>
       <w:r>
         <w:rPr>
@@ -1950,16 +1926,8 @@
               <w:rPr>
                 <w:rFonts w:ascii="Consolas" w:hAnsi="Consolas"/>
               </w:rPr>
-              <w:t>AV-Writ-</w:t>
-            </w:r>
-            <w:proofErr w:type="gramStart"/>
-            <w:r>
-              <w:rPr>
-                <w:rFonts w:ascii="Consolas" w:hAnsi="Consolas"/>
-              </w:rPr>
-              <w:t>32.dx</w:t>
-            </w:r>
-            <w:proofErr w:type="gramEnd"/>
+              <w:t>AV-Writ-32.dx</w:t>
+            </w:r>
           </w:p>
         </w:tc>
         <w:tc>
@@ -2142,23 +2110,7 @@
           <w:sz w:val="28"/>
           <w:szCs w:val="28"/>
         </w:rPr>
-        <w:t xml:space="preserve"> (</w:t>
-      </w:r>
-      <w:proofErr w:type="gramStart"/>
-      <w:r>
-        <w:rPr>
-          <w:sz w:val="28"/>
-          <w:szCs w:val="28"/>
-        </w:rPr>
-        <w:t>only</w:t>
-      </w:r>
-      <w:proofErr w:type="gramEnd"/>
-      <w:r>
-        <w:rPr>
-          <w:sz w:val="28"/>
-          <w:szCs w:val="28"/>
-        </w:rPr>
-        <w:t xml:space="preserve"> a single AV-Writ* file need be deployed with your application).  It is up to the developer to weigh the footprint versus features in that decision</w:t>
+        <w:t xml:space="preserve"> (only a single AV-Writ* file need be deployed with your application).  It is up to the developer to weigh the footprint versus features in that decision</w:t>
       </w:r>
     </w:p>
     <w:p>
@@ -2190,7 +2142,6 @@
         </w:rPr>
         <w:t>are those named AV-Writ</w:t>
       </w:r>
-      <w:proofErr w:type="gramStart"/>
       <w:r>
         <w:rPr>
           <w:rFonts w:asciiTheme="minorHAnsi" w:hAnsiTheme="minorHAnsi" w:cstheme="minorHAnsi"/>
@@ -2215,7 +2166,6 @@
         </w:rPr>
         <w:t>dx</w:t>
       </w:r>
-      <w:proofErr w:type="gramEnd"/>
       <w:r>
         <w:rPr>
           <w:rFonts w:asciiTheme="minorHAnsi" w:hAnsiTheme="minorHAnsi" w:cstheme="minorHAnsi"/>
@@ -2520,7 +2470,6 @@
         </w:rPr>
         <w:t>The AV-Writ</w:t>
       </w:r>
-      <w:proofErr w:type="gramStart"/>
       <w:r>
         <w:rPr>
           <w:rFonts w:asciiTheme="minorHAnsi" w:hAnsiTheme="minorHAnsi" w:cstheme="minorHAnsi"/>
@@ -2545,7 +2494,6 @@
         </w:rPr>
         <w:t>dx</w:t>
       </w:r>
-      <w:proofErr w:type="gramEnd"/>
       <w:r>
         <w:rPr>
           <w:rFonts w:asciiTheme="minorHAnsi" w:hAnsiTheme="minorHAnsi" w:cstheme="minorHAnsi"/>
@@ -3203,7 +3151,6 @@
               </w:rPr>
               <w:t>PN+</w:t>
             </w:r>
-            <w:proofErr w:type="gramStart"/>
             <w:r>
               <w:rPr>
                 <w:rFonts w:ascii="Arial" w:eastAsia="Arial" w:hAnsi="Arial" w:cs="Arial"/>
@@ -3211,17 +3158,7 @@
                 <w:color w:val="FFFFFF" w:themeColor="background1"/>
                 <w:sz w:val="24"/>
               </w:rPr>
-              <w:t>POS(</w:t>
-            </w:r>
-            <w:proofErr w:type="gramEnd"/>
-            <w:r>
-              <w:rPr>
-                <w:rFonts w:ascii="Arial" w:eastAsia="Arial" w:hAnsi="Arial" w:cs="Arial"/>
-                <w:b/>
-                <w:color w:val="FFFFFF" w:themeColor="background1"/>
-                <w:sz w:val="24"/>
-              </w:rPr>
-              <w:t>12)</w:t>
+              <w:t>POS(12)</w:t>
             </w:r>
           </w:p>
           <w:p>
@@ -3270,7 +3207,6 @@
                 <w:sz w:val="24"/>
               </w:rPr>
             </w:pPr>
-            <w:proofErr w:type="gramStart"/>
             <w:r>
               <w:rPr>
                 <w:rFonts w:ascii="Arial" w:eastAsia="Arial" w:hAnsi="Arial" w:cs="Arial"/>
@@ -3287,17 +3223,7 @@
                 <w:color w:val="FFFFFF" w:themeColor="background1"/>
                 <w:sz w:val="24"/>
               </w:rPr>
-              <w:t>(</w:t>
-            </w:r>
-            <w:proofErr w:type="gramEnd"/>
-            <w:r>
-              <w:rPr>
-                <w:rFonts w:ascii="Arial" w:eastAsia="Arial" w:hAnsi="Arial" w:cs="Arial"/>
-                <w:b/>
-                <w:color w:val="FFFFFF" w:themeColor="background1"/>
-                <w:sz w:val="24"/>
-              </w:rPr>
-              <w:t>32)</w:t>
+              <w:t>(32)</w:t>
             </w:r>
           </w:p>
           <w:p>
@@ -7458,23 +7384,13 @@
                 <w:szCs w:val="18"/>
               </w:rPr>
             </w:pPr>
-            <w:proofErr w:type="gramStart"/>
             <w:r>
               <w:rPr>
                 <w:rFonts w:ascii="Consolas" w:eastAsia="Courier New" w:hAnsi="Consolas" w:cs="Courier New"/>
                 <w:sz w:val="18"/>
                 <w:szCs w:val="18"/>
               </w:rPr>
-              <w:t>PUNC::</w:t>
-            </w:r>
-            <w:proofErr w:type="gramEnd"/>
-            <w:r>
-              <w:rPr>
-                <w:rFonts w:ascii="Consolas" w:eastAsia="Courier New" w:hAnsi="Consolas" w:cs="Courier New"/>
-                <w:sz w:val="18"/>
-                <w:szCs w:val="18"/>
-              </w:rPr>
-              <w:t xml:space="preserve">clause </w:t>
+              <w:t xml:space="preserve">PUNC::clause </w:t>
             </w:r>
           </w:p>
         </w:tc>
@@ -7534,23 +7450,13 @@
                 <w:szCs w:val="18"/>
               </w:rPr>
             </w:pPr>
-            <w:proofErr w:type="gramStart"/>
             <w:r>
               <w:rPr>
                 <w:rFonts w:ascii="Consolas" w:eastAsia="Courier New" w:hAnsi="Consolas" w:cs="Courier New"/>
                 <w:sz w:val="18"/>
                 <w:szCs w:val="18"/>
               </w:rPr>
-              <w:t>PUNC::</w:t>
-            </w:r>
-            <w:proofErr w:type="gramEnd"/>
-            <w:r>
-              <w:rPr>
-                <w:rFonts w:ascii="Consolas" w:eastAsia="Courier New" w:hAnsi="Consolas" w:cs="Courier New"/>
-                <w:sz w:val="18"/>
-                <w:szCs w:val="18"/>
-              </w:rPr>
-              <w:t xml:space="preserve">exclamatory </w:t>
+              <w:t xml:space="preserve">PUNC::exclamatory </w:t>
             </w:r>
           </w:p>
         </w:tc>
@@ -7610,23 +7516,13 @@
                 <w:szCs w:val="18"/>
               </w:rPr>
             </w:pPr>
-            <w:proofErr w:type="gramStart"/>
             <w:r>
               <w:rPr>
                 <w:rFonts w:ascii="Consolas" w:eastAsia="Courier New" w:hAnsi="Consolas" w:cs="Courier New"/>
                 <w:sz w:val="18"/>
                 <w:szCs w:val="18"/>
               </w:rPr>
-              <w:t>PUNC::</w:t>
-            </w:r>
-            <w:proofErr w:type="gramEnd"/>
-            <w:r>
-              <w:rPr>
-                <w:rFonts w:ascii="Consolas" w:eastAsia="Courier New" w:hAnsi="Consolas" w:cs="Courier New"/>
-                <w:sz w:val="18"/>
-                <w:szCs w:val="18"/>
-              </w:rPr>
-              <w:t xml:space="preserve">interrogative </w:t>
+              <w:t xml:space="preserve">PUNC::interrogative </w:t>
             </w:r>
           </w:p>
         </w:tc>
@@ -7705,23 +7601,13 @@
                 <w:szCs w:val="18"/>
               </w:rPr>
             </w:pPr>
-            <w:proofErr w:type="gramStart"/>
             <w:r>
               <w:rPr>
                 <w:rFonts w:ascii="Consolas" w:eastAsia="Courier New" w:hAnsi="Consolas" w:cs="Courier New"/>
                 <w:sz w:val="18"/>
                 <w:szCs w:val="18"/>
               </w:rPr>
-              <w:t>PUNC::</w:t>
-            </w:r>
-            <w:proofErr w:type="gramEnd"/>
-            <w:r>
-              <w:rPr>
-                <w:rFonts w:ascii="Consolas" w:eastAsia="Courier New" w:hAnsi="Consolas" w:cs="Courier New"/>
-                <w:sz w:val="18"/>
-                <w:szCs w:val="18"/>
-              </w:rPr>
-              <w:t xml:space="preserve">declarative </w:t>
+              <w:t xml:space="preserve">PUNC::declarative </w:t>
             </w:r>
           </w:p>
         </w:tc>
@@ -7802,23 +7688,13 @@
                 <w:szCs w:val="18"/>
               </w:rPr>
             </w:pPr>
-            <w:proofErr w:type="gramStart"/>
             <w:r>
               <w:rPr>
                 <w:rFonts w:ascii="Consolas" w:eastAsia="Courier New" w:hAnsi="Consolas" w:cs="Courier New"/>
                 <w:sz w:val="18"/>
                 <w:szCs w:val="18"/>
               </w:rPr>
-              <w:t>PUNC::</w:t>
-            </w:r>
-            <w:proofErr w:type="gramEnd"/>
-            <w:r>
-              <w:rPr>
-                <w:rFonts w:ascii="Consolas" w:eastAsia="Courier New" w:hAnsi="Consolas" w:cs="Courier New"/>
-                <w:sz w:val="18"/>
-                <w:szCs w:val="18"/>
-              </w:rPr>
-              <w:t xml:space="preserve">dash </w:t>
+              <w:t xml:space="preserve">PUNC::dash </w:t>
             </w:r>
           </w:p>
         </w:tc>
@@ -7897,23 +7773,13 @@
                 <w:szCs w:val="18"/>
               </w:rPr>
             </w:pPr>
-            <w:proofErr w:type="gramStart"/>
             <w:r>
               <w:rPr>
                 <w:rFonts w:ascii="Consolas" w:eastAsia="Courier New" w:hAnsi="Consolas" w:cs="Courier New"/>
                 <w:sz w:val="18"/>
                 <w:szCs w:val="18"/>
               </w:rPr>
-              <w:t>PUNC::</w:t>
-            </w:r>
-            <w:proofErr w:type="gramEnd"/>
-            <w:r>
-              <w:rPr>
-                <w:rFonts w:ascii="Consolas" w:eastAsia="Courier New" w:hAnsi="Consolas" w:cs="Courier New"/>
-                <w:sz w:val="18"/>
-                <w:szCs w:val="18"/>
-              </w:rPr>
-              <w:t xml:space="preserve">semicolon </w:t>
+              <w:t xml:space="preserve">PUNC::semicolon </w:t>
             </w:r>
           </w:p>
         </w:tc>
@@ -7994,23 +7860,13 @@
                 <w:szCs w:val="18"/>
               </w:rPr>
             </w:pPr>
-            <w:proofErr w:type="gramStart"/>
             <w:r>
               <w:rPr>
                 <w:rFonts w:ascii="Consolas" w:eastAsia="Courier New" w:hAnsi="Consolas" w:cs="Courier New"/>
                 <w:sz w:val="18"/>
                 <w:szCs w:val="18"/>
               </w:rPr>
-              <w:t>PUNC::</w:t>
-            </w:r>
-            <w:proofErr w:type="gramEnd"/>
-            <w:r>
-              <w:rPr>
-                <w:rFonts w:ascii="Consolas" w:eastAsia="Courier New" w:hAnsi="Consolas" w:cs="Courier New"/>
-                <w:sz w:val="18"/>
-                <w:szCs w:val="18"/>
-              </w:rPr>
-              <w:t xml:space="preserve">comma </w:t>
+              <w:t xml:space="preserve">PUNC::comma </w:t>
             </w:r>
           </w:p>
         </w:tc>
@@ -8070,23 +7926,13 @@
                 <w:szCs w:val="18"/>
               </w:rPr>
             </w:pPr>
-            <w:proofErr w:type="gramStart"/>
             <w:r>
               <w:rPr>
                 <w:rFonts w:ascii="Consolas" w:eastAsia="Courier New" w:hAnsi="Consolas" w:cs="Courier New"/>
                 <w:sz w:val="18"/>
                 <w:szCs w:val="18"/>
               </w:rPr>
-              <w:t>PUNC::</w:t>
-            </w:r>
-            <w:proofErr w:type="gramEnd"/>
-            <w:r>
-              <w:rPr>
-                <w:rFonts w:ascii="Consolas" w:eastAsia="Courier New" w:hAnsi="Consolas" w:cs="Courier New"/>
-                <w:sz w:val="18"/>
-                <w:szCs w:val="18"/>
-              </w:rPr>
-              <w:t xml:space="preserve">colon </w:t>
+              <w:t xml:space="preserve">PUNC::colon </w:t>
             </w:r>
           </w:p>
         </w:tc>
@@ -8146,23 +7992,13 @@
                 <w:szCs w:val="18"/>
               </w:rPr>
             </w:pPr>
-            <w:proofErr w:type="gramStart"/>
             <w:r>
               <w:rPr>
                 <w:rFonts w:ascii="Consolas" w:eastAsia="Courier New" w:hAnsi="Consolas" w:cs="Courier New"/>
                 <w:sz w:val="18"/>
                 <w:szCs w:val="18"/>
               </w:rPr>
-              <w:t>PUNC::</w:t>
-            </w:r>
-            <w:proofErr w:type="gramEnd"/>
-            <w:r>
-              <w:rPr>
-                <w:rFonts w:ascii="Consolas" w:eastAsia="Courier New" w:hAnsi="Consolas" w:cs="Courier New"/>
-                <w:sz w:val="18"/>
-                <w:szCs w:val="18"/>
-              </w:rPr>
-              <w:t>possessive</w:t>
+              <w:t>PUNC::possessive</w:t>
             </w:r>
           </w:p>
         </w:tc>
@@ -8222,23 +8058,13 @@
                 <w:szCs w:val="18"/>
               </w:rPr>
             </w:pPr>
-            <w:proofErr w:type="gramStart"/>
             <w:r>
               <w:rPr>
                 <w:rFonts w:ascii="Consolas" w:eastAsia="Courier New" w:hAnsi="Consolas" w:cs="Courier New"/>
                 <w:sz w:val="18"/>
                 <w:szCs w:val="18"/>
               </w:rPr>
-              <w:t>PUNC::</w:t>
-            </w:r>
-            <w:proofErr w:type="gramEnd"/>
-            <w:r>
-              <w:rPr>
-                <w:rFonts w:ascii="Consolas" w:eastAsia="Courier New" w:hAnsi="Consolas" w:cs="Courier New"/>
-                <w:sz w:val="18"/>
-                <w:szCs w:val="18"/>
-              </w:rPr>
-              <w:t>closeParen</w:t>
+              <w:t>PUNC::closeParen</w:t>
             </w:r>
           </w:p>
         </w:tc>
@@ -8317,23 +8143,13 @@
                 <w:szCs w:val="18"/>
               </w:rPr>
             </w:pPr>
-            <w:proofErr w:type="gramStart"/>
             <w:r>
               <w:rPr>
                 <w:rFonts w:ascii="Consolas" w:eastAsia="Courier New" w:hAnsi="Consolas" w:cs="Courier New"/>
                 <w:sz w:val="18"/>
                 <w:szCs w:val="18"/>
               </w:rPr>
-              <w:t>MODE::</w:t>
-            </w:r>
-            <w:proofErr w:type="gramEnd"/>
-            <w:r>
-              <w:rPr>
-                <w:rFonts w:ascii="Consolas" w:eastAsia="Courier New" w:hAnsi="Consolas" w:cs="Courier New"/>
-                <w:sz w:val="18"/>
-                <w:szCs w:val="18"/>
-              </w:rPr>
-              <w:t>parenthetical</w:t>
+              <w:t>MODE::parenthetical</w:t>
             </w:r>
           </w:p>
         </w:tc>
@@ -8423,23 +8239,13 @@
                 <w:szCs w:val="18"/>
               </w:rPr>
             </w:pPr>
-            <w:proofErr w:type="gramStart"/>
             <w:r>
               <w:rPr>
                 <w:rFonts w:ascii="Consolas" w:eastAsia="Courier New" w:hAnsi="Consolas" w:cs="Courier New"/>
                 <w:sz w:val="18"/>
                 <w:szCs w:val="18"/>
               </w:rPr>
-              <w:t>MODE::</w:t>
-            </w:r>
-            <w:proofErr w:type="gramEnd"/>
-            <w:r>
-              <w:rPr>
-                <w:rFonts w:ascii="Consolas" w:eastAsia="Courier New" w:hAnsi="Consolas" w:cs="Courier New"/>
-                <w:sz w:val="18"/>
-                <w:szCs w:val="18"/>
-              </w:rPr>
-              <w:t xml:space="preserve">italics </w:t>
+              <w:t xml:space="preserve">MODE::italics </w:t>
             </w:r>
           </w:p>
         </w:tc>
@@ -8518,23 +8324,13 @@
                 <w:szCs w:val="18"/>
               </w:rPr>
             </w:pPr>
-            <w:proofErr w:type="gramStart"/>
             <w:r>
               <w:rPr>
                 <w:rFonts w:ascii="Consolas" w:eastAsia="Courier New" w:hAnsi="Consolas" w:cs="Courier New"/>
                 <w:sz w:val="18"/>
                 <w:szCs w:val="18"/>
               </w:rPr>
-              <w:t>MODE::</w:t>
-            </w:r>
-            <w:proofErr w:type="gramEnd"/>
-            <w:r>
-              <w:rPr>
-                <w:rFonts w:ascii="Consolas" w:eastAsia="Courier New" w:hAnsi="Consolas" w:cs="Courier New"/>
-                <w:sz w:val="18"/>
-                <w:szCs w:val="18"/>
-              </w:rPr>
-              <w:t xml:space="preserve">Jesus </w:t>
+              <w:t xml:space="preserve">MODE::Jesus </w:t>
             </w:r>
           </w:p>
         </w:tc>
@@ -8691,7 +8487,6 @@
             <w:pPr>
               <w:ind w:left="108" w:right="360"/>
             </w:pPr>
-            <w:proofErr w:type="gramStart"/>
             <w:r>
               <w:rPr>
                 <w:rFonts w:ascii="Arial" w:eastAsia="Arial" w:hAnsi="Arial" w:cs="Arial"/>
@@ -8699,17 +8494,7 @@
                 <w:color w:val="FFFFFF"/>
                 <w:sz w:val="24"/>
               </w:rPr>
-              <w:t>Bit  Pattern</w:t>
-            </w:r>
-            <w:proofErr w:type="gramEnd"/>
-            <w:r>
-              <w:rPr>
-                <w:rFonts w:ascii="Arial" w:eastAsia="Arial" w:hAnsi="Arial" w:cs="Arial"/>
-                <w:b/>
-                <w:color w:val="FFFFFF"/>
-                <w:sz w:val="24"/>
-              </w:rPr>
-              <w:t xml:space="preserve"> (Hex)</w:t>
+              <w:t>Bit  Pattern (Hex)</w:t>
             </w:r>
             <w:r>
               <w:rPr>
@@ -14038,7 +13823,6 @@
                               </w:rPr>
                               <w:tab/>
                             </w:r>
-                            <w:proofErr w:type="gramStart"/>
                             <w:r>
                               <w:rPr>
                                 <w:b/>
@@ -14049,7 +13833,6 @@
                               </w:rPr>
                               <w:t>his</w:t>
                             </w:r>
-                            <w:proofErr w:type="gramEnd"/>
                             <w:r>
                               <w:rPr>
                                 <w:color w:val="5B9BD5" w:themeColor="accent1"/>
@@ -14090,7 +13873,6 @@
                               </w:rPr>
                               <w:t>is either masculine or neuter (</w:t>
                             </w:r>
-                            <w:proofErr w:type="gramStart"/>
                             <w:r>
                               <w:rPr>
                                 <w:b/>
@@ -14101,7 +13883,6 @@
                               </w:rPr>
                               <w:t>its</w:t>
                             </w:r>
-                            <w:proofErr w:type="gramEnd"/>
                             <w:r>
                               <w:rPr>
                                 <w:color w:val="5B9BD5" w:themeColor="accent1"/>
@@ -14216,7 +13997,6 @@
                         </w:rPr>
                         <w:tab/>
                       </w:r>
-                      <w:proofErr w:type="gramStart"/>
                       <w:r>
                         <w:rPr>
                           <w:b/>
@@ -14227,7 +14007,6 @@
                         </w:rPr>
                         <w:t>his</w:t>
                       </w:r>
-                      <w:proofErr w:type="gramEnd"/>
                       <w:r>
                         <w:rPr>
                           <w:color w:val="5B9BD5" w:themeColor="accent1"/>
@@ -14268,7 +14047,6 @@
                         </w:rPr>
                         <w:t>is either masculine or neuter (</w:t>
                       </w:r>
-                      <w:proofErr w:type="gramStart"/>
                       <w:r>
                         <w:rPr>
                           <w:b/>
@@ -14279,7 +14057,6 @@
                         </w:rPr>
                         <w:t>its</w:t>
                       </w:r>
-                      <w:proofErr w:type="gramEnd"/>
                       <w:r>
                         <w:rPr>
                           <w:color w:val="5B9BD5" w:themeColor="accent1"/>
@@ -14662,25 +14439,7 @@
                                 <w:sz w:val="44"/>
                                 <w:szCs w:val="44"/>
                               </w:rPr>
-                              <w:t>(</w:t>
-                            </w:r>
-                            <w:proofErr w:type="gramStart"/>
-                            <w:r>
-                              <w:rPr>
-                                <w:rFonts w:ascii="Times New Roman" w:hAnsi="Times New Roman" w:cs="Times New Roman"/>
-                                <w:sz w:val="44"/>
-                                <w:szCs w:val="44"/>
-                              </w:rPr>
-                              <w:t>16  bytes</w:t>
-                            </w:r>
-                            <w:proofErr w:type="gramEnd"/>
-                            <w:r>
-                              <w:rPr>
-                                <w:rFonts w:ascii="Times New Roman" w:hAnsi="Times New Roman" w:cs="Times New Roman"/>
-                                <w:sz w:val="44"/>
-                                <w:szCs w:val="44"/>
-                              </w:rPr>
-                              <w:t xml:space="preserve"> per record)</w:t>
+                              <w:t>(16  bytes per record)</w:t>
                             </w:r>
                           </w:p>
                         </w:txbxContent>
@@ -14759,25 +14518,7 @@
                           <w:sz w:val="44"/>
                           <w:szCs w:val="44"/>
                         </w:rPr>
-                        <w:t>(</w:t>
-                      </w:r>
-                      <w:proofErr w:type="gramStart"/>
-                      <w:r>
-                        <w:rPr>
-                          <w:rFonts w:ascii="Times New Roman" w:hAnsi="Times New Roman" w:cs="Times New Roman"/>
-                          <w:sz w:val="44"/>
-                          <w:szCs w:val="44"/>
-                        </w:rPr>
-                        <w:t>16  bytes</w:t>
-                      </w:r>
-                      <w:proofErr w:type="gramEnd"/>
-                      <w:r>
-                        <w:rPr>
-                          <w:rFonts w:ascii="Times New Roman" w:hAnsi="Times New Roman" w:cs="Times New Roman"/>
-                          <w:sz w:val="44"/>
-                          <w:szCs w:val="44"/>
-                        </w:rPr>
-                        <w:t xml:space="preserve"> per record)</w:t>
+                        <w:t>(16  bytes per record)</w:t>
                       </w:r>
                     </w:p>
                   </w:txbxContent>
@@ -15281,7 +15022,6 @@
               </w:rPr>
               <w:t>PN+</w:t>
             </w:r>
-            <w:proofErr w:type="gramStart"/>
             <w:r>
               <w:rPr>
                 <w:rFonts w:ascii="Arial" w:eastAsia="Arial" w:hAnsi="Arial" w:cs="Arial"/>
@@ -15289,17 +15029,7 @@
                 <w:color w:val="FFFFFF" w:themeColor="background1"/>
                 <w:sz w:val="24"/>
               </w:rPr>
-              <w:t>POS(</w:t>
-            </w:r>
-            <w:proofErr w:type="gramEnd"/>
-            <w:r>
-              <w:rPr>
-                <w:rFonts w:ascii="Arial" w:eastAsia="Arial" w:hAnsi="Arial" w:cs="Arial"/>
-                <w:b/>
-                <w:color w:val="FFFFFF" w:themeColor="background1"/>
-                <w:sz w:val="24"/>
-              </w:rPr>
-              <w:t>12)</w:t>
+              <w:t>POS(12)</w:t>
             </w:r>
           </w:p>
           <w:p>
@@ -17087,16 +16817,7 @@
                                 <w:sz w:val="44"/>
                                 <w:szCs w:val="44"/>
                               </w:rPr>
-                              <w:t>-</w:t>
-                            </w:r>
-                            <w:proofErr w:type="gramStart"/>
-                            <w:r>
-                              <w:rPr>
-                                <w:rFonts w:ascii="Times New Roman" w:hAnsi="Times New Roman" w:cs="Times New Roman"/>
-                                <w:sz w:val="44"/>
-                                <w:szCs w:val="44"/>
-                              </w:rPr>
-                              <w:t>32</w:t>
+                              <w:t>-32</w:t>
                             </w:r>
                             <w:r>
                               <w:rPr>
@@ -17114,7 +16835,6 @@
                               </w:rPr>
                               <w:t>dx</w:t>
                             </w:r>
-                            <w:proofErr w:type="gramEnd"/>
                             <w:r>
                               <w:rPr>
                                 <w:rFonts w:ascii="Times New Roman" w:hAnsi="Times New Roman" w:cs="Times New Roman"/>
@@ -17176,16 +16896,7 @@
                           <w:sz w:val="44"/>
                           <w:szCs w:val="44"/>
                         </w:rPr>
-                        <w:t>-</w:t>
-                      </w:r>
-                      <w:proofErr w:type="gramStart"/>
-                      <w:r>
-                        <w:rPr>
-                          <w:rFonts w:ascii="Times New Roman" w:hAnsi="Times New Roman" w:cs="Times New Roman"/>
-                          <w:sz w:val="44"/>
-                          <w:szCs w:val="44"/>
-                        </w:rPr>
-                        <w:t>32</w:t>
+                        <w:t>-32</w:t>
                       </w:r>
                       <w:r>
                         <w:rPr>
@@ -17203,7 +16914,6 @@
                         </w:rPr>
                         <w:t>dx</w:t>
                       </w:r>
-                      <w:proofErr w:type="gramEnd"/>
                       <w:r>
                         <w:rPr>
                           <w:rFonts w:ascii="Times New Roman" w:hAnsi="Times New Roman" w:cs="Times New Roman"/>
@@ -19838,7 +19548,7 @@
           <w:sz w:val="28"/>
           <w:szCs w:val="28"/>
         </w:rPr>
-        <w:t xml:space="preserve">AV-Book index provides </w:t>
+        <w:t xml:space="preserve">AV-Book provides </w:t>
       </w:r>
       <w:r>
         <w:rPr>
@@ -22656,14 +22366,7 @@
                               <w:rPr>
                                 <w:color w:val="auto"/>
                               </w:rPr>
-                              <w:t xml:space="preserve">32 </w:t>
-                            </w:r>
-                            <w:proofErr w:type="gramStart"/>
-                            <w:r>
-                              <w:rPr>
-                                <w:color w:val="auto"/>
-                              </w:rPr>
-                              <w:t>bytes</w:t>
+                              <w:t>32 bytes</w:t>
                             </w:r>
                             <w:r>
                               <w:t>)</w:t>
@@ -22678,17 +22381,7 @@
                                 <w:sz w:val="32"/>
                                 <w:szCs w:val="32"/>
                               </w:rPr>
-                              <w:t>Consistent</w:t>
-                            </w:r>
-                            <w:proofErr w:type="gramEnd"/>
-                            <w:r>
-                              <w:rPr>
-                                <w:i/>
-                                <w:iCs/>
-                                <w:sz w:val="32"/>
-                                <w:szCs w:val="32"/>
-                              </w:rPr>
-                              <w:t xml:space="preserve"> </w:t>
+                              <w:t xml:space="preserve">Consistent </w:t>
                             </w:r>
                             <w:r>
                               <w:rPr>
@@ -22750,14 +22443,7 @@
                         <w:rPr>
                           <w:color w:val="auto"/>
                         </w:rPr>
-                        <w:t xml:space="preserve">32 </w:t>
-                      </w:r>
-                      <w:proofErr w:type="gramStart"/>
-                      <w:r>
-                        <w:rPr>
-                          <w:color w:val="auto"/>
-                        </w:rPr>
-                        <w:t>bytes</w:t>
+                        <w:t>32 bytes</w:t>
                       </w:r>
                       <w:r>
                         <w:t>)</w:t>
@@ -22772,17 +22458,7 @@
                           <w:sz w:val="32"/>
                           <w:szCs w:val="32"/>
                         </w:rPr>
-                        <w:t>Consistent</w:t>
-                      </w:r>
-                      <w:proofErr w:type="gramEnd"/>
-                      <w:r>
-                        <w:rPr>
-                          <w:i/>
-                          <w:iCs/>
-                          <w:sz w:val="32"/>
-                          <w:szCs w:val="32"/>
-                        </w:rPr>
-                        <w:t xml:space="preserve"> </w:t>
+                        <w:t xml:space="preserve">Consistent </w:t>
                       </w:r>
                       <w:r>
                         <w:rPr>
@@ -24808,25 +24484,7 @@
                 <w:sz w:val="18"/>
                 <w:szCs w:val="18"/>
               </w:rPr>
-              <w:t>(</w:t>
-            </w:r>
-            <w:proofErr w:type="gramStart"/>
-            <w:r>
-              <w:rPr>
-                <w:rFonts w:eastAsia="Arial" w:cs="Arial"/>
-                <w:sz w:val="18"/>
-                <w:szCs w:val="18"/>
-              </w:rPr>
-              <w:t>genesis</w:t>
-            </w:r>
-            <w:proofErr w:type="gramEnd"/>
-            <w:r>
-              <w:rPr>
-                <w:rFonts w:eastAsia="Arial" w:cs="Arial"/>
-                <w:sz w:val="18"/>
-                <w:szCs w:val="18"/>
-              </w:rPr>
-              <w:t>:1)</w:t>
+              <w:t>(genesis:1)</w:t>
             </w:r>
           </w:p>
         </w:tc>
@@ -24996,25 +24654,7 @@
                 <w:sz w:val="18"/>
                 <w:szCs w:val="18"/>
               </w:rPr>
-              <w:t>(</w:t>
-            </w:r>
-            <w:proofErr w:type="gramStart"/>
-            <w:r>
-              <w:rPr>
-                <w:rFonts w:eastAsia="Arial" w:cs="Arial"/>
-                <w:sz w:val="18"/>
-                <w:szCs w:val="18"/>
-              </w:rPr>
-              <w:t>genesis</w:t>
-            </w:r>
-            <w:proofErr w:type="gramEnd"/>
-            <w:r>
-              <w:rPr>
-                <w:rFonts w:eastAsia="Arial" w:cs="Arial"/>
-                <w:sz w:val="18"/>
-                <w:szCs w:val="18"/>
-              </w:rPr>
-              <w:t>:2)</w:t>
+              <w:t>(genesis:2)</w:t>
             </w:r>
           </w:p>
         </w:tc>
@@ -25192,25 +24832,7 @@
                 <w:sz w:val="18"/>
                 <w:szCs w:val="18"/>
               </w:rPr>
-              <w:t>(</w:t>
-            </w:r>
-            <w:proofErr w:type="gramStart"/>
-            <w:r>
-              <w:rPr>
-                <w:rFonts w:eastAsia="Arial" w:cs="Arial"/>
-                <w:sz w:val="18"/>
-                <w:szCs w:val="18"/>
-              </w:rPr>
-              <w:t>genesis</w:t>
-            </w:r>
-            <w:proofErr w:type="gramEnd"/>
-            <w:r>
-              <w:rPr>
-                <w:rFonts w:eastAsia="Arial" w:cs="Arial"/>
-                <w:sz w:val="18"/>
-                <w:szCs w:val="18"/>
-              </w:rPr>
-              <w:t>:3)</w:t>
+              <w:t>(genesis:3)</w:t>
             </w:r>
           </w:p>
         </w:tc>
@@ -25463,25 +25085,7 @@
                 <w:sz w:val="18"/>
                 <w:szCs w:val="18"/>
               </w:rPr>
-              <w:t>(</w:t>
-            </w:r>
-            <w:proofErr w:type="gramStart"/>
-            <w:r>
-              <w:rPr>
-                <w:rFonts w:eastAsia="Arial" w:cs="Arial"/>
-                <w:sz w:val="18"/>
-                <w:szCs w:val="18"/>
-              </w:rPr>
-              <w:t>revelation</w:t>
-            </w:r>
-            <w:proofErr w:type="gramEnd"/>
-            <w:r>
-              <w:rPr>
-                <w:rFonts w:eastAsia="Arial" w:cs="Arial"/>
-                <w:sz w:val="18"/>
-                <w:szCs w:val="18"/>
-              </w:rPr>
-              <w:t>:20)</w:t>
+              <w:t>(revelation:20)</w:t>
             </w:r>
           </w:p>
         </w:tc>
@@ -25651,25 +25255,7 @@
                 <w:sz w:val="18"/>
                 <w:szCs w:val="18"/>
               </w:rPr>
-              <w:t>(</w:t>
-            </w:r>
-            <w:proofErr w:type="gramStart"/>
-            <w:r>
-              <w:rPr>
-                <w:rFonts w:eastAsia="Arial" w:cs="Arial"/>
-                <w:sz w:val="18"/>
-                <w:szCs w:val="18"/>
-              </w:rPr>
-              <w:t>revelation</w:t>
-            </w:r>
-            <w:proofErr w:type="gramEnd"/>
-            <w:r>
-              <w:rPr>
-                <w:rFonts w:eastAsia="Arial" w:cs="Arial"/>
-                <w:sz w:val="18"/>
-                <w:szCs w:val="18"/>
-              </w:rPr>
-              <w:t>:21)</w:t>
+              <w:t>(revelation:21)</w:t>
             </w:r>
           </w:p>
         </w:tc>
@@ -25839,25 +25425,7 @@
                 <w:sz w:val="18"/>
                 <w:szCs w:val="18"/>
               </w:rPr>
-              <w:t>(</w:t>
-            </w:r>
-            <w:proofErr w:type="gramStart"/>
-            <w:r>
-              <w:rPr>
-                <w:rFonts w:eastAsia="Arial" w:cs="Arial"/>
-                <w:sz w:val="18"/>
-                <w:szCs w:val="18"/>
-              </w:rPr>
-              <w:t>revelation</w:t>
-            </w:r>
-            <w:proofErr w:type="gramEnd"/>
-            <w:r>
-              <w:rPr>
-                <w:rFonts w:eastAsia="Arial" w:cs="Arial"/>
-                <w:sz w:val="18"/>
-                <w:szCs w:val="18"/>
-              </w:rPr>
-              <w:t>:22</w:t>
+              <w:t>(revelation:22</w:t>
             </w:r>
             <w:r>
               <w:rPr>
@@ -26309,25 +25877,7 @@
                 <w:sz w:val="18"/>
                 <w:szCs w:val="18"/>
               </w:rPr>
-              <w:t>(</w:t>
-            </w:r>
-            <w:proofErr w:type="gramStart"/>
-            <w:r>
-              <w:rPr>
-                <w:rFonts w:eastAsia="Arial" w:cs="Arial"/>
-                <w:sz w:val="18"/>
-                <w:szCs w:val="18"/>
-              </w:rPr>
-              <w:t>genesis</w:t>
-            </w:r>
-            <w:proofErr w:type="gramEnd"/>
-            <w:r>
-              <w:rPr>
-                <w:rFonts w:eastAsia="Arial" w:cs="Arial"/>
-                <w:sz w:val="18"/>
-                <w:szCs w:val="18"/>
-              </w:rPr>
-              <w:t>:1)</w:t>
+              <w:t>(genesis:1)</w:t>
             </w:r>
           </w:p>
         </w:tc>
@@ -26467,25 +26017,7 @@
                 <w:sz w:val="18"/>
                 <w:szCs w:val="18"/>
               </w:rPr>
-              <w:t>(</w:t>
-            </w:r>
-            <w:proofErr w:type="gramStart"/>
-            <w:r>
-              <w:rPr>
-                <w:rFonts w:eastAsia="Arial" w:cs="Arial"/>
-                <w:sz w:val="18"/>
-                <w:szCs w:val="18"/>
-              </w:rPr>
-              <w:t>genesis</w:t>
-            </w:r>
-            <w:proofErr w:type="gramEnd"/>
-            <w:r>
-              <w:rPr>
-                <w:rFonts w:eastAsia="Arial" w:cs="Arial"/>
-                <w:sz w:val="18"/>
-                <w:szCs w:val="18"/>
-              </w:rPr>
-              <w:t>:2)</w:t>
+              <w:t>(genesis:2)</w:t>
             </w:r>
           </w:p>
         </w:tc>
@@ -26633,25 +26165,7 @@
                 <w:sz w:val="18"/>
                 <w:szCs w:val="18"/>
               </w:rPr>
-              <w:t>(</w:t>
-            </w:r>
-            <w:proofErr w:type="gramStart"/>
-            <w:r>
-              <w:rPr>
-                <w:rFonts w:eastAsia="Arial" w:cs="Arial"/>
-                <w:sz w:val="18"/>
-                <w:szCs w:val="18"/>
-              </w:rPr>
-              <w:t>genesis</w:t>
-            </w:r>
-            <w:proofErr w:type="gramEnd"/>
-            <w:r>
-              <w:rPr>
-                <w:rFonts w:eastAsia="Arial" w:cs="Arial"/>
-                <w:sz w:val="18"/>
-                <w:szCs w:val="18"/>
-              </w:rPr>
-              <w:t>:3)</w:t>
+              <w:t>(genesis:3)</w:t>
             </w:r>
           </w:p>
         </w:tc>
@@ -26851,25 +26365,7 @@
                 <w:sz w:val="18"/>
                 <w:szCs w:val="18"/>
               </w:rPr>
-              <w:t>(</w:t>
-            </w:r>
-            <w:proofErr w:type="gramStart"/>
-            <w:r>
-              <w:rPr>
-                <w:rFonts w:eastAsia="Arial" w:cs="Arial"/>
-                <w:sz w:val="18"/>
-                <w:szCs w:val="18"/>
-              </w:rPr>
-              <w:t>revelation</w:t>
-            </w:r>
-            <w:proofErr w:type="gramEnd"/>
-            <w:r>
-              <w:rPr>
-                <w:rFonts w:eastAsia="Arial" w:cs="Arial"/>
-                <w:sz w:val="18"/>
-                <w:szCs w:val="18"/>
-              </w:rPr>
-              <w:t>:20)</w:t>
+              <w:t>(revelation:20)</w:t>
             </w:r>
           </w:p>
         </w:tc>
@@ -27009,25 +26505,7 @@
                 <w:sz w:val="18"/>
                 <w:szCs w:val="18"/>
               </w:rPr>
-              <w:t>(</w:t>
-            </w:r>
-            <w:proofErr w:type="gramStart"/>
-            <w:r>
-              <w:rPr>
-                <w:rFonts w:eastAsia="Arial" w:cs="Arial"/>
-                <w:sz w:val="18"/>
-                <w:szCs w:val="18"/>
-              </w:rPr>
-              <w:t>revelation</w:t>
-            </w:r>
-            <w:proofErr w:type="gramEnd"/>
-            <w:r>
-              <w:rPr>
-                <w:rFonts w:eastAsia="Arial" w:cs="Arial"/>
-                <w:sz w:val="18"/>
-                <w:szCs w:val="18"/>
-              </w:rPr>
-              <w:t>:21)</w:t>
+              <w:t>(revelation:21)</w:t>
             </w:r>
           </w:p>
         </w:tc>
@@ -27167,25 +26645,7 @@
                 <w:sz w:val="18"/>
                 <w:szCs w:val="18"/>
               </w:rPr>
-              <w:t>(</w:t>
-            </w:r>
-            <w:proofErr w:type="gramStart"/>
-            <w:r>
-              <w:rPr>
-                <w:rFonts w:eastAsia="Arial" w:cs="Arial"/>
-                <w:sz w:val="18"/>
-                <w:szCs w:val="18"/>
-              </w:rPr>
-              <w:t>revelation</w:t>
-            </w:r>
-            <w:proofErr w:type="gramEnd"/>
-            <w:r>
-              <w:rPr>
-                <w:rFonts w:eastAsia="Arial" w:cs="Arial"/>
-                <w:sz w:val="18"/>
-                <w:szCs w:val="18"/>
-              </w:rPr>
-              <w:t>:22</w:t>
+              <w:t>(revelation:22</w:t>
             </w:r>
             <w:r>
               <w:rPr>
@@ -27574,29 +27034,7 @@
                 <w:sz w:val="24"/>
                 <w:szCs w:val="24"/>
               </w:rPr>
-              <w:t>4 bytes: BB:</w:t>
-            </w:r>
-            <w:proofErr w:type="gramStart"/>
-            <w:r>
-              <w:rPr>
-                <w:rFonts w:ascii="Arial" w:eastAsia="Arial" w:hAnsi="Arial" w:cs="Arial"/>
-                <w:b/>
-                <w:color w:val="FFFFFF"/>
-                <w:sz w:val="24"/>
-                <w:szCs w:val="24"/>
-              </w:rPr>
-              <w:t>CC:VV</w:t>
-            </w:r>
-            <w:proofErr w:type="gramEnd"/>
-            <w:r>
-              <w:rPr>
-                <w:rFonts w:ascii="Arial" w:eastAsia="Arial" w:hAnsi="Arial" w:cs="Arial"/>
-                <w:b/>
-                <w:color w:val="FFFFFF"/>
-                <w:sz w:val="24"/>
-                <w:szCs w:val="24"/>
-              </w:rPr>
-              <w:t>:WordCnt</w:t>
+              <w:t>4 bytes: BB:CC:VV:WordCnt</w:t>
             </w:r>
           </w:p>
         </w:tc>
@@ -31353,24 +30791,15 @@
           <w:sz w:val="28"/>
           <w:szCs w:val="28"/>
         </w:rPr>
-        <w:t xml:space="preserve">of WordKeys or </w:t>
-      </w:r>
-      <w:proofErr w:type="gramStart"/>
+        <w:t xml:space="preserve">of WordKeys or OOVKeys  </w:t>
+      </w:r>
       <w:r>
         <w:rPr>
           <w:sz w:val="28"/>
           <w:szCs w:val="28"/>
         </w:rPr>
-        <w:t xml:space="preserve">OOVKeys  </w:t>
-      </w:r>
-      <w:r>
-        <w:rPr>
-          <w:sz w:val="28"/>
-          <w:szCs w:val="28"/>
-        </w:rPr>
         <w:t>(</w:t>
       </w:r>
-      <w:proofErr w:type="gramEnd"/>
       <w:r>
         <w:rPr>
           <w:sz w:val="28"/>
@@ -31759,19 +31188,8 @@
                 <w:color w:val="FFFFFF"/>
                 <w:sz w:val="24"/>
               </w:rPr>
-              <w:t xml:space="preserve">1 </w:t>
-            </w:r>
-            <w:proofErr w:type="gramStart"/>
-            <w:r>
-              <w:rPr>
-                <w:rFonts w:ascii="Arial" w:eastAsia="Arial" w:hAnsi="Arial" w:cs="Arial"/>
-                <w:b/>
-                <w:color w:val="FFFFFF"/>
-                <w:sz w:val="24"/>
-              </w:rPr>
-              <w:t>bits</w:t>
-            </w:r>
-            <w:proofErr w:type="gramEnd"/>
+              <w:t>1 bits</w:t>
+            </w:r>
           </w:p>
         </w:tc>
         <w:tc>
@@ -32013,13 +31431,8 @@
             <w:r>
               <w:t>(</w:t>
             </w:r>
-            <w:proofErr w:type="gramStart"/>
-            <w:r>
-              <w:t>binary</w:t>
-            </w:r>
-            <w:proofErr w:type="gramEnd"/>
-            <w:r>
-              <w:t xml:space="preserve"> of </w:t>
+            <w:r>
+              <w:t xml:space="preserve">binary of </w:t>
             </w:r>
             <w:r>
               <w:rPr>
@@ -32051,6 +31464,7 @@
         <w:pStyle w:val="Heading1"/>
         <w:spacing w:before="240" w:after="80" w:line="240" w:lineRule="auto"/>
         <w:ind w:left="0" w:right="306" w:firstLine="0"/>
+        <w:jc w:val="both"/>
         <w:rPr>
           <w:rFonts w:asciiTheme="minorHAnsi" w:hAnsiTheme="minorHAnsi" w:cstheme="minorHAnsi"/>
           <w:sz w:val="28"/>
@@ -32686,7 +32100,6 @@
                 <w:szCs w:val="24"/>
               </w:rPr>
             </w:pPr>
-            <w:proofErr w:type="gramStart"/>
             <w:r>
               <w:rPr>
                 <w:rFonts w:ascii="Arial" w:eastAsia="Arial" w:hAnsi="Arial" w:cs="Arial"/>
@@ -32695,18 +32108,7 @@
                 <w:sz w:val="24"/>
                 <w:szCs w:val="24"/>
               </w:rPr>
-              <w:t>POS[</w:t>
-            </w:r>
-            <w:proofErr w:type="gramEnd"/>
-            <w:r>
-              <w:rPr>
-                <w:rFonts w:ascii="Arial" w:eastAsia="Arial" w:hAnsi="Arial" w:cs="Arial"/>
-                <w:b/>
-                <w:color w:val="FFFFFF" w:themeColor="background1"/>
-                <w:sz w:val="24"/>
-                <w:szCs w:val="24"/>
-              </w:rPr>
-              <w:t>0]</w:t>
+              <w:t>POS[0]</w:t>
             </w:r>
           </w:p>
           <w:p>
@@ -32766,7 +32168,6 @@
                 <w:szCs w:val="24"/>
               </w:rPr>
             </w:pPr>
-            <w:proofErr w:type="gramStart"/>
             <w:r>
               <w:rPr>
                 <w:rFonts w:ascii="Arial" w:eastAsia="Arial" w:hAnsi="Arial" w:cs="Arial"/>
@@ -32775,18 +32176,7 @@
                 <w:sz w:val="24"/>
                 <w:szCs w:val="24"/>
               </w:rPr>
-              <w:t>POS[</w:t>
-            </w:r>
-            <w:proofErr w:type="gramEnd"/>
-            <w:r>
-              <w:rPr>
-                <w:rFonts w:ascii="Arial" w:eastAsia="Arial" w:hAnsi="Arial" w:cs="Arial"/>
-                <w:b/>
-                <w:color w:val="FFFFFF" w:themeColor="background1"/>
-                <w:sz w:val="24"/>
-                <w:szCs w:val="24"/>
-              </w:rPr>
-              <w:t>1]</w:t>
+              <w:t>POS[1]</w:t>
             </w:r>
           </w:p>
           <w:p>
@@ -32846,7 +32236,6 @@
                 <w:szCs w:val="24"/>
               </w:rPr>
             </w:pPr>
-            <w:proofErr w:type="gramStart"/>
             <w:r>
               <w:rPr>
                 <w:rFonts w:ascii="Arial" w:eastAsia="Arial" w:hAnsi="Arial" w:cs="Arial"/>
@@ -32855,18 +32244,7 @@
                 <w:sz w:val="24"/>
                 <w:szCs w:val="24"/>
               </w:rPr>
-              <w:t>POS[</w:t>
-            </w:r>
-            <w:proofErr w:type="gramEnd"/>
-            <w:r>
-              <w:rPr>
-                <w:rFonts w:ascii="Arial" w:eastAsia="Arial" w:hAnsi="Arial" w:cs="Arial"/>
-                <w:b/>
-                <w:color w:val="FFFFFF" w:themeColor="background1"/>
-                <w:sz w:val="24"/>
-                <w:szCs w:val="24"/>
-              </w:rPr>
-              <w:t>2]</w:t>
+              <w:t>POS[2]</w:t>
             </w:r>
           </w:p>
           <w:p>
@@ -33131,9 +32509,56 @@
                 <w:sz w:val="16"/>
                 <w:szCs w:val="16"/>
               </w:rPr>
-              <w:t xml:space="preserve"> </w:t>
-            </w:r>
-            <w:proofErr w:type="gramStart"/>
+              <w:t xml:space="preserve"> [ ]</w:t>
+            </w:r>
+          </w:p>
+        </w:tc>
+        <w:tc>
+          <w:tcPr>
+            <w:tcW w:w="990" w:type="dxa"/>
+            <w:tcBorders>
+              <w:top w:val="single" w:sz="12" w:space="0" w:color="auto"/>
+              <w:left w:val="single" w:sz="12" w:space="0" w:color="FFFFFF" w:themeColor="background1"/>
+              <w:bottom w:val="single" w:sz="12" w:space="0" w:color="000000" w:themeColor="text1"/>
+              <w:right w:val="single" w:sz="12" w:space="0" w:color="FFFFFF" w:themeColor="background1"/>
+            </w:tcBorders>
+            <w:shd w:val="clear" w:color="auto" w:fill="000000"/>
+            <w:vAlign w:val="center"/>
+          </w:tcPr>
+          <w:p>
+            <w:pPr>
+              <w:keepNext/>
+              <w:keepLines/>
+              <w:ind w:left="14"/>
+              <w:rPr>
+                <w:rFonts w:ascii="Arial" w:eastAsia="Arial" w:hAnsi="Arial" w:cs="Arial"/>
+                <w:b/>
+                <w:color w:val="FFFFFF"/>
+                <w:sz w:val="24"/>
+              </w:rPr>
+            </w:pPr>
+            <w:r>
+              <w:rPr>
+                <w:rFonts w:ascii="Arial" w:eastAsia="Arial" w:hAnsi="Arial" w:cs="Arial"/>
+                <w:b/>
+                <w:color w:val="FFFFFF"/>
+                <w:sz w:val="24"/>
+              </w:rPr>
+              <w:t>Display</w:t>
+            </w:r>
+          </w:p>
+          <w:p>
+            <w:pPr>
+              <w:keepNext/>
+              <w:keepLines/>
+              <w:ind w:left="14"/>
+              <w:rPr>
+                <w:rFonts w:ascii="Arial" w:eastAsia="Arial" w:hAnsi="Arial" w:cs="Arial"/>
+                <w:b/>
+                <w:color w:val="FFFFFF"/>
+                <w:sz w:val="24"/>
+              </w:rPr>
+            </w:pPr>
             <w:r>
               <w:rPr>
                 <w:rFonts w:ascii="Arial" w:eastAsia="Arial" w:hAnsi="Arial" w:cs="Arial"/>
@@ -33142,58 +32567,8 @@
                 <w:sz w:val="16"/>
                 <w:szCs w:val="16"/>
               </w:rPr>
-              <w:t>[ ]</w:t>
-            </w:r>
-            <w:proofErr w:type="gramEnd"/>
-          </w:p>
-        </w:tc>
-        <w:tc>
-          <w:tcPr>
-            <w:tcW w:w="990" w:type="dxa"/>
-            <w:tcBorders>
-              <w:top w:val="single" w:sz="12" w:space="0" w:color="auto"/>
-              <w:left w:val="single" w:sz="12" w:space="0" w:color="FFFFFF" w:themeColor="background1"/>
-              <w:bottom w:val="single" w:sz="12" w:space="0" w:color="000000" w:themeColor="text1"/>
-              <w:right w:val="single" w:sz="12" w:space="0" w:color="FFFFFF" w:themeColor="background1"/>
-            </w:tcBorders>
-            <w:shd w:val="clear" w:color="auto" w:fill="000000"/>
-            <w:vAlign w:val="center"/>
-          </w:tcPr>
-          <w:p>
-            <w:pPr>
-              <w:keepNext/>
-              <w:keepLines/>
-              <w:ind w:left="14"/>
-              <w:rPr>
-                <w:rFonts w:ascii="Arial" w:eastAsia="Arial" w:hAnsi="Arial" w:cs="Arial"/>
-                <w:b/>
-                <w:color w:val="FFFFFF"/>
-                <w:sz w:val="24"/>
-              </w:rPr>
-            </w:pPr>
-            <w:r>
-              <w:rPr>
-                <w:rFonts w:ascii="Arial" w:eastAsia="Arial" w:hAnsi="Arial" w:cs="Arial"/>
-                <w:b/>
-                <w:color w:val="FFFFFF"/>
-                <w:sz w:val="24"/>
-              </w:rPr>
-              <w:t>Display</w:t>
-            </w:r>
-          </w:p>
-          <w:p>
-            <w:pPr>
-              <w:keepNext/>
-              <w:keepLines/>
-              <w:ind w:left="14"/>
-              <w:rPr>
-                <w:rFonts w:ascii="Arial" w:eastAsia="Arial" w:hAnsi="Arial" w:cs="Arial"/>
-                <w:b/>
-                <w:color w:val="FFFFFF"/>
-                <w:sz w:val="24"/>
-              </w:rPr>
-            </w:pPr>
-            <w:proofErr w:type="gramStart"/>
+              <w:t>char[</w:t>
+            </w:r>
             <w:r>
               <w:rPr>
                 <w:rFonts w:ascii="Arial" w:eastAsia="Arial" w:hAnsi="Arial" w:cs="Arial"/>
@@ -33202,9 +32577,8 @@
                 <w:sz w:val="16"/>
                 <w:szCs w:val="16"/>
               </w:rPr>
-              <w:t>char[</w:t>
-            </w:r>
-            <w:proofErr w:type="gramEnd"/>
+              <w:t xml:space="preserve"> </w:t>
+            </w:r>
             <w:r>
               <w:rPr>
                 <w:rFonts w:ascii="Arial" w:eastAsia="Arial" w:hAnsi="Arial" w:cs="Arial"/>
@@ -33213,8 +32587,56 @@
                 <w:sz w:val="16"/>
                 <w:szCs w:val="16"/>
               </w:rPr>
-              <w:t xml:space="preserve"> </w:t>
-            </w:r>
+              <w:t>]</w:t>
+            </w:r>
+          </w:p>
+        </w:tc>
+        <w:tc>
+          <w:tcPr>
+            <w:tcW w:w="1085" w:type="dxa"/>
+            <w:tcBorders>
+              <w:top w:val="single" w:sz="12" w:space="0" w:color="auto"/>
+              <w:left w:val="single" w:sz="12" w:space="0" w:color="FFFFFF" w:themeColor="background1"/>
+              <w:bottom w:val="single" w:sz="12" w:space="0" w:color="000000" w:themeColor="text1"/>
+              <w:right w:val="single" w:sz="12" w:space="0" w:color="auto"/>
+            </w:tcBorders>
+            <w:shd w:val="clear" w:color="auto" w:fill="000000"/>
+            <w:vAlign w:val="center"/>
+          </w:tcPr>
+          <w:p>
+            <w:pPr>
+              <w:keepNext/>
+              <w:keepLines/>
+              <w:ind w:left="14"/>
+              <w:rPr>
+                <w:rFonts w:ascii="Arial" w:eastAsia="Arial" w:hAnsi="Arial" w:cs="Arial"/>
+                <w:b/>
+                <w:color w:val="FFFFFF"/>
+                <w:sz w:val="24"/>
+              </w:rPr>
+            </w:pPr>
+            <w:r>
+              <w:rPr>
+                <w:rFonts w:ascii="Arial" w:eastAsia="Arial" w:hAnsi="Arial" w:cs="Arial"/>
+                <w:b/>
+                <w:color w:val="FFFFFF"/>
+                <w:sz w:val="24"/>
+              </w:rPr>
+              <w:t>Modern</w:t>
+            </w:r>
+          </w:p>
+          <w:p>
+            <w:pPr>
+              <w:keepNext/>
+              <w:keepLines/>
+              <w:ind w:left="14"/>
+              <w:rPr>
+                <w:rFonts w:ascii="Arial" w:eastAsia="Arial" w:hAnsi="Arial" w:cs="Arial"/>
+                <w:b/>
+                <w:color w:val="FFFFFF"/>
+                <w:sz w:val="24"/>
+              </w:rPr>
+            </w:pPr>
             <w:r>
               <w:rPr>
                 <w:rFonts w:ascii="Arial" w:eastAsia="Arial" w:hAnsi="Arial" w:cs="Arial"/>
@@ -33223,56 +32645,8 @@
                 <w:sz w:val="16"/>
                 <w:szCs w:val="16"/>
               </w:rPr>
-              <w:t>]</w:t>
-            </w:r>
-          </w:p>
-        </w:tc>
-        <w:tc>
-          <w:tcPr>
-            <w:tcW w:w="1085" w:type="dxa"/>
-            <w:tcBorders>
-              <w:top w:val="single" w:sz="12" w:space="0" w:color="auto"/>
-              <w:left w:val="single" w:sz="12" w:space="0" w:color="FFFFFF" w:themeColor="background1"/>
-              <w:bottom w:val="single" w:sz="12" w:space="0" w:color="000000" w:themeColor="text1"/>
-              <w:right w:val="single" w:sz="12" w:space="0" w:color="auto"/>
-            </w:tcBorders>
-            <w:shd w:val="clear" w:color="auto" w:fill="000000"/>
-            <w:vAlign w:val="center"/>
-          </w:tcPr>
-          <w:p>
-            <w:pPr>
-              <w:keepNext/>
-              <w:keepLines/>
-              <w:ind w:left="14"/>
-              <w:rPr>
-                <w:rFonts w:ascii="Arial" w:eastAsia="Arial" w:hAnsi="Arial" w:cs="Arial"/>
-                <w:b/>
-                <w:color w:val="FFFFFF"/>
-                <w:sz w:val="24"/>
-              </w:rPr>
-            </w:pPr>
-            <w:r>
-              <w:rPr>
-                <w:rFonts w:ascii="Arial" w:eastAsia="Arial" w:hAnsi="Arial" w:cs="Arial"/>
-                <w:b/>
-                <w:color w:val="FFFFFF"/>
-                <w:sz w:val="24"/>
-              </w:rPr>
-              <w:t>Modern</w:t>
-            </w:r>
-          </w:p>
-          <w:p>
-            <w:pPr>
-              <w:keepNext/>
-              <w:keepLines/>
-              <w:ind w:left="14"/>
-              <w:rPr>
-                <w:rFonts w:ascii="Arial" w:eastAsia="Arial" w:hAnsi="Arial" w:cs="Arial"/>
-                <w:b/>
-                <w:color w:val="FFFFFF"/>
-                <w:sz w:val="24"/>
-              </w:rPr>
-            </w:pPr>
+              <w:t>char</w:t>
+            </w:r>
             <w:r>
               <w:rPr>
                 <w:rFonts w:ascii="Arial" w:eastAsia="Arial" w:hAnsi="Arial" w:cs="Arial"/>
@@ -33281,30 +32655,8 @@
                 <w:sz w:val="16"/>
                 <w:szCs w:val="16"/>
               </w:rPr>
-              <w:t>char</w:t>
-            </w:r>
-            <w:r>
-              <w:rPr>
-                <w:rFonts w:ascii="Arial" w:eastAsia="Arial" w:hAnsi="Arial" w:cs="Arial"/>
-                <w:b/>
-                <w:color w:val="FFFFFF"/>
-                <w:sz w:val="16"/>
-                <w:szCs w:val="16"/>
-              </w:rPr>
-              <w:t xml:space="preserve"> </w:t>
-            </w:r>
-            <w:proofErr w:type="gramStart"/>
-            <w:r>
-              <w:rPr>
-                <w:rFonts w:ascii="Arial" w:eastAsia="Arial" w:hAnsi="Arial" w:cs="Arial"/>
-                <w:b/>
-                <w:color w:val="FFFFFF"/>
-                <w:sz w:val="16"/>
-                <w:szCs w:val="16"/>
-              </w:rPr>
-              <w:t>[ ]</w:t>
-            </w:r>
-            <w:proofErr w:type="gramEnd"/>
+              <w:t xml:space="preserve"> [ ]</w:t>
+            </w:r>
           </w:p>
         </w:tc>
       </w:tr>
@@ -33964,7 +33316,6 @@
               </w:rPr>
               <w:t xml:space="preserve">Entities = </w:t>
             </w:r>
-            <w:proofErr w:type="gramStart"/>
             <w:r>
               <w:rPr>
                 <w:rFonts w:eastAsia="Arial" w:cstheme="minorHAnsi"/>
@@ -33972,7 +33323,6 @@
               </w:rPr>
               <w:t>{ }</w:t>
             </w:r>
-            <w:proofErr w:type="gramEnd"/>
           </w:p>
           <w:p>
             <w:pPr>
@@ -34327,7 +33677,6 @@
               </w:rPr>
               <w:t xml:space="preserve">Entities = </w:t>
             </w:r>
-            <w:proofErr w:type="gramStart"/>
             <w:r>
               <w:rPr>
                 <w:rFonts w:eastAsia="Arial" w:cstheme="minorHAnsi"/>
@@ -34335,7 +33684,6 @@
               </w:rPr>
               <w:t>{ }</w:t>
             </w:r>
-            <w:proofErr w:type="gramEnd"/>
           </w:p>
           <w:p>
             <w:pPr>
@@ -35525,7 +34873,6 @@
               </w:rPr>
               <w:t xml:space="preserve">Entities = </w:t>
             </w:r>
-            <w:proofErr w:type="gramStart"/>
             <w:r>
               <w:rPr>
                 <w:rFonts w:eastAsia="Arial" w:cstheme="minorHAnsi"/>
@@ -35533,7 +34880,6 @@
               </w:rPr>
               <w:t>{ }</w:t>
             </w:r>
-            <w:proofErr w:type="gramEnd"/>
           </w:p>
           <w:p>
             <w:pPr>
@@ -35935,7 +35281,6 @@
               </w:rPr>
               <w:t xml:space="preserve">Entities = </w:t>
             </w:r>
-            <w:proofErr w:type="gramStart"/>
             <w:r>
               <w:rPr>
                 <w:rFonts w:eastAsia="Arial" w:cstheme="minorHAnsi"/>
@@ -35943,7 +35288,6 @@
               </w:rPr>
               <w:t>{ }</w:t>
             </w:r>
-            <w:proofErr w:type="gramEnd"/>
           </w:p>
           <w:p>
             <w:pPr>
@@ -36329,6 +35673,7 @@
         <w:pStyle w:val="Heading1"/>
         <w:spacing w:line="240" w:lineRule="auto"/>
         <w:ind w:left="0" w:firstLine="0"/>
+        <w:jc w:val="both"/>
         <w:rPr>
           <w:color w:val="auto"/>
         </w:rPr>
@@ -36346,6 +35691,7 @@
         <w:pStyle w:val="Heading1"/>
         <w:spacing w:after="120" w:line="240" w:lineRule="auto"/>
         <w:ind w:left="0" w:firstLine="0"/>
+        <w:jc w:val="both"/>
         <w:rPr>
           <w:rFonts w:asciiTheme="minorHAnsi" w:hAnsiTheme="minorHAnsi" w:cstheme="minorHAnsi"/>
           <w:sz w:val="28"/>
@@ -36366,25 +35712,23 @@
           <w:sz w:val="28"/>
           <w:szCs w:val="28"/>
         </w:rPr>
-        <w:t>the PN+</w:t>
-      </w:r>
-      <w:proofErr w:type="gramStart"/>
+        <w:t xml:space="preserve">the PN+POS(12) </w:t>
+      </w:r>
       <w:r>
         <w:rPr>
           <w:rFonts w:asciiTheme="minorHAnsi" w:hAnsiTheme="minorHAnsi" w:cstheme="minorHAnsi"/>
           <w:sz w:val="28"/>
           <w:szCs w:val="28"/>
         </w:rPr>
-        <w:t>POS(</w:t>
-      </w:r>
-      <w:proofErr w:type="gramEnd"/>
+        <w:t xml:space="preserve">field and </w:t>
+      </w:r>
       <w:r>
         <w:rPr>
           <w:rFonts w:asciiTheme="minorHAnsi" w:hAnsiTheme="minorHAnsi" w:cstheme="minorHAnsi"/>
           <w:sz w:val="28"/>
           <w:szCs w:val="28"/>
         </w:rPr>
-        <w:t xml:space="preserve">12) </w:t>
+        <w:t xml:space="preserve">the POS(32) filed, both found in AV-Writ.dx represent Part-of-Speech in two distinct, but related manners.  POS(12) is entirely bitwise, and therefore easier to make programmatic determinations based upon that field. POS(32) is a 5-bit encoded string. Decoding the 32-bit value into a string can be performed using the reference code cited below.  POS tagging itself was performed by Morph-Adorner (also cited below). POS(12) is derived both from the MorphAdorner tag and innate knowledge in the Digital-AV compiler of pronouns and morphology.  And older version of the SDK contained a HashMap table, mapping POS(32) into a collection of POS(12). However, that file </w:t>
       </w:r>
       <w:r>
         <w:rPr>
@@ -36392,131 +35736,7 @@
           <w:sz w:val="28"/>
           <w:szCs w:val="28"/>
         </w:rPr>
-        <w:t xml:space="preserve">field and </w:t>
-      </w:r>
-      <w:r>
-        <w:rPr>
-          <w:rFonts w:asciiTheme="minorHAnsi" w:hAnsiTheme="minorHAnsi" w:cstheme="minorHAnsi"/>
-          <w:sz w:val="28"/>
-          <w:szCs w:val="28"/>
-        </w:rPr>
-        <w:t xml:space="preserve">the POS(32) filed, both found in AV-Writ.dx represent Part-of-Speech in two distinct, but related manners.  </w:t>
-      </w:r>
-      <w:proofErr w:type="gramStart"/>
-      <w:r>
-        <w:rPr>
-          <w:rFonts w:asciiTheme="minorHAnsi" w:hAnsiTheme="minorHAnsi" w:cstheme="minorHAnsi"/>
-          <w:sz w:val="28"/>
-          <w:szCs w:val="28"/>
-        </w:rPr>
-        <w:t>POS(</w:t>
-      </w:r>
-      <w:proofErr w:type="gramEnd"/>
-      <w:r>
-        <w:rPr>
-          <w:rFonts w:asciiTheme="minorHAnsi" w:hAnsiTheme="minorHAnsi" w:cstheme="minorHAnsi"/>
-          <w:sz w:val="28"/>
-          <w:szCs w:val="28"/>
-        </w:rPr>
-        <w:t xml:space="preserve">12) is entirely bitwise, and therefore easier to make programmatic determinations based upon that field. </w:t>
-      </w:r>
-      <w:proofErr w:type="gramStart"/>
-      <w:r>
-        <w:rPr>
-          <w:rFonts w:asciiTheme="minorHAnsi" w:hAnsiTheme="minorHAnsi" w:cstheme="minorHAnsi"/>
-          <w:sz w:val="28"/>
-          <w:szCs w:val="28"/>
-        </w:rPr>
-        <w:t>POS(</w:t>
-      </w:r>
-      <w:proofErr w:type="gramEnd"/>
-      <w:r>
-        <w:rPr>
-          <w:rFonts w:asciiTheme="minorHAnsi" w:hAnsiTheme="minorHAnsi" w:cstheme="minorHAnsi"/>
-          <w:sz w:val="28"/>
-          <w:szCs w:val="28"/>
-        </w:rPr>
-        <w:t xml:space="preserve">32) is a 5-bit encoded string. Decoding the 32-bit value into a string can be performed using the reference code cited below.  POS tagging itself was performed by Morph-Adorner (also cited below). </w:t>
-      </w:r>
-      <w:proofErr w:type="gramStart"/>
-      <w:r>
-        <w:rPr>
-          <w:rFonts w:asciiTheme="minorHAnsi" w:hAnsiTheme="minorHAnsi" w:cstheme="minorHAnsi"/>
-          <w:sz w:val="28"/>
-          <w:szCs w:val="28"/>
-        </w:rPr>
-        <w:t>POS(</w:t>
-      </w:r>
-      <w:proofErr w:type="gramEnd"/>
-      <w:r>
-        <w:rPr>
-          <w:rFonts w:asciiTheme="minorHAnsi" w:hAnsiTheme="minorHAnsi" w:cstheme="minorHAnsi"/>
-          <w:sz w:val="28"/>
-          <w:szCs w:val="28"/>
-        </w:rPr>
-        <w:t xml:space="preserve">12) is derived both from the MorphAdorner tag and innate knowledge in the Digital-AV compiler of pronouns and morphology.  And older version of the SDK contained a HashMap table, mapping </w:t>
-      </w:r>
-      <w:proofErr w:type="gramStart"/>
-      <w:r>
-        <w:rPr>
-          <w:rFonts w:asciiTheme="minorHAnsi" w:hAnsiTheme="minorHAnsi" w:cstheme="minorHAnsi"/>
-          <w:sz w:val="28"/>
-          <w:szCs w:val="28"/>
-        </w:rPr>
-        <w:t>POS(</w:t>
-      </w:r>
-      <w:proofErr w:type="gramEnd"/>
-      <w:r>
-        <w:rPr>
-          <w:rFonts w:asciiTheme="minorHAnsi" w:hAnsiTheme="minorHAnsi" w:cstheme="minorHAnsi"/>
-          <w:sz w:val="28"/>
-          <w:szCs w:val="28"/>
-        </w:rPr>
-        <w:t xml:space="preserve">32) into a collection of POS(12). However, that file </w:t>
-      </w:r>
-      <w:r>
-        <w:rPr>
-          <w:rFonts w:asciiTheme="minorHAnsi" w:hAnsiTheme="minorHAnsi" w:cstheme="minorHAnsi"/>
-          <w:sz w:val="28"/>
-          <w:szCs w:val="28"/>
-        </w:rPr>
-        <w:t>was deemed incomplete and has been eliminated from the SDK. Still, the mapping is likely useful for search and sample code is provided in the foundations folder for harvesting this information from AV-</w:t>
-      </w:r>
-      <w:proofErr w:type="gramStart"/>
-      <w:r>
-        <w:rPr>
-          <w:rFonts w:asciiTheme="minorHAnsi" w:hAnsiTheme="minorHAnsi" w:cstheme="minorHAnsi"/>
-          <w:sz w:val="28"/>
-          <w:szCs w:val="28"/>
-        </w:rPr>
-        <w:t>Writ.dx.</w:t>
-      </w:r>
-      <w:proofErr w:type="gramEnd"/>
-      <w:r>
-        <w:rPr>
-          <w:rFonts w:asciiTheme="minorHAnsi" w:hAnsiTheme="minorHAnsi" w:cstheme="minorHAnsi"/>
-          <w:sz w:val="28"/>
-          <w:szCs w:val="28"/>
-        </w:rPr>
-        <w:t xml:space="preserve">  AV-Lexicon contains only </w:t>
-      </w:r>
-      <w:proofErr w:type="gramStart"/>
-      <w:r>
-        <w:rPr>
-          <w:rFonts w:asciiTheme="minorHAnsi" w:hAnsiTheme="minorHAnsi" w:cstheme="minorHAnsi"/>
-          <w:sz w:val="28"/>
-          <w:szCs w:val="28"/>
-        </w:rPr>
-        <w:t>POS(</w:t>
-      </w:r>
-      <w:proofErr w:type="gramEnd"/>
-      <w:r>
-        <w:rPr>
-          <w:rFonts w:asciiTheme="minorHAnsi" w:hAnsiTheme="minorHAnsi" w:cstheme="minorHAnsi"/>
-          <w:sz w:val="28"/>
-          <w:szCs w:val="28"/>
-        </w:rPr>
-        <w:t>32) references, and no POS(12) references.</w:t>
+        <w:t>was deemed incomplete and has been eliminated from the SDK. Still, the mapping is likely useful for search and sample code is provided in the foundations folder for harvesting this information from AV-Writ.dx.  AV-Lexicon contains only POS(32) references, and no POS(12) references.</w:t>
       </w:r>
     </w:p>
     <w:p>
@@ -36524,6 +35744,7 @@
         <w:pStyle w:val="Heading1"/>
         <w:spacing w:after="120" w:line="240" w:lineRule="auto"/>
         <w:ind w:left="0" w:firstLine="0"/>
+        <w:jc w:val="both"/>
         <w:rPr>
           <w:rFonts w:asciiTheme="minorHAnsi" w:hAnsiTheme="minorHAnsi" w:cstheme="minorHAnsi"/>
           <w:sz w:val="28"/>
@@ -36552,25 +35773,7 @@
           <w:sz w:val="28"/>
           <w:szCs w:val="28"/>
         </w:rPr>
-        <w:t>PN+</w:t>
-      </w:r>
-      <w:proofErr w:type="gramStart"/>
-      <w:r>
-        <w:rPr>
-          <w:rFonts w:asciiTheme="minorHAnsi" w:hAnsiTheme="minorHAnsi" w:cstheme="minorHAnsi"/>
-          <w:sz w:val="28"/>
-          <w:szCs w:val="28"/>
-        </w:rPr>
-        <w:t>POS(</w:t>
-      </w:r>
-      <w:proofErr w:type="gramEnd"/>
-      <w:r>
-        <w:rPr>
-          <w:rFonts w:asciiTheme="minorHAnsi" w:hAnsiTheme="minorHAnsi" w:cstheme="minorHAnsi"/>
-          <w:sz w:val="28"/>
-          <w:szCs w:val="28"/>
-        </w:rPr>
-        <w:t xml:space="preserve">12) field </w:t>
+        <w:t xml:space="preserve">PN+POS(12) field </w:t>
       </w:r>
       <w:r>
         <w:rPr>
@@ -36665,7 +35868,6 @@
           <w:t>https://github.com/kwonus/AVXText/blob/master/FiveBitEncoding.cs</w:t>
         </w:r>
       </w:hyperlink>
-      <w:proofErr w:type="gramStart"/>
       <w:r>
         <w:t xml:space="preserve">   </w:t>
       </w:r>
@@ -36677,7 +35879,6 @@
         </w:rPr>
         <w:t>[</w:t>
       </w:r>
-      <w:proofErr w:type="gramEnd"/>
       <w:r>
         <w:t xml:space="preserve"> </w:t>
       </w:r>
@@ -37923,9 +37124,16 @@
     <w:p>
       <w:pPr>
         <w:spacing w:before="120"/>
+        <w:ind w:right="126"/>
       </w:pPr>
       <w:r>
-        <w:t xml:space="preserve">AV-Names.dxi is binary representation of </w:t>
+        <w:t xml:space="preserve">AV-Names.dxi is </w:t>
+      </w:r>
+      <w:r>
+        <w:t xml:space="preserve">a </w:t>
+      </w:r>
+      <w:r>
+        <w:t xml:space="preserve">binary representation of </w:t>
       </w:r>
       <w:r>
         <w:t>“</w:t>
@@ -37937,7 +37145,7 @@
         <w:t xml:space="preserve">”, authored by </w:t>
       </w:r>
       <w:r>
-        <w:t>written by Roswell D. Hitchcock in 1869</w:t>
+        <w:t>Roswell D. Hitchcock in 1869</w:t>
       </w:r>
       <w:r>
         <w:t>. The difference here is that it is integrated by indexing with the word-key found in AV-Lexicon.</w:t>
@@ -38047,15 +37255,7 @@
                               <w:spacing w:after="0"/>
                             </w:pPr>
                             <w:r>
-                              <w:t xml:space="preserve">     (</w:t>
-                            </w:r>
-                            <w:proofErr w:type="gramStart"/>
-                            <w:r>
-                              <w:t>the</w:t>
-                            </w:r>
-                            <w:proofErr w:type="gramEnd"/>
-                            <w:r>
-                              <w:t xml:space="preserve"> web-site above also utilizes NGINX as a reverse-proxy for HTTPS) </w:t>
+                              <w:t xml:space="preserve">     (the web-site above also utilizes NGINX as a reverse-proxy for HTTPS) </w:t>
                             </w:r>
                           </w:p>
                         </w:txbxContent>
@@ -38115,15 +37315,7 @@
                         <w:spacing w:after="0"/>
                       </w:pPr>
                       <w:r>
-                        <w:t xml:space="preserve">     (</w:t>
-                      </w:r>
-                      <w:proofErr w:type="gramStart"/>
-                      <w:r>
-                        <w:t>the</w:t>
-                      </w:r>
-                      <w:proofErr w:type="gramEnd"/>
-                      <w:r>
-                        <w:t xml:space="preserve"> web-site above also utilizes NGINX as a reverse-proxy for HTTPS) </w:t>
+                        <w:t xml:space="preserve">     (the web-site above also utilizes NGINX as a reverse-proxy for HTTPS) </w:t>
                       </w:r>
                     </w:p>
                   </w:txbxContent>
@@ -38134,13 +37326,8 @@
           </mc:Fallback>
         </mc:AlternateContent>
       </w:r>
-      <w:proofErr w:type="gramStart"/>
-      <w:r>
-        <w:t>avx.go</w:t>
-      </w:r>
-      <w:proofErr w:type="gramEnd"/>
-      <w:r>
-        <w:t xml:space="preserve"> </w:t>
+      <w:r>
+        <w:t xml:space="preserve">avx.go </w:t>
       </w:r>
       <w:r>
         <w:rPr>
@@ -38272,23 +37459,7 @@
                                 <w:sz w:val="18"/>
                                 <w:szCs w:val="18"/>
                               </w:rPr>
-                              <w:t xml:space="preserve">URL form #3 and #5 are discussed under the description of the </w:t>
-                            </w:r>
-                            <w:proofErr w:type="gramStart"/>
-                            <w:r>
-                              <w:rPr>
-                                <w:sz w:val="18"/>
-                                <w:szCs w:val="18"/>
-                              </w:rPr>
-                              <w:t>*.avspec</w:t>
-                            </w:r>
-                            <w:proofErr w:type="gramEnd"/>
-                            <w:r>
-                              <w:rPr>
-                                <w:sz w:val="18"/>
-                                <w:szCs w:val="18"/>
-                              </w:rPr>
-                              <w:t xml:space="preserve"> </w:t>
+                              <w:t xml:space="preserve">URL form #3 and #5 are discussed under the description of the *.avspec </w:t>
                             </w:r>
                             <w:r>
                               <w:rPr>
@@ -38312,21 +37483,12 @@
                                 <w:szCs w:val="18"/>
                               </w:rPr>
                             </w:pPr>
-                            <w:proofErr w:type="gramStart"/>
                             <w:r>
                               <w:rPr>
                                 <w:sz w:val="18"/>
                                 <w:szCs w:val="18"/>
                               </w:rPr>
-                              <w:t>avx.go</w:t>
-                            </w:r>
-                            <w:proofErr w:type="gramEnd"/>
-                            <w:r>
-                              <w:rPr>
-                                <w:sz w:val="18"/>
-                                <w:szCs w:val="18"/>
-                              </w:rPr>
-                              <w:t xml:space="preserve"> currently utilizes the Z14 revision of the SDK, which can be found in the github history for Digital-AV.pdf. That file will be from April 2021.</w:t>
+                              <w:t>avx.go currently utilizes the Z14 revision of the SDK, which can be found in the github history for Digital-AV.pdf. That file will be from April 2021.</w:t>
                             </w:r>
                           </w:p>
                           <w:p>
@@ -38412,23 +37574,7 @@
                           <w:sz w:val="18"/>
                           <w:szCs w:val="18"/>
                         </w:rPr>
-                        <w:t xml:space="preserve">URL form #3 and #5 are discussed under the description of the </w:t>
-                      </w:r>
-                      <w:proofErr w:type="gramStart"/>
-                      <w:r>
-                        <w:rPr>
-                          <w:sz w:val="18"/>
-                          <w:szCs w:val="18"/>
-                        </w:rPr>
-                        <w:t>*.avspec</w:t>
-                      </w:r>
-                      <w:proofErr w:type="gramEnd"/>
-                      <w:r>
-                        <w:rPr>
-                          <w:sz w:val="18"/>
-                          <w:szCs w:val="18"/>
-                        </w:rPr>
-                        <w:t xml:space="preserve"> </w:t>
+                        <w:t xml:space="preserve">URL form #3 and #5 are discussed under the description of the *.avspec </w:t>
                       </w:r>
                       <w:r>
                         <w:rPr>
@@ -38452,21 +37598,12 @@
                           <w:szCs w:val="18"/>
                         </w:rPr>
                       </w:pPr>
-                      <w:proofErr w:type="gramStart"/>
                       <w:r>
                         <w:rPr>
                           <w:sz w:val="18"/>
                           <w:szCs w:val="18"/>
                         </w:rPr>
-                        <w:t>avx.go</w:t>
-                      </w:r>
-                      <w:proofErr w:type="gramEnd"/>
-                      <w:r>
-                        <w:rPr>
-                          <w:sz w:val="18"/>
-                          <w:szCs w:val="18"/>
-                        </w:rPr>
-                        <w:t xml:space="preserve"> currently utilizes the Z14 revision of the SDK, which can be found in the github history for Digital-AV.pdf. That file will be from April 2021.</w:t>
+                        <w:t>avx.go currently utilizes the Z14 revision of the SDK, which can be found in the github history for Digital-AV.pdf. That file will be from April 2021.</w:t>
                       </w:r>
                     </w:p>
                     <w:p>
@@ -38482,13 +37619,8 @@
           </mc:Fallback>
         </mc:AlternateContent>
       </w:r>
-      <w:proofErr w:type="gramStart"/>
-      <w:r>
-        <w:t>avx.go</w:t>
-      </w:r>
-      <w:proofErr w:type="gramEnd"/>
-      <w:r>
-        <w:t xml:space="preserve"> implements a web-server (HTTP server) that provides the entire text of the AV bible </w:t>
+      <w:r>
+        <w:t xml:space="preserve">avx.go implements a web-server (HTTP server) that provides the entire text of the AV bible </w:t>
       </w:r>
       <w:r>
         <w:t>utilizing</w:t>
@@ -38497,15 +37629,7 @@
         <w:t xml:space="preserve"> AVX extensions, bu</w:t>
       </w:r>
       <w:r>
-        <w:t xml:space="preserve">t still uses simple semantics.  Version numbers for source code are respective of the SDK Document revision numbers.  The first release of </w:t>
-      </w:r>
-      <w:proofErr w:type="gramStart"/>
-      <w:r>
-        <w:t>avx.go</w:t>
-      </w:r>
-      <w:proofErr w:type="gramEnd"/>
-      <w:r>
-        <w:t>, which had been updated to the z-series SDK</w:t>
+        <w:t>t still uses simple semantics.  Version numbers for source code are respective of the SDK Document revision numbers.  The first release of avx.go, which had been updated to the z-series SDK</w:t>
       </w:r>
       <w:r>
         <w:t>,</w:t>
@@ -38538,15 +37662,7 @@
         <w:jc w:val="both"/>
       </w:pPr>
       <w:r>
-        <w:t xml:space="preserve">They also illustrate how </w:t>
-      </w:r>
-      <w:proofErr w:type="gramStart"/>
-      <w:r>
-        <w:t>avx.go</w:t>
-      </w:r>
-      <w:proofErr w:type="gramEnd"/>
-      <w:r>
-        <w:t xml:space="preserve"> can be extended:</w:t>
+        <w:t>They also illustrate how avx.go can be extended:</w:t>
       </w:r>
     </w:p>
     <w:p>
@@ -38636,37 +37752,13 @@
         <w:jc w:val="both"/>
       </w:pPr>
       <w:r>
-        <w:t xml:space="preserve">The / endpoint simply reports the release number of the optional </w:t>
-      </w:r>
-      <w:proofErr w:type="gramStart"/>
-      <w:r>
-        <w:t>avx.go</w:t>
-      </w:r>
-      <w:proofErr w:type="gramEnd"/>
-      <w:r>
-        <w:t xml:space="preserve"> web-server component.  The /help endpoint provides primitive information about the web-service.  /</w:t>
-      </w:r>
-      <w:proofErr w:type="gramStart"/>
-      <w:r>
-        <w:t>help</w:t>
-      </w:r>
-      <w:proofErr w:type="gramEnd"/>
-      <w:r>
-        <w:t xml:space="preserve"> can be easily replaced by developer.  The /validate endpoint reports on the validity of data files in accordance with the bom (The “bom”, or bill of materials, is descr</w:t>
+        <w:t>The / endpoint simply reports the release number of the optional avx.go web-server component.  The /help endpoint provides primitive information about the web-service.  /help can be easily replaced by developer.  The /validate endpoint reports on the validity of data files in accordance with the bom (The “bom”, or bill of materials, is descr</w:t>
       </w:r>
       <w:r>
         <w:t>ibed in the section labelled AV</w:t>
       </w:r>
       <w:r>
-        <w:t xml:space="preserve">-Inventory.bom later in this document).  In addition to the administrative URL’s described above, here is a list of the foundational endpoints that provide the core functionality of </w:t>
-      </w:r>
-      <w:proofErr w:type="gramStart"/>
-      <w:r>
-        <w:t>avx.go</w:t>
-      </w:r>
-      <w:proofErr w:type="gramEnd"/>
-      <w:r>
-        <w:t>:</w:t>
+        <w:t>-Inventory.bom later in this document).  In addition to the administrative URL’s described above, here is a list of the foundational endpoints that provide the core functionality of avx.go:</w:t>
       </w:r>
     </w:p>
     <w:p>
@@ -38806,23 +37898,7 @@
         <w:jc w:val="both"/>
       </w:pPr>
       <w:r>
-        <w:t xml:space="preserve">All of these endpoints can be summarized as one of two types: getting the chapter of a book, or getting a CSS stylesheet.  When no chapter is provided, chapter 1 is always implied.  When no session identifier is provided, the resulting chapter request is decorated with the baseline stylesheet, named /css/AV-Stylesheet.css.  When a session identifier is provided, the session number dictates the name of the CSS file that will decorate the chapter request.  Moreover, </w:t>
-      </w:r>
-      <w:proofErr w:type="gramStart"/>
-      <w:r>
-        <w:t>avx.go</w:t>
-      </w:r>
-      <w:proofErr w:type="gramEnd"/>
-      <w:r>
-        <w:t xml:space="preserve"> can compile information into a CSS stylesheet.  When a request is made for Genesis using the URL depicted in #3 above, a stylesheet becomes linked in the response to a stylesheet with the URL depicted in #8 above.  A web-browser will make an immediate subsequent request to get the stylesheet.  If /css/sessionID.css does not exists, </w:t>
-      </w:r>
-      <w:proofErr w:type="gramStart"/>
-      <w:r>
-        <w:t>avx.go</w:t>
-      </w:r>
-      <w:proofErr w:type="gramEnd"/>
-      <w:r>
-        <w:t xml:space="preserve"> will automatically compile a file named /css/sessionID.avspec.  Similarly, but easier to understand in #4 above, the URL would generate CSS which would highlight the words </w:t>
+        <w:t xml:space="preserve">All of these endpoints can be summarized as one of two types: getting the chapter of a book, or getting a CSS stylesheet.  When no chapter is provided, chapter 1 is always implied.  When no session identifier is provided, the resulting chapter request is decorated with the baseline stylesheet, named /css/AV-Stylesheet.css.  When a session identifier is provided, the session number dictates the name of the CSS file that will decorate the chapter request.  Moreover, avx.go can compile information into a CSS stylesheet.  When a request is made for Genesis using the URL depicted in #3 above, a stylesheet becomes linked in the response to a stylesheet with the URL depicted in #8 above.  A web-browser will make an immediate subsequent request to get the stylesheet.  If /css/sessionID.css does not exists, avx.go will automatically compile a file named /css/sessionID.avspec.  Similarly, but easier to understand in #4 above, the URL would generate CSS which would highlight the words </w:t>
       </w:r>
       <w:r>
         <w:rPr>
@@ -38848,15 +37924,7 @@
         <w:t>amen</w:t>
       </w:r>
       <w:r>
-        <w:t xml:space="preserve">.  In order to maintain optimal performance, session identifiers are non-volatile.  In order to overwrite a *.css files and/or </w:t>
-      </w:r>
-      <w:proofErr w:type="gramStart"/>
-      <w:r>
-        <w:t>*.avspec</w:t>
-      </w:r>
-      <w:proofErr w:type="gramEnd"/>
-      <w:r>
-        <w:t xml:space="preserve"> files, they must be manually deleted beforehand.</w:t>
+        <w:t>.  In order to maintain optimal performance, session identifiers are non-volatile.  In order to overwrite a *.css files and/or *.avspec files, they must be manually deleted beforehand.</w:t>
       </w:r>
       <w:r>
         <w:t xml:space="preserve"> Avx.go uses Z08 edition.</w:t>
@@ -38868,14 +37936,9 @@
         <w:spacing w:line="240" w:lineRule="auto"/>
         <w:ind w:left="0" w:firstLine="0"/>
       </w:pPr>
-      <w:proofErr w:type="gramStart"/>
       <w:r>
         <w:lastRenderedPageBreak/>
-        <w:t>*.avspec</w:t>
-      </w:r>
-      <w:proofErr w:type="gramEnd"/>
-      <w:r>
-        <w:t xml:space="preserve"> file format</w:t>
+        <w:t>*.avspec file format</w:t>
       </w:r>
     </w:p>
     <w:tbl>
@@ -39616,16 +38679,11 @@
         <w:spacing w:before="160"/>
         <w:jc w:val="both"/>
       </w:pPr>
-      <w:proofErr w:type="gramStart"/>
       <w:r>
         <w:t>avx</w:t>
       </w:r>
       <w:r>
-        <w:t>.go</w:t>
-      </w:r>
-      <w:proofErr w:type="gramEnd"/>
-      <w:r>
-        <w:t xml:space="preserve"> software ignores everything after the first record above.  Only that first record defines the CSS file.  And that first line is expanded word-for-word into highlights for each supplied wordkey.  A slight variation here is that Strong’s numbers will eventually also support highlighting. To highlight Strong’s numbers, set the 0x8000 bit for Hebrew and the 0x4000 bit for Greek.  The URL form that was depicted with this syntax, </w:t>
+        <w:t xml:space="preserve">.go software ignores everything after the first record above.  Only that first record defines the CSS file.  And that first line is expanded word-for-word into highlights for each supplied wordkey.  A slight variation here is that Strong’s numbers will eventually also support highlighting. To highlight Strong’s numbers, set the 0x8000 bit for Hebrew and the 0x4000 bit for Greek.  The URL form that was depicted with this syntax, </w:t>
       </w:r>
       <w:r>
         <w:t>sessionID=</w:t>
@@ -39662,7 +38720,6 @@
         </w:rPr>
         <w:t xml:space="preserve">(text file containing CSS for </w:t>
       </w:r>
-      <w:proofErr w:type="gramStart"/>
       <w:r>
         <w:rPr>
           <w:sz w:val="28"/>
@@ -39673,14 +38730,7 @@
         <w:rPr>
           <w:sz w:val="28"/>
         </w:rPr>
-        <w:t>.go</w:t>
-      </w:r>
-      <w:proofErr w:type="gramEnd"/>
-      <w:r>
-        <w:rPr>
-          <w:sz w:val="28"/>
-        </w:rPr>
-        <w:t>; optional)</w:t>
+        <w:t>.go; optional)</w:t>
       </w:r>
     </w:p>
     <w:p>
@@ -39691,38 +38741,23 @@
       <w:r>
         <w:t xml:space="preserve">This standard-format CSS stylesheet should be included when </w:t>
       </w:r>
-      <w:proofErr w:type="gramStart"/>
       <w:r>
         <w:t>avx</w:t>
       </w:r>
       <w:r>
-        <w:t>.go</w:t>
-      </w:r>
-      <w:proofErr w:type="gramEnd"/>
-      <w:r>
-        <w:t xml:space="preserve"> is utilized in your development.  This optional stylesheet is included in the SDK, but it can be customized in any way by the web designer.  However, the web designer should realize that any references in the CSS to image files will result in 404 errors unless support is explicitly added to </w:t>
-      </w:r>
-      <w:proofErr w:type="gramStart"/>
+        <w:t xml:space="preserve">.go is utilized in your development.  This optional stylesheet is included in the SDK, but it can be customized in any way by the web designer.  However, the web designer should realize that any references in the CSS to image files will result in 404 errors unless support is explicitly added to </w:t>
+      </w:r>
       <w:r>
         <w:t>avx</w:t>
       </w:r>
       <w:r>
-        <w:t>.go</w:t>
-      </w:r>
-      <w:proofErr w:type="gramEnd"/>
-      <w:r>
-        <w:t xml:space="preserve"> by your development team.  Finally, </w:t>
-      </w:r>
-      <w:proofErr w:type="gramStart"/>
+        <w:t xml:space="preserve">.go by your development team.  Finally, </w:t>
+      </w:r>
       <w:r>
         <w:t>avx</w:t>
       </w:r>
       <w:r>
-        <w:t>.go</w:t>
-      </w:r>
-      <w:proofErr w:type="gramEnd"/>
-      <w:r>
-        <w:t xml:space="preserve"> always links chapter output to the AV-Stylesheet.css stylesheet, even when a *.avspec derived stylesheet is also specified.</w:t>
+        <w:t>.go always links chapter output to the AV-Stylesheet.css stylesheet, even when a *.avspec derived stylesheet is also specified.</w:t>
       </w:r>
     </w:p>
     <w:p>
@@ -39792,7 +38827,13 @@
         <w:t xml:space="preserve"> of the SDK, the bom </w:t>
       </w:r>
       <w:r>
-        <w:t>contains a line item for the artifact. Each line has three fields, separated by whitespace</w:t>
+        <w:t xml:space="preserve">contains a line item for the artifact. Each line has </w:t>
+      </w:r>
+      <w:r>
+        <w:t>five</w:t>
+      </w:r>
+      <w:r>
+        <w:t xml:space="preserve"> fields, separated by whitespace</w:t>
       </w:r>
       <w:r>
         <w:t>:</w:t>
@@ -40024,16 +39065,11 @@
       <w:r>
         <w:t xml:space="preserve"> </w:t>
       </w:r>
-      <w:proofErr w:type="gramStart"/>
       <w:r>
         <w:t>avx</w:t>
       </w:r>
       <w:r>
-        <w:t>.go</w:t>
-      </w:r>
-      <w:proofErr w:type="gramEnd"/>
-      <w:r>
-        <w:t xml:space="preserve"> server implements a validation function</w:t>
+        <w:t>.go server implements a validation function</w:t>
       </w:r>
       <w:r>
         <w:t xml:space="preserve">, using </w:t>
@@ -42044,15 +41080,14 @@
           <w:sz w:val="20"/>
           <w:szCs w:val="20"/>
         </w:rPr>
-        <w:t xml:space="preserve">=0) represents </w:t>
-      </w:r>
-      <w:proofErr w:type="gramStart"/>
+        <w:t>=0) represents 2020;</w:t>
+      </w:r>
       <w:r>
         <w:rPr>
           <w:sz w:val="20"/>
           <w:szCs w:val="20"/>
         </w:rPr>
-        <w:t>2020;</w:t>
+        <w:t xml:space="preserve"> </w:t>
       </w:r>
       <w:r>
         <w:rPr>
@@ -42066,16 +41101,8 @@
           <w:sz w:val="20"/>
           <w:szCs w:val="20"/>
         </w:rPr>
-        <w:t xml:space="preserve"> </w:t>
-      </w:r>
-      <w:r>
-        <w:rPr>
-          <w:sz w:val="20"/>
-          <w:szCs w:val="20"/>
-        </w:rPr>
         <w:t>(</w:t>
       </w:r>
-      <w:proofErr w:type="gramEnd"/>
       <w:r>
         <w:rPr>
           <w:i/>
@@ -42948,7 +41975,6 @@
         </w:rPr>
         <w:sym w:font="Wingdings" w:char="F0E0"/>
       </w:r>
-      <w:proofErr w:type="gramStart"/>
       <w:r>
         <w:rPr>
           <w:i/>
@@ -42979,7 +42005,6 @@
         </w:rPr>
         <w:t>2</w:t>
       </w:r>
-      <w:proofErr w:type="gramEnd"/>
       <w:r>
         <w:rPr>
           <w:sz w:val="20"/>
@@ -43418,23 +42443,7 @@
           <w:sz w:val="20"/>
           <w:szCs w:val="20"/>
         </w:rPr>
-        <w:t xml:space="preserve"> In fact, with just the AV-Book.ix, AV-Lexicon.dxi, and any one of the AV-Writ</w:t>
-      </w:r>
-      <w:proofErr w:type="gramStart"/>
-      <w:r>
-        <w:rPr>
-          <w:sz w:val="20"/>
-          <w:szCs w:val="20"/>
-        </w:rPr>
-        <w:t>*.dx</w:t>
-      </w:r>
-      <w:proofErr w:type="gramEnd"/>
-      <w:r>
-        <w:rPr>
-          <w:sz w:val="20"/>
-          <w:szCs w:val="20"/>
-        </w:rPr>
-        <w:t xml:space="preserve"> files has enough data to print the whole bible, including chapter and verse numbers. However, the addition of AV-Chapter.ix and AV-Verse.ix greatly simplify the process.  Additional SDK files are completely optional and serve as lookups for Lematta, person-names, and and Part-of-Speech metadata.</w:t>
+        <w:t xml:space="preserve"> In fact, with just the AV-Book.ix, AV-Lexicon.dxi, and any one of the AV-Writ*.dx files has enough data to print the whole bible, including chapter and verse numbers. However, the addition of AV-Chapter.ix and AV-Verse.ix greatly simplify the process.  Additional SDK files are completely optional and serve as lookups for Lematta, person-names, and and Part-of-Speech metadata.</w:t>
       </w:r>
     </w:p>
     <w:p>
@@ -43502,7 +42511,6 @@
         </w:rPr>
         <w:t xml:space="preserve">corresponding text files with </w:t>
       </w:r>
-      <w:proofErr w:type="gramStart"/>
       <w:r>
         <w:rPr>
           <w:sz w:val="20"/>
@@ -43515,15 +42523,7 @@
           <w:sz w:val="20"/>
           <w:szCs w:val="20"/>
         </w:rPr>
-        <w:t>.ascii</w:t>
-      </w:r>
-      <w:proofErr w:type="gramEnd"/>
-      <w:r>
-        <w:rPr>
-          <w:sz w:val="20"/>
-          <w:szCs w:val="20"/>
-        </w:rPr>
-        <w:t xml:space="preserve"> extent. </w:t>
+        <w:t xml:space="preserve">.ascii extent. </w:t>
       </w:r>
       <w:r>
         <w:rPr>
@@ -43557,8 +42557,12 @@
           <w:szCs w:val="20"/>
         </w:rPr>
         <w:sectPr>
-          <w:headerReference w:type="default" r:id="rId22"/>
-          <w:footerReference w:type="default" r:id="rId23"/>
+          <w:headerReference w:type="even" r:id="rId22"/>
+          <w:headerReference w:type="default" r:id="rId23"/>
+          <w:footerReference w:type="even" r:id="rId24"/>
+          <w:footerReference w:type="default" r:id="rId25"/>
+          <w:headerReference w:type="first" r:id="rId26"/>
+          <w:footerReference w:type="first" r:id="rId27"/>
           <w:pgSz w:w="15840" w:h="12240" w:orient="landscape" w:code="1"/>
           <w:pgMar w:top="720" w:right="1152" w:bottom="720" w:left="1152" w:header="720" w:footer="720" w:gutter="0"/>
           <w:cols w:space="720"/>
@@ -43974,7 +42978,7 @@
                               </w:rPr>
                               <w:t xml:space="preserve">ional information available at:   </w:t>
                             </w:r>
-                            <w:hyperlink r:id="rId24" w:history="1">
+                            <w:hyperlink r:id="rId28" w:history="1">
                               <w:r>
                                 <w:rPr>
                                   <w:rStyle w:val="Hyperlink"/>
@@ -43991,7 +42995,7 @@
                               </w:rPr>
                               <w:t xml:space="preserve"> ,   </w:t>
                             </w:r>
-                            <w:hyperlink r:id="rId25" w:history="1">
+                            <w:hyperlink r:id="rId29" w:history="1">
                               <w:r>
                                 <w:rPr>
                                   <w:rStyle w:val="Hyperlink"/>
@@ -44008,7 +43012,7 @@
                               </w:rPr>
                               <w:t xml:space="preserve"> ,    </w:t>
                             </w:r>
-                            <w:hyperlink r:id="rId26" w:history="1">
+                            <w:hyperlink r:id="rId30" w:history="1">
                               <w:r>
                                 <w:rPr>
                                   <w:rStyle w:val="Hyperlink"/>
@@ -44025,7 +43029,7 @@
                               </w:rPr>
                               <w:t xml:space="preserve"> ,    </w:t>
                             </w:r>
-                            <w:hyperlink r:id="rId27" w:history="1">
+                            <w:hyperlink r:id="rId31" w:history="1">
                               <w:r>
                                 <w:rPr>
                                   <w:rStyle w:val="Hyperlink"/>
@@ -44213,7 +43217,7 @@
                         </w:rPr>
                         <w:t xml:space="preserve">ional information available at:   </w:t>
                       </w:r>
-                      <w:hyperlink r:id="rId28" w:history="1">
+                      <w:hyperlink r:id="rId32" w:history="1">
                         <w:r>
                           <w:rPr>
                             <w:rStyle w:val="Hyperlink"/>
@@ -44230,7 +43234,7 @@
                         </w:rPr>
                         <w:t xml:space="preserve"> ,   </w:t>
                       </w:r>
-                      <w:hyperlink r:id="rId29" w:history="1">
+                      <w:hyperlink r:id="rId33" w:history="1">
                         <w:r>
                           <w:rPr>
                             <w:rStyle w:val="Hyperlink"/>
@@ -44247,7 +43251,7 @@
                         </w:rPr>
                         <w:t xml:space="preserve"> ,    </w:t>
                       </w:r>
-                      <w:hyperlink r:id="rId30" w:history="1">
+                      <w:hyperlink r:id="rId34" w:history="1">
                         <w:r>
                           <w:rPr>
                             <w:rStyle w:val="Hyperlink"/>
@@ -44264,7 +43268,7 @@
                         </w:rPr>
                         <w:t xml:space="preserve"> ,    </w:t>
                       </w:r>
-                      <w:hyperlink r:id="rId31" w:history="1">
+                      <w:hyperlink r:id="rId35" w:history="1">
                         <w:r>
                           <w:rPr>
                             <w:rStyle w:val="Hyperlink"/>
@@ -44301,203 +43305,6 @@
     <w:p>
       <w:pPr>
         <w:sectPr>
-          <w:headerReference w:type="default" r:id="rId32"/>
-          <w:footerReference w:type="default" r:id="rId33"/>
-          <w:type w:val="continuous"/>
-          <w:pgSz w:w="15840" w:h="12240" w:orient="landscape" w:code="1"/>
-          <w:pgMar w:top="720" w:right="1152" w:bottom="720" w:left="1152" w:header="720" w:footer="720" w:gutter="0"/>
-          <w:pgNumType w:fmt="lowerRoman" w:start="1"/>
-          <w:cols w:space="720"/>
-          <w:docGrid w:linePitch="360"/>
-        </w:sectPr>
-      </w:pPr>
-    </w:p>
-    <w:p>
-      <w:r>
-        <w:t xml:space="preserve">No deserialization required! That’s right, the Rust sources have the entire SDK files baked into the source code with requisite native Rust array initializations. Just include the dependency in </w:t>
-      </w:r>
-      <w:proofErr w:type="gramStart"/>
-      <w:r>
-        <w:t>cargo.toml</w:t>
-      </w:r>
-      <w:proofErr w:type="gramEnd"/>
-      <w:r>
-        <w:t>, and you</w:t>
-      </w:r>
-      <w:r>
-        <w:t>’re</w:t>
-      </w:r>
-      <w:r>
-        <w:t xml:space="preserve"> good to go.</w:t>
-      </w:r>
-    </w:p>
-    <w:p>
-      <w:r>
-        <w:t>T</w:t>
-      </w:r>
-      <w:r>
-        <w:t xml:space="preserve">he Rust </w:t>
-      </w:r>
-      <w:r>
-        <w:t>source</w:t>
-      </w:r>
-      <w:r>
-        <w:t xml:space="preserve"> files</w:t>
-      </w:r>
-      <w:r>
-        <w:t xml:space="preserve"> can be found</w:t>
-      </w:r>
-      <w:r>
-        <w:t xml:space="preserve"> in </w:t>
-      </w:r>
-      <w:r>
-        <w:t xml:space="preserve">the </w:t>
-      </w:r>
-      <w:r>
-        <w:t>Digital-AV/z-series/foundations/</w:t>
-      </w:r>
-      <w:r>
-        <w:t>rust</w:t>
-      </w:r>
-      <w:r>
-        <w:t>/</w:t>
-      </w:r>
-      <w:r>
-        <w:t xml:space="preserve"> folder on </w:t>
-      </w:r>
-      <w:r>
-        <w:t>GitHub. All structures are pre-d</w:t>
-      </w:r>
-      <w:r>
-        <w:t>efine</w:t>
-      </w:r>
-      <w:r>
-        <w:t>d</w:t>
-      </w:r>
-      <w:r>
-        <w:t xml:space="preserve"> in lockstep with the binary files of the SDK. However, one major deviation is that the AV-Writ.dx file is segmented into 66 different structures (one for each book of the bible).</w:t>
-      </w:r>
-    </w:p>
-    <w:p>
-      <w:r>
-        <w:t>No deserialization required! That’s right, the C++ sources have the entire SDK files baked into the source code with requisite native C++ array initializations. Just include the dependency in CMake, and you’re good to go.</w:t>
-      </w:r>
-    </w:p>
-    <w:p>
-      <w:r>
-        <w:lastRenderedPageBreak/>
-        <w:t xml:space="preserve">The C++ source files can be found in the </w:t>
-      </w:r>
-      <w:r>
-        <w:t>Digital-AV/z-series/foundations/</w:t>
-      </w:r>
-      <w:r>
-        <w:t>cpp</w:t>
-      </w:r>
-      <w:r>
-        <w:t>/</w:t>
-      </w:r>
-      <w:r>
-        <w:t xml:space="preserve"> folder on GitHub. All structures are pre-defined in lockstep with the binary files of the SDK. However, one major deviation is that the AV-Writ.dx file is segmented into 66 different structures (one for each book of the bible). </w:t>
-      </w:r>
-    </w:p>
-    <w:p>
-      <w:r>
-        <w:t xml:space="preserve">There are other minor deviations from the baseline SDK documentation. These are driven somewhat by the syntax of Rust, and to simplify code-generation. Deviations should be intuitive by comparing the struct definitions with the SDK documentation. The value of the generated files is that no deserialization operations are needed. Again, the implementation uses Rust arrays with static initializations. </w:t>
-      </w:r>
-    </w:p>
-    <w:p>
-      <w:r>
-        <w:t>The code currently compiles, but is largely untested.</w:t>
-      </w:r>
-    </w:p>
-    <w:p>
-      <w:r>
-        <w:t xml:space="preserve">The compiled Rust library is almost 400mb. That’s twenty times the size of the baseline [serialized] SDK files. At first glance, this might lead you to the C++ library. However, this would be an </w:t>
-      </w:r>
-      <w:proofErr w:type="gramStart"/>
-      <w:r>
-        <w:t>apples</w:t>
-      </w:r>
-      <w:proofErr w:type="gramEnd"/>
-      <w:r>
-        <w:t xml:space="preserve"> to oranges comparison. The C++ implementation is a DLL (</w:t>
-      </w:r>
-      <w:proofErr w:type="gramStart"/>
-      <w:r>
-        <w:t>i.e.</w:t>
-      </w:r>
-      <w:proofErr w:type="gramEnd"/>
-      <w:r>
-        <w:t xml:space="preserve"> a shared library). The Rust library is static, by convention, with all dependencies baked in, including the Rust runtime itself.</w:t>
-      </w:r>
-      <w:r>
-        <w:t xml:space="preserve">  Someone could measure what the library would be if it were compiled as a shared library, but I have no plans to do that.  For what it is, and given modern hardware, 400 mb is not very large by database standards. Yet, if trimming down is your goal, not every file need be included in your application.</w:t>
-      </w:r>
-      <w:r>
-        <w:br w:type="page"/>
-      </w:r>
-    </w:p>
-    <w:p>
-      <w:pPr>
-        <w:sectPr>
-          <w:headerReference w:type="default" r:id="rId34"/>
-          <w:footerReference w:type="default" r:id="rId35"/>
-          <w:type w:val="continuous"/>
-          <w:pgSz w:w="15840" w:h="12240" w:orient="landscape" w:code="1"/>
-          <w:pgMar w:top="720" w:right="1152" w:bottom="720" w:left="1152" w:header="720" w:footer="720" w:gutter="0"/>
-          <w:pgNumType w:fmt="lowerRoman" w:start="1"/>
-          <w:cols w:space="720"/>
-          <w:docGrid w:linePitch="360"/>
-        </w:sectPr>
-      </w:pPr>
-    </w:p>
-    <w:p>
-      <w:r>
-        <w:lastRenderedPageBreak/>
-        <w:t>No deserialization required! That’s right, the C++ sources have the entire SDK files baked into the source code with requisite native C++ array initializations. Just include the dependency in CMake, and you’re good to go.</w:t>
-      </w:r>
-    </w:p>
-    <w:p>
-      <w:r>
-        <w:t xml:space="preserve">The C++ source files can be found in the </w:t>
-      </w:r>
-      <w:r>
-        <w:t>Digital-AV/z-series/foundations/</w:t>
-      </w:r>
-      <w:r>
-        <w:t>cpp</w:t>
-      </w:r>
-      <w:r>
-        <w:t>/</w:t>
-      </w:r>
-      <w:r>
-        <w:t xml:space="preserve"> folder on GitHub. All structures are pre-defined in lockstep with the binary files of the SDK. However, one major deviation is that the AV-Writ.dx file is segmented into 66 different structures (one for each book of the bible).</w:t>
-      </w:r>
-    </w:p>
-    <w:p>
-      <w:r>
-        <w:t>There are other minor deviations that should be intuitive by examining the struct definitions. These are driven somewhat by the syntax of C++, and to simplify code-generation. The value of the generated files is that no deserialization operations are needed. Again, the implementation uses C++ arrays with static initializations.</w:t>
-      </w:r>
-    </w:p>
-    <w:p>
-      <w:r>
-        <w:t>The code currently compiles, but is largely untested.</w:t>
-      </w:r>
-    </w:p>
-    <w:p>
-      <w:r>
-        <w:t>Interestingly, using the latest Microsoft x64 C++ compiler to compile the entire SDK into a DLL with static C++ arrays, the entire DLL weighs in at 21.2 mb, slightly smaller than the experimental FlatBuffers data files. Compared to the Baseline SDK files themselves, that’s only 3 mb of overhead (and all of the deserialization work is already done).</w:t>
-      </w:r>
-    </w:p>
-    <w:p>
-      <w:r>
-        <w:br w:type="page"/>
-      </w:r>
-    </w:p>
-    <w:p>
-      <w:pPr>
-        <w:sectPr>
           <w:headerReference w:type="default" r:id="rId36"/>
           <w:footerReference w:type="default" r:id="rId37"/>
           <w:type w:val="continuous"/>
@@ -44509,7 +43316,108 @@
         </w:sectPr>
       </w:pPr>
     </w:p>
-    <w:p/>
+    <w:p>
+      <w:r>
+        <w:t>No deserialization required! That’s right, the Rust sources have the entire SDK files baked into the source code with requisite native Rust array initializations. Just include the dependency in cargo.toml, and you</w:t>
+      </w:r>
+      <w:r>
+        <w:t>’re</w:t>
+      </w:r>
+      <w:r>
+        <w:t xml:space="preserve"> good to go.</w:t>
+      </w:r>
+    </w:p>
+    <w:p>
+      <w:r>
+        <w:t>T</w:t>
+      </w:r>
+      <w:r>
+        <w:t xml:space="preserve">he Rust </w:t>
+      </w:r>
+      <w:r>
+        <w:t>source</w:t>
+      </w:r>
+      <w:r>
+        <w:t xml:space="preserve"> files</w:t>
+      </w:r>
+      <w:r>
+        <w:t xml:space="preserve"> can be found</w:t>
+      </w:r>
+      <w:r>
+        <w:t xml:space="preserve"> in </w:t>
+      </w:r>
+      <w:r>
+        <w:t xml:space="preserve">the </w:t>
+      </w:r>
+      <w:r>
+        <w:t>Digital-AV/z-series/foundations/</w:t>
+      </w:r>
+      <w:r>
+        <w:t>rust</w:t>
+      </w:r>
+      <w:r>
+        <w:t>/</w:t>
+      </w:r>
+      <w:r>
+        <w:t xml:space="preserve"> folder on </w:t>
+      </w:r>
+      <w:r>
+        <w:t>GitHub. All structures are pre-d</w:t>
+      </w:r>
+      <w:r>
+        <w:t>efine</w:t>
+      </w:r>
+      <w:r>
+        <w:t>d</w:t>
+      </w:r>
+      <w:r>
+        <w:t xml:space="preserve"> in lockstep with the binary files of the SDK. However, one major deviation is that the AV-Writ.dx file is segmented into 66 different structures (one for each book of the bible).</w:t>
+      </w:r>
+    </w:p>
+    <w:p>
+      <w:r>
+        <w:t>No deserialization required! That’s right, the C++ sources have the entire SDK files baked into the source code with requisite native C++ array initializations. Just include the dependency in CMake, and you’re good to go.</w:t>
+      </w:r>
+    </w:p>
+    <w:p>
+      <w:r>
+        <w:lastRenderedPageBreak/>
+        <w:t xml:space="preserve">The C++ source files can be found in the </w:t>
+      </w:r>
+      <w:r>
+        <w:t>Digital-AV/z-series/foundations/</w:t>
+      </w:r>
+      <w:r>
+        <w:t>cpp</w:t>
+      </w:r>
+      <w:r>
+        <w:t>/</w:t>
+      </w:r>
+      <w:r>
+        <w:t xml:space="preserve"> folder on GitHub. All structures are pre-defined in lockstep with the binary files of the SDK. However, one major deviation is that the AV-Writ.dx file is segmented into 66 different structures (one for each book of the bible). </w:t>
+      </w:r>
+    </w:p>
+    <w:p>
+      <w:r>
+        <w:t xml:space="preserve">There are other minor deviations from the baseline SDK documentation. These are driven somewhat by the syntax of Rust, and to simplify code-generation. Deviations should be intuitive by comparing the struct definitions with the SDK documentation. The value of the generated files is that no deserialization operations are needed. Again, the implementation uses Rust arrays with static initializations. </w:t>
+      </w:r>
+    </w:p>
+    <w:p>
+      <w:r>
+        <w:t>The code currently compiles, but is largely untested.</w:t>
+      </w:r>
+    </w:p>
+    <w:p>
+      <w:r>
+        <w:t>The compiled Rust library is almost 400mb. That’s twenty times the size of the baseline [serialized] SDK files. At first glance, this might lead you to the C++ library. However, this would be an apples to oranges comparison. The C++ implementation is a DLL (i.e. a shared library). The Rust library is static, by convention, with all dependencies baked in, including the Rust runtime itself.</w:t>
+      </w:r>
+      <w:r>
+        <w:t xml:space="preserve">  Someone could measure what the library would be if it were compiled as a shared library, but I have no plans to do that.  For what it is, and given modern hardware, 400 mb is not very large by database standards. Yet, if trimming down is your goal, not every file need be included in your application.</w:t>
+      </w:r>
+      <w:r>
+        <w:br w:type="page"/>
+      </w:r>
+    </w:p>
     <w:p>
       <w:pPr>
         <w:sectPr>
@@ -44525,9 +43433,53 @@
       </w:pPr>
     </w:p>
     <w:p>
+      <w:r>
+        <w:lastRenderedPageBreak/>
+        <w:t>No deserialization required! That’s right, the C++ sources have the entire SDK files baked into the source code with requisite native C++ array initializations. Just include the dependency in CMake, and you’re good to go.</w:t>
+      </w:r>
+    </w:p>
+    <w:p>
+      <w:r>
+        <w:t xml:space="preserve">The C++ source files can be found in the </w:t>
+      </w:r>
+      <w:r>
+        <w:t>Digital-AV/z-series/foundations/</w:t>
+      </w:r>
+      <w:r>
+        <w:t>cpp</w:t>
+      </w:r>
+      <w:r>
+        <w:t>/</w:t>
+      </w:r>
+      <w:r>
+        <w:t xml:space="preserve"> folder on GitHub. All structures are pre-defined in lockstep with the binary files of the SDK. However, one major deviation is that the AV-Writ.dx file is segmented into 66 different structures (one for each book of the bible).</w:t>
+      </w:r>
+    </w:p>
+    <w:p>
+      <w:r>
+        <w:t>There are other minor deviations that should be intuitive by examining the struct definitions. These are driven somewhat by the syntax of C++, and to simplify code-generation. The value of the generated files is that no deserialization operations are needed. Again, the implementation uses C++ arrays with static initializations.</w:t>
+      </w:r>
+    </w:p>
+    <w:p>
+      <w:r>
+        <w:t>The code currently compiles, but is largely untested.</w:t>
+      </w:r>
+    </w:p>
+    <w:p>
+      <w:r>
+        <w:t>Interestingly, using the latest Microsoft x64 C++ compiler to compile the entire SDK into a DLL with static C++ arrays, the entire DLL weighs in at 21.2 mb, slightly smaller than the experimental FlatBuffers data files. Compared to the Baseline SDK files themselves, that’s only 3 mb of overhead (and all of the deserialization work is already done).</w:t>
+      </w:r>
+    </w:p>
+    <w:p>
+      <w:r>
+        <w:br w:type="page"/>
+      </w:r>
+    </w:p>
+    <w:p>
       <w:pPr>
         <w:sectPr>
           <w:headerReference w:type="default" r:id="rId40"/>
+          <w:footerReference w:type="default" r:id="rId41"/>
           <w:type w:val="continuous"/>
           <w:pgSz w:w="15840" w:h="12240" w:orient="landscape" w:code="1"/>
           <w:pgMar w:top="720" w:right="1152" w:bottom="720" w:left="1152" w:header="720" w:footer="720" w:gutter="0"/>
@@ -44536,6 +43488,34 @@
           <w:docGrid w:linePitch="360"/>
         </w:sectPr>
       </w:pPr>
+    </w:p>
+    <w:p/>
+    <w:p>
+      <w:pPr>
+        <w:sectPr>
+          <w:headerReference w:type="default" r:id="rId42"/>
+          <w:footerReference w:type="default" r:id="rId43"/>
+          <w:type w:val="continuous"/>
+          <w:pgSz w:w="15840" w:h="12240" w:orient="landscape" w:code="1"/>
+          <w:pgMar w:top="720" w:right="1152" w:bottom="720" w:left="1152" w:header="720" w:footer="720" w:gutter="0"/>
+          <w:pgNumType w:fmt="lowerRoman" w:start="1"/>
+          <w:cols w:space="720"/>
+          <w:docGrid w:linePitch="360"/>
+        </w:sectPr>
+      </w:pPr>
+    </w:p>
+    <w:p>
+      <w:pPr>
+        <w:sectPr>
+          <w:headerReference w:type="default" r:id="rId44"/>
+          <w:type w:val="continuous"/>
+          <w:pgSz w:w="15840" w:h="12240" w:orient="landscape" w:code="1"/>
+          <w:pgMar w:top="720" w:right="1152" w:bottom="720" w:left="1152" w:header="720" w:footer="720" w:gutter="0"/>
+          <w:pgNumType w:fmt="lowerRoman" w:start="1"/>
+          <w:cols w:space="720"/>
+          <w:docGrid w:linePitch="360"/>
+        </w:sectPr>
+      </w:pPr>
       <w:r>
         <w:t>Okay, this is a teaser, but with the existing code-generation platform, this is pretty low-hanging fruit. Sure, it’s not as compact as FlatBuffers, but it will be way easier to use.  Moreover, if compactness is what you’re really after, not even FlatBuffers can beat the baseline SDK.</w:t>
       </w:r>
@@ -44561,23 +43541,7 @@
         <w:footnoteReference w:id="5"/>
       </w:r>
       <w:r>
-        <w:t xml:space="preserve">, the deserialization can be driven using the IDL provided in the FlatBuffers Schema (fbs) IDL files. All binary-content files for deserialization for FlatBuffers have an “.data” extent. Corresponding IDL files have an </w:t>
-      </w:r>
-      <w:proofErr w:type="gramStart"/>
-      <w:r>
-        <w:t>“.fbs</w:t>
-      </w:r>
-      <w:proofErr w:type="gramEnd"/>
-      <w:r>
-        <w:t>” extent. The layouts are substantially similar to the baseline SDK. Therefore, the baseline SDK documentation can still be consulted. However, the IDL (</w:t>
-      </w:r>
-      <w:proofErr w:type="gramStart"/>
-      <w:r>
-        <w:t>i.e.</w:t>
-      </w:r>
-      <w:proofErr w:type="gramEnd"/>
-      <w:r>
-        <w:t xml:space="preserve"> *.fbs file) can drive deserialization through the FlatBuffers code-generated sources for most programming languages.</w:t>
+        <w:t>, the deserialization can be driven using the IDL provided in the FlatBuffers Schema (fbs) IDL files. All binary-content files for deserialization for FlatBuffers have an “.data” extent. Corresponding IDL files have an “.fbs” extent. The layouts are substantially similar to the baseline SDK. Therefore, the baseline SDK documentation can still be consulted. However, the IDL (i.e. *.fbs file) can drive deserialization through the FlatBuffers code-generated sources for most programming languages.</w:t>
       </w:r>
     </w:p>
     <w:p>
@@ -46269,8 +45233,8 @@
       </w:r>
     </w:p>
     <w:sectPr>
-      <w:headerReference w:type="default" r:id="rId41"/>
-      <w:footerReference w:type="default" r:id="rId42"/>
+      <w:headerReference w:type="default" r:id="rId45"/>
+      <w:footerReference w:type="default" r:id="rId46"/>
       <w:type w:val="continuous"/>
       <w:pgSz w:w="15840" w:h="12240" w:orient="landscape" w:code="1"/>
       <w:pgMar w:top="720" w:right="1152" w:bottom="720" w:left="1152" w:header="720" w:footer="720" w:gutter="0"/>
@@ -46308,6 +45272,16 @@
 </file>
 
 <file path=word/footer1.xml><?xml version="1.0" encoding="utf-8"?>
+<w:ftr xmlns:wpc="http://schemas.microsoft.com/office/word/2010/wordprocessingCanvas" xmlns:cx="http://schemas.microsoft.com/office/drawing/2014/chartex" xmlns:cx1="http://schemas.microsoft.com/office/drawing/2015/9/8/chartex" xmlns:cx2="http://schemas.microsoft.com/office/drawing/2015/10/21/chartex" xmlns:cx3="http://schemas.microsoft.com/office/drawing/2016/5/9/chartex" xmlns:cx4="http://schemas.microsoft.com/office/drawing/2016/5/10/chartex" xmlns:cx5="http://schemas.microsoft.com/office/drawing/2016/5/11/chartex" xmlns:cx6="http://schemas.microsoft.com/office/drawing/2016/5/12/chartex" xmlns:cx7="http://schemas.microsoft.com/office/drawing/2016/5/13/chartex" xmlns:cx8="http://schemas.microsoft.com/office/drawing/2016/5/14/chartex" xmlns:mc="http://schemas.openxmlformats.org/markup-compatibility/2006" xmlns:aink="http://schemas.microsoft.com/office/drawing/2016/ink" xmlns:am3d="http://schemas.microsoft.com/office/drawing/2017/model3d" xmlns:o="urn:schemas-microsoft-com:office:office" xmlns:oel="http://schemas.microsoft.com/office/2019/extlst" xmlns:r="http://schemas.openxmlformats.org/officeDocument/2006/relationships" xmlns:m="http://schemas.openxmlformats.org/officeDocument/2006/math" xmlns:v="urn:schemas-microsoft-com:vml" xmlns:wp14="http://schemas.microsoft.com/office/word/2010/wordprocessingDrawing" xmlns:wp="http://schemas.openxmlformats.org/drawingml/2006/wordprocessingDrawing" xmlns:w10="urn:schemas-microsoft-com:office:word" xmlns:w="http://schemas.openxmlformats.org/wordprocessingml/2006/main" xmlns:w14="http://schemas.microsoft.com/office/word/2010/wordml" xmlns:w15="http://schemas.microsoft.com/office/word/2012/wordml" xmlns:w16cex="http://schemas.microsoft.com/office/word/2018/wordml/cex" xmlns:w16cid="http://schemas.microsoft.com/office/word/2016/wordml/cid" xmlns:w16="http://schemas.microsoft.com/office/word/2018/wordml" xmlns:w16sdtdh="http://schemas.microsoft.com/office/word/2020/wordml/sdtdatahash" xmlns:w16se="http://schemas.microsoft.com/office/word/2015/wordml/symex" xmlns:wpg="http://schemas.microsoft.com/office/word/2010/wordprocessingGroup" xmlns:wpi="http://schemas.microsoft.com/office/word/2010/wordprocessingInk" xmlns:wne="http://schemas.microsoft.com/office/word/2006/wordml" xmlns:wps="http://schemas.microsoft.com/office/word/2010/wordprocessingShape" mc:Ignorable="w14 w15 w16se w16cid w16 w16cex w16sdtdh wp14">
+  <w:p>
+    <w:pPr>
+      <w:pStyle w:val="Footer"/>
+    </w:pPr>
+  </w:p>
+</w:ftr>
+</file>
+
+<file path=word/footer2.xml><?xml version="1.0" encoding="utf-8"?>
 <w:ftr xmlns:wpc="http://schemas.microsoft.com/office/word/2010/wordprocessingCanvas" xmlns:cx="http://schemas.microsoft.com/office/drawing/2014/chartex" xmlns:cx1="http://schemas.microsoft.com/office/drawing/2015/9/8/chartex" xmlns:cx2="http://schemas.microsoft.com/office/drawing/2015/10/21/chartex" xmlns:cx3="http://schemas.microsoft.com/office/drawing/2016/5/9/chartex" xmlns:cx4="http://schemas.microsoft.com/office/drawing/2016/5/10/chartex" xmlns:cx5="http://schemas.microsoft.com/office/drawing/2016/5/11/chartex" xmlns:cx6="http://schemas.microsoft.com/office/drawing/2016/5/12/chartex" xmlns:cx7="http://schemas.microsoft.com/office/drawing/2016/5/13/chartex" xmlns:cx8="http://schemas.microsoft.com/office/drawing/2016/5/14/chartex" xmlns:mc="http://schemas.openxmlformats.org/markup-compatibility/2006" xmlns:aink="http://schemas.microsoft.com/office/drawing/2016/ink" xmlns:am3d="http://schemas.microsoft.com/office/drawing/2017/model3d" xmlns:o="urn:schemas-microsoft-com:office:office" xmlns:oel="http://schemas.microsoft.com/office/2019/extlst" xmlns:r="http://schemas.openxmlformats.org/officeDocument/2006/relationships" xmlns:m="http://schemas.openxmlformats.org/officeDocument/2006/math" xmlns:v="urn:schemas-microsoft-com:vml" xmlns:wp14="http://schemas.microsoft.com/office/word/2010/wordprocessingDrawing" xmlns:wp="http://schemas.openxmlformats.org/drawingml/2006/wordprocessingDrawing" xmlns:w10="urn:schemas-microsoft-com:office:word" xmlns:w="http://schemas.openxmlformats.org/wordprocessingml/2006/main" xmlns:w14="http://schemas.microsoft.com/office/word/2010/wordml" xmlns:w15="http://schemas.microsoft.com/office/word/2012/wordml" xmlns:w16cex="http://schemas.microsoft.com/office/word/2018/wordml/cex" xmlns:w16cid="http://schemas.microsoft.com/office/word/2016/wordml/cid" xmlns:w16="http://schemas.microsoft.com/office/word/2018/wordml" xmlns:w16sdtdh="http://schemas.microsoft.com/office/word/2020/wordml/sdtdatahash" xmlns:w16se="http://schemas.microsoft.com/office/word/2015/wordml/symex" xmlns:wpg="http://schemas.microsoft.com/office/word/2010/wordprocessingGroup" xmlns:wpi="http://schemas.microsoft.com/office/word/2010/wordprocessingInk" xmlns:wne="http://schemas.microsoft.com/office/word/2006/wordml" xmlns:wps="http://schemas.microsoft.com/office/word/2010/wordprocessingShape" mc:Ignorable="w14 w15 w16se w16cid w16 w16cex w16sdtdh wp14">
   <w:sdt>
     <w:sdtPr>
@@ -46364,7 +45338,17 @@
 </w:ftr>
 </file>
 
-<file path=word/footer2.xml><?xml version="1.0" encoding="utf-8"?>
+<file path=word/footer3.xml><?xml version="1.0" encoding="utf-8"?>
+<w:ftr xmlns:wpc="http://schemas.microsoft.com/office/word/2010/wordprocessingCanvas" xmlns:cx="http://schemas.microsoft.com/office/drawing/2014/chartex" xmlns:cx1="http://schemas.microsoft.com/office/drawing/2015/9/8/chartex" xmlns:cx2="http://schemas.microsoft.com/office/drawing/2015/10/21/chartex" xmlns:cx3="http://schemas.microsoft.com/office/drawing/2016/5/9/chartex" xmlns:cx4="http://schemas.microsoft.com/office/drawing/2016/5/10/chartex" xmlns:cx5="http://schemas.microsoft.com/office/drawing/2016/5/11/chartex" xmlns:cx6="http://schemas.microsoft.com/office/drawing/2016/5/12/chartex" xmlns:cx7="http://schemas.microsoft.com/office/drawing/2016/5/13/chartex" xmlns:cx8="http://schemas.microsoft.com/office/drawing/2016/5/14/chartex" xmlns:mc="http://schemas.openxmlformats.org/markup-compatibility/2006" xmlns:aink="http://schemas.microsoft.com/office/drawing/2016/ink" xmlns:am3d="http://schemas.microsoft.com/office/drawing/2017/model3d" xmlns:o="urn:schemas-microsoft-com:office:office" xmlns:oel="http://schemas.microsoft.com/office/2019/extlst" xmlns:r="http://schemas.openxmlformats.org/officeDocument/2006/relationships" xmlns:m="http://schemas.openxmlformats.org/officeDocument/2006/math" xmlns:v="urn:schemas-microsoft-com:vml" xmlns:wp14="http://schemas.microsoft.com/office/word/2010/wordprocessingDrawing" xmlns:wp="http://schemas.openxmlformats.org/drawingml/2006/wordprocessingDrawing" xmlns:w10="urn:schemas-microsoft-com:office:word" xmlns:w="http://schemas.openxmlformats.org/wordprocessingml/2006/main" xmlns:w14="http://schemas.microsoft.com/office/word/2010/wordml" xmlns:w15="http://schemas.microsoft.com/office/word/2012/wordml" xmlns:w16cex="http://schemas.microsoft.com/office/word/2018/wordml/cex" xmlns:w16cid="http://schemas.microsoft.com/office/word/2016/wordml/cid" xmlns:w16="http://schemas.microsoft.com/office/word/2018/wordml" xmlns:w16sdtdh="http://schemas.microsoft.com/office/word/2020/wordml/sdtdatahash" xmlns:w16se="http://schemas.microsoft.com/office/word/2015/wordml/symex" xmlns:wpg="http://schemas.microsoft.com/office/word/2010/wordprocessingGroup" xmlns:wpi="http://schemas.microsoft.com/office/word/2010/wordprocessingInk" xmlns:wne="http://schemas.microsoft.com/office/word/2006/wordml" xmlns:wps="http://schemas.microsoft.com/office/word/2010/wordprocessingShape" mc:Ignorable="w14 w15 w16se w16cid w16 w16cex w16sdtdh wp14">
+  <w:p>
+    <w:pPr>
+      <w:pStyle w:val="Footer"/>
+    </w:pPr>
+  </w:p>
+</w:ftr>
+</file>
+
+<file path=word/footer4.xml><?xml version="1.0" encoding="utf-8"?>
 <w:ftr xmlns:wpc="http://schemas.microsoft.com/office/word/2010/wordprocessingCanvas" xmlns:cx="http://schemas.microsoft.com/office/drawing/2014/chartex" xmlns:cx1="http://schemas.microsoft.com/office/drawing/2015/9/8/chartex" xmlns:cx2="http://schemas.microsoft.com/office/drawing/2015/10/21/chartex" xmlns:cx3="http://schemas.microsoft.com/office/drawing/2016/5/9/chartex" xmlns:cx4="http://schemas.microsoft.com/office/drawing/2016/5/10/chartex" xmlns:cx5="http://schemas.microsoft.com/office/drawing/2016/5/11/chartex" xmlns:cx6="http://schemas.microsoft.com/office/drawing/2016/5/12/chartex" xmlns:cx7="http://schemas.microsoft.com/office/drawing/2016/5/13/chartex" xmlns:cx8="http://schemas.microsoft.com/office/drawing/2016/5/14/chartex" xmlns:mc="http://schemas.openxmlformats.org/markup-compatibility/2006" xmlns:aink="http://schemas.microsoft.com/office/drawing/2016/ink" xmlns:am3d="http://schemas.microsoft.com/office/drawing/2017/model3d" xmlns:o="urn:schemas-microsoft-com:office:office" xmlns:oel="http://schemas.microsoft.com/office/2019/extlst" xmlns:r="http://schemas.openxmlformats.org/officeDocument/2006/relationships" xmlns:m="http://schemas.openxmlformats.org/officeDocument/2006/math" xmlns:v="urn:schemas-microsoft-com:vml" xmlns:wp14="http://schemas.microsoft.com/office/word/2010/wordprocessingDrawing" xmlns:wp="http://schemas.openxmlformats.org/drawingml/2006/wordprocessingDrawing" xmlns:w10="urn:schemas-microsoft-com:office:word" xmlns:w="http://schemas.openxmlformats.org/wordprocessingml/2006/main" xmlns:w14="http://schemas.microsoft.com/office/word/2010/wordml" xmlns:w15="http://schemas.microsoft.com/office/word/2012/wordml" xmlns:w16cex="http://schemas.microsoft.com/office/word/2018/wordml/cex" xmlns:w16cid="http://schemas.microsoft.com/office/word/2016/wordml/cid" xmlns:w16="http://schemas.microsoft.com/office/word/2018/wordml" xmlns:w16sdtdh="http://schemas.microsoft.com/office/word/2020/wordml/sdtdatahash" xmlns:w16se="http://schemas.microsoft.com/office/word/2015/wordml/symex" xmlns:wpg="http://schemas.microsoft.com/office/word/2010/wordprocessingGroup" xmlns:wpi="http://schemas.microsoft.com/office/word/2010/wordprocessingInk" xmlns:wne="http://schemas.microsoft.com/office/word/2006/wordml" xmlns:wps="http://schemas.microsoft.com/office/word/2010/wordprocessingShape" mc:Ignorable="w14 w15 w16se w16cid w16 w16cex w16sdtdh wp14">
   <w:sdt>
     <w:sdtPr>
@@ -46394,7 +45378,7 @@
 </w:ftr>
 </file>
 
-<file path=word/footer3.xml><?xml version="1.0" encoding="utf-8"?>
+<file path=word/footer5.xml><?xml version="1.0" encoding="utf-8"?>
 <w:ftr xmlns:wpc="http://schemas.microsoft.com/office/word/2010/wordprocessingCanvas" xmlns:cx="http://schemas.microsoft.com/office/drawing/2014/chartex" xmlns:cx1="http://schemas.microsoft.com/office/drawing/2015/9/8/chartex" xmlns:cx2="http://schemas.microsoft.com/office/drawing/2015/10/21/chartex" xmlns:cx3="http://schemas.microsoft.com/office/drawing/2016/5/9/chartex" xmlns:cx4="http://schemas.microsoft.com/office/drawing/2016/5/10/chartex" xmlns:cx5="http://schemas.microsoft.com/office/drawing/2016/5/11/chartex" xmlns:cx6="http://schemas.microsoft.com/office/drawing/2016/5/12/chartex" xmlns:cx7="http://schemas.microsoft.com/office/drawing/2016/5/13/chartex" xmlns:cx8="http://schemas.microsoft.com/office/drawing/2016/5/14/chartex" xmlns:mc="http://schemas.openxmlformats.org/markup-compatibility/2006" xmlns:aink="http://schemas.microsoft.com/office/drawing/2016/ink" xmlns:am3d="http://schemas.microsoft.com/office/drawing/2017/model3d" xmlns:o="urn:schemas-microsoft-com:office:office" xmlns:oel="http://schemas.microsoft.com/office/2019/extlst" xmlns:r="http://schemas.openxmlformats.org/officeDocument/2006/relationships" xmlns:m="http://schemas.openxmlformats.org/officeDocument/2006/math" xmlns:v="urn:schemas-microsoft-com:vml" xmlns:wp14="http://schemas.microsoft.com/office/word/2010/wordprocessingDrawing" xmlns:wp="http://schemas.openxmlformats.org/drawingml/2006/wordprocessingDrawing" xmlns:w10="urn:schemas-microsoft-com:office:word" xmlns:w="http://schemas.openxmlformats.org/wordprocessingml/2006/main" xmlns:w14="http://schemas.microsoft.com/office/word/2010/wordml" xmlns:w15="http://schemas.microsoft.com/office/word/2012/wordml" xmlns:w16cex="http://schemas.microsoft.com/office/word/2018/wordml/cex" xmlns:w16cid="http://schemas.microsoft.com/office/word/2016/wordml/cid" xmlns:w16="http://schemas.microsoft.com/office/word/2018/wordml" xmlns:w16sdtdh="http://schemas.microsoft.com/office/word/2020/wordml/sdtdatahash" xmlns:w16se="http://schemas.microsoft.com/office/word/2015/wordml/symex" xmlns:wpg="http://schemas.microsoft.com/office/word/2010/wordprocessingGroup" xmlns:wpi="http://schemas.microsoft.com/office/word/2010/wordprocessingInk" xmlns:wne="http://schemas.microsoft.com/office/word/2006/wordml" xmlns:wps="http://schemas.microsoft.com/office/word/2010/wordprocessingShape" mc:Ignorable="w14 w15 w16se w16cid w16 w16cex w16sdtdh wp14">
   <w:sdt>
     <w:sdtPr>
@@ -46430,7 +45414,7 @@
 </w:ftr>
 </file>
 
-<file path=word/footer4.xml><?xml version="1.0" encoding="utf-8"?>
+<file path=word/footer6.xml><?xml version="1.0" encoding="utf-8"?>
 <w:ftr xmlns:wpc="http://schemas.microsoft.com/office/word/2010/wordprocessingCanvas" xmlns:cx="http://schemas.microsoft.com/office/drawing/2014/chartex" xmlns:cx1="http://schemas.microsoft.com/office/drawing/2015/9/8/chartex" xmlns:cx2="http://schemas.microsoft.com/office/drawing/2015/10/21/chartex" xmlns:cx3="http://schemas.microsoft.com/office/drawing/2016/5/9/chartex" xmlns:cx4="http://schemas.microsoft.com/office/drawing/2016/5/10/chartex" xmlns:cx5="http://schemas.microsoft.com/office/drawing/2016/5/11/chartex" xmlns:cx6="http://schemas.microsoft.com/office/drawing/2016/5/12/chartex" xmlns:cx7="http://schemas.microsoft.com/office/drawing/2016/5/13/chartex" xmlns:cx8="http://schemas.microsoft.com/office/drawing/2016/5/14/chartex" xmlns:mc="http://schemas.openxmlformats.org/markup-compatibility/2006" xmlns:aink="http://schemas.microsoft.com/office/drawing/2016/ink" xmlns:am3d="http://schemas.microsoft.com/office/drawing/2017/model3d" xmlns:o="urn:schemas-microsoft-com:office:office" xmlns:oel="http://schemas.microsoft.com/office/2019/extlst" xmlns:r="http://schemas.openxmlformats.org/officeDocument/2006/relationships" xmlns:m="http://schemas.openxmlformats.org/officeDocument/2006/math" xmlns:v="urn:schemas-microsoft-com:vml" xmlns:wp14="http://schemas.microsoft.com/office/word/2010/wordprocessingDrawing" xmlns:wp="http://schemas.openxmlformats.org/drawingml/2006/wordprocessingDrawing" xmlns:w10="urn:schemas-microsoft-com:office:word" xmlns:w="http://schemas.openxmlformats.org/wordprocessingml/2006/main" xmlns:w14="http://schemas.microsoft.com/office/word/2010/wordml" xmlns:w15="http://schemas.microsoft.com/office/word/2012/wordml" xmlns:w16cex="http://schemas.microsoft.com/office/word/2018/wordml/cex" xmlns:w16cid="http://schemas.microsoft.com/office/word/2016/wordml/cid" xmlns:w16="http://schemas.microsoft.com/office/word/2018/wordml" xmlns:w16sdtdh="http://schemas.microsoft.com/office/word/2020/wordml/sdtdatahash" xmlns:w16se="http://schemas.microsoft.com/office/word/2015/wordml/symex" xmlns:wpg="http://schemas.microsoft.com/office/word/2010/wordprocessingGroup" xmlns:wpi="http://schemas.microsoft.com/office/word/2010/wordprocessingInk" xmlns:wne="http://schemas.microsoft.com/office/word/2006/wordml" xmlns:wps="http://schemas.microsoft.com/office/word/2010/wordprocessingShape" mc:Ignorable="w14 w15 w16se w16cid w16 w16cex w16sdtdh wp14">
   <w:sdt>
     <w:sdtPr>
@@ -46460,7 +45444,7 @@
 </w:ftr>
 </file>
 
-<file path=word/footer5.xml><?xml version="1.0" encoding="utf-8"?>
+<file path=word/footer7.xml><?xml version="1.0" encoding="utf-8"?>
 <w:ftr xmlns:wpc="http://schemas.microsoft.com/office/word/2010/wordprocessingCanvas" xmlns:cx="http://schemas.microsoft.com/office/drawing/2014/chartex" xmlns:cx1="http://schemas.microsoft.com/office/drawing/2015/9/8/chartex" xmlns:cx2="http://schemas.microsoft.com/office/drawing/2015/10/21/chartex" xmlns:cx3="http://schemas.microsoft.com/office/drawing/2016/5/9/chartex" xmlns:cx4="http://schemas.microsoft.com/office/drawing/2016/5/10/chartex" xmlns:cx5="http://schemas.microsoft.com/office/drawing/2016/5/11/chartex" xmlns:cx6="http://schemas.microsoft.com/office/drawing/2016/5/12/chartex" xmlns:cx7="http://schemas.microsoft.com/office/drawing/2016/5/13/chartex" xmlns:cx8="http://schemas.microsoft.com/office/drawing/2016/5/14/chartex" xmlns:mc="http://schemas.openxmlformats.org/markup-compatibility/2006" xmlns:aink="http://schemas.microsoft.com/office/drawing/2016/ink" xmlns:am3d="http://schemas.microsoft.com/office/drawing/2017/model3d" xmlns:o="urn:schemas-microsoft-com:office:office" xmlns:oel="http://schemas.microsoft.com/office/2019/extlst" xmlns:r="http://schemas.openxmlformats.org/officeDocument/2006/relationships" xmlns:m="http://schemas.openxmlformats.org/officeDocument/2006/math" xmlns:v="urn:schemas-microsoft-com:vml" xmlns:wp14="http://schemas.microsoft.com/office/word/2010/wordprocessingDrawing" xmlns:wp="http://schemas.openxmlformats.org/drawingml/2006/wordprocessingDrawing" xmlns:w10="urn:schemas-microsoft-com:office:word" xmlns:w="http://schemas.openxmlformats.org/wordprocessingml/2006/main" xmlns:w14="http://schemas.microsoft.com/office/word/2010/wordml" xmlns:w15="http://schemas.microsoft.com/office/word/2012/wordml" xmlns:w16cex="http://schemas.microsoft.com/office/word/2018/wordml/cex" xmlns:w16cid="http://schemas.microsoft.com/office/word/2016/wordml/cid" xmlns:w16="http://schemas.microsoft.com/office/word/2018/wordml" xmlns:w16sdtdh="http://schemas.microsoft.com/office/word/2020/wordml/sdtdatahash" xmlns:w16se="http://schemas.microsoft.com/office/word/2015/wordml/symex" xmlns:wpg="http://schemas.microsoft.com/office/word/2010/wordprocessingGroup" xmlns:wpi="http://schemas.microsoft.com/office/word/2010/wordprocessingInk" xmlns:wne="http://schemas.microsoft.com/office/word/2006/wordml" xmlns:wps="http://schemas.microsoft.com/office/word/2010/wordprocessingShape" mc:Ignorable="w14 w15 w16se w16cid w16 w16cex w16sdtdh wp14">
   <w:sdt>
     <w:sdtPr>
@@ -46496,7 +45480,7 @@
 </w:ftr>
 </file>
 
-<file path=word/footer6.xml><?xml version="1.0" encoding="utf-8"?>
+<file path=word/footer8.xml><?xml version="1.0" encoding="utf-8"?>
 <w:ftr xmlns:wpc="http://schemas.microsoft.com/office/word/2010/wordprocessingCanvas" xmlns:cx="http://schemas.microsoft.com/office/drawing/2014/chartex" xmlns:cx1="http://schemas.microsoft.com/office/drawing/2015/9/8/chartex" xmlns:cx2="http://schemas.microsoft.com/office/drawing/2015/10/21/chartex" xmlns:cx3="http://schemas.microsoft.com/office/drawing/2016/5/9/chartex" xmlns:cx4="http://schemas.microsoft.com/office/drawing/2016/5/10/chartex" xmlns:cx5="http://schemas.microsoft.com/office/drawing/2016/5/11/chartex" xmlns:cx6="http://schemas.microsoft.com/office/drawing/2016/5/12/chartex" xmlns:cx7="http://schemas.microsoft.com/office/drawing/2016/5/13/chartex" xmlns:cx8="http://schemas.microsoft.com/office/drawing/2016/5/14/chartex" xmlns:mc="http://schemas.openxmlformats.org/markup-compatibility/2006" xmlns:aink="http://schemas.microsoft.com/office/drawing/2016/ink" xmlns:am3d="http://schemas.microsoft.com/office/drawing/2017/model3d" xmlns:o="urn:schemas-microsoft-com:office:office" xmlns:oel="http://schemas.microsoft.com/office/2019/extlst" xmlns:r="http://schemas.openxmlformats.org/officeDocument/2006/relationships" xmlns:m="http://schemas.openxmlformats.org/officeDocument/2006/math" xmlns:v="urn:schemas-microsoft-com:vml" xmlns:wp14="http://schemas.microsoft.com/office/word/2010/wordprocessingDrawing" xmlns:wp="http://schemas.openxmlformats.org/drawingml/2006/wordprocessingDrawing" xmlns:w10="urn:schemas-microsoft-com:office:word" xmlns:w="http://schemas.openxmlformats.org/wordprocessingml/2006/main" xmlns:w14="http://schemas.microsoft.com/office/word/2010/wordml" xmlns:w15="http://schemas.microsoft.com/office/word/2012/wordml" xmlns:w16cex="http://schemas.microsoft.com/office/word/2018/wordml/cex" xmlns:w16cid="http://schemas.microsoft.com/office/word/2016/wordml/cid" xmlns:w16="http://schemas.microsoft.com/office/word/2018/wordml" xmlns:w16sdtdh="http://schemas.microsoft.com/office/word/2020/wordml/sdtdatahash" xmlns:w16se="http://schemas.microsoft.com/office/word/2015/wordml/symex" xmlns:wpg="http://schemas.microsoft.com/office/word/2010/wordprocessingGroup" xmlns:wpi="http://schemas.microsoft.com/office/word/2010/wordprocessingInk" xmlns:wne="http://schemas.microsoft.com/office/word/2006/wordml" xmlns:wps="http://schemas.microsoft.com/office/word/2010/wordprocessingShape" mc:Ignorable="w14 w15 w16se w16cid w16 w16cex w16sdtdh wp14">
   <w:sdt>
     <w:sdtPr>
@@ -46730,6 +45714,16 @@
 </file>
 
 <file path=word/header1.xml><?xml version="1.0" encoding="utf-8"?>
+<w:hdr xmlns:wpc="http://schemas.microsoft.com/office/word/2010/wordprocessingCanvas" xmlns:cx="http://schemas.microsoft.com/office/drawing/2014/chartex" xmlns:cx1="http://schemas.microsoft.com/office/drawing/2015/9/8/chartex" xmlns:cx2="http://schemas.microsoft.com/office/drawing/2015/10/21/chartex" xmlns:cx3="http://schemas.microsoft.com/office/drawing/2016/5/9/chartex" xmlns:cx4="http://schemas.microsoft.com/office/drawing/2016/5/10/chartex" xmlns:cx5="http://schemas.microsoft.com/office/drawing/2016/5/11/chartex" xmlns:cx6="http://schemas.microsoft.com/office/drawing/2016/5/12/chartex" xmlns:cx7="http://schemas.microsoft.com/office/drawing/2016/5/13/chartex" xmlns:cx8="http://schemas.microsoft.com/office/drawing/2016/5/14/chartex" xmlns:mc="http://schemas.openxmlformats.org/markup-compatibility/2006" xmlns:aink="http://schemas.microsoft.com/office/drawing/2016/ink" xmlns:am3d="http://schemas.microsoft.com/office/drawing/2017/model3d" xmlns:o="urn:schemas-microsoft-com:office:office" xmlns:oel="http://schemas.microsoft.com/office/2019/extlst" xmlns:r="http://schemas.openxmlformats.org/officeDocument/2006/relationships" xmlns:m="http://schemas.openxmlformats.org/officeDocument/2006/math" xmlns:v="urn:schemas-microsoft-com:vml" xmlns:wp14="http://schemas.microsoft.com/office/word/2010/wordprocessingDrawing" xmlns:wp="http://schemas.openxmlformats.org/drawingml/2006/wordprocessingDrawing" xmlns:w10="urn:schemas-microsoft-com:office:word" xmlns:w="http://schemas.openxmlformats.org/wordprocessingml/2006/main" xmlns:w14="http://schemas.microsoft.com/office/word/2010/wordml" xmlns:w15="http://schemas.microsoft.com/office/word/2012/wordml" xmlns:w16cex="http://schemas.microsoft.com/office/word/2018/wordml/cex" xmlns:w16cid="http://schemas.microsoft.com/office/word/2016/wordml/cid" xmlns:w16="http://schemas.microsoft.com/office/word/2018/wordml" xmlns:w16sdtdh="http://schemas.microsoft.com/office/word/2020/wordml/sdtdatahash" xmlns:w16se="http://schemas.microsoft.com/office/word/2015/wordml/symex" xmlns:wpg="http://schemas.microsoft.com/office/word/2010/wordprocessingGroup" xmlns:wpi="http://schemas.microsoft.com/office/word/2010/wordprocessingInk" xmlns:wne="http://schemas.microsoft.com/office/word/2006/wordml" xmlns:wps="http://schemas.microsoft.com/office/word/2010/wordprocessingShape" mc:Ignorable="w14 w15 w16se w16cid w16 w16cex w16sdtdh wp14">
+  <w:p>
+    <w:pPr>
+      <w:pStyle w:val="Header"/>
+    </w:pPr>
+  </w:p>
+</w:hdr>
+</file>
+
+<file path=word/header2.xml><?xml version="1.0" encoding="utf-8"?>
 <w:hdr xmlns:wpc="http://schemas.microsoft.com/office/word/2010/wordprocessingCanvas" xmlns:cx="http://schemas.microsoft.com/office/drawing/2014/chartex" xmlns:cx1="http://schemas.microsoft.com/office/drawing/2015/9/8/chartex" xmlns:cx2="http://schemas.microsoft.com/office/drawing/2015/10/21/chartex" xmlns:cx3="http://schemas.microsoft.com/office/drawing/2016/5/9/chartex" xmlns:cx4="http://schemas.microsoft.com/office/drawing/2016/5/10/chartex" xmlns:cx5="http://schemas.microsoft.com/office/drawing/2016/5/11/chartex" xmlns:cx6="http://schemas.microsoft.com/office/drawing/2016/5/12/chartex" xmlns:cx7="http://schemas.microsoft.com/office/drawing/2016/5/13/chartex" xmlns:cx8="http://schemas.microsoft.com/office/drawing/2016/5/14/chartex" xmlns:mc="http://schemas.openxmlformats.org/markup-compatibility/2006" xmlns:aink="http://schemas.microsoft.com/office/drawing/2016/ink" xmlns:am3d="http://schemas.microsoft.com/office/drawing/2017/model3d" xmlns:o="urn:schemas-microsoft-com:office:office" xmlns:oel="http://schemas.microsoft.com/office/2019/extlst" xmlns:r="http://schemas.openxmlformats.org/officeDocument/2006/relationships" xmlns:m="http://schemas.openxmlformats.org/officeDocument/2006/math" xmlns:v="urn:schemas-microsoft-com:vml" xmlns:wp14="http://schemas.microsoft.com/office/word/2010/wordprocessingDrawing" xmlns:wp="http://schemas.openxmlformats.org/drawingml/2006/wordprocessingDrawing" xmlns:w10="urn:schemas-microsoft-com:office:word" xmlns:w="http://schemas.openxmlformats.org/wordprocessingml/2006/main" xmlns:w14="http://schemas.microsoft.com/office/word/2010/wordml" xmlns:w15="http://schemas.microsoft.com/office/word/2012/wordml" xmlns:w16cex="http://schemas.microsoft.com/office/word/2018/wordml/cex" xmlns:w16cid="http://schemas.microsoft.com/office/word/2016/wordml/cid" xmlns:w16="http://schemas.microsoft.com/office/word/2018/wordml" xmlns:w16sdtdh="http://schemas.microsoft.com/office/word/2020/wordml/sdtdatahash" xmlns:w16se="http://schemas.microsoft.com/office/word/2015/wordml/symex" xmlns:wpg="http://schemas.microsoft.com/office/word/2010/wordprocessingGroup" xmlns:wpi="http://schemas.microsoft.com/office/word/2010/wordprocessingInk" xmlns:wne="http://schemas.microsoft.com/office/word/2006/wordml" xmlns:wps="http://schemas.microsoft.com/office/word/2010/wordprocessingShape" mc:Ignorable="w14 w15 w16se w16cid w16 w16cex w16sdtdh wp14">
   <w:tbl>
     <w:tblPr>
@@ -47007,7 +46001,7 @@
               <w:szCs w:val="20"/>
               <w:vertAlign w:val="subscript"/>
             </w:rPr>
-            <w:t>g</w:t>
+            <w:t>h</w:t>
           </w:r>
         </w:p>
       </w:tc>
@@ -47025,7 +46019,17 @@
 </w:hdr>
 </file>
 
-<file path=word/header2.xml><?xml version="1.0" encoding="utf-8"?>
+<file path=word/header3.xml><?xml version="1.0" encoding="utf-8"?>
+<w:hdr xmlns:wpc="http://schemas.microsoft.com/office/word/2010/wordprocessingCanvas" xmlns:cx="http://schemas.microsoft.com/office/drawing/2014/chartex" xmlns:cx1="http://schemas.microsoft.com/office/drawing/2015/9/8/chartex" xmlns:cx2="http://schemas.microsoft.com/office/drawing/2015/10/21/chartex" xmlns:cx3="http://schemas.microsoft.com/office/drawing/2016/5/9/chartex" xmlns:cx4="http://schemas.microsoft.com/office/drawing/2016/5/10/chartex" xmlns:cx5="http://schemas.microsoft.com/office/drawing/2016/5/11/chartex" xmlns:cx6="http://schemas.microsoft.com/office/drawing/2016/5/12/chartex" xmlns:cx7="http://schemas.microsoft.com/office/drawing/2016/5/13/chartex" xmlns:cx8="http://schemas.microsoft.com/office/drawing/2016/5/14/chartex" xmlns:mc="http://schemas.openxmlformats.org/markup-compatibility/2006" xmlns:aink="http://schemas.microsoft.com/office/drawing/2016/ink" xmlns:am3d="http://schemas.microsoft.com/office/drawing/2017/model3d" xmlns:o="urn:schemas-microsoft-com:office:office" xmlns:oel="http://schemas.microsoft.com/office/2019/extlst" xmlns:r="http://schemas.openxmlformats.org/officeDocument/2006/relationships" xmlns:m="http://schemas.openxmlformats.org/officeDocument/2006/math" xmlns:v="urn:schemas-microsoft-com:vml" xmlns:wp14="http://schemas.microsoft.com/office/word/2010/wordprocessingDrawing" xmlns:wp="http://schemas.openxmlformats.org/drawingml/2006/wordprocessingDrawing" xmlns:w10="urn:schemas-microsoft-com:office:word" xmlns:w="http://schemas.openxmlformats.org/wordprocessingml/2006/main" xmlns:w14="http://schemas.microsoft.com/office/word/2010/wordml" xmlns:w15="http://schemas.microsoft.com/office/word/2012/wordml" xmlns:w16cex="http://schemas.microsoft.com/office/word/2018/wordml/cex" xmlns:w16cid="http://schemas.microsoft.com/office/word/2016/wordml/cid" xmlns:w16="http://schemas.microsoft.com/office/word/2018/wordml" xmlns:w16sdtdh="http://schemas.microsoft.com/office/word/2020/wordml/sdtdatahash" xmlns:w16se="http://schemas.microsoft.com/office/word/2015/wordml/symex" xmlns:wpg="http://schemas.microsoft.com/office/word/2010/wordprocessingGroup" xmlns:wpi="http://schemas.microsoft.com/office/word/2010/wordprocessingInk" xmlns:wne="http://schemas.microsoft.com/office/word/2006/wordml" xmlns:wps="http://schemas.microsoft.com/office/word/2010/wordprocessingShape" mc:Ignorable="w14 w15 w16se w16cid w16 w16cex w16sdtdh wp14">
+  <w:p>
+    <w:pPr>
+      <w:pStyle w:val="Header"/>
+    </w:pPr>
+  </w:p>
+</w:hdr>
+</file>
+
+<file path=word/header4.xml><?xml version="1.0" encoding="utf-8"?>
 <w:hdr xmlns:wpc="http://schemas.microsoft.com/office/word/2010/wordprocessingCanvas" xmlns:cx="http://schemas.microsoft.com/office/drawing/2014/chartex" xmlns:cx1="http://schemas.microsoft.com/office/drawing/2015/9/8/chartex" xmlns:cx2="http://schemas.microsoft.com/office/drawing/2015/10/21/chartex" xmlns:cx3="http://schemas.microsoft.com/office/drawing/2016/5/9/chartex" xmlns:cx4="http://schemas.microsoft.com/office/drawing/2016/5/10/chartex" xmlns:cx5="http://schemas.microsoft.com/office/drawing/2016/5/11/chartex" xmlns:cx6="http://schemas.microsoft.com/office/drawing/2016/5/12/chartex" xmlns:cx7="http://schemas.microsoft.com/office/drawing/2016/5/13/chartex" xmlns:cx8="http://schemas.microsoft.com/office/drawing/2016/5/14/chartex" xmlns:mc="http://schemas.openxmlformats.org/markup-compatibility/2006" xmlns:aink="http://schemas.microsoft.com/office/drawing/2016/ink" xmlns:am3d="http://schemas.microsoft.com/office/drawing/2017/model3d" xmlns:o="urn:schemas-microsoft-com:office:office" xmlns:oel="http://schemas.microsoft.com/office/2019/extlst" xmlns:r="http://schemas.openxmlformats.org/officeDocument/2006/relationships" xmlns:m="http://schemas.openxmlformats.org/officeDocument/2006/math" xmlns:v="urn:schemas-microsoft-com:vml" xmlns:wp14="http://schemas.microsoft.com/office/word/2010/wordprocessingDrawing" xmlns:wp="http://schemas.openxmlformats.org/drawingml/2006/wordprocessingDrawing" xmlns:w10="urn:schemas-microsoft-com:office:word" xmlns:w="http://schemas.openxmlformats.org/wordprocessingml/2006/main" xmlns:w14="http://schemas.microsoft.com/office/word/2010/wordml" xmlns:w15="http://schemas.microsoft.com/office/word/2012/wordml" xmlns:w16cex="http://schemas.microsoft.com/office/word/2018/wordml/cex" xmlns:w16cid="http://schemas.microsoft.com/office/word/2016/wordml/cid" xmlns:w16="http://schemas.microsoft.com/office/word/2018/wordml" xmlns:w16sdtdh="http://schemas.microsoft.com/office/word/2020/wordml/sdtdatahash" xmlns:w16se="http://schemas.microsoft.com/office/word/2015/wordml/symex" xmlns:wpg="http://schemas.microsoft.com/office/word/2010/wordprocessingGroup" xmlns:wpi="http://schemas.microsoft.com/office/word/2010/wordprocessingInk" xmlns:wne="http://schemas.microsoft.com/office/word/2006/wordml" xmlns:wps="http://schemas.microsoft.com/office/word/2010/wordprocessingShape" mc:Ignorable="w14 w15 w16se w16cid w16 w16cex w16sdtdh wp14">
   <w:tbl>
     <w:tblPr>
@@ -47509,7 +46513,7 @@
 </w:hdr>
 </file>
 
-<file path=word/header3.xml><?xml version="1.0" encoding="utf-8"?>
+<file path=word/header5.xml><?xml version="1.0" encoding="utf-8"?>
 <w:hdr xmlns:wpc="http://schemas.microsoft.com/office/word/2010/wordprocessingCanvas" xmlns:cx="http://schemas.microsoft.com/office/drawing/2014/chartex" xmlns:cx1="http://schemas.microsoft.com/office/drawing/2015/9/8/chartex" xmlns:cx2="http://schemas.microsoft.com/office/drawing/2015/10/21/chartex" xmlns:cx3="http://schemas.microsoft.com/office/drawing/2016/5/9/chartex" xmlns:cx4="http://schemas.microsoft.com/office/drawing/2016/5/10/chartex" xmlns:cx5="http://schemas.microsoft.com/office/drawing/2016/5/11/chartex" xmlns:cx6="http://schemas.microsoft.com/office/drawing/2016/5/12/chartex" xmlns:cx7="http://schemas.microsoft.com/office/drawing/2016/5/13/chartex" xmlns:cx8="http://schemas.microsoft.com/office/drawing/2016/5/14/chartex" xmlns:mc="http://schemas.openxmlformats.org/markup-compatibility/2006" xmlns:aink="http://schemas.microsoft.com/office/drawing/2016/ink" xmlns:am3d="http://schemas.microsoft.com/office/drawing/2017/model3d" xmlns:o="urn:schemas-microsoft-com:office:office" xmlns:oel="http://schemas.microsoft.com/office/2019/extlst" xmlns:r="http://schemas.openxmlformats.org/officeDocument/2006/relationships" xmlns:m="http://schemas.openxmlformats.org/officeDocument/2006/math" xmlns:v="urn:schemas-microsoft-com:vml" xmlns:wp14="http://schemas.microsoft.com/office/word/2010/wordprocessingDrawing" xmlns:wp="http://schemas.openxmlformats.org/drawingml/2006/wordprocessingDrawing" xmlns:w10="urn:schemas-microsoft-com:office:word" xmlns:w="http://schemas.openxmlformats.org/wordprocessingml/2006/main" xmlns:w14="http://schemas.microsoft.com/office/word/2010/wordml" xmlns:w15="http://schemas.microsoft.com/office/word/2012/wordml" xmlns:w16cex="http://schemas.microsoft.com/office/word/2018/wordml/cex" xmlns:w16cid="http://schemas.microsoft.com/office/word/2016/wordml/cid" xmlns:w16="http://schemas.microsoft.com/office/word/2018/wordml" xmlns:w16sdtdh="http://schemas.microsoft.com/office/word/2020/wordml/sdtdatahash" xmlns:w16se="http://schemas.microsoft.com/office/word/2015/wordml/symex" xmlns:wpg="http://schemas.microsoft.com/office/word/2010/wordprocessingGroup" xmlns:wpi="http://schemas.microsoft.com/office/word/2010/wordprocessingInk" xmlns:wne="http://schemas.microsoft.com/office/word/2006/wordml" xmlns:wps="http://schemas.microsoft.com/office/word/2010/wordprocessingShape" mc:Ignorable="w14 w15 w16se w16cid w16 w16cex w16sdtdh wp14">
   <w:tbl>
     <w:tblPr>
@@ -47839,7 +46843,7 @@
 </w:hdr>
 </file>
 
-<file path=word/header4.xml><?xml version="1.0" encoding="utf-8"?>
+<file path=word/header6.xml><?xml version="1.0" encoding="utf-8"?>
 <w:hdr xmlns:wpc="http://schemas.microsoft.com/office/word/2010/wordprocessingCanvas" xmlns:cx="http://schemas.microsoft.com/office/drawing/2014/chartex" xmlns:cx1="http://schemas.microsoft.com/office/drawing/2015/9/8/chartex" xmlns:cx2="http://schemas.microsoft.com/office/drawing/2015/10/21/chartex" xmlns:cx3="http://schemas.microsoft.com/office/drawing/2016/5/9/chartex" xmlns:cx4="http://schemas.microsoft.com/office/drawing/2016/5/10/chartex" xmlns:cx5="http://schemas.microsoft.com/office/drawing/2016/5/11/chartex" xmlns:cx6="http://schemas.microsoft.com/office/drawing/2016/5/12/chartex" xmlns:cx7="http://schemas.microsoft.com/office/drawing/2016/5/13/chartex" xmlns:cx8="http://schemas.microsoft.com/office/drawing/2016/5/14/chartex" xmlns:mc="http://schemas.openxmlformats.org/markup-compatibility/2006" xmlns:aink="http://schemas.microsoft.com/office/drawing/2016/ink" xmlns:am3d="http://schemas.microsoft.com/office/drawing/2017/model3d" xmlns:o="urn:schemas-microsoft-com:office:office" xmlns:oel="http://schemas.microsoft.com/office/2019/extlst" xmlns:r="http://schemas.openxmlformats.org/officeDocument/2006/relationships" xmlns:m="http://schemas.openxmlformats.org/officeDocument/2006/math" xmlns:v="urn:schemas-microsoft-com:vml" xmlns:wp14="http://schemas.microsoft.com/office/word/2010/wordprocessingDrawing" xmlns:wp="http://schemas.openxmlformats.org/drawingml/2006/wordprocessingDrawing" xmlns:w10="urn:schemas-microsoft-com:office:word" xmlns:w="http://schemas.openxmlformats.org/wordprocessingml/2006/main" xmlns:w14="http://schemas.microsoft.com/office/word/2010/wordml" xmlns:w15="http://schemas.microsoft.com/office/word/2012/wordml" xmlns:w16cex="http://schemas.microsoft.com/office/word/2018/wordml/cex" xmlns:w16cid="http://schemas.microsoft.com/office/word/2016/wordml/cid" xmlns:w16="http://schemas.microsoft.com/office/word/2018/wordml" xmlns:w16sdtdh="http://schemas.microsoft.com/office/word/2020/wordml/sdtdatahash" xmlns:w16se="http://schemas.microsoft.com/office/word/2015/wordml/symex" xmlns:wpg="http://schemas.microsoft.com/office/word/2010/wordprocessingGroup" xmlns:wpi="http://schemas.microsoft.com/office/word/2010/wordprocessingInk" xmlns:wne="http://schemas.microsoft.com/office/word/2006/wordml" xmlns:wps="http://schemas.microsoft.com/office/word/2010/wordprocessingShape" mc:Ignorable="w14 w15 w16se w16cid w16 w16cex w16sdtdh wp14">
   <w:tbl>
     <w:tblPr>
@@ -48155,7 +47159,7 @@
 </w:hdr>
 </file>
 
-<file path=word/header5.xml><?xml version="1.0" encoding="utf-8"?>
+<file path=word/header7.xml><?xml version="1.0" encoding="utf-8"?>
 <w:hdr xmlns:wpc="http://schemas.microsoft.com/office/word/2010/wordprocessingCanvas" xmlns:cx="http://schemas.microsoft.com/office/drawing/2014/chartex" xmlns:cx1="http://schemas.microsoft.com/office/drawing/2015/9/8/chartex" xmlns:cx2="http://schemas.microsoft.com/office/drawing/2015/10/21/chartex" xmlns:cx3="http://schemas.microsoft.com/office/drawing/2016/5/9/chartex" xmlns:cx4="http://schemas.microsoft.com/office/drawing/2016/5/10/chartex" xmlns:cx5="http://schemas.microsoft.com/office/drawing/2016/5/11/chartex" xmlns:cx6="http://schemas.microsoft.com/office/drawing/2016/5/12/chartex" xmlns:cx7="http://schemas.microsoft.com/office/drawing/2016/5/13/chartex" xmlns:cx8="http://schemas.microsoft.com/office/drawing/2016/5/14/chartex" xmlns:mc="http://schemas.openxmlformats.org/markup-compatibility/2006" xmlns:aink="http://schemas.microsoft.com/office/drawing/2016/ink" xmlns:am3d="http://schemas.microsoft.com/office/drawing/2017/model3d" xmlns:o="urn:schemas-microsoft-com:office:office" xmlns:oel="http://schemas.microsoft.com/office/2019/extlst" xmlns:r="http://schemas.openxmlformats.org/officeDocument/2006/relationships" xmlns:m="http://schemas.openxmlformats.org/officeDocument/2006/math" xmlns:v="urn:schemas-microsoft-com:vml" xmlns:wp14="http://schemas.microsoft.com/office/word/2010/wordprocessingDrawing" xmlns:wp="http://schemas.openxmlformats.org/drawingml/2006/wordprocessingDrawing" xmlns:w10="urn:schemas-microsoft-com:office:word" xmlns:w="http://schemas.openxmlformats.org/wordprocessingml/2006/main" xmlns:w14="http://schemas.microsoft.com/office/word/2010/wordml" xmlns:w15="http://schemas.microsoft.com/office/word/2012/wordml" xmlns:w16cex="http://schemas.microsoft.com/office/word/2018/wordml/cex" xmlns:w16cid="http://schemas.microsoft.com/office/word/2016/wordml/cid" xmlns:w16="http://schemas.microsoft.com/office/word/2018/wordml" xmlns:w16sdtdh="http://schemas.microsoft.com/office/word/2020/wordml/sdtdatahash" xmlns:w16se="http://schemas.microsoft.com/office/word/2015/wordml/symex" xmlns:wpg="http://schemas.microsoft.com/office/word/2010/wordprocessingGroup" xmlns:wpi="http://schemas.microsoft.com/office/word/2010/wordprocessingInk" xmlns:wne="http://schemas.microsoft.com/office/word/2006/wordml" xmlns:wps="http://schemas.microsoft.com/office/word/2010/wordprocessingShape" mc:Ignorable="w14 w15 w16se w16cid w16 w16cex w16sdtdh wp14">
   <w:tbl>
     <w:tblPr>
@@ -48493,7 +47497,7 @@
 </w:hdr>
 </file>
 
-<file path=word/header6.xml><?xml version="1.0" encoding="utf-8"?>
+<file path=word/header8.xml><?xml version="1.0" encoding="utf-8"?>
 <w:hdr xmlns:wpc="http://schemas.microsoft.com/office/word/2010/wordprocessingCanvas" xmlns:cx="http://schemas.microsoft.com/office/drawing/2014/chartex" xmlns:cx1="http://schemas.microsoft.com/office/drawing/2015/9/8/chartex" xmlns:cx2="http://schemas.microsoft.com/office/drawing/2015/10/21/chartex" xmlns:cx3="http://schemas.microsoft.com/office/drawing/2016/5/9/chartex" xmlns:cx4="http://schemas.microsoft.com/office/drawing/2016/5/10/chartex" xmlns:cx5="http://schemas.microsoft.com/office/drawing/2016/5/11/chartex" xmlns:cx6="http://schemas.microsoft.com/office/drawing/2016/5/12/chartex" xmlns:cx7="http://schemas.microsoft.com/office/drawing/2016/5/13/chartex" xmlns:cx8="http://schemas.microsoft.com/office/drawing/2016/5/14/chartex" xmlns:mc="http://schemas.openxmlformats.org/markup-compatibility/2006" xmlns:aink="http://schemas.microsoft.com/office/drawing/2016/ink" xmlns:am3d="http://schemas.microsoft.com/office/drawing/2017/model3d" xmlns:o="urn:schemas-microsoft-com:office:office" xmlns:oel="http://schemas.microsoft.com/office/2019/extlst" xmlns:r="http://schemas.openxmlformats.org/officeDocument/2006/relationships" xmlns:m="http://schemas.openxmlformats.org/officeDocument/2006/math" xmlns:v="urn:schemas-microsoft-com:vml" xmlns:wp14="http://schemas.microsoft.com/office/word/2010/wordprocessingDrawing" xmlns:wp="http://schemas.openxmlformats.org/drawingml/2006/wordprocessingDrawing" xmlns:w10="urn:schemas-microsoft-com:office:word" xmlns:w="http://schemas.openxmlformats.org/wordprocessingml/2006/main" xmlns:w14="http://schemas.microsoft.com/office/word/2010/wordml" xmlns:w15="http://schemas.microsoft.com/office/word/2012/wordml" xmlns:w16cex="http://schemas.microsoft.com/office/word/2018/wordml/cex" xmlns:w16cid="http://schemas.microsoft.com/office/word/2016/wordml/cid" xmlns:w16="http://schemas.microsoft.com/office/word/2018/wordml" xmlns:w16sdtdh="http://schemas.microsoft.com/office/word/2020/wordml/sdtdatahash" xmlns:w16se="http://schemas.microsoft.com/office/word/2015/wordml/symex" xmlns:wpg="http://schemas.microsoft.com/office/word/2010/wordprocessingGroup" xmlns:wpi="http://schemas.microsoft.com/office/word/2010/wordprocessingInk" xmlns:wne="http://schemas.microsoft.com/office/word/2006/wordml" xmlns:wps="http://schemas.microsoft.com/office/word/2010/wordprocessingShape" mc:Ignorable="w14 w15 w16se w16cid w16 w16cex w16sdtdh wp14">
   <w:tbl>
     <w:tblPr>
@@ -48720,7 +47724,7 @@
 </w:hdr>
 </file>
 
-<file path=word/header7.xml><?xml version="1.0" encoding="utf-8"?>
+<file path=word/header9.xml><?xml version="1.0" encoding="utf-8"?>
 <w:hdr xmlns:wpc="http://schemas.microsoft.com/office/word/2010/wordprocessingCanvas" xmlns:cx="http://schemas.microsoft.com/office/drawing/2014/chartex" xmlns:cx1="http://schemas.microsoft.com/office/drawing/2015/9/8/chartex" xmlns:cx2="http://schemas.microsoft.com/office/drawing/2015/10/21/chartex" xmlns:cx3="http://schemas.microsoft.com/office/drawing/2016/5/9/chartex" xmlns:cx4="http://schemas.microsoft.com/office/drawing/2016/5/10/chartex" xmlns:cx5="http://schemas.microsoft.com/office/drawing/2016/5/11/chartex" xmlns:cx6="http://schemas.microsoft.com/office/drawing/2016/5/12/chartex" xmlns:cx7="http://schemas.microsoft.com/office/drawing/2016/5/13/chartex" xmlns:cx8="http://schemas.microsoft.com/office/drawing/2016/5/14/chartex" xmlns:mc="http://schemas.openxmlformats.org/markup-compatibility/2006" xmlns:aink="http://schemas.microsoft.com/office/drawing/2016/ink" xmlns:am3d="http://schemas.microsoft.com/office/drawing/2017/model3d" xmlns:o="urn:schemas-microsoft-com:office:office" xmlns:oel="http://schemas.microsoft.com/office/2019/extlst" xmlns:r="http://schemas.openxmlformats.org/officeDocument/2006/relationships" xmlns:m="http://schemas.openxmlformats.org/officeDocument/2006/math" xmlns:v="urn:schemas-microsoft-com:vml" xmlns:wp14="http://schemas.microsoft.com/office/word/2010/wordprocessingDrawing" xmlns:wp="http://schemas.openxmlformats.org/drawingml/2006/wordprocessingDrawing" xmlns:w10="urn:schemas-microsoft-com:office:word" xmlns:w="http://schemas.openxmlformats.org/wordprocessingml/2006/main" xmlns:w14="http://schemas.microsoft.com/office/word/2010/wordml" xmlns:w15="http://schemas.microsoft.com/office/word/2012/wordml" xmlns:w16cex="http://schemas.microsoft.com/office/word/2018/wordml/cex" xmlns:w16cid="http://schemas.microsoft.com/office/word/2016/wordml/cid" xmlns:w16="http://schemas.microsoft.com/office/word/2018/wordml" xmlns:w16sdtdh="http://schemas.microsoft.com/office/word/2020/wordml/sdtdatahash" xmlns:w16se="http://schemas.microsoft.com/office/word/2015/wordml/symex" xmlns:wpg="http://schemas.microsoft.com/office/word/2010/wordprocessingGroup" xmlns:wpi="http://schemas.microsoft.com/office/word/2010/wordprocessingInk" xmlns:wne="http://schemas.microsoft.com/office/word/2006/wordml" xmlns:wps="http://schemas.microsoft.com/office/word/2010/wordprocessingShape" mc:Ignorable="w14 w15 w16se w16cid w16 w16cex w16sdtdh wp14">
   <w:tbl>
     <w:tblPr>

</xml_diff>

<commit_message>
Fix typos in spec
</commit_message>
<xml_diff>
--- a/z-series/Digital-AV.docx
+++ b/z-series/Digital-AV.docx
@@ -1863,7 +1863,7 @@
               <w:rPr>
                 <w:rFonts w:ascii="Consolas" w:eastAsia="Courier New" w:hAnsi="Consolas" w:cs="Courier New"/>
               </w:rPr>
-              <w:t>12byte</w:t>
+              <w:t>128 bits</w:t>
             </w:r>
           </w:p>
         </w:tc>
@@ -42557,12 +42557,8 @@
           <w:szCs w:val="20"/>
         </w:rPr>
         <w:sectPr>
-          <w:headerReference w:type="even" r:id="rId22"/>
-          <w:headerReference w:type="default" r:id="rId23"/>
-          <w:footerReference w:type="even" r:id="rId24"/>
-          <w:footerReference w:type="default" r:id="rId25"/>
-          <w:headerReference w:type="first" r:id="rId26"/>
-          <w:footerReference w:type="first" r:id="rId27"/>
+          <w:headerReference w:type="default" r:id="rId22"/>
+          <w:footerReference w:type="default" r:id="rId23"/>
           <w:pgSz w:w="15840" w:h="12240" w:orient="landscape" w:code="1"/>
           <w:pgMar w:top="720" w:right="1152" w:bottom="720" w:left="1152" w:header="720" w:footer="720" w:gutter="0"/>
           <w:cols w:space="720"/>
@@ -42978,7 +42974,7 @@
                               </w:rPr>
                               <w:t xml:space="preserve">ional information available at:   </w:t>
                             </w:r>
-                            <w:hyperlink r:id="rId28" w:history="1">
+                            <w:hyperlink r:id="rId24" w:history="1">
                               <w:r>
                                 <w:rPr>
                                   <w:rStyle w:val="Hyperlink"/>
@@ -42995,7 +42991,7 @@
                               </w:rPr>
                               <w:t xml:space="preserve"> ,   </w:t>
                             </w:r>
-                            <w:hyperlink r:id="rId29" w:history="1">
+                            <w:hyperlink r:id="rId25" w:history="1">
                               <w:r>
                                 <w:rPr>
                                   <w:rStyle w:val="Hyperlink"/>
@@ -43012,7 +43008,7 @@
                               </w:rPr>
                               <w:t xml:space="preserve"> ,    </w:t>
                             </w:r>
-                            <w:hyperlink r:id="rId30" w:history="1">
+                            <w:hyperlink r:id="rId26" w:history="1">
                               <w:r>
                                 <w:rPr>
                                   <w:rStyle w:val="Hyperlink"/>
@@ -43029,7 +43025,7 @@
                               </w:rPr>
                               <w:t xml:space="preserve"> ,    </w:t>
                             </w:r>
-                            <w:hyperlink r:id="rId31" w:history="1">
+                            <w:hyperlink r:id="rId27" w:history="1">
                               <w:r>
                                 <w:rPr>
                                   <w:rStyle w:val="Hyperlink"/>
@@ -43217,7 +43213,7 @@
                         </w:rPr>
                         <w:t xml:space="preserve">ional information available at:   </w:t>
                       </w:r>
-                      <w:hyperlink r:id="rId32" w:history="1">
+                      <w:hyperlink r:id="rId28" w:history="1">
                         <w:r>
                           <w:rPr>
                             <w:rStyle w:val="Hyperlink"/>
@@ -43234,7 +43230,7 @@
                         </w:rPr>
                         <w:t xml:space="preserve"> ,   </w:t>
                       </w:r>
-                      <w:hyperlink r:id="rId33" w:history="1">
+                      <w:hyperlink r:id="rId29" w:history="1">
                         <w:r>
                           <w:rPr>
                             <w:rStyle w:val="Hyperlink"/>
@@ -43251,7 +43247,7 @@
                         </w:rPr>
                         <w:t xml:space="preserve"> ,    </w:t>
                       </w:r>
-                      <w:hyperlink r:id="rId34" w:history="1">
+                      <w:hyperlink r:id="rId30" w:history="1">
                         <w:r>
                           <w:rPr>
                             <w:rStyle w:val="Hyperlink"/>
@@ -43268,7 +43264,7 @@
                         </w:rPr>
                         <w:t xml:space="preserve"> ,    </w:t>
                       </w:r>
-                      <w:hyperlink r:id="rId35" w:history="1">
+                      <w:hyperlink r:id="rId31" w:history="1">
                         <w:r>
                           <w:rPr>
                             <w:rStyle w:val="Hyperlink"/>
@@ -43305,6 +43301,179 @@
     <w:p>
       <w:pPr>
         <w:sectPr>
+          <w:headerReference w:type="default" r:id="rId32"/>
+          <w:footerReference w:type="default" r:id="rId33"/>
+          <w:type w:val="continuous"/>
+          <w:pgSz w:w="15840" w:h="12240" w:orient="landscape" w:code="1"/>
+          <w:pgMar w:top="720" w:right="1152" w:bottom="720" w:left="1152" w:header="720" w:footer="720" w:gutter="0"/>
+          <w:pgNumType w:fmt="lowerRoman" w:start="1"/>
+          <w:cols w:space="720"/>
+          <w:docGrid w:linePitch="360"/>
+        </w:sectPr>
+      </w:pPr>
+    </w:p>
+    <w:p>
+      <w:r>
+        <w:t>No deserialization required! That’s right, the Rust sources have the entire SDK files baked into the source code with requisite native Rust array initializations. Just include the dependency in cargo.toml, and you</w:t>
+      </w:r>
+      <w:r>
+        <w:t>’re</w:t>
+      </w:r>
+      <w:r>
+        <w:t xml:space="preserve"> good to go.</w:t>
+      </w:r>
+    </w:p>
+    <w:p>
+      <w:r>
+        <w:t>T</w:t>
+      </w:r>
+      <w:r>
+        <w:t xml:space="preserve">he Rust </w:t>
+      </w:r>
+      <w:r>
+        <w:t>source</w:t>
+      </w:r>
+      <w:r>
+        <w:t xml:space="preserve"> files</w:t>
+      </w:r>
+      <w:r>
+        <w:t xml:space="preserve"> can be found</w:t>
+      </w:r>
+      <w:r>
+        <w:t xml:space="preserve"> in </w:t>
+      </w:r>
+      <w:r>
+        <w:t xml:space="preserve">the </w:t>
+      </w:r>
+      <w:r>
+        <w:t>Digital-AV/z-series/foundations/</w:t>
+      </w:r>
+      <w:r>
+        <w:t>rust</w:t>
+      </w:r>
+      <w:r>
+        <w:t>/</w:t>
+      </w:r>
+      <w:r>
+        <w:t xml:space="preserve"> folder on </w:t>
+      </w:r>
+      <w:r>
+        <w:t>GitHub. All structures are pre-d</w:t>
+      </w:r>
+      <w:r>
+        <w:t>efine</w:t>
+      </w:r>
+      <w:r>
+        <w:t>d</w:t>
+      </w:r>
+      <w:r>
+        <w:t xml:space="preserve"> in lockstep with the binary files of the SDK. However, one major deviation is that the AV-Writ.dx file is segmented into 66 different structures (one for each book of the bible).</w:t>
+      </w:r>
+    </w:p>
+    <w:p>
+      <w:r>
+        <w:t>No deserialization required! That’s right, the C++ sources have the entire SDK files baked into the source code with requisite native C++ array initializations. Just include the dependency in CMake, and you’re good to go.</w:t>
+      </w:r>
+    </w:p>
+    <w:p>
+      <w:r>
+        <w:lastRenderedPageBreak/>
+        <w:t xml:space="preserve">The C++ source files can be found in the </w:t>
+      </w:r>
+      <w:r>
+        <w:t>Digital-AV/z-series/foundations/</w:t>
+      </w:r>
+      <w:r>
+        <w:t>cpp</w:t>
+      </w:r>
+      <w:r>
+        <w:t>/</w:t>
+      </w:r>
+      <w:r>
+        <w:t xml:space="preserve"> folder on GitHub. All structures are pre-defined in lockstep with the binary files of the SDK. However, one major deviation is that the AV-Writ.dx file is segmented into 66 different structures (one for each book of the bible). </w:t>
+      </w:r>
+    </w:p>
+    <w:p>
+      <w:r>
+        <w:t xml:space="preserve">There are other minor deviations from the baseline SDK documentation. These are driven somewhat by the syntax of Rust, and to simplify code-generation. Deviations should be intuitive by comparing the struct definitions with the SDK documentation. The value of the generated files is that no deserialization operations are needed. Again, the implementation uses Rust arrays with static initializations. </w:t>
+      </w:r>
+    </w:p>
+    <w:p>
+      <w:r>
+        <w:t>The code currently compiles, but is largely untested.</w:t>
+      </w:r>
+    </w:p>
+    <w:p>
+      <w:r>
+        <w:t>The compiled Rust library is almost 400mb. That’s twenty times the size of the baseline [serialized] SDK files. At first glance, this might lead you to the C++ library. However, this would be an apples to oranges comparison. The C++ implementation is a DLL (i.e. a shared library). The Rust library is static, by convention, with all dependencies baked in, including the Rust runtime itself.</w:t>
+      </w:r>
+      <w:r>
+        <w:t xml:space="preserve">  Someone could measure what the library would be if it were compiled as a shared library, but I have no plans to do that.  For what it is, and given modern hardware, 400 mb is not very large by database standards. Yet, if trimming down is your goal, not every file need be included in your application.</w:t>
+      </w:r>
+      <w:r>
+        <w:br w:type="page"/>
+      </w:r>
+    </w:p>
+    <w:p>
+      <w:pPr>
+        <w:sectPr>
+          <w:headerReference w:type="default" r:id="rId34"/>
+          <w:footerReference w:type="default" r:id="rId35"/>
+          <w:type w:val="continuous"/>
+          <w:pgSz w:w="15840" w:h="12240" w:orient="landscape" w:code="1"/>
+          <w:pgMar w:top="720" w:right="1152" w:bottom="720" w:left="1152" w:header="720" w:footer="720" w:gutter="0"/>
+          <w:pgNumType w:fmt="lowerRoman" w:start="1"/>
+          <w:cols w:space="720"/>
+          <w:docGrid w:linePitch="360"/>
+        </w:sectPr>
+      </w:pPr>
+    </w:p>
+    <w:p>
+      <w:r>
+        <w:lastRenderedPageBreak/>
+        <w:t>No deserialization required! That’s right, the C++ sources have the entire SDK files baked into the source code with requisite native C++ array initializations. Just include the dependency in CMake, and you’re good to go.</w:t>
+      </w:r>
+    </w:p>
+    <w:p>
+      <w:r>
+        <w:t xml:space="preserve">The C++ source files can be found in the </w:t>
+      </w:r>
+      <w:r>
+        <w:t>Digital-AV/z-series/foundations/</w:t>
+      </w:r>
+      <w:r>
+        <w:t>cpp</w:t>
+      </w:r>
+      <w:r>
+        <w:t>/</w:t>
+      </w:r>
+      <w:r>
+        <w:t xml:space="preserve"> folder on GitHub. All structures are pre-defined in lockstep with the binary files of the SDK. However, one major deviation is that the AV-Writ.dx file is segmented into 66 different structures (one for each book of the bible).</w:t>
+      </w:r>
+    </w:p>
+    <w:p>
+      <w:r>
+        <w:t>There are other minor deviations that should be intuitive by examining the struct definitions. These are driven somewhat by the syntax of C++, and to simplify code-generation. The value of the generated files is that no deserialization operations are needed. Again, the implementation uses C++ arrays with static initializations.</w:t>
+      </w:r>
+    </w:p>
+    <w:p>
+      <w:r>
+        <w:t>The code currently compiles, but is largely untested.</w:t>
+      </w:r>
+    </w:p>
+    <w:p>
+      <w:r>
+        <w:t>Interestingly, using the latest Microsoft x64 C++ compiler to compile the entire SDK into a DLL with static C++ arrays, the entire DLL weighs in at 21.2 mb, slightly smaller than the experimental FlatBuffers data files. Compared to the Baseline SDK files themselves, that’s only 3 mb of overhead (and all of the deserialization work is already done).</w:t>
+      </w:r>
+    </w:p>
+    <w:p>
+      <w:r>
+        <w:br w:type="page"/>
+      </w:r>
+    </w:p>
+    <w:p>
+      <w:pPr>
+        <w:sectPr>
           <w:headerReference w:type="default" r:id="rId36"/>
           <w:footerReference w:type="default" r:id="rId37"/>
           <w:type w:val="continuous"/>
@@ -43316,108 +43485,7 @@
         </w:sectPr>
       </w:pPr>
     </w:p>
-    <w:p>
-      <w:r>
-        <w:t>No deserialization required! That’s right, the Rust sources have the entire SDK files baked into the source code with requisite native Rust array initializations. Just include the dependency in cargo.toml, and you</w:t>
-      </w:r>
-      <w:r>
-        <w:t>’re</w:t>
-      </w:r>
-      <w:r>
-        <w:t xml:space="preserve"> good to go.</w:t>
-      </w:r>
-    </w:p>
-    <w:p>
-      <w:r>
-        <w:t>T</w:t>
-      </w:r>
-      <w:r>
-        <w:t xml:space="preserve">he Rust </w:t>
-      </w:r>
-      <w:r>
-        <w:t>source</w:t>
-      </w:r>
-      <w:r>
-        <w:t xml:space="preserve"> files</w:t>
-      </w:r>
-      <w:r>
-        <w:t xml:space="preserve"> can be found</w:t>
-      </w:r>
-      <w:r>
-        <w:t xml:space="preserve"> in </w:t>
-      </w:r>
-      <w:r>
-        <w:t xml:space="preserve">the </w:t>
-      </w:r>
-      <w:r>
-        <w:t>Digital-AV/z-series/foundations/</w:t>
-      </w:r>
-      <w:r>
-        <w:t>rust</w:t>
-      </w:r>
-      <w:r>
-        <w:t>/</w:t>
-      </w:r>
-      <w:r>
-        <w:t xml:space="preserve"> folder on </w:t>
-      </w:r>
-      <w:r>
-        <w:t>GitHub. All structures are pre-d</w:t>
-      </w:r>
-      <w:r>
-        <w:t>efine</w:t>
-      </w:r>
-      <w:r>
-        <w:t>d</w:t>
-      </w:r>
-      <w:r>
-        <w:t xml:space="preserve"> in lockstep with the binary files of the SDK. However, one major deviation is that the AV-Writ.dx file is segmented into 66 different structures (one for each book of the bible).</w:t>
-      </w:r>
-    </w:p>
-    <w:p>
-      <w:r>
-        <w:t>No deserialization required! That’s right, the C++ sources have the entire SDK files baked into the source code with requisite native C++ array initializations. Just include the dependency in CMake, and you’re good to go.</w:t>
-      </w:r>
-    </w:p>
-    <w:p>
-      <w:r>
-        <w:lastRenderedPageBreak/>
-        <w:t xml:space="preserve">The C++ source files can be found in the </w:t>
-      </w:r>
-      <w:r>
-        <w:t>Digital-AV/z-series/foundations/</w:t>
-      </w:r>
-      <w:r>
-        <w:t>cpp</w:t>
-      </w:r>
-      <w:r>
-        <w:t>/</w:t>
-      </w:r>
-      <w:r>
-        <w:t xml:space="preserve"> folder on GitHub. All structures are pre-defined in lockstep with the binary files of the SDK. However, one major deviation is that the AV-Writ.dx file is segmented into 66 different structures (one for each book of the bible). </w:t>
-      </w:r>
-    </w:p>
-    <w:p>
-      <w:r>
-        <w:t xml:space="preserve">There are other minor deviations from the baseline SDK documentation. These are driven somewhat by the syntax of Rust, and to simplify code-generation. Deviations should be intuitive by comparing the struct definitions with the SDK documentation. The value of the generated files is that no deserialization operations are needed. Again, the implementation uses Rust arrays with static initializations. </w:t>
-      </w:r>
-    </w:p>
-    <w:p>
-      <w:r>
-        <w:t>The code currently compiles, but is largely untested.</w:t>
-      </w:r>
-    </w:p>
-    <w:p>
-      <w:r>
-        <w:t>The compiled Rust library is almost 400mb. That’s twenty times the size of the baseline [serialized] SDK files. At first glance, this might lead you to the C++ library. However, this would be an apples to oranges comparison. The C++ implementation is a DLL (i.e. a shared library). The Rust library is static, by convention, with all dependencies baked in, including the Rust runtime itself.</w:t>
-      </w:r>
-      <w:r>
-        <w:t xml:space="preserve">  Someone could measure what the library would be if it were compiled as a shared library, but I have no plans to do that.  For what it is, and given modern hardware, 400 mb is not very large by database standards. Yet, if trimming down is your goal, not every file need be included in your application.</w:t>
-      </w:r>
-      <w:r>
-        <w:br w:type="page"/>
-      </w:r>
-    </w:p>
+    <w:p/>
     <w:p>
       <w:pPr>
         <w:sectPr>
@@ -43433,81 +43501,9 @@
       </w:pPr>
     </w:p>
     <w:p>
-      <w:r>
-        <w:lastRenderedPageBreak/>
-        <w:t>No deserialization required! That’s right, the C++ sources have the entire SDK files baked into the source code with requisite native C++ array initializations. Just include the dependency in CMake, and you’re good to go.</w:t>
-      </w:r>
-    </w:p>
-    <w:p>
-      <w:r>
-        <w:t xml:space="preserve">The C++ source files can be found in the </w:t>
-      </w:r>
-      <w:r>
-        <w:t>Digital-AV/z-series/foundations/</w:t>
-      </w:r>
-      <w:r>
-        <w:t>cpp</w:t>
-      </w:r>
-      <w:r>
-        <w:t>/</w:t>
-      </w:r>
-      <w:r>
-        <w:t xml:space="preserve"> folder on GitHub. All structures are pre-defined in lockstep with the binary files of the SDK. However, one major deviation is that the AV-Writ.dx file is segmented into 66 different structures (one for each book of the bible).</w:t>
-      </w:r>
-    </w:p>
-    <w:p>
-      <w:r>
-        <w:t>There are other minor deviations that should be intuitive by examining the struct definitions. These are driven somewhat by the syntax of C++, and to simplify code-generation. The value of the generated files is that no deserialization operations are needed. Again, the implementation uses C++ arrays with static initializations.</w:t>
-      </w:r>
-    </w:p>
-    <w:p>
-      <w:r>
-        <w:t>The code currently compiles, but is largely untested.</w:t>
-      </w:r>
-    </w:p>
-    <w:p>
-      <w:r>
-        <w:t>Interestingly, using the latest Microsoft x64 C++ compiler to compile the entire SDK into a DLL with static C++ arrays, the entire DLL weighs in at 21.2 mb, slightly smaller than the experimental FlatBuffers data files. Compared to the Baseline SDK files themselves, that’s only 3 mb of overhead (and all of the deserialization work is already done).</w:t>
-      </w:r>
-    </w:p>
-    <w:p>
-      <w:r>
-        <w:br w:type="page"/>
-      </w:r>
-    </w:p>
-    <w:p>
       <w:pPr>
         <w:sectPr>
           <w:headerReference w:type="default" r:id="rId40"/>
-          <w:footerReference w:type="default" r:id="rId41"/>
-          <w:type w:val="continuous"/>
-          <w:pgSz w:w="15840" w:h="12240" w:orient="landscape" w:code="1"/>
-          <w:pgMar w:top="720" w:right="1152" w:bottom="720" w:left="1152" w:header="720" w:footer="720" w:gutter="0"/>
-          <w:pgNumType w:fmt="lowerRoman" w:start="1"/>
-          <w:cols w:space="720"/>
-          <w:docGrid w:linePitch="360"/>
-        </w:sectPr>
-      </w:pPr>
-    </w:p>
-    <w:p/>
-    <w:p>
-      <w:pPr>
-        <w:sectPr>
-          <w:headerReference w:type="default" r:id="rId42"/>
-          <w:footerReference w:type="default" r:id="rId43"/>
-          <w:type w:val="continuous"/>
-          <w:pgSz w:w="15840" w:h="12240" w:orient="landscape" w:code="1"/>
-          <w:pgMar w:top="720" w:right="1152" w:bottom="720" w:left="1152" w:header="720" w:footer="720" w:gutter="0"/>
-          <w:pgNumType w:fmt="lowerRoman" w:start="1"/>
-          <w:cols w:space="720"/>
-          <w:docGrid w:linePitch="360"/>
-        </w:sectPr>
-      </w:pPr>
-    </w:p>
-    <w:p>
-      <w:pPr>
-        <w:sectPr>
-          <w:headerReference w:type="default" r:id="rId44"/>
           <w:type w:val="continuous"/>
           <w:pgSz w:w="15840" w:h="12240" w:orient="landscape" w:code="1"/>
           <w:pgMar w:top="720" w:right="1152" w:bottom="720" w:left="1152" w:header="720" w:footer="720" w:gutter="0"/>
@@ -45233,8 +45229,8 @@
       </w:r>
     </w:p>
     <w:sectPr>
-      <w:headerReference w:type="default" r:id="rId45"/>
-      <w:footerReference w:type="default" r:id="rId46"/>
+      <w:headerReference w:type="default" r:id="rId41"/>
+      <w:footerReference w:type="default" r:id="rId42"/>
       <w:type w:val="continuous"/>
       <w:pgSz w:w="15840" w:h="12240" w:orient="landscape" w:code="1"/>
       <w:pgMar w:top="720" w:right="1152" w:bottom="720" w:left="1152" w:header="720" w:footer="720" w:gutter="0"/>
@@ -45272,16 +45268,6 @@
 </file>
 
 <file path=word/footer1.xml><?xml version="1.0" encoding="utf-8"?>
-<w:ftr xmlns:wpc="http://schemas.microsoft.com/office/word/2010/wordprocessingCanvas" xmlns:cx="http://schemas.microsoft.com/office/drawing/2014/chartex" xmlns:cx1="http://schemas.microsoft.com/office/drawing/2015/9/8/chartex" xmlns:cx2="http://schemas.microsoft.com/office/drawing/2015/10/21/chartex" xmlns:cx3="http://schemas.microsoft.com/office/drawing/2016/5/9/chartex" xmlns:cx4="http://schemas.microsoft.com/office/drawing/2016/5/10/chartex" xmlns:cx5="http://schemas.microsoft.com/office/drawing/2016/5/11/chartex" xmlns:cx6="http://schemas.microsoft.com/office/drawing/2016/5/12/chartex" xmlns:cx7="http://schemas.microsoft.com/office/drawing/2016/5/13/chartex" xmlns:cx8="http://schemas.microsoft.com/office/drawing/2016/5/14/chartex" xmlns:mc="http://schemas.openxmlformats.org/markup-compatibility/2006" xmlns:aink="http://schemas.microsoft.com/office/drawing/2016/ink" xmlns:am3d="http://schemas.microsoft.com/office/drawing/2017/model3d" xmlns:o="urn:schemas-microsoft-com:office:office" xmlns:oel="http://schemas.microsoft.com/office/2019/extlst" xmlns:r="http://schemas.openxmlformats.org/officeDocument/2006/relationships" xmlns:m="http://schemas.openxmlformats.org/officeDocument/2006/math" xmlns:v="urn:schemas-microsoft-com:vml" xmlns:wp14="http://schemas.microsoft.com/office/word/2010/wordprocessingDrawing" xmlns:wp="http://schemas.openxmlformats.org/drawingml/2006/wordprocessingDrawing" xmlns:w10="urn:schemas-microsoft-com:office:word" xmlns:w="http://schemas.openxmlformats.org/wordprocessingml/2006/main" xmlns:w14="http://schemas.microsoft.com/office/word/2010/wordml" xmlns:w15="http://schemas.microsoft.com/office/word/2012/wordml" xmlns:w16cex="http://schemas.microsoft.com/office/word/2018/wordml/cex" xmlns:w16cid="http://schemas.microsoft.com/office/word/2016/wordml/cid" xmlns:w16="http://schemas.microsoft.com/office/word/2018/wordml" xmlns:w16sdtdh="http://schemas.microsoft.com/office/word/2020/wordml/sdtdatahash" xmlns:w16se="http://schemas.microsoft.com/office/word/2015/wordml/symex" xmlns:wpg="http://schemas.microsoft.com/office/word/2010/wordprocessingGroup" xmlns:wpi="http://schemas.microsoft.com/office/word/2010/wordprocessingInk" xmlns:wne="http://schemas.microsoft.com/office/word/2006/wordml" xmlns:wps="http://schemas.microsoft.com/office/word/2010/wordprocessingShape" mc:Ignorable="w14 w15 w16se w16cid w16 w16cex w16sdtdh wp14">
-  <w:p>
-    <w:pPr>
-      <w:pStyle w:val="Footer"/>
-    </w:pPr>
-  </w:p>
-</w:ftr>
-</file>
-
-<file path=word/footer2.xml><?xml version="1.0" encoding="utf-8"?>
 <w:ftr xmlns:wpc="http://schemas.microsoft.com/office/word/2010/wordprocessingCanvas" xmlns:cx="http://schemas.microsoft.com/office/drawing/2014/chartex" xmlns:cx1="http://schemas.microsoft.com/office/drawing/2015/9/8/chartex" xmlns:cx2="http://schemas.microsoft.com/office/drawing/2015/10/21/chartex" xmlns:cx3="http://schemas.microsoft.com/office/drawing/2016/5/9/chartex" xmlns:cx4="http://schemas.microsoft.com/office/drawing/2016/5/10/chartex" xmlns:cx5="http://schemas.microsoft.com/office/drawing/2016/5/11/chartex" xmlns:cx6="http://schemas.microsoft.com/office/drawing/2016/5/12/chartex" xmlns:cx7="http://schemas.microsoft.com/office/drawing/2016/5/13/chartex" xmlns:cx8="http://schemas.microsoft.com/office/drawing/2016/5/14/chartex" xmlns:mc="http://schemas.openxmlformats.org/markup-compatibility/2006" xmlns:aink="http://schemas.microsoft.com/office/drawing/2016/ink" xmlns:am3d="http://schemas.microsoft.com/office/drawing/2017/model3d" xmlns:o="urn:schemas-microsoft-com:office:office" xmlns:oel="http://schemas.microsoft.com/office/2019/extlst" xmlns:r="http://schemas.openxmlformats.org/officeDocument/2006/relationships" xmlns:m="http://schemas.openxmlformats.org/officeDocument/2006/math" xmlns:v="urn:schemas-microsoft-com:vml" xmlns:wp14="http://schemas.microsoft.com/office/word/2010/wordprocessingDrawing" xmlns:wp="http://schemas.openxmlformats.org/drawingml/2006/wordprocessingDrawing" xmlns:w10="urn:schemas-microsoft-com:office:word" xmlns:w="http://schemas.openxmlformats.org/wordprocessingml/2006/main" xmlns:w14="http://schemas.microsoft.com/office/word/2010/wordml" xmlns:w15="http://schemas.microsoft.com/office/word/2012/wordml" xmlns:w16cex="http://schemas.microsoft.com/office/word/2018/wordml/cex" xmlns:w16cid="http://schemas.microsoft.com/office/word/2016/wordml/cid" xmlns:w16="http://schemas.microsoft.com/office/word/2018/wordml" xmlns:w16sdtdh="http://schemas.microsoft.com/office/word/2020/wordml/sdtdatahash" xmlns:w16se="http://schemas.microsoft.com/office/word/2015/wordml/symex" xmlns:wpg="http://schemas.microsoft.com/office/word/2010/wordprocessingGroup" xmlns:wpi="http://schemas.microsoft.com/office/word/2010/wordprocessingInk" xmlns:wne="http://schemas.microsoft.com/office/word/2006/wordml" xmlns:wps="http://schemas.microsoft.com/office/word/2010/wordprocessingShape" mc:Ignorable="w14 w15 w16se w16cid w16 w16cex w16sdtdh wp14">
   <w:sdt>
     <w:sdtPr>
@@ -45338,17 +45324,7 @@
 </w:ftr>
 </file>
 
-<file path=word/footer3.xml><?xml version="1.0" encoding="utf-8"?>
-<w:ftr xmlns:wpc="http://schemas.microsoft.com/office/word/2010/wordprocessingCanvas" xmlns:cx="http://schemas.microsoft.com/office/drawing/2014/chartex" xmlns:cx1="http://schemas.microsoft.com/office/drawing/2015/9/8/chartex" xmlns:cx2="http://schemas.microsoft.com/office/drawing/2015/10/21/chartex" xmlns:cx3="http://schemas.microsoft.com/office/drawing/2016/5/9/chartex" xmlns:cx4="http://schemas.microsoft.com/office/drawing/2016/5/10/chartex" xmlns:cx5="http://schemas.microsoft.com/office/drawing/2016/5/11/chartex" xmlns:cx6="http://schemas.microsoft.com/office/drawing/2016/5/12/chartex" xmlns:cx7="http://schemas.microsoft.com/office/drawing/2016/5/13/chartex" xmlns:cx8="http://schemas.microsoft.com/office/drawing/2016/5/14/chartex" xmlns:mc="http://schemas.openxmlformats.org/markup-compatibility/2006" xmlns:aink="http://schemas.microsoft.com/office/drawing/2016/ink" xmlns:am3d="http://schemas.microsoft.com/office/drawing/2017/model3d" xmlns:o="urn:schemas-microsoft-com:office:office" xmlns:oel="http://schemas.microsoft.com/office/2019/extlst" xmlns:r="http://schemas.openxmlformats.org/officeDocument/2006/relationships" xmlns:m="http://schemas.openxmlformats.org/officeDocument/2006/math" xmlns:v="urn:schemas-microsoft-com:vml" xmlns:wp14="http://schemas.microsoft.com/office/word/2010/wordprocessingDrawing" xmlns:wp="http://schemas.openxmlformats.org/drawingml/2006/wordprocessingDrawing" xmlns:w10="urn:schemas-microsoft-com:office:word" xmlns:w="http://schemas.openxmlformats.org/wordprocessingml/2006/main" xmlns:w14="http://schemas.microsoft.com/office/word/2010/wordml" xmlns:w15="http://schemas.microsoft.com/office/word/2012/wordml" xmlns:w16cex="http://schemas.microsoft.com/office/word/2018/wordml/cex" xmlns:w16cid="http://schemas.microsoft.com/office/word/2016/wordml/cid" xmlns:w16="http://schemas.microsoft.com/office/word/2018/wordml" xmlns:w16sdtdh="http://schemas.microsoft.com/office/word/2020/wordml/sdtdatahash" xmlns:w16se="http://schemas.microsoft.com/office/word/2015/wordml/symex" xmlns:wpg="http://schemas.microsoft.com/office/word/2010/wordprocessingGroup" xmlns:wpi="http://schemas.microsoft.com/office/word/2010/wordprocessingInk" xmlns:wne="http://schemas.microsoft.com/office/word/2006/wordml" xmlns:wps="http://schemas.microsoft.com/office/word/2010/wordprocessingShape" mc:Ignorable="w14 w15 w16se w16cid w16 w16cex w16sdtdh wp14">
-  <w:p>
-    <w:pPr>
-      <w:pStyle w:val="Footer"/>
-    </w:pPr>
-  </w:p>
-</w:ftr>
-</file>
-
-<file path=word/footer4.xml><?xml version="1.0" encoding="utf-8"?>
+<file path=word/footer2.xml><?xml version="1.0" encoding="utf-8"?>
 <w:ftr xmlns:wpc="http://schemas.microsoft.com/office/word/2010/wordprocessingCanvas" xmlns:cx="http://schemas.microsoft.com/office/drawing/2014/chartex" xmlns:cx1="http://schemas.microsoft.com/office/drawing/2015/9/8/chartex" xmlns:cx2="http://schemas.microsoft.com/office/drawing/2015/10/21/chartex" xmlns:cx3="http://schemas.microsoft.com/office/drawing/2016/5/9/chartex" xmlns:cx4="http://schemas.microsoft.com/office/drawing/2016/5/10/chartex" xmlns:cx5="http://schemas.microsoft.com/office/drawing/2016/5/11/chartex" xmlns:cx6="http://schemas.microsoft.com/office/drawing/2016/5/12/chartex" xmlns:cx7="http://schemas.microsoft.com/office/drawing/2016/5/13/chartex" xmlns:cx8="http://schemas.microsoft.com/office/drawing/2016/5/14/chartex" xmlns:mc="http://schemas.openxmlformats.org/markup-compatibility/2006" xmlns:aink="http://schemas.microsoft.com/office/drawing/2016/ink" xmlns:am3d="http://schemas.microsoft.com/office/drawing/2017/model3d" xmlns:o="urn:schemas-microsoft-com:office:office" xmlns:oel="http://schemas.microsoft.com/office/2019/extlst" xmlns:r="http://schemas.openxmlformats.org/officeDocument/2006/relationships" xmlns:m="http://schemas.openxmlformats.org/officeDocument/2006/math" xmlns:v="urn:schemas-microsoft-com:vml" xmlns:wp14="http://schemas.microsoft.com/office/word/2010/wordprocessingDrawing" xmlns:wp="http://schemas.openxmlformats.org/drawingml/2006/wordprocessingDrawing" xmlns:w10="urn:schemas-microsoft-com:office:word" xmlns:w="http://schemas.openxmlformats.org/wordprocessingml/2006/main" xmlns:w14="http://schemas.microsoft.com/office/word/2010/wordml" xmlns:w15="http://schemas.microsoft.com/office/word/2012/wordml" xmlns:w16cex="http://schemas.microsoft.com/office/word/2018/wordml/cex" xmlns:w16cid="http://schemas.microsoft.com/office/word/2016/wordml/cid" xmlns:w16="http://schemas.microsoft.com/office/word/2018/wordml" xmlns:w16sdtdh="http://schemas.microsoft.com/office/word/2020/wordml/sdtdatahash" xmlns:w16se="http://schemas.microsoft.com/office/word/2015/wordml/symex" xmlns:wpg="http://schemas.microsoft.com/office/word/2010/wordprocessingGroup" xmlns:wpi="http://schemas.microsoft.com/office/word/2010/wordprocessingInk" xmlns:wne="http://schemas.microsoft.com/office/word/2006/wordml" xmlns:wps="http://schemas.microsoft.com/office/word/2010/wordprocessingShape" mc:Ignorable="w14 w15 w16se w16cid w16 w16cex w16sdtdh wp14">
   <w:sdt>
     <w:sdtPr>
@@ -45378,7 +45354,7 @@
 </w:ftr>
 </file>
 
-<file path=word/footer5.xml><?xml version="1.0" encoding="utf-8"?>
+<file path=word/footer3.xml><?xml version="1.0" encoding="utf-8"?>
 <w:ftr xmlns:wpc="http://schemas.microsoft.com/office/word/2010/wordprocessingCanvas" xmlns:cx="http://schemas.microsoft.com/office/drawing/2014/chartex" xmlns:cx1="http://schemas.microsoft.com/office/drawing/2015/9/8/chartex" xmlns:cx2="http://schemas.microsoft.com/office/drawing/2015/10/21/chartex" xmlns:cx3="http://schemas.microsoft.com/office/drawing/2016/5/9/chartex" xmlns:cx4="http://schemas.microsoft.com/office/drawing/2016/5/10/chartex" xmlns:cx5="http://schemas.microsoft.com/office/drawing/2016/5/11/chartex" xmlns:cx6="http://schemas.microsoft.com/office/drawing/2016/5/12/chartex" xmlns:cx7="http://schemas.microsoft.com/office/drawing/2016/5/13/chartex" xmlns:cx8="http://schemas.microsoft.com/office/drawing/2016/5/14/chartex" xmlns:mc="http://schemas.openxmlformats.org/markup-compatibility/2006" xmlns:aink="http://schemas.microsoft.com/office/drawing/2016/ink" xmlns:am3d="http://schemas.microsoft.com/office/drawing/2017/model3d" xmlns:o="urn:schemas-microsoft-com:office:office" xmlns:oel="http://schemas.microsoft.com/office/2019/extlst" xmlns:r="http://schemas.openxmlformats.org/officeDocument/2006/relationships" xmlns:m="http://schemas.openxmlformats.org/officeDocument/2006/math" xmlns:v="urn:schemas-microsoft-com:vml" xmlns:wp14="http://schemas.microsoft.com/office/word/2010/wordprocessingDrawing" xmlns:wp="http://schemas.openxmlformats.org/drawingml/2006/wordprocessingDrawing" xmlns:w10="urn:schemas-microsoft-com:office:word" xmlns:w="http://schemas.openxmlformats.org/wordprocessingml/2006/main" xmlns:w14="http://schemas.microsoft.com/office/word/2010/wordml" xmlns:w15="http://schemas.microsoft.com/office/word/2012/wordml" xmlns:w16cex="http://schemas.microsoft.com/office/word/2018/wordml/cex" xmlns:w16cid="http://schemas.microsoft.com/office/word/2016/wordml/cid" xmlns:w16="http://schemas.microsoft.com/office/word/2018/wordml" xmlns:w16sdtdh="http://schemas.microsoft.com/office/word/2020/wordml/sdtdatahash" xmlns:w16se="http://schemas.microsoft.com/office/word/2015/wordml/symex" xmlns:wpg="http://schemas.microsoft.com/office/word/2010/wordprocessingGroup" xmlns:wpi="http://schemas.microsoft.com/office/word/2010/wordprocessingInk" xmlns:wne="http://schemas.microsoft.com/office/word/2006/wordml" xmlns:wps="http://schemas.microsoft.com/office/word/2010/wordprocessingShape" mc:Ignorable="w14 w15 w16se w16cid w16 w16cex w16sdtdh wp14">
   <w:sdt>
     <w:sdtPr>
@@ -45414,7 +45390,7 @@
 </w:ftr>
 </file>
 
-<file path=word/footer6.xml><?xml version="1.0" encoding="utf-8"?>
+<file path=word/footer4.xml><?xml version="1.0" encoding="utf-8"?>
 <w:ftr xmlns:wpc="http://schemas.microsoft.com/office/word/2010/wordprocessingCanvas" xmlns:cx="http://schemas.microsoft.com/office/drawing/2014/chartex" xmlns:cx1="http://schemas.microsoft.com/office/drawing/2015/9/8/chartex" xmlns:cx2="http://schemas.microsoft.com/office/drawing/2015/10/21/chartex" xmlns:cx3="http://schemas.microsoft.com/office/drawing/2016/5/9/chartex" xmlns:cx4="http://schemas.microsoft.com/office/drawing/2016/5/10/chartex" xmlns:cx5="http://schemas.microsoft.com/office/drawing/2016/5/11/chartex" xmlns:cx6="http://schemas.microsoft.com/office/drawing/2016/5/12/chartex" xmlns:cx7="http://schemas.microsoft.com/office/drawing/2016/5/13/chartex" xmlns:cx8="http://schemas.microsoft.com/office/drawing/2016/5/14/chartex" xmlns:mc="http://schemas.openxmlformats.org/markup-compatibility/2006" xmlns:aink="http://schemas.microsoft.com/office/drawing/2016/ink" xmlns:am3d="http://schemas.microsoft.com/office/drawing/2017/model3d" xmlns:o="urn:schemas-microsoft-com:office:office" xmlns:oel="http://schemas.microsoft.com/office/2019/extlst" xmlns:r="http://schemas.openxmlformats.org/officeDocument/2006/relationships" xmlns:m="http://schemas.openxmlformats.org/officeDocument/2006/math" xmlns:v="urn:schemas-microsoft-com:vml" xmlns:wp14="http://schemas.microsoft.com/office/word/2010/wordprocessingDrawing" xmlns:wp="http://schemas.openxmlformats.org/drawingml/2006/wordprocessingDrawing" xmlns:w10="urn:schemas-microsoft-com:office:word" xmlns:w="http://schemas.openxmlformats.org/wordprocessingml/2006/main" xmlns:w14="http://schemas.microsoft.com/office/word/2010/wordml" xmlns:w15="http://schemas.microsoft.com/office/word/2012/wordml" xmlns:w16cex="http://schemas.microsoft.com/office/word/2018/wordml/cex" xmlns:w16cid="http://schemas.microsoft.com/office/word/2016/wordml/cid" xmlns:w16="http://schemas.microsoft.com/office/word/2018/wordml" xmlns:w16sdtdh="http://schemas.microsoft.com/office/word/2020/wordml/sdtdatahash" xmlns:w16se="http://schemas.microsoft.com/office/word/2015/wordml/symex" xmlns:wpg="http://schemas.microsoft.com/office/word/2010/wordprocessingGroup" xmlns:wpi="http://schemas.microsoft.com/office/word/2010/wordprocessingInk" xmlns:wne="http://schemas.microsoft.com/office/word/2006/wordml" xmlns:wps="http://schemas.microsoft.com/office/word/2010/wordprocessingShape" mc:Ignorable="w14 w15 w16se w16cid w16 w16cex w16sdtdh wp14">
   <w:sdt>
     <w:sdtPr>
@@ -45444,7 +45420,7 @@
 </w:ftr>
 </file>
 
-<file path=word/footer7.xml><?xml version="1.0" encoding="utf-8"?>
+<file path=word/footer5.xml><?xml version="1.0" encoding="utf-8"?>
 <w:ftr xmlns:wpc="http://schemas.microsoft.com/office/word/2010/wordprocessingCanvas" xmlns:cx="http://schemas.microsoft.com/office/drawing/2014/chartex" xmlns:cx1="http://schemas.microsoft.com/office/drawing/2015/9/8/chartex" xmlns:cx2="http://schemas.microsoft.com/office/drawing/2015/10/21/chartex" xmlns:cx3="http://schemas.microsoft.com/office/drawing/2016/5/9/chartex" xmlns:cx4="http://schemas.microsoft.com/office/drawing/2016/5/10/chartex" xmlns:cx5="http://schemas.microsoft.com/office/drawing/2016/5/11/chartex" xmlns:cx6="http://schemas.microsoft.com/office/drawing/2016/5/12/chartex" xmlns:cx7="http://schemas.microsoft.com/office/drawing/2016/5/13/chartex" xmlns:cx8="http://schemas.microsoft.com/office/drawing/2016/5/14/chartex" xmlns:mc="http://schemas.openxmlformats.org/markup-compatibility/2006" xmlns:aink="http://schemas.microsoft.com/office/drawing/2016/ink" xmlns:am3d="http://schemas.microsoft.com/office/drawing/2017/model3d" xmlns:o="urn:schemas-microsoft-com:office:office" xmlns:oel="http://schemas.microsoft.com/office/2019/extlst" xmlns:r="http://schemas.openxmlformats.org/officeDocument/2006/relationships" xmlns:m="http://schemas.openxmlformats.org/officeDocument/2006/math" xmlns:v="urn:schemas-microsoft-com:vml" xmlns:wp14="http://schemas.microsoft.com/office/word/2010/wordprocessingDrawing" xmlns:wp="http://schemas.openxmlformats.org/drawingml/2006/wordprocessingDrawing" xmlns:w10="urn:schemas-microsoft-com:office:word" xmlns:w="http://schemas.openxmlformats.org/wordprocessingml/2006/main" xmlns:w14="http://schemas.microsoft.com/office/word/2010/wordml" xmlns:w15="http://schemas.microsoft.com/office/word/2012/wordml" xmlns:w16cex="http://schemas.microsoft.com/office/word/2018/wordml/cex" xmlns:w16cid="http://schemas.microsoft.com/office/word/2016/wordml/cid" xmlns:w16="http://schemas.microsoft.com/office/word/2018/wordml" xmlns:w16sdtdh="http://schemas.microsoft.com/office/word/2020/wordml/sdtdatahash" xmlns:w16se="http://schemas.microsoft.com/office/word/2015/wordml/symex" xmlns:wpg="http://schemas.microsoft.com/office/word/2010/wordprocessingGroup" xmlns:wpi="http://schemas.microsoft.com/office/word/2010/wordprocessingInk" xmlns:wne="http://schemas.microsoft.com/office/word/2006/wordml" xmlns:wps="http://schemas.microsoft.com/office/word/2010/wordprocessingShape" mc:Ignorable="w14 w15 w16se w16cid w16 w16cex w16sdtdh wp14">
   <w:sdt>
     <w:sdtPr>
@@ -45480,7 +45456,7 @@
 </w:ftr>
 </file>
 
-<file path=word/footer8.xml><?xml version="1.0" encoding="utf-8"?>
+<file path=word/footer6.xml><?xml version="1.0" encoding="utf-8"?>
 <w:ftr xmlns:wpc="http://schemas.microsoft.com/office/word/2010/wordprocessingCanvas" xmlns:cx="http://schemas.microsoft.com/office/drawing/2014/chartex" xmlns:cx1="http://schemas.microsoft.com/office/drawing/2015/9/8/chartex" xmlns:cx2="http://schemas.microsoft.com/office/drawing/2015/10/21/chartex" xmlns:cx3="http://schemas.microsoft.com/office/drawing/2016/5/9/chartex" xmlns:cx4="http://schemas.microsoft.com/office/drawing/2016/5/10/chartex" xmlns:cx5="http://schemas.microsoft.com/office/drawing/2016/5/11/chartex" xmlns:cx6="http://schemas.microsoft.com/office/drawing/2016/5/12/chartex" xmlns:cx7="http://schemas.microsoft.com/office/drawing/2016/5/13/chartex" xmlns:cx8="http://schemas.microsoft.com/office/drawing/2016/5/14/chartex" xmlns:mc="http://schemas.openxmlformats.org/markup-compatibility/2006" xmlns:aink="http://schemas.microsoft.com/office/drawing/2016/ink" xmlns:am3d="http://schemas.microsoft.com/office/drawing/2017/model3d" xmlns:o="urn:schemas-microsoft-com:office:office" xmlns:oel="http://schemas.microsoft.com/office/2019/extlst" xmlns:r="http://schemas.openxmlformats.org/officeDocument/2006/relationships" xmlns:m="http://schemas.openxmlformats.org/officeDocument/2006/math" xmlns:v="urn:schemas-microsoft-com:vml" xmlns:wp14="http://schemas.microsoft.com/office/word/2010/wordprocessingDrawing" xmlns:wp="http://schemas.openxmlformats.org/drawingml/2006/wordprocessingDrawing" xmlns:w10="urn:schemas-microsoft-com:office:word" xmlns:w="http://schemas.openxmlformats.org/wordprocessingml/2006/main" xmlns:w14="http://schemas.microsoft.com/office/word/2010/wordml" xmlns:w15="http://schemas.microsoft.com/office/word/2012/wordml" xmlns:w16cex="http://schemas.microsoft.com/office/word/2018/wordml/cex" xmlns:w16cid="http://schemas.microsoft.com/office/word/2016/wordml/cid" xmlns:w16="http://schemas.microsoft.com/office/word/2018/wordml" xmlns:w16sdtdh="http://schemas.microsoft.com/office/word/2020/wordml/sdtdatahash" xmlns:w16se="http://schemas.microsoft.com/office/word/2015/wordml/symex" xmlns:wpg="http://schemas.microsoft.com/office/word/2010/wordprocessingGroup" xmlns:wpi="http://schemas.microsoft.com/office/word/2010/wordprocessingInk" xmlns:wne="http://schemas.microsoft.com/office/word/2006/wordml" xmlns:wps="http://schemas.microsoft.com/office/word/2010/wordprocessingShape" mc:Ignorable="w14 w15 w16se w16cid w16 w16cex w16sdtdh wp14">
   <w:sdt>
     <w:sdtPr>
@@ -45714,16 +45690,6 @@
 </file>
 
 <file path=word/header1.xml><?xml version="1.0" encoding="utf-8"?>
-<w:hdr xmlns:wpc="http://schemas.microsoft.com/office/word/2010/wordprocessingCanvas" xmlns:cx="http://schemas.microsoft.com/office/drawing/2014/chartex" xmlns:cx1="http://schemas.microsoft.com/office/drawing/2015/9/8/chartex" xmlns:cx2="http://schemas.microsoft.com/office/drawing/2015/10/21/chartex" xmlns:cx3="http://schemas.microsoft.com/office/drawing/2016/5/9/chartex" xmlns:cx4="http://schemas.microsoft.com/office/drawing/2016/5/10/chartex" xmlns:cx5="http://schemas.microsoft.com/office/drawing/2016/5/11/chartex" xmlns:cx6="http://schemas.microsoft.com/office/drawing/2016/5/12/chartex" xmlns:cx7="http://schemas.microsoft.com/office/drawing/2016/5/13/chartex" xmlns:cx8="http://schemas.microsoft.com/office/drawing/2016/5/14/chartex" xmlns:mc="http://schemas.openxmlformats.org/markup-compatibility/2006" xmlns:aink="http://schemas.microsoft.com/office/drawing/2016/ink" xmlns:am3d="http://schemas.microsoft.com/office/drawing/2017/model3d" xmlns:o="urn:schemas-microsoft-com:office:office" xmlns:oel="http://schemas.microsoft.com/office/2019/extlst" xmlns:r="http://schemas.openxmlformats.org/officeDocument/2006/relationships" xmlns:m="http://schemas.openxmlformats.org/officeDocument/2006/math" xmlns:v="urn:schemas-microsoft-com:vml" xmlns:wp14="http://schemas.microsoft.com/office/word/2010/wordprocessingDrawing" xmlns:wp="http://schemas.openxmlformats.org/drawingml/2006/wordprocessingDrawing" xmlns:w10="urn:schemas-microsoft-com:office:word" xmlns:w="http://schemas.openxmlformats.org/wordprocessingml/2006/main" xmlns:w14="http://schemas.microsoft.com/office/word/2010/wordml" xmlns:w15="http://schemas.microsoft.com/office/word/2012/wordml" xmlns:w16cex="http://schemas.microsoft.com/office/word/2018/wordml/cex" xmlns:w16cid="http://schemas.microsoft.com/office/word/2016/wordml/cid" xmlns:w16="http://schemas.microsoft.com/office/word/2018/wordml" xmlns:w16sdtdh="http://schemas.microsoft.com/office/word/2020/wordml/sdtdatahash" xmlns:w16se="http://schemas.microsoft.com/office/word/2015/wordml/symex" xmlns:wpg="http://schemas.microsoft.com/office/word/2010/wordprocessingGroup" xmlns:wpi="http://schemas.microsoft.com/office/word/2010/wordprocessingInk" xmlns:wne="http://schemas.microsoft.com/office/word/2006/wordml" xmlns:wps="http://schemas.microsoft.com/office/word/2010/wordprocessingShape" mc:Ignorable="w14 w15 w16se w16cid w16 w16cex w16sdtdh wp14">
-  <w:p>
-    <w:pPr>
-      <w:pStyle w:val="Header"/>
-    </w:pPr>
-  </w:p>
-</w:hdr>
-</file>
-
-<file path=word/header2.xml><?xml version="1.0" encoding="utf-8"?>
 <w:hdr xmlns:wpc="http://schemas.microsoft.com/office/word/2010/wordprocessingCanvas" xmlns:cx="http://schemas.microsoft.com/office/drawing/2014/chartex" xmlns:cx1="http://schemas.microsoft.com/office/drawing/2015/9/8/chartex" xmlns:cx2="http://schemas.microsoft.com/office/drawing/2015/10/21/chartex" xmlns:cx3="http://schemas.microsoft.com/office/drawing/2016/5/9/chartex" xmlns:cx4="http://schemas.microsoft.com/office/drawing/2016/5/10/chartex" xmlns:cx5="http://schemas.microsoft.com/office/drawing/2016/5/11/chartex" xmlns:cx6="http://schemas.microsoft.com/office/drawing/2016/5/12/chartex" xmlns:cx7="http://schemas.microsoft.com/office/drawing/2016/5/13/chartex" xmlns:cx8="http://schemas.microsoft.com/office/drawing/2016/5/14/chartex" xmlns:mc="http://schemas.openxmlformats.org/markup-compatibility/2006" xmlns:aink="http://schemas.microsoft.com/office/drawing/2016/ink" xmlns:am3d="http://schemas.microsoft.com/office/drawing/2017/model3d" xmlns:o="urn:schemas-microsoft-com:office:office" xmlns:oel="http://schemas.microsoft.com/office/2019/extlst" xmlns:r="http://schemas.openxmlformats.org/officeDocument/2006/relationships" xmlns:m="http://schemas.openxmlformats.org/officeDocument/2006/math" xmlns:v="urn:schemas-microsoft-com:vml" xmlns:wp14="http://schemas.microsoft.com/office/word/2010/wordprocessingDrawing" xmlns:wp="http://schemas.openxmlformats.org/drawingml/2006/wordprocessingDrawing" xmlns:w10="urn:schemas-microsoft-com:office:word" xmlns:w="http://schemas.openxmlformats.org/wordprocessingml/2006/main" xmlns:w14="http://schemas.microsoft.com/office/word/2010/wordml" xmlns:w15="http://schemas.microsoft.com/office/word/2012/wordml" xmlns:w16cex="http://schemas.microsoft.com/office/word/2018/wordml/cex" xmlns:w16cid="http://schemas.microsoft.com/office/word/2016/wordml/cid" xmlns:w16="http://schemas.microsoft.com/office/word/2018/wordml" xmlns:w16sdtdh="http://schemas.microsoft.com/office/word/2020/wordml/sdtdatahash" xmlns:w16se="http://schemas.microsoft.com/office/word/2015/wordml/symex" xmlns:wpg="http://schemas.microsoft.com/office/word/2010/wordprocessingGroup" xmlns:wpi="http://schemas.microsoft.com/office/word/2010/wordprocessingInk" xmlns:wne="http://schemas.microsoft.com/office/word/2006/wordml" xmlns:wps="http://schemas.microsoft.com/office/word/2010/wordprocessingShape" mc:Ignorable="w14 w15 w16se w16cid w16 w16cex w16sdtdh wp14">
   <w:tbl>
     <w:tblPr>
@@ -46001,7 +45967,7 @@
               <w:szCs w:val="20"/>
               <w:vertAlign w:val="subscript"/>
             </w:rPr>
-            <w:t>h</w:t>
+            <w:t>j</w:t>
           </w:r>
         </w:p>
       </w:tc>
@@ -46019,17 +45985,7 @@
 </w:hdr>
 </file>
 
-<file path=word/header3.xml><?xml version="1.0" encoding="utf-8"?>
-<w:hdr xmlns:wpc="http://schemas.microsoft.com/office/word/2010/wordprocessingCanvas" xmlns:cx="http://schemas.microsoft.com/office/drawing/2014/chartex" xmlns:cx1="http://schemas.microsoft.com/office/drawing/2015/9/8/chartex" xmlns:cx2="http://schemas.microsoft.com/office/drawing/2015/10/21/chartex" xmlns:cx3="http://schemas.microsoft.com/office/drawing/2016/5/9/chartex" xmlns:cx4="http://schemas.microsoft.com/office/drawing/2016/5/10/chartex" xmlns:cx5="http://schemas.microsoft.com/office/drawing/2016/5/11/chartex" xmlns:cx6="http://schemas.microsoft.com/office/drawing/2016/5/12/chartex" xmlns:cx7="http://schemas.microsoft.com/office/drawing/2016/5/13/chartex" xmlns:cx8="http://schemas.microsoft.com/office/drawing/2016/5/14/chartex" xmlns:mc="http://schemas.openxmlformats.org/markup-compatibility/2006" xmlns:aink="http://schemas.microsoft.com/office/drawing/2016/ink" xmlns:am3d="http://schemas.microsoft.com/office/drawing/2017/model3d" xmlns:o="urn:schemas-microsoft-com:office:office" xmlns:oel="http://schemas.microsoft.com/office/2019/extlst" xmlns:r="http://schemas.openxmlformats.org/officeDocument/2006/relationships" xmlns:m="http://schemas.openxmlformats.org/officeDocument/2006/math" xmlns:v="urn:schemas-microsoft-com:vml" xmlns:wp14="http://schemas.microsoft.com/office/word/2010/wordprocessingDrawing" xmlns:wp="http://schemas.openxmlformats.org/drawingml/2006/wordprocessingDrawing" xmlns:w10="urn:schemas-microsoft-com:office:word" xmlns:w="http://schemas.openxmlformats.org/wordprocessingml/2006/main" xmlns:w14="http://schemas.microsoft.com/office/word/2010/wordml" xmlns:w15="http://schemas.microsoft.com/office/word/2012/wordml" xmlns:w16cex="http://schemas.microsoft.com/office/word/2018/wordml/cex" xmlns:w16cid="http://schemas.microsoft.com/office/word/2016/wordml/cid" xmlns:w16="http://schemas.microsoft.com/office/word/2018/wordml" xmlns:w16sdtdh="http://schemas.microsoft.com/office/word/2020/wordml/sdtdatahash" xmlns:w16se="http://schemas.microsoft.com/office/word/2015/wordml/symex" xmlns:wpg="http://schemas.microsoft.com/office/word/2010/wordprocessingGroup" xmlns:wpi="http://schemas.microsoft.com/office/word/2010/wordprocessingInk" xmlns:wne="http://schemas.microsoft.com/office/word/2006/wordml" xmlns:wps="http://schemas.microsoft.com/office/word/2010/wordprocessingShape" mc:Ignorable="w14 w15 w16se w16cid w16 w16cex w16sdtdh wp14">
-  <w:p>
-    <w:pPr>
-      <w:pStyle w:val="Header"/>
-    </w:pPr>
-  </w:p>
-</w:hdr>
-</file>
-
-<file path=word/header4.xml><?xml version="1.0" encoding="utf-8"?>
+<file path=word/header2.xml><?xml version="1.0" encoding="utf-8"?>
 <w:hdr xmlns:wpc="http://schemas.microsoft.com/office/word/2010/wordprocessingCanvas" xmlns:cx="http://schemas.microsoft.com/office/drawing/2014/chartex" xmlns:cx1="http://schemas.microsoft.com/office/drawing/2015/9/8/chartex" xmlns:cx2="http://schemas.microsoft.com/office/drawing/2015/10/21/chartex" xmlns:cx3="http://schemas.microsoft.com/office/drawing/2016/5/9/chartex" xmlns:cx4="http://schemas.microsoft.com/office/drawing/2016/5/10/chartex" xmlns:cx5="http://schemas.microsoft.com/office/drawing/2016/5/11/chartex" xmlns:cx6="http://schemas.microsoft.com/office/drawing/2016/5/12/chartex" xmlns:cx7="http://schemas.microsoft.com/office/drawing/2016/5/13/chartex" xmlns:cx8="http://schemas.microsoft.com/office/drawing/2016/5/14/chartex" xmlns:mc="http://schemas.openxmlformats.org/markup-compatibility/2006" xmlns:aink="http://schemas.microsoft.com/office/drawing/2016/ink" xmlns:am3d="http://schemas.microsoft.com/office/drawing/2017/model3d" xmlns:o="urn:schemas-microsoft-com:office:office" xmlns:oel="http://schemas.microsoft.com/office/2019/extlst" xmlns:r="http://schemas.openxmlformats.org/officeDocument/2006/relationships" xmlns:m="http://schemas.openxmlformats.org/officeDocument/2006/math" xmlns:v="urn:schemas-microsoft-com:vml" xmlns:wp14="http://schemas.microsoft.com/office/word/2010/wordprocessingDrawing" xmlns:wp="http://schemas.openxmlformats.org/drawingml/2006/wordprocessingDrawing" xmlns:w10="urn:schemas-microsoft-com:office:word" xmlns:w="http://schemas.openxmlformats.org/wordprocessingml/2006/main" xmlns:w14="http://schemas.microsoft.com/office/word/2010/wordml" xmlns:w15="http://schemas.microsoft.com/office/word/2012/wordml" xmlns:w16cex="http://schemas.microsoft.com/office/word/2018/wordml/cex" xmlns:w16cid="http://schemas.microsoft.com/office/word/2016/wordml/cid" xmlns:w16="http://schemas.microsoft.com/office/word/2018/wordml" xmlns:w16sdtdh="http://schemas.microsoft.com/office/word/2020/wordml/sdtdatahash" xmlns:w16se="http://schemas.microsoft.com/office/word/2015/wordml/symex" xmlns:wpg="http://schemas.microsoft.com/office/word/2010/wordprocessingGroup" xmlns:wpi="http://schemas.microsoft.com/office/word/2010/wordprocessingInk" xmlns:wne="http://schemas.microsoft.com/office/word/2006/wordml" xmlns:wps="http://schemas.microsoft.com/office/word/2010/wordprocessingShape" mc:Ignorable="w14 w15 w16se w16cid w16 w16cex w16sdtdh wp14">
   <w:tbl>
     <w:tblPr>
@@ -46513,7 +46469,7 @@
 </w:hdr>
 </file>
 
-<file path=word/header5.xml><?xml version="1.0" encoding="utf-8"?>
+<file path=word/header3.xml><?xml version="1.0" encoding="utf-8"?>
 <w:hdr xmlns:wpc="http://schemas.microsoft.com/office/word/2010/wordprocessingCanvas" xmlns:cx="http://schemas.microsoft.com/office/drawing/2014/chartex" xmlns:cx1="http://schemas.microsoft.com/office/drawing/2015/9/8/chartex" xmlns:cx2="http://schemas.microsoft.com/office/drawing/2015/10/21/chartex" xmlns:cx3="http://schemas.microsoft.com/office/drawing/2016/5/9/chartex" xmlns:cx4="http://schemas.microsoft.com/office/drawing/2016/5/10/chartex" xmlns:cx5="http://schemas.microsoft.com/office/drawing/2016/5/11/chartex" xmlns:cx6="http://schemas.microsoft.com/office/drawing/2016/5/12/chartex" xmlns:cx7="http://schemas.microsoft.com/office/drawing/2016/5/13/chartex" xmlns:cx8="http://schemas.microsoft.com/office/drawing/2016/5/14/chartex" xmlns:mc="http://schemas.openxmlformats.org/markup-compatibility/2006" xmlns:aink="http://schemas.microsoft.com/office/drawing/2016/ink" xmlns:am3d="http://schemas.microsoft.com/office/drawing/2017/model3d" xmlns:o="urn:schemas-microsoft-com:office:office" xmlns:oel="http://schemas.microsoft.com/office/2019/extlst" xmlns:r="http://schemas.openxmlformats.org/officeDocument/2006/relationships" xmlns:m="http://schemas.openxmlformats.org/officeDocument/2006/math" xmlns:v="urn:schemas-microsoft-com:vml" xmlns:wp14="http://schemas.microsoft.com/office/word/2010/wordprocessingDrawing" xmlns:wp="http://schemas.openxmlformats.org/drawingml/2006/wordprocessingDrawing" xmlns:w10="urn:schemas-microsoft-com:office:word" xmlns:w="http://schemas.openxmlformats.org/wordprocessingml/2006/main" xmlns:w14="http://schemas.microsoft.com/office/word/2010/wordml" xmlns:w15="http://schemas.microsoft.com/office/word/2012/wordml" xmlns:w16cex="http://schemas.microsoft.com/office/word/2018/wordml/cex" xmlns:w16cid="http://schemas.microsoft.com/office/word/2016/wordml/cid" xmlns:w16="http://schemas.microsoft.com/office/word/2018/wordml" xmlns:w16sdtdh="http://schemas.microsoft.com/office/word/2020/wordml/sdtdatahash" xmlns:w16se="http://schemas.microsoft.com/office/word/2015/wordml/symex" xmlns:wpg="http://schemas.microsoft.com/office/word/2010/wordprocessingGroup" xmlns:wpi="http://schemas.microsoft.com/office/word/2010/wordprocessingInk" xmlns:wne="http://schemas.microsoft.com/office/word/2006/wordml" xmlns:wps="http://schemas.microsoft.com/office/word/2010/wordprocessingShape" mc:Ignorable="w14 w15 w16se w16cid w16 w16cex w16sdtdh wp14">
   <w:tbl>
     <w:tblPr>
@@ -46843,7 +46799,7 @@
 </w:hdr>
 </file>
 
-<file path=word/header6.xml><?xml version="1.0" encoding="utf-8"?>
+<file path=word/header4.xml><?xml version="1.0" encoding="utf-8"?>
 <w:hdr xmlns:wpc="http://schemas.microsoft.com/office/word/2010/wordprocessingCanvas" xmlns:cx="http://schemas.microsoft.com/office/drawing/2014/chartex" xmlns:cx1="http://schemas.microsoft.com/office/drawing/2015/9/8/chartex" xmlns:cx2="http://schemas.microsoft.com/office/drawing/2015/10/21/chartex" xmlns:cx3="http://schemas.microsoft.com/office/drawing/2016/5/9/chartex" xmlns:cx4="http://schemas.microsoft.com/office/drawing/2016/5/10/chartex" xmlns:cx5="http://schemas.microsoft.com/office/drawing/2016/5/11/chartex" xmlns:cx6="http://schemas.microsoft.com/office/drawing/2016/5/12/chartex" xmlns:cx7="http://schemas.microsoft.com/office/drawing/2016/5/13/chartex" xmlns:cx8="http://schemas.microsoft.com/office/drawing/2016/5/14/chartex" xmlns:mc="http://schemas.openxmlformats.org/markup-compatibility/2006" xmlns:aink="http://schemas.microsoft.com/office/drawing/2016/ink" xmlns:am3d="http://schemas.microsoft.com/office/drawing/2017/model3d" xmlns:o="urn:schemas-microsoft-com:office:office" xmlns:oel="http://schemas.microsoft.com/office/2019/extlst" xmlns:r="http://schemas.openxmlformats.org/officeDocument/2006/relationships" xmlns:m="http://schemas.openxmlformats.org/officeDocument/2006/math" xmlns:v="urn:schemas-microsoft-com:vml" xmlns:wp14="http://schemas.microsoft.com/office/word/2010/wordprocessingDrawing" xmlns:wp="http://schemas.openxmlformats.org/drawingml/2006/wordprocessingDrawing" xmlns:w10="urn:schemas-microsoft-com:office:word" xmlns:w="http://schemas.openxmlformats.org/wordprocessingml/2006/main" xmlns:w14="http://schemas.microsoft.com/office/word/2010/wordml" xmlns:w15="http://schemas.microsoft.com/office/word/2012/wordml" xmlns:w16cex="http://schemas.microsoft.com/office/word/2018/wordml/cex" xmlns:w16cid="http://schemas.microsoft.com/office/word/2016/wordml/cid" xmlns:w16="http://schemas.microsoft.com/office/word/2018/wordml" xmlns:w16sdtdh="http://schemas.microsoft.com/office/word/2020/wordml/sdtdatahash" xmlns:w16se="http://schemas.microsoft.com/office/word/2015/wordml/symex" xmlns:wpg="http://schemas.microsoft.com/office/word/2010/wordprocessingGroup" xmlns:wpi="http://schemas.microsoft.com/office/word/2010/wordprocessingInk" xmlns:wne="http://schemas.microsoft.com/office/word/2006/wordml" xmlns:wps="http://schemas.microsoft.com/office/word/2010/wordprocessingShape" mc:Ignorable="w14 w15 w16se w16cid w16 w16cex w16sdtdh wp14">
   <w:tbl>
     <w:tblPr>
@@ -47159,7 +47115,7 @@
 </w:hdr>
 </file>
 
-<file path=word/header7.xml><?xml version="1.0" encoding="utf-8"?>
+<file path=word/header5.xml><?xml version="1.0" encoding="utf-8"?>
 <w:hdr xmlns:wpc="http://schemas.microsoft.com/office/word/2010/wordprocessingCanvas" xmlns:cx="http://schemas.microsoft.com/office/drawing/2014/chartex" xmlns:cx1="http://schemas.microsoft.com/office/drawing/2015/9/8/chartex" xmlns:cx2="http://schemas.microsoft.com/office/drawing/2015/10/21/chartex" xmlns:cx3="http://schemas.microsoft.com/office/drawing/2016/5/9/chartex" xmlns:cx4="http://schemas.microsoft.com/office/drawing/2016/5/10/chartex" xmlns:cx5="http://schemas.microsoft.com/office/drawing/2016/5/11/chartex" xmlns:cx6="http://schemas.microsoft.com/office/drawing/2016/5/12/chartex" xmlns:cx7="http://schemas.microsoft.com/office/drawing/2016/5/13/chartex" xmlns:cx8="http://schemas.microsoft.com/office/drawing/2016/5/14/chartex" xmlns:mc="http://schemas.openxmlformats.org/markup-compatibility/2006" xmlns:aink="http://schemas.microsoft.com/office/drawing/2016/ink" xmlns:am3d="http://schemas.microsoft.com/office/drawing/2017/model3d" xmlns:o="urn:schemas-microsoft-com:office:office" xmlns:oel="http://schemas.microsoft.com/office/2019/extlst" xmlns:r="http://schemas.openxmlformats.org/officeDocument/2006/relationships" xmlns:m="http://schemas.openxmlformats.org/officeDocument/2006/math" xmlns:v="urn:schemas-microsoft-com:vml" xmlns:wp14="http://schemas.microsoft.com/office/word/2010/wordprocessingDrawing" xmlns:wp="http://schemas.openxmlformats.org/drawingml/2006/wordprocessingDrawing" xmlns:w10="urn:schemas-microsoft-com:office:word" xmlns:w="http://schemas.openxmlformats.org/wordprocessingml/2006/main" xmlns:w14="http://schemas.microsoft.com/office/word/2010/wordml" xmlns:w15="http://schemas.microsoft.com/office/word/2012/wordml" xmlns:w16cex="http://schemas.microsoft.com/office/word/2018/wordml/cex" xmlns:w16cid="http://schemas.microsoft.com/office/word/2016/wordml/cid" xmlns:w16="http://schemas.microsoft.com/office/word/2018/wordml" xmlns:w16sdtdh="http://schemas.microsoft.com/office/word/2020/wordml/sdtdatahash" xmlns:w16se="http://schemas.microsoft.com/office/word/2015/wordml/symex" xmlns:wpg="http://schemas.microsoft.com/office/word/2010/wordprocessingGroup" xmlns:wpi="http://schemas.microsoft.com/office/word/2010/wordprocessingInk" xmlns:wne="http://schemas.microsoft.com/office/word/2006/wordml" xmlns:wps="http://schemas.microsoft.com/office/word/2010/wordprocessingShape" mc:Ignorable="w14 w15 w16se w16cid w16 w16cex w16sdtdh wp14">
   <w:tbl>
     <w:tblPr>
@@ -47497,7 +47453,7 @@
 </w:hdr>
 </file>
 
-<file path=word/header8.xml><?xml version="1.0" encoding="utf-8"?>
+<file path=word/header6.xml><?xml version="1.0" encoding="utf-8"?>
 <w:hdr xmlns:wpc="http://schemas.microsoft.com/office/word/2010/wordprocessingCanvas" xmlns:cx="http://schemas.microsoft.com/office/drawing/2014/chartex" xmlns:cx1="http://schemas.microsoft.com/office/drawing/2015/9/8/chartex" xmlns:cx2="http://schemas.microsoft.com/office/drawing/2015/10/21/chartex" xmlns:cx3="http://schemas.microsoft.com/office/drawing/2016/5/9/chartex" xmlns:cx4="http://schemas.microsoft.com/office/drawing/2016/5/10/chartex" xmlns:cx5="http://schemas.microsoft.com/office/drawing/2016/5/11/chartex" xmlns:cx6="http://schemas.microsoft.com/office/drawing/2016/5/12/chartex" xmlns:cx7="http://schemas.microsoft.com/office/drawing/2016/5/13/chartex" xmlns:cx8="http://schemas.microsoft.com/office/drawing/2016/5/14/chartex" xmlns:mc="http://schemas.openxmlformats.org/markup-compatibility/2006" xmlns:aink="http://schemas.microsoft.com/office/drawing/2016/ink" xmlns:am3d="http://schemas.microsoft.com/office/drawing/2017/model3d" xmlns:o="urn:schemas-microsoft-com:office:office" xmlns:oel="http://schemas.microsoft.com/office/2019/extlst" xmlns:r="http://schemas.openxmlformats.org/officeDocument/2006/relationships" xmlns:m="http://schemas.openxmlformats.org/officeDocument/2006/math" xmlns:v="urn:schemas-microsoft-com:vml" xmlns:wp14="http://schemas.microsoft.com/office/word/2010/wordprocessingDrawing" xmlns:wp="http://schemas.openxmlformats.org/drawingml/2006/wordprocessingDrawing" xmlns:w10="urn:schemas-microsoft-com:office:word" xmlns:w="http://schemas.openxmlformats.org/wordprocessingml/2006/main" xmlns:w14="http://schemas.microsoft.com/office/word/2010/wordml" xmlns:w15="http://schemas.microsoft.com/office/word/2012/wordml" xmlns:w16cex="http://schemas.microsoft.com/office/word/2018/wordml/cex" xmlns:w16cid="http://schemas.microsoft.com/office/word/2016/wordml/cid" xmlns:w16="http://schemas.microsoft.com/office/word/2018/wordml" xmlns:w16sdtdh="http://schemas.microsoft.com/office/word/2020/wordml/sdtdatahash" xmlns:w16se="http://schemas.microsoft.com/office/word/2015/wordml/symex" xmlns:wpg="http://schemas.microsoft.com/office/word/2010/wordprocessingGroup" xmlns:wpi="http://schemas.microsoft.com/office/word/2010/wordprocessingInk" xmlns:wne="http://schemas.microsoft.com/office/word/2006/wordml" xmlns:wps="http://schemas.microsoft.com/office/word/2010/wordprocessingShape" mc:Ignorable="w14 w15 w16se w16cid w16 w16cex w16sdtdh wp14">
   <w:tbl>
     <w:tblPr>
@@ -47724,7 +47680,7 @@
 </w:hdr>
 </file>
 
-<file path=word/header9.xml><?xml version="1.0" encoding="utf-8"?>
+<file path=word/header7.xml><?xml version="1.0" encoding="utf-8"?>
 <w:hdr xmlns:wpc="http://schemas.microsoft.com/office/word/2010/wordprocessingCanvas" xmlns:cx="http://schemas.microsoft.com/office/drawing/2014/chartex" xmlns:cx1="http://schemas.microsoft.com/office/drawing/2015/9/8/chartex" xmlns:cx2="http://schemas.microsoft.com/office/drawing/2015/10/21/chartex" xmlns:cx3="http://schemas.microsoft.com/office/drawing/2016/5/9/chartex" xmlns:cx4="http://schemas.microsoft.com/office/drawing/2016/5/10/chartex" xmlns:cx5="http://schemas.microsoft.com/office/drawing/2016/5/11/chartex" xmlns:cx6="http://schemas.microsoft.com/office/drawing/2016/5/12/chartex" xmlns:cx7="http://schemas.microsoft.com/office/drawing/2016/5/13/chartex" xmlns:cx8="http://schemas.microsoft.com/office/drawing/2016/5/14/chartex" xmlns:mc="http://schemas.openxmlformats.org/markup-compatibility/2006" xmlns:aink="http://schemas.microsoft.com/office/drawing/2016/ink" xmlns:am3d="http://schemas.microsoft.com/office/drawing/2017/model3d" xmlns:o="urn:schemas-microsoft-com:office:office" xmlns:oel="http://schemas.microsoft.com/office/2019/extlst" xmlns:r="http://schemas.openxmlformats.org/officeDocument/2006/relationships" xmlns:m="http://schemas.openxmlformats.org/officeDocument/2006/math" xmlns:v="urn:schemas-microsoft-com:vml" xmlns:wp14="http://schemas.microsoft.com/office/word/2010/wordprocessingDrawing" xmlns:wp="http://schemas.openxmlformats.org/drawingml/2006/wordprocessingDrawing" xmlns:w10="urn:schemas-microsoft-com:office:word" xmlns:w="http://schemas.openxmlformats.org/wordprocessingml/2006/main" xmlns:w14="http://schemas.microsoft.com/office/word/2010/wordml" xmlns:w15="http://schemas.microsoft.com/office/word/2012/wordml" xmlns:w16cex="http://schemas.microsoft.com/office/word/2018/wordml/cex" xmlns:w16cid="http://schemas.microsoft.com/office/word/2016/wordml/cid" xmlns:w16="http://schemas.microsoft.com/office/word/2018/wordml" xmlns:w16sdtdh="http://schemas.microsoft.com/office/word/2020/wordml/sdtdatahash" xmlns:w16se="http://schemas.microsoft.com/office/word/2015/wordml/symex" xmlns:wpg="http://schemas.microsoft.com/office/word/2010/wordprocessingGroup" xmlns:wpi="http://schemas.microsoft.com/office/word/2010/wordprocessingInk" xmlns:wne="http://schemas.microsoft.com/office/word/2006/wordml" xmlns:wps="http://schemas.microsoft.com/office/word/2010/wordprocessingShape" mc:Ignorable="w14 w15 w16se w16cid w16 w16cex w16sdtdh wp14">
   <w:tbl>
     <w:tblPr>

</xml_diff>

<commit_message>
Fixed typos in spec
</commit_message>
<xml_diff>
--- a/z-series/Digital-AV.docx
+++ b/z-series/Digital-AV.docx
@@ -7173,12 +7173,6 @@
             </w:pict>
           </mc:Fallback>
         </mc:AlternateContent>
-      </w:r>
-      <w:r>
-        <w:rPr>
-          <w:noProof/>
-        </w:rPr>
-        <w:t xml:space="preserve"> </w:t>
       </w:r>
       <w:r>
         <w:rPr>
@@ -19653,7 +19647,7 @@
     <w:tbl>
       <w:tblPr>
         <w:tblStyle w:val="TableGrid0"/>
-        <w:tblW w:w="12870" w:type="dxa"/>
+        <w:tblW w:w="13600" w:type="dxa"/>
         <w:tblInd w:w="-20" w:type="dxa"/>
         <w:tblLayout w:type="fixed"/>
         <w:tblCellMar>
@@ -19668,12 +19662,12 @@
         <w:gridCol w:w="1080"/>
         <w:gridCol w:w="1080"/>
         <w:gridCol w:w="1080"/>
-        <w:gridCol w:w="900"/>
-        <w:gridCol w:w="990"/>
-        <w:gridCol w:w="2340"/>
-        <w:gridCol w:w="1350"/>
-        <w:gridCol w:w="180"/>
-        <w:gridCol w:w="1710"/>
+        <w:gridCol w:w="1000"/>
+        <w:gridCol w:w="1080"/>
+        <w:gridCol w:w="2250"/>
+        <w:gridCol w:w="1250"/>
+        <w:gridCol w:w="550"/>
+        <w:gridCol w:w="2070"/>
       </w:tblGrid>
       <w:tr>
         <w:trPr>
@@ -20048,7 +20042,7 @@
         </w:tc>
         <w:tc>
           <w:tcPr>
-            <w:tcW w:w="900" w:type="dxa"/>
+            <w:tcW w:w="1000" w:type="dxa"/>
             <w:vMerge w:val="restart"/>
             <w:tcBorders>
               <w:top w:val="single" w:sz="12" w:space="0" w:color="000000"/>
@@ -20107,7 +20101,7 @@
         </w:tc>
         <w:tc>
           <w:tcPr>
-            <w:tcW w:w="990" w:type="dxa"/>
+            <w:tcW w:w="1080" w:type="dxa"/>
             <w:vMerge w:val="restart"/>
             <w:tcBorders>
               <w:top w:val="single" w:sz="12" w:space="0" w:color="000000"/>
@@ -20192,7 +20186,7 @@
         </w:tc>
         <w:tc>
           <w:tcPr>
-            <w:tcW w:w="2340" w:type="dxa"/>
+            <w:tcW w:w="2250" w:type="dxa"/>
             <w:vMerge w:val="restart"/>
             <w:tcBorders>
               <w:top w:val="single" w:sz="12" w:space="0" w:color="000000"/>
@@ -20286,7 +20280,7 @@
         </w:tc>
         <w:tc>
           <w:tcPr>
-            <w:tcW w:w="3240" w:type="dxa"/>
+            <w:tcW w:w="3870" w:type="dxa"/>
             <w:gridSpan w:val="3"/>
             <w:tcBorders>
               <w:top w:val="single" w:sz="12" w:space="0" w:color="000000"/>
@@ -20464,7 +20458,7 @@
         </w:tc>
         <w:tc>
           <w:tcPr>
-            <w:tcW w:w="900" w:type="dxa"/>
+            <w:tcW w:w="1000" w:type="dxa"/>
             <w:vMerge/>
             <w:tcBorders>
               <w:left w:val="single" w:sz="8" w:space="0" w:color="FFFFFF" w:themeColor="background1"/>
@@ -20489,7 +20483,7 @@
         </w:tc>
         <w:tc>
           <w:tcPr>
-            <w:tcW w:w="990" w:type="dxa"/>
+            <w:tcW w:w="1080" w:type="dxa"/>
             <w:vMerge/>
             <w:tcBorders>
               <w:left w:val="single" w:sz="8" w:space="0" w:color="FFFFFF" w:themeColor="background1"/>
@@ -20514,7 +20508,7 @@
         </w:tc>
         <w:tc>
           <w:tcPr>
-            <w:tcW w:w="2340" w:type="dxa"/>
+            <w:tcW w:w="2250" w:type="dxa"/>
             <w:vMerge/>
             <w:tcBorders>
               <w:left w:val="single" w:sz="8" w:space="0" w:color="FFFFFF" w:themeColor="background1"/>
@@ -20540,7 +20534,7 @@
         </w:tc>
         <w:tc>
           <w:tcPr>
-            <w:tcW w:w="1350" w:type="dxa"/>
+            <w:tcW w:w="1250" w:type="dxa"/>
             <w:tcBorders>
               <w:top w:val="single" w:sz="12" w:space="0" w:color="000000"/>
               <w:left w:val="single" w:sz="8" w:space="0" w:color="FFFFFF" w:themeColor="background1"/>
@@ -20601,7 +20595,7 @@
         </w:tc>
         <w:tc>
           <w:tcPr>
-            <w:tcW w:w="1890" w:type="dxa"/>
+            <w:tcW w:w="2620" w:type="dxa"/>
             <w:gridSpan w:val="2"/>
             <w:tcBorders>
               <w:top w:val="single" w:sz="12" w:space="0" w:color="000000"/>
@@ -20735,7 +20729,19 @@
               <w:rPr>
                 <w:rFonts w:ascii="Consolas" w:eastAsia="Arial" w:hAnsi="Consolas" w:cs="Arial"/>
               </w:rPr>
-              <w:t xml:space="preserve">   0</w:t>
+              <w:t xml:space="preserve"> </w:t>
+            </w:r>
+            <w:r>
+              <w:rPr>
+                <w:rFonts w:ascii="Consolas" w:eastAsia="Arial" w:hAnsi="Consolas" w:cs="Arial"/>
+              </w:rPr>
+              <w:t xml:space="preserve"> </w:t>
+            </w:r>
+            <w:r>
+              <w:rPr>
+                <w:rFonts w:ascii="Consolas" w:eastAsia="Arial" w:hAnsi="Consolas" w:cs="Arial"/>
+              </w:rPr>
+              <w:t xml:space="preserve">  0</w:t>
             </w:r>
           </w:p>
         </w:tc>
@@ -20760,7 +20766,19 @@
               <w:rPr>
                 <w:rFonts w:ascii="Consolas" w:hAnsi="Consolas" w:cs="Arial"/>
               </w:rPr>
-              <w:t xml:space="preserve">   0</w:t>
+              <w:t xml:space="preserve">  </w:t>
+            </w:r>
+            <w:r>
+              <w:rPr>
+                <w:rFonts w:ascii="Consolas" w:hAnsi="Consolas" w:cs="Arial"/>
+              </w:rPr>
+              <w:t xml:space="preserve"> </w:t>
+            </w:r>
+            <w:r>
+              <w:rPr>
+                <w:rFonts w:ascii="Consolas" w:hAnsi="Consolas" w:cs="Arial"/>
+              </w:rPr>
+              <w:t xml:space="preserve"> 0</w:t>
             </w:r>
           </w:p>
         </w:tc>
@@ -20784,7 +20802,19 @@
               <w:rPr>
                 <w:rFonts w:ascii="Consolas" w:eastAsia="Arial" w:hAnsi="Consolas" w:cs="Arial"/>
               </w:rPr>
-              <w:t xml:space="preserve">    0</w:t>
+              <w:t xml:space="preserve">  </w:t>
+            </w:r>
+            <w:r>
+              <w:rPr>
+                <w:rFonts w:ascii="Consolas" w:eastAsia="Arial" w:hAnsi="Consolas" w:cs="Arial"/>
+              </w:rPr>
+              <w:t xml:space="preserve"> </w:t>
+            </w:r>
+            <w:r>
+              <w:rPr>
+                <w:rFonts w:ascii="Consolas" w:eastAsia="Arial" w:hAnsi="Consolas" w:cs="Arial"/>
+              </w:rPr>
+              <w:t xml:space="preserve">  0</w:t>
             </w:r>
           </w:p>
         </w:tc>
@@ -20814,7 +20844,7 @@
         </w:tc>
         <w:tc>
           <w:tcPr>
-            <w:tcW w:w="900" w:type="dxa"/>
+            <w:tcW w:w="1000" w:type="dxa"/>
             <w:tcBorders>
               <w:top w:val="single" w:sz="4" w:space="0" w:color="000000"/>
               <w:left w:val="single" w:sz="4" w:space="0" w:color="000000"/>
@@ -20838,7 +20868,7 @@
         </w:tc>
         <w:tc>
           <w:tcPr>
-            <w:tcW w:w="990" w:type="dxa"/>
+            <w:tcW w:w="1080" w:type="dxa"/>
             <w:tcBorders>
               <w:top w:val="single" w:sz="4" w:space="0" w:color="000000"/>
               <w:left w:val="single" w:sz="4" w:space="0" w:color="000000"/>
@@ -20868,7 +20898,7 @@
         </w:tc>
         <w:tc>
           <w:tcPr>
-            <w:tcW w:w="2340" w:type="dxa"/>
+            <w:tcW w:w="2250" w:type="dxa"/>
             <w:tcBorders>
               <w:top w:val="single" w:sz="4" w:space="0" w:color="000000"/>
               <w:left w:val="single" w:sz="4" w:space="0" w:color="000000"/>
@@ -20904,7 +20934,7 @@
         </w:tc>
         <w:tc>
           <w:tcPr>
-            <w:tcW w:w="1530" w:type="dxa"/>
+            <w:tcW w:w="1800" w:type="dxa"/>
             <w:gridSpan w:val="2"/>
             <w:tcBorders>
               <w:top w:val="single" w:sz="4" w:space="0" w:color="000000"/>
@@ -20929,7 +20959,7 @@
         </w:tc>
         <w:tc>
           <w:tcPr>
-            <w:tcW w:w="1710" w:type="dxa"/>
+            <w:tcW w:w="2070" w:type="dxa"/>
             <w:tcBorders>
               <w:top w:val="single" w:sz="4" w:space="0" w:color="000000"/>
               <w:left w:val="single" w:sz="4" w:space="0" w:color="A6A6A6" w:themeColor="background1" w:themeShade="A6"/>
@@ -21002,13 +21032,62 @@
               <w:rPr>
                 <w:rFonts w:ascii="Consolas" w:eastAsia="Arial" w:hAnsi="Consolas" w:cs="Arial"/>
               </w:rPr>
+              <w:t xml:space="preserve"> </w:t>
+            </w:r>
+            <w:r>
+              <w:rPr>
+                <w:rFonts w:ascii="Consolas" w:eastAsia="Arial" w:hAnsi="Consolas" w:cs="Arial"/>
+              </w:rPr>
+              <w:t xml:space="preserve"> </w:t>
+            </w:r>
+            <w:r>
+              <w:rPr>
+                <w:rFonts w:ascii="Consolas" w:eastAsia="Arial" w:hAnsi="Consolas" w:cs="Arial"/>
+              </w:rPr>
+              <w:t xml:space="preserve"> </w:t>
+            </w:r>
+            <w:r>
+              <w:rPr>
+                <w:rFonts w:ascii="Consolas" w:eastAsia="Arial" w:hAnsi="Consolas" w:cs="Arial"/>
+              </w:rPr>
+              <w:t>50</w:t>
+            </w:r>
+          </w:p>
+        </w:tc>
+        <w:tc>
+          <w:tcPr>
+            <w:tcW w:w="1080" w:type="dxa"/>
+            <w:tcBorders>
+              <w:top w:val="single" w:sz="4" w:space="0" w:color="000000"/>
+              <w:left w:val="single" w:sz="4" w:space="0" w:color="000000"/>
+              <w:bottom w:val="single" w:sz="4" w:space="0" w:color="000000"/>
+              <w:right w:val="single" w:sz="4" w:space="0" w:color="000000"/>
+            </w:tcBorders>
+          </w:tcPr>
+          <w:p>
+            <w:pPr>
+              <w:ind w:left="3"/>
+              <w:rPr>
+                <w:rFonts w:ascii="Consolas" w:hAnsi="Consolas" w:cs="Arial"/>
+              </w:rPr>
+            </w:pPr>
+            <w:r>
+              <w:rPr>
+                <w:rFonts w:ascii="Consolas" w:hAnsi="Consolas" w:cs="Arial"/>
+              </w:rPr>
               <w:t xml:space="preserve">  </w:t>
             </w:r>
             <w:r>
               <w:rPr>
-                <w:rFonts w:ascii="Consolas" w:eastAsia="Arial" w:hAnsi="Consolas" w:cs="Arial"/>
-              </w:rPr>
-              <w:t>50</w:t>
+                <w:rFonts w:ascii="Consolas" w:hAnsi="Consolas" w:cs="Arial"/>
+              </w:rPr>
+              <w:t xml:space="preserve"> </w:t>
+            </w:r>
+            <w:r>
+              <w:rPr>
+                <w:rFonts w:ascii="Consolas" w:hAnsi="Consolas" w:cs="Arial"/>
+              </w:rPr>
+              <w:t xml:space="preserve"> 0</w:t>
             </w:r>
           </w:p>
         </w:tc>
@@ -21024,26 +21103,140 @@
           </w:tcPr>
           <w:p>
             <w:pPr>
-              <w:ind w:left="3"/>
+              <w:rPr>
+                <w:rFonts w:ascii="Consolas" w:eastAsia="Arial" w:hAnsi="Consolas" w:cs="Arial"/>
+              </w:rPr>
+            </w:pPr>
+            <w:r>
+              <w:rPr>
+                <w:rFonts w:ascii="Consolas" w:eastAsia="Arial" w:hAnsi="Consolas" w:cs="Arial"/>
+              </w:rPr>
+              <w:t xml:space="preserve"> </w:t>
+            </w:r>
+            <w:r>
+              <w:rPr>
+                <w:rFonts w:ascii="Consolas" w:eastAsia="Arial" w:hAnsi="Consolas" w:cs="Arial"/>
+              </w:rPr>
+              <w:t xml:space="preserve"> </w:t>
+            </w:r>
+            <w:r>
+              <w:rPr>
+                <w:rFonts w:ascii="Consolas" w:eastAsia="Arial" w:hAnsi="Consolas" w:cs="Arial"/>
+              </w:rPr>
+              <w:t>1533</w:t>
+            </w:r>
+          </w:p>
+        </w:tc>
+        <w:tc>
+          <w:tcPr>
+            <w:tcW w:w="1080" w:type="dxa"/>
+            <w:tcBorders>
+              <w:top w:val="single" w:sz="4" w:space="0" w:color="000000"/>
+              <w:left w:val="single" w:sz="4" w:space="0" w:color="000000"/>
+              <w:bottom w:val="single" w:sz="4" w:space="0" w:color="000000"/>
+              <w:right w:val="single" w:sz="4" w:space="0" w:color="000000"/>
+            </w:tcBorders>
+          </w:tcPr>
+          <w:p>
+            <w:pPr>
+              <w:rPr>
+                <w:rFonts w:ascii="Consolas" w:eastAsia="Arial" w:hAnsi="Consolas" w:cs="Arial"/>
+              </w:rPr>
+            </w:pPr>
+            <w:r>
               <w:rPr>
                 <w:rFonts w:ascii="Consolas" w:hAnsi="Consolas" w:cs="Arial"/>
               </w:rPr>
+              <w:t xml:space="preserve">     0</w:t>
+            </w:r>
+          </w:p>
+        </w:tc>
+        <w:tc>
+          <w:tcPr>
+            <w:tcW w:w="1000" w:type="dxa"/>
+            <w:tcBorders>
+              <w:top w:val="single" w:sz="4" w:space="0" w:color="000000"/>
+              <w:left w:val="single" w:sz="4" w:space="0" w:color="000000"/>
+              <w:bottom w:val="single" w:sz="4" w:space="0" w:color="000000"/>
+              <w:right w:val="single" w:sz="4" w:space="0" w:color="000000"/>
+            </w:tcBorders>
+          </w:tcPr>
+          <w:p>
+            <w:pPr>
+              <w:rPr>
+                <w:rFonts w:ascii="Consolas" w:eastAsia="Arial" w:hAnsi="Consolas" w:cs="Arial"/>
+              </w:rPr>
+            </w:pPr>
+            <w:r>
+              <w:rPr>
+                <w:rFonts w:ascii="Consolas" w:eastAsia="Arial" w:hAnsi="Consolas" w:cs="Arial"/>
+              </w:rPr>
+              <w:t xml:space="preserve"> </w:t>
+            </w:r>
+            <w:r>
+              <w:rPr>
+                <w:rFonts w:ascii="Consolas" w:eastAsia="Arial" w:hAnsi="Consolas" w:cs="Arial"/>
+              </w:rPr>
+              <w:t>38262</w:t>
+            </w:r>
+          </w:p>
+        </w:tc>
+        <w:tc>
+          <w:tcPr>
+            <w:tcW w:w="1080" w:type="dxa"/>
+            <w:tcBorders>
+              <w:top w:val="single" w:sz="4" w:space="0" w:color="000000"/>
+              <w:left w:val="single" w:sz="4" w:space="0" w:color="000000"/>
+              <w:bottom w:val="single" w:sz="4" w:space="0" w:color="000000"/>
+              <w:right w:val="single" w:sz="4" w:space="0" w:color="000000"/>
+            </w:tcBorders>
+          </w:tcPr>
+          <w:p>
+            <w:pPr>
+              <w:rPr>
+                <w:rFonts w:ascii="Consolas" w:eastAsia="Arial" w:hAnsi="Consolas" w:cs="Arial"/>
+              </w:rPr>
             </w:pPr>
             <w:r>
               <w:rPr>
                 <w:rFonts w:ascii="Consolas" w:hAnsi="Consolas" w:cs="Arial"/>
               </w:rPr>
-              <w:t xml:space="preserve">   0</w:t>
-            </w:r>
-          </w:p>
-        </w:tc>
-        <w:tc>
-          <w:tcPr>
-            <w:tcW w:w="1080" w:type="dxa"/>
+              <w:t xml:space="preserve">      0</w:t>
+            </w:r>
+          </w:p>
+        </w:tc>
+        <w:tc>
+          <w:tcPr>
+            <w:tcW w:w="2250" w:type="dxa"/>
             <w:tcBorders>
               <w:top w:val="single" w:sz="4" w:space="0" w:color="000000"/>
               <w:left w:val="single" w:sz="4" w:space="0" w:color="000000"/>
               <w:bottom w:val="single" w:sz="4" w:space="0" w:color="000000"/>
+              <w:right w:val="single" w:sz="4" w:space="0" w:color="A6A6A6" w:themeColor="background1" w:themeShade="A6"/>
+            </w:tcBorders>
+          </w:tcPr>
+          <w:p>
+            <w:pPr>
+              <w:rPr>
+                <w:rFonts w:ascii="Consolas" w:eastAsia="Arial" w:hAnsi="Consolas" w:cs="Arial"/>
+              </w:rPr>
+            </w:pPr>
+            <w:r>
+              <w:rPr>
+                <w:rFonts w:ascii="Consolas" w:eastAsia="Arial" w:hAnsi="Consolas" w:cs="Arial"/>
+              </w:rPr>
+              <w:t xml:space="preserve"> Genesis---------</w:t>
+            </w:r>
+          </w:p>
+        </w:tc>
+        <w:tc>
+          <w:tcPr>
+            <w:tcW w:w="1800" w:type="dxa"/>
+            <w:gridSpan w:val="2"/>
+            <w:tcBorders>
+              <w:top w:val="single" w:sz="4" w:space="0" w:color="000000"/>
+              <w:left w:val="single" w:sz="4" w:space="0" w:color="A6A6A6" w:themeColor="background1" w:themeShade="A6"/>
+              <w:bottom w:val="single" w:sz="4" w:space="0" w:color="000000"/>
               <w:right w:val="single" w:sz="4" w:space="0" w:color="000000"/>
             </w:tcBorders>
           </w:tcPr>
@@ -21057,146 +21250,13 @@
               <w:rPr>
                 <w:rFonts w:ascii="Consolas" w:eastAsia="Arial" w:hAnsi="Consolas" w:cs="Arial"/>
               </w:rPr>
-              <w:t xml:space="preserve"> </w:t>
-            </w:r>
-            <w:r>
-              <w:rPr>
-                <w:rFonts w:ascii="Consolas" w:eastAsia="Arial" w:hAnsi="Consolas" w:cs="Arial"/>
-              </w:rPr>
-              <w:t>1533</w:t>
-            </w:r>
-          </w:p>
-        </w:tc>
-        <w:tc>
-          <w:tcPr>
-            <w:tcW w:w="1080" w:type="dxa"/>
-            <w:tcBorders>
-              <w:top w:val="single" w:sz="4" w:space="0" w:color="000000"/>
-              <w:left w:val="single" w:sz="4" w:space="0" w:color="000000"/>
-              <w:bottom w:val="single" w:sz="4" w:space="0" w:color="000000"/>
-              <w:right w:val="single" w:sz="4" w:space="0" w:color="000000"/>
-            </w:tcBorders>
-          </w:tcPr>
-          <w:p>
-            <w:pPr>
-              <w:rPr>
-                <w:rFonts w:ascii="Consolas" w:eastAsia="Arial" w:hAnsi="Consolas" w:cs="Arial"/>
-              </w:rPr>
-            </w:pPr>
-            <w:r>
-              <w:rPr>
-                <w:rFonts w:ascii="Consolas" w:hAnsi="Consolas" w:cs="Arial"/>
-              </w:rPr>
-              <w:t xml:space="preserve">     0</w:t>
-            </w:r>
-          </w:p>
-        </w:tc>
-        <w:tc>
-          <w:tcPr>
-            <w:tcW w:w="900" w:type="dxa"/>
-            <w:tcBorders>
-              <w:top w:val="single" w:sz="4" w:space="0" w:color="000000"/>
-              <w:left w:val="single" w:sz="4" w:space="0" w:color="000000"/>
-              <w:bottom w:val="single" w:sz="4" w:space="0" w:color="000000"/>
-              <w:right w:val="single" w:sz="4" w:space="0" w:color="000000"/>
-            </w:tcBorders>
-          </w:tcPr>
-          <w:p>
-            <w:pPr>
-              <w:rPr>
-                <w:rFonts w:ascii="Consolas" w:eastAsia="Arial" w:hAnsi="Consolas" w:cs="Arial"/>
-              </w:rPr>
-            </w:pPr>
-            <w:r>
-              <w:rPr>
-                <w:rFonts w:ascii="Consolas" w:eastAsia="Arial" w:hAnsi="Consolas" w:cs="Arial"/>
-              </w:rPr>
-              <w:t xml:space="preserve"> </w:t>
-            </w:r>
-            <w:r>
-              <w:rPr>
-                <w:rFonts w:ascii="Consolas" w:eastAsia="Arial" w:hAnsi="Consolas" w:cs="Arial"/>
-              </w:rPr>
-              <w:t>38262</w:t>
-            </w:r>
-          </w:p>
-        </w:tc>
-        <w:tc>
-          <w:tcPr>
-            <w:tcW w:w="990" w:type="dxa"/>
-            <w:tcBorders>
-              <w:top w:val="single" w:sz="4" w:space="0" w:color="000000"/>
-              <w:left w:val="single" w:sz="4" w:space="0" w:color="000000"/>
-              <w:bottom w:val="single" w:sz="4" w:space="0" w:color="000000"/>
-              <w:right w:val="single" w:sz="4" w:space="0" w:color="000000"/>
-            </w:tcBorders>
-          </w:tcPr>
-          <w:p>
-            <w:pPr>
-              <w:rPr>
-                <w:rFonts w:ascii="Consolas" w:eastAsia="Arial" w:hAnsi="Consolas" w:cs="Arial"/>
-              </w:rPr>
-            </w:pPr>
-            <w:r>
-              <w:rPr>
-                <w:rFonts w:ascii="Consolas" w:hAnsi="Consolas" w:cs="Arial"/>
-              </w:rPr>
-              <w:t xml:space="preserve">      0</w:t>
-            </w:r>
-          </w:p>
-        </w:tc>
-        <w:tc>
-          <w:tcPr>
-            <w:tcW w:w="2340" w:type="dxa"/>
-            <w:tcBorders>
-              <w:top w:val="single" w:sz="4" w:space="0" w:color="000000"/>
-              <w:left w:val="single" w:sz="4" w:space="0" w:color="000000"/>
-              <w:bottom w:val="single" w:sz="4" w:space="0" w:color="000000"/>
-              <w:right w:val="single" w:sz="4" w:space="0" w:color="A6A6A6" w:themeColor="background1" w:themeShade="A6"/>
-            </w:tcBorders>
-          </w:tcPr>
-          <w:p>
-            <w:pPr>
-              <w:rPr>
-                <w:rFonts w:ascii="Consolas" w:eastAsia="Arial" w:hAnsi="Consolas" w:cs="Arial"/>
-              </w:rPr>
-            </w:pPr>
-            <w:r>
-              <w:rPr>
-                <w:rFonts w:ascii="Consolas" w:eastAsia="Arial" w:hAnsi="Consolas" w:cs="Arial"/>
-              </w:rPr>
-              <w:t xml:space="preserve"> Genesis---------</w:t>
-            </w:r>
-          </w:p>
-        </w:tc>
-        <w:tc>
-          <w:tcPr>
-            <w:tcW w:w="1530" w:type="dxa"/>
-            <w:gridSpan w:val="2"/>
-            <w:tcBorders>
-              <w:top w:val="single" w:sz="4" w:space="0" w:color="000000"/>
-              <w:left w:val="single" w:sz="4" w:space="0" w:color="A6A6A6" w:themeColor="background1" w:themeShade="A6"/>
-              <w:bottom w:val="single" w:sz="4" w:space="0" w:color="000000"/>
-              <w:right w:val="single" w:sz="4" w:space="0" w:color="000000"/>
-            </w:tcBorders>
-          </w:tcPr>
-          <w:p>
-            <w:pPr>
-              <w:rPr>
-                <w:rFonts w:ascii="Consolas" w:eastAsia="Arial" w:hAnsi="Consolas" w:cs="Arial"/>
-              </w:rPr>
-            </w:pPr>
-            <w:r>
-              <w:rPr>
-                <w:rFonts w:ascii="Consolas" w:eastAsia="Arial" w:hAnsi="Consolas" w:cs="Arial"/>
-              </w:rPr>
               <w:t>Ge Gen Gen-</w:t>
             </w:r>
           </w:p>
         </w:tc>
         <w:tc>
           <w:tcPr>
-            <w:tcW w:w="1710" w:type="dxa"/>
+            <w:tcW w:w="2070" w:type="dxa"/>
             <w:tcBorders>
               <w:top w:val="single" w:sz="4" w:space="0" w:color="000000"/>
               <w:left w:val="single" w:sz="4" w:space="0" w:color="A6A6A6" w:themeColor="background1" w:themeShade="A6"/>
@@ -21269,6 +21329,12 @@
               <w:rPr>
                 <w:rFonts w:ascii="Consolas" w:eastAsia="Arial" w:hAnsi="Consolas" w:cs="Arial"/>
               </w:rPr>
+              <w:t xml:space="preserve"> </w:t>
+            </w:r>
+            <w:r>
+              <w:rPr>
+                <w:rFonts w:ascii="Consolas" w:eastAsia="Arial" w:hAnsi="Consolas" w:cs="Arial"/>
+              </w:rPr>
               <w:t xml:space="preserve">  40</w:t>
             </w:r>
           </w:p>
@@ -21294,7 +21360,19 @@
               <w:rPr>
                 <w:rFonts w:ascii="Consolas" w:hAnsi="Consolas" w:cs="Arial"/>
               </w:rPr>
-              <w:t xml:space="preserve">  50</w:t>
+              <w:t xml:space="preserve"> </w:t>
+            </w:r>
+            <w:r>
+              <w:rPr>
+                <w:rFonts w:ascii="Consolas" w:hAnsi="Consolas" w:cs="Arial"/>
+              </w:rPr>
+              <w:t xml:space="preserve"> </w:t>
+            </w:r>
+            <w:r>
+              <w:rPr>
+                <w:rFonts w:ascii="Consolas" w:hAnsi="Consolas" w:cs="Arial"/>
+              </w:rPr>
+              <w:t xml:space="preserve"> 50</w:t>
             </w:r>
           </w:p>
         </w:tc>
@@ -21324,6 +21402,12 @@
               <w:rPr>
                 <w:rFonts w:ascii="Consolas" w:eastAsia="Arial" w:hAnsi="Consolas" w:cs="Arial"/>
               </w:rPr>
+              <w:t xml:space="preserve"> </w:t>
+            </w:r>
+            <w:r>
+              <w:rPr>
+                <w:rFonts w:ascii="Consolas" w:eastAsia="Arial" w:hAnsi="Consolas" w:cs="Arial"/>
+              </w:rPr>
               <w:t>1213</w:t>
             </w:r>
           </w:p>
@@ -21360,7 +21444,7 @@
         </w:tc>
         <w:tc>
           <w:tcPr>
-            <w:tcW w:w="900" w:type="dxa"/>
+            <w:tcW w:w="1000" w:type="dxa"/>
             <w:tcBorders>
               <w:top w:val="single" w:sz="4" w:space="0" w:color="000000"/>
               <w:left w:val="single" w:sz="4" w:space="0" w:color="000000"/>
@@ -21390,7 +21474,7 @@
         </w:tc>
         <w:tc>
           <w:tcPr>
-            <w:tcW w:w="990" w:type="dxa"/>
+            <w:tcW w:w="1080" w:type="dxa"/>
             <w:tcBorders>
               <w:top w:val="single" w:sz="4" w:space="0" w:color="000000"/>
               <w:left w:val="single" w:sz="4" w:space="0" w:color="000000"/>
@@ -21420,7 +21504,7 @@
         </w:tc>
         <w:tc>
           <w:tcPr>
-            <w:tcW w:w="2340" w:type="dxa"/>
+            <w:tcW w:w="2250" w:type="dxa"/>
             <w:tcBorders>
               <w:top w:val="single" w:sz="4" w:space="0" w:color="000000"/>
               <w:left w:val="single" w:sz="4" w:space="0" w:color="000000"/>
@@ -21444,7 +21528,7 @@
         </w:tc>
         <w:tc>
           <w:tcPr>
-            <w:tcW w:w="1530" w:type="dxa"/>
+            <w:tcW w:w="1800" w:type="dxa"/>
             <w:gridSpan w:val="2"/>
             <w:tcBorders>
               <w:top w:val="single" w:sz="4" w:space="0" w:color="000000"/>
@@ -21469,7 +21553,7 @@
         </w:tc>
         <w:tc>
           <w:tcPr>
-            <w:tcW w:w="1710" w:type="dxa"/>
+            <w:tcW w:w="2070" w:type="dxa"/>
             <w:tcBorders>
               <w:top w:val="single" w:sz="4" w:space="0" w:color="000000"/>
               <w:left w:val="single" w:sz="4" w:space="0" w:color="A6A6A6" w:themeColor="background1" w:themeShade="A6"/>
@@ -21542,6 +21626,12 @@
               <w:rPr>
                 <w:rFonts w:ascii="Consolas" w:eastAsia="Arial" w:hAnsi="Consolas" w:cs="Arial"/>
               </w:rPr>
+              <w:t xml:space="preserve"> </w:t>
+            </w:r>
+            <w:r>
+              <w:rPr>
+                <w:rFonts w:ascii="Consolas" w:eastAsia="Arial" w:hAnsi="Consolas" w:cs="Arial"/>
+              </w:rPr>
               <w:t xml:space="preserve">  27</w:t>
             </w:r>
           </w:p>
@@ -21567,6 +21657,12 @@
               <w:rPr>
                 <w:rFonts w:ascii="Consolas" w:hAnsi="Consolas" w:cs="Arial"/>
               </w:rPr>
+              <w:t xml:space="preserve"> </w:t>
+            </w:r>
+            <w:r>
+              <w:rPr>
+                <w:rFonts w:ascii="Consolas" w:hAnsi="Consolas" w:cs="Arial"/>
+              </w:rPr>
               <w:t xml:space="preserve">  90</w:t>
             </w:r>
           </w:p>
@@ -21591,13 +21687,85 @@
               <w:rPr>
                 <w:rFonts w:ascii="Consolas" w:eastAsia="Arial" w:hAnsi="Consolas" w:cs="Arial"/>
               </w:rPr>
+              <w:t xml:space="preserve"> </w:t>
+            </w:r>
+            <w:r>
+              <w:rPr>
+                <w:rFonts w:ascii="Consolas" w:eastAsia="Arial" w:hAnsi="Consolas" w:cs="Arial"/>
+              </w:rPr>
+              <w:t xml:space="preserve"> </w:t>
+            </w:r>
+            <w:r>
+              <w:rPr>
+                <w:rFonts w:ascii="Consolas" w:eastAsia="Arial" w:hAnsi="Consolas" w:cs="Arial"/>
+              </w:rPr>
+              <w:t xml:space="preserve"> </w:t>
+            </w:r>
+            <w:r>
+              <w:rPr>
+                <w:rFonts w:ascii="Consolas" w:eastAsia="Arial" w:hAnsi="Consolas" w:cs="Arial"/>
+              </w:rPr>
+              <w:t>859</w:t>
+            </w:r>
+          </w:p>
+        </w:tc>
+        <w:tc>
+          <w:tcPr>
+            <w:tcW w:w="1080" w:type="dxa"/>
+            <w:tcBorders>
+              <w:top w:val="single" w:sz="4" w:space="0" w:color="000000"/>
+              <w:left w:val="single" w:sz="4" w:space="0" w:color="000000"/>
+              <w:bottom w:val="single" w:sz="4" w:space="0" w:color="000000"/>
+              <w:right w:val="single" w:sz="4" w:space="0" w:color="000000"/>
+            </w:tcBorders>
+          </w:tcPr>
+          <w:p>
+            <w:pPr>
+              <w:rPr>
+                <w:rFonts w:ascii="Consolas" w:eastAsia="Arial" w:hAnsi="Consolas" w:cs="Arial"/>
+              </w:rPr>
+            </w:pPr>
+            <w:r>
+              <w:rPr>
+                <w:rFonts w:ascii="Consolas" w:eastAsia="Arial" w:hAnsi="Consolas" w:cs="Arial"/>
+              </w:rPr>
               <w:t xml:space="preserve">  </w:t>
             </w:r>
             <w:r>
               <w:rPr>
                 <w:rFonts w:ascii="Consolas" w:eastAsia="Arial" w:hAnsi="Consolas" w:cs="Arial"/>
               </w:rPr>
-              <w:t>859</w:t>
+              <w:t>2746</w:t>
+            </w:r>
+          </w:p>
+        </w:tc>
+        <w:tc>
+          <w:tcPr>
+            <w:tcW w:w="1000" w:type="dxa"/>
+            <w:tcBorders>
+              <w:top w:val="single" w:sz="4" w:space="0" w:color="000000"/>
+              <w:left w:val="single" w:sz="4" w:space="0" w:color="000000"/>
+              <w:bottom w:val="single" w:sz="4" w:space="0" w:color="000000"/>
+              <w:right w:val="single" w:sz="4" w:space="0" w:color="000000"/>
+            </w:tcBorders>
+          </w:tcPr>
+          <w:p>
+            <w:pPr>
+              <w:rPr>
+                <w:rFonts w:ascii="Consolas" w:eastAsia="Arial" w:hAnsi="Consolas" w:cs="Arial"/>
+              </w:rPr>
+            </w:pPr>
+            <w:r>
+              <w:rPr>
+                <w:rFonts w:ascii="Consolas" w:eastAsia="Arial" w:hAnsi="Consolas" w:cs="Arial"/>
+              </w:rPr>
+              <w:t xml:space="preserve"> </w:t>
+            </w:r>
+            <w:r>
+              <w:rPr>
+                <w:rFonts w:ascii="Consolas" w:eastAsia="Arial" w:hAnsi="Consolas" w:cs="Arial"/>
+              </w:rPr>
+              <w:t>24541</w:t>
             </w:r>
           </w:p>
         </w:tc>
@@ -21627,17 +21795,42 @@
               <w:rPr>
                 <w:rFonts w:ascii="Consolas" w:eastAsia="Arial" w:hAnsi="Consolas" w:cs="Arial"/>
               </w:rPr>
-              <w:t>2746</w:t>
-            </w:r>
-          </w:p>
-        </w:tc>
-        <w:tc>
-          <w:tcPr>
-            <w:tcW w:w="900" w:type="dxa"/>
+              <w:t>70947</w:t>
+            </w:r>
+          </w:p>
+        </w:tc>
+        <w:tc>
+          <w:tcPr>
+            <w:tcW w:w="2250" w:type="dxa"/>
             <w:tcBorders>
               <w:top w:val="single" w:sz="4" w:space="0" w:color="000000"/>
               <w:left w:val="single" w:sz="4" w:space="0" w:color="000000"/>
               <w:bottom w:val="single" w:sz="4" w:space="0" w:color="000000"/>
+              <w:right w:val="single" w:sz="4" w:space="0" w:color="A6A6A6" w:themeColor="background1" w:themeShade="A6"/>
+            </w:tcBorders>
+          </w:tcPr>
+          <w:p>
+            <w:pPr>
+              <w:rPr>
+                <w:rFonts w:ascii="Consolas" w:eastAsia="Arial" w:hAnsi="Consolas" w:cs="Arial"/>
+              </w:rPr>
+            </w:pPr>
+            <w:r>
+              <w:rPr>
+                <w:rFonts w:ascii="Consolas" w:eastAsia="Arial" w:hAnsi="Consolas" w:cs="Arial"/>
+              </w:rPr>
+              <w:t xml:space="preserve"> Leviticus-------</w:t>
+            </w:r>
+          </w:p>
+        </w:tc>
+        <w:tc>
+          <w:tcPr>
+            <w:tcW w:w="1800" w:type="dxa"/>
+            <w:gridSpan w:val="2"/>
+            <w:tcBorders>
+              <w:top w:val="single" w:sz="4" w:space="0" w:color="000000"/>
+              <w:left w:val="single" w:sz="4" w:space="0" w:color="A6A6A6" w:themeColor="background1" w:themeShade="A6"/>
+              <w:bottom w:val="single" w:sz="4" w:space="0" w:color="000000"/>
               <w:right w:val="single" w:sz="4" w:space="0" w:color="000000"/>
             </w:tcBorders>
           </w:tcPr>
@@ -21651,98 +21844,13 @@
               <w:rPr>
                 <w:rFonts w:ascii="Consolas" w:eastAsia="Arial" w:hAnsi="Consolas" w:cs="Arial"/>
               </w:rPr>
-              <w:t xml:space="preserve"> </w:t>
-            </w:r>
-            <w:r>
-              <w:rPr>
-                <w:rFonts w:ascii="Consolas" w:eastAsia="Arial" w:hAnsi="Consolas" w:cs="Arial"/>
-              </w:rPr>
-              <w:t>24541</w:t>
-            </w:r>
-          </w:p>
-        </w:tc>
-        <w:tc>
-          <w:tcPr>
-            <w:tcW w:w="990" w:type="dxa"/>
-            <w:tcBorders>
-              <w:top w:val="single" w:sz="4" w:space="0" w:color="000000"/>
-              <w:left w:val="single" w:sz="4" w:space="0" w:color="000000"/>
-              <w:bottom w:val="single" w:sz="4" w:space="0" w:color="000000"/>
-              <w:right w:val="single" w:sz="4" w:space="0" w:color="000000"/>
-            </w:tcBorders>
-          </w:tcPr>
-          <w:p>
-            <w:pPr>
-              <w:rPr>
-                <w:rFonts w:ascii="Consolas" w:eastAsia="Arial" w:hAnsi="Consolas" w:cs="Arial"/>
-              </w:rPr>
-            </w:pPr>
-            <w:r>
-              <w:rPr>
-                <w:rFonts w:ascii="Consolas" w:eastAsia="Arial" w:hAnsi="Consolas" w:cs="Arial"/>
-              </w:rPr>
-              <w:t xml:space="preserve">  </w:t>
-            </w:r>
-            <w:r>
-              <w:rPr>
-                <w:rFonts w:ascii="Consolas" w:eastAsia="Arial" w:hAnsi="Consolas" w:cs="Arial"/>
-              </w:rPr>
-              <w:t>70947</w:t>
-            </w:r>
-          </w:p>
-        </w:tc>
-        <w:tc>
-          <w:tcPr>
-            <w:tcW w:w="2340" w:type="dxa"/>
-            <w:tcBorders>
-              <w:top w:val="single" w:sz="4" w:space="0" w:color="000000"/>
-              <w:left w:val="single" w:sz="4" w:space="0" w:color="000000"/>
-              <w:bottom w:val="single" w:sz="4" w:space="0" w:color="000000"/>
-              <w:right w:val="single" w:sz="4" w:space="0" w:color="A6A6A6" w:themeColor="background1" w:themeShade="A6"/>
-            </w:tcBorders>
-          </w:tcPr>
-          <w:p>
-            <w:pPr>
-              <w:rPr>
-                <w:rFonts w:ascii="Consolas" w:eastAsia="Arial" w:hAnsi="Consolas" w:cs="Arial"/>
-              </w:rPr>
-            </w:pPr>
-            <w:r>
-              <w:rPr>
-                <w:rFonts w:ascii="Consolas" w:eastAsia="Arial" w:hAnsi="Consolas" w:cs="Arial"/>
-              </w:rPr>
-              <w:t xml:space="preserve"> Leviticus-------</w:t>
-            </w:r>
-          </w:p>
-        </w:tc>
-        <w:tc>
-          <w:tcPr>
-            <w:tcW w:w="1530" w:type="dxa"/>
-            <w:gridSpan w:val="2"/>
-            <w:tcBorders>
-              <w:top w:val="single" w:sz="4" w:space="0" w:color="000000"/>
-              <w:left w:val="single" w:sz="4" w:space="0" w:color="A6A6A6" w:themeColor="background1" w:themeShade="A6"/>
-              <w:bottom w:val="single" w:sz="4" w:space="0" w:color="000000"/>
-              <w:right w:val="single" w:sz="4" w:space="0" w:color="000000"/>
-            </w:tcBorders>
-          </w:tcPr>
-          <w:p>
-            <w:pPr>
-              <w:rPr>
-                <w:rFonts w:ascii="Consolas" w:eastAsia="Arial" w:hAnsi="Consolas" w:cs="Arial"/>
-              </w:rPr>
-            </w:pPr>
-            <w:r>
-              <w:rPr>
-                <w:rFonts w:ascii="Consolas" w:eastAsia="Arial" w:hAnsi="Consolas" w:cs="Arial"/>
-              </w:rPr>
               <w:t>Le Lev Lev-</w:t>
             </w:r>
           </w:p>
         </w:tc>
         <w:tc>
           <w:tcPr>
-            <w:tcW w:w="1710" w:type="dxa"/>
+            <w:tcW w:w="2070" w:type="dxa"/>
             <w:tcBorders>
               <w:top w:val="single" w:sz="4" w:space="0" w:color="000000"/>
               <w:left w:val="single" w:sz="4" w:space="0" w:color="A6A6A6" w:themeColor="background1" w:themeShade="A6"/>
@@ -21771,7 +21879,7 @@
         </w:trPr>
         <w:tc>
           <w:tcPr>
-            <w:tcW w:w="12870" w:type="dxa"/>
+            <w:tcW w:w="13600" w:type="dxa"/>
             <w:gridSpan w:val="11"/>
             <w:tcBorders>
               <w:top w:val="single" w:sz="4" w:space="0" w:color="000000"/>
@@ -21840,7 +21948,19 @@
               <w:rPr>
                 <w:rFonts w:ascii="Consolas" w:eastAsia="Arial" w:hAnsi="Consolas" w:cs="Arial"/>
               </w:rPr>
-              <w:t xml:space="preserve">  22</w:t>
+              <w:t xml:space="preserve"> </w:t>
+            </w:r>
+            <w:r>
+              <w:rPr>
+                <w:rFonts w:ascii="Consolas" w:eastAsia="Arial" w:hAnsi="Consolas" w:cs="Arial"/>
+              </w:rPr>
+              <w:t xml:space="preserve"> </w:t>
+            </w:r>
+            <w:r>
+              <w:rPr>
+                <w:rFonts w:ascii="Consolas" w:eastAsia="Arial" w:hAnsi="Consolas" w:cs="Arial"/>
+              </w:rPr>
+              <w:t xml:space="preserve"> 22</w:t>
             </w:r>
           </w:p>
         </w:tc>
@@ -21894,7 +22014,19 @@
               <w:rPr>
                 <w:rFonts w:ascii="Consolas" w:eastAsia="Arial" w:hAnsi="Consolas" w:cs="Arial"/>
               </w:rPr>
-              <w:t xml:space="preserve">  </w:t>
+              <w:t xml:space="preserve"> </w:t>
+            </w:r>
+            <w:r>
+              <w:rPr>
+                <w:rFonts w:ascii="Consolas" w:eastAsia="Arial" w:hAnsi="Consolas" w:cs="Arial"/>
+              </w:rPr>
+              <w:t xml:space="preserve"> </w:t>
+            </w:r>
+            <w:r>
+              <w:rPr>
+                <w:rFonts w:ascii="Consolas" w:eastAsia="Arial" w:hAnsi="Consolas" w:cs="Arial"/>
+              </w:rPr>
+              <w:t xml:space="preserve"> </w:t>
             </w:r>
             <w:r>
               <w:rPr>
@@ -21936,7 +22068,7 @@
         </w:tc>
         <w:tc>
           <w:tcPr>
-            <w:tcW w:w="900" w:type="dxa"/>
+            <w:tcW w:w="1000" w:type="dxa"/>
             <w:tcBorders>
               <w:top w:val="single" w:sz="4" w:space="0" w:color="000000"/>
               <w:left w:val="single" w:sz="4" w:space="0" w:color="000000"/>
@@ -21966,7 +22098,7 @@
         </w:tc>
         <w:tc>
           <w:tcPr>
-            <w:tcW w:w="990" w:type="dxa"/>
+            <w:tcW w:w="1080" w:type="dxa"/>
             <w:tcBorders>
               <w:top w:val="single" w:sz="4" w:space="0" w:color="000000"/>
               <w:left w:val="single" w:sz="4" w:space="0" w:color="000000"/>
@@ -21996,7 +22128,7 @@
         </w:tc>
         <w:tc>
           <w:tcPr>
-            <w:tcW w:w="2340" w:type="dxa"/>
+            <w:tcW w:w="2250" w:type="dxa"/>
             <w:tcBorders>
               <w:top w:val="single" w:sz="4" w:space="0" w:color="000000"/>
               <w:left w:val="single" w:sz="4" w:space="0" w:color="000000"/>
@@ -22020,7 +22152,7 @@
         </w:tc>
         <w:tc>
           <w:tcPr>
-            <w:tcW w:w="1530" w:type="dxa"/>
+            <w:tcW w:w="1800" w:type="dxa"/>
             <w:gridSpan w:val="2"/>
             <w:tcBorders>
               <w:top w:val="single" w:sz="4" w:space="0" w:color="000000"/>
@@ -22045,7 +22177,7 @@
         </w:tc>
         <w:tc>
           <w:tcPr>
-            <w:tcW w:w="1710" w:type="dxa"/>
+            <w:tcW w:w="2070" w:type="dxa"/>
             <w:tcBorders>
               <w:top w:val="single" w:sz="4" w:space="0" w:color="000000"/>
               <w:left w:val="single" w:sz="4" w:space="0" w:color="A6A6A6" w:themeColor="background1" w:themeShade="A6"/>
@@ -22066,8 +22198,12 @@
     </w:tbl>
     <w:p>
       <w:pPr>
+        <w:tabs>
+          <w:tab w:val="left" w:pos="12690"/>
+          <w:tab w:val="left" w:pos="12780"/>
+        </w:tabs>
         <w:spacing w:before="160"/>
-        <w:ind w:right="36"/>
+        <w:ind w:right="-54"/>
         <w:jc w:val="both"/>
         <w:rPr>
           <w:noProof/>
@@ -22081,7 +22217,7 @@
           <w:sz w:val="20"/>
           <w:szCs w:val="20"/>
         </w:rPr>
-        <w:t>The dashes (-) above represent zero (</w:t>
+        <w:t>The dashes (-) represent zero (</w:t>
       </w:r>
       <w:r>
         <w:rPr>
@@ -22113,7 +22249,7 @@
           <w:sz w:val="20"/>
           <w:szCs w:val="20"/>
         </w:rPr>
-        <w:t xml:space="preserve">). In the </w:t>
+        <w:t xml:space="preserve">). </w:t>
       </w:r>
       <w:r>
         <w:rPr>
@@ -22121,7 +22257,7 @@
           <w:sz w:val="20"/>
           <w:szCs w:val="20"/>
         </w:rPr>
-        <w:t>"</w:t>
+        <w:t>The nine byte field above, namely</w:t>
       </w:r>
       <w:r>
         <w:rPr>
@@ -22129,7 +22265,7 @@
           <w:sz w:val="20"/>
           <w:szCs w:val="20"/>
         </w:rPr>
-        <w:t>a2 a3 a4</w:t>
+        <w:t xml:space="preserve"> </w:t>
       </w:r>
       <w:r>
         <w:rPr>
@@ -22145,7 +22281,7 @@
           <w:sz w:val="20"/>
           <w:szCs w:val="20"/>
         </w:rPr>
-        <w:t xml:space="preserve"> column, these nine bytes contain a 2-character abbreviation, a 3-character abbreviation, and a 4</w:t>
+        <w:t>a2 a3 a4</w:t>
       </w:r>
       <w:r>
         <w:rPr>
@@ -22153,7 +22289,7 @@
           <w:sz w:val="20"/>
           <w:szCs w:val="20"/>
         </w:rPr>
-        <w:t>-character abbreviation</w:t>
+        <w:t>"</w:t>
       </w:r>
       <w:r>
         <w:rPr>
@@ -22161,7 +22297,7 @@
           <w:sz w:val="20"/>
           <w:szCs w:val="20"/>
         </w:rPr>
-        <w:t xml:space="preserve">,  </w:t>
+        <w:t xml:space="preserve"> </w:t>
       </w:r>
       <w:r>
         <w:rPr>
@@ -22169,7 +22305,7 @@
           <w:sz w:val="20"/>
           <w:szCs w:val="20"/>
         </w:rPr>
-        <w:t xml:space="preserve">The AV-Book.ix file has an updated format, beginning with the Z31 </w:t>
+        <w:t>comprises</w:t>
       </w:r>
       <w:r>
         <w:rPr>
@@ -22177,7 +22313,47 @@
           <w:sz w:val="20"/>
           <w:szCs w:val="20"/>
         </w:rPr>
-        <w:t xml:space="preserve">revision.  Note that the newer format now contains 67 records instead of 66. The zeroth record contains metadata about the revision and </w:t>
+        <w:t xml:space="preserve"> 2-character, 3-character, and 4</w:t>
+      </w:r>
+      <w:r>
+        <w:rPr>
+          <w:noProof/>
+          <w:sz w:val="20"/>
+          <w:szCs w:val="20"/>
+        </w:rPr>
+        <w:t>-character abbreviation</w:t>
+      </w:r>
+      <w:r>
+        <w:rPr>
+          <w:noProof/>
+          <w:sz w:val="20"/>
+          <w:szCs w:val="20"/>
+        </w:rPr>
+        <w:t xml:space="preserve">s. </w:t>
+      </w:r>
+      <w:r>
+        <w:rPr>
+          <w:noProof/>
+          <w:sz w:val="20"/>
+          <w:szCs w:val="20"/>
+        </w:rPr>
+        <w:t>AV-Book.ix has an updated format</w:t>
+      </w:r>
+      <w:r>
+        <w:rPr>
+          <w:noProof/>
+          <w:sz w:val="20"/>
+          <w:szCs w:val="20"/>
+        </w:rPr>
+        <w:t xml:space="preserve"> in the Z31 release</w:t>
+      </w:r>
+      <w:r>
+        <w:rPr>
+          <w:noProof/>
+          <w:sz w:val="20"/>
+          <w:szCs w:val="20"/>
+        </w:rPr>
+        <w:t xml:space="preserve">.  Note that the newer format now contains 67 records instead of 66. The zeroth record contains metadata about the revision and </w:t>
       </w:r>
       <w:r>
         <w:rPr>
@@ -22504,7 +22680,8 @@
         <w:gridCol w:w="1540"/>
         <w:gridCol w:w="1980"/>
         <w:gridCol w:w="2070"/>
-        <w:gridCol w:w="2340"/>
+        <w:gridCol w:w="2160"/>
+        <w:gridCol w:w="180"/>
         <w:gridCol w:w="2160"/>
         <w:gridCol w:w="2790"/>
       </w:tblGrid>
@@ -22698,7 +22875,7 @@
         </w:tc>
         <w:tc>
           <w:tcPr>
-            <w:tcW w:w="2340" w:type="dxa"/>
+            <w:tcW w:w="2160" w:type="dxa"/>
             <w:tcBorders>
               <w:top w:val="single" w:sz="12" w:space="0" w:color="000000"/>
               <w:left w:val="single" w:sz="8" w:space="0" w:color="FFFFFF" w:themeColor="background1"/>
@@ -22766,7 +22943,8 @@
         </w:tc>
         <w:tc>
           <w:tcPr>
-            <w:tcW w:w="2160" w:type="dxa"/>
+            <w:tcW w:w="2340" w:type="dxa"/>
+            <w:gridSpan w:val="2"/>
             <w:tcBorders>
               <w:top w:val="single" w:sz="12" w:space="0" w:color="000000"/>
               <w:left w:val="single" w:sz="8" w:space="0" w:color="FFFFFF" w:themeColor="background1"/>
@@ -22985,7 +23163,7 @@
         </w:tc>
         <w:tc>
           <w:tcPr>
-            <w:tcW w:w="2340" w:type="dxa"/>
+            <w:tcW w:w="2160" w:type="dxa"/>
             <w:tcBorders>
               <w:top w:val="single" w:sz="4" w:space="0" w:color="000000"/>
               <w:left w:val="single" w:sz="4" w:space="0" w:color="000000"/>
@@ -23011,7 +23189,8 @@
         </w:tc>
         <w:tc>
           <w:tcPr>
-            <w:tcW w:w="2160" w:type="dxa"/>
+            <w:tcW w:w="2340" w:type="dxa"/>
+            <w:gridSpan w:val="2"/>
             <w:tcBorders>
               <w:top w:val="single" w:sz="4" w:space="0" w:color="000000"/>
               <w:left w:val="single" w:sz="4" w:space="0" w:color="000000"/>
@@ -23029,7 +23208,7 @@
               <w:rPr>
                 <w:rFonts w:ascii="Consolas" w:eastAsia="Arial" w:hAnsi="Consolas" w:cs="Arial"/>
               </w:rPr>
-              <w:t xml:space="preserve">  Genesis</w:t>
+              <w:t xml:space="preserve"> Genesis---------</w:t>
             </w:r>
           </w:p>
         </w:tc>
@@ -23054,7 +23233,7 @@
               <w:rPr>
                 <w:rFonts w:ascii="Consolas" w:eastAsia="Arial" w:hAnsi="Consolas" w:cs="Arial"/>
               </w:rPr>
-              <w:t>Ge</w:t>
+              <w:t>Ge----------</w:t>
             </w:r>
           </w:p>
         </w:tc>
@@ -23142,7 +23321,7 @@
         </w:tc>
         <w:tc>
           <w:tcPr>
-            <w:tcW w:w="2340" w:type="dxa"/>
+            <w:tcW w:w="2160" w:type="dxa"/>
             <w:tcBorders>
               <w:top w:val="single" w:sz="4" w:space="0" w:color="000000"/>
               <w:left w:val="single" w:sz="4" w:space="0" w:color="000000"/>
@@ -23168,7 +23347,8 @@
         </w:tc>
         <w:tc>
           <w:tcPr>
-            <w:tcW w:w="2160" w:type="dxa"/>
+            <w:tcW w:w="2340" w:type="dxa"/>
+            <w:gridSpan w:val="2"/>
             <w:tcBorders>
               <w:top w:val="single" w:sz="4" w:space="0" w:color="000000"/>
               <w:left w:val="single" w:sz="4" w:space="0" w:color="000000"/>
@@ -23186,7 +23366,7 @@
               <w:rPr>
                 <w:rFonts w:ascii="Consolas" w:eastAsia="Arial" w:hAnsi="Consolas" w:cs="Arial"/>
               </w:rPr>
-              <w:t xml:space="preserve">  Exodus</w:t>
+              <w:t xml:space="preserve"> Exodus----------</w:t>
             </w:r>
           </w:p>
         </w:tc>
@@ -23212,6 +23392,12 @@
                 <w:rFonts w:ascii="Consolas" w:eastAsia="Arial" w:hAnsi="Consolas" w:cs="Arial"/>
               </w:rPr>
               <w:t>Ex</w:t>
+            </w:r>
+            <w:r>
+              <w:rPr>
+                <w:rFonts w:ascii="Consolas" w:eastAsia="Arial" w:hAnsi="Consolas" w:cs="Arial"/>
+              </w:rPr>
+              <w:t>----------</w:t>
             </w:r>
           </w:p>
         </w:tc>
@@ -23299,7 +23485,7 @@
         </w:tc>
         <w:tc>
           <w:tcPr>
-            <w:tcW w:w="2340" w:type="dxa"/>
+            <w:tcW w:w="2160" w:type="dxa"/>
             <w:tcBorders>
               <w:top w:val="single" w:sz="4" w:space="0" w:color="000000"/>
               <w:left w:val="single" w:sz="4" w:space="0" w:color="000000"/>
@@ -23325,7 +23511,8 @@
         </w:tc>
         <w:tc>
           <w:tcPr>
-            <w:tcW w:w="2160" w:type="dxa"/>
+            <w:tcW w:w="2340" w:type="dxa"/>
+            <w:gridSpan w:val="2"/>
             <w:tcBorders>
               <w:top w:val="single" w:sz="4" w:space="0" w:color="000000"/>
               <w:left w:val="single" w:sz="4" w:space="0" w:color="000000"/>
@@ -23343,7 +23530,7 @@
               <w:rPr>
                 <w:rFonts w:ascii="Consolas" w:eastAsia="Arial" w:hAnsi="Consolas" w:cs="Arial"/>
               </w:rPr>
-              <w:t xml:space="preserve">  Leviticus</w:t>
+              <w:t xml:space="preserve"> Leviticus-------</w:t>
             </w:r>
           </w:p>
         </w:tc>
@@ -23369,6 +23556,12 @@
                 <w:rFonts w:ascii="Consolas" w:eastAsia="Arial" w:hAnsi="Consolas" w:cs="Arial"/>
               </w:rPr>
               <w:t>Le</w:t>
+            </w:r>
+            <w:r>
+              <w:rPr>
+                <w:rFonts w:ascii="Consolas" w:eastAsia="Arial" w:hAnsi="Consolas" w:cs="Arial"/>
+              </w:rPr>
+              <w:t>----------</w:t>
             </w:r>
           </w:p>
         </w:tc>
@@ -23405,7 +23598,7 @@
         <w:tc>
           <w:tcPr>
             <w:tcW w:w="11340" w:type="dxa"/>
-            <w:gridSpan w:val="5"/>
+            <w:gridSpan w:val="6"/>
             <w:tcBorders>
               <w:top w:val="single" w:sz="4" w:space="0" w:color="000000"/>
               <w:bottom w:val="single" w:sz="4" w:space="0" w:color="000000"/>
@@ -23507,6 +23700,7 @@
         <w:tc>
           <w:tcPr>
             <w:tcW w:w="2340" w:type="dxa"/>
+            <w:gridSpan w:val="2"/>
             <w:tcBorders>
               <w:top w:val="single" w:sz="4" w:space="0" w:color="000000"/>
               <w:left w:val="single" w:sz="4" w:space="0" w:color="000000"/>
@@ -35704,7 +35898,7 @@
           <w:sz w:val="28"/>
           <w:szCs w:val="28"/>
         </w:rPr>
-        <w:t xml:space="preserve">It should be noted that both </w:t>
+        <w:t>B</w:t>
       </w:r>
       <w:r>
         <w:rPr>
@@ -35712,7 +35906,7 @@
           <w:sz w:val="28"/>
           <w:szCs w:val="28"/>
         </w:rPr>
-        <w:t xml:space="preserve">the PN+POS(12) </w:t>
+        <w:t xml:space="preserve">oth </w:t>
       </w:r>
       <w:r>
         <w:rPr>
@@ -35720,7 +35914,7 @@
           <w:sz w:val="28"/>
           <w:szCs w:val="28"/>
         </w:rPr>
-        <w:t xml:space="preserve">field and </w:t>
+        <w:t xml:space="preserve">the PN+POS(12) </w:t>
       </w:r>
       <w:r>
         <w:rPr>
@@ -35728,7 +35922,7 @@
           <w:sz w:val="28"/>
           <w:szCs w:val="28"/>
         </w:rPr>
-        <w:t xml:space="preserve">the POS(32) filed, both found in AV-Writ.dx represent Part-of-Speech in two distinct, but related manners.  POS(12) is entirely bitwise, and therefore easier to make programmatic determinations based upon that field. POS(32) is a 5-bit encoded string. Decoding the 32-bit value into a string can be performed using the reference code cited below.  POS tagging itself was performed by Morph-Adorner (also cited below). POS(12) is derived both from the MorphAdorner tag and innate knowledge in the Digital-AV compiler of pronouns and morphology.  And older version of the SDK contained a HashMap table, mapping POS(32) into a collection of POS(12). However, that file </w:t>
+        <w:t xml:space="preserve">field and </w:t>
       </w:r>
       <w:r>
         <w:rPr>
@@ -35736,7 +35930,223 @@
           <w:sz w:val="28"/>
           <w:szCs w:val="28"/>
         </w:rPr>
-        <w:t>was deemed incomplete and has been eliminated from the SDK. Still, the mapping is likely useful for search and sample code is provided in the foundations folder for harvesting this information from AV-Writ.dx.  AV-Lexicon contains only POS(32) references, and no POS(12) references.</w:t>
+        <w:t>the POS(32) fi</w:t>
+      </w:r>
+      <w:r>
+        <w:rPr>
+          <w:rFonts w:asciiTheme="minorHAnsi" w:hAnsiTheme="minorHAnsi" w:cstheme="minorHAnsi"/>
+          <w:sz w:val="28"/>
+          <w:szCs w:val="28"/>
+        </w:rPr>
+        <w:t>eld are</w:t>
+      </w:r>
+      <w:r>
+        <w:rPr>
+          <w:rFonts w:asciiTheme="minorHAnsi" w:hAnsiTheme="minorHAnsi" w:cstheme="minorHAnsi"/>
+          <w:sz w:val="28"/>
+          <w:szCs w:val="28"/>
+        </w:rPr>
+        <w:t xml:space="preserve"> found in AV-Writ.dx</w:t>
+      </w:r>
+      <w:r>
+        <w:rPr>
+          <w:rFonts w:asciiTheme="minorHAnsi" w:hAnsiTheme="minorHAnsi" w:cstheme="minorHAnsi"/>
+          <w:sz w:val="28"/>
+          <w:szCs w:val="28"/>
+        </w:rPr>
+        <w:t>. And both</w:t>
+      </w:r>
+      <w:r>
+        <w:rPr>
+          <w:rFonts w:asciiTheme="minorHAnsi" w:hAnsiTheme="minorHAnsi" w:cstheme="minorHAnsi"/>
+          <w:sz w:val="28"/>
+          <w:szCs w:val="28"/>
+        </w:rPr>
+        <w:t xml:space="preserve"> represent Part-of-Speech</w:t>
+      </w:r>
+      <w:r>
+        <w:rPr>
+          <w:rFonts w:asciiTheme="minorHAnsi" w:hAnsiTheme="minorHAnsi" w:cstheme="minorHAnsi"/>
+          <w:sz w:val="28"/>
+          <w:szCs w:val="28"/>
+        </w:rPr>
+        <w:t xml:space="preserve">, </w:t>
+      </w:r>
+      <w:r>
+        <w:rPr>
+          <w:rFonts w:asciiTheme="minorHAnsi" w:hAnsiTheme="minorHAnsi" w:cstheme="minorHAnsi"/>
+          <w:sz w:val="28"/>
+          <w:szCs w:val="28"/>
+        </w:rPr>
+        <w:t xml:space="preserve">in </w:t>
+      </w:r>
+      <w:r>
+        <w:rPr>
+          <w:rFonts w:asciiTheme="minorHAnsi" w:hAnsiTheme="minorHAnsi" w:cstheme="minorHAnsi"/>
+          <w:sz w:val="28"/>
+          <w:szCs w:val="28"/>
+        </w:rPr>
+        <w:t xml:space="preserve">different, </w:t>
+      </w:r>
+      <w:r>
+        <w:rPr>
+          <w:rFonts w:asciiTheme="minorHAnsi" w:hAnsiTheme="minorHAnsi" w:cstheme="minorHAnsi"/>
+          <w:sz w:val="28"/>
+          <w:szCs w:val="28"/>
+        </w:rPr>
+        <w:t xml:space="preserve">but related manners.  POS(12) is entirely bitwise, and therefore easier to make programmatic determinations based upon that field. POS(32) is a 5-bit encoded string. Decoding the 32-bit value into a string can be performed using the reference code cited </w:t>
+      </w:r>
+      <w:r>
+        <w:rPr>
+          <w:rFonts w:asciiTheme="minorHAnsi" w:hAnsiTheme="minorHAnsi" w:cstheme="minorHAnsi"/>
+          <w:sz w:val="28"/>
+          <w:szCs w:val="28"/>
+        </w:rPr>
+        <w:t xml:space="preserve">on this page </w:t>
+      </w:r>
+      <w:r>
+        <w:rPr>
+          <w:rFonts w:asciiTheme="minorHAnsi" w:hAnsiTheme="minorHAnsi" w:cstheme="minorHAnsi"/>
+          <w:sz w:val="28"/>
+          <w:szCs w:val="28"/>
+        </w:rPr>
+        <w:t xml:space="preserve">below.  POS tagging was </w:t>
+      </w:r>
+      <w:r>
+        <w:rPr>
+          <w:rFonts w:asciiTheme="minorHAnsi" w:hAnsiTheme="minorHAnsi" w:cstheme="minorHAnsi"/>
+          <w:sz w:val="28"/>
+          <w:szCs w:val="28"/>
+        </w:rPr>
+        <w:t>extracted from</w:t>
+      </w:r>
+      <w:r>
+        <w:rPr>
+          <w:rFonts w:asciiTheme="minorHAnsi" w:hAnsiTheme="minorHAnsi" w:cstheme="minorHAnsi"/>
+          <w:sz w:val="28"/>
+          <w:szCs w:val="28"/>
+        </w:rPr>
+        <w:t xml:space="preserve"> Morph-Adorner (also cited below). POS(12) is derived both from the MorphAdorner tag and innate knowledge in the Digital-AV compiler of pronouns and morphology. </w:t>
+      </w:r>
+      <w:r>
+        <w:rPr>
+          <w:rFonts w:asciiTheme="minorHAnsi" w:hAnsiTheme="minorHAnsi" w:cstheme="minorHAnsi"/>
+          <w:sz w:val="28"/>
+          <w:szCs w:val="28"/>
+        </w:rPr>
+        <w:t>POS(32) is an encoded human-readable string.</w:t>
+      </w:r>
+      <w:r>
+        <w:rPr>
+          <w:rFonts w:asciiTheme="minorHAnsi" w:hAnsiTheme="minorHAnsi" w:cstheme="minorHAnsi"/>
+          <w:sz w:val="28"/>
+          <w:szCs w:val="28"/>
+        </w:rPr>
+        <w:t xml:space="preserve"> An </w:t>
+      </w:r>
+      <w:r>
+        <w:rPr>
+          <w:rFonts w:asciiTheme="minorHAnsi" w:hAnsiTheme="minorHAnsi" w:cstheme="minorHAnsi"/>
+          <w:sz w:val="28"/>
+          <w:szCs w:val="28"/>
+        </w:rPr>
+        <w:t>earlier</w:t>
+      </w:r>
+      <w:r>
+        <w:rPr>
+          <w:rFonts w:asciiTheme="minorHAnsi" w:hAnsiTheme="minorHAnsi" w:cstheme="minorHAnsi"/>
+          <w:sz w:val="28"/>
+          <w:szCs w:val="28"/>
+        </w:rPr>
+        <w:t xml:space="preserve"> version of the SDK contained a HashMap, mapping </w:t>
+      </w:r>
+      <w:r>
+        <w:rPr>
+          <w:rFonts w:asciiTheme="minorHAnsi" w:hAnsiTheme="minorHAnsi" w:cstheme="minorHAnsi"/>
+          <w:sz w:val="28"/>
+          <w:szCs w:val="28"/>
+        </w:rPr>
+        <w:t xml:space="preserve">each </w:t>
+      </w:r>
+      <w:r>
+        <w:rPr>
+          <w:rFonts w:asciiTheme="minorHAnsi" w:hAnsiTheme="minorHAnsi" w:cstheme="minorHAnsi"/>
+          <w:sz w:val="28"/>
+          <w:szCs w:val="28"/>
+        </w:rPr>
+        <w:t xml:space="preserve">POS(32) </w:t>
+      </w:r>
+      <w:r>
+        <w:rPr>
+          <w:rFonts w:asciiTheme="minorHAnsi" w:hAnsiTheme="minorHAnsi" w:cstheme="minorHAnsi"/>
+          <w:sz w:val="28"/>
+          <w:szCs w:val="28"/>
+        </w:rPr>
+        <w:t xml:space="preserve">value </w:t>
+      </w:r>
+      <w:r>
+        <w:rPr>
+          <w:rFonts w:asciiTheme="minorHAnsi" w:hAnsiTheme="minorHAnsi" w:cstheme="minorHAnsi"/>
+          <w:sz w:val="28"/>
+          <w:szCs w:val="28"/>
+        </w:rPr>
+        <w:t>into a collection of POS(12)</w:t>
+      </w:r>
+      <w:r>
+        <w:rPr>
+          <w:rFonts w:asciiTheme="minorHAnsi" w:hAnsiTheme="minorHAnsi" w:cstheme="minorHAnsi"/>
+          <w:sz w:val="28"/>
+          <w:szCs w:val="28"/>
+        </w:rPr>
+        <w:t xml:space="preserve"> values</w:t>
+      </w:r>
+      <w:r>
+        <w:rPr>
+          <w:rFonts w:asciiTheme="minorHAnsi" w:hAnsiTheme="minorHAnsi" w:cstheme="minorHAnsi"/>
+          <w:sz w:val="28"/>
+          <w:szCs w:val="28"/>
+        </w:rPr>
+        <w:t xml:space="preserve">. However, that file </w:t>
+      </w:r>
+      <w:r>
+        <w:rPr>
+          <w:rFonts w:asciiTheme="minorHAnsi" w:hAnsiTheme="minorHAnsi" w:cstheme="minorHAnsi"/>
+          <w:sz w:val="28"/>
+          <w:szCs w:val="28"/>
+        </w:rPr>
+        <w:t xml:space="preserve">was deemed incomplete and has been eliminated from the SDK. </w:t>
+      </w:r>
+      <w:r>
+        <w:rPr>
+          <w:rFonts w:asciiTheme="minorHAnsi" w:hAnsiTheme="minorHAnsi" w:cstheme="minorHAnsi"/>
+          <w:sz w:val="28"/>
+          <w:szCs w:val="28"/>
+        </w:rPr>
+        <w:t>That</w:t>
+      </w:r>
+      <w:r>
+        <w:rPr>
+          <w:rFonts w:asciiTheme="minorHAnsi" w:hAnsiTheme="minorHAnsi" w:cstheme="minorHAnsi"/>
+          <w:sz w:val="28"/>
+          <w:szCs w:val="28"/>
+        </w:rPr>
+        <w:t xml:space="preserve"> mapping</w:t>
+      </w:r>
+      <w:r>
+        <w:rPr>
+          <w:rFonts w:asciiTheme="minorHAnsi" w:hAnsiTheme="minorHAnsi" w:cstheme="minorHAnsi"/>
+          <w:sz w:val="28"/>
+          <w:szCs w:val="28"/>
+        </w:rPr>
+        <w:t xml:space="preserve"> might be useful, but is easily </w:t>
+      </w:r>
+      <w:r>
+        <w:rPr>
+          <w:rFonts w:asciiTheme="minorHAnsi" w:hAnsiTheme="minorHAnsi" w:cstheme="minorHAnsi"/>
+          <w:sz w:val="28"/>
+          <w:szCs w:val="28"/>
+        </w:rPr>
+        <w:t>from AV-Writ.dx.  AV-Lexicon contains only POS(32) references, and no POS(12) references.</w:t>
       </w:r>
     </w:p>
     <w:p>
@@ -40369,105 +40779,21 @@
           <w:sz w:val="20"/>
           <w:szCs w:val="20"/>
         </w:rPr>
-        <w:t>With respect to revisions prior to Z14, a</w:t>
+        <w:t xml:space="preserve">The Z14 release introduced a revised AV-Writ.dx file. </w:t>
       </w:r>
       <w:r>
         <w:rPr>
           <w:sz w:val="20"/>
           <w:szCs w:val="20"/>
         </w:rPr>
-        <w:t>dditional</w:t>
+        <w:t>The Z31 release introduces a revised AV</w:t>
       </w:r>
       <w:r>
         <w:rPr>
           <w:sz w:val="20"/>
           <w:szCs w:val="20"/>
         </w:rPr>
-        <w:t xml:space="preserve"> </w:t>
-      </w:r>
-      <w:r>
-        <w:rPr>
-          <w:sz w:val="20"/>
-          <w:szCs w:val="20"/>
-        </w:rPr>
-        <w:t>field</w:t>
-      </w:r>
-      <w:r>
-        <w:rPr>
-          <w:sz w:val="20"/>
-          <w:szCs w:val="20"/>
-        </w:rPr>
-        <w:t>s</w:t>
-      </w:r>
-      <w:r>
-        <w:rPr>
-          <w:sz w:val="20"/>
-          <w:szCs w:val="20"/>
-        </w:rPr>
-        <w:t xml:space="preserve"> ha</w:t>
-      </w:r>
-      <w:r>
-        <w:rPr>
-          <w:sz w:val="20"/>
-          <w:szCs w:val="20"/>
-        </w:rPr>
-        <w:t xml:space="preserve">ve </w:t>
-      </w:r>
-      <w:r>
-        <w:rPr>
-          <w:sz w:val="20"/>
-          <w:szCs w:val="20"/>
-        </w:rPr>
-        <w:t>been</w:t>
-      </w:r>
-      <w:r>
-        <w:rPr>
-          <w:sz w:val="20"/>
-          <w:szCs w:val="20"/>
-        </w:rPr>
-        <w:t xml:space="preserve"> added to AV-Writ</w:t>
-      </w:r>
-      <w:r>
-        <w:rPr>
-          <w:sz w:val="20"/>
-          <w:szCs w:val="20"/>
-        </w:rPr>
-        <w:t>.dx</w:t>
-      </w:r>
-      <w:r>
-        <w:rPr>
-          <w:sz w:val="20"/>
-          <w:szCs w:val="20"/>
-        </w:rPr>
-        <w:t xml:space="preserve">, to include </w:t>
-      </w:r>
-      <w:r>
-        <w:rPr>
-          <w:sz w:val="20"/>
-          <w:szCs w:val="20"/>
-        </w:rPr>
-        <w:t>Part-of-Speech representation</w:t>
-      </w:r>
-      <w:r>
-        <w:rPr>
-          <w:sz w:val="20"/>
-          <w:szCs w:val="20"/>
-        </w:rPr>
-        <w:t xml:space="preserve"> and lemmatization</w:t>
-      </w:r>
-      <w:r>
-        <w:rPr>
-          <w:sz w:val="20"/>
-          <w:szCs w:val="20"/>
-        </w:rPr>
-        <w:t xml:space="preserve"> for ea</w:t>
-      </w:r>
-      <w:r>
-        <w:rPr>
-          <w:sz w:val="20"/>
-          <w:szCs w:val="20"/>
-        </w:rPr>
-        <w:t>ch word.</w:t>
+        <w:t>-Book.ix file and a slight tweak to the AV-Lexicon.dxi format.</w:t>
       </w:r>
     </w:p>
     <w:p>
@@ -40560,21 +40886,63 @@
           <w:sz w:val="20"/>
           <w:szCs w:val="20"/>
         </w:rPr>
-        <w:t>tagging.</w:t>
+        <w:t>tagging</w:t>
       </w:r>
       <w:r>
         <w:rPr>
           <w:sz w:val="20"/>
           <w:szCs w:val="20"/>
         </w:rPr>
-        <w:t xml:space="preserve"> NLTK </w:t>
+        <w:t xml:space="preserve"> instead of NLTK</w:t>
       </w:r>
       <w:r>
         <w:rPr>
           <w:sz w:val="20"/>
           <w:szCs w:val="20"/>
         </w:rPr>
-        <w:t>is only utilized if/when MorpAdorner fails to generate a tag.</w:t>
+        <w:t xml:space="preserve">. </w:t>
+      </w:r>
+      <w:r>
+        <w:rPr>
+          <w:sz w:val="20"/>
+          <w:szCs w:val="20"/>
+        </w:rPr>
+        <w:t xml:space="preserve">NLTK </w:t>
+      </w:r>
+      <w:r>
+        <w:rPr>
+          <w:sz w:val="20"/>
+          <w:szCs w:val="20"/>
+        </w:rPr>
+        <w:t xml:space="preserve">is only </w:t>
+      </w:r>
+      <w:r>
+        <w:rPr>
+          <w:sz w:val="20"/>
+          <w:szCs w:val="20"/>
+        </w:rPr>
+        <w:t xml:space="preserve">referenced </w:t>
+      </w:r>
+      <w:r>
+        <w:rPr>
+          <w:sz w:val="20"/>
+          <w:szCs w:val="20"/>
+        </w:rPr>
+        <w:t>when</w:t>
+      </w:r>
+      <w:r>
+        <w:rPr>
+          <w:sz w:val="20"/>
+          <w:szCs w:val="20"/>
+        </w:rPr>
+        <w:t>/if</w:t>
+      </w:r>
+      <w:r>
+        <w:rPr>
+          <w:sz w:val="20"/>
+          <w:szCs w:val="20"/>
+        </w:rPr>
+        <w:t xml:space="preserve"> MorpAdorner fails to generate a tag.</w:t>
       </w:r>
     </w:p>
     <w:p>
@@ -42443,7 +42811,63 @@
           <w:sz w:val="20"/>
           <w:szCs w:val="20"/>
         </w:rPr>
-        <w:t xml:space="preserve"> In fact, with just the AV-Book.ix, AV-Lexicon.dxi, and any one of the AV-Writ*.dx files has enough data to print the whole bible, including chapter and verse numbers. However, the addition of AV-Chapter.ix and AV-Verse.ix greatly simplify the process.  Additional SDK files are completely optional and serve as lookups for Lematta, person-names, and and Part-of-Speech metadata.</w:t>
+        <w:t xml:space="preserve"> In fact, with just the AV-Book.ix, AV-Lexicon.dxi, and any one of the AV-Writ*.dx files </w:t>
+      </w:r>
+      <w:r>
+        <w:rPr>
+          <w:sz w:val="20"/>
+          <w:szCs w:val="20"/>
+        </w:rPr>
+        <w:t xml:space="preserve">would be enough information </w:t>
+      </w:r>
+      <w:r>
+        <w:rPr>
+          <w:sz w:val="20"/>
+          <w:szCs w:val="20"/>
+        </w:rPr>
+        <w:t xml:space="preserve">to print the whole bible, including chapter and verse numbers. However, the addition of AV-Chapter.ix and AV-Verse.ix </w:t>
+      </w:r>
+      <w:r>
+        <w:rPr>
+          <w:sz w:val="20"/>
+          <w:szCs w:val="20"/>
+        </w:rPr>
+        <w:t xml:space="preserve">can </w:t>
+      </w:r>
+      <w:r>
+        <w:rPr>
+          <w:sz w:val="20"/>
+          <w:szCs w:val="20"/>
+        </w:rPr>
+        <w:t xml:space="preserve">greatly simplify </w:t>
+      </w:r>
+      <w:r>
+        <w:rPr>
+          <w:sz w:val="20"/>
+          <w:szCs w:val="20"/>
+        </w:rPr>
+        <w:t>processing</w:t>
+      </w:r>
+      <w:r>
+        <w:rPr>
+          <w:sz w:val="20"/>
+          <w:szCs w:val="20"/>
+        </w:rPr>
+        <w:t xml:space="preserve">.  Additional SDK files are completely optional and serve as lookups for </w:t>
+      </w:r>
+      <w:r>
+        <w:rPr>
+          <w:sz w:val="20"/>
+          <w:szCs w:val="20"/>
+        </w:rPr>
+        <w:t>lemmata</w:t>
+      </w:r>
+      <w:r>
+        <w:rPr>
+          <w:sz w:val="20"/>
+          <w:szCs w:val="20"/>
+        </w:rPr>
+        <w:t>, person-names, and Part-of-Speech metadata.</w:t>
       </w:r>
     </w:p>
     <w:p>
@@ -42530,7 +42954,21 @@
           <w:sz w:val="20"/>
           <w:szCs w:val="20"/>
         </w:rPr>
-        <w:t xml:space="preserve"> Newer SDK files no longer generate these, as the C++ or Rust sources, effectively shed the same light on the contents of these binaries</w:t>
+        <w:t xml:space="preserve"> Newer SDK files no longer generate these, as the C++ or Rust sources, effectively shed the same light on the contents of </w:t>
+      </w:r>
+      <w:r>
+        <w:rPr>
+          <w:sz w:val="20"/>
+          <w:szCs w:val="20"/>
+        </w:rPr>
+        <w:t>the newer</w:t>
+      </w:r>
+      <w:r>
+        <w:rPr>
+          <w:sz w:val="20"/>
+          <w:szCs w:val="20"/>
+        </w:rPr>
+        <w:t xml:space="preserve"> binaries</w:t>
       </w:r>
       <w:r>
         <w:rPr>

</xml_diff>

<commit_message>
Cleaned up the appendices in the spec
</commit_message>
<xml_diff>
--- a/z-series/Digital-AV.docx
+++ b/z-series/Digital-AV.docx
@@ -23391,13 +23391,7 @@
               <w:rPr>
                 <w:rFonts w:ascii="Consolas" w:eastAsia="Arial" w:hAnsi="Consolas" w:cs="Arial"/>
               </w:rPr>
-              <w:t>Ex</w:t>
-            </w:r>
-            <w:r>
-              <w:rPr>
-                <w:rFonts w:ascii="Consolas" w:eastAsia="Arial" w:hAnsi="Consolas" w:cs="Arial"/>
-              </w:rPr>
-              <w:t>----------</w:t>
+              <w:t>Ex----------</w:t>
             </w:r>
           </w:p>
         </w:tc>
@@ -23555,13 +23549,7 @@
               <w:rPr>
                 <w:rFonts w:ascii="Consolas" w:eastAsia="Arial" w:hAnsi="Consolas" w:cs="Arial"/>
               </w:rPr>
-              <w:t>Le</w:t>
-            </w:r>
-            <w:r>
-              <w:rPr>
-                <w:rFonts w:ascii="Consolas" w:eastAsia="Arial" w:hAnsi="Consolas" w:cs="Arial"/>
-              </w:rPr>
-              <w:t>----------</w:t>
+              <w:t>Le----------</w:t>
             </w:r>
           </w:p>
         </w:tc>
@@ -40779,21 +40767,7 @@
           <w:sz w:val="20"/>
           <w:szCs w:val="20"/>
         </w:rPr>
-        <w:t xml:space="preserve">The Z14 release introduced a revised AV-Writ.dx file. </w:t>
-      </w:r>
-      <w:r>
-        <w:rPr>
-          <w:sz w:val="20"/>
-          <w:szCs w:val="20"/>
-        </w:rPr>
-        <w:t>The Z31 release introduces a revised AV</w:t>
-      </w:r>
-      <w:r>
-        <w:rPr>
-          <w:sz w:val="20"/>
-          <w:szCs w:val="20"/>
-        </w:rPr>
-        <w:t>-Book.ix file and a slight tweak to the AV-Lexicon.dxi format.</w:t>
+        <w:t>The Z14 release introduced a revised AV-Writ.dx file. The Z31 release introduces a revised AV-Book.ix file and a slight tweak to the AV-Lexicon.dxi format.</w:t>
       </w:r>
     </w:p>
     <w:p>
@@ -43816,24 +43790,50 @@
     <w:p>
       <w:r>
         <w:lastRenderedPageBreak/>
-        <w:t xml:space="preserve">The C++ source files can be found in the </w:t>
-      </w:r>
-      <w:r>
-        <w:t>Digital-AV/z-series/foundations/</w:t>
-      </w:r>
-      <w:r>
-        <w:t>cpp</w:t>
-      </w:r>
-      <w:r>
-        <w:t>/</w:t>
-      </w:r>
-      <w:r>
-        <w:t xml:space="preserve"> folder on GitHub. All structures are pre-defined in lockstep with the binary files of the SDK. However, one major deviation is that the AV-Writ.dx file is segmented into 66 different structures (one for each book of the bible). </w:t>
+        <w:t xml:space="preserve">No deserialization required! That’s right, the </w:t>
+      </w:r>
+      <w:r>
+        <w:t>Rust</w:t>
+      </w:r>
+      <w:r>
+        <w:t xml:space="preserve"> sources have the entire SDK files baked into the source code with requisite native array initializations. Just include the dependency in </w:t>
+      </w:r>
+      <w:r>
+        <w:t>cargo</w:t>
+      </w:r>
+      <w:r>
+        <w:t>, and you’re good to go.</w:t>
       </w:r>
     </w:p>
     <w:p>
       <w:r>
-        <w:t xml:space="preserve">There are other minor deviations from the baseline SDK documentation. These are driven somewhat by the syntax of Rust, and to simplify code-generation. Deviations should be intuitive by comparing the struct definitions with the SDK documentation. The value of the generated files is that no deserialization operations are needed. Again, the implementation uses Rust arrays with static initializations. </w:t>
+        <w:t>Rust</w:t>
+      </w:r>
+      <w:r>
+        <w:t xml:space="preserve"> sources can be found in the </w:t>
+      </w:r>
+      <w:r>
+        <w:t>Digital-AV/z-series/foundations/</w:t>
+      </w:r>
+      <w:r>
+        <w:t>rust</w:t>
+      </w:r>
+      <w:r>
+        <w:t>/</w:t>
+      </w:r>
+      <w:r>
+        <w:t xml:space="preserve"> folder on GitHub. All structures are pre-defined in lockstep with the binary files of the SDK. However, one major deviation is that the AV-Writ.dx file is segmented into 66 different structures (one for each book of the bible). </w:t>
+      </w:r>
+    </w:p>
+    <w:p>
+      <w:r>
+        <w:t xml:space="preserve">There are other minor deviations from the baseline SDK documentation. These are driven somewhat by the syntax of Rust, and to simplify code-generation. Deviations should be intuitive by comparing the struct definitions with the SDK documentation. The value of the generated files is that no deserialization operations are needed. Again, the implementation uses Rust arrays with static </w:t>
+      </w:r>
+      <w:r>
+        <w:t>initializers</w:t>
+      </w:r>
+      <w:r>
+        <w:t xml:space="preserve">. </w:t>
       </w:r>
     </w:p>
     <w:p>
@@ -43874,7 +43874,7 @@
     </w:p>
     <w:p>
       <w:r>
-        <w:t xml:space="preserve">The C++ source files can be found in the </w:t>
+        <w:t xml:space="preserve">C++ sources can be found in the </w:t>
       </w:r>
       <w:r>
         <w:t>Digital-AV/z-series/foundations/</w:t>
@@ -46312,7 +46312,7 @@
           </w:r>
           <w:r>
             <w:rPr>
-              <w:rFonts w:cstheme="minorHAnsi"/>
+              <w:rFonts w:ascii="Consolas" w:hAnsi="Consolas" w:cstheme="minorHAnsi"/>
               <w:sz w:val="20"/>
               <w:szCs w:val="20"/>
               <w:vertAlign w:val="subscript"/>
@@ -46400,12 +46400,12 @@
           </w:r>
           <w:r>
             <w:rPr>
-              <w:rFonts w:cstheme="minorHAnsi"/>
+              <w:rFonts w:ascii="Consolas" w:hAnsi="Consolas" w:cstheme="minorHAnsi"/>
               <w:sz w:val="20"/>
               <w:szCs w:val="20"/>
               <w:vertAlign w:val="subscript"/>
             </w:rPr>
-            <w:t>j</w:t>
+            <w:t>k</w:t>
           </w:r>
         </w:p>
       </w:tc>
@@ -47116,7 +47116,7 @@
           </w:r>
           <w:r>
             <w:rPr>
-              <w:rFonts w:cstheme="minorHAnsi"/>
+              <w:rFonts w:ascii="Consolas" w:hAnsi="Consolas" w:cstheme="minorHAnsi"/>
               <w:sz w:val="20"/>
               <w:szCs w:val="20"/>
               <w:vertAlign w:val="subscript"/>
@@ -47214,12 +47214,12 @@
           </w:r>
           <w:r>
             <w:rPr>
-              <w:rFonts w:cstheme="minorHAnsi"/>
+              <w:rFonts w:ascii="Consolas" w:hAnsi="Consolas" w:cstheme="minorHAnsi"/>
               <w:sz w:val="20"/>
               <w:szCs w:val="20"/>
               <w:vertAlign w:val="subscript"/>
             </w:rPr>
-            <w:t>g</w:t>
+            <w:t>k</w:t>
           </w:r>
         </w:p>
       </w:tc>
@@ -47432,7 +47432,7 @@
           </w:r>
           <w:r>
             <w:rPr>
-              <w:rFonts w:cstheme="minorHAnsi"/>
+              <w:rFonts w:ascii="Consolas" w:hAnsi="Consolas" w:cstheme="minorHAnsi"/>
               <w:sz w:val="20"/>
               <w:szCs w:val="20"/>
               <w:vertAlign w:val="subscript"/>
@@ -47530,12 +47530,12 @@
           </w:r>
           <w:r>
             <w:rPr>
-              <w:rFonts w:cstheme="minorHAnsi"/>
+              <w:rFonts w:ascii="Consolas" w:hAnsi="Consolas" w:cstheme="minorHAnsi"/>
               <w:sz w:val="20"/>
               <w:szCs w:val="20"/>
               <w:vertAlign w:val="subscript"/>
             </w:rPr>
-            <w:t>g</w:t>
+            <w:t>k</w:t>
           </w:r>
         </w:p>
       </w:tc>
@@ -47762,7 +47762,7 @@
           </w:r>
           <w:r>
             <w:rPr>
-              <w:rFonts w:cstheme="minorHAnsi"/>
+              <w:rFonts w:ascii="Consolas" w:hAnsi="Consolas" w:cstheme="minorHAnsi"/>
               <w:sz w:val="20"/>
               <w:szCs w:val="20"/>
               <w:vertAlign w:val="subscript"/>
@@ -47868,7 +47868,7 @@
           </w:r>
           <w:r>
             <w:rPr>
-              <w:rFonts w:cstheme="minorHAnsi"/>
+              <w:rFonts w:ascii="Consolas" w:hAnsi="Consolas" w:cstheme="minorHAnsi"/>
               <w:sz w:val="20"/>
               <w:szCs w:val="20"/>
               <w:vertAlign w:val="subscript"/>
@@ -48313,7 +48313,7 @@
           </w:r>
           <w:r>
             <w:rPr>
-              <w:rFonts w:cstheme="minorHAnsi"/>
+              <w:rFonts w:ascii="Consolas" w:hAnsi="Consolas" w:cstheme="minorHAnsi"/>
               <w:sz w:val="20"/>
               <w:szCs w:val="20"/>
               <w:vertAlign w:val="subscript"/>
@@ -48427,7 +48427,7 @@
           </w:r>
           <w:r>
             <w:rPr>
-              <w:rFonts w:cstheme="minorHAnsi"/>
+              <w:rFonts w:ascii="Consolas" w:hAnsi="Consolas" w:cstheme="minorHAnsi"/>
               <w:sz w:val="20"/>
               <w:szCs w:val="20"/>
               <w:vertAlign w:val="subscript"/>

</xml_diff>

<commit_message>
Tweak the flatbuffers appendix
</commit_message>
<xml_diff>
--- a/z-series/Digital-AV.docx
+++ b/z-series/Digital-AV.docx
@@ -42969,8 +42969,12 @@
           <w:szCs w:val="20"/>
         </w:rPr>
         <w:sectPr>
-          <w:headerReference w:type="default" r:id="rId22"/>
-          <w:footerReference w:type="default" r:id="rId23"/>
+          <w:headerReference w:type="even" r:id="rId22"/>
+          <w:headerReference w:type="default" r:id="rId23"/>
+          <w:footerReference w:type="even" r:id="rId24"/>
+          <w:footerReference w:type="default" r:id="rId25"/>
+          <w:headerReference w:type="first" r:id="rId26"/>
+          <w:footerReference w:type="first" r:id="rId27"/>
           <w:pgSz w:w="15840" w:h="12240" w:orient="landscape" w:code="1"/>
           <w:pgMar w:top="720" w:right="1152" w:bottom="720" w:left="1152" w:header="720" w:footer="720" w:gutter="0"/>
           <w:cols w:space="720"/>
@@ -43386,7 +43390,7 @@
                               </w:rPr>
                               <w:t xml:space="preserve">ional information available at:   </w:t>
                             </w:r>
-                            <w:hyperlink r:id="rId24" w:history="1">
+                            <w:hyperlink r:id="rId28" w:history="1">
                               <w:r>
                                 <w:rPr>
                                   <w:rStyle w:val="Hyperlink"/>
@@ -43403,7 +43407,7 @@
                               </w:rPr>
                               <w:t xml:space="preserve"> ,   </w:t>
                             </w:r>
-                            <w:hyperlink r:id="rId25" w:history="1">
+                            <w:hyperlink r:id="rId29" w:history="1">
                               <w:r>
                                 <w:rPr>
                                   <w:rStyle w:val="Hyperlink"/>
@@ -43420,7 +43424,7 @@
                               </w:rPr>
                               <w:t xml:space="preserve"> ,    </w:t>
                             </w:r>
-                            <w:hyperlink r:id="rId26" w:history="1">
+                            <w:hyperlink r:id="rId30" w:history="1">
                               <w:r>
                                 <w:rPr>
                                   <w:rStyle w:val="Hyperlink"/>
@@ -43437,7 +43441,7 @@
                               </w:rPr>
                               <w:t xml:space="preserve"> ,    </w:t>
                             </w:r>
-                            <w:hyperlink r:id="rId27" w:history="1">
+                            <w:hyperlink r:id="rId31" w:history="1">
                               <w:r>
                                 <w:rPr>
                                   <w:rStyle w:val="Hyperlink"/>
@@ -43625,7 +43629,7 @@
                         </w:rPr>
                         <w:t xml:space="preserve">ional information available at:   </w:t>
                       </w:r>
-                      <w:hyperlink r:id="rId28" w:history="1">
+                      <w:hyperlink r:id="rId32" w:history="1">
                         <w:r>
                           <w:rPr>
                             <w:rStyle w:val="Hyperlink"/>
@@ -43642,7 +43646,7 @@
                         </w:rPr>
                         <w:t xml:space="preserve"> ,   </w:t>
                       </w:r>
-                      <w:hyperlink r:id="rId29" w:history="1">
+                      <w:hyperlink r:id="rId33" w:history="1">
                         <w:r>
                           <w:rPr>
                             <w:rStyle w:val="Hyperlink"/>
@@ -43659,7 +43663,7 @@
                         </w:rPr>
                         <w:t xml:space="preserve"> ,    </w:t>
                       </w:r>
-                      <w:hyperlink r:id="rId30" w:history="1">
+                      <w:hyperlink r:id="rId34" w:history="1">
                         <w:r>
                           <w:rPr>
                             <w:rStyle w:val="Hyperlink"/>
@@ -43676,7 +43680,7 @@
                         </w:rPr>
                         <w:t xml:space="preserve"> ,    </w:t>
                       </w:r>
-                      <w:hyperlink r:id="rId31" w:history="1">
+                      <w:hyperlink r:id="rId35" w:history="1">
                         <w:r>
                           <w:rPr>
                             <w:rStyle w:val="Hyperlink"/>
@@ -43713,205 +43717,6 @@
     <w:p>
       <w:pPr>
         <w:sectPr>
-          <w:headerReference w:type="default" r:id="rId32"/>
-          <w:footerReference w:type="default" r:id="rId33"/>
-          <w:type w:val="continuous"/>
-          <w:pgSz w:w="15840" w:h="12240" w:orient="landscape" w:code="1"/>
-          <w:pgMar w:top="720" w:right="1152" w:bottom="720" w:left="1152" w:header="720" w:footer="720" w:gutter="0"/>
-          <w:pgNumType w:fmt="lowerRoman" w:start="1"/>
-          <w:cols w:space="720"/>
-          <w:docGrid w:linePitch="360"/>
-        </w:sectPr>
-      </w:pPr>
-    </w:p>
-    <w:p>
-      <w:r>
-        <w:t>No deserialization required! That’s right, the Rust sources have the entire SDK files baked into the source code with requisite native Rust array initializations. Just include the dependency in cargo.toml, and you</w:t>
-      </w:r>
-      <w:r>
-        <w:t>’re</w:t>
-      </w:r>
-      <w:r>
-        <w:t xml:space="preserve"> good to go.</w:t>
-      </w:r>
-    </w:p>
-    <w:p>
-      <w:r>
-        <w:t>T</w:t>
-      </w:r>
-      <w:r>
-        <w:t xml:space="preserve">he Rust </w:t>
-      </w:r>
-      <w:r>
-        <w:t>source</w:t>
-      </w:r>
-      <w:r>
-        <w:t xml:space="preserve"> files</w:t>
-      </w:r>
-      <w:r>
-        <w:t xml:space="preserve"> can be found</w:t>
-      </w:r>
-      <w:r>
-        <w:t xml:space="preserve"> in </w:t>
-      </w:r>
-      <w:r>
-        <w:t xml:space="preserve">the </w:t>
-      </w:r>
-      <w:r>
-        <w:t>Digital-AV/z-series/foundations/</w:t>
-      </w:r>
-      <w:r>
-        <w:t>rust</w:t>
-      </w:r>
-      <w:r>
-        <w:t>/</w:t>
-      </w:r>
-      <w:r>
-        <w:t xml:space="preserve"> folder on </w:t>
-      </w:r>
-      <w:r>
-        <w:t>GitHub. All structures are pre-d</w:t>
-      </w:r>
-      <w:r>
-        <w:t>efine</w:t>
-      </w:r>
-      <w:r>
-        <w:t>d</w:t>
-      </w:r>
-      <w:r>
-        <w:t xml:space="preserve"> in lockstep with the binary files of the SDK. However, one major deviation is that the AV-Writ.dx file is segmented into 66 different structures (one for each book of the bible).</w:t>
-      </w:r>
-    </w:p>
-    <w:p>
-      <w:r>
-        <w:t>No deserialization required! That’s right, the C++ sources have the entire SDK files baked into the source code with requisite native C++ array initializations. Just include the dependency in CMake, and you’re good to go.</w:t>
-      </w:r>
-    </w:p>
-    <w:p>
-      <w:r>
-        <w:lastRenderedPageBreak/>
-        <w:t xml:space="preserve">No deserialization required! That’s right, the </w:t>
-      </w:r>
-      <w:r>
-        <w:t>Rust</w:t>
-      </w:r>
-      <w:r>
-        <w:t xml:space="preserve"> sources have the entire SDK files baked into the source code with requisite native array initializations. Just include the dependency in </w:t>
-      </w:r>
-      <w:r>
-        <w:t>cargo</w:t>
-      </w:r>
-      <w:r>
-        <w:t>, and you’re good to go.</w:t>
-      </w:r>
-    </w:p>
-    <w:p>
-      <w:r>
-        <w:t>Rust</w:t>
-      </w:r>
-      <w:r>
-        <w:t xml:space="preserve"> sources can be found in the </w:t>
-      </w:r>
-      <w:r>
-        <w:t>Digital-AV/z-series/foundations/</w:t>
-      </w:r>
-      <w:r>
-        <w:t>rust</w:t>
-      </w:r>
-      <w:r>
-        <w:t>/</w:t>
-      </w:r>
-      <w:r>
-        <w:t xml:space="preserve"> folder on GitHub. All structures are pre-defined in lockstep with the binary files of the SDK. However, one major deviation is that the AV-Writ.dx file is segmented into 66 different structures (one for each book of the bible). </w:t>
-      </w:r>
-    </w:p>
-    <w:p>
-      <w:r>
-        <w:t xml:space="preserve">There are other minor deviations from the baseline SDK documentation. These are driven somewhat by the syntax of Rust, and to simplify code-generation. Deviations should be intuitive by comparing the struct definitions with the SDK documentation. The value of the generated files is that no deserialization operations are needed. Again, the implementation uses Rust arrays with static </w:t>
-      </w:r>
-      <w:r>
-        <w:t>initializers</w:t>
-      </w:r>
-      <w:r>
-        <w:t xml:space="preserve">. </w:t>
-      </w:r>
-    </w:p>
-    <w:p>
-      <w:r>
-        <w:t>The code currently compiles, but is largely untested.</w:t>
-      </w:r>
-    </w:p>
-    <w:p>
-      <w:r>
-        <w:t>The compiled Rust library is almost 400mb. That’s twenty times the size of the baseline [serialized] SDK files. At first glance, this might lead you to the C++ library. However, this would be an apples to oranges comparison. The C++ implementation is a DLL (i.e. a shared library). The Rust library is static, by convention, with all dependencies baked in, including the Rust runtime itself.</w:t>
-      </w:r>
-      <w:r>
-        <w:t xml:space="preserve">  Someone could measure what the library would be if it were compiled as a shared library, but I have no plans to do that.  For what it is, and given modern hardware, 400 mb is not very large by database standards. Yet, if trimming down is your goal, not every file need be included in your application.</w:t>
-      </w:r>
-      <w:r>
-        <w:br w:type="page"/>
-      </w:r>
-    </w:p>
-    <w:p>
-      <w:pPr>
-        <w:sectPr>
-          <w:headerReference w:type="default" r:id="rId34"/>
-          <w:footerReference w:type="default" r:id="rId35"/>
-          <w:type w:val="continuous"/>
-          <w:pgSz w:w="15840" w:h="12240" w:orient="landscape" w:code="1"/>
-          <w:pgMar w:top="720" w:right="1152" w:bottom="720" w:left="1152" w:header="720" w:footer="720" w:gutter="0"/>
-          <w:pgNumType w:fmt="lowerRoman" w:start="1"/>
-          <w:cols w:space="720"/>
-          <w:docGrid w:linePitch="360"/>
-        </w:sectPr>
-      </w:pPr>
-    </w:p>
-    <w:p>
-      <w:r>
-        <w:lastRenderedPageBreak/>
-        <w:t>No deserialization required! That’s right, the C++ sources have the entire SDK files baked into the source code with requisite native C++ array initializations. Just include the dependency in CMake, and you’re good to go.</w:t>
-      </w:r>
-    </w:p>
-    <w:p>
-      <w:r>
-        <w:t xml:space="preserve">C++ sources can be found in the </w:t>
-      </w:r>
-      <w:r>
-        <w:t>Digital-AV/z-series/foundations/</w:t>
-      </w:r>
-      <w:r>
-        <w:t>cpp</w:t>
-      </w:r>
-      <w:r>
-        <w:t>/</w:t>
-      </w:r>
-      <w:r>
-        <w:t xml:space="preserve"> folder on GitHub. All structures are pre-defined in lockstep with the binary files of the SDK. However, one major deviation is that the AV-Writ.dx file is segmented into 66 different structures (one for each book of the bible).</w:t>
-      </w:r>
-    </w:p>
-    <w:p>
-      <w:r>
-        <w:t>There are other minor deviations that should be intuitive by examining the struct definitions. These are driven somewhat by the syntax of C++, and to simplify code-generation. The value of the generated files is that no deserialization operations are needed. Again, the implementation uses C++ arrays with static initializations.</w:t>
-      </w:r>
-    </w:p>
-    <w:p>
-      <w:r>
-        <w:t>The code currently compiles, but is largely untested.</w:t>
-      </w:r>
-    </w:p>
-    <w:p>
-      <w:r>
-        <w:t>Interestingly, using the latest Microsoft x64 C++ compiler to compile the entire SDK into a DLL with static C++ arrays, the entire DLL weighs in at 21.2 mb, slightly smaller than the experimental FlatBuffers data files. Compared to the Baseline SDK files themselves, that’s only 3 mb of overhead (and all of the deserialization work is already done).</w:t>
-      </w:r>
-    </w:p>
-    <w:p>
-      <w:r>
-        <w:br w:type="page"/>
-      </w:r>
-    </w:p>
-    <w:p>
-      <w:pPr>
-        <w:sectPr>
           <w:headerReference w:type="default" r:id="rId36"/>
           <w:footerReference w:type="default" r:id="rId37"/>
           <w:type w:val="continuous"/>
@@ -43923,7 +43728,122 @@
         </w:sectPr>
       </w:pPr>
     </w:p>
-    <w:p/>
+    <w:p>
+      <w:r>
+        <w:t>No deserialization required! That’s right, the Rust sources have the entire SDK files baked into the source code with requisite native Rust array initializations. Just include the dependency in cargo.toml, and you</w:t>
+      </w:r>
+      <w:r>
+        <w:t>’re</w:t>
+      </w:r>
+      <w:r>
+        <w:t xml:space="preserve"> good to go.</w:t>
+      </w:r>
+    </w:p>
+    <w:p>
+      <w:r>
+        <w:t>T</w:t>
+      </w:r>
+      <w:r>
+        <w:t xml:space="preserve">he Rust </w:t>
+      </w:r>
+      <w:r>
+        <w:t>source</w:t>
+      </w:r>
+      <w:r>
+        <w:t xml:space="preserve"> files</w:t>
+      </w:r>
+      <w:r>
+        <w:t xml:space="preserve"> can be found</w:t>
+      </w:r>
+      <w:r>
+        <w:t xml:space="preserve"> in </w:t>
+      </w:r>
+      <w:r>
+        <w:t xml:space="preserve">the </w:t>
+      </w:r>
+      <w:r>
+        <w:t>Digital-AV/z-series/foundations/</w:t>
+      </w:r>
+      <w:r>
+        <w:t>rust</w:t>
+      </w:r>
+      <w:r>
+        <w:t>/</w:t>
+      </w:r>
+      <w:r>
+        <w:t xml:space="preserve"> folder on </w:t>
+      </w:r>
+      <w:r>
+        <w:t>GitHub. All structures are pre-d</w:t>
+      </w:r>
+      <w:r>
+        <w:t>efine</w:t>
+      </w:r>
+      <w:r>
+        <w:t>d</w:t>
+      </w:r>
+      <w:r>
+        <w:t xml:space="preserve"> in lockstep with the binary files of the SDK. However, one major deviation is that the AV-Writ.dx file is segmented into 66 different structures (one for each book of the bible).</w:t>
+      </w:r>
+    </w:p>
+    <w:p>
+      <w:r>
+        <w:t>No deserialization required! That’s right, the C++ sources have the entire SDK files baked into the source code with requisite native C++ array initializations. Just include the dependency in CMake, and you’re good to go.</w:t>
+      </w:r>
+    </w:p>
+    <w:p>
+      <w:r>
+        <w:lastRenderedPageBreak/>
+        <w:t>No deserialization required! That’s right, the Rust sources have the entire SDK files baked into the source code with requisite native array initializations. Just include the dependency in cargo, and you’re good to go.</w:t>
+      </w:r>
+    </w:p>
+    <w:p>
+      <w:r>
+        <w:t>Rust</w:t>
+      </w:r>
+      <w:r>
+        <w:t xml:space="preserve"> sources can be found in the </w:t>
+      </w:r>
+      <w:r>
+        <w:t>Digital-AV/z-series/foundations/</w:t>
+      </w:r>
+      <w:r>
+        <w:t>rust</w:t>
+      </w:r>
+      <w:r>
+        <w:t>/</w:t>
+      </w:r>
+      <w:r>
+        <w:t xml:space="preserve"> folder on GitHub. All structures are pre-defined in lockstep with the binary files of the SDK. However, one major deviation is that the AV-Writ.dx file is segmented into 66 different structures (one for each book of the bible). </w:t>
+      </w:r>
+    </w:p>
+    <w:p>
+      <w:r>
+        <w:t xml:space="preserve">There are other minor deviations from the baseline SDK documentation. These are driven somewhat by the syntax of Rust, and to simplify code-generation. Deviations should be intuitive by comparing the struct definitions with the SDK documentation. The value of the generated files is that no deserialization operations are needed. Again, the implementation uses Rust arrays with static </w:t>
+      </w:r>
+      <w:r>
+        <w:t>initializers</w:t>
+      </w:r>
+      <w:r>
+        <w:t xml:space="preserve">. </w:t>
+      </w:r>
+    </w:p>
+    <w:p>
+      <w:r>
+        <w:t>The code currently compiles, but is largely untested.</w:t>
+      </w:r>
+    </w:p>
+    <w:p>
+      <w:r>
+        <w:t>The compiled Rust library is almost 400mb. That’s twenty times the size of the baseline [serialized] SDK files. At first glance, this might lead you to the C++ library. However, this would be an apples to oranges comparison. The C++ implementation is a DLL (i.e. a shared library). The Rust library is static, by convention, with all dependencies baked in, including the Rust runtime itself.</w:t>
+      </w:r>
+      <w:r>
+        <w:t xml:space="preserve">  Someone could measure what the library would be if it were compiled as a shared library, but I have no plans to do that.  For what it is, and given modern hardware, 400 mb is not very large by database standards. Yet, if trimming down is your goal, not every file need be included in your application.</w:t>
+      </w:r>
+      <w:r>
+        <w:br w:type="page"/>
+      </w:r>
+    </w:p>
     <w:p>
       <w:pPr>
         <w:sectPr>
@@ -43939,9 +43859,81 @@
       </w:pPr>
     </w:p>
     <w:p>
+      <w:r>
+        <w:lastRenderedPageBreak/>
+        <w:t>No deserialization required! That’s right, the C++ sources have the entire SDK files baked into the source code with requisite native C++ array initializations. Just include the dependency in CMake, and you’re good to go.</w:t>
+      </w:r>
+    </w:p>
+    <w:p>
+      <w:r>
+        <w:t xml:space="preserve">C++ sources can be found in the </w:t>
+      </w:r>
+      <w:r>
+        <w:t>Digital-AV/z-series/foundations/</w:t>
+      </w:r>
+      <w:r>
+        <w:t>cpp</w:t>
+      </w:r>
+      <w:r>
+        <w:t>/</w:t>
+      </w:r>
+      <w:r>
+        <w:t xml:space="preserve"> folder on GitHub. All structures are pre-defined in lockstep with the binary files of the SDK. However, one major deviation is that the AV-Writ.dx file is segmented into 66 different structures (one for each book of the bible).</w:t>
+      </w:r>
+    </w:p>
+    <w:p>
+      <w:r>
+        <w:t>There are other minor deviations that should be intuitive by examining the struct definitions. These are driven somewhat by the syntax of C++, and to simplify code-generation. The value of the generated files is that no deserialization operations are needed. Again, the implementation uses C++ arrays with static initializations.</w:t>
+      </w:r>
+    </w:p>
+    <w:p>
+      <w:r>
+        <w:t>The code currently compiles, but is largely untested.</w:t>
+      </w:r>
+    </w:p>
+    <w:p>
+      <w:r>
+        <w:t>Interestingly, using the latest Microsoft x64 C++ compiler to compile the entire SDK into a DLL with static C++ arrays, the entire DLL weighs in at 21.2 mb, slightly smaller than the experimental FlatBuffers data files. Compared to the Baseline SDK files themselves, that’s only 3 mb of overhead (and all of the deserialization work is already done).</w:t>
+      </w:r>
+    </w:p>
+    <w:p>
+      <w:r>
+        <w:br w:type="page"/>
+      </w:r>
+    </w:p>
+    <w:p>
       <w:pPr>
         <w:sectPr>
           <w:headerReference w:type="default" r:id="rId40"/>
+          <w:footerReference w:type="default" r:id="rId41"/>
+          <w:type w:val="continuous"/>
+          <w:pgSz w:w="15840" w:h="12240" w:orient="landscape" w:code="1"/>
+          <w:pgMar w:top="720" w:right="1152" w:bottom="720" w:left="1152" w:header="720" w:footer="720" w:gutter="0"/>
+          <w:pgNumType w:fmt="lowerRoman" w:start="1"/>
+          <w:cols w:space="720"/>
+          <w:docGrid w:linePitch="360"/>
+        </w:sectPr>
+      </w:pPr>
+    </w:p>
+    <w:p/>
+    <w:p>
+      <w:pPr>
+        <w:sectPr>
+          <w:headerReference w:type="default" r:id="rId42"/>
+          <w:footerReference w:type="default" r:id="rId43"/>
+          <w:type w:val="continuous"/>
+          <w:pgSz w:w="15840" w:h="12240" w:orient="landscape" w:code="1"/>
+          <w:pgMar w:top="720" w:right="1152" w:bottom="720" w:left="1152" w:header="720" w:footer="720" w:gutter="0"/>
+          <w:pgNumType w:fmt="lowerRoman" w:start="1"/>
+          <w:cols w:space="720"/>
+          <w:docGrid w:linePitch="360"/>
+        </w:sectPr>
+      </w:pPr>
+    </w:p>
+    <w:p>
+      <w:pPr>
+        <w:sectPr>
+          <w:headerReference w:type="default" r:id="rId44"/>
           <w:type w:val="continuous"/>
           <w:pgSz w:w="15840" w:h="12240" w:orient="landscape" w:code="1"/>
           <w:pgMar w:top="720" w:right="1152" w:bottom="720" w:left="1152" w:header="720" w:footer="720" w:gutter="0"/>
@@ -45667,8 +45659,8 @@
       </w:r>
     </w:p>
     <w:sectPr>
-      <w:headerReference w:type="default" r:id="rId41"/>
-      <w:footerReference w:type="default" r:id="rId42"/>
+      <w:headerReference w:type="default" r:id="rId45"/>
+      <w:footerReference w:type="default" r:id="rId46"/>
       <w:type w:val="continuous"/>
       <w:pgSz w:w="15840" w:h="12240" w:orient="landscape" w:code="1"/>
       <w:pgMar w:top="720" w:right="1152" w:bottom="720" w:left="1152" w:header="720" w:footer="720" w:gutter="0"/>
@@ -45706,6 +45698,16 @@
 </file>
 
 <file path=word/footer1.xml><?xml version="1.0" encoding="utf-8"?>
+<w:ftr xmlns:wpc="http://schemas.microsoft.com/office/word/2010/wordprocessingCanvas" xmlns:cx="http://schemas.microsoft.com/office/drawing/2014/chartex" xmlns:cx1="http://schemas.microsoft.com/office/drawing/2015/9/8/chartex" xmlns:cx2="http://schemas.microsoft.com/office/drawing/2015/10/21/chartex" xmlns:cx3="http://schemas.microsoft.com/office/drawing/2016/5/9/chartex" xmlns:cx4="http://schemas.microsoft.com/office/drawing/2016/5/10/chartex" xmlns:cx5="http://schemas.microsoft.com/office/drawing/2016/5/11/chartex" xmlns:cx6="http://schemas.microsoft.com/office/drawing/2016/5/12/chartex" xmlns:cx7="http://schemas.microsoft.com/office/drawing/2016/5/13/chartex" xmlns:cx8="http://schemas.microsoft.com/office/drawing/2016/5/14/chartex" xmlns:mc="http://schemas.openxmlformats.org/markup-compatibility/2006" xmlns:aink="http://schemas.microsoft.com/office/drawing/2016/ink" xmlns:am3d="http://schemas.microsoft.com/office/drawing/2017/model3d" xmlns:o="urn:schemas-microsoft-com:office:office" xmlns:oel="http://schemas.microsoft.com/office/2019/extlst" xmlns:r="http://schemas.openxmlformats.org/officeDocument/2006/relationships" xmlns:m="http://schemas.openxmlformats.org/officeDocument/2006/math" xmlns:v="urn:schemas-microsoft-com:vml" xmlns:wp14="http://schemas.microsoft.com/office/word/2010/wordprocessingDrawing" xmlns:wp="http://schemas.openxmlformats.org/drawingml/2006/wordprocessingDrawing" xmlns:w10="urn:schemas-microsoft-com:office:word" xmlns:w="http://schemas.openxmlformats.org/wordprocessingml/2006/main" xmlns:w14="http://schemas.microsoft.com/office/word/2010/wordml" xmlns:w15="http://schemas.microsoft.com/office/word/2012/wordml" xmlns:w16cex="http://schemas.microsoft.com/office/word/2018/wordml/cex" xmlns:w16cid="http://schemas.microsoft.com/office/word/2016/wordml/cid" xmlns:w16="http://schemas.microsoft.com/office/word/2018/wordml" xmlns:w16sdtdh="http://schemas.microsoft.com/office/word/2020/wordml/sdtdatahash" xmlns:w16se="http://schemas.microsoft.com/office/word/2015/wordml/symex" xmlns:wpg="http://schemas.microsoft.com/office/word/2010/wordprocessingGroup" xmlns:wpi="http://schemas.microsoft.com/office/word/2010/wordprocessingInk" xmlns:wne="http://schemas.microsoft.com/office/word/2006/wordml" xmlns:wps="http://schemas.microsoft.com/office/word/2010/wordprocessingShape" mc:Ignorable="w14 w15 w16se w16cid w16 w16cex w16sdtdh wp14">
+  <w:p>
+    <w:pPr>
+      <w:pStyle w:val="Footer"/>
+    </w:pPr>
+  </w:p>
+</w:ftr>
+</file>
+
+<file path=word/footer2.xml><?xml version="1.0" encoding="utf-8"?>
 <w:ftr xmlns:wpc="http://schemas.microsoft.com/office/word/2010/wordprocessingCanvas" xmlns:cx="http://schemas.microsoft.com/office/drawing/2014/chartex" xmlns:cx1="http://schemas.microsoft.com/office/drawing/2015/9/8/chartex" xmlns:cx2="http://schemas.microsoft.com/office/drawing/2015/10/21/chartex" xmlns:cx3="http://schemas.microsoft.com/office/drawing/2016/5/9/chartex" xmlns:cx4="http://schemas.microsoft.com/office/drawing/2016/5/10/chartex" xmlns:cx5="http://schemas.microsoft.com/office/drawing/2016/5/11/chartex" xmlns:cx6="http://schemas.microsoft.com/office/drawing/2016/5/12/chartex" xmlns:cx7="http://schemas.microsoft.com/office/drawing/2016/5/13/chartex" xmlns:cx8="http://schemas.microsoft.com/office/drawing/2016/5/14/chartex" xmlns:mc="http://schemas.openxmlformats.org/markup-compatibility/2006" xmlns:aink="http://schemas.microsoft.com/office/drawing/2016/ink" xmlns:am3d="http://schemas.microsoft.com/office/drawing/2017/model3d" xmlns:o="urn:schemas-microsoft-com:office:office" xmlns:oel="http://schemas.microsoft.com/office/2019/extlst" xmlns:r="http://schemas.openxmlformats.org/officeDocument/2006/relationships" xmlns:m="http://schemas.openxmlformats.org/officeDocument/2006/math" xmlns:v="urn:schemas-microsoft-com:vml" xmlns:wp14="http://schemas.microsoft.com/office/word/2010/wordprocessingDrawing" xmlns:wp="http://schemas.openxmlformats.org/drawingml/2006/wordprocessingDrawing" xmlns:w10="urn:schemas-microsoft-com:office:word" xmlns:w="http://schemas.openxmlformats.org/wordprocessingml/2006/main" xmlns:w14="http://schemas.microsoft.com/office/word/2010/wordml" xmlns:w15="http://schemas.microsoft.com/office/word/2012/wordml" xmlns:w16cex="http://schemas.microsoft.com/office/word/2018/wordml/cex" xmlns:w16cid="http://schemas.microsoft.com/office/word/2016/wordml/cid" xmlns:w16="http://schemas.microsoft.com/office/word/2018/wordml" xmlns:w16sdtdh="http://schemas.microsoft.com/office/word/2020/wordml/sdtdatahash" xmlns:w16se="http://schemas.microsoft.com/office/word/2015/wordml/symex" xmlns:wpg="http://schemas.microsoft.com/office/word/2010/wordprocessingGroup" xmlns:wpi="http://schemas.microsoft.com/office/word/2010/wordprocessingInk" xmlns:wne="http://schemas.microsoft.com/office/word/2006/wordml" xmlns:wps="http://schemas.microsoft.com/office/word/2010/wordprocessingShape" mc:Ignorable="w14 w15 w16se w16cid w16 w16cex w16sdtdh wp14">
   <w:sdt>
     <w:sdtPr>
@@ -45762,7 +45764,17 @@
 </w:ftr>
 </file>
 
-<file path=word/footer2.xml><?xml version="1.0" encoding="utf-8"?>
+<file path=word/footer3.xml><?xml version="1.0" encoding="utf-8"?>
+<w:ftr xmlns:wpc="http://schemas.microsoft.com/office/word/2010/wordprocessingCanvas" xmlns:cx="http://schemas.microsoft.com/office/drawing/2014/chartex" xmlns:cx1="http://schemas.microsoft.com/office/drawing/2015/9/8/chartex" xmlns:cx2="http://schemas.microsoft.com/office/drawing/2015/10/21/chartex" xmlns:cx3="http://schemas.microsoft.com/office/drawing/2016/5/9/chartex" xmlns:cx4="http://schemas.microsoft.com/office/drawing/2016/5/10/chartex" xmlns:cx5="http://schemas.microsoft.com/office/drawing/2016/5/11/chartex" xmlns:cx6="http://schemas.microsoft.com/office/drawing/2016/5/12/chartex" xmlns:cx7="http://schemas.microsoft.com/office/drawing/2016/5/13/chartex" xmlns:cx8="http://schemas.microsoft.com/office/drawing/2016/5/14/chartex" xmlns:mc="http://schemas.openxmlformats.org/markup-compatibility/2006" xmlns:aink="http://schemas.microsoft.com/office/drawing/2016/ink" xmlns:am3d="http://schemas.microsoft.com/office/drawing/2017/model3d" xmlns:o="urn:schemas-microsoft-com:office:office" xmlns:oel="http://schemas.microsoft.com/office/2019/extlst" xmlns:r="http://schemas.openxmlformats.org/officeDocument/2006/relationships" xmlns:m="http://schemas.openxmlformats.org/officeDocument/2006/math" xmlns:v="urn:schemas-microsoft-com:vml" xmlns:wp14="http://schemas.microsoft.com/office/word/2010/wordprocessingDrawing" xmlns:wp="http://schemas.openxmlformats.org/drawingml/2006/wordprocessingDrawing" xmlns:w10="urn:schemas-microsoft-com:office:word" xmlns:w="http://schemas.openxmlformats.org/wordprocessingml/2006/main" xmlns:w14="http://schemas.microsoft.com/office/word/2010/wordml" xmlns:w15="http://schemas.microsoft.com/office/word/2012/wordml" xmlns:w16cex="http://schemas.microsoft.com/office/word/2018/wordml/cex" xmlns:w16cid="http://schemas.microsoft.com/office/word/2016/wordml/cid" xmlns:w16="http://schemas.microsoft.com/office/word/2018/wordml" xmlns:w16sdtdh="http://schemas.microsoft.com/office/word/2020/wordml/sdtdatahash" xmlns:w16se="http://schemas.microsoft.com/office/word/2015/wordml/symex" xmlns:wpg="http://schemas.microsoft.com/office/word/2010/wordprocessingGroup" xmlns:wpi="http://schemas.microsoft.com/office/word/2010/wordprocessingInk" xmlns:wne="http://schemas.microsoft.com/office/word/2006/wordml" xmlns:wps="http://schemas.microsoft.com/office/word/2010/wordprocessingShape" mc:Ignorable="w14 w15 w16se w16cid w16 w16cex w16sdtdh wp14">
+  <w:p>
+    <w:pPr>
+      <w:pStyle w:val="Footer"/>
+    </w:pPr>
+  </w:p>
+</w:ftr>
+</file>
+
+<file path=word/footer4.xml><?xml version="1.0" encoding="utf-8"?>
 <w:ftr xmlns:wpc="http://schemas.microsoft.com/office/word/2010/wordprocessingCanvas" xmlns:cx="http://schemas.microsoft.com/office/drawing/2014/chartex" xmlns:cx1="http://schemas.microsoft.com/office/drawing/2015/9/8/chartex" xmlns:cx2="http://schemas.microsoft.com/office/drawing/2015/10/21/chartex" xmlns:cx3="http://schemas.microsoft.com/office/drawing/2016/5/9/chartex" xmlns:cx4="http://schemas.microsoft.com/office/drawing/2016/5/10/chartex" xmlns:cx5="http://schemas.microsoft.com/office/drawing/2016/5/11/chartex" xmlns:cx6="http://schemas.microsoft.com/office/drawing/2016/5/12/chartex" xmlns:cx7="http://schemas.microsoft.com/office/drawing/2016/5/13/chartex" xmlns:cx8="http://schemas.microsoft.com/office/drawing/2016/5/14/chartex" xmlns:mc="http://schemas.openxmlformats.org/markup-compatibility/2006" xmlns:aink="http://schemas.microsoft.com/office/drawing/2016/ink" xmlns:am3d="http://schemas.microsoft.com/office/drawing/2017/model3d" xmlns:o="urn:schemas-microsoft-com:office:office" xmlns:oel="http://schemas.microsoft.com/office/2019/extlst" xmlns:r="http://schemas.openxmlformats.org/officeDocument/2006/relationships" xmlns:m="http://schemas.openxmlformats.org/officeDocument/2006/math" xmlns:v="urn:schemas-microsoft-com:vml" xmlns:wp14="http://schemas.microsoft.com/office/word/2010/wordprocessingDrawing" xmlns:wp="http://schemas.openxmlformats.org/drawingml/2006/wordprocessingDrawing" xmlns:w10="urn:schemas-microsoft-com:office:word" xmlns:w="http://schemas.openxmlformats.org/wordprocessingml/2006/main" xmlns:w14="http://schemas.microsoft.com/office/word/2010/wordml" xmlns:w15="http://schemas.microsoft.com/office/word/2012/wordml" xmlns:w16cex="http://schemas.microsoft.com/office/word/2018/wordml/cex" xmlns:w16cid="http://schemas.microsoft.com/office/word/2016/wordml/cid" xmlns:w16="http://schemas.microsoft.com/office/word/2018/wordml" xmlns:w16sdtdh="http://schemas.microsoft.com/office/word/2020/wordml/sdtdatahash" xmlns:w16se="http://schemas.microsoft.com/office/word/2015/wordml/symex" xmlns:wpg="http://schemas.microsoft.com/office/word/2010/wordprocessingGroup" xmlns:wpi="http://schemas.microsoft.com/office/word/2010/wordprocessingInk" xmlns:wne="http://schemas.microsoft.com/office/word/2006/wordml" xmlns:wps="http://schemas.microsoft.com/office/word/2010/wordprocessingShape" mc:Ignorable="w14 w15 w16se w16cid w16 w16cex w16sdtdh wp14">
   <w:sdt>
     <w:sdtPr>
@@ -45792,7 +45804,7 @@
 </w:ftr>
 </file>
 
-<file path=word/footer3.xml><?xml version="1.0" encoding="utf-8"?>
+<file path=word/footer5.xml><?xml version="1.0" encoding="utf-8"?>
 <w:ftr xmlns:wpc="http://schemas.microsoft.com/office/word/2010/wordprocessingCanvas" xmlns:cx="http://schemas.microsoft.com/office/drawing/2014/chartex" xmlns:cx1="http://schemas.microsoft.com/office/drawing/2015/9/8/chartex" xmlns:cx2="http://schemas.microsoft.com/office/drawing/2015/10/21/chartex" xmlns:cx3="http://schemas.microsoft.com/office/drawing/2016/5/9/chartex" xmlns:cx4="http://schemas.microsoft.com/office/drawing/2016/5/10/chartex" xmlns:cx5="http://schemas.microsoft.com/office/drawing/2016/5/11/chartex" xmlns:cx6="http://schemas.microsoft.com/office/drawing/2016/5/12/chartex" xmlns:cx7="http://schemas.microsoft.com/office/drawing/2016/5/13/chartex" xmlns:cx8="http://schemas.microsoft.com/office/drawing/2016/5/14/chartex" xmlns:mc="http://schemas.openxmlformats.org/markup-compatibility/2006" xmlns:aink="http://schemas.microsoft.com/office/drawing/2016/ink" xmlns:am3d="http://schemas.microsoft.com/office/drawing/2017/model3d" xmlns:o="urn:schemas-microsoft-com:office:office" xmlns:oel="http://schemas.microsoft.com/office/2019/extlst" xmlns:r="http://schemas.openxmlformats.org/officeDocument/2006/relationships" xmlns:m="http://schemas.openxmlformats.org/officeDocument/2006/math" xmlns:v="urn:schemas-microsoft-com:vml" xmlns:wp14="http://schemas.microsoft.com/office/word/2010/wordprocessingDrawing" xmlns:wp="http://schemas.openxmlformats.org/drawingml/2006/wordprocessingDrawing" xmlns:w10="urn:schemas-microsoft-com:office:word" xmlns:w="http://schemas.openxmlformats.org/wordprocessingml/2006/main" xmlns:w14="http://schemas.microsoft.com/office/word/2010/wordml" xmlns:w15="http://schemas.microsoft.com/office/word/2012/wordml" xmlns:w16cex="http://schemas.microsoft.com/office/word/2018/wordml/cex" xmlns:w16cid="http://schemas.microsoft.com/office/word/2016/wordml/cid" xmlns:w16="http://schemas.microsoft.com/office/word/2018/wordml" xmlns:w16sdtdh="http://schemas.microsoft.com/office/word/2020/wordml/sdtdatahash" xmlns:w16se="http://schemas.microsoft.com/office/word/2015/wordml/symex" xmlns:wpg="http://schemas.microsoft.com/office/word/2010/wordprocessingGroup" xmlns:wpi="http://schemas.microsoft.com/office/word/2010/wordprocessingInk" xmlns:wne="http://schemas.microsoft.com/office/word/2006/wordml" xmlns:wps="http://schemas.microsoft.com/office/word/2010/wordprocessingShape" mc:Ignorable="w14 w15 w16se w16cid w16 w16cex w16sdtdh wp14">
   <w:sdt>
     <w:sdtPr>
@@ -45828,7 +45840,7 @@
 </w:ftr>
 </file>
 
-<file path=word/footer4.xml><?xml version="1.0" encoding="utf-8"?>
+<file path=word/footer6.xml><?xml version="1.0" encoding="utf-8"?>
 <w:ftr xmlns:wpc="http://schemas.microsoft.com/office/word/2010/wordprocessingCanvas" xmlns:cx="http://schemas.microsoft.com/office/drawing/2014/chartex" xmlns:cx1="http://schemas.microsoft.com/office/drawing/2015/9/8/chartex" xmlns:cx2="http://schemas.microsoft.com/office/drawing/2015/10/21/chartex" xmlns:cx3="http://schemas.microsoft.com/office/drawing/2016/5/9/chartex" xmlns:cx4="http://schemas.microsoft.com/office/drawing/2016/5/10/chartex" xmlns:cx5="http://schemas.microsoft.com/office/drawing/2016/5/11/chartex" xmlns:cx6="http://schemas.microsoft.com/office/drawing/2016/5/12/chartex" xmlns:cx7="http://schemas.microsoft.com/office/drawing/2016/5/13/chartex" xmlns:cx8="http://schemas.microsoft.com/office/drawing/2016/5/14/chartex" xmlns:mc="http://schemas.openxmlformats.org/markup-compatibility/2006" xmlns:aink="http://schemas.microsoft.com/office/drawing/2016/ink" xmlns:am3d="http://schemas.microsoft.com/office/drawing/2017/model3d" xmlns:o="urn:schemas-microsoft-com:office:office" xmlns:oel="http://schemas.microsoft.com/office/2019/extlst" xmlns:r="http://schemas.openxmlformats.org/officeDocument/2006/relationships" xmlns:m="http://schemas.openxmlformats.org/officeDocument/2006/math" xmlns:v="urn:schemas-microsoft-com:vml" xmlns:wp14="http://schemas.microsoft.com/office/word/2010/wordprocessingDrawing" xmlns:wp="http://schemas.openxmlformats.org/drawingml/2006/wordprocessingDrawing" xmlns:w10="urn:schemas-microsoft-com:office:word" xmlns:w="http://schemas.openxmlformats.org/wordprocessingml/2006/main" xmlns:w14="http://schemas.microsoft.com/office/word/2010/wordml" xmlns:w15="http://schemas.microsoft.com/office/word/2012/wordml" xmlns:w16cex="http://schemas.microsoft.com/office/word/2018/wordml/cex" xmlns:w16cid="http://schemas.microsoft.com/office/word/2016/wordml/cid" xmlns:w16="http://schemas.microsoft.com/office/word/2018/wordml" xmlns:w16sdtdh="http://schemas.microsoft.com/office/word/2020/wordml/sdtdatahash" xmlns:w16se="http://schemas.microsoft.com/office/word/2015/wordml/symex" xmlns:wpg="http://schemas.microsoft.com/office/word/2010/wordprocessingGroup" xmlns:wpi="http://schemas.microsoft.com/office/word/2010/wordprocessingInk" xmlns:wne="http://schemas.microsoft.com/office/word/2006/wordml" xmlns:wps="http://schemas.microsoft.com/office/word/2010/wordprocessingShape" mc:Ignorable="w14 w15 w16se w16cid w16 w16cex w16sdtdh wp14">
   <w:sdt>
     <w:sdtPr>
@@ -45858,7 +45870,7 @@
 </w:ftr>
 </file>
 
-<file path=word/footer5.xml><?xml version="1.0" encoding="utf-8"?>
+<file path=word/footer7.xml><?xml version="1.0" encoding="utf-8"?>
 <w:ftr xmlns:wpc="http://schemas.microsoft.com/office/word/2010/wordprocessingCanvas" xmlns:cx="http://schemas.microsoft.com/office/drawing/2014/chartex" xmlns:cx1="http://schemas.microsoft.com/office/drawing/2015/9/8/chartex" xmlns:cx2="http://schemas.microsoft.com/office/drawing/2015/10/21/chartex" xmlns:cx3="http://schemas.microsoft.com/office/drawing/2016/5/9/chartex" xmlns:cx4="http://schemas.microsoft.com/office/drawing/2016/5/10/chartex" xmlns:cx5="http://schemas.microsoft.com/office/drawing/2016/5/11/chartex" xmlns:cx6="http://schemas.microsoft.com/office/drawing/2016/5/12/chartex" xmlns:cx7="http://schemas.microsoft.com/office/drawing/2016/5/13/chartex" xmlns:cx8="http://schemas.microsoft.com/office/drawing/2016/5/14/chartex" xmlns:mc="http://schemas.openxmlformats.org/markup-compatibility/2006" xmlns:aink="http://schemas.microsoft.com/office/drawing/2016/ink" xmlns:am3d="http://schemas.microsoft.com/office/drawing/2017/model3d" xmlns:o="urn:schemas-microsoft-com:office:office" xmlns:oel="http://schemas.microsoft.com/office/2019/extlst" xmlns:r="http://schemas.openxmlformats.org/officeDocument/2006/relationships" xmlns:m="http://schemas.openxmlformats.org/officeDocument/2006/math" xmlns:v="urn:schemas-microsoft-com:vml" xmlns:wp14="http://schemas.microsoft.com/office/word/2010/wordprocessingDrawing" xmlns:wp="http://schemas.openxmlformats.org/drawingml/2006/wordprocessingDrawing" xmlns:w10="urn:schemas-microsoft-com:office:word" xmlns:w="http://schemas.openxmlformats.org/wordprocessingml/2006/main" xmlns:w14="http://schemas.microsoft.com/office/word/2010/wordml" xmlns:w15="http://schemas.microsoft.com/office/word/2012/wordml" xmlns:w16cex="http://schemas.microsoft.com/office/word/2018/wordml/cex" xmlns:w16cid="http://schemas.microsoft.com/office/word/2016/wordml/cid" xmlns:w16="http://schemas.microsoft.com/office/word/2018/wordml" xmlns:w16sdtdh="http://schemas.microsoft.com/office/word/2020/wordml/sdtdatahash" xmlns:w16se="http://schemas.microsoft.com/office/word/2015/wordml/symex" xmlns:wpg="http://schemas.microsoft.com/office/word/2010/wordprocessingGroup" xmlns:wpi="http://schemas.microsoft.com/office/word/2010/wordprocessingInk" xmlns:wne="http://schemas.microsoft.com/office/word/2006/wordml" xmlns:wps="http://schemas.microsoft.com/office/word/2010/wordprocessingShape" mc:Ignorable="w14 w15 w16se w16cid w16 w16cex w16sdtdh wp14">
   <w:sdt>
     <w:sdtPr>
@@ -45894,7 +45906,7 @@
 </w:ftr>
 </file>
 
-<file path=word/footer6.xml><?xml version="1.0" encoding="utf-8"?>
+<file path=word/footer8.xml><?xml version="1.0" encoding="utf-8"?>
 <w:ftr xmlns:wpc="http://schemas.microsoft.com/office/word/2010/wordprocessingCanvas" xmlns:cx="http://schemas.microsoft.com/office/drawing/2014/chartex" xmlns:cx1="http://schemas.microsoft.com/office/drawing/2015/9/8/chartex" xmlns:cx2="http://schemas.microsoft.com/office/drawing/2015/10/21/chartex" xmlns:cx3="http://schemas.microsoft.com/office/drawing/2016/5/9/chartex" xmlns:cx4="http://schemas.microsoft.com/office/drawing/2016/5/10/chartex" xmlns:cx5="http://schemas.microsoft.com/office/drawing/2016/5/11/chartex" xmlns:cx6="http://schemas.microsoft.com/office/drawing/2016/5/12/chartex" xmlns:cx7="http://schemas.microsoft.com/office/drawing/2016/5/13/chartex" xmlns:cx8="http://schemas.microsoft.com/office/drawing/2016/5/14/chartex" xmlns:mc="http://schemas.openxmlformats.org/markup-compatibility/2006" xmlns:aink="http://schemas.microsoft.com/office/drawing/2016/ink" xmlns:am3d="http://schemas.microsoft.com/office/drawing/2017/model3d" xmlns:o="urn:schemas-microsoft-com:office:office" xmlns:oel="http://schemas.microsoft.com/office/2019/extlst" xmlns:r="http://schemas.openxmlformats.org/officeDocument/2006/relationships" xmlns:m="http://schemas.openxmlformats.org/officeDocument/2006/math" xmlns:v="urn:schemas-microsoft-com:vml" xmlns:wp14="http://schemas.microsoft.com/office/word/2010/wordprocessingDrawing" xmlns:wp="http://schemas.openxmlformats.org/drawingml/2006/wordprocessingDrawing" xmlns:w10="urn:schemas-microsoft-com:office:word" xmlns:w="http://schemas.openxmlformats.org/wordprocessingml/2006/main" xmlns:w14="http://schemas.microsoft.com/office/word/2010/wordml" xmlns:w15="http://schemas.microsoft.com/office/word/2012/wordml" xmlns:w16cex="http://schemas.microsoft.com/office/word/2018/wordml/cex" xmlns:w16cid="http://schemas.microsoft.com/office/word/2016/wordml/cid" xmlns:w16="http://schemas.microsoft.com/office/word/2018/wordml" xmlns:w16sdtdh="http://schemas.microsoft.com/office/word/2020/wordml/sdtdatahash" xmlns:w16se="http://schemas.microsoft.com/office/word/2015/wordml/symex" xmlns:wpg="http://schemas.microsoft.com/office/word/2010/wordprocessingGroup" xmlns:wpi="http://schemas.microsoft.com/office/word/2010/wordprocessingInk" xmlns:wne="http://schemas.microsoft.com/office/word/2006/wordml" xmlns:wps="http://schemas.microsoft.com/office/word/2010/wordprocessingShape" mc:Ignorable="w14 w15 w16se w16cid w16 w16cex w16sdtdh wp14">
   <w:sdt>
     <w:sdtPr>
@@ -46128,6 +46140,16 @@
 </file>
 
 <file path=word/header1.xml><?xml version="1.0" encoding="utf-8"?>
+<w:hdr xmlns:wpc="http://schemas.microsoft.com/office/word/2010/wordprocessingCanvas" xmlns:cx="http://schemas.microsoft.com/office/drawing/2014/chartex" xmlns:cx1="http://schemas.microsoft.com/office/drawing/2015/9/8/chartex" xmlns:cx2="http://schemas.microsoft.com/office/drawing/2015/10/21/chartex" xmlns:cx3="http://schemas.microsoft.com/office/drawing/2016/5/9/chartex" xmlns:cx4="http://schemas.microsoft.com/office/drawing/2016/5/10/chartex" xmlns:cx5="http://schemas.microsoft.com/office/drawing/2016/5/11/chartex" xmlns:cx6="http://schemas.microsoft.com/office/drawing/2016/5/12/chartex" xmlns:cx7="http://schemas.microsoft.com/office/drawing/2016/5/13/chartex" xmlns:cx8="http://schemas.microsoft.com/office/drawing/2016/5/14/chartex" xmlns:mc="http://schemas.openxmlformats.org/markup-compatibility/2006" xmlns:aink="http://schemas.microsoft.com/office/drawing/2016/ink" xmlns:am3d="http://schemas.microsoft.com/office/drawing/2017/model3d" xmlns:o="urn:schemas-microsoft-com:office:office" xmlns:oel="http://schemas.microsoft.com/office/2019/extlst" xmlns:r="http://schemas.openxmlformats.org/officeDocument/2006/relationships" xmlns:m="http://schemas.openxmlformats.org/officeDocument/2006/math" xmlns:v="urn:schemas-microsoft-com:vml" xmlns:wp14="http://schemas.microsoft.com/office/word/2010/wordprocessingDrawing" xmlns:wp="http://schemas.openxmlformats.org/drawingml/2006/wordprocessingDrawing" xmlns:w10="urn:schemas-microsoft-com:office:word" xmlns:w="http://schemas.openxmlformats.org/wordprocessingml/2006/main" xmlns:w14="http://schemas.microsoft.com/office/word/2010/wordml" xmlns:w15="http://schemas.microsoft.com/office/word/2012/wordml" xmlns:w16cex="http://schemas.microsoft.com/office/word/2018/wordml/cex" xmlns:w16cid="http://schemas.microsoft.com/office/word/2016/wordml/cid" xmlns:w16="http://schemas.microsoft.com/office/word/2018/wordml" xmlns:w16sdtdh="http://schemas.microsoft.com/office/word/2020/wordml/sdtdatahash" xmlns:w16se="http://schemas.microsoft.com/office/word/2015/wordml/symex" xmlns:wpg="http://schemas.microsoft.com/office/word/2010/wordprocessingGroup" xmlns:wpi="http://schemas.microsoft.com/office/word/2010/wordprocessingInk" xmlns:wne="http://schemas.microsoft.com/office/word/2006/wordml" xmlns:wps="http://schemas.microsoft.com/office/word/2010/wordprocessingShape" mc:Ignorable="w14 w15 w16se w16cid w16 w16cex w16sdtdh wp14">
+  <w:p>
+    <w:pPr>
+      <w:pStyle w:val="Header"/>
+    </w:pPr>
+  </w:p>
+</w:hdr>
+</file>
+
+<file path=word/header2.xml><?xml version="1.0" encoding="utf-8"?>
 <w:hdr xmlns:wpc="http://schemas.microsoft.com/office/word/2010/wordprocessingCanvas" xmlns:cx="http://schemas.microsoft.com/office/drawing/2014/chartex" xmlns:cx1="http://schemas.microsoft.com/office/drawing/2015/9/8/chartex" xmlns:cx2="http://schemas.microsoft.com/office/drawing/2015/10/21/chartex" xmlns:cx3="http://schemas.microsoft.com/office/drawing/2016/5/9/chartex" xmlns:cx4="http://schemas.microsoft.com/office/drawing/2016/5/10/chartex" xmlns:cx5="http://schemas.microsoft.com/office/drawing/2016/5/11/chartex" xmlns:cx6="http://schemas.microsoft.com/office/drawing/2016/5/12/chartex" xmlns:cx7="http://schemas.microsoft.com/office/drawing/2016/5/13/chartex" xmlns:cx8="http://schemas.microsoft.com/office/drawing/2016/5/14/chartex" xmlns:mc="http://schemas.openxmlformats.org/markup-compatibility/2006" xmlns:aink="http://schemas.microsoft.com/office/drawing/2016/ink" xmlns:am3d="http://schemas.microsoft.com/office/drawing/2017/model3d" xmlns:o="urn:schemas-microsoft-com:office:office" xmlns:oel="http://schemas.microsoft.com/office/2019/extlst" xmlns:r="http://schemas.openxmlformats.org/officeDocument/2006/relationships" xmlns:m="http://schemas.openxmlformats.org/officeDocument/2006/math" xmlns:v="urn:schemas-microsoft-com:vml" xmlns:wp14="http://schemas.microsoft.com/office/word/2010/wordprocessingDrawing" xmlns:wp="http://schemas.openxmlformats.org/drawingml/2006/wordprocessingDrawing" xmlns:w10="urn:schemas-microsoft-com:office:word" xmlns:w="http://schemas.openxmlformats.org/wordprocessingml/2006/main" xmlns:w14="http://schemas.microsoft.com/office/word/2010/wordml" xmlns:w15="http://schemas.microsoft.com/office/word/2012/wordml" xmlns:w16cex="http://schemas.microsoft.com/office/word/2018/wordml/cex" xmlns:w16cid="http://schemas.microsoft.com/office/word/2016/wordml/cid" xmlns:w16="http://schemas.microsoft.com/office/word/2018/wordml" xmlns:w16sdtdh="http://schemas.microsoft.com/office/word/2020/wordml/sdtdatahash" xmlns:w16se="http://schemas.microsoft.com/office/word/2015/wordml/symex" xmlns:wpg="http://schemas.microsoft.com/office/word/2010/wordprocessingGroup" xmlns:wpi="http://schemas.microsoft.com/office/word/2010/wordprocessingInk" xmlns:wne="http://schemas.microsoft.com/office/word/2006/wordml" xmlns:wps="http://schemas.microsoft.com/office/word/2010/wordprocessingShape" mc:Ignorable="w14 w15 w16se w16cid w16 w16cex w16sdtdh wp14">
   <w:tbl>
     <w:tblPr>
@@ -46423,7 +46445,17 @@
 </w:hdr>
 </file>
 
-<file path=word/header2.xml><?xml version="1.0" encoding="utf-8"?>
+<file path=word/header3.xml><?xml version="1.0" encoding="utf-8"?>
+<w:hdr xmlns:wpc="http://schemas.microsoft.com/office/word/2010/wordprocessingCanvas" xmlns:cx="http://schemas.microsoft.com/office/drawing/2014/chartex" xmlns:cx1="http://schemas.microsoft.com/office/drawing/2015/9/8/chartex" xmlns:cx2="http://schemas.microsoft.com/office/drawing/2015/10/21/chartex" xmlns:cx3="http://schemas.microsoft.com/office/drawing/2016/5/9/chartex" xmlns:cx4="http://schemas.microsoft.com/office/drawing/2016/5/10/chartex" xmlns:cx5="http://schemas.microsoft.com/office/drawing/2016/5/11/chartex" xmlns:cx6="http://schemas.microsoft.com/office/drawing/2016/5/12/chartex" xmlns:cx7="http://schemas.microsoft.com/office/drawing/2016/5/13/chartex" xmlns:cx8="http://schemas.microsoft.com/office/drawing/2016/5/14/chartex" xmlns:mc="http://schemas.openxmlformats.org/markup-compatibility/2006" xmlns:aink="http://schemas.microsoft.com/office/drawing/2016/ink" xmlns:am3d="http://schemas.microsoft.com/office/drawing/2017/model3d" xmlns:o="urn:schemas-microsoft-com:office:office" xmlns:oel="http://schemas.microsoft.com/office/2019/extlst" xmlns:r="http://schemas.openxmlformats.org/officeDocument/2006/relationships" xmlns:m="http://schemas.openxmlformats.org/officeDocument/2006/math" xmlns:v="urn:schemas-microsoft-com:vml" xmlns:wp14="http://schemas.microsoft.com/office/word/2010/wordprocessingDrawing" xmlns:wp="http://schemas.openxmlformats.org/drawingml/2006/wordprocessingDrawing" xmlns:w10="urn:schemas-microsoft-com:office:word" xmlns:w="http://schemas.openxmlformats.org/wordprocessingml/2006/main" xmlns:w14="http://schemas.microsoft.com/office/word/2010/wordml" xmlns:w15="http://schemas.microsoft.com/office/word/2012/wordml" xmlns:w16cex="http://schemas.microsoft.com/office/word/2018/wordml/cex" xmlns:w16cid="http://schemas.microsoft.com/office/word/2016/wordml/cid" xmlns:w16="http://schemas.microsoft.com/office/word/2018/wordml" xmlns:w16sdtdh="http://schemas.microsoft.com/office/word/2020/wordml/sdtdatahash" xmlns:w16se="http://schemas.microsoft.com/office/word/2015/wordml/symex" xmlns:wpg="http://schemas.microsoft.com/office/word/2010/wordprocessingGroup" xmlns:wpi="http://schemas.microsoft.com/office/word/2010/wordprocessingInk" xmlns:wne="http://schemas.microsoft.com/office/word/2006/wordml" xmlns:wps="http://schemas.microsoft.com/office/word/2010/wordprocessingShape" mc:Ignorable="w14 w15 w16se w16cid w16 w16cex w16sdtdh wp14">
+  <w:p>
+    <w:pPr>
+      <w:pStyle w:val="Header"/>
+    </w:pPr>
+  </w:p>
+</w:hdr>
+</file>
+
+<file path=word/header4.xml><?xml version="1.0" encoding="utf-8"?>
 <w:hdr xmlns:wpc="http://schemas.microsoft.com/office/word/2010/wordprocessingCanvas" xmlns:cx="http://schemas.microsoft.com/office/drawing/2014/chartex" xmlns:cx1="http://schemas.microsoft.com/office/drawing/2015/9/8/chartex" xmlns:cx2="http://schemas.microsoft.com/office/drawing/2015/10/21/chartex" xmlns:cx3="http://schemas.microsoft.com/office/drawing/2016/5/9/chartex" xmlns:cx4="http://schemas.microsoft.com/office/drawing/2016/5/10/chartex" xmlns:cx5="http://schemas.microsoft.com/office/drawing/2016/5/11/chartex" xmlns:cx6="http://schemas.microsoft.com/office/drawing/2016/5/12/chartex" xmlns:cx7="http://schemas.microsoft.com/office/drawing/2016/5/13/chartex" xmlns:cx8="http://schemas.microsoft.com/office/drawing/2016/5/14/chartex" xmlns:mc="http://schemas.openxmlformats.org/markup-compatibility/2006" xmlns:aink="http://schemas.microsoft.com/office/drawing/2016/ink" xmlns:am3d="http://schemas.microsoft.com/office/drawing/2017/model3d" xmlns:o="urn:schemas-microsoft-com:office:office" xmlns:oel="http://schemas.microsoft.com/office/2019/extlst" xmlns:r="http://schemas.openxmlformats.org/officeDocument/2006/relationships" xmlns:m="http://schemas.openxmlformats.org/officeDocument/2006/math" xmlns:v="urn:schemas-microsoft-com:vml" xmlns:wp14="http://schemas.microsoft.com/office/word/2010/wordprocessingDrawing" xmlns:wp="http://schemas.openxmlformats.org/drawingml/2006/wordprocessingDrawing" xmlns:w10="urn:schemas-microsoft-com:office:word" xmlns:w="http://schemas.openxmlformats.org/wordprocessingml/2006/main" xmlns:w14="http://schemas.microsoft.com/office/word/2010/wordml" xmlns:w15="http://schemas.microsoft.com/office/word/2012/wordml" xmlns:w16cex="http://schemas.microsoft.com/office/word/2018/wordml/cex" xmlns:w16cid="http://schemas.microsoft.com/office/word/2016/wordml/cid" xmlns:w16="http://schemas.microsoft.com/office/word/2018/wordml" xmlns:w16sdtdh="http://schemas.microsoft.com/office/word/2020/wordml/sdtdatahash" xmlns:w16se="http://schemas.microsoft.com/office/word/2015/wordml/symex" xmlns:wpg="http://schemas.microsoft.com/office/word/2010/wordprocessingGroup" xmlns:wpi="http://schemas.microsoft.com/office/word/2010/wordprocessingInk" xmlns:wne="http://schemas.microsoft.com/office/word/2006/wordml" xmlns:wps="http://schemas.microsoft.com/office/word/2010/wordprocessingShape" mc:Ignorable="w14 w15 w16se w16cid w16 w16cex w16sdtdh wp14">
   <w:tbl>
     <w:tblPr>
@@ -46907,7 +46939,7 @@
 </w:hdr>
 </file>
 
-<file path=word/header3.xml><?xml version="1.0" encoding="utf-8"?>
+<file path=word/header5.xml><?xml version="1.0" encoding="utf-8"?>
 <w:hdr xmlns:wpc="http://schemas.microsoft.com/office/word/2010/wordprocessingCanvas" xmlns:cx="http://schemas.microsoft.com/office/drawing/2014/chartex" xmlns:cx1="http://schemas.microsoft.com/office/drawing/2015/9/8/chartex" xmlns:cx2="http://schemas.microsoft.com/office/drawing/2015/10/21/chartex" xmlns:cx3="http://schemas.microsoft.com/office/drawing/2016/5/9/chartex" xmlns:cx4="http://schemas.microsoft.com/office/drawing/2016/5/10/chartex" xmlns:cx5="http://schemas.microsoft.com/office/drawing/2016/5/11/chartex" xmlns:cx6="http://schemas.microsoft.com/office/drawing/2016/5/12/chartex" xmlns:cx7="http://schemas.microsoft.com/office/drawing/2016/5/13/chartex" xmlns:cx8="http://schemas.microsoft.com/office/drawing/2016/5/14/chartex" xmlns:mc="http://schemas.openxmlformats.org/markup-compatibility/2006" xmlns:aink="http://schemas.microsoft.com/office/drawing/2016/ink" xmlns:am3d="http://schemas.microsoft.com/office/drawing/2017/model3d" xmlns:o="urn:schemas-microsoft-com:office:office" xmlns:oel="http://schemas.microsoft.com/office/2019/extlst" xmlns:r="http://schemas.openxmlformats.org/officeDocument/2006/relationships" xmlns:m="http://schemas.openxmlformats.org/officeDocument/2006/math" xmlns:v="urn:schemas-microsoft-com:vml" xmlns:wp14="http://schemas.microsoft.com/office/word/2010/wordprocessingDrawing" xmlns:wp="http://schemas.openxmlformats.org/drawingml/2006/wordprocessingDrawing" xmlns:w10="urn:schemas-microsoft-com:office:word" xmlns:w="http://schemas.openxmlformats.org/wordprocessingml/2006/main" xmlns:w14="http://schemas.microsoft.com/office/word/2010/wordml" xmlns:w15="http://schemas.microsoft.com/office/word/2012/wordml" xmlns:w16cex="http://schemas.microsoft.com/office/word/2018/wordml/cex" xmlns:w16cid="http://schemas.microsoft.com/office/word/2016/wordml/cid" xmlns:w16="http://schemas.microsoft.com/office/word/2018/wordml" xmlns:w16sdtdh="http://schemas.microsoft.com/office/word/2020/wordml/sdtdatahash" xmlns:w16se="http://schemas.microsoft.com/office/word/2015/wordml/symex" xmlns:wpg="http://schemas.microsoft.com/office/word/2010/wordprocessingGroup" xmlns:wpi="http://schemas.microsoft.com/office/word/2010/wordprocessingInk" xmlns:wne="http://schemas.microsoft.com/office/word/2006/wordml" xmlns:wps="http://schemas.microsoft.com/office/word/2010/wordprocessingShape" mc:Ignorable="w14 w15 w16se w16cid w16 w16cex w16sdtdh wp14">
   <w:tbl>
     <w:tblPr>
@@ -47237,7 +47269,7 @@
 </w:hdr>
 </file>
 
-<file path=word/header4.xml><?xml version="1.0" encoding="utf-8"?>
+<file path=word/header6.xml><?xml version="1.0" encoding="utf-8"?>
 <w:hdr xmlns:wpc="http://schemas.microsoft.com/office/word/2010/wordprocessingCanvas" xmlns:cx="http://schemas.microsoft.com/office/drawing/2014/chartex" xmlns:cx1="http://schemas.microsoft.com/office/drawing/2015/9/8/chartex" xmlns:cx2="http://schemas.microsoft.com/office/drawing/2015/10/21/chartex" xmlns:cx3="http://schemas.microsoft.com/office/drawing/2016/5/9/chartex" xmlns:cx4="http://schemas.microsoft.com/office/drawing/2016/5/10/chartex" xmlns:cx5="http://schemas.microsoft.com/office/drawing/2016/5/11/chartex" xmlns:cx6="http://schemas.microsoft.com/office/drawing/2016/5/12/chartex" xmlns:cx7="http://schemas.microsoft.com/office/drawing/2016/5/13/chartex" xmlns:cx8="http://schemas.microsoft.com/office/drawing/2016/5/14/chartex" xmlns:mc="http://schemas.openxmlformats.org/markup-compatibility/2006" xmlns:aink="http://schemas.microsoft.com/office/drawing/2016/ink" xmlns:am3d="http://schemas.microsoft.com/office/drawing/2017/model3d" xmlns:o="urn:schemas-microsoft-com:office:office" xmlns:oel="http://schemas.microsoft.com/office/2019/extlst" xmlns:r="http://schemas.openxmlformats.org/officeDocument/2006/relationships" xmlns:m="http://schemas.openxmlformats.org/officeDocument/2006/math" xmlns:v="urn:schemas-microsoft-com:vml" xmlns:wp14="http://schemas.microsoft.com/office/word/2010/wordprocessingDrawing" xmlns:wp="http://schemas.openxmlformats.org/drawingml/2006/wordprocessingDrawing" xmlns:w10="urn:schemas-microsoft-com:office:word" xmlns:w="http://schemas.openxmlformats.org/wordprocessingml/2006/main" xmlns:w14="http://schemas.microsoft.com/office/word/2010/wordml" xmlns:w15="http://schemas.microsoft.com/office/word/2012/wordml" xmlns:w16cex="http://schemas.microsoft.com/office/word/2018/wordml/cex" xmlns:w16cid="http://schemas.microsoft.com/office/word/2016/wordml/cid" xmlns:w16="http://schemas.microsoft.com/office/word/2018/wordml" xmlns:w16sdtdh="http://schemas.microsoft.com/office/word/2020/wordml/sdtdatahash" xmlns:w16se="http://schemas.microsoft.com/office/word/2015/wordml/symex" xmlns:wpg="http://schemas.microsoft.com/office/word/2010/wordprocessingGroup" xmlns:wpi="http://schemas.microsoft.com/office/word/2010/wordprocessingInk" xmlns:wne="http://schemas.microsoft.com/office/word/2006/wordml" xmlns:wps="http://schemas.microsoft.com/office/word/2010/wordprocessingShape" mc:Ignorable="w14 w15 w16se w16cid w16 w16cex w16sdtdh wp14">
   <w:tbl>
     <w:tblPr>
@@ -47553,7 +47585,7 @@
 </w:hdr>
 </file>
 
-<file path=word/header5.xml><?xml version="1.0" encoding="utf-8"?>
+<file path=word/header7.xml><?xml version="1.0" encoding="utf-8"?>
 <w:hdr xmlns:wpc="http://schemas.microsoft.com/office/word/2010/wordprocessingCanvas" xmlns:cx="http://schemas.microsoft.com/office/drawing/2014/chartex" xmlns:cx1="http://schemas.microsoft.com/office/drawing/2015/9/8/chartex" xmlns:cx2="http://schemas.microsoft.com/office/drawing/2015/10/21/chartex" xmlns:cx3="http://schemas.microsoft.com/office/drawing/2016/5/9/chartex" xmlns:cx4="http://schemas.microsoft.com/office/drawing/2016/5/10/chartex" xmlns:cx5="http://schemas.microsoft.com/office/drawing/2016/5/11/chartex" xmlns:cx6="http://schemas.microsoft.com/office/drawing/2016/5/12/chartex" xmlns:cx7="http://schemas.microsoft.com/office/drawing/2016/5/13/chartex" xmlns:cx8="http://schemas.microsoft.com/office/drawing/2016/5/14/chartex" xmlns:mc="http://schemas.openxmlformats.org/markup-compatibility/2006" xmlns:aink="http://schemas.microsoft.com/office/drawing/2016/ink" xmlns:am3d="http://schemas.microsoft.com/office/drawing/2017/model3d" xmlns:o="urn:schemas-microsoft-com:office:office" xmlns:oel="http://schemas.microsoft.com/office/2019/extlst" xmlns:r="http://schemas.openxmlformats.org/officeDocument/2006/relationships" xmlns:m="http://schemas.openxmlformats.org/officeDocument/2006/math" xmlns:v="urn:schemas-microsoft-com:vml" xmlns:wp14="http://schemas.microsoft.com/office/word/2010/wordprocessingDrawing" xmlns:wp="http://schemas.openxmlformats.org/drawingml/2006/wordprocessingDrawing" xmlns:w10="urn:schemas-microsoft-com:office:word" xmlns:w="http://schemas.openxmlformats.org/wordprocessingml/2006/main" xmlns:w14="http://schemas.microsoft.com/office/word/2010/wordml" xmlns:w15="http://schemas.microsoft.com/office/word/2012/wordml" xmlns:w16cex="http://schemas.microsoft.com/office/word/2018/wordml/cex" xmlns:w16cid="http://schemas.microsoft.com/office/word/2016/wordml/cid" xmlns:w16="http://schemas.microsoft.com/office/word/2018/wordml" xmlns:w16sdtdh="http://schemas.microsoft.com/office/word/2020/wordml/sdtdatahash" xmlns:w16se="http://schemas.microsoft.com/office/word/2015/wordml/symex" xmlns:wpg="http://schemas.microsoft.com/office/word/2010/wordprocessingGroup" xmlns:wpi="http://schemas.microsoft.com/office/word/2010/wordprocessingInk" xmlns:wne="http://schemas.microsoft.com/office/word/2006/wordml" xmlns:wps="http://schemas.microsoft.com/office/word/2010/wordprocessingShape" mc:Ignorable="w14 w15 w16se w16cid w16 w16cex w16sdtdh wp14">
   <w:tbl>
     <w:tblPr>
@@ -47891,7 +47923,7 @@
 </w:hdr>
 </file>
 
-<file path=word/header6.xml><?xml version="1.0" encoding="utf-8"?>
+<file path=word/header8.xml><?xml version="1.0" encoding="utf-8"?>
 <w:hdr xmlns:wpc="http://schemas.microsoft.com/office/word/2010/wordprocessingCanvas" xmlns:cx="http://schemas.microsoft.com/office/drawing/2014/chartex" xmlns:cx1="http://schemas.microsoft.com/office/drawing/2015/9/8/chartex" xmlns:cx2="http://schemas.microsoft.com/office/drawing/2015/10/21/chartex" xmlns:cx3="http://schemas.microsoft.com/office/drawing/2016/5/9/chartex" xmlns:cx4="http://schemas.microsoft.com/office/drawing/2016/5/10/chartex" xmlns:cx5="http://schemas.microsoft.com/office/drawing/2016/5/11/chartex" xmlns:cx6="http://schemas.microsoft.com/office/drawing/2016/5/12/chartex" xmlns:cx7="http://schemas.microsoft.com/office/drawing/2016/5/13/chartex" xmlns:cx8="http://schemas.microsoft.com/office/drawing/2016/5/14/chartex" xmlns:mc="http://schemas.openxmlformats.org/markup-compatibility/2006" xmlns:aink="http://schemas.microsoft.com/office/drawing/2016/ink" xmlns:am3d="http://schemas.microsoft.com/office/drawing/2017/model3d" xmlns:o="urn:schemas-microsoft-com:office:office" xmlns:oel="http://schemas.microsoft.com/office/2019/extlst" xmlns:r="http://schemas.openxmlformats.org/officeDocument/2006/relationships" xmlns:m="http://schemas.openxmlformats.org/officeDocument/2006/math" xmlns:v="urn:schemas-microsoft-com:vml" xmlns:wp14="http://schemas.microsoft.com/office/word/2010/wordprocessingDrawing" xmlns:wp="http://schemas.openxmlformats.org/drawingml/2006/wordprocessingDrawing" xmlns:w10="urn:schemas-microsoft-com:office:word" xmlns:w="http://schemas.openxmlformats.org/wordprocessingml/2006/main" xmlns:w14="http://schemas.microsoft.com/office/word/2010/wordml" xmlns:w15="http://schemas.microsoft.com/office/word/2012/wordml" xmlns:w16cex="http://schemas.microsoft.com/office/word/2018/wordml/cex" xmlns:w16cid="http://schemas.microsoft.com/office/word/2016/wordml/cid" xmlns:w16="http://schemas.microsoft.com/office/word/2018/wordml" xmlns:w16sdtdh="http://schemas.microsoft.com/office/word/2020/wordml/sdtdatahash" xmlns:w16se="http://schemas.microsoft.com/office/word/2015/wordml/symex" xmlns:wpg="http://schemas.microsoft.com/office/word/2010/wordprocessingGroup" xmlns:wpi="http://schemas.microsoft.com/office/word/2010/wordprocessingInk" xmlns:wne="http://schemas.microsoft.com/office/word/2006/wordml" xmlns:wps="http://schemas.microsoft.com/office/word/2010/wordprocessingShape" mc:Ignorable="w14 w15 w16se w16cid w16 w16cex w16sdtdh wp14">
   <w:tbl>
     <w:tblPr>
@@ -48118,7 +48150,7 @@
 </w:hdr>
 </file>
 
-<file path=word/header7.xml><?xml version="1.0" encoding="utf-8"?>
+<file path=word/header9.xml><?xml version="1.0" encoding="utf-8"?>
 <w:hdr xmlns:wpc="http://schemas.microsoft.com/office/word/2010/wordprocessingCanvas" xmlns:cx="http://schemas.microsoft.com/office/drawing/2014/chartex" xmlns:cx1="http://schemas.microsoft.com/office/drawing/2015/9/8/chartex" xmlns:cx2="http://schemas.microsoft.com/office/drawing/2015/10/21/chartex" xmlns:cx3="http://schemas.microsoft.com/office/drawing/2016/5/9/chartex" xmlns:cx4="http://schemas.microsoft.com/office/drawing/2016/5/10/chartex" xmlns:cx5="http://schemas.microsoft.com/office/drawing/2016/5/11/chartex" xmlns:cx6="http://schemas.microsoft.com/office/drawing/2016/5/12/chartex" xmlns:cx7="http://schemas.microsoft.com/office/drawing/2016/5/13/chartex" xmlns:cx8="http://schemas.microsoft.com/office/drawing/2016/5/14/chartex" xmlns:mc="http://schemas.openxmlformats.org/markup-compatibility/2006" xmlns:aink="http://schemas.microsoft.com/office/drawing/2016/ink" xmlns:am3d="http://schemas.microsoft.com/office/drawing/2017/model3d" xmlns:o="urn:schemas-microsoft-com:office:office" xmlns:oel="http://schemas.microsoft.com/office/2019/extlst" xmlns:r="http://schemas.openxmlformats.org/officeDocument/2006/relationships" xmlns:m="http://schemas.openxmlformats.org/officeDocument/2006/math" xmlns:v="urn:schemas-microsoft-com:vml" xmlns:wp14="http://schemas.microsoft.com/office/word/2010/wordprocessingDrawing" xmlns:wp="http://schemas.openxmlformats.org/drawingml/2006/wordprocessingDrawing" xmlns:w10="urn:schemas-microsoft-com:office:word" xmlns:w="http://schemas.openxmlformats.org/wordprocessingml/2006/main" xmlns:w14="http://schemas.microsoft.com/office/word/2010/wordml" xmlns:w15="http://schemas.microsoft.com/office/word/2012/wordml" xmlns:w16cex="http://schemas.microsoft.com/office/word/2018/wordml/cex" xmlns:w16cid="http://schemas.microsoft.com/office/word/2016/wordml/cid" xmlns:w16="http://schemas.microsoft.com/office/word/2018/wordml" xmlns:w16sdtdh="http://schemas.microsoft.com/office/word/2020/wordml/sdtdatahash" xmlns:w16se="http://schemas.microsoft.com/office/word/2015/wordml/symex" xmlns:wpg="http://schemas.microsoft.com/office/word/2010/wordprocessingGroup" xmlns:wpi="http://schemas.microsoft.com/office/word/2010/wordprocessingInk" xmlns:wne="http://schemas.microsoft.com/office/word/2006/wordml" xmlns:wps="http://schemas.microsoft.com/office/word/2010/wordprocessingShape" mc:Ignorable="w14 w15 w16se w16cid w16 w16cex w16sdtdh wp14">
   <w:tbl>
     <w:tblPr>
@@ -48318,7 +48350,7 @@
               <w:szCs w:val="20"/>
               <w:vertAlign w:val="subscript"/>
             </w:rPr>
-            <w:t>c</w:t>
+            <w:t>g</w:t>
           </w:r>
         </w:p>
       </w:tc>

</xml_diff>

<commit_message>
The m sub-rlease of Z3.1 refactors flatbuffer generation to segment writ files by each book as the foundations generated code. Along the way, I fized some properties that had been mis-named in Rust and C++.
</commit_message>
<xml_diff>
--- a/z-series/Digital-AV.docx
+++ b/z-series/Digital-AV.docx
@@ -2644,17 +2644,17 @@
         <w:tblLook w:val="04A0" w:firstRow="1" w:lastRow="0" w:firstColumn="1" w:lastColumn="0" w:noHBand="0" w:noVBand="1"/>
       </w:tblPr>
       <w:tblGrid>
-        <w:gridCol w:w="980"/>
+        <w:gridCol w:w="979"/>
         <w:gridCol w:w="254"/>
-        <w:gridCol w:w="2167"/>
-        <w:gridCol w:w="899"/>
+        <w:gridCol w:w="2168"/>
         <w:gridCol w:w="900"/>
-        <w:gridCol w:w="1969"/>
+        <w:gridCol w:w="900"/>
+        <w:gridCol w:w="1967"/>
         <w:gridCol w:w="842"/>
         <w:gridCol w:w="1325"/>
         <w:gridCol w:w="1565"/>
         <w:gridCol w:w="1524"/>
-        <w:gridCol w:w="1111"/>
+        <w:gridCol w:w="1112"/>
       </w:tblGrid>
       <w:tr>
         <w:trPr>
@@ -2984,7 +2984,25 @@
                 <w:color w:val="FFFFFF"/>
                 <w:sz w:val="24"/>
               </w:rPr>
-              <w:t>WordKey</w:t>
+              <w:t>Word</w:t>
+            </w:r>
+            <w:r>
+              <w:rPr>
+                <w:rFonts w:ascii="Arial" w:eastAsia="Arial" w:hAnsi="Arial" w:cs="Arial"/>
+                <w:b/>
+                <w:color w:val="FFFFFF"/>
+                <w:sz w:val="24"/>
+              </w:rPr>
+              <w:t xml:space="preserve"> </w:t>
+            </w:r>
+            <w:r>
+              <w:rPr>
+                <w:rFonts w:ascii="Arial" w:eastAsia="Arial" w:hAnsi="Arial" w:cs="Arial"/>
+                <w:b/>
+                <w:color w:val="FFFFFF"/>
+                <w:sz w:val="24"/>
+              </w:rPr>
+              <w:t>Key</w:t>
             </w:r>
           </w:p>
           <w:p>
@@ -28422,7 +28440,7 @@
               <w:rPr>
                 <w:rFonts w:ascii="Arial" w:eastAsia="Arial" w:hAnsi="Arial" w:cs="Arial"/>
                 <w:b/>
-                <w:color w:val="FFFFFF" w:themeColor="background1"/>
+                <w:color w:val="FFFFFF"/>
                 <w:sz w:val="24"/>
               </w:rPr>
             </w:pPr>
@@ -28436,16 +28454,15 @@
               <w:lastRenderedPageBreak/>
               <w:t>Part-of-Speech</w:t>
             </w:r>
-          </w:p>
-          <w:p>
-            <w:pPr>
+            <w:r>
               <w:rPr>
                 <w:rFonts w:ascii="Arial" w:eastAsia="Arial" w:hAnsi="Arial" w:cs="Arial"/>
                 <w:b/>
-                <w:color w:val="FFFFFF"/>
-                <w:sz w:val="24"/>
-              </w:rPr>
-            </w:pPr>
+                <w:color w:val="FFFFFF" w:themeColor="background1"/>
+                <w:sz w:val="24"/>
+              </w:rPr>
+              <w:t xml:space="preserve"> (POS32): </w:t>
+            </w:r>
             <w:r>
               <w:rPr>
                 <w:rFonts w:ascii="Arial" w:eastAsia="Arial" w:hAnsi="Arial" w:cs="Arial"/>
@@ -28534,19 +28551,8 @@
                 <w:color w:val="FFFFFF"/>
                 <w:sz w:val="24"/>
               </w:rPr>
-              <w:t>Word Class</w:t>
-            </w:r>
-          </w:p>
-          <w:p>
-            <w:pPr>
-              <w:ind w:left="14"/>
-              <w:rPr>
-                <w:rFonts w:ascii="Arial" w:eastAsia="Arial" w:hAnsi="Arial" w:cs="Arial"/>
-                <w:b/>
-                <w:color w:val="FFFFFF"/>
-                <w:sz w:val="24"/>
-              </w:rPr>
-            </w:pPr>
+              <w:t xml:space="preserve">PN+POS12 bits: </w:t>
+            </w:r>
             <w:r>
               <w:rPr>
                 <w:rFonts w:ascii="Arial" w:eastAsia="Arial" w:hAnsi="Arial" w:cs="Arial"/>
@@ -42969,12 +42975,8 @@
           <w:szCs w:val="20"/>
         </w:rPr>
         <w:sectPr>
-          <w:headerReference w:type="even" r:id="rId22"/>
-          <w:headerReference w:type="default" r:id="rId23"/>
-          <w:footerReference w:type="even" r:id="rId24"/>
-          <w:footerReference w:type="default" r:id="rId25"/>
-          <w:headerReference w:type="first" r:id="rId26"/>
-          <w:footerReference w:type="first" r:id="rId27"/>
+          <w:headerReference w:type="default" r:id="rId22"/>
+          <w:footerReference w:type="default" r:id="rId23"/>
           <w:pgSz w:w="15840" w:h="12240" w:orient="landscape" w:code="1"/>
           <w:pgMar w:top="720" w:right="1152" w:bottom="720" w:left="1152" w:header="720" w:footer="720" w:gutter="0"/>
           <w:cols w:space="720"/>
@@ -43390,7 +43392,7 @@
                               </w:rPr>
                               <w:t xml:space="preserve">ional information available at:   </w:t>
                             </w:r>
-                            <w:hyperlink r:id="rId28" w:history="1">
+                            <w:hyperlink r:id="rId24" w:history="1">
                               <w:r>
                                 <w:rPr>
                                   <w:rStyle w:val="Hyperlink"/>
@@ -43407,7 +43409,7 @@
                               </w:rPr>
                               <w:t xml:space="preserve"> ,   </w:t>
                             </w:r>
-                            <w:hyperlink r:id="rId29" w:history="1">
+                            <w:hyperlink r:id="rId25" w:history="1">
                               <w:r>
                                 <w:rPr>
                                   <w:rStyle w:val="Hyperlink"/>
@@ -43424,7 +43426,7 @@
                               </w:rPr>
                               <w:t xml:space="preserve"> ,    </w:t>
                             </w:r>
-                            <w:hyperlink r:id="rId30" w:history="1">
+                            <w:hyperlink r:id="rId26" w:history="1">
                               <w:r>
                                 <w:rPr>
                                   <w:rStyle w:val="Hyperlink"/>
@@ -43441,7 +43443,7 @@
                               </w:rPr>
                               <w:t xml:space="preserve"> ,    </w:t>
                             </w:r>
-                            <w:hyperlink r:id="rId31" w:history="1">
+                            <w:hyperlink r:id="rId27" w:history="1">
                               <w:r>
                                 <w:rPr>
                                   <w:rStyle w:val="Hyperlink"/>
@@ -43629,7 +43631,7 @@
                         </w:rPr>
                         <w:t xml:space="preserve">ional information available at:   </w:t>
                       </w:r>
-                      <w:hyperlink r:id="rId32" w:history="1">
+                      <w:hyperlink r:id="rId28" w:history="1">
                         <w:r>
                           <w:rPr>
                             <w:rStyle w:val="Hyperlink"/>
@@ -43646,7 +43648,7 @@
                         </w:rPr>
                         <w:t xml:space="preserve"> ,   </w:t>
                       </w:r>
-                      <w:hyperlink r:id="rId33" w:history="1">
+                      <w:hyperlink r:id="rId29" w:history="1">
                         <w:r>
                           <w:rPr>
                             <w:rStyle w:val="Hyperlink"/>
@@ -43663,7 +43665,7 @@
                         </w:rPr>
                         <w:t xml:space="preserve"> ,    </w:t>
                       </w:r>
-                      <w:hyperlink r:id="rId34" w:history="1">
+                      <w:hyperlink r:id="rId30" w:history="1">
                         <w:r>
                           <w:rPr>
                             <w:rStyle w:val="Hyperlink"/>
@@ -43680,7 +43682,7 @@
                         </w:rPr>
                         <w:t xml:space="preserve"> ,    </w:t>
                       </w:r>
-                      <w:hyperlink r:id="rId35" w:history="1">
+                      <w:hyperlink r:id="rId31" w:history="1">
                         <w:r>
                           <w:rPr>
                             <w:rStyle w:val="Hyperlink"/>
@@ -43711,7 +43713,234 @@
           <w:sz w:val="20"/>
           <w:szCs w:val="20"/>
         </w:rPr>
-        <w:t xml:space="preserve">  FlatBuffers  support was considered, but is being abandoned.</w:t>
+        <w:t xml:space="preserve">  Flat</w:t>
+      </w:r>
+      <w:r>
+        <w:rPr>
+          <w:sz w:val="20"/>
+          <w:szCs w:val="20"/>
+        </w:rPr>
+        <w:t xml:space="preserve"> </w:t>
+      </w:r>
+      <w:r>
+        <w:rPr>
+          <w:sz w:val="20"/>
+          <w:szCs w:val="20"/>
+        </w:rPr>
+        <w:t xml:space="preserve">Buffers </w:t>
+      </w:r>
+      <w:r>
+        <w:rPr>
+          <w:sz w:val="20"/>
+          <w:szCs w:val="20"/>
+        </w:rPr>
+        <w:t>and Protocol Buffers are in early development also</w:t>
+      </w:r>
+      <w:r>
+        <w:rPr>
+          <w:sz w:val="20"/>
+          <w:szCs w:val="20"/>
+        </w:rPr>
+        <w:t>.</w:t>
+      </w:r>
+    </w:p>
+    <w:p>
+      <w:pPr>
+        <w:sectPr>
+          <w:headerReference w:type="default" r:id="rId32"/>
+          <w:footerReference w:type="default" r:id="rId33"/>
+          <w:type w:val="continuous"/>
+          <w:pgSz w:w="15840" w:h="12240" w:orient="landscape" w:code="1"/>
+          <w:pgMar w:top="720" w:right="1152" w:bottom="720" w:left="1152" w:header="720" w:footer="720" w:gutter="0"/>
+          <w:pgNumType w:fmt="lowerRoman" w:start="1"/>
+          <w:cols w:space="720"/>
+          <w:docGrid w:linePitch="360"/>
+        </w:sectPr>
+      </w:pPr>
+    </w:p>
+    <w:p>
+      <w:r>
+        <w:t>No deserialization required! That’s right, the Rust sources have the entire SDK files baked into the source code with requisite native Rust array initializations. Just include the dependency in cargo.toml, and you</w:t>
+      </w:r>
+      <w:r>
+        <w:t>’re</w:t>
+      </w:r>
+      <w:r>
+        <w:t xml:space="preserve"> good to go.</w:t>
+      </w:r>
+    </w:p>
+    <w:p>
+      <w:r>
+        <w:t>T</w:t>
+      </w:r>
+      <w:r>
+        <w:t xml:space="preserve">he Rust </w:t>
+      </w:r>
+      <w:r>
+        <w:t>source</w:t>
+      </w:r>
+      <w:r>
+        <w:t xml:space="preserve"> files</w:t>
+      </w:r>
+      <w:r>
+        <w:t xml:space="preserve"> can be found</w:t>
+      </w:r>
+      <w:r>
+        <w:t xml:space="preserve"> in </w:t>
+      </w:r>
+      <w:r>
+        <w:t xml:space="preserve">the </w:t>
+      </w:r>
+      <w:r>
+        <w:t>Digital-AV/z-series/foundations/</w:t>
+      </w:r>
+      <w:r>
+        <w:t>rust</w:t>
+      </w:r>
+      <w:r>
+        <w:t>/</w:t>
+      </w:r>
+      <w:r>
+        <w:t xml:space="preserve"> folder on </w:t>
+      </w:r>
+      <w:r>
+        <w:t>GitHub. All structures are pre-d</w:t>
+      </w:r>
+      <w:r>
+        <w:t>efine</w:t>
+      </w:r>
+      <w:r>
+        <w:t>d</w:t>
+      </w:r>
+      <w:r>
+        <w:t xml:space="preserve"> in lockstep with the binary files of the SDK. However, one major deviation is that the AV-Writ.dx file is segmented into 66 different structures (one for each book of the bible).</w:t>
+      </w:r>
+    </w:p>
+    <w:p>
+      <w:r>
+        <w:t>No deserialization required! That’s right, the C++ sources have the entire SDK files baked into the source code with requisite native C++ array initializations. Just include the dependency in CMake, and you’re good to go.</w:t>
+      </w:r>
+    </w:p>
+    <w:p>
+      <w:r>
+        <w:lastRenderedPageBreak/>
+        <w:t>No deserialization required! That’s right, the Rust sources have the entire SDK files baked into the source code with requisite native array initializations. Just include the dependency in cargo, and you’re good to go.</w:t>
+      </w:r>
+    </w:p>
+    <w:p>
+      <w:r>
+        <w:t>Rust</w:t>
+      </w:r>
+      <w:r>
+        <w:t xml:space="preserve"> sources can be found in the </w:t>
+      </w:r>
+      <w:r>
+        <w:t>Digital-AV/z-series/foundations/</w:t>
+      </w:r>
+      <w:r>
+        <w:t>rust</w:t>
+      </w:r>
+      <w:r>
+        <w:t>/</w:t>
+      </w:r>
+      <w:r>
+        <w:t xml:space="preserve"> folder on GitHub. All structures are pre-defined in lockstep with the binary files of the SDK. However, one major deviation is that the AV-Writ.dx file is segmented into 66 different structures (one for each book of the bible). </w:t>
+      </w:r>
+    </w:p>
+    <w:p>
+      <w:r>
+        <w:t xml:space="preserve">There are other minor deviations from the baseline SDK documentation. These are driven somewhat by the syntax of Rust, and to simplify code-generation. Deviations should be intuitive by comparing the struct definitions with the SDK documentation. The value of the generated files is that no deserialization operations are needed. Again, the implementation uses Rust arrays with static </w:t>
+      </w:r>
+      <w:r>
+        <w:t>initializers</w:t>
+      </w:r>
+      <w:r>
+        <w:t xml:space="preserve">. </w:t>
+      </w:r>
+    </w:p>
+    <w:p>
+      <w:r>
+        <w:t>The code currently compiles, but is largely untested.</w:t>
+      </w:r>
+    </w:p>
+    <w:p>
+      <w:r>
+        <w:t>The compiled Rust library is almost 400mb. That’s twenty times the size of the baseline [serialized] SDK files. At first glance, this might lead you to the C++ library. However, this would be an apples to oranges comparison. The C++ implementation is a DLL (i.e. a shared library). The Rust library is static, by convention, with all dependencies baked in, including the Rust runtime itself.</w:t>
+      </w:r>
+      <w:r>
+        <w:t xml:space="preserve">  Someone could measure what the library would be if it were compiled as a shared library, but I have no plans to do that.  For what it is, and given modern hardware, 400 mb is not very large by database standards. Yet, if trimming down is your goal, not every file need be included in your application.</w:t>
+      </w:r>
+      <w:r>
+        <w:br w:type="page"/>
+      </w:r>
+    </w:p>
+    <w:p>
+      <w:pPr>
+        <w:sectPr>
+          <w:headerReference w:type="default" r:id="rId34"/>
+          <w:footerReference w:type="default" r:id="rId35"/>
+          <w:type w:val="continuous"/>
+          <w:pgSz w:w="15840" w:h="12240" w:orient="landscape" w:code="1"/>
+          <w:pgMar w:top="720" w:right="1152" w:bottom="720" w:left="1152" w:header="720" w:footer="720" w:gutter="0"/>
+          <w:pgNumType w:fmt="lowerRoman" w:start="1"/>
+          <w:cols w:space="720"/>
+          <w:docGrid w:linePitch="360"/>
+        </w:sectPr>
+      </w:pPr>
+    </w:p>
+    <w:p>
+      <w:r>
+        <w:lastRenderedPageBreak/>
+        <w:t>No deserialization required! That’s right, the C++ sources have the entire SDK files baked into the source code with requisite native C++ array initializations. Just include the dependency in CMake, and you’re good to go.</w:t>
+      </w:r>
+    </w:p>
+    <w:p>
+      <w:r>
+        <w:t xml:space="preserve">C++ sources can be found in the </w:t>
+      </w:r>
+      <w:r>
+        <w:t>Digital-AV/z-series/foundations/</w:t>
+      </w:r>
+      <w:r>
+        <w:t>cpp</w:t>
+      </w:r>
+      <w:r>
+        <w:t>/</w:t>
+      </w:r>
+      <w:r>
+        <w:t xml:space="preserve"> folder on GitHub. All structures are pre-defined in lockstep with the binary files of the SDK. However, one major deviation is that the AV-Writ.dx file is segmented into 66 different structures (one for each book of the bible).</w:t>
+      </w:r>
+    </w:p>
+    <w:p>
+      <w:r>
+        <w:t>There are other minor deviations that should be intuitive by examining the struct definitions. These are driven somewhat by the syntax of C++, and to simplify code-generation. The value of the generated files is that no deserialization operations are needed. Again, the implementation uses C++ arrays with static initializations.</w:t>
+      </w:r>
+    </w:p>
+    <w:p>
+      <w:r>
+        <w:t>The code currently compiles, but is largely untested.</w:t>
+      </w:r>
+    </w:p>
+    <w:p>
+      <w:r>
+        <w:t xml:space="preserve">Interestingly, using the latest Microsoft x64 C++ compiler to compile the entire SDK into a DLL with static C++ arrays, the entire DLL weighs in at 21.2 mb, </w:t>
+      </w:r>
+      <w:r>
+        <w:t xml:space="preserve">about the same as </w:t>
+      </w:r>
+      <w:r>
+        <w:t xml:space="preserve">the experimental FlatBuffers </w:t>
+      </w:r>
+      <w:r>
+        <w:t>content data</w:t>
+      </w:r>
+      <w:r>
+        <w:t>. Compared to the Baseline SDK files themselves, that’s only 3 mb of overhead (and all of the deserialization work is already done).</w:t>
+      </w:r>
+    </w:p>
+    <w:p>
+      <w:r>
+        <w:br w:type="page"/>
       </w:r>
     </w:p>
     <w:p>
@@ -43728,122 +43957,7 @@
         </w:sectPr>
       </w:pPr>
     </w:p>
-    <w:p>
-      <w:r>
-        <w:t>No deserialization required! That’s right, the Rust sources have the entire SDK files baked into the source code with requisite native Rust array initializations. Just include the dependency in cargo.toml, and you</w:t>
-      </w:r>
-      <w:r>
-        <w:t>’re</w:t>
-      </w:r>
-      <w:r>
-        <w:t xml:space="preserve"> good to go.</w:t>
-      </w:r>
-    </w:p>
-    <w:p>
-      <w:r>
-        <w:t>T</w:t>
-      </w:r>
-      <w:r>
-        <w:t xml:space="preserve">he Rust </w:t>
-      </w:r>
-      <w:r>
-        <w:t>source</w:t>
-      </w:r>
-      <w:r>
-        <w:t xml:space="preserve"> files</w:t>
-      </w:r>
-      <w:r>
-        <w:t xml:space="preserve"> can be found</w:t>
-      </w:r>
-      <w:r>
-        <w:t xml:space="preserve"> in </w:t>
-      </w:r>
-      <w:r>
-        <w:t xml:space="preserve">the </w:t>
-      </w:r>
-      <w:r>
-        <w:t>Digital-AV/z-series/foundations/</w:t>
-      </w:r>
-      <w:r>
-        <w:t>rust</w:t>
-      </w:r>
-      <w:r>
-        <w:t>/</w:t>
-      </w:r>
-      <w:r>
-        <w:t xml:space="preserve"> folder on </w:t>
-      </w:r>
-      <w:r>
-        <w:t>GitHub. All structures are pre-d</w:t>
-      </w:r>
-      <w:r>
-        <w:t>efine</w:t>
-      </w:r>
-      <w:r>
-        <w:t>d</w:t>
-      </w:r>
-      <w:r>
-        <w:t xml:space="preserve"> in lockstep with the binary files of the SDK. However, one major deviation is that the AV-Writ.dx file is segmented into 66 different structures (one for each book of the bible).</w:t>
-      </w:r>
-    </w:p>
-    <w:p>
-      <w:r>
-        <w:t>No deserialization required! That’s right, the C++ sources have the entire SDK files baked into the source code with requisite native C++ array initializations. Just include the dependency in CMake, and you’re good to go.</w:t>
-      </w:r>
-    </w:p>
-    <w:p>
-      <w:r>
-        <w:lastRenderedPageBreak/>
-        <w:t>No deserialization required! That’s right, the Rust sources have the entire SDK files baked into the source code with requisite native array initializations. Just include the dependency in cargo, and you’re good to go.</w:t>
-      </w:r>
-    </w:p>
-    <w:p>
-      <w:r>
-        <w:t>Rust</w:t>
-      </w:r>
-      <w:r>
-        <w:t xml:space="preserve"> sources can be found in the </w:t>
-      </w:r>
-      <w:r>
-        <w:t>Digital-AV/z-series/foundations/</w:t>
-      </w:r>
-      <w:r>
-        <w:t>rust</w:t>
-      </w:r>
-      <w:r>
-        <w:t>/</w:t>
-      </w:r>
-      <w:r>
-        <w:t xml:space="preserve"> folder on GitHub. All structures are pre-defined in lockstep with the binary files of the SDK. However, one major deviation is that the AV-Writ.dx file is segmented into 66 different structures (one for each book of the bible). </w:t>
-      </w:r>
-    </w:p>
-    <w:p>
-      <w:r>
-        <w:t xml:space="preserve">There are other minor deviations from the baseline SDK documentation. These are driven somewhat by the syntax of Rust, and to simplify code-generation. Deviations should be intuitive by comparing the struct definitions with the SDK documentation. The value of the generated files is that no deserialization operations are needed. Again, the implementation uses Rust arrays with static </w:t>
-      </w:r>
-      <w:r>
-        <w:t>initializers</w:t>
-      </w:r>
-      <w:r>
-        <w:t xml:space="preserve">. </w:t>
-      </w:r>
-    </w:p>
-    <w:p>
-      <w:r>
-        <w:t>The code currently compiles, but is largely untested.</w:t>
-      </w:r>
-    </w:p>
-    <w:p>
-      <w:r>
-        <w:t>The compiled Rust library is almost 400mb. That’s twenty times the size of the baseline [serialized] SDK files. At first glance, this might lead you to the C++ library. However, this would be an apples to oranges comparison. The C++ implementation is a DLL (i.e. a shared library). The Rust library is static, by convention, with all dependencies baked in, including the Rust runtime itself.</w:t>
-      </w:r>
-      <w:r>
-        <w:t xml:space="preserve">  Someone could measure what the library would be if it were compiled as a shared library, but I have no plans to do that.  For what it is, and given modern hardware, 400 mb is not very large by database standards. Yet, if trimming down is your goal, not every file need be included in your application.</w:t>
-      </w:r>
-      <w:r>
-        <w:br w:type="page"/>
-      </w:r>
-    </w:p>
+    <w:p/>
     <w:p>
       <w:pPr>
         <w:sectPr>
@@ -43859,53 +43973,9 @@
       </w:pPr>
     </w:p>
     <w:p>
-      <w:r>
-        <w:lastRenderedPageBreak/>
-        <w:t>No deserialization required! That’s right, the C++ sources have the entire SDK files baked into the source code with requisite native C++ array initializations. Just include the dependency in CMake, and you’re good to go.</w:t>
-      </w:r>
-    </w:p>
-    <w:p>
-      <w:r>
-        <w:t xml:space="preserve">C++ sources can be found in the </w:t>
-      </w:r>
-      <w:r>
-        <w:t>Digital-AV/z-series/foundations/</w:t>
-      </w:r>
-      <w:r>
-        <w:t>cpp</w:t>
-      </w:r>
-      <w:r>
-        <w:t>/</w:t>
-      </w:r>
-      <w:r>
-        <w:t xml:space="preserve"> folder on GitHub. All structures are pre-defined in lockstep with the binary files of the SDK. However, one major deviation is that the AV-Writ.dx file is segmented into 66 different structures (one for each book of the bible).</w:t>
-      </w:r>
-    </w:p>
-    <w:p>
-      <w:r>
-        <w:t>There are other minor deviations that should be intuitive by examining the struct definitions. These are driven somewhat by the syntax of C++, and to simplify code-generation. The value of the generated files is that no deserialization operations are needed. Again, the implementation uses C++ arrays with static initializations.</w:t>
-      </w:r>
-    </w:p>
-    <w:p>
-      <w:r>
-        <w:t>The code currently compiles, but is largely untested.</w:t>
-      </w:r>
-    </w:p>
-    <w:p>
-      <w:r>
-        <w:t>Interestingly, using the latest Microsoft x64 C++ compiler to compile the entire SDK into a DLL with static C++ arrays, the entire DLL weighs in at 21.2 mb, slightly smaller than the experimental FlatBuffers data files. Compared to the Baseline SDK files themselves, that’s only 3 mb of overhead (and all of the deserialization work is already done).</w:t>
-      </w:r>
-    </w:p>
-    <w:p>
-      <w:r>
-        <w:br w:type="page"/>
-      </w:r>
-    </w:p>
-    <w:p>
       <w:pPr>
         <w:sectPr>
           <w:headerReference w:type="default" r:id="rId40"/>
-          <w:footerReference w:type="default" r:id="rId41"/>
           <w:type w:val="continuous"/>
           <w:pgSz w:w="15840" w:h="12240" w:orient="landscape" w:code="1"/>
           <w:pgMar w:top="720" w:right="1152" w:bottom="720" w:left="1152" w:header="720" w:footer="720" w:gutter="0"/>
@@ -43914,36 +43984,14 @@
           <w:docGrid w:linePitch="360"/>
         </w:sectPr>
       </w:pPr>
-    </w:p>
-    <w:p/>
-    <w:p>
-      <w:pPr>
-        <w:sectPr>
-          <w:headerReference w:type="default" r:id="rId42"/>
-          <w:footerReference w:type="default" r:id="rId43"/>
-          <w:type w:val="continuous"/>
-          <w:pgSz w:w="15840" w:h="12240" w:orient="landscape" w:code="1"/>
-          <w:pgMar w:top="720" w:right="1152" w:bottom="720" w:left="1152" w:header="720" w:footer="720" w:gutter="0"/>
-          <w:pgNumType w:fmt="lowerRoman" w:start="1"/>
-          <w:cols w:space="720"/>
-          <w:docGrid w:linePitch="360"/>
-        </w:sectPr>
-      </w:pPr>
-    </w:p>
-    <w:p>
-      <w:pPr>
-        <w:sectPr>
-          <w:headerReference w:type="default" r:id="rId44"/>
-          <w:type w:val="continuous"/>
-          <w:pgSz w:w="15840" w:h="12240" w:orient="landscape" w:code="1"/>
-          <w:pgMar w:top="720" w:right="1152" w:bottom="720" w:left="1152" w:header="720" w:footer="720" w:gutter="0"/>
-          <w:pgNumType w:fmt="lowerRoman" w:start="1"/>
-          <w:cols w:space="720"/>
-          <w:docGrid w:linePitch="360"/>
-        </w:sectPr>
-      </w:pPr>
-      <w:r>
-        <w:t>Okay, this is a teaser, but with the existing code-generation platform, this is pretty low-hanging fruit. Sure, it’s not as compact as FlatBuffers, but it will be way easier to use.  Moreover, if compactness is what you’re really after, not even FlatBuffers can beat the baseline SDK.</w:t>
+      <w:r>
+        <w:t>Okay, this is a teaser, but with the existing code-generation platform, this is pretty low-hanging fruit. Sure, it’s not as compact as Flat</w:t>
+      </w:r>
+      <w:r>
+        <w:t xml:space="preserve"> </w:t>
+      </w:r>
+      <w:r>
+        <w:t xml:space="preserve">Buffers, but it will be way easier to use.  </w:t>
       </w:r>
     </w:p>
     <w:p/>
@@ -43958,7 +44006,13 @@
         <w:t xml:space="preserve">If the developer is willing to take on the dependency of </w:t>
       </w:r>
       <w:r>
-        <w:t>FlatBuffers</w:t>
+        <w:t>Flat</w:t>
+      </w:r>
+      <w:r>
+        <w:t xml:space="preserve"> </w:t>
+      </w:r>
+      <w:r>
+        <w:t>Buffers</w:t>
       </w:r>
       <w:r>
         <w:rPr>
@@ -43967,7 +44021,31 @@
         <w:footnoteReference w:id="5"/>
       </w:r>
       <w:r>
-        <w:t>, the deserialization can be driven using the IDL provided in the FlatBuffers Schema (fbs) IDL files. All binary-content files for deserialization for FlatBuffers have an “.data” extent. Corresponding IDL files have an “.fbs” extent. The layouts are substantially similar to the baseline SDK. Therefore, the baseline SDK documentation can still be consulted. However, the IDL (i.e. *.fbs file) can drive deserialization through the FlatBuffers code-generated sources for most programming languages.</w:t>
+        <w:t xml:space="preserve">, the deserialization can be driven using </w:t>
+      </w:r>
+      <w:r>
+        <w:t>a single IDL file named avx.fbs. The content file is named avx-fb.data</w:t>
+      </w:r>
+      <w:r>
+        <w:t xml:space="preserve">. The layouts are substantially similar to the baseline SDK. Therefore, the baseline SDK documentation can still be consulted. However, deserialization </w:t>
+      </w:r>
+      <w:r>
+        <w:t xml:space="preserve">is driven </w:t>
+      </w:r>
+      <w:r>
+        <w:t>through Flat</w:t>
+      </w:r>
+      <w:r>
+        <w:t xml:space="preserve"> </w:t>
+      </w:r>
+      <w:r>
+        <w:t>Buffers</w:t>
+      </w:r>
+      <w:r>
+        <w:t>, and is compatible with</w:t>
+      </w:r>
+      <w:r>
+        <w:t xml:space="preserve"> most programming languages.</w:t>
       </w:r>
     </w:p>
     <w:p>
@@ -44359,10 +44437,11 @@
         <w:tc>
           <w:tcPr>
             <w:tcW w:w="2970" w:type="dxa"/>
+            <w:vMerge w:val="restart"/>
             <w:tcBorders>
               <w:top w:val="single" w:sz="4" w:space="0" w:color="auto"/>
             </w:tcBorders>
-            <w:vAlign w:val="center"/>
+            <w:vAlign w:val="bottom"/>
           </w:tcPr>
           <w:p>
             <w:pPr>
@@ -44377,84 +44456,44 @@
                 <w:sz w:val="36"/>
                 <w:szCs w:val="36"/>
               </w:rPr>
-              <w:t>Writ</w:t>
-            </w:r>
-            <w:r>
+              <w:t>avx.fbs</w:t>
+            </w:r>
+          </w:p>
+        </w:tc>
+        <w:tc>
+          <w:tcPr>
+            <w:tcW w:w="3145" w:type="dxa"/>
+            <w:vMerge w:val="restart"/>
+            <w:tcBorders>
+              <w:top w:val="single" w:sz="4" w:space="0" w:color="auto"/>
+            </w:tcBorders>
+            <w:vAlign w:val="bottom"/>
+          </w:tcPr>
+          <w:p>
+            <w:pPr>
+              <w:jc w:val="both"/>
               <w:rPr>
                 <w:sz w:val="36"/>
                 <w:szCs w:val="36"/>
               </w:rPr>
-              <w:t>ten</w:t>
-            </w:r>
+            </w:pPr>
             <w:r>
               <w:rPr>
                 <w:sz w:val="36"/>
                 <w:szCs w:val="36"/>
               </w:rPr>
-              <w:t>.fb</w:t>
-            </w:r>
-            <w:r>
-              <w:rPr>
-                <w:sz w:val="36"/>
-                <w:szCs w:val="36"/>
-              </w:rPr>
-              <w:t>s</w:t>
-            </w:r>
-          </w:p>
-        </w:tc>
-        <w:tc>
-          <w:tcPr>
-            <w:tcW w:w="3145" w:type="dxa"/>
-            <w:tcBorders>
-              <w:top w:val="single" w:sz="4" w:space="0" w:color="auto"/>
-            </w:tcBorders>
-            <w:vAlign w:val="center"/>
-          </w:tcPr>
-          <w:p>
-            <w:pPr>
-              <w:jc w:val="both"/>
-              <w:rPr>
-                <w:sz w:val="36"/>
-                <w:szCs w:val="36"/>
-              </w:rPr>
-            </w:pPr>
-            <w:r>
-              <w:rPr>
-                <w:sz w:val="36"/>
-                <w:szCs w:val="36"/>
-              </w:rPr>
-              <w:t>Writ</w:t>
-            </w:r>
-            <w:r>
-              <w:rPr>
-                <w:sz w:val="36"/>
-                <w:szCs w:val="36"/>
-              </w:rPr>
-              <w:t>ten</w:t>
-            </w:r>
-            <w:r>
-              <w:rPr>
-                <w:sz w:val="36"/>
-                <w:szCs w:val="36"/>
-              </w:rPr>
-              <w:t>.</w:t>
-            </w:r>
-            <w:r>
-              <w:rPr>
-                <w:sz w:val="36"/>
-                <w:szCs w:val="36"/>
-              </w:rPr>
-              <w:t>data</w:t>
+              <w:t>avx-fb.data</w:t>
             </w:r>
           </w:p>
         </w:tc>
         <w:tc>
           <w:tcPr>
             <w:tcW w:w="1870" w:type="dxa"/>
+            <w:vMerge w:val="restart"/>
             <w:tcBorders>
               <w:top w:val="single" w:sz="4" w:space="0" w:color="000000" w:themeColor="text1"/>
             </w:tcBorders>
-            <w:vAlign w:val="center"/>
+            <w:vAlign w:val="bottom"/>
           </w:tcPr>
           <w:p>
             <w:pPr>
@@ -44471,7 +44510,7 @@
                 <w:sz w:val="32"/>
                 <w:szCs w:val="32"/>
               </w:rPr>
-              <w:t xml:space="preserve"> 18 mb</w:t>
+              <w:t>21 mb</w:t>
             </w:r>
           </w:p>
         </w:tc>
@@ -44528,6 +44567,7 @@
         <w:tc>
           <w:tcPr>
             <w:tcW w:w="2970" w:type="dxa"/>
+            <w:vMerge/>
             <w:vAlign w:val="center"/>
           </w:tcPr>
           <w:p>
@@ -44538,54 +44578,28 @@
                 <w:szCs w:val="36"/>
               </w:rPr>
             </w:pPr>
-            <w:r>
+          </w:p>
+        </w:tc>
+        <w:tc>
+          <w:tcPr>
+            <w:tcW w:w="3145" w:type="dxa"/>
+            <w:vMerge/>
+            <w:vAlign w:val="center"/>
+          </w:tcPr>
+          <w:p>
+            <w:pPr>
+              <w:jc w:val="both"/>
               <w:rPr>
                 <w:sz w:val="36"/>
                 <w:szCs w:val="36"/>
               </w:rPr>
-              <w:t>Book</w:t>
-            </w:r>
-            <w:r>
-              <w:rPr>
-                <w:sz w:val="36"/>
-                <w:szCs w:val="36"/>
-              </w:rPr>
-              <w:t>-Index.fbs</w:t>
-            </w:r>
-          </w:p>
-        </w:tc>
-        <w:tc>
-          <w:tcPr>
-            <w:tcW w:w="3145" w:type="dxa"/>
-            <w:vAlign w:val="center"/>
-          </w:tcPr>
-          <w:p>
-            <w:pPr>
-              <w:jc w:val="both"/>
-              <w:rPr>
-                <w:sz w:val="36"/>
-                <w:szCs w:val="36"/>
-              </w:rPr>
-            </w:pPr>
-            <w:r>
-              <w:rPr>
-                <w:sz w:val="36"/>
-                <w:szCs w:val="36"/>
-              </w:rPr>
-              <w:t>Book</w:t>
-            </w:r>
-            <w:r>
-              <w:rPr>
-                <w:sz w:val="36"/>
-                <w:szCs w:val="36"/>
-              </w:rPr>
-              <w:t>-Index.data</w:t>
-            </w:r>
+            </w:pPr>
           </w:p>
         </w:tc>
         <w:tc>
           <w:tcPr>
             <w:tcW w:w="1870" w:type="dxa"/>
+            <w:vMerge/>
             <w:vAlign w:val="center"/>
           </w:tcPr>
           <w:p>
@@ -44597,14 +44611,105 @@
                 <w:szCs w:val="32"/>
               </w:rPr>
             </w:pPr>
-            <w:r>
+          </w:p>
+        </w:tc>
+      </w:tr>
+      <w:tr>
+        <w:tc>
+          <w:tcPr>
+            <w:tcW w:w="3685" w:type="dxa"/>
+            <w:shd w:val="clear" w:color="auto" w:fill="D9D9D9" w:themeFill="background1" w:themeFillShade="D9"/>
+            <w:vAlign w:val="center"/>
+          </w:tcPr>
+          <w:p>
+            <w:pPr>
+              <w:jc w:val="both"/>
+              <w:rPr>
+                <w:sz w:val="36"/>
+                <w:szCs w:val="36"/>
+              </w:rPr>
+            </w:pPr>
+            <w:r>
+              <w:rPr>
+                <w:sz w:val="36"/>
+                <w:szCs w:val="36"/>
+              </w:rPr>
+              <w:t>AV-Chapter.ix</w:t>
+            </w:r>
+          </w:p>
+        </w:tc>
+        <w:tc>
+          <w:tcPr>
+            <w:tcW w:w="1890" w:type="dxa"/>
+            <w:shd w:val="clear" w:color="auto" w:fill="D9D9D9" w:themeFill="background1" w:themeFillShade="D9"/>
+            <w:vAlign w:val="center"/>
+          </w:tcPr>
+          <w:p>
+            <w:pPr>
+              <w:jc w:val="center"/>
               <w:rPr>
                 <w:rFonts w:ascii="Consolas" w:hAnsi="Consolas"/>
                 <w:sz w:val="32"/>
                 <w:szCs w:val="32"/>
               </w:rPr>
-              <w:t xml:space="preserve">  1 kb</w:t>
-            </w:r>
+            </w:pPr>
+            <w:r>
+              <w:rPr>
+                <w:rFonts w:ascii="Consolas" w:hAnsi="Consolas"/>
+                <w:sz w:val="32"/>
+                <w:szCs w:val="32"/>
+              </w:rPr>
+              <w:t xml:space="preserve"> 12 kb</w:t>
+            </w:r>
+          </w:p>
+        </w:tc>
+        <w:tc>
+          <w:tcPr>
+            <w:tcW w:w="2970" w:type="dxa"/>
+            <w:vMerge/>
+            <w:vAlign w:val="center"/>
+          </w:tcPr>
+          <w:p>
+            <w:pPr>
+              <w:jc w:val="both"/>
+              <w:rPr>
+                <w:sz w:val="36"/>
+                <w:szCs w:val="36"/>
+              </w:rPr>
+            </w:pPr>
+          </w:p>
+        </w:tc>
+        <w:tc>
+          <w:tcPr>
+            <w:tcW w:w="3145" w:type="dxa"/>
+            <w:vMerge/>
+            <w:vAlign w:val="center"/>
+          </w:tcPr>
+          <w:p>
+            <w:pPr>
+              <w:jc w:val="both"/>
+              <w:rPr>
+                <w:sz w:val="36"/>
+                <w:szCs w:val="36"/>
+              </w:rPr>
+            </w:pPr>
+          </w:p>
+        </w:tc>
+        <w:tc>
+          <w:tcPr>
+            <w:tcW w:w="1870" w:type="dxa"/>
+            <w:vMerge/>
+            <w:vAlign w:val="center"/>
+          </w:tcPr>
+          <w:p>
+            <w:pPr>
+              <w:jc w:val="center"/>
+              <w:rPr>
+                <w:rFonts w:ascii="Consolas" w:hAnsi="Consolas"/>
+                <w:sz w:val="32"/>
+                <w:szCs w:val="32"/>
+              </w:rPr>
+            </w:pPr>
           </w:p>
         </w:tc>
       </w:tr>
@@ -44628,7 +44733,21 @@
                 <w:sz w:val="36"/>
                 <w:szCs w:val="36"/>
               </w:rPr>
-              <w:t>AV-Chapter.ix</w:t>
+              <w:t>AV-</w:t>
+            </w:r>
+            <w:r>
+              <w:rPr>
+                <w:sz w:val="36"/>
+                <w:szCs w:val="36"/>
+              </w:rPr>
+              <w:t>Verse</w:t>
+            </w:r>
+            <w:r>
+              <w:rPr>
+                <w:sz w:val="36"/>
+                <w:szCs w:val="36"/>
+              </w:rPr>
+              <w:t>.ix</w:t>
             </w:r>
           </w:p>
         </w:tc>
@@ -44653,13 +44772,14 @@
                 <w:sz w:val="32"/>
                 <w:szCs w:val="32"/>
               </w:rPr>
-              <w:t xml:space="preserve"> 12 kb</w:t>
+              <w:t>122 kb</w:t>
             </w:r>
           </w:p>
         </w:tc>
         <w:tc>
           <w:tcPr>
             <w:tcW w:w="2970" w:type="dxa"/>
+            <w:vMerge/>
             <w:vAlign w:val="center"/>
           </w:tcPr>
           <w:p>
@@ -44670,54 +44790,28 @@
                 <w:szCs w:val="36"/>
               </w:rPr>
             </w:pPr>
-            <w:r>
+          </w:p>
+        </w:tc>
+        <w:tc>
+          <w:tcPr>
+            <w:tcW w:w="3145" w:type="dxa"/>
+            <w:vMerge/>
+            <w:vAlign w:val="center"/>
+          </w:tcPr>
+          <w:p>
+            <w:pPr>
+              <w:jc w:val="both"/>
               <w:rPr>
                 <w:sz w:val="36"/>
                 <w:szCs w:val="36"/>
               </w:rPr>
-              <w:t>Chapter</w:t>
-            </w:r>
-            <w:r>
-              <w:rPr>
-                <w:sz w:val="36"/>
-                <w:szCs w:val="36"/>
-              </w:rPr>
-              <w:t>-Index.fbs</w:t>
-            </w:r>
-          </w:p>
-        </w:tc>
-        <w:tc>
-          <w:tcPr>
-            <w:tcW w:w="3145" w:type="dxa"/>
-            <w:vAlign w:val="center"/>
-          </w:tcPr>
-          <w:p>
-            <w:pPr>
-              <w:jc w:val="both"/>
-              <w:rPr>
-                <w:sz w:val="36"/>
-                <w:szCs w:val="36"/>
-              </w:rPr>
-            </w:pPr>
-            <w:r>
-              <w:rPr>
-                <w:sz w:val="36"/>
-                <w:szCs w:val="36"/>
-              </w:rPr>
-              <w:t>Chapter</w:t>
-            </w:r>
-            <w:r>
-              <w:rPr>
-                <w:sz w:val="36"/>
-                <w:szCs w:val="36"/>
-              </w:rPr>
-              <w:t>-Index.data</w:t>
-            </w:r>
+            </w:pPr>
           </w:p>
         </w:tc>
         <w:tc>
           <w:tcPr>
             <w:tcW w:w="1870" w:type="dxa"/>
+            <w:vMerge/>
             <w:vAlign w:val="center"/>
           </w:tcPr>
           <w:p>
@@ -44729,14 +44823,105 @@
                 <w:szCs w:val="32"/>
               </w:rPr>
             </w:pPr>
-            <w:r>
+          </w:p>
+        </w:tc>
+      </w:tr>
+      <w:tr>
+        <w:tc>
+          <w:tcPr>
+            <w:tcW w:w="3685" w:type="dxa"/>
+            <w:shd w:val="clear" w:color="auto" w:fill="D9D9D9" w:themeFill="background1" w:themeFillShade="D9"/>
+            <w:vAlign w:val="center"/>
+          </w:tcPr>
+          <w:p>
+            <w:pPr>
+              <w:jc w:val="both"/>
+              <w:rPr>
+                <w:sz w:val="36"/>
+                <w:szCs w:val="36"/>
+              </w:rPr>
+            </w:pPr>
+            <w:r>
+              <w:rPr>
+                <w:sz w:val="36"/>
+                <w:szCs w:val="36"/>
+              </w:rPr>
+              <w:t>AV-Lemma.dxi</w:t>
+            </w:r>
+          </w:p>
+        </w:tc>
+        <w:tc>
+          <w:tcPr>
+            <w:tcW w:w="1890" w:type="dxa"/>
+            <w:shd w:val="clear" w:color="auto" w:fill="D9D9D9" w:themeFill="background1" w:themeFillShade="D9"/>
+            <w:vAlign w:val="center"/>
+          </w:tcPr>
+          <w:p>
+            <w:pPr>
+              <w:jc w:val="center"/>
               <w:rPr>
                 <w:rFonts w:ascii="Consolas" w:hAnsi="Consolas"/>
                 <w:sz w:val="32"/>
                 <w:szCs w:val="32"/>
               </w:rPr>
-              <w:t xml:space="preserve">  1 kb</w:t>
-            </w:r>
+            </w:pPr>
+            <w:r>
+              <w:rPr>
+                <w:rFonts w:ascii="Consolas" w:hAnsi="Consolas"/>
+                <w:sz w:val="32"/>
+                <w:szCs w:val="32"/>
+              </w:rPr>
+              <w:t>179 kb</w:t>
+            </w:r>
+          </w:p>
+        </w:tc>
+        <w:tc>
+          <w:tcPr>
+            <w:tcW w:w="2970" w:type="dxa"/>
+            <w:vMerge/>
+            <w:vAlign w:val="center"/>
+          </w:tcPr>
+          <w:p>
+            <w:pPr>
+              <w:jc w:val="both"/>
+              <w:rPr>
+                <w:sz w:val="36"/>
+                <w:szCs w:val="36"/>
+              </w:rPr>
+            </w:pPr>
+          </w:p>
+        </w:tc>
+        <w:tc>
+          <w:tcPr>
+            <w:tcW w:w="3145" w:type="dxa"/>
+            <w:vMerge/>
+            <w:vAlign w:val="center"/>
+          </w:tcPr>
+          <w:p>
+            <w:pPr>
+              <w:jc w:val="both"/>
+              <w:rPr>
+                <w:sz w:val="36"/>
+                <w:szCs w:val="36"/>
+              </w:rPr>
+            </w:pPr>
+          </w:p>
+        </w:tc>
+        <w:tc>
+          <w:tcPr>
+            <w:tcW w:w="1870" w:type="dxa"/>
+            <w:vMerge/>
+            <w:vAlign w:val="center"/>
+          </w:tcPr>
+          <w:p>
+            <w:pPr>
+              <w:jc w:val="center"/>
+              <w:rPr>
+                <w:rFonts w:ascii="Consolas" w:hAnsi="Consolas"/>
+                <w:sz w:val="32"/>
+                <w:szCs w:val="32"/>
+              </w:rPr>
+            </w:pPr>
           </w:p>
         </w:tc>
       </w:tr>
@@ -44760,21 +44945,21 @@
                 <w:sz w:val="36"/>
                 <w:szCs w:val="36"/>
               </w:rPr>
-              <w:t>AV-</w:t>
+              <w:t>AV-Lemma</w:t>
             </w:r>
             <w:r>
               <w:rPr>
                 <w:sz w:val="36"/>
                 <w:szCs w:val="36"/>
               </w:rPr>
-              <w:t>Verse</w:t>
+              <w:t>-OOV</w:t>
             </w:r>
             <w:r>
               <w:rPr>
                 <w:sz w:val="36"/>
                 <w:szCs w:val="36"/>
               </w:rPr>
-              <w:t>.ix</w:t>
+              <w:t>.dxi</w:t>
             </w:r>
           </w:p>
         </w:tc>
@@ -44799,13 +44984,14 @@
                 <w:sz w:val="32"/>
                 <w:szCs w:val="32"/>
               </w:rPr>
-              <w:t>122 kb</w:t>
+              <w:t xml:space="preserve">  8 kb</w:t>
             </w:r>
           </w:p>
         </w:tc>
         <w:tc>
           <w:tcPr>
             <w:tcW w:w="2970" w:type="dxa"/>
+            <w:vMerge/>
             <w:vAlign w:val="center"/>
           </w:tcPr>
           <w:p>
@@ -44816,40 +45002,28 @@
                 <w:szCs w:val="36"/>
               </w:rPr>
             </w:pPr>
-            <w:r>
+          </w:p>
+        </w:tc>
+        <w:tc>
+          <w:tcPr>
+            <w:tcW w:w="3145" w:type="dxa"/>
+            <w:vMerge/>
+            <w:vAlign w:val="center"/>
+          </w:tcPr>
+          <w:p>
+            <w:pPr>
+              <w:jc w:val="both"/>
               <w:rPr>
                 <w:sz w:val="36"/>
                 <w:szCs w:val="36"/>
               </w:rPr>
-              <w:t>Verse-Index.fbs</w:t>
-            </w:r>
-          </w:p>
-        </w:tc>
-        <w:tc>
-          <w:tcPr>
-            <w:tcW w:w="3145" w:type="dxa"/>
-            <w:vAlign w:val="center"/>
-          </w:tcPr>
-          <w:p>
-            <w:pPr>
-              <w:jc w:val="both"/>
-              <w:rPr>
-                <w:sz w:val="36"/>
-                <w:szCs w:val="36"/>
-              </w:rPr>
-            </w:pPr>
-            <w:r>
-              <w:rPr>
-                <w:sz w:val="36"/>
-                <w:szCs w:val="36"/>
-              </w:rPr>
-              <w:t>Verse-Index.data</w:t>
-            </w:r>
+            </w:pPr>
           </w:p>
         </w:tc>
         <w:tc>
           <w:tcPr>
             <w:tcW w:w="1870" w:type="dxa"/>
+            <w:vMerge/>
             <w:vAlign w:val="center"/>
           </w:tcPr>
           <w:p>
@@ -44861,14 +45035,105 @@
                 <w:szCs w:val="32"/>
               </w:rPr>
             </w:pPr>
-            <w:r>
+          </w:p>
+        </w:tc>
+      </w:tr>
+      <w:tr>
+        <w:tc>
+          <w:tcPr>
+            <w:tcW w:w="3685" w:type="dxa"/>
+            <w:shd w:val="clear" w:color="auto" w:fill="D9D9D9" w:themeFill="background1" w:themeFillShade="D9"/>
+            <w:vAlign w:val="center"/>
+          </w:tcPr>
+          <w:p>
+            <w:pPr>
+              <w:jc w:val="both"/>
+              <w:rPr>
+                <w:sz w:val="36"/>
+                <w:szCs w:val="36"/>
+              </w:rPr>
+            </w:pPr>
+            <w:r>
+              <w:rPr>
+                <w:sz w:val="36"/>
+                <w:szCs w:val="36"/>
+              </w:rPr>
+              <w:t>AV-Lexicon.dxi</w:t>
+            </w:r>
+          </w:p>
+        </w:tc>
+        <w:tc>
+          <w:tcPr>
+            <w:tcW w:w="1890" w:type="dxa"/>
+            <w:shd w:val="clear" w:color="auto" w:fill="D9D9D9" w:themeFill="background1" w:themeFillShade="D9"/>
+            <w:vAlign w:val="center"/>
+          </w:tcPr>
+          <w:p>
+            <w:pPr>
+              <w:jc w:val="center"/>
               <w:rPr>
                 <w:rFonts w:ascii="Consolas" w:hAnsi="Consolas"/>
                 <w:sz w:val="32"/>
                 <w:szCs w:val="32"/>
               </w:rPr>
-              <w:t>122 kb</w:t>
-            </w:r>
+            </w:pPr>
+            <w:r>
+              <w:rPr>
+                <w:rFonts w:ascii="Consolas" w:hAnsi="Consolas"/>
+                <w:sz w:val="32"/>
+                <w:szCs w:val="32"/>
+              </w:rPr>
+              <w:t>241 kb</w:t>
+            </w:r>
+          </w:p>
+        </w:tc>
+        <w:tc>
+          <w:tcPr>
+            <w:tcW w:w="2970" w:type="dxa"/>
+            <w:vMerge/>
+            <w:vAlign w:val="center"/>
+          </w:tcPr>
+          <w:p>
+            <w:pPr>
+              <w:jc w:val="both"/>
+              <w:rPr>
+                <w:sz w:val="36"/>
+                <w:szCs w:val="36"/>
+              </w:rPr>
+            </w:pPr>
+          </w:p>
+        </w:tc>
+        <w:tc>
+          <w:tcPr>
+            <w:tcW w:w="3145" w:type="dxa"/>
+            <w:vMerge/>
+            <w:vAlign w:val="center"/>
+          </w:tcPr>
+          <w:p>
+            <w:pPr>
+              <w:jc w:val="both"/>
+              <w:rPr>
+                <w:sz w:val="36"/>
+                <w:szCs w:val="36"/>
+              </w:rPr>
+            </w:pPr>
+          </w:p>
+        </w:tc>
+        <w:tc>
+          <w:tcPr>
+            <w:tcW w:w="1870" w:type="dxa"/>
+            <w:vMerge/>
+            <w:vAlign w:val="center"/>
+          </w:tcPr>
+          <w:p>
+            <w:pPr>
+              <w:jc w:val="center"/>
+              <w:rPr>
+                <w:rFonts w:ascii="Consolas" w:hAnsi="Consolas"/>
+                <w:sz w:val="32"/>
+                <w:szCs w:val="32"/>
+              </w:rPr>
+            </w:pPr>
           </w:p>
         </w:tc>
       </w:tr>
@@ -44892,7 +45157,21 @@
                 <w:sz w:val="36"/>
                 <w:szCs w:val="36"/>
               </w:rPr>
-              <w:t>AV-Lemma.dxi</w:t>
+              <w:t>AV-</w:t>
+            </w:r>
+            <w:r>
+              <w:rPr>
+                <w:sz w:val="36"/>
+                <w:szCs w:val="36"/>
+              </w:rPr>
+              <w:t>Names</w:t>
+            </w:r>
+            <w:r>
+              <w:rPr>
+                <w:sz w:val="36"/>
+                <w:szCs w:val="36"/>
+              </w:rPr>
+              <w:t>.dxi</w:t>
             </w:r>
           </w:p>
         </w:tc>
@@ -44917,104 +45196,81 @@
                 <w:sz w:val="32"/>
                 <w:szCs w:val="32"/>
               </w:rPr>
-              <w:t>179 kb</w:t>
-            </w:r>
-          </w:p>
-        </w:tc>
-        <w:tc>
-          <w:tcPr>
-            <w:tcW w:w="2970" w:type="dxa"/>
-            <w:vAlign w:val="center"/>
-          </w:tcPr>
-          <w:p>
-            <w:pPr>
-              <w:jc w:val="both"/>
-              <w:rPr>
-                <w:sz w:val="36"/>
-                <w:szCs w:val="36"/>
-              </w:rPr>
-            </w:pPr>
-            <w:r>
-              <w:rPr>
-                <w:sz w:val="36"/>
-                <w:szCs w:val="36"/>
-              </w:rPr>
-              <w:t>Lemma</w:t>
-            </w:r>
-            <w:r>
-              <w:rPr>
-                <w:sz w:val="36"/>
-                <w:szCs w:val="36"/>
-              </w:rPr>
-              <w:t>ta</w:t>
-            </w:r>
-            <w:r>
-              <w:rPr>
-                <w:sz w:val="36"/>
-                <w:szCs w:val="36"/>
-              </w:rPr>
-              <w:t>.</w:t>
-            </w:r>
-            <w:r>
-              <w:rPr>
-                <w:sz w:val="36"/>
-                <w:szCs w:val="36"/>
-              </w:rPr>
-              <w:t>fbs</w:t>
-            </w:r>
-          </w:p>
-        </w:tc>
-        <w:tc>
-          <w:tcPr>
-            <w:tcW w:w="3145" w:type="dxa"/>
-            <w:vAlign w:val="center"/>
-          </w:tcPr>
-          <w:p>
-            <w:pPr>
-              <w:jc w:val="both"/>
-              <w:rPr>
-                <w:sz w:val="36"/>
-                <w:szCs w:val="36"/>
-              </w:rPr>
-            </w:pPr>
-            <w:r>
-              <w:rPr>
-                <w:sz w:val="36"/>
-                <w:szCs w:val="36"/>
-              </w:rPr>
-              <w:t>Lemma</w:t>
-            </w:r>
-            <w:r>
-              <w:rPr>
-                <w:sz w:val="36"/>
-                <w:szCs w:val="36"/>
-              </w:rPr>
-              <w:t>ta.data</w:t>
-            </w:r>
-          </w:p>
-        </w:tc>
-        <w:tc>
-          <w:tcPr>
-            <w:tcW w:w="1870" w:type="dxa"/>
-            <w:vAlign w:val="center"/>
-          </w:tcPr>
-          <w:p>
-            <w:pPr>
-              <w:jc w:val="center"/>
+              <w:t xml:space="preserve"> </w:t>
+            </w:r>
+            <w:r>
               <w:rPr>
                 <w:rFonts w:ascii="Consolas" w:hAnsi="Consolas"/>
                 <w:sz w:val="32"/>
                 <w:szCs w:val="32"/>
               </w:rPr>
-            </w:pPr>
+              <w:t>60</w:t>
+            </w:r>
             <w:r>
               <w:rPr>
                 <w:rFonts w:ascii="Consolas" w:hAnsi="Consolas"/>
                 <w:sz w:val="32"/>
                 <w:szCs w:val="32"/>
               </w:rPr>
-              <w:t>742 kb</w:t>
-            </w:r>
+              <w:t xml:space="preserve"> </w:t>
+            </w:r>
+            <w:r>
+              <w:rPr>
+                <w:rFonts w:ascii="Consolas" w:hAnsi="Consolas"/>
+                <w:sz w:val="32"/>
+                <w:szCs w:val="32"/>
+              </w:rPr>
+              <w:t>kb</w:t>
+            </w:r>
+          </w:p>
+        </w:tc>
+        <w:tc>
+          <w:tcPr>
+            <w:tcW w:w="2970" w:type="dxa"/>
+            <w:vMerge/>
+            <w:vAlign w:val="center"/>
+          </w:tcPr>
+          <w:p>
+            <w:pPr>
+              <w:jc w:val="both"/>
+              <w:rPr>
+                <w:sz w:val="36"/>
+                <w:szCs w:val="36"/>
+              </w:rPr>
+            </w:pPr>
+          </w:p>
+        </w:tc>
+        <w:tc>
+          <w:tcPr>
+            <w:tcW w:w="3145" w:type="dxa"/>
+            <w:vMerge/>
+            <w:vAlign w:val="center"/>
+          </w:tcPr>
+          <w:p>
+            <w:pPr>
+              <w:jc w:val="both"/>
+              <w:rPr>
+                <w:sz w:val="36"/>
+                <w:szCs w:val="36"/>
+              </w:rPr>
+            </w:pPr>
+          </w:p>
+        </w:tc>
+        <w:tc>
+          <w:tcPr>
+            <w:tcW w:w="1870" w:type="dxa"/>
+            <w:vMerge/>
+            <w:vAlign w:val="center"/>
+          </w:tcPr>
+          <w:p>
+            <w:pPr>
+              <w:jc w:val="center"/>
+              <w:rPr>
+                <w:rFonts w:ascii="Consolas" w:hAnsi="Consolas"/>
+                <w:sz w:val="32"/>
+                <w:szCs w:val="32"/>
+              </w:rPr>
+            </w:pPr>
           </w:p>
         </w:tc>
       </w:tr>
@@ -45038,27 +45294,16 @@
                 <w:sz w:val="36"/>
                 <w:szCs w:val="36"/>
               </w:rPr>
-              <w:t>AV-Lemma</w:t>
-            </w:r>
-            <w:r>
-              <w:rPr>
-                <w:sz w:val="36"/>
-                <w:szCs w:val="36"/>
-              </w:rPr>
-              <w:t>-OOV</w:t>
-            </w:r>
-            <w:r>
-              <w:rPr>
-                <w:sz w:val="36"/>
-                <w:szCs w:val="36"/>
-              </w:rPr>
-              <w:t>.dxi</w:t>
+              <w:t>Total</w:t>
             </w:r>
           </w:p>
         </w:tc>
         <w:tc>
           <w:tcPr>
             <w:tcW w:w="1890" w:type="dxa"/>
+            <w:tcBorders>
+              <w:bottom w:val="single" w:sz="4" w:space="0" w:color="auto"/>
+            </w:tcBorders>
             <w:shd w:val="clear" w:color="auto" w:fill="D9D9D9" w:themeFill="background1" w:themeFillShade="D9"/>
             <w:vAlign w:val="center"/>
           </w:tcPr>
@@ -45077,13 +45322,17 @@
                 <w:sz w:val="32"/>
                 <w:szCs w:val="32"/>
               </w:rPr>
-              <w:t xml:space="preserve">  8 kb</w:t>
+              <w:t>18 mb</w:t>
             </w:r>
           </w:p>
         </w:tc>
         <w:tc>
           <w:tcPr>
             <w:tcW w:w="2970" w:type="dxa"/>
+            <w:vMerge/>
+            <w:tcBorders>
+              <w:bottom w:val="single" w:sz="4" w:space="0" w:color="auto"/>
+            </w:tcBorders>
             <w:vAlign w:val="center"/>
           </w:tcPr>
           <w:p>
@@ -45094,68 +45343,31 @@
                 <w:szCs w:val="36"/>
               </w:rPr>
             </w:pPr>
-            <w:r>
+          </w:p>
+        </w:tc>
+        <w:tc>
+          <w:tcPr>
+            <w:tcW w:w="3145" w:type="dxa"/>
+            <w:vMerge/>
+            <w:tcBorders>
+              <w:bottom w:val="single" w:sz="4" w:space="0" w:color="auto"/>
+            </w:tcBorders>
+            <w:vAlign w:val="center"/>
+          </w:tcPr>
+          <w:p>
+            <w:pPr>
+              <w:jc w:val="both"/>
               <w:rPr>
                 <w:sz w:val="36"/>
                 <w:szCs w:val="36"/>
               </w:rPr>
-              <w:t>Lemma</w:t>
-            </w:r>
-            <w:r>
-              <w:rPr>
-                <w:sz w:val="36"/>
-                <w:szCs w:val="36"/>
-              </w:rPr>
-              <w:t>ta-OOV</w:t>
-            </w:r>
-            <w:r>
-              <w:rPr>
-                <w:sz w:val="36"/>
-                <w:szCs w:val="36"/>
-              </w:rPr>
-              <w:t>.</w:t>
-            </w:r>
-            <w:r>
-              <w:rPr>
-                <w:sz w:val="36"/>
-                <w:szCs w:val="36"/>
-              </w:rPr>
-              <w:t>fbs</w:t>
-            </w:r>
-          </w:p>
-        </w:tc>
-        <w:tc>
-          <w:tcPr>
-            <w:tcW w:w="3145" w:type="dxa"/>
-            <w:vAlign w:val="center"/>
-          </w:tcPr>
-          <w:p>
-            <w:pPr>
-              <w:jc w:val="both"/>
-              <w:rPr>
-                <w:sz w:val="36"/>
-                <w:szCs w:val="36"/>
-              </w:rPr>
-            </w:pPr>
-            <w:r>
-              <w:rPr>
-                <w:sz w:val="36"/>
-                <w:szCs w:val="36"/>
-              </w:rPr>
-              <w:t>Lemma</w:t>
-            </w:r>
-            <w:r>
-              <w:rPr>
-                <w:sz w:val="36"/>
-                <w:szCs w:val="36"/>
-              </w:rPr>
-              <w:t>ta-OOV.data</w:t>
-            </w:r>
+            </w:pPr>
           </w:p>
         </w:tc>
         <w:tc>
           <w:tcPr>
             <w:tcW w:w="1870" w:type="dxa"/>
+            <w:vMerge/>
             <w:vAlign w:val="center"/>
           </w:tcPr>
           <w:p>
@@ -45167,449 +45379,6 @@
                 <w:szCs w:val="32"/>
               </w:rPr>
             </w:pPr>
-            <w:r>
-              <w:rPr>
-                <w:rFonts w:ascii="Consolas" w:hAnsi="Consolas"/>
-                <w:sz w:val="32"/>
-                <w:szCs w:val="32"/>
-              </w:rPr>
-              <w:t xml:space="preserve"> 44 kb</w:t>
-            </w:r>
-          </w:p>
-        </w:tc>
-      </w:tr>
-      <w:tr>
-        <w:tc>
-          <w:tcPr>
-            <w:tcW w:w="3685" w:type="dxa"/>
-            <w:shd w:val="clear" w:color="auto" w:fill="D9D9D9" w:themeFill="background1" w:themeFillShade="D9"/>
-            <w:vAlign w:val="center"/>
-          </w:tcPr>
-          <w:p>
-            <w:pPr>
-              <w:jc w:val="both"/>
-              <w:rPr>
-                <w:sz w:val="36"/>
-                <w:szCs w:val="36"/>
-              </w:rPr>
-            </w:pPr>
-            <w:r>
-              <w:rPr>
-                <w:sz w:val="36"/>
-                <w:szCs w:val="36"/>
-              </w:rPr>
-              <w:t>AV-Lexicon.dxi</w:t>
-            </w:r>
-          </w:p>
-        </w:tc>
-        <w:tc>
-          <w:tcPr>
-            <w:tcW w:w="1890" w:type="dxa"/>
-            <w:shd w:val="clear" w:color="auto" w:fill="D9D9D9" w:themeFill="background1" w:themeFillShade="D9"/>
-            <w:vAlign w:val="center"/>
-          </w:tcPr>
-          <w:p>
-            <w:pPr>
-              <w:jc w:val="center"/>
-              <w:rPr>
-                <w:rFonts w:ascii="Consolas" w:hAnsi="Consolas"/>
-                <w:sz w:val="32"/>
-                <w:szCs w:val="32"/>
-              </w:rPr>
-            </w:pPr>
-            <w:r>
-              <w:rPr>
-                <w:rFonts w:ascii="Consolas" w:hAnsi="Consolas"/>
-                <w:sz w:val="32"/>
-                <w:szCs w:val="32"/>
-              </w:rPr>
-              <w:t>241 kb</w:t>
-            </w:r>
-          </w:p>
-        </w:tc>
-        <w:tc>
-          <w:tcPr>
-            <w:tcW w:w="2970" w:type="dxa"/>
-            <w:vAlign w:val="center"/>
-          </w:tcPr>
-          <w:p>
-            <w:pPr>
-              <w:jc w:val="both"/>
-              <w:rPr>
-                <w:sz w:val="36"/>
-                <w:szCs w:val="36"/>
-              </w:rPr>
-            </w:pPr>
-            <w:r>
-              <w:rPr>
-                <w:sz w:val="36"/>
-                <w:szCs w:val="36"/>
-              </w:rPr>
-              <w:t>Lexicon</w:t>
-            </w:r>
-            <w:r>
-              <w:rPr>
-                <w:sz w:val="36"/>
-                <w:szCs w:val="36"/>
-              </w:rPr>
-              <w:t>.</w:t>
-            </w:r>
-            <w:r>
-              <w:rPr>
-                <w:sz w:val="36"/>
-                <w:szCs w:val="36"/>
-              </w:rPr>
-              <w:t>fbs</w:t>
-            </w:r>
-          </w:p>
-        </w:tc>
-        <w:tc>
-          <w:tcPr>
-            <w:tcW w:w="3145" w:type="dxa"/>
-            <w:vAlign w:val="center"/>
-          </w:tcPr>
-          <w:p>
-            <w:pPr>
-              <w:jc w:val="both"/>
-              <w:rPr>
-                <w:sz w:val="36"/>
-                <w:szCs w:val="36"/>
-              </w:rPr>
-            </w:pPr>
-            <w:r>
-              <w:rPr>
-                <w:sz w:val="36"/>
-                <w:szCs w:val="36"/>
-              </w:rPr>
-              <w:t>Lexicon</w:t>
-            </w:r>
-            <w:r>
-              <w:rPr>
-                <w:sz w:val="36"/>
-                <w:szCs w:val="36"/>
-              </w:rPr>
-              <w:t>.data</w:t>
-            </w:r>
-          </w:p>
-        </w:tc>
-        <w:tc>
-          <w:tcPr>
-            <w:tcW w:w="1870" w:type="dxa"/>
-            <w:vAlign w:val="center"/>
-          </w:tcPr>
-          <w:p>
-            <w:pPr>
-              <w:jc w:val="center"/>
-              <w:rPr>
-                <w:rFonts w:ascii="Consolas" w:hAnsi="Consolas"/>
-                <w:sz w:val="32"/>
-                <w:szCs w:val="32"/>
-              </w:rPr>
-            </w:pPr>
-            <w:r>
-              <w:rPr>
-                <w:rFonts w:ascii="Consolas" w:hAnsi="Consolas"/>
-                <w:sz w:val="32"/>
-                <w:szCs w:val="32"/>
-              </w:rPr>
-              <w:t>1.2 mb</w:t>
-            </w:r>
-          </w:p>
-        </w:tc>
-      </w:tr>
-      <w:tr>
-        <w:tc>
-          <w:tcPr>
-            <w:tcW w:w="3685" w:type="dxa"/>
-            <w:shd w:val="clear" w:color="auto" w:fill="D9D9D9" w:themeFill="background1" w:themeFillShade="D9"/>
-            <w:vAlign w:val="center"/>
-          </w:tcPr>
-          <w:p>
-            <w:pPr>
-              <w:jc w:val="both"/>
-              <w:rPr>
-                <w:sz w:val="36"/>
-                <w:szCs w:val="36"/>
-              </w:rPr>
-            </w:pPr>
-            <w:r>
-              <w:rPr>
-                <w:sz w:val="36"/>
-                <w:szCs w:val="36"/>
-              </w:rPr>
-              <w:t>AV-</w:t>
-            </w:r>
-            <w:r>
-              <w:rPr>
-                <w:sz w:val="36"/>
-                <w:szCs w:val="36"/>
-              </w:rPr>
-              <w:t>Names</w:t>
-            </w:r>
-            <w:r>
-              <w:rPr>
-                <w:sz w:val="36"/>
-                <w:szCs w:val="36"/>
-              </w:rPr>
-              <w:t>.dxi</w:t>
-            </w:r>
-          </w:p>
-        </w:tc>
-        <w:tc>
-          <w:tcPr>
-            <w:tcW w:w="1890" w:type="dxa"/>
-            <w:shd w:val="clear" w:color="auto" w:fill="D9D9D9" w:themeFill="background1" w:themeFillShade="D9"/>
-            <w:vAlign w:val="center"/>
-          </w:tcPr>
-          <w:p>
-            <w:pPr>
-              <w:jc w:val="center"/>
-              <w:rPr>
-                <w:rFonts w:ascii="Consolas" w:hAnsi="Consolas"/>
-                <w:sz w:val="32"/>
-                <w:szCs w:val="32"/>
-              </w:rPr>
-            </w:pPr>
-            <w:r>
-              <w:rPr>
-                <w:rFonts w:ascii="Consolas" w:hAnsi="Consolas"/>
-                <w:sz w:val="32"/>
-                <w:szCs w:val="32"/>
-              </w:rPr>
-              <w:t xml:space="preserve"> </w:t>
-            </w:r>
-            <w:r>
-              <w:rPr>
-                <w:rFonts w:ascii="Consolas" w:hAnsi="Consolas"/>
-                <w:sz w:val="32"/>
-                <w:szCs w:val="32"/>
-              </w:rPr>
-              <w:t>60</w:t>
-            </w:r>
-            <w:r>
-              <w:rPr>
-                <w:rFonts w:ascii="Consolas" w:hAnsi="Consolas"/>
-                <w:sz w:val="32"/>
-                <w:szCs w:val="32"/>
-              </w:rPr>
-              <w:t xml:space="preserve"> </w:t>
-            </w:r>
-            <w:r>
-              <w:rPr>
-                <w:rFonts w:ascii="Consolas" w:hAnsi="Consolas"/>
-                <w:sz w:val="32"/>
-                <w:szCs w:val="32"/>
-              </w:rPr>
-              <w:t>kb</w:t>
-            </w:r>
-          </w:p>
-        </w:tc>
-        <w:tc>
-          <w:tcPr>
-            <w:tcW w:w="2970" w:type="dxa"/>
-            <w:tcBorders>
-              <w:bottom w:val="single" w:sz="4" w:space="0" w:color="000000" w:themeColor="text1"/>
-            </w:tcBorders>
-            <w:vAlign w:val="center"/>
-          </w:tcPr>
-          <w:p>
-            <w:pPr>
-              <w:jc w:val="both"/>
-              <w:rPr>
-                <w:sz w:val="36"/>
-                <w:szCs w:val="36"/>
-              </w:rPr>
-            </w:pPr>
-            <w:r>
-              <w:rPr>
-                <w:sz w:val="36"/>
-                <w:szCs w:val="36"/>
-              </w:rPr>
-              <w:t>Names</w:t>
-            </w:r>
-            <w:r>
-              <w:rPr>
-                <w:sz w:val="36"/>
-                <w:szCs w:val="36"/>
-              </w:rPr>
-              <w:t>.</w:t>
-            </w:r>
-            <w:r>
-              <w:rPr>
-                <w:sz w:val="36"/>
-                <w:szCs w:val="36"/>
-              </w:rPr>
-              <w:t>fbs</w:t>
-            </w:r>
-          </w:p>
-        </w:tc>
-        <w:tc>
-          <w:tcPr>
-            <w:tcW w:w="3145" w:type="dxa"/>
-            <w:vAlign w:val="center"/>
-          </w:tcPr>
-          <w:p>
-            <w:pPr>
-              <w:jc w:val="both"/>
-              <w:rPr>
-                <w:sz w:val="36"/>
-                <w:szCs w:val="36"/>
-              </w:rPr>
-            </w:pPr>
-            <w:r>
-              <w:rPr>
-                <w:sz w:val="36"/>
-                <w:szCs w:val="36"/>
-              </w:rPr>
-              <w:t>Names.data</w:t>
-            </w:r>
-          </w:p>
-        </w:tc>
-        <w:tc>
-          <w:tcPr>
-            <w:tcW w:w="1870" w:type="dxa"/>
-            <w:vAlign w:val="center"/>
-          </w:tcPr>
-          <w:p>
-            <w:pPr>
-              <w:jc w:val="center"/>
-              <w:rPr>
-                <w:rFonts w:ascii="Consolas" w:hAnsi="Consolas"/>
-                <w:sz w:val="32"/>
-                <w:szCs w:val="32"/>
-              </w:rPr>
-            </w:pPr>
-            <w:r>
-              <w:rPr>
-                <w:rFonts w:ascii="Consolas" w:hAnsi="Consolas"/>
-                <w:sz w:val="32"/>
-                <w:szCs w:val="32"/>
-              </w:rPr>
-              <w:t>292 kb</w:t>
-            </w:r>
-          </w:p>
-        </w:tc>
-      </w:tr>
-      <w:tr>
-        <w:tc>
-          <w:tcPr>
-            <w:tcW w:w="3685" w:type="dxa"/>
-            <w:shd w:val="clear" w:color="auto" w:fill="D9D9D9" w:themeFill="background1" w:themeFillShade="D9"/>
-            <w:vAlign w:val="center"/>
-          </w:tcPr>
-          <w:p>
-            <w:pPr>
-              <w:jc w:val="both"/>
-              <w:rPr>
-                <w:sz w:val="36"/>
-                <w:szCs w:val="36"/>
-              </w:rPr>
-            </w:pPr>
-            <w:r>
-              <w:rPr>
-                <w:sz w:val="36"/>
-                <w:szCs w:val="36"/>
-              </w:rPr>
-              <w:t>Total</w:t>
-            </w:r>
-          </w:p>
-        </w:tc>
-        <w:tc>
-          <w:tcPr>
-            <w:tcW w:w="1890" w:type="dxa"/>
-            <w:shd w:val="clear" w:color="auto" w:fill="D9D9D9" w:themeFill="background1" w:themeFillShade="D9"/>
-            <w:vAlign w:val="center"/>
-          </w:tcPr>
-          <w:p>
-            <w:pPr>
-              <w:jc w:val="center"/>
-              <w:rPr>
-                <w:rFonts w:ascii="Consolas" w:hAnsi="Consolas"/>
-                <w:sz w:val="32"/>
-                <w:szCs w:val="32"/>
-              </w:rPr>
-            </w:pPr>
-            <w:r>
-              <w:rPr>
-                <w:rFonts w:ascii="Consolas" w:hAnsi="Consolas"/>
-                <w:sz w:val="32"/>
-                <w:szCs w:val="32"/>
-              </w:rPr>
-              <w:t>18 mb</w:t>
-            </w:r>
-          </w:p>
-        </w:tc>
-        <w:tc>
-          <w:tcPr>
-            <w:tcW w:w="2970" w:type="dxa"/>
-            <w:tcBorders>
-              <w:top w:val="single" w:sz="4" w:space="0" w:color="000000" w:themeColor="text1"/>
-              <w:bottom w:val="nil"/>
-            </w:tcBorders>
-            <w:vAlign w:val="center"/>
-          </w:tcPr>
-          <w:p>
-            <w:pPr>
-              <w:jc w:val="both"/>
-              <w:rPr>
-                <w:sz w:val="36"/>
-                <w:szCs w:val="36"/>
-              </w:rPr>
-            </w:pPr>
-          </w:p>
-        </w:tc>
-        <w:tc>
-          <w:tcPr>
-            <w:tcW w:w="3145" w:type="dxa"/>
-            <w:vAlign w:val="center"/>
-          </w:tcPr>
-          <w:p>
-            <w:pPr>
-              <w:jc w:val="both"/>
-              <w:rPr>
-                <w:sz w:val="36"/>
-                <w:szCs w:val="36"/>
-              </w:rPr>
-            </w:pPr>
-            <w:r>
-              <w:rPr>
-                <w:sz w:val="36"/>
-                <w:szCs w:val="36"/>
-              </w:rPr>
-              <w:t>Total</w:t>
-            </w:r>
-          </w:p>
-        </w:tc>
-        <w:tc>
-          <w:tcPr>
-            <w:tcW w:w="1870" w:type="dxa"/>
-            <w:vAlign w:val="center"/>
-          </w:tcPr>
-          <w:p>
-            <w:pPr>
-              <w:jc w:val="center"/>
-              <w:rPr>
-                <w:rFonts w:ascii="Consolas" w:hAnsi="Consolas"/>
-                <w:sz w:val="32"/>
-                <w:szCs w:val="32"/>
-              </w:rPr>
-            </w:pPr>
-            <w:r>
-              <w:rPr>
-                <w:rFonts w:ascii="Consolas" w:hAnsi="Consolas"/>
-                <w:sz w:val="32"/>
-                <w:szCs w:val="32"/>
-              </w:rPr>
-              <w:t>21.5</w:t>
-            </w:r>
-            <w:r>
-              <w:rPr>
-                <w:rFonts w:ascii="Consolas" w:hAnsi="Consolas"/>
-                <w:sz w:val="32"/>
-                <w:szCs w:val="32"/>
-              </w:rPr>
-              <w:t xml:space="preserve"> mb</w:t>
-            </w:r>
           </w:p>
         </w:tc>
       </w:tr>
@@ -45619,7 +45388,13 @@
         <w:spacing w:before="120"/>
       </w:pPr>
       <w:r>
-        <w:t>The FlatBuffers-special files identified above can be found in the FB sub-folder of the Z-Series SDK</w:t>
+        <w:t xml:space="preserve">FlatBuffers-special files </w:t>
+      </w:r>
+      <w:r>
+        <w:t>can be found in the</w:t>
+      </w:r>
+      <w:r>
+        <w:t xml:space="preserve"> FB sub-folder of the Z-Series SDK</w:t>
       </w:r>
       <w:r>
         <w:rPr>
@@ -45628,7 +45403,13 @@
         <w:footnoteReference w:id="6"/>
       </w:r>
       <w:r>
-        <w:t>.   These files have been written using FlatSharp</w:t>
+        <w:t xml:space="preserve">.   These </w:t>
+      </w:r>
+      <w:r>
+        <w:t xml:space="preserve">two </w:t>
+      </w:r>
+      <w:r>
+        <w:t>files have been written using FlatSharp</w:t>
       </w:r>
       <w:r>
         <w:rPr>
@@ -45637,7 +45418,19 @@
         <w:footnoteReference w:id="7"/>
       </w:r>
       <w:r>
-        <w:t>. As of the date of this documentation, all FlatBuffer assets should be considered Alpha-quality. They are available for use, but completely untested as yet.</w:t>
+        <w:t>. As of the date of this documentation, Flat</w:t>
+      </w:r>
+      <w:r>
+        <w:t xml:space="preserve"> </w:t>
+      </w:r>
+      <w:r>
+        <w:t>Buffer</w:t>
+      </w:r>
+      <w:r>
+        <w:t>s</w:t>
+      </w:r>
+      <w:r>
+        <w:t xml:space="preserve"> assets should be considered Alpha-quality. They are available for use, but completely untested as yet.</w:t>
       </w:r>
     </w:p>
     <w:p>
@@ -45646,21 +45439,48 @@
         <w:jc w:val="both"/>
       </w:pPr>
       <w:r>
-        <w:t xml:space="preserve">The status of FB support is entirely experimental and currently moth-balled </w:t>
-      </w:r>
-      <w:r>
-        <w:t>unless</w:t>
-      </w:r>
-      <w:r>
-        <w:t xml:space="preserve"> interest develops</w:t>
-      </w:r>
-      <w:r>
-        <w:t>, will soon become defunct.</w:t>
+        <w:t xml:space="preserve">The status of FB support </w:t>
+      </w:r>
+      <w:r>
+        <w:t>is</w:t>
+      </w:r>
+      <w:r>
+        <w:t xml:space="preserve"> experimental</w:t>
+      </w:r>
+      <w:r>
+        <w:t>.</w:t>
+      </w:r>
+      <w:r>
+        <w:t xml:space="preserve"> Course metrics show the </w:t>
+      </w:r>
+      <w:r>
+        <w:t>Flat Buffers</w:t>
+      </w:r>
+      <w:r>
+        <w:t xml:space="preserve"> </w:t>
+      </w:r>
+      <w:r>
+        <w:t>content</w:t>
+      </w:r>
+      <w:r>
+        <w:t>, weighing in</w:t>
+      </w:r>
+      <w:r>
+        <w:t xml:space="preserve"> at 21mb, induces </w:t>
+      </w:r>
+      <w:r>
+        <w:t>less than 2</w:t>
+      </w:r>
+      <w:r>
+        <w:t>% size overhead vis-à-vis the baseline SDK.</w:t>
+      </w:r>
+      <w:r>
+        <w:t xml:space="preserve">  The convenience here, at least with FlatSharp, is just a few lines of code and a single file to deserialize.</w:t>
       </w:r>
     </w:p>
     <w:sectPr>
-      <w:headerReference w:type="default" r:id="rId45"/>
-      <w:footerReference w:type="default" r:id="rId46"/>
+      <w:headerReference w:type="default" r:id="rId41"/>
+      <w:footerReference w:type="default" r:id="rId42"/>
       <w:type w:val="continuous"/>
       <w:pgSz w:w="15840" w:h="12240" w:orient="landscape" w:code="1"/>
       <w:pgMar w:top="720" w:right="1152" w:bottom="720" w:left="1152" w:header="720" w:footer="720" w:gutter="0"/>
@@ -45698,16 +45518,6 @@
 </file>
 
 <file path=word/footer1.xml><?xml version="1.0" encoding="utf-8"?>
-<w:ftr xmlns:wpc="http://schemas.microsoft.com/office/word/2010/wordprocessingCanvas" xmlns:cx="http://schemas.microsoft.com/office/drawing/2014/chartex" xmlns:cx1="http://schemas.microsoft.com/office/drawing/2015/9/8/chartex" xmlns:cx2="http://schemas.microsoft.com/office/drawing/2015/10/21/chartex" xmlns:cx3="http://schemas.microsoft.com/office/drawing/2016/5/9/chartex" xmlns:cx4="http://schemas.microsoft.com/office/drawing/2016/5/10/chartex" xmlns:cx5="http://schemas.microsoft.com/office/drawing/2016/5/11/chartex" xmlns:cx6="http://schemas.microsoft.com/office/drawing/2016/5/12/chartex" xmlns:cx7="http://schemas.microsoft.com/office/drawing/2016/5/13/chartex" xmlns:cx8="http://schemas.microsoft.com/office/drawing/2016/5/14/chartex" xmlns:mc="http://schemas.openxmlformats.org/markup-compatibility/2006" xmlns:aink="http://schemas.microsoft.com/office/drawing/2016/ink" xmlns:am3d="http://schemas.microsoft.com/office/drawing/2017/model3d" xmlns:o="urn:schemas-microsoft-com:office:office" xmlns:oel="http://schemas.microsoft.com/office/2019/extlst" xmlns:r="http://schemas.openxmlformats.org/officeDocument/2006/relationships" xmlns:m="http://schemas.openxmlformats.org/officeDocument/2006/math" xmlns:v="urn:schemas-microsoft-com:vml" xmlns:wp14="http://schemas.microsoft.com/office/word/2010/wordprocessingDrawing" xmlns:wp="http://schemas.openxmlformats.org/drawingml/2006/wordprocessingDrawing" xmlns:w10="urn:schemas-microsoft-com:office:word" xmlns:w="http://schemas.openxmlformats.org/wordprocessingml/2006/main" xmlns:w14="http://schemas.microsoft.com/office/word/2010/wordml" xmlns:w15="http://schemas.microsoft.com/office/word/2012/wordml" xmlns:w16cex="http://schemas.microsoft.com/office/word/2018/wordml/cex" xmlns:w16cid="http://schemas.microsoft.com/office/word/2016/wordml/cid" xmlns:w16="http://schemas.microsoft.com/office/word/2018/wordml" xmlns:w16sdtdh="http://schemas.microsoft.com/office/word/2020/wordml/sdtdatahash" xmlns:w16se="http://schemas.microsoft.com/office/word/2015/wordml/symex" xmlns:wpg="http://schemas.microsoft.com/office/word/2010/wordprocessingGroup" xmlns:wpi="http://schemas.microsoft.com/office/word/2010/wordprocessingInk" xmlns:wne="http://schemas.microsoft.com/office/word/2006/wordml" xmlns:wps="http://schemas.microsoft.com/office/word/2010/wordprocessingShape" mc:Ignorable="w14 w15 w16se w16cid w16 w16cex w16sdtdh wp14">
-  <w:p>
-    <w:pPr>
-      <w:pStyle w:val="Footer"/>
-    </w:pPr>
-  </w:p>
-</w:ftr>
-</file>
-
-<file path=word/footer2.xml><?xml version="1.0" encoding="utf-8"?>
 <w:ftr xmlns:wpc="http://schemas.microsoft.com/office/word/2010/wordprocessingCanvas" xmlns:cx="http://schemas.microsoft.com/office/drawing/2014/chartex" xmlns:cx1="http://schemas.microsoft.com/office/drawing/2015/9/8/chartex" xmlns:cx2="http://schemas.microsoft.com/office/drawing/2015/10/21/chartex" xmlns:cx3="http://schemas.microsoft.com/office/drawing/2016/5/9/chartex" xmlns:cx4="http://schemas.microsoft.com/office/drawing/2016/5/10/chartex" xmlns:cx5="http://schemas.microsoft.com/office/drawing/2016/5/11/chartex" xmlns:cx6="http://schemas.microsoft.com/office/drawing/2016/5/12/chartex" xmlns:cx7="http://schemas.microsoft.com/office/drawing/2016/5/13/chartex" xmlns:cx8="http://schemas.microsoft.com/office/drawing/2016/5/14/chartex" xmlns:mc="http://schemas.openxmlformats.org/markup-compatibility/2006" xmlns:aink="http://schemas.microsoft.com/office/drawing/2016/ink" xmlns:am3d="http://schemas.microsoft.com/office/drawing/2017/model3d" xmlns:o="urn:schemas-microsoft-com:office:office" xmlns:oel="http://schemas.microsoft.com/office/2019/extlst" xmlns:r="http://schemas.openxmlformats.org/officeDocument/2006/relationships" xmlns:m="http://schemas.openxmlformats.org/officeDocument/2006/math" xmlns:v="urn:schemas-microsoft-com:vml" xmlns:wp14="http://schemas.microsoft.com/office/word/2010/wordprocessingDrawing" xmlns:wp="http://schemas.openxmlformats.org/drawingml/2006/wordprocessingDrawing" xmlns:w10="urn:schemas-microsoft-com:office:word" xmlns:w="http://schemas.openxmlformats.org/wordprocessingml/2006/main" xmlns:w14="http://schemas.microsoft.com/office/word/2010/wordml" xmlns:w15="http://schemas.microsoft.com/office/word/2012/wordml" xmlns:w16cex="http://schemas.microsoft.com/office/word/2018/wordml/cex" xmlns:w16cid="http://schemas.microsoft.com/office/word/2016/wordml/cid" xmlns:w16="http://schemas.microsoft.com/office/word/2018/wordml" xmlns:w16sdtdh="http://schemas.microsoft.com/office/word/2020/wordml/sdtdatahash" xmlns:w16se="http://schemas.microsoft.com/office/word/2015/wordml/symex" xmlns:wpg="http://schemas.microsoft.com/office/word/2010/wordprocessingGroup" xmlns:wpi="http://schemas.microsoft.com/office/word/2010/wordprocessingInk" xmlns:wne="http://schemas.microsoft.com/office/word/2006/wordml" xmlns:wps="http://schemas.microsoft.com/office/word/2010/wordprocessingShape" mc:Ignorable="w14 w15 w16se w16cid w16 w16cex w16sdtdh wp14">
   <w:sdt>
     <w:sdtPr>
@@ -45764,17 +45574,7 @@
 </w:ftr>
 </file>
 
-<file path=word/footer3.xml><?xml version="1.0" encoding="utf-8"?>
-<w:ftr xmlns:wpc="http://schemas.microsoft.com/office/word/2010/wordprocessingCanvas" xmlns:cx="http://schemas.microsoft.com/office/drawing/2014/chartex" xmlns:cx1="http://schemas.microsoft.com/office/drawing/2015/9/8/chartex" xmlns:cx2="http://schemas.microsoft.com/office/drawing/2015/10/21/chartex" xmlns:cx3="http://schemas.microsoft.com/office/drawing/2016/5/9/chartex" xmlns:cx4="http://schemas.microsoft.com/office/drawing/2016/5/10/chartex" xmlns:cx5="http://schemas.microsoft.com/office/drawing/2016/5/11/chartex" xmlns:cx6="http://schemas.microsoft.com/office/drawing/2016/5/12/chartex" xmlns:cx7="http://schemas.microsoft.com/office/drawing/2016/5/13/chartex" xmlns:cx8="http://schemas.microsoft.com/office/drawing/2016/5/14/chartex" xmlns:mc="http://schemas.openxmlformats.org/markup-compatibility/2006" xmlns:aink="http://schemas.microsoft.com/office/drawing/2016/ink" xmlns:am3d="http://schemas.microsoft.com/office/drawing/2017/model3d" xmlns:o="urn:schemas-microsoft-com:office:office" xmlns:oel="http://schemas.microsoft.com/office/2019/extlst" xmlns:r="http://schemas.openxmlformats.org/officeDocument/2006/relationships" xmlns:m="http://schemas.openxmlformats.org/officeDocument/2006/math" xmlns:v="urn:schemas-microsoft-com:vml" xmlns:wp14="http://schemas.microsoft.com/office/word/2010/wordprocessingDrawing" xmlns:wp="http://schemas.openxmlformats.org/drawingml/2006/wordprocessingDrawing" xmlns:w10="urn:schemas-microsoft-com:office:word" xmlns:w="http://schemas.openxmlformats.org/wordprocessingml/2006/main" xmlns:w14="http://schemas.microsoft.com/office/word/2010/wordml" xmlns:w15="http://schemas.microsoft.com/office/word/2012/wordml" xmlns:w16cex="http://schemas.microsoft.com/office/word/2018/wordml/cex" xmlns:w16cid="http://schemas.microsoft.com/office/word/2016/wordml/cid" xmlns:w16="http://schemas.microsoft.com/office/word/2018/wordml" xmlns:w16sdtdh="http://schemas.microsoft.com/office/word/2020/wordml/sdtdatahash" xmlns:w16se="http://schemas.microsoft.com/office/word/2015/wordml/symex" xmlns:wpg="http://schemas.microsoft.com/office/word/2010/wordprocessingGroup" xmlns:wpi="http://schemas.microsoft.com/office/word/2010/wordprocessingInk" xmlns:wne="http://schemas.microsoft.com/office/word/2006/wordml" xmlns:wps="http://schemas.microsoft.com/office/word/2010/wordprocessingShape" mc:Ignorable="w14 w15 w16se w16cid w16 w16cex w16sdtdh wp14">
-  <w:p>
-    <w:pPr>
-      <w:pStyle w:val="Footer"/>
-    </w:pPr>
-  </w:p>
-</w:ftr>
-</file>
-
-<file path=word/footer4.xml><?xml version="1.0" encoding="utf-8"?>
+<file path=word/footer2.xml><?xml version="1.0" encoding="utf-8"?>
 <w:ftr xmlns:wpc="http://schemas.microsoft.com/office/word/2010/wordprocessingCanvas" xmlns:cx="http://schemas.microsoft.com/office/drawing/2014/chartex" xmlns:cx1="http://schemas.microsoft.com/office/drawing/2015/9/8/chartex" xmlns:cx2="http://schemas.microsoft.com/office/drawing/2015/10/21/chartex" xmlns:cx3="http://schemas.microsoft.com/office/drawing/2016/5/9/chartex" xmlns:cx4="http://schemas.microsoft.com/office/drawing/2016/5/10/chartex" xmlns:cx5="http://schemas.microsoft.com/office/drawing/2016/5/11/chartex" xmlns:cx6="http://schemas.microsoft.com/office/drawing/2016/5/12/chartex" xmlns:cx7="http://schemas.microsoft.com/office/drawing/2016/5/13/chartex" xmlns:cx8="http://schemas.microsoft.com/office/drawing/2016/5/14/chartex" xmlns:mc="http://schemas.openxmlformats.org/markup-compatibility/2006" xmlns:aink="http://schemas.microsoft.com/office/drawing/2016/ink" xmlns:am3d="http://schemas.microsoft.com/office/drawing/2017/model3d" xmlns:o="urn:schemas-microsoft-com:office:office" xmlns:oel="http://schemas.microsoft.com/office/2019/extlst" xmlns:r="http://schemas.openxmlformats.org/officeDocument/2006/relationships" xmlns:m="http://schemas.openxmlformats.org/officeDocument/2006/math" xmlns:v="urn:schemas-microsoft-com:vml" xmlns:wp14="http://schemas.microsoft.com/office/word/2010/wordprocessingDrawing" xmlns:wp="http://schemas.openxmlformats.org/drawingml/2006/wordprocessingDrawing" xmlns:w10="urn:schemas-microsoft-com:office:word" xmlns:w="http://schemas.openxmlformats.org/wordprocessingml/2006/main" xmlns:w14="http://schemas.microsoft.com/office/word/2010/wordml" xmlns:w15="http://schemas.microsoft.com/office/word/2012/wordml" xmlns:w16cex="http://schemas.microsoft.com/office/word/2018/wordml/cex" xmlns:w16cid="http://schemas.microsoft.com/office/word/2016/wordml/cid" xmlns:w16="http://schemas.microsoft.com/office/word/2018/wordml" xmlns:w16sdtdh="http://schemas.microsoft.com/office/word/2020/wordml/sdtdatahash" xmlns:w16se="http://schemas.microsoft.com/office/word/2015/wordml/symex" xmlns:wpg="http://schemas.microsoft.com/office/word/2010/wordprocessingGroup" xmlns:wpi="http://schemas.microsoft.com/office/word/2010/wordprocessingInk" xmlns:wne="http://schemas.microsoft.com/office/word/2006/wordml" xmlns:wps="http://schemas.microsoft.com/office/word/2010/wordprocessingShape" mc:Ignorable="w14 w15 w16se w16cid w16 w16cex w16sdtdh wp14">
   <w:sdt>
     <w:sdtPr>
@@ -45804,7 +45604,7 @@
 </w:ftr>
 </file>
 
-<file path=word/footer5.xml><?xml version="1.0" encoding="utf-8"?>
+<file path=word/footer3.xml><?xml version="1.0" encoding="utf-8"?>
 <w:ftr xmlns:wpc="http://schemas.microsoft.com/office/word/2010/wordprocessingCanvas" xmlns:cx="http://schemas.microsoft.com/office/drawing/2014/chartex" xmlns:cx1="http://schemas.microsoft.com/office/drawing/2015/9/8/chartex" xmlns:cx2="http://schemas.microsoft.com/office/drawing/2015/10/21/chartex" xmlns:cx3="http://schemas.microsoft.com/office/drawing/2016/5/9/chartex" xmlns:cx4="http://schemas.microsoft.com/office/drawing/2016/5/10/chartex" xmlns:cx5="http://schemas.microsoft.com/office/drawing/2016/5/11/chartex" xmlns:cx6="http://schemas.microsoft.com/office/drawing/2016/5/12/chartex" xmlns:cx7="http://schemas.microsoft.com/office/drawing/2016/5/13/chartex" xmlns:cx8="http://schemas.microsoft.com/office/drawing/2016/5/14/chartex" xmlns:mc="http://schemas.openxmlformats.org/markup-compatibility/2006" xmlns:aink="http://schemas.microsoft.com/office/drawing/2016/ink" xmlns:am3d="http://schemas.microsoft.com/office/drawing/2017/model3d" xmlns:o="urn:schemas-microsoft-com:office:office" xmlns:oel="http://schemas.microsoft.com/office/2019/extlst" xmlns:r="http://schemas.openxmlformats.org/officeDocument/2006/relationships" xmlns:m="http://schemas.openxmlformats.org/officeDocument/2006/math" xmlns:v="urn:schemas-microsoft-com:vml" xmlns:wp14="http://schemas.microsoft.com/office/word/2010/wordprocessingDrawing" xmlns:wp="http://schemas.openxmlformats.org/drawingml/2006/wordprocessingDrawing" xmlns:w10="urn:schemas-microsoft-com:office:word" xmlns:w="http://schemas.openxmlformats.org/wordprocessingml/2006/main" xmlns:w14="http://schemas.microsoft.com/office/word/2010/wordml" xmlns:w15="http://schemas.microsoft.com/office/word/2012/wordml" xmlns:w16cex="http://schemas.microsoft.com/office/word/2018/wordml/cex" xmlns:w16cid="http://schemas.microsoft.com/office/word/2016/wordml/cid" xmlns:w16="http://schemas.microsoft.com/office/word/2018/wordml" xmlns:w16sdtdh="http://schemas.microsoft.com/office/word/2020/wordml/sdtdatahash" xmlns:w16se="http://schemas.microsoft.com/office/word/2015/wordml/symex" xmlns:wpg="http://schemas.microsoft.com/office/word/2010/wordprocessingGroup" xmlns:wpi="http://schemas.microsoft.com/office/word/2010/wordprocessingInk" xmlns:wne="http://schemas.microsoft.com/office/word/2006/wordml" xmlns:wps="http://schemas.microsoft.com/office/word/2010/wordprocessingShape" mc:Ignorable="w14 w15 w16se w16cid w16 w16cex w16sdtdh wp14">
   <w:sdt>
     <w:sdtPr>
@@ -45840,7 +45640,7 @@
 </w:ftr>
 </file>
 
-<file path=word/footer6.xml><?xml version="1.0" encoding="utf-8"?>
+<file path=word/footer4.xml><?xml version="1.0" encoding="utf-8"?>
 <w:ftr xmlns:wpc="http://schemas.microsoft.com/office/word/2010/wordprocessingCanvas" xmlns:cx="http://schemas.microsoft.com/office/drawing/2014/chartex" xmlns:cx1="http://schemas.microsoft.com/office/drawing/2015/9/8/chartex" xmlns:cx2="http://schemas.microsoft.com/office/drawing/2015/10/21/chartex" xmlns:cx3="http://schemas.microsoft.com/office/drawing/2016/5/9/chartex" xmlns:cx4="http://schemas.microsoft.com/office/drawing/2016/5/10/chartex" xmlns:cx5="http://schemas.microsoft.com/office/drawing/2016/5/11/chartex" xmlns:cx6="http://schemas.microsoft.com/office/drawing/2016/5/12/chartex" xmlns:cx7="http://schemas.microsoft.com/office/drawing/2016/5/13/chartex" xmlns:cx8="http://schemas.microsoft.com/office/drawing/2016/5/14/chartex" xmlns:mc="http://schemas.openxmlformats.org/markup-compatibility/2006" xmlns:aink="http://schemas.microsoft.com/office/drawing/2016/ink" xmlns:am3d="http://schemas.microsoft.com/office/drawing/2017/model3d" xmlns:o="urn:schemas-microsoft-com:office:office" xmlns:oel="http://schemas.microsoft.com/office/2019/extlst" xmlns:r="http://schemas.openxmlformats.org/officeDocument/2006/relationships" xmlns:m="http://schemas.openxmlformats.org/officeDocument/2006/math" xmlns:v="urn:schemas-microsoft-com:vml" xmlns:wp14="http://schemas.microsoft.com/office/word/2010/wordprocessingDrawing" xmlns:wp="http://schemas.openxmlformats.org/drawingml/2006/wordprocessingDrawing" xmlns:w10="urn:schemas-microsoft-com:office:word" xmlns:w="http://schemas.openxmlformats.org/wordprocessingml/2006/main" xmlns:w14="http://schemas.microsoft.com/office/word/2010/wordml" xmlns:w15="http://schemas.microsoft.com/office/word/2012/wordml" xmlns:w16cex="http://schemas.microsoft.com/office/word/2018/wordml/cex" xmlns:w16cid="http://schemas.microsoft.com/office/word/2016/wordml/cid" xmlns:w16="http://schemas.microsoft.com/office/word/2018/wordml" xmlns:w16sdtdh="http://schemas.microsoft.com/office/word/2020/wordml/sdtdatahash" xmlns:w16se="http://schemas.microsoft.com/office/word/2015/wordml/symex" xmlns:wpg="http://schemas.microsoft.com/office/word/2010/wordprocessingGroup" xmlns:wpi="http://schemas.microsoft.com/office/word/2010/wordprocessingInk" xmlns:wne="http://schemas.microsoft.com/office/word/2006/wordml" xmlns:wps="http://schemas.microsoft.com/office/word/2010/wordprocessingShape" mc:Ignorable="w14 w15 w16se w16cid w16 w16cex w16sdtdh wp14">
   <w:sdt>
     <w:sdtPr>
@@ -45870,7 +45670,7 @@
 </w:ftr>
 </file>
 
-<file path=word/footer7.xml><?xml version="1.0" encoding="utf-8"?>
+<file path=word/footer5.xml><?xml version="1.0" encoding="utf-8"?>
 <w:ftr xmlns:wpc="http://schemas.microsoft.com/office/word/2010/wordprocessingCanvas" xmlns:cx="http://schemas.microsoft.com/office/drawing/2014/chartex" xmlns:cx1="http://schemas.microsoft.com/office/drawing/2015/9/8/chartex" xmlns:cx2="http://schemas.microsoft.com/office/drawing/2015/10/21/chartex" xmlns:cx3="http://schemas.microsoft.com/office/drawing/2016/5/9/chartex" xmlns:cx4="http://schemas.microsoft.com/office/drawing/2016/5/10/chartex" xmlns:cx5="http://schemas.microsoft.com/office/drawing/2016/5/11/chartex" xmlns:cx6="http://schemas.microsoft.com/office/drawing/2016/5/12/chartex" xmlns:cx7="http://schemas.microsoft.com/office/drawing/2016/5/13/chartex" xmlns:cx8="http://schemas.microsoft.com/office/drawing/2016/5/14/chartex" xmlns:mc="http://schemas.openxmlformats.org/markup-compatibility/2006" xmlns:aink="http://schemas.microsoft.com/office/drawing/2016/ink" xmlns:am3d="http://schemas.microsoft.com/office/drawing/2017/model3d" xmlns:o="urn:schemas-microsoft-com:office:office" xmlns:oel="http://schemas.microsoft.com/office/2019/extlst" xmlns:r="http://schemas.openxmlformats.org/officeDocument/2006/relationships" xmlns:m="http://schemas.openxmlformats.org/officeDocument/2006/math" xmlns:v="urn:schemas-microsoft-com:vml" xmlns:wp14="http://schemas.microsoft.com/office/word/2010/wordprocessingDrawing" xmlns:wp="http://schemas.openxmlformats.org/drawingml/2006/wordprocessingDrawing" xmlns:w10="urn:schemas-microsoft-com:office:word" xmlns:w="http://schemas.openxmlformats.org/wordprocessingml/2006/main" xmlns:w14="http://schemas.microsoft.com/office/word/2010/wordml" xmlns:w15="http://schemas.microsoft.com/office/word/2012/wordml" xmlns:w16cex="http://schemas.microsoft.com/office/word/2018/wordml/cex" xmlns:w16cid="http://schemas.microsoft.com/office/word/2016/wordml/cid" xmlns:w16="http://schemas.microsoft.com/office/word/2018/wordml" xmlns:w16sdtdh="http://schemas.microsoft.com/office/word/2020/wordml/sdtdatahash" xmlns:w16se="http://schemas.microsoft.com/office/word/2015/wordml/symex" xmlns:wpg="http://schemas.microsoft.com/office/word/2010/wordprocessingGroup" xmlns:wpi="http://schemas.microsoft.com/office/word/2010/wordprocessingInk" xmlns:wne="http://schemas.microsoft.com/office/word/2006/wordml" xmlns:wps="http://schemas.microsoft.com/office/word/2010/wordprocessingShape" mc:Ignorable="w14 w15 w16se w16cid w16 w16cex w16sdtdh wp14">
   <w:sdt>
     <w:sdtPr>
@@ -45906,7 +45706,7 @@
 </w:ftr>
 </file>
 
-<file path=word/footer8.xml><?xml version="1.0" encoding="utf-8"?>
+<file path=word/footer6.xml><?xml version="1.0" encoding="utf-8"?>
 <w:ftr xmlns:wpc="http://schemas.microsoft.com/office/word/2010/wordprocessingCanvas" xmlns:cx="http://schemas.microsoft.com/office/drawing/2014/chartex" xmlns:cx1="http://schemas.microsoft.com/office/drawing/2015/9/8/chartex" xmlns:cx2="http://schemas.microsoft.com/office/drawing/2015/10/21/chartex" xmlns:cx3="http://schemas.microsoft.com/office/drawing/2016/5/9/chartex" xmlns:cx4="http://schemas.microsoft.com/office/drawing/2016/5/10/chartex" xmlns:cx5="http://schemas.microsoft.com/office/drawing/2016/5/11/chartex" xmlns:cx6="http://schemas.microsoft.com/office/drawing/2016/5/12/chartex" xmlns:cx7="http://schemas.microsoft.com/office/drawing/2016/5/13/chartex" xmlns:cx8="http://schemas.microsoft.com/office/drawing/2016/5/14/chartex" xmlns:mc="http://schemas.openxmlformats.org/markup-compatibility/2006" xmlns:aink="http://schemas.microsoft.com/office/drawing/2016/ink" xmlns:am3d="http://schemas.microsoft.com/office/drawing/2017/model3d" xmlns:o="urn:schemas-microsoft-com:office:office" xmlns:oel="http://schemas.microsoft.com/office/2019/extlst" xmlns:r="http://schemas.openxmlformats.org/officeDocument/2006/relationships" xmlns:m="http://schemas.openxmlformats.org/officeDocument/2006/math" xmlns:v="urn:schemas-microsoft-com:vml" xmlns:wp14="http://schemas.microsoft.com/office/word/2010/wordprocessingDrawing" xmlns:wp="http://schemas.openxmlformats.org/drawingml/2006/wordprocessingDrawing" xmlns:w10="urn:schemas-microsoft-com:office:word" xmlns:w="http://schemas.openxmlformats.org/wordprocessingml/2006/main" xmlns:w14="http://schemas.microsoft.com/office/word/2010/wordml" xmlns:w15="http://schemas.microsoft.com/office/word/2012/wordml" xmlns:w16cex="http://schemas.microsoft.com/office/word/2018/wordml/cex" xmlns:w16cid="http://schemas.microsoft.com/office/word/2016/wordml/cid" xmlns:w16="http://schemas.microsoft.com/office/word/2018/wordml" xmlns:w16sdtdh="http://schemas.microsoft.com/office/word/2020/wordml/sdtdatahash" xmlns:w16se="http://schemas.microsoft.com/office/word/2015/wordml/symex" xmlns:wpg="http://schemas.microsoft.com/office/word/2010/wordprocessingGroup" xmlns:wpi="http://schemas.microsoft.com/office/word/2010/wordprocessingInk" xmlns:wne="http://schemas.microsoft.com/office/word/2006/wordml" xmlns:wps="http://schemas.microsoft.com/office/word/2010/wordprocessingShape" mc:Ignorable="w14 w15 w16se w16cid w16 w16cex w16sdtdh wp14">
   <w:sdt>
     <w:sdtPr>
@@ -46140,16 +45940,6 @@
 </file>
 
 <file path=word/header1.xml><?xml version="1.0" encoding="utf-8"?>
-<w:hdr xmlns:wpc="http://schemas.microsoft.com/office/word/2010/wordprocessingCanvas" xmlns:cx="http://schemas.microsoft.com/office/drawing/2014/chartex" xmlns:cx1="http://schemas.microsoft.com/office/drawing/2015/9/8/chartex" xmlns:cx2="http://schemas.microsoft.com/office/drawing/2015/10/21/chartex" xmlns:cx3="http://schemas.microsoft.com/office/drawing/2016/5/9/chartex" xmlns:cx4="http://schemas.microsoft.com/office/drawing/2016/5/10/chartex" xmlns:cx5="http://schemas.microsoft.com/office/drawing/2016/5/11/chartex" xmlns:cx6="http://schemas.microsoft.com/office/drawing/2016/5/12/chartex" xmlns:cx7="http://schemas.microsoft.com/office/drawing/2016/5/13/chartex" xmlns:cx8="http://schemas.microsoft.com/office/drawing/2016/5/14/chartex" xmlns:mc="http://schemas.openxmlformats.org/markup-compatibility/2006" xmlns:aink="http://schemas.microsoft.com/office/drawing/2016/ink" xmlns:am3d="http://schemas.microsoft.com/office/drawing/2017/model3d" xmlns:o="urn:schemas-microsoft-com:office:office" xmlns:oel="http://schemas.microsoft.com/office/2019/extlst" xmlns:r="http://schemas.openxmlformats.org/officeDocument/2006/relationships" xmlns:m="http://schemas.openxmlformats.org/officeDocument/2006/math" xmlns:v="urn:schemas-microsoft-com:vml" xmlns:wp14="http://schemas.microsoft.com/office/word/2010/wordprocessingDrawing" xmlns:wp="http://schemas.openxmlformats.org/drawingml/2006/wordprocessingDrawing" xmlns:w10="urn:schemas-microsoft-com:office:word" xmlns:w="http://schemas.openxmlformats.org/wordprocessingml/2006/main" xmlns:w14="http://schemas.microsoft.com/office/word/2010/wordml" xmlns:w15="http://schemas.microsoft.com/office/word/2012/wordml" xmlns:w16cex="http://schemas.microsoft.com/office/word/2018/wordml/cex" xmlns:w16cid="http://schemas.microsoft.com/office/word/2016/wordml/cid" xmlns:w16="http://schemas.microsoft.com/office/word/2018/wordml" xmlns:w16sdtdh="http://schemas.microsoft.com/office/word/2020/wordml/sdtdatahash" xmlns:w16se="http://schemas.microsoft.com/office/word/2015/wordml/symex" xmlns:wpg="http://schemas.microsoft.com/office/word/2010/wordprocessingGroup" xmlns:wpi="http://schemas.microsoft.com/office/word/2010/wordprocessingInk" xmlns:wne="http://schemas.microsoft.com/office/word/2006/wordml" xmlns:wps="http://schemas.microsoft.com/office/word/2010/wordprocessingShape" mc:Ignorable="w14 w15 w16se w16cid w16 w16cex w16sdtdh wp14">
-  <w:p>
-    <w:pPr>
-      <w:pStyle w:val="Header"/>
-    </w:pPr>
-  </w:p>
-</w:hdr>
-</file>
-
-<file path=word/header2.xml><?xml version="1.0" encoding="utf-8"?>
 <w:hdr xmlns:wpc="http://schemas.microsoft.com/office/word/2010/wordprocessingCanvas" xmlns:cx="http://schemas.microsoft.com/office/drawing/2014/chartex" xmlns:cx1="http://schemas.microsoft.com/office/drawing/2015/9/8/chartex" xmlns:cx2="http://schemas.microsoft.com/office/drawing/2015/10/21/chartex" xmlns:cx3="http://schemas.microsoft.com/office/drawing/2016/5/9/chartex" xmlns:cx4="http://schemas.microsoft.com/office/drawing/2016/5/10/chartex" xmlns:cx5="http://schemas.microsoft.com/office/drawing/2016/5/11/chartex" xmlns:cx6="http://schemas.microsoft.com/office/drawing/2016/5/12/chartex" xmlns:cx7="http://schemas.microsoft.com/office/drawing/2016/5/13/chartex" xmlns:cx8="http://schemas.microsoft.com/office/drawing/2016/5/14/chartex" xmlns:mc="http://schemas.openxmlformats.org/markup-compatibility/2006" xmlns:aink="http://schemas.microsoft.com/office/drawing/2016/ink" xmlns:am3d="http://schemas.microsoft.com/office/drawing/2017/model3d" xmlns:o="urn:schemas-microsoft-com:office:office" xmlns:oel="http://schemas.microsoft.com/office/2019/extlst" xmlns:r="http://schemas.openxmlformats.org/officeDocument/2006/relationships" xmlns:m="http://schemas.openxmlformats.org/officeDocument/2006/math" xmlns:v="urn:schemas-microsoft-com:vml" xmlns:wp14="http://schemas.microsoft.com/office/word/2010/wordprocessingDrawing" xmlns:wp="http://schemas.openxmlformats.org/drawingml/2006/wordprocessingDrawing" xmlns:w10="urn:schemas-microsoft-com:office:word" xmlns:w="http://schemas.openxmlformats.org/wordprocessingml/2006/main" xmlns:w14="http://schemas.microsoft.com/office/word/2010/wordml" xmlns:w15="http://schemas.microsoft.com/office/word/2012/wordml" xmlns:w16cex="http://schemas.microsoft.com/office/word/2018/wordml/cex" xmlns:w16cid="http://schemas.microsoft.com/office/word/2016/wordml/cid" xmlns:w16="http://schemas.microsoft.com/office/word/2018/wordml" xmlns:w16sdtdh="http://schemas.microsoft.com/office/word/2020/wordml/sdtdatahash" xmlns:w16se="http://schemas.microsoft.com/office/word/2015/wordml/symex" xmlns:wpg="http://schemas.microsoft.com/office/word/2010/wordprocessingGroup" xmlns:wpi="http://schemas.microsoft.com/office/word/2010/wordprocessingInk" xmlns:wne="http://schemas.microsoft.com/office/word/2006/wordml" xmlns:wps="http://schemas.microsoft.com/office/word/2010/wordprocessingShape" mc:Ignorable="w14 w15 w16se w16cid w16 w16cex w16sdtdh wp14">
   <w:tbl>
     <w:tblPr>
@@ -46427,7 +46217,7 @@
               <w:szCs w:val="20"/>
               <w:vertAlign w:val="subscript"/>
             </w:rPr>
-            <w:t>k</w:t>
+            <w:t>m</w:t>
           </w:r>
         </w:p>
       </w:tc>
@@ -46445,17 +46235,7 @@
 </w:hdr>
 </file>
 
-<file path=word/header3.xml><?xml version="1.0" encoding="utf-8"?>
-<w:hdr xmlns:wpc="http://schemas.microsoft.com/office/word/2010/wordprocessingCanvas" xmlns:cx="http://schemas.microsoft.com/office/drawing/2014/chartex" xmlns:cx1="http://schemas.microsoft.com/office/drawing/2015/9/8/chartex" xmlns:cx2="http://schemas.microsoft.com/office/drawing/2015/10/21/chartex" xmlns:cx3="http://schemas.microsoft.com/office/drawing/2016/5/9/chartex" xmlns:cx4="http://schemas.microsoft.com/office/drawing/2016/5/10/chartex" xmlns:cx5="http://schemas.microsoft.com/office/drawing/2016/5/11/chartex" xmlns:cx6="http://schemas.microsoft.com/office/drawing/2016/5/12/chartex" xmlns:cx7="http://schemas.microsoft.com/office/drawing/2016/5/13/chartex" xmlns:cx8="http://schemas.microsoft.com/office/drawing/2016/5/14/chartex" xmlns:mc="http://schemas.openxmlformats.org/markup-compatibility/2006" xmlns:aink="http://schemas.microsoft.com/office/drawing/2016/ink" xmlns:am3d="http://schemas.microsoft.com/office/drawing/2017/model3d" xmlns:o="urn:schemas-microsoft-com:office:office" xmlns:oel="http://schemas.microsoft.com/office/2019/extlst" xmlns:r="http://schemas.openxmlformats.org/officeDocument/2006/relationships" xmlns:m="http://schemas.openxmlformats.org/officeDocument/2006/math" xmlns:v="urn:schemas-microsoft-com:vml" xmlns:wp14="http://schemas.microsoft.com/office/word/2010/wordprocessingDrawing" xmlns:wp="http://schemas.openxmlformats.org/drawingml/2006/wordprocessingDrawing" xmlns:w10="urn:schemas-microsoft-com:office:word" xmlns:w="http://schemas.openxmlformats.org/wordprocessingml/2006/main" xmlns:w14="http://schemas.microsoft.com/office/word/2010/wordml" xmlns:w15="http://schemas.microsoft.com/office/word/2012/wordml" xmlns:w16cex="http://schemas.microsoft.com/office/word/2018/wordml/cex" xmlns:w16cid="http://schemas.microsoft.com/office/word/2016/wordml/cid" xmlns:w16="http://schemas.microsoft.com/office/word/2018/wordml" xmlns:w16sdtdh="http://schemas.microsoft.com/office/word/2020/wordml/sdtdatahash" xmlns:w16se="http://schemas.microsoft.com/office/word/2015/wordml/symex" xmlns:wpg="http://schemas.microsoft.com/office/word/2010/wordprocessingGroup" xmlns:wpi="http://schemas.microsoft.com/office/word/2010/wordprocessingInk" xmlns:wne="http://schemas.microsoft.com/office/word/2006/wordml" xmlns:wps="http://schemas.microsoft.com/office/word/2010/wordprocessingShape" mc:Ignorable="w14 w15 w16se w16cid w16 w16cex w16sdtdh wp14">
-  <w:p>
-    <w:pPr>
-      <w:pStyle w:val="Header"/>
-    </w:pPr>
-  </w:p>
-</w:hdr>
-</file>
-
-<file path=word/header4.xml><?xml version="1.0" encoding="utf-8"?>
+<file path=word/header2.xml><?xml version="1.0" encoding="utf-8"?>
 <w:hdr xmlns:wpc="http://schemas.microsoft.com/office/word/2010/wordprocessingCanvas" xmlns:cx="http://schemas.microsoft.com/office/drawing/2014/chartex" xmlns:cx1="http://schemas.microsoft.com/office/drawing/2015/9/8/chartex" xmlns:cx2="http://schemas.microsoft.com/office/drawing/2015/10/21/chartex" xmlns:cx3="http://schemas.microsoft.com/office/drawing/2016/5/9/chartex" xmlns:cx4="http://schemas.microsoft.com/office/drawing/2016/5/10/chartex" xmlns:cx5="http://schemas.microsoft.com/office/drawing/2016/5/11/chartex" xmlns:cx6="http://schemas.microsoft.com/office/drawing/2016/5/12/chartex" xmlns:cx7="http://schemas.microsoft.com/office/drawing/2016/5/13/chartex" xmlns:cx8="http://schemas.microsoft.com/office/drawing/2016/5/14/chartex" xmlns:mc="http://schemas.openxmlformats.org/markup-compatibility/2006" xmlns:aink="http://schemas.microsoft.com/office/drawing/2016/ink" xmlns:am3d="http://schemas.microsoft.com/office/drawing/2017/model3d" xmlns:o="urn:schemas-microsoft-com:office:office" xmlns:oel="http://schemas.microsoft.com/office/2019/extlst" xmlns:r="http://schemas.openxmlformats.org/officeDocument/2006/relationships" xmlns:m="http://schemas.openxmlformats.org/officeDocument/2006/math" xmlns:v="urn:schemas-microsoft-com:vml" xmlns:wp14="http://schemas.microsoft.com/office/word/2010/wordprocessingDrawing" xmlns:wp="http://schemas.openxmlformats.org/drawingml/2006/wordprocessingDrawing" xmlns:w10="urn:schemas-microsoft-com:office:word" xmlns:w="http://schemas.openxmlformats.org/wordprocessingml/2006/main" xmlns:w14="http://schemas.microsoft.com/office/word/2010/wordml" xmlns:w15="http://schemas.microsoft.com/office/word/2012/wordml" xmlns:w16cex="http://schemas.microsoft.com/office/word/2018/wordml/cex" xmlns:w16cid="http://schemas.microsoft.com/office/word/2016/wordml/cid" xmlns:w16="http://schemas.microsoft.com/office/word/2018/wordml" xmlns:w16sdtdh="http://schemas.microsoft.com/office/word/2020/wordml/sdtdatahash" xmlns:w16se="http://schemas.microsoft.com/office/word/2015/wordml/symex" xmlns:wpg="http://schemas.microsoft.com/office/word/2010/wordprocessingGroup" xmlns:wpi="http://schemas.microsoft.com/office/word/2010/wordprocessingInk" xmlns:wne="http://schemas.microsoft.com/office/word/2006/wordml" xmlns:wps="http://schemas.microsoft.com/office/word/2010/wordprocessingShape" mc:Ignorable="w14 w15 w16se w16cid w16 w16cex w16sdtdh wp14">
   <w:tbl>
     <w:tblPr>
@@ -46939,7 +46719,7 @@
 </w:hdr>
 </file>
 
-<file path=word/header5.xml><?xml version="1.0" encoding="utf-8"?>
+<file path=word/header3.xml><?xml version="1.0" encoding="utf-8"?>
 <w:hdr xmlns:wpc="http://schemas.microsoft.com/office/word/2010/wordprocessingCanvas" xmlns:cx="http://schemas.microsoft.com/office/drawing/2014/chartex" xmlns:cx1="http://schemas.microsoft.com/office/drawing/2015/9/8/chartex" xmlns:cx2="http://schemas.microsoft.com/office/drawing/2015/10/21/chartex" xmlns:cx3="http://schemas.microsoft.com/office/drawing/2016/5/9/chartex" xmlns:cx4="http://schemas.microsoft.com/office/drawing/2016/5/10/chartex" xmlns:cx5="http://schemas.microsoft.com/office/drawing/2016/5/11/chartex" xmlns:cx6="http://schemas.microsoft.com/office/drawing/2016/5/12/chartex" xmlns:cx7="http://schemas.microsoft.com/office/drawing/2016/5/13/chartex" xmlns:cx8="http://schemas.microsoft.com/office/drawing/2016/5/14/chartex" xmlns:mc="http://schemas.openxmlformats.org/markup-compatibility/2006" xmlns:aink="http://schemas.microsoft.com/office/drawing/2016/ink" xmlns:am3d="http://schemas.microsoft.com/office/drawing/2017/model3d" xmlns:o="urn:schemas-microsoft-com:office:office" xmlns:oel="http://schemas.microsoft.com/office/2019/extlst" xmlns:r="http://schemas.openxmlformats.org/officeDocument/2006/relationships" xmlns:m="http://schemas.openxmlformats.org/officeDocument/2006/math" xmlns:v="urn:schemas-microsoft-com:vml" xmlns:wp14="http://schemas.microsoft.com/office/word/2010/wordprocessingDrawing" xmlns:wp="http://schemas.openxmlformats.org/drawingml/2006/wordprocessingDrawing" xmlns:w10="urn:schemas-microsoft-com:office:word" xmlns:w="http://schemas.openxmlformats.org/wordprocessingml/2006/main" xmlns:w14="http://schemas.microsoft.com/office/word/2010/wordml" xmlns:w15="http://schemas.microsoft.com/office/word/2012/wordml" xmlns:w16cex="http://schemas.microsoft.com/office/word/2018/wordml/cex" xmlns:w16cid="http://schemas.microsoft.com/office/word/2016/wordml/cid" xmlns:w16="http://schemas.microsoft.com/office/word/2018/wordml" xmlns:w16sdtdh="http://schemas.microsoft.com/office/word/2020/wordml/sdtdatahash" xmlns:w16se="http://schemas.microsoft.com/office/word/2015/wordml/symex" xmlns:wpg="http://schemas.microsoft.com/office/word/2010/wordprocessingGroup" xmlns:wpi="http://schemas.microsoft.com/office/word/2010/wordprocessingInk" xmlns:wne="http://schemas.microsoft.com/office/word/2006/wordml" xmlns:wps="http://schemas.microsoft.com/office/word/2010/wordprocessingShape" mc:Ignorable="w14 w15 w16se w16cid w16 w16cex w16sdtdh wp14">
   <w:tbl>
     <w:tblPr>
@@ -47251,7 +47031,7 @@
               <w:szCs w:val="20"/>
               <w:vertAlign w:val="subscript"/>
             </w:rPr>
-            <w:t>k</w:t>
+            <w:t>m</w:t>
           </w:r>
         </w:p>
       </w:tc>
@@ -47269,7 +47049,7 @@
 </w:hdr>
 </file>
 
-<file path=word/header6.xml><?xml version="1.0" encoding="utf-8"?>
+<file path=word/header4.xml><?xml version="1.0" encoding="utf-8"?>
 <w:hdr xmlns:wpc="http://schemas.microsoft.com/office/word/2010/wordprocessingCanvas" xmlns:cx="http://schemas.microsoft.com/office/drawing/2014/chartex" xmlns:cx1="http://schemas.microsoft.com/office/drawing/2015/9/8/chartex" xmlns:cx2="http://schemas.microsoft.com/office/drawing/2015/10/21/chartex" xmlns:cx3="http://schemas.microsoft.com/office/drawing/2016/5/9/chartex" xmlns:cx4="http://schemas.microsoft.com/office/drawing/2016/5/10/chartex" xmlns:cx5="http://schemas.microsoft.com/office/drawing/2016/5/11/chartex" xmlns:cx6="http://schemas.microsoft.com/office/drawing/2016/5/12/chartex" xmlns:cx7="http://schemas.microsoft.com/office/drawing/2016/5/13/chartex" xmlns:cx8="http://schemas.microsoft.com/office/drawing/2016/5/14/chartex" xmlns:mc="http://schemas.openxmlformats.org/markup-compatibility/2006" xmlns:aink="http://schemas.microsoft.com/office/drawing/2016/ink" xmlns:am3d="http://schemas.microsoft.com/office/drawing/2017/model3d" xmlns:o="urn:schemas-microsoft-com:office:office" xmlns:oel="http://schemas.microsoft.com/office/2019/extlst" xmlns:r="http://schemas.openxmlformats.org/officeDocument/2006/relationships" xmlns:m="http://schemas.openxmlformats.org/officeDocument/2006/math" xmlns:v="urn:schemas-microsoft-com:vml" xmlns:wp14="http://schemas.microsoft.com/office/word/2010/wordprocessingDrawing" xmlns:wp="http://schemas.openxmlformats.org/drawingml/2006/wordprocessingDrawing" xmlns:w10="urn:schemas-microsoft-com:office:word" xmlns:w="http://schemas.openxmlformats.org/wordprocessingml/2006/main" xmlns:w14="http://schemas.microsoft.com/office/word/2010/wordml" xmlns:w15="http://schemas.microsoft.com/office/word/2012/wordml" xmlns:w16cex="http://schemas.microsoft.com/office/word/2018/wordml/cex" xmlns:w16cid="http://schemas.microsoft.com/office/word/2016/wordml/cid" xmlns:w16="http://schemas.microsoft.com/office/word/2018/wordml" xmlns:w16sdtdh="http://schemas.microsoft.com/office/word/2020/wordml/sdtdatahash" xmlns:w16se="http://schemas.microsoft.com/office/word/2015/wordml/symex" xmlns:wpg="http://schemas.microsoft.com/office/word/2010/wordprocessingGroup" xmlns:wpi="http://schemas.microsoft.com/office/word/2010/wordprocessingInk" xmlns:wne="http://schemas.microsoft.com/office/word/2006/wordml" xmlns:wps="http://schemas.microsoft.com/office/word/2010/wordprocessingShape" mc:Ignorable="w14 w15 w16se w16cid w16 w16cex w16sdtdh wp14">
   <w:tbl>
     <w:tblPr>
@@ -47567,7 +47347,7 @@
               <w:szCs w:val="20"/>
               <w:vertAlign w:val="subscript"/>
             </w:rPr>
-            <w:t>k</w:t>
+            <w:t>m</w:t>
           </w:r>
         </w:p>
       </w:tc>
@@ -47585,7 +47365,7 @@
 </w:hdr>
 </file>
 
-<file path=word/header7.xml><?xml version="1.0" encoding="utf-8"?>
+<file path=word/header5.xml><?xml version="1.0" encoding="utf-8"?>
 <w:hdr xmlns:wpc="http://schemas.microsoft.com/office/word/2010/wordprocessingCanvas" xmlns:cx="http://schemas.microsoft.com/office/drawing/2014/chartex" xmlns:cx1="http://schemas.microsoft.com/office/drawing/2015/9/8/chartex" xmlns:cx2="http://schemas.microsoft.com/office/drawing/2015/10/21/chartex" xmlns:cx3="http://schemas.microsoft.com/office/drawing/2016/5/9/chartex" xmlns:cx4="http://schemas.microsoft.com/office/drawing/2016/5/10/chartex" xmlns:cx5="http://schemas.microsoft.com/office/drawing/2016/5/11/chartex" xmlns:cx6="http://schemas.microsoft.com/office/drawing/2016/5/12/chartex" xmlns:cx7="http://schemas.microsoft.com/office/drawing/2016/5/13/chartex" xmlns:cx8="http://schemas.microsoft.com/office/drawing/2016/5/14/chartex" xmlns:mc="http://schemas.openxmlformats.org/markup-compatibility/2006" xmlns:aink="http://schemas.microsoft.com/office/drawing/2016/ink" xmlns:am3d="http://schemas.microsoft.com/office/drawing/2017/model3d" xmlns:o="urn:schemas-microsoft-com:office:office" xmlns:oel="http://schemas.microsoft.com/office/2019/extlst" xmlns:r="http://schemas.openxmlformats.org/officeDocument/2006/relationships" xmlns:m="http://schemas.openxmlformats.org/officeDocument/2006/math" xmlns:v="urn:schemas-microsoft-com:vml" xmlns:wp14="http://schemas.microsoft.com/office/word/2010/wordprocessingDrawing" xmlns:wp="http://schemas.openxmlformats.org/drawingml/2006/wordprocessingDrawing" xmlns:w10="urn:schemas-microsoft-com:office:word" xmlns:w="http://schemas.openxmlformats.org/wordprocessingml/2006/main" xmlns:w14="http://schemas.microsoft.com/office/word/2010/wordml" xmlns:w15="http://schemas.microsoft.com/office/word/2012/wordml" xmlns:w16cex="http://schemas.microsoft.com/office/word/2018/wordml/cex" xmlns:w16cid="http://schemas.microsoft.com/office/word/2016/wordml/cid" xmlns:w16="http://schemas.microsoft.com/office/word/2018/wordml" xmlns:w16sdtdh="http://schemas.microsoft.com/office/word/2020/wordml/sdtdatahash" xmlns:w16se="http://schemas.microsoft.com/office/word/2015/wordml/symex" xmlns:wpg="http://schemas.microsoft.com/office/word/2010/wordprocessingGroup" xmlns:wpi="http://schemas.microsoft.com/office/word/2010/wordprocessingInk" xmlns:wne="http://schemas.microsoft.com/office/word/2006/wordml" xmlns:wps="http://schemas.microsoft.com/office/word/2010/wordprocessingShape" mc:Ignorable="w14 w15 w16se w16cid w16 w16cex w16sdtdh wp14">
   <w:tbl>
     <w:tblPr>
@@ -47923,7 +47703,7 @@
 </w:hdr>
 </file>
 
-<file path=word/header8.xml><?xml version="1.0" encoding="utf-8"?>
+<file path=word/header6.xml><?xml version="1.0" encoding="utf-8"?>
 <w:hdr xmlns:wpc="http://schemas.microsoft.com/office/word/2010/wordprocessingCanvas" xmlns:cx="http://schemas.microsoft.com/office/drawing/2014/chartex" xmlns:cx1="http://schemas.microsoft.com/office/drawing/2015/9/8/chartex" xmlns:cx2="http://schemas.microsoft.com/office/drawing/2015/10/21/chartex" xmlns:cx3="http://schemas.microsoft.com/office/drawing/2016/5/9/chartex" xmlns:cx4="http://schemas.microsoft.com/office/drawing/2016/5/10/chartex" xmlns:cx5="http://schemas.microsoft.com/office/drawing/2016/5/11/chartex" xmlns:cx6="http://schemas.microsoft.com/office/drawing/2016/5/12/chartex" xmlns:cx7="http://schemas.microsoft.com/office/drawing/2016/5/13/chartex" xmlns:cx8="http://schemas.microsoft.com/office/drawing/2016/5/14/chartex" xmlns:mc="http://schemas.openxmlformats.org/markup-compatibility/2006" xmlns:aink="http://schemas.microsoft.com/office/drawing/2016/ink" xmlns:am3d="http://schemas.microsoft.com/office/drawing/2017/model3d" xmlns:o="urn:schemas-microsoft-com:office:office" xmlns:oel="http://schemas.microsoft.com/office/2019/extlst" xmlns:r="http://schemas.openxmlformats.org/officeDocument/2006/relationships" xmlns:m="http://schemas.openxmlformats.org/officeDocument/2006/math" xmlns:v="urn:schemas-microsoft-com:vml" xmlns:wp14="http://schemas.microsoft.com/office/word/2010/wordprocessingDrawing" xmlns:wp="http://schemas.openxmlformats.org/drawingml/2006/wordprocessingDrawing" xmlns:w10="urn:schemas-microsoft-com:office:word" xmlns:w="http://schemas.openxmlformats.org/wordprocessingml/2006/main" xmlns:w14="http://schemas.microsoft.com/office/word/2010/wordml" xmlns:w15="http://schemas.microsoft.com/office/word/2012/wordml" xmlns:w16cex="http://schemas.microsoft.com/office/word/2018/wordml/cex" xmlns:w16cid="http://schemas.microsoft.com/office/word/2016/wordml/cid" xmlns:w16="http://schemas.microsoft.com/office/word/2018/wordml" xmlns:w16sdtdh="http://schemas.microsoft.com/office/word/2020/wordml/sdtdatahash" xmlns:w16se="http://schemas.microsoft.com/office/word/2015/wordml/symex" xmlns:wpg="http://schemas.microsoft.com/office/word/2010/wordprocessingGroup" xmlns:wpi="http://schemas.microsoft.com/office/word/2010/wordprocessingInk" xmlns:wne="http://schemas.microsoft.com/office/word/2006/wordml" xmlns:wps="http://schemas.microsoft.com/office/word/2010/wordprocessingShape" mc:Ignorable="w14 w15 w16se w16cid w16 w16cex w16sdtdh wp14">
   <w:tbl>
     <w:tblPr>
@@ -48150,7 +47930,7 @@
 </w:hdr>
 </file>
 
-<file path=word/header9.xml><?xml version="1.0" encoding="utf-8"?>
+<file path=word/header7.xml><?xml version="1.0" encoding="utf-8"?>
 <w:hdr xmlns:wpc="http://schemas.microsoft.com/office/word/2010/wordprocessingCanvas" xmlns:cx="http://schemas.microsoft.com/office/drawing/2014/chartex" xmlns:cx1="http://schemas.microsoft.com/office/drawing/2015/9/8/chartex" xmlns:cx2="http://schemas.microsoft.com/office/drawing/2015/10/21/chartex" xmlns:cx3="http://schemas.microsoft.com/office/drawing/2016/5/9/chartex" xmlns:cx4="http://schemas.microsoft.com/office/drawing/2016/5/10/chartex" xmlns:cx5="http://schemas.microsoft.com/office/drawing/2016/5/11/chartex" xmlns:cx6="http://schemas.microsoft.com/office/drawing/2016/5/12/chartex" xmlns:cx7="http://schemas.microsoft.com/office/drawing/2016/5/13/chartex" xmlns:cx8="http://schemas.microsoft.com/office/drawing/2016/5/14/chartex" xmlns:mc="http://schemas.openxmlformats.org/markup-compatibility/2006" xmlns:aink="http://schemas.microsoft.com/office/drawing/2016/ink" xmlns:am3d="http://schemas.microsoft.com/office/drawing/2017/model3d" xmlns:o="urn:schemas-microsoft-com:office:office" xmlns:oel="http://schemas.microsoft.com/office/2019/extlst" xmlns:r="http://schemas.openxmlformats.org/officeDocument/2006/relationships" xmlns:m="http://schemas.openxmlformats.org/officeDocument/2006/math" xmlns:v="urn:schemas-microsoft-com:vml" xmlns:wp14="http://schemas.microsoft.com/office/word/2010/wordprocessingDrawing" xmlns:wp="http://schemas.openxmlformats.org/drawingml/2006/wordprocessingDrawing" xmlns:w10="urn:schemas-microsoft-com:office:word" xmlns:w="http://schemas.openxmlformats.org/wordprocessingml/2006/main" xmlns:w14="http://schemas.microsoft.com/office/word/2010/wordml" xmlns:w15="http://schemas.microsoft.com/office/word/2012/wordml" xmlns:w16cex="http://schemas.microsoft.com/office/word/2018/wordml/cex" xmlns:w16cid="http://schemas.microsoft.com/office/word/2016/wordml/cid" xmlns:w16="http://schemas.microsoft.com/office/word/2018/wordml" xmlns:w16sdtdh="http://schemas.microsoft.com/office/word/2020/wordml/sdtdatahash" xmlns:w16se="http://schemas.microsoft.com/office/word/2015/wordml/symex" xmlns:wpg="http://schemas.microsoft.com/office/word/2010/wordprocessingGroup" xmlns:wpi="http://schemas.microsoft.com/office/word/2010/wordprocessingInk" xmlns:wne="http://schemas.microsoft.com/office/word/2006/wordml" xmlns:wps="http://schemas.microsoft.com/office/word/2010/wordprocessingShape" mc:Ignorable="w14 w15 w16se w16cid w16 w16cex w16sdtdh wp14">
   <w:tbl>
     <w:tblPr>
@@ -48196,7 +47976,21 @@
               <w:rFonts w:ascii="Times New Roman" w:eastAsia="Times New Roman" w:hAnsi="Times New Roman" w:cs="Times New Roman"/>
               <w:sz w:val="40"/>
             </w:rPr>
-            <w:t>Digital AV SDK – Experimental FlatBuffers Support</w:t>
+            <w:t>Digital AV SDK – Experimental Flat</w:t>
+          </w:r>
+          <w:r>
+            <w:rPr>
+              <w:rFonts w:ascii="Times New Roman" w:eastAsia="Times New Roman" w:hAnsi="Times New Roman" w:cs="Times New Roman"/>
+              <w:sz w:val="40"/>
+            </w:rPr>
+            <w:t xml:space="preserve"> </w:t>
+          </w:r>
+          <w:r>
+            <w:rPr>
+              <w:rFonts w:ascii="Times New Roman" w:eastAsia="Times New Roman" w:hAnsi="Times New Roman" w:cs="Times New Roman"/>
+              <w:sz w:val="40"/>
+            </w:rPr>
+            <w:t>Buffers Support</w:t>
           </w:r>
           <w:r>
             <w:rPr>
@@ -48350,7 +48144,7 @@
               <w:szCs w:val="20"/>
               <w:vertAlign w:val="subscript"/>
             </w:rPr>
-            <w:t>g</w:t>
+            <w:t>α</w:t>
           </w:r>
         </w:p>
       </w:tc>
@@ -48464,7 +48258,7 @@
               <w:szCs w:val="20"/>
               <w:vertAlign w:val="subscript"/>
             </w:rPr>
-            <w:t>x</w:t>
+            <w:t>m</w:t>
           </w:r>
         </w:p>
       </w:tc>

</xml_diff>

<commit_message>
Refactored C# generator code into three seperate projects: fondations, protobuf, FB. Now also create md5 hashes for protobuf and FB.
</commit_message>
<xml_diff>
--- a/z-series/Digital-AV.docx
+++ b/z-series/Digital-AV.docx
@@ -278,41 +278,6 @@
           <w:szCs w:val="28"/>
         </w:rPr>
         <w:t>.</w:t>
-      </w:r>
-      <w:r>
-        <w:rPr>
-          <w:sz w:val="28"/>
-          <w:szCs w:val="28"/>
-        </w:rPr>
-        <w:t xml:space="preserve"> </w:t>
-      </w:r>
-      <w:r>
-        <w:rPr>
-          <w:sz w:val="28"/>
-          <w:szCs w:val="28"/>
-        </w:rPr>
-        <w:t>E</w:t>
-      </w:r>
-      <w:r>
-        <w:rPr>
-          <w:sz w:val="28"/>
-          <w:szCs w:val="28"/>
-        </w:rPr>
-        <w:t>xpect great progress in Q1 2023</w:t>
-      </w:r>
-      <w:r>
-        <w:rPr>
-          <w:sz w:val="28"/>
-          <w:szCs w:val="28"/>
-        </w:rPr>
-        <w:t>!</w:t>
-      </w:r>
-      <w:r>
-        <w:rPr>
-          <w:sz w:val="28"/>
-          <w:szCs w:val="28"/>
-        </w:rPr>
-        <w:t xml:space="preserve"> </w:t>
       </w:r>
     </w:p>
     <w:tbl>
@@ -23944,7 +23909,11 @@
           </mc:Choice>
           <mc:Fallback>
             <w:pict>
-              <v:shape w14:anchorId="29316420" id="Text Box 21" o:spid="_x0000_s1039" type="#_x0000_t202" style="position:absolute;margin-left:-3.9pt;margin-top:80.75pt;width:350.7pt;height:25.8pt;z-index:251728896;visibility:visible;mso-wrap-style:square;mso-width-percent:0;mso-height-percent:0;mso-wrap-distance-left:9pt;mso-wrap-distance-top:3.6pt;mso-wrap-distance-right:9pt;mso-wrap-distance-bottom:3.6pt;mso-position-horizontal:absolute;mso-position-horizontal-relative:margin;mso-position-vertical:absolute;mso-position-vertical-relative:page;mso-width-percent:0;mso-height-percent:0;mso-width-relative:margin;mso-height-relative:margin;v-text-anchor:top" o:gfxdata="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" stroked="f">
+              <v:shapetype w14:anchorId="29316420" id="_x0000_t202" coordsize="21600,21600" o:spt="202" path="m,l,21600r21600,l21600,xe">
+                <v:stroke joinstyle="miter"/>
+                <v:path gradientshapeok="t" o:connecttype="rect"/>
+              </v:shapetype>
+              <v:shape id="Text Box 21" o:spid="_x0000_s1039" type="#_x0000_t202" style="position:absolute;margin-left:-3.9pt;margin-top:80.75pt;width:350.7pt;height:25.8pt;z-index:251728896;visibility:visible;mso-wrap-style:square;mso-width-percent:0;mso-height-percent:0;mso-wrap-distance-left:9pt;mso-wrap-distance-top:3.6pt;mso-wrap-distance-right:9pt;mso-wrap-distance-bottom:3.6pt;mso-position-horizontal:absolute;mso-position-horizontal-relative:margin;mso-position-vertical:absolute;mso-position-vertical-relative:page;mso-width-percent:0;mso-height-percent:0;mso-width-relative:margin;mso-height-relative:margin;v-text-anchor:top" o:gfxdata="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" stroked="f">
                 <v:textbox inset="0,0,0,0">
                   <w:txbxContent>
                     <w:tbl>
@@ -43985,15 +43954,1477 @@
         </w:sectPr>
       </w:pPr>
       <w:r>
-        <w:t>Okay, this is a teaser, but with the existing code-generation platform, this is pretty low-hanging fruit. Sure, it’s not as compact as Flat</w:t>
-      </w:r>
-      <w:r>
-        <w:t xml:space="preserve"> </w:t>
-      </w:r>
-      <w:r>
-        <w:t xml:space="preserve">Buffers, but it will be way easier to use.  </w:t>
+        <w:t xml:space="preserve">This is the first release with Protocol Buffer (protobuf) support. Some quirks are manifested in supporting protobuf because the serialization format </w:t>
+      </w:r>
+      <w:r>
+        <w:t>has no</w:t>
+      </w:r>
+      <w:r>
+        <w:t xml:space="preserve"> support </w:t>
+      </w:r>
+      <w:r>
+        <w:t xml:space="preserve">for </w:t>
+      </w:r>
+      <w:r>
+        <w:t>uint16</w:t>
+      </w:r>
+      <w:r>
+        <w:t xml:space="preserve"> or byte fields. </w:t>
+      </w:r>
+      <w:r>
+        <w:t>Even</w:t>
+      </w:r>
+      <w:r>
+        <w:t xml:space="preserve"> the on-disk format is </w:t>
+      </w:r>
+      <w:r>
+        <w:t>porky. The bloat</w:t>
+      </w:r>
+      <w:r>
+        <w:t xml:space="preserve"> would </w:t>
+      </w:r>
+      <w:r>
+        <w:t>be excessive</w:t>
+      </w:r>
+      <w:r>
+        <w:t xml:space="preserve"> in high</w:t>
+      </w:r>
+      <w:r>
+        <w:t>ly-</w:t>
+      </w:r>
+      <w:r>
+        <w:t xml:space="preserve">repeated </w:t>
+      </w:r>
+      <w:r>
+        <w:t>messages</w:t>
+      </w:r>
+      <w:r>
+        <w:t xml:space="preserve"> after deserialization into RAM</w:t>
+      </w:r>
+      <w:r>
+        <w:t xml:space="preserve"> without some mitigation</w:t>
+      </w:r>
+      <w:r>
+        <w:t xml:space="preserve">. Therefore, a few of the highly-repeated message types conflate adjacent fields into </w:t>
+      </w:r>
+      <w:r>
+        <w:t>uint32</w:t>
+      </w:r>
+      <w:r>
+        <w:t>. In smaller tables, this is not done. It is recommended to have getters on the deserialized classes that fetch discrete elements of these conflated fields. Where this has occurred is obvious in the IDL</w:t>
+      </w:r>
+      <w:r>
+        <w:t xml:space="preserve"> (details can be found in the ProtoGen.cspro</w:t>
+      </w:r>
+      <w:r>
+        <w:t>j</w:t>
+      </w:r>
+      <w:r>
+        <w:t xml:space="preserve"> itself (in </w:t>
+      </w:r>
+      <w:r>
+        <w:t>ProtoGen</w:t>
+      </w:r>
+      <w:r>
+        <w:t>.cs)</w:t>
+      </w:r>
+      <w:r>
+        <w:t>.</w:t>
+      </w:r>
+      <w:r>
+        <w:t xml:space="preserve">  Serialized data is more than twice the size of Flat Buffers.</w:t>
+      </w:r>
+      <w:r>
+        <w:t xml:space="preserve">  Deserialized data will have even more bloat.</w:t>
       </w:r>
     </w:p>
+    <w:tbl>
+      <w:tblPr>
+        <w:tblStyle w:val="TableGrid"/>
+        <w:tblW w:w="13560" w:type="dxa"/>
+        <w:tblLook w:val="04A0" w:firstRow="1" w:lastRow="0" w:firstColumn="1" w:lastColumn="0" w:noHBand="0" w:noVBand="1"/>
+      </w:tblPr>
+      <w:tblGrid>
+        <w:gridCol w:w="3685"/>
+        <w:gridCol w:w="1890"/>
+        <w:gridCol w:w="2970"/>
+        <w:gridCol w:w="3145"/>
+        <w:gridCol w:w="1870"/>
+      </w:tblGrid>
+      <w:tr>
+        <w:tc>
+          <w:tcPr>
+            <w:tcW w:w="3685" w:type="dxa"/>
+            <w:tcBorders>
+              <w:top w:val="single" w:sz="4" w:space="0" w:color="000000" w:themeColor="text1"/>
+              <w:left w:val="single" w:sz="4" w:space="0" w:color="000000" w:themeColor="text1"/>
+              <w:bottom w:val="single" w:sz="4" w:space="0" w:color="000000" w:themeColor="text1"/>
+              <w:right w:val="single" w:sz="4" w:space="0" w:color="FFFFFF" w:themeColor="background1"/>
+            </w:tcBorders>
+            <w:shd w:val="clear" w:color="auto" w:fill="000000" w:themeFill="text1"/>
+            <w:vAlign w:val="center"/>
+          </w:tcPr>
+          <w:p>
+            <w:pPr>
+              <w:jc w:val="both"/>
+              <w:rPr>
+                <w:b/>
+                <w:bCs/>
+                <w:color w:val="FFFFFF" w:themeColor="background1"/>
+                <w:sz w:val="40"/>
+                <w:szCs w:val="40"/>
+              </w:rPr>
+            </w:pPr>
+            <w:r>
+              <w:rPr>
+                <w:b/>
+                <w:bCs/>
+                <w:color w:val="FFFFFF" w:themeColor="background1"/>
+                <w:sz w:val="40"/>
+                <w:szCs w:val="40"/>
+              </w:rPr>
+              <w:t>B</w:t>
+            </w:r>
+            <w:r>
+              <w:rPr>
+                <w:b/>
+                <w:bCs/>
+                <w:color w:val="FFFFFF" w:themeColor="background1"/>
+                <w:sz w:val="40"/>
+                <w:szCs w:val="40"/>
+              </w:rPr>
+              <w:t>aseline</w:t>
+            </w:r>
+          </w:p>
+          <w:p>
+            <w:pPr>
+              <w:jc w:val="both"/>
+              <w:rPr>
+                <w:b/>
+                <w:bCs/>
+                <w:color w:val="FFFFFF" w:themeColor="background1"/>
+                <w:sz w:val="40"/>
+                <w:szCs w:val="40"/>
+              </w:rPr>
+            </w:pPr>
+            <w:r>
+              <w:rPr>
+                <w:b/>
+                <w:bCs/>
+                <w:color w:val="FFFFFF" w:themeColor="background1"/>
+                <w:sz w:val="40"/>
+                <w:szCs w:val="40"/>
+              </w:rPr>
+              <w:t>AV SDK</w:t>
+            </w:r>
+            <w:r>
+              <w:rPr>
+                <w:b/>
+                <w:bCs/>
+                <w:color w:val="FFFFFF" w:themeColor="background1"/>
+                <w:sz w:val="40"/>
+                <w:szCs w:val="40"/>
+              </w:rPr>
+              <w:t xml:space="preserve"> item</w:t>
+            </w:r>
+          </w:p>
+        </w:tc>
+        <w:tc>
+          <w:tcPr>
+            <w:tcW w:w="1890" w:type="dxa"/>
+            <w:tcBorders>
+              <w:top w:val="single" w:sz="4" w:space="0" w:color="000000" w:themeColor="text1"/>
+              <w:left w:val="single" w:sz="4" w:space="0" w:color="FFFFFF" w:themeColor="background1"/>
+              <w:bottom w:val="single" w:sz="4" w:space="0" w:color="auto"/>
+              <w:right w:val="single" w:sz="4" w:space="0" w:color="FFFFFF" w:themeColor="background1"/>
+            </w:tcBorders>
+            <w:shd w:val="clear" w:color="auto" w:fill="000000" w:themeFill="text1"/>
+            <w:vAlign w:val="center"/>
+          </w:tcPr>
+          <w:p>
+            <w:pPr>
+              <w:jc w:val="center"/>
+              <w:rPr>
+                <w:b/>
+                <w:bCs/>
+                <w:color w:val="FFFFFF" w:themeColor="background1"/>
+                <w:sz w:val="40"/>
+                <w:szCs w:val="40"/>
+              </w:rPr>
+            </w:pPr>
+            <w:r>
+              <w:rPr>
+                <w:b/>
+                <w:bCs/>
+                <w:color w:val="FFFFFF" w:themeColor="background1"/>
+                <w:sz w:val="40"/>
+                <w:szCs w:val="40"/>
+              </w:rPr>
+              <w:t>Baseline Size</w:t>
+            </w:r>
+          </w:p>
+        </w:tc>
+        <w:tc>
+          <w:tcPr>
+            <w:tcW w:w="2970" w:type="dxa"/>
+            <w:tcBorders>
+              <w:top w:val="single" w:sz="4" w:space="0" w:color="000000" w:themeColor="text1"/>
+              <w:left w:val="single" w:sz="4" w:space="0" w:color="FFFFFF" w:themeColor="background1"/>
+              <w:bottom w:val="single" w:sz="4" w:space="0" w:color="auto"/>
+              <w:right w:val="single" w:sz="4" w:space="0" w:color="FFFFFF" w:themeColor="background1"/>
+            </w:tcBorders>
+            <w:shd w:val="clear" w:color="auto" w:fill="000000" w:themeFill="text1"/>
+            <w:vAlign w:val="center"/>
+          </w:tcPr>
+          <w:p>
+            <w:pPr>
+              <w:jc w:val="both"/>
+              <w:rPr>
+                <w:b/>
+                <w:bCs/>
+                <w:color w:val="FFFFFF" w:themeColor="background1"/>
+                <w:sz w:val="40"/>
+                <w:szCs w:val="40"/>
+              </w:rPr>
+            </w:pPr>
+            <w:r>
+              <w:rPr>
+                <w:b/>
+                <w:bCs/>
+                <w:color w:val="FFFFFF" w:themeColor="background1"/>
+                <w:sz w:val="40"/>
+                <w:szCs w:val="40"/>
+              </w:rPr>
+              <w:t>ProtoBuf</w:t>
+            </w:r>
+          </w:p>
+          <w:p>
+            <w:pPr>
+              <w:jc w:val="both"/>
+              <w:rPr>
+                <w:b/>
+                <w:bCs/>
+                <w:color w:val="FFFFFF" w:themeColor="background1"/>
+                <w:sz w:val="40"/>
+                <w:szCs w:val="40"/>
+              </w:rPr>
+            </w:pPr>
+            <w:r>
+              <w:rPr>
+                <w:b/>
+                <w:bCs/>
+                <w:color w:val="FFFFFF" w:themeColor="background1"/>
+                <w:sz w:val="40"/>
+                <w:szCs w:val="40"/>
+              </w:rPr>
+              <w:t>IDL</w:t>
+            </w:r>
+          </w:p>
+        </w:tc>
+        <w:tc>
+          <w:tcPr>
+            <w:tcW w:w="3145" w:type="dxa"/>
+            <w:tcBorders>
+              <w:top w:val="single" w:sz="4" w:space="0" w:color="000000" w:themeColor="text1"/>
+              <w:left w:val="single" w:sz="4" w:space="0" w:color="FFFFFF" w:themeColor="background1"/>
+              <w:bottom w:val="single" w:sz="4" w:space="0" w:color="auto"/>
+              <w:right w:val="single" w:sz="4" w:space="0" w:color="FFFFFF" w:themeColor="background1"/>
+            </w:tcBorders>
+            <w:shd w:val="clear" w:color="auto" w:fill="000000" w:themeFill="text1"/>
+            <w:vAlign w:val="center"/>
+          </w:tcPr>
+          <w:p>
+            <w:pPr>
+              <w:jc w:val="both"/>
+              <w:rPr>
+                <w:b/>
+                <w:bCs/>
+                <w:color w:val="FFFFFF" w:themeColor="background1"/>
+                <w:sz w:val="40"/>
+                <w:szCs w:val="40"/>
+              </w:rPr>
+            </w:pPr>
+            <w:r>
+              <w:rPr>
+                <w:b/>
+                <w:bCs/>
+                <w:color w:val="FFFFFF" w:themeColor="background1"/>
+                <w:sz w:val="40"/>
+                <w:szCs w:val="40"/>
+              </w:rPr>
+              <w:t>ProtoBuf</w:t>
+            </w:r>
+          </w:p>
+          <w:p>
+            <w:pPr>
+              <w:jc w:val="both"/>
+              <w:rPr>
+                <w:b/>
+                <w:bCs/>
+                <w:color w:val="FFFFFF" w:themeColor="background1"/>
+                <w:sz w:val="40"/>
+                <w:szCs w:val="40"/>
+              </w:rPr>
+            </w:pPr>
+            <w:r>
+              <w:rPr>
+                <w:b/>
+                <w:bCs/>
+                <w:color w:val="FFFFFF" w:themeColor="background1"/>
+                <w:sz w:val="40"/>
+                <w:szCs w:val="40"/>
+              </w:rPr>
+              <w:t xml:space="preserve">binary </w:t>
+            </w:r>
+            <w:r>
+              <w:rPr>
+                <w:b/>
+                <w:bCs/>
+                <w:color w:val="FFFFFF" w:themeColor="background1"/>
+                <w:sz w:val="40"/>
+                <w:szCs w:val="40"/>
+              </w:rPr>
+              <w:t xml:space="preserve">content </w:t>
+            </w:r>
+          </w:p>
+        </w:tc>
+        <w:tc>
+          <w:tcPr>
+            <w:tcW w:w="1870" w:type="dxa"/>
+            <w:tcBorders>
+              <w:top w:val="single" w:sz="4" w:space="0" w:color="000000" w:themeColor="text1"/>
+              <w:left w:val="single" w:sz="4" w:space="0" w:color="FFFFFF" w:themeColor="background1"/>
+              <w:bottom w:val="single" w:sz="4" w:space="0" w:color="000000" w:themeColor="text1"/>
+              <w:right w:val="single" w:sz="4" w:space="0" w:color="FFFFFF" w:themeColor="background1"/>
+            </w:tcBorders>
+            <w:shd w:val="clear" w:color="auto" w:fill="000000" w:themeFill="text1"/>
+            <w:vAlign w:val="center"/>
+          </w:tcPr>
+          <w:p>
+            <w:pPr>
+              <w:jc w:val="both"/>
+              <w:rPr>
+                <w:b/>
+                <w:bCs/>
+                <w:color w:val="FFFFFF" w:themeColor="background1"/>
+                <w:sz w:val="40"/>
+                <w:szCs w:val="40"/>
+              </w:rPr>
+            </w:pPr>
+            <w:r>
+              <w:rPr>
+                <w:b/>
+                <w:bCs/>
+                <w:color w:val="FFFFFF" w:themeColor="background1"/>
+                <w:sz w:val="40"/>
+                <w:szCs w:val="40"/>
+              </w:rPr>
+              <w:t>ProtoBuf</w:t>
+            </w:r>
+          </w:p>
+          <w:p>
+            <w:pPr>
+              <w:jc w:val="center"/>
+              <w:rPr>
+                <w:b/>
+                <w:bCs/>
+                <w:color w:val="FFFFFF" w:themeColor="background1"/>
+                <w:sz w:val="40"/>
+                <w:szCs w:val="40"/>
+              </w:rPr>
+            </w:pPr>
+            <w:r>
+              <w:rPr>
+                <w:b/>
+                <w:bCs/>
+                <w:color w:val="FFFFFF" w:themeColor="background1"/>
+                <w:sz w:val="40"/>
+                <w:szCs w:val="40"/>
+              </w:rPr>
+              <w:t>Size</w:t>
+            </w:r>
+          </w:p>
+        </w:tc>
+      </w:tr>
+      <w:tr>
+        <w:tc>
+          <w:tcPr>
+            <w:tcW w:w="3685" w:type="dxa"/>
+            <w:tcBorders>
+              <w:top w:val="single" w:sz="4" w:space="0" w:color="000000" w:themeColor="text1"/>
+            </w:tcBorders>
+            <w:shd w:val="clear" w:color="auto" w:fill="D9D9D9" w:themeFill="background1" w:themeFillShade="D9"/>
+            <w:vAlign w:val="center"/>
+          </w:tcPr>
+          <w:p>
+            <w:pPr>
+              <w:jc w:val="both"/>
+              <w:rPr>
+                <w:sz w:val="36"/>
+                <w:szCs w:val="36"/>
+              </w:rPr>
+            </w:pPr>
+            <w:r>
+              <w:rPr>
+                <w:sz w:val="36"/>
+                <w:szCs w:val="36"/>
+              </w:rPr>
+              <w:t>AV-Writ.dx</w:t>
+            </w:r>
+          </w:p>
+        </w:tc>
+        <w:tc>
+          <w:tcPr>
+            <w:tcW w:w="1890" w:type="dxa"/>
+            <w:tcBorders>
+              <w:top w:val="single" w:sz="4" w:space="0" w:color="auto"/>
+            </w:tcBorders>
+            <w:shd w:val="clear" w:color="auto" w:fill="D9D9D9" w:themeFill="background1" w:themeFillShade="D9"/>
+            <w:vAlign w:val="center"/>
+          </w:tcPr>
+          <w:p>
+            <w:pPr>
+              <w:jc w:val="center"/>
+              <w:rPr>
+                <w:rFonts w:ascii="Consolas" w:hAnsi="Consolas"/>
+                <w:sz w:val="32"/>
+                <w:szCs w:val="32"/>
+              </w:rPr>
+            </w:pPr>
+            <w:r>
+              <w:rPr>
+                <w:rFonts w:ascii="Consolas" w:hAnsi="Consolas"/>
+                <w:sz w:val="32"/>
+                <w:szCs w:val="32"/>
+              </w:rPr>
+              <w:t xml:space="preserve"> </w:t>
+            </w:r>
+            <w:r>
+              <w:rPr>
+                <w:rFonts w:ascii="Consolas" w:hAnsi="Consolas"/>
+                <w:sz w:val="32"/>
+                <w:szCs w:val="32"/>
+              </w:rPr>
+              <w:t>17</w:t>
+            </w:r>
+            <w:r>
+              <w:rPr>
+                <w:rFonts w:ascii="Consolas" w:hAnsi="Consolas"/>
+                <w:sz w:val="32"/>
+                <w:szCs w:val="32"/>
+              </w:rPr>
+              <w:t xml:space="preserve"> </w:t>
+            </w:r>
+            <w:r>
+              <w:rPr>
+                <w:rFonts w:ascii="Consolas" w:hAnsi="Consolas"/>
+                <w:sz w:val="32"/>
+                <w:szCs w:val="32"/>
+              </w:rPr>
+              <w:t>mb</w:t>
+            </w:r>
+          </w:p>
+        </w:tc>
+        <w:tc>
+          <w:tcPr>
+            <w:tcW w:w="2970" w:type="dxa"/>
+            <w:vMerge w:val="restart"/>
+            <w:tcBorders>
+              <w:top w:val="single" w:sz="4" w:space="0" w:color="auto"/>
+            </w:tcBorders>
+            <w:vAlign w:val="bottom"/>
+          </w:tcPr>
+          <w:p>
+            <w:pPr>
+              <w:jc w:val="both"/>
+              <w:rPr>
+                <w:sz w:val="36"/>
+                <w:szCs w:val="36"/>
+              </w:rPr>
+            </w:pPr>
+            <w:r>
+              <w:rPr>
+                <w:sz w:val="36"/>
+                <w:szCs w:val="36"/>
+              </w:rPr>
+              <w:t xml:space="preserve"> </w:t>
+            </w:r>
+            <w:r>
+              <w:rPr>
+                <w:sz w:val="36"/>
+                <w:szCs w:val="36"/>
+              </w:rPr>
+              <w:t>avx.</w:t>
+            </w:r>
+            <w:r>
+              <w:rPr>
+                <w:sz w:val="36"/>
+                <w:szCs w:val="36"/>
+              </w:rPr>
+              <w:t>proto</w:t>
+            </w:r>
+          </w:p>
+        </w:tc>
+        <w:tc>
+          <w:tcPr>
+            <w:tcW w:w="3145" w:type="dxa"/>
+            <w:vMerge w:val="restart"/>
+            <w:tcBorders>
+              <w:top w:val="single" w:sz="4" w:space="0" w:color="auto"/>
+            </w:tcBorders>
+            <w:vAlign w:val="bottom"/>
+          </w:tcPr>
+          <w:p>
+            <w:pPr>
+              <w:jc w:val="both"/>
+              <w:rPr>
+                <w:sz w:val="36"/>
+                <w:szCs w:val="36"/>
+              </w:rPr>
+            </w:pPr>
+            <w:r>
+              <w:rPr>
+                <w:sz w:val="36"/>
+                <w:szCs w:val="36"/>
+              </w:rPr>
+              <w:t xml:space="preserve"> </w:t>
+            </w:r>
+            <w:r>
+              <w:rPr>
+                <w:sz w:val="36"/>
+                <w:szCs w:val="36"/>
+              </w:rPr>
+              <w:t>avx-</w:t>
+            </w:r>
+            <w:r>
+              <w:rPr>
+                <w:sz w:val="36"/>
+                <w:szCs w:val="36"/>
+              </w:rPr>
+              <w:t>protobuf</w:t>
+            </w:r>
+            <w:r>
+              <w:rPr>
+                <w:sz w:val="36"/>
+                <w:szCs w:val="36"/>
+              </w:rPr>
+              <w:t>.data</w:t>
+            </w:r>
+          </w:p>
+        </w:tc>
+        <w:tc>
+          <w:tcPr>
+            <w:tcW w:w="1870" w:type="dxa"/>
+            <w:vMerge w:val="restart"/>
+            <w:tcBorders>
+              <w:top w:val="single" w:sz="4" w:space="0" w:color="000000" w:themeColor="text1"/>
+            </w:tcBorders>
+            <w:vAlign w:val="bottom"/>
+          </w:tcPr>
+          <w:p>
+            <w:pPr>
+              <w:jc w:val="center"/>
+              <w:rPr>
+                <w:rFonts w:ascii="Consolas" w:hAnsi="Consolas"/>
+                <w:sz w:val="32"/>
+                <w:szCs w:val="32"/>
+              </w:rPr>
+            </w:pPr>
+            <w:r>
+              <w:rPr>
+                <w:rFonts w:ascii="Consolas" w:hAnsi="Consolas"/>
+                <w:sz w:val="32"/>
+                <w:szCs w:val="32"/>
+              </w:rPr>
+              <w:t>44</w:t>
+            </w:r>
+            <w:r>
+              <w:rPr>
+                <w:rFonts w:ascii="Consolas" w:hAnsi="Consolas"/>
+                <w:sz w:val="32"/>
+                <w:szCs w:val="32"/>
+              </w:rPr>
+              <w:t xml:space="preserve"> mb</w:t>
+            </w:r>
+          </w:p>
+        </w:tc>
+      </w:tr>
+      <w:tr>
+        <w:tc>
+          <w:tcPr>
+            <w:tcW w:w="3685" w:type="dxa"/>
+            <w:shd w:val="clear" w:color="auto" w:fill="D9D9D9" w:themeFill="background1" w:themeFillShade="D9"/>
+            <w:vAlign w:val="center"/>
+          </w:tcPr>
+          <w:p>
+            <w:pPr>
+              <w:jc w:val="both"/>
+              <w:rPr>
+                <w:sz w:val="36"/>
+                <w:szCs w:val="36"/>
+              </w:rPr>
+            </w:pPr>
+            <w:r>
+              <w:rPr>
+                <w:sz w:val="36"/>
+                <w:szCs w:val="36"/>
+              </w:rPr>
+              <w:t>AV-Book.ix</w:t>
+            </w:r>
+          </w:p>
+        </w:tc>
+        <w:tc>
+          <w:tcPr>
+            <w:tcW w:w="1890" w:type="dxa"/>
+            <w:shd w:val="clear" w:color="auto" w:fill="D9D9D9" w:themeFill="background1" w:themeFillShade="D9"/>
+            <w:vAlign w:val="center"/>
+          </w:tcPr>
+          <w:p>
+            <w:pPr>
+              <w:jc w:val="center"/>
+              <w:rPr>
+                <w:rFonts w:ascii="Consolas" w:hAnsi="Consolas"/>
+                <w:sz w:val="32"/>
+                <w:szCs w:val="32"/>
+              </w:rPr>
+            </w:pPr>
+            <w:r>
+              <w:rPr>
+                <w:rFonts w:ascii="Consolas" w:hAnsi="Consolas"/>
+                <w:sz w:val="32"/>
+                <w:szCs w:val="32"/>
+              </w:rPr>
+              <w:t xml:space="preserve">  3 kb</w:t>
+            </w:r>
+          </w:p>
+        </w:tc>
+        <w:tc>
+          <w:tcPr>
+            <w:tcW w:w="2970" w:type="dxa"/>
+            <w:vMerge/>
+            <w:vAlign w:val="center"/>
+          </w:tcPr>
+          <w:p>
+            <w:pPr>
+              <w:jc w:val="both"/>
+              <w:rPr>
+                <w:sz w:val="36"/>
+                <w:szCs w:val="36"/>
+              </w:rPr>
+            </w:pPr>
+          </w:p>
+        </w:tc>
+        <w:tc>
+          <w:tcPr>
+            <w:tcW w:w="3145" w:type="dxa"/>
+            <w:vMerge/>
+            <w:vAlign w:val="center"/>
+          </w:tcPr>
+          <w:p>
+            <w:pPr>
+              <w:jc w:val="both"/>
+              <w:rPr>
+                <w:sz w:val="36"/>
+                <w:szCs w:val="36"/>
+              </w:rPr>
+            </w:pPr>
+          </w:p>
+        </w:tc>
+        <w:tc>
+          <w:tcPr>
+            <w:tcW w:w="1870" w:type="dxa"/>
+            <w:vMerge/>
+            <w:vAlign w:val="center"/>
+          </w:tcPr>
+          <w:p>
+            <w:pPr>
+              <w:jc w:val="center"/>
+              <w:rPr>
+                <w:rFonts w:ascii="Consolas" w:hAnsi="Consolas"/>
+                <w:sz w:val="32"/>
+                <w:szCs w:val="32"/>
+              </w:rPr>
+            </w:pPr>
+          </w:p>
+        </w:tc>
+      </w:tr>
+      <w:tr>
+        <w:tc>
+          <w:tcPr>
+            <w:tcW w:w="3685" w:type="dxa"/>
+            <w:shd w:val="clear" w:color="auto" w:fill="D9D9D9" w:themeFill="background1" w:themeFillShade="D9"/>
+            <w:vAlign w:val="center"/>
+          </w:tcPr>
+          <w:p>
+            <w:pPr>
+              <w:jc w:val="both"/>
+              <w:rPr>
+                <w:sz w:val="36"/>
+                <w:szCs w:val="36"/>
+              </w:rPr>
+            </w:pPr>
+            <w:r>
+              <w:rPr>
+                <w:sz w:val="36"/>
+                <w:szCs w:val="36"/>
+              </w:rPr>
+              <w:t>AV-Chapter.ix</w:t>
+            </w:r>
+          </w:p>
+        </w:tc>
+        <w:tc>
+          <w:tcPr>
+            <w:tcW w:w="1890" w:type="dxa"/>
+            <w:shd w:val="clear" w:color="auto" w:fill="D9D9D9" w:themeFill="background1" w:themeFillShade="D9"/>
+            <w:vAlign w:val="center"/>
+          </w:tcPr>
+          <w:p>
+            <w:pPr>
+              <w:jc w:val="center"/>
+              <w:rPr>
+                <w:rFonts w:ascii="Consolas" w:hAnsi="Consolas"/>
+                <w:sz w:val="32"/>
+                <w:szCs w:val="32"/>
+              </w:rPr>
+            </w:pPr>
+            <w:r>
+              <w:rPr>
+                <w:rFonts w:ascii="Consolas" w:hAnsi="Consolas"/>
+                <w:sz w:val="32"/>
+                <w:szCs w:val="32"/>
+              </w:rPr>
+              <w:t xml:space="preserve"> 12 kb</w:t>
+            </w:r>
+          </w:p>
+        </w:tc>
+        <w:tc>
+          <w:tcPr>
+            <w:tcW w:w="2970" w:type="dxa"/>
+            <w:vMerge/>
+            <w:vAlign w:val="center"/>
+          </w:tcPr>
+          <w:p>
+            <w:pPr>
+              <w:jc w:val="both"/>
+              <w:rPr>
+                <w:sz w:val="36"/>
+                <w:szCs w:val="36"/>
+              </w:rPr>
+            </w:pPr>
+          </w:p>
+        </w:tc>
+        <w:tc>
+          <w:tcPr>
+            <w:tcW w:w="3145" w:type="dxa"/>
+            <w:vMerge/>
+            <w:vAlign w:val="center"/>
+          </w:tcPr>
+          <w:p>
+            <w:pPr>
+              <w:jc w:val="both"/>
+              <w:rPr>
+                <w:sz w:val="36"/>
+                <w:szCs w:val="36"/>
+              </w:rPr>
+            </w:pPr>
+          </w:p>
+        </w:tc>
+        <w:tc>
+          <w:tcPr>
+            <w:tcW w:w="1870" w:type="dxa"/>
+            <w:vMerge/>
+            <w:vAlign w:val="center"/>
+          </w:tcPr>
+          <w:p>
+            <w:pPr>
+              <w:jc w:val="center"/>
+              <w:rPr>
+                <w:rFonts w:ascii="Consolas" w:hAnsi="Consolas"/>
+                <w:sz w:val="32"/>
+                <w:szCs w:val="32"/>
+              </w:rPr>
+            </w:pPr>
+          </w:p>
+        </w:tc>
+      </w:tr>
+      <w:tr>
+        <w:tc>
+          <w:tcPr>
+            <w:tcW w:w="3685" w:type="dxa"/>
+            <w:shd w:val="clear" w:color="auto" w:fill="D9D9D9" w:themeFill="background1" w:themeFillShade="D9"/>
+            <w:vAlign w:val="center"/>
+          </w:tcPr>
+          <w:p>
+            <w:pPr>
+              <w:jc w:val="both"/>
+              <w:rPr>
+                <w:sz w:val="36"/>
+                <w:szCs w:val="36"/>
+              </w:rPr>
+            </w:pPr>
+            <w:r>
+              <w:rPr>
+                <w:sz w:val="36"/>
+                <w:szCs w:val="36"/>
+              </w:rPr>
+              <w:t>AV-</w:t>
+            </w:r>
+            <w:r>
+              <w:rPr>
+                <w:sz w:val="36"/>
+                <w:szCs w:val="36"/>
+              </w:rPr>
+              <w:t>Verse</w:t>
+            </w:r>
+            <w:r>
+              <w:rPr>
+                <w:sz w:val="36"/>
+                <w:szCs w:val="36"/>
+              </w:rPr>
+              <w:t>.ix</w:t>
+            </w:r>
+          </w:p>
+        </w:tc>
+        <w:tc>
+          <w:tcPr>
+            <w:tcW w:w="1890" w:type="dxa"/>
+            <w:shd w:val="clear" w:color="auto" w:fill="D9D9D9" w:themeFill="background1" w:themeFillShade="D9"/>
+            <w:vAlign w:val="center"/>
+          </w:tcPr>
+          <w:p>
+            <w:pPr>
+              <w:jc w:val="center"/>
+              <w:rPr>
+                <w:rFonts w:ascii="Consolas" w:hAnsi="Consolas"/>
+                <w:sz w:val="32"/>
+                <w:szCs w:val="32"/>
+              </w:rPr>
+            </w:pPr>
+            <w:r>
+              <w:rPr>
+                <w:rFonts w:ascii="Consolas" w:hAnsi="Consolas"/>
+                <w:sz w:val="32"/>
+                <w:szCs w:val="32"/>
+              </w:rPr>
+              <w:t>122 kb</w:t>
+            </w:r>
+          </w:p>
+        </w:tc>
+        <w:tc>
+          <w:tcPr>
+            <w:tcW w:w="2970" w:type="dxa"/>
+            <w:vMerge/>
+            <w:vAlign w:val="center"/>
+          </w:tcPr>
+          <w:p>
+            <w:pPr>
+              <w:jc w:val="both"/>
+              <w:rPr>
+                <w:sz w:val="36"/>
+                <w:szCs w:val="36"/>
+              </w:rPr>
+            </w:pPr>
+          </w:p>
+        </w:tc>
+        <w:tc>
+          <w:tcPr>
+            <w:tcW w:w="3145" w:type="dxa"/>
+            <w:vMerge/>
+            <w:vAlign w:val="center"/>
+          </w:tcPr>
+          <w:p>
+            <w:pPr>
+              <w:jc w:val="both"/>
+              <w:rPr>
+                <w:sz w:val="36"/>
+                <w:szCs w:val="36"/>
+              </w:rPr>
+            </w:pPr>
+          </w:p>
+        </w:tc>
+        <w:tc>
+          <w:tcPr>
+            <w:tcW w:w="1870" w:type="dxa"/>
+            <w:vMerge/>
+            <w:vAlign w:val="center"/>
+          </w:tcPr>
+          <w:p>
+            <w:pPr>
+              <w:jc w:val="center"/>
+              <w:rPr>
+                <w:rFonts w:ascii="Consolas" w:hAnsi="Consolas"/>
+                <w:sz w:val="32"/>
+                <w:szCs w:val="32"/>
+              </w:rPr>
+            </w:pPr>
+          </w:p>
+        </w:tc>
+      </w:tr>
+      <w:tr>
+        <w:tc>
+          <w:tcPr>
+            <w:tcW w:w="3685" w:type="dxa"/>
+            <w:shd w:val="clear" w:color="auto" w:fill="D9D9D9" w:themeFill="background1" w:themeFillShade="D9"/>
+            <w:vAlign w:val="center"/>
+          </w:tcPr>
+          <w:p>
+            <w:pPr>
+              <w:jc w:val="both"/>
+              <w:rPr>
+                <w:sz w:val="36"/>
+                <w:szCs w:val="36"/>
+              </w:rPr>
+            </w:pPr>
+            <w:r>
+              <w:rPr>
+                <w:sz w:val="36"/>
+                <w:szCs w:val="36"/>
+              </w:rPr>
+              <w:t>AV-Lemma.dxi</w:t>
+            </w:r>
+          </w:p>
+        </w:tc>
+        <w:tc>
+          <w:tcPr>
+            <w:tcW w:w="1890" w:type="dxa"/>
+            <w:shd w:val="clear" w:color="auto" w:fill="D9D9D9" w:themeFill="background1" w:themeFillShade="D9"/>
+            <w:vAlign w:val="center"/>
+          </w:tcPr>
+          <w:p>
+            <w:pPr>
+              <w:jc w:val="center"/>
+              <w:rPr>
+                <w:rFonts w:ascii="Consolas" w:hAnsi="Consolas"/>
+                <w:sz w:val="32"/>
+                <w:szCs w:val="32"/>
+              </w:rPr>
+            </w:pPr>
+            <w:r>
+              <w:rPr>
+                <w:rFonts w:ascii="Consolas" w:hAnsi="Consolas"/>
+                <w:sz w:val="32"/>
+                <w:szCs w:val="32"/>
+              </w:rPr>
+              <w:t>179 kb</w:t>
+            </w:r>
+          </w:p>
+        </w:tc>
+        <w:tc>
+          <w:tcPr>
+            <w:tcW w:w="2970" w:type="dxa"/>
+            <w:vMerge/>
+            <w:vAlign w:val="center"/>
+          </w:tcPr>
+          <w:p>
+            <w:pPr>
+              <w:jc w:val="both"/>
+              <w:rPr>
+                <w:sz w:val="36"/>
+                <w:szCs w:val="36"/>
+              </w:rPr>
+            </w:pPr>
+          </w:p>
+        </w:tc>
+        <w:tc>
+          <w:tcPr>
+            <w:tcW w:w="3145" w:type="dxa"/>
+            <w:vMerge/>
+            <w:vAlign w:val="center"/>
+          </w:tcPr>
+          <w:p>
+            <w:pPr>
+              <w:jc w:val="both"/>
+              <w:rPr>
+                <w:sz w:val="36"/>
+                <w:szCs w:val="36"/>
+              </w:rPr>
+            </w:pPr>
+          </w:p>
+        </w:tc>
+        <w:tc>
+          <w:tcPr>
+            <w:tcW w:w="1870" w:type="dxa"/>
+            <w:vMerge/>
+            <w:vAlign w:val="center"/>
+          </w:tcPr>
+          <w:p>
+            <w:pPr>
+              <w:jc w:val="center"/>
+              <w:rPr>
+                <w:rFonts w:ascii="Consolas" w:hAnsi="Consolas"/>
+                <w:sz w:val="32"/>
+                <w:szCs w:val="32"/>
+              </w:rPr>
+            </w:pPr>
+          </w:p>
+        </w:tc>
+      </w:tr>
+      <w:tr>
+        <w:tc>
+          <w:tcPr>
+            <w:tcW w:w="3685" w:type="dxa"/>
+            <w:shd w:val="clear" w:color="auto" w:fill="D9D9D9" w:themeFill="background1" w:themeFillShade="D9"/>
+            <w:vAlign w:val="center"/>
+          </w:tcPr>
+          <w:p>
+            <w:pPr>
+              <w:jc w:val="both"/>
+              <w:rPr>
+                <w:sz w:val="36"/>
+                <w:szCs w:val="36"/>
+              </w:rPr>
+            </w:pPr>
+            <w:r>
+              <w:rPr>
+                <w:sz w:val="36"/>
+                <w:szCs w:val="36"/>
+              </w:rPr>
+              <w:t>AV-Lemma</w:t>
+            </w:r>
+            <w:r>
+              <w:rPr>
+                <w:sz w:val="36"/>
+                <w:szCs w:val="36"/>
+              </w:rPr>
+              <w:t>-OOV</w:t>
+            </w:r>
+            <w:r>
+              <w:rPr>
+                <w:sz w:val="36"/>
+                <w:szCs w:val="36"/>
+              </w:rPr>
+              <w:t>.dxi</w:t>
+            </w:r>
+          </w:p>
+        </w:tc>
+        <w:tc>
+          <w:tcPr>
+            <w:tcW w:w="1890" w:type="dxa"/>
+            <w:shd w:val="clear" w:color="auto" w:fill="D9D9D9" w:themeFill="background1" w:themeFillShade="D9"/>
+            <w:vAlign w:val="center"/>
+          </w:tcPr>
+          <w:p>
+            <w:pPr>
+              <w:jc w:val="center"/>
+              <w:rPr>
+                <w:rFonts w:ascii="Consolas" w:hAnsi="Consolas"/>
+                <w:sz w:val="32"/>
+                <w:szCs w:val="32"/>
+              </w:rPr>
+            </w:pPr>
+            <w:r>
+              <w:rPr>
+                <w:rFonts w:ascii="Consolas" w:hAnsi="Consolas"/>
+                <w:sz w:val="32"/>
+                <w:szCs w:val="32"/>
+              </w:rPr>
+              <w:t xml:space="preserve">  8 kb</w:t>
+            </w:r>
+          </w:p>
+        </w:tc>
+        <w:tc>
+          <w:tcPr>
+            <w:tcW w:w="2970" w:type="dxa"/>
+            <w:vMerge/>
+            <w:vAlign w:val="center"/>
+          </w:tcPr>
+          <w:p>
+            <w:pPr>
+              <w:jc w:val="both"/>
+              <w:rPr>
+                <w:sz w:val="36"/>
+                <w:szCs w:val="36"/>
+              </w:rPr>
+            </w:pPr>
+          </w:p>
+        </w:tc>
+        <w:tc>
+          <w:tcPr>
+            <w:tcW w:w="3145" w:type="dxa"/>
+            <w:vMerge/>
+            <w:vAlign w:val="center"/>
+          </w:tcPr>
+          <w:p>
+            <w:pPr>
+              <w:jc w:val="both"/>
+              <w:rPr>
+                <w:sz w:val="36"/>
+                <w:szCs w:val="36"/>
+              </w:rPr>
+            </w:pPr>
+          </w:p>
+        </w:tc>
+        <w:tc>
+          <w:tcPr>
+            <w:tcW w:w="1870" w:type="dxa"/>
+            <w:vMerge/>
+            <w:vAlign w:val="center"/>
+          </w:tcPr>
+          <w:p>
+            <w:pPr>
+              <w:jc w:val="center"/>
+              <w:rPr>
+                <w:rFonts w:ascii="Consolas" w:hAnsi="Consolas"/>
+                <w:sz w:val="32"/>
+                <w:szCs w:val="32"/>
+              </w:rPr>
+            </w:pPr>
+          </w:p>
+        </w:tc>
+      </w:tr>
+      <w:tr>
+        <w:tc>
+          <w:tcPr>
+            <w:tcW w:w="3685" w:type="dxa"/>
+            <w:shd w:val="clear" w:color="auto" w:fill="D9D9D9" w:themeFill="background1" w:themeFillShade="D9"/>
+            <w:vAlign w:val="center"/>
+          </w:tcPr>
+          <w:p>
+            <w:pPr>
+              <w:jc w:val="both"/>
+              <w:rPr>
+                <w:sz w:val="36"/>
+                <w:szCs w:val="36"/>
+              </w:rPr>
+            </w:pPr>
+            <w:r>
+              <w:rPr>
+                <w:sz w:val="36"/>
+                <w:szCs w:val="36"/>
+              </w:rPr>
+              <w:t>AV-Lexicon.dxi</w:t>
+            </w:r>
+          </w:p>
+        </w:tc>
+        <w:tc>
+          <w:tcPr>
+            <w:tcW w:w="1890" w:type="dxa"/>
+            <w:shd w:val="clear" w:color="auto" w:fill="D9D9D9" w:themeFill="background1" w:themeFillShade="D9"/>
+            <w:vAlign w:val="center"/>
+          </w:tcPr>
+          <w:p>
+            <w:pPr>
+              <w:jc w:val="center"/>
+              <w:rPr>
+                <w:rFonts w:ascii="Consolas" w:hAnsi="Consolas"/>
+                <w:sz w:val="32"/>
+                <w:szCs w:val="32"/>
+              </w:rPr>
+            </w:pPr>
+            <w:r>
+              <w:rPr>
+                <w:rFonts w:ascii="Consolas" w:hAnsi="Consolas"/>
+                <w:sz w:val="32"/>
+                <w:szCs w:val="32"/>
+              </w:rPr>
+              <w:t>241 kb</w:t>
+            </w:r>
+          </w:p>
+        </w:tc>
+        <w:tc>
+          <w:tcPr>
+            <w:tcW w:w="2970" w:type="dxa"/>
+            <w:vMerge/>
+            <w:vAlign w:val="center"/>
+          </w:tcPr>
+          <w:p>
+            <w:pPr>
+              <w:jc w:val="both"/>
+              <w:rPr>
+                <w:sz w:val="36"/>
+                <w:szCs w:val="36"/>
+              </w:rPr>
+            </w:pPr>
+          </w:p>
+        </w:tc>
+        <w:tc>
+          <w:tcPr>
+            <w:tcW w:w="3145" w:type="dxa"/>
+            <w:vMerge/>
+            <w:vAlign w:val="center"/>
+          </w:tcPr>
+          <w:p>
+            <w:pPr>
+              <w:jc w:val="both"/>
+              <w:rPr>
+                <w:sz w:val="36"/>
+                <w:szCs w:val="36"/>
+              </w:rPr>
+            </w:pPr>
+          </w:p>
+        </w:tc>
+        <w:tc>
+          <w:tcPr>
+            <w:tcW w:w="1870" w:type="dxa"/>
+            <w:vMerge/>
+            <w:vAlign w:val="center"/>
+          </w:tcPr>
+          <w:p>
+            <w:pPr>
+              <w:jc w:val="center"/>
+              <w:rPr>
+                <w:rFonts w:ascii="Consolas" w:hAnsi="Consolas"/>
+                <w:sz w:val="32"/>
+                <w:szCs w:val="32"/>
+              </w:rPr>
+            </w:pPr>
+          </w:p>
+        </w:tc>
+      </w:tr>
+      <w:tr>
+        <w:tc>
+          <w:tcPr>
+            <w:tcW w:w="3685" w:type="dxa"/>
+            <w:shd w:val="clear" w:color="auto" w:fill="D9D9D9" w:themeFill="background1" w:themeFillShade="D9"/>
+            <w:vAlign w:val="center"/>
+          </w:tcPr>
+          <w:p>
+            <w:pPr>
+              <w:jc w:val="both"/>
+              <w:rPr>
+                <w:sz w:val="36"/>
+                <w:szCs w:val="36"/>
+              </w:rPr>
+            </w:pPr>
+            <w:r>
+              <w:rPr>
+                <w:sz w:val="36"/>
+                <w:szCs w:val="36"/>
+              </w:rPr>
+              <w:t>AV-</w:t>
+            </w:r>
+            <w:r>
+              <w:rPr>
+                <w:sz w:val="36"/>
+                <w:szCs w:val="36"/>
+              </w:rPr>
+              <w:t>Names</w:t>
+            </w:r>
+            <w:r>
+              <w:rPr>
+                <w:sz w:val="36"/>
+                <w:szCs w:val="36"/>
+              </w:rPr>
+              <w:t>.dxi</w:t>
+            </w:r>
+          </w:p>
+        </w:tc>
+        <w:tc>
+          <w:tcPr>
+            <w:tcW w:w="1890" w:type="dxa"/>
+            <w:shd w:val="clear" w:color="auto" w:fill="D9D9D9" w:themeFill="background1" w:themeFillShade="D9"/>
+            <w:vAlign w:val="center"/>
+          </w:tcPr>
+          <w:p>
+            <w:pPr>
+              <w:jc w:val="center"/>
+              <w:rPr>
+                <w:rFonts w:ascii="Consolas" w:hAnsi="Consolas"/>
+                <w:sz w:val="32"/>
+                <w:szCs w:val="32"/>
+              </w:rPr>
+            </w:pPr>
+            <w:r>
+              <w:rPr>
+                <w:rFonts w:ascii="Consolas" w:hAnsi="Consolas"/>
+                <w:sz w:val="32"/>
+                <w:szCs w:val="32"/>
+              </w:rPr>
+              <w:t xml:space="preserve"> </w:t>
+            </w:r>
+            <w:r>
+              <w:rPr>
+                <w:rFonts w:ascii="Consolas" w:hAnsi="Consolas"/>
+                <w:sz w:val="32"/>
+                <w:szCs w:val="32"/>
+              </w:rPr>
+              <w:t>60</w:t>
+            </w:r>
+            <w:r>
+              <w:rPr>
+                <w:rFonts w:ascii="Consolas" w:hAnsi="Consolas"/>
+                <w:sz w:val="32"/>
+                <w:szCs w:val="32"/>
+              </w:rPr>
+              <w:t xml:space="preserve"> </w:t>
+            </w:r>
+            <w:r>
+              <w:rPr>
+                <w:rFonts w:ascii="Consolas" w:hAnsi="Consolas"/>
+                <w:sz w:val="32"/>
+                <w:szCs w:val="32"/>
+              </w:rPr>
+              <w:t>kb</w:t>
+            </w:r>
+          </w:p>
+        </w:tc>
+        <w:tc>
+          <w:tcPr>
+            <w:tcW w:w="2970" w:type="dxa"/>
+            <w:vMerge/>
+            <w:vAlign w:val="center"/>
+          </w:tcPr>
+          <w:p>
+            <w:pPr>
+              <w:jc w:val="both"/>
+              <w:rPr>
+                <w:sz w:val="36"/>
+                <w:szCs w:val="36"/>
+              </w:rPr>
+            </w:pPr>
+          </w:p>
+        </w:tc>
+        <w:tc>
+          <w:tcPr>
+            <w:tcW w:w="3145" w:type="dxa"/>
+            <w:vMerge/>
+            <w:vAlign w:val="center"/>
+          </w:tcPr>
+          <w:p>
+            <w:pPr>
+              <w:jc w:val="both"/>
+              <w:rPr>
+                <w:sz w:val="36"/>
+                <w:szCs w:val="36"/>
+              </w:rPr>
+            </w:pPr>
+          </w:p>
+        </w:tc>
+        <w:tc>
+          <w:tcPr>
+            <w:tcW w:w="1870" w:type="dxa"/>
+            <w:vMerge/>
+            <w:vAlign w:val="center"/>
+          </w:tcPr>
+          <w:p>
+            <w:pPr>
+              <w:jc w:val="center"/>
+              <w:rPr>
+                <w:rFonts w:ascii="Consolas" w:hAnsi="Consolas"/>
+                <w:sz w:val="32"/>
+                <w:szCs w:val="32"/>
+              </w:rPr>
+            </w:pPr>
+          </w:p>
+        </w:tc>
+      </w:tr>
+      <w:tr>
+        <w:tc>
+          <w:tcPr>
+            <w:tcW w:w="3685" w:type="dxa"/>
+            <w:shd w:val="clear" w:color="auto" w:fill="D9D9D9" w:themeFill="background1" w:themeFillShade="D9"/>
+            <w:vAlign w:val="center"/>
+          </w:tcPr>
+          <w:p>
+            <w:pPr>
+              <w:jc w:val="both"/>
+              <w:rPr>
+                <w:sz w:val="36"/>
+                <w:szCs w:val="36"/>
+              </w:rPr>
+            </w:pPr>
+            <w:r>
+              <w:rPr>
+                <w:sz w:val="36"/>
+                <w:szCs w:val="36"/>
+              </w:rPr>
+              <w:t>Total</w:t>
+            </w:r>
+          </w:p>
+        </w:tc>
+        <w:tc>
+          <w:tcPr>
+            <w:tcW w:w="1890" w:type="dxa"/>
+            <w:tcBorders>
+              <w:bottom w:val="single" w:sz="4" w:space="0" w:color="auto"/>
+            </w:tcBorders>
+            <w:shd w:val="clear" w:color="auto" w:fill="D9D9D9" w:themeFill="background1" w:themeFillShade="D9"/>
+            <w:vAlign w:val="center"/>
+          </w:tcPr>
+          <w:p>
+            <w:pPr>
+              <w:jc w:val="center"/>
+              <w:rPr>
+                <w:rFonts w:ascii="Consolas" w:hAnsi="Consolas"/>
+                <w:sz w:val="32"/>
+                <w:szCs w:val="32"/>
+              </w:rPr>
+            </w:pPr>
+            <w:r>
+              <w:rPr>
+                <w:rFonts w:ascii="Consolas" w:hAnsi="Consolas"/>
+                <w:sz w:val="32"/>
+                <w:szCs w:val="32"/>
+              </w:rPr>
+              <w:t xml:space="preserve"> </w:t>
+            </w:r>
+            <w:r>
+              <w:rPr>
+                <w:rFonts w:ascii="Consolas" w:hAnsi="Consolas"/>
+                <w:sz w:val="32"/>
+                <w:szCs w:val="32"/>
+              </w:rPr>
+              <w:t>18 mb</w:t>
+            </w:r>
+          </w:p>
+        </w:tc>
+        <w:tc>
+          <w:tcPr>
+            <w:tcW w:w="2970" w:type="dxa"/>
+            <w:vMerge/>
+            <w:tcBorders>
+              <w:bottom w:val="single" w:sz="4" w:space="0" w:color="auto"/>
+            </w:tcBorders>
+            <w:vAlign w:val="center"/>
+          </w:tcPr>
+          <w:p>
+            <w:pPr>
+              <w:jc w:val="both"/>
+              <w:rPr>
+                <w:sz w:val="36"/>
+                <w:szCs w:val="36"/>
+              </w:rPr>
+            </w:pPr>
+          </w:p>
+        </w:tc>
+        <w:tc>
+          <w:tcPr>
+            <w:tcW w:w="3145" w:type="dxa"/>
+            <w:vMerge/>
+            <w:tcBorders>
+              <w:bottom w:val="single" w:sz="4" w:space="0" w:color="auto"/>
+            </w:tcBorders>
+            <w:vAlign w:val="center"/>
+          </w:tcPr>
+          <w:p>
+            <w:pPr>
+              <w:jc w:val="both"/>
+              <w:rPr>
+                <w:sz w:val="36"/>
+                <w:szCs w:val="36"/>
+              </w:rPr>
+            </w:pPr>
+          </w:p>
+        </w:tc>
+        <w:tc>
+          <w:tcPr>
+            <w:tcW w:w="1870" w:type="dxa"/>
+            <w:vMerge/>
+            <w:vAlign w:val="center"/>
+          </w:tcPr>
+          <w:p>
+            <w:pPr>
+              <w:jc w:val="center"/>
+              <w:rPr>
+                <w:rFonts w:ascii="Consolas" w:hAnsi="Consolas"/>
+                <w:sz w:val="32"/>
+                <w:szCs w:val="32"/>
+              </w:rPr>
+            </w:pPr>
+          </w:p>
+        </w:tc>
+      </w:tr>
+    </w:tbl>
     <w:p/>
     <w:p>
       <w:pPr>
@@ -44456,6 +45887,13 @@
                 <w:sz w:val="36"/>
                 <w:szCs w:val="36"/>
               </w:rPr>
+              <w:t xml:space="preserve"> </w:t>
+            </w:r>
+            <w:r>
+              <w:rPr>
+                <w:sz w:val="36"/>
+                <w:szCs w:val="36"/>
+              </w:rPr>
               <w:t>avx.fbs</w:t>
             </w:r>
           </w:p>
@@ -44477,6 +45915,13 @@
                 <w:szCs w:val="36"/>
               </w:rPr>
             </w:pPr>
+            <w:r>
+              <w:rPr>
+                <w:sz w:val="36"/>
+                <w:szCs w:val="36"/>
+              </w:rPr>
+              <w:t xml:space="preserve"> </w:t>
+            </w:r>
             <w:r>
               <w:rPr>
                 <w:sz w:val="36"/>
@@ -45316,6 +46761,14 @@
                 <w:szCs w:val="32"/>
               </w:rPr>
             </w:pPr>
+            <w:r>
+              <w:rPr>
+                <w:rFonts w:ascii="Consolas" w:hAnsi="Consolas"/>
+                <w:sz w:val="32"/>
+                <w:szCs w:val="32"/>
+              </w:rPr>
+              <w:t xml:space="preserve"> </w:t>
+            </w:r>
             <w:r>
               <w:rPr>
                 <w:rFonts w:ascii="Consolas" w:hAnsi="Consolas"/>
@@ -45454,10 +46907,7 @@
         <w:t xml:space="preserve"> Course metrics show the </w:t>
       </w:r>
       <w:r>
-        <w:t>Flat Buffers</w:t>
-      </w:r>
-      <w:r>
-        <w:t xml:space="preserve"> </w:t>
+        <w:t xml:space="preserve">Flat Buffers </w:t>
       </w:r>
       <w:r>
         <w:t>content</w:t>
@@ -46217,7 +47667,7 @@
               <w:szCs w:val="20"/>
               <w:vertAlign w:val="subscript"/>
             </w:rPr>
-            <w:t>m</w:t>
+            <w:t>k</w:t>
           </w:r>
         </w:p>
       </w:tc>
@@ -47031,7 +48481,7 @@
               <w:szCs w:val="20"/>
               <w:vertAlign w:val="subscript"/>
             </w:rPr>
-            <w:t>m</w:t>
+            <w:t>q</w:t>
           </w:r>
         </w:p>
       </w:tc>
@@ -47347,7 +48797,7 @@
               <w:szCs w:val="20"/>
               <w:vertAlign w:val="subscript"/>
             </w:rPr>
-            <w:t>m</w:t>
+            <w:t>q</w:t>
           </w:r>
         </w:p>
       </w:tc>
@@ -47418,7 +48868,14 @@
               <w:rFonts w:ascii="Times New Roman" w:eastAsia="Times New Roman" w:hAnsi="Times New Roman" w:cs="Times New Roman"/>
               <w:sz w:val="40"/>
             </w:rPr>
-            <w:t>Coming Soon: Protocol Buffer Support</w:t>
+            <w:t>Experimental</w:t>
+          </w:r>
+          <w:r>
+            <w:rPr>
+              <w:rFonts w:ascii="Times New Roman" w:eastAsia="Times New Roman" w:hAnsi="Times New Roman" w:cs="Times New Roman"/>
+              <w:sz w:val="40"/>
+            </w:rPr>
+            <w:t xml:space="preserve"> Protocol Buffer Support</w:t>
           </w:r>
           <w:r>
             <w:rPr>
@@ -47676,7 +49133,7 @@
               <w:sz w:val="18"/>
               <w:szCs w:val="18"/>
             </w:rPr>
-            <w:t>TBD</w:t>
+            <w:t>Z31</w:t>
           </w:r>
           <w:r>
             <w:rPr>
@@ -47685,7 +49142,7 @@
               <w:szCs w:val="20"/>
               <w:vertAlign w:val="subscript"/>
             </w:rPr>
-            <w:t>0</w:t>
+            <w:t>q</w:t>
           </w:r>
         </w:p>
       </w:tc>
@@ -48258,7 +49715,7 @@
               <w:szCs w:val="20"/>
               <w:vertAlign w:val="subscript"/>
             </w:rPr>
-            <w:t>m</w:t>
+            <w:t>q</w:t>
           </w:r>
         </w:p>
       </w:tc>

</xml_diff>